<commit_message>
Added support for code blocks in headers and footers.
</commit_message>
<xml_diff>
--- a/Samples/Documents/Tutorial.docx
+++ b/Samples/Documents/Tutorial.docx
@@ -5,6 +5,9 @@
   <w:body>
     <w:sdt>
       <w:sdtPr>
+        <w:rPr>
+          <w:lang w:val="en-US"/>
+        </w:rPr>
         <w:id w:val="-1743633326"/>
         <w:docPartObj>
           <w:docPartGallery w:val="Cover Pages"/>
@@ -18,15 +21,20 @@
       </w:sdtEndPr>
       <w:sdtContent>
         <w:p>
+          <w:pPr>
+            <w:rPr>
+              <w:lang w:val="en-US"/>
+            </w:rPr>
+          </w:pPr>
           <w:r>
             <w:rPr>
               <w:noProof/>
-              <w:lang w:val="nl-NL" w:eastAsia="nl-NL"/>
+              <w:lang w:val="en-US" w:eastAsia="nl-NL"/>
             </w:rPr>
             <mc:AlternateContent>
               <mc:Choice Requires="wps">
                 <w:drawing>
-                  <wp:anchor distT="0" distB="0" distL="114300" distR="114300" simplePos="0" relativeHeight="251665920" behindDoc="0" locked="0" layoutInCell="1" allowOverlap="1" wp14:editId="6CA63A6E" wp14:anchorId="148C7D0E">
+                  <wp:anchor distT="0" distB="0" distL="114300" distR="114300" simplePos="0" relativeHeight="251665920" behindDoc="0" locked="0" layoutInCell="1" allowOverlap="1" wp14:editId="5B6A7FC4" wp14:anchorId="24AB51B6">
                     <wp:simplePos x="0" y="0"/>
                     <wp:positionH relativeFrom="column">
                       <wp:posOffset>4259580</wp:posOffset>
@@ -83,14 +91,12 @@
                                     <w:lang w:val="en-US"/>
                                   </w:rPr>
                                 </w:pPr>
-                                <w:proofErr w:type="spellStart"/>
                                 <w:r>
                                   <w:rPr>
                                     <w:lang w:val="en-US"/>
                                   </w:rPr>
-                                  <w:t>egonl</w:t>
+                                  <w:t xml:space="preserve">♂gonl</w:t>
                                 </w:r>
-                                <w:proofErr w:type="spellEnd"/>
                                 <w:r>
                                   <w:br/>
                                 </w:r>
@@ -98,7 +104,7 @@
                                   <w:rPr>
                                     <w:lang w:val="en-US"/>
                                   </w:rPr>
-                                  <w:t>Version 0.1</w:t>
+                                  <w:t xml:space="preserve">V♂rsion 0.1</w:t>
                                 </w:r>
                                 <w:r>
                                   <w:rPr>
@@ -145,7 +151,7 @@
                             <w:rPr>
                               <w:lang w:val="en-US"/>
                             </w:rPr>
-                            <w:t>egonl</w:t>
+                            <w:t xml:space="preserve">♂gonl</w:t>
                           </w:r>
                           <w:r>
                             <w:br/>
@@ -154,7 +160,7 @@
                             <w:rPr>
                               <w:lang w:val="en-US"/>
                             </w:rPr>
-                            <w:t>Version 0.1</w:t>
+                            <w:t xml:space="preserve">V♂rsion 0.1</w:t>
                           </w:r>
                           <w:r>
                             <w:rPr>
@@ -174,12 +180,12 @@
           <w:r>
             <w:rPr>
               <w:noProof/>
-              <w:lang w:val="nl-NL" w:eastAsia="nl-NL"/>
+              <w:lang w:val="en-US" w:eastAsia="nl-NL"/>
             </w:rPr>
             <mc:AlternateContent>
               <mc:Choice Requires="wps">
                 <w:drawing>
-                  <wp:anchor distT="0" distB="0" distL="114300" distR="114300" simplePos="0" relativeHeight="251661824" behindDoc="0" locked="0" layoutInCell="0" allowOverlap="1" wp14:editId="2030CDE8" wp14:anchorId="401C7E94">
+                  <wp:anchor distT="0" distB="0" distL="114300" distR="114300" simplePos="0" relativeHeight="251661824" behindDoc="0" locked="0" layoutInCell="0" allowOverlap="1" wp14:editId="69F04D7A" wp14:anchorId="1FB47B70">
                     <wp:simplePos x="0" y="0"/>
                     <wp:positionH relativeFrom="page">
                       <wp:posOffset>-76200</wp:posOffset>
@@ -239,7 +245,6 @@
                                     <w:szCs w:val="72"/>
                                   </w:rPr>
                                 </w:pPr>
-                                <w:proofErr w:type="spellStart"/>
                                 <w:r>
                                   <w:rPr>
                                     <w:rFonts w:asciiTheme="majorHAnsi" w:hAnsiTheme="majorHAnsi" w:eastAsiaTheme="majorEastAsia" w:cstheme="majorBidi"/>
@@ -250,7 +255,6 @@
                                   </w:rPr>
                                   <w:t>SharpDocx</w:t>
                                 </w:r>
-                                <w:proofErr w:type="spellEnd"/>
                               </w:p>
                             </w:txbxContent>
                           </wps:txbx>
@@ -309,6 +313,7 @@
           <w:r>
             <w:rPr>
               <w:caps/>
+              <w:lang w:val="en-US"/>
             </w:rPr>
             <w:br w:type="page"/>
           </w:r>
@@ -318,8 +323,11 @@
     <w:p>
       <w:pPr>
         <w:pStyle w:val="Kop1"/>
-      </w:pPr>
-      <w:bookmarkStart w:name="_Toc500358764" w:id="0"/>
+        <w:rPr>
+          <w:lang w:val="en-US"/>
+        </w:rPr>
+      </w:pPr>
+      <w:bookmarkStart w:name="_Toc500848055" w:id="0"/>
       <w:r>
         <w:rPr>
           <w:lang w:val="en-US"/>
@@ -341,14 +349,12 @@
           <w:lang w:val="en-US"/>
         </w:rPr>
       </w:pPr>
-      <w:proofErr w:type="spellStart"/>
       <w:r>
         <w:rPr>
           <w:lang w:val="en-US"/>
         </w:rPr>
         <w:t>SharpDocx</w:t>
       </w:r>
-      <w:proofErr w:type="spellEnd"/>
       <w:r>
         <w:rPr>
           <w:lang w:val="en-US"/>
@@ -365,43 +371,13 @@
         <w:rPr>
           <w:lang w:val="en-US"/>
         </w:rPr>
-        <w:t xml:space="preserve"> to </w:t>
-      </w:r>
-      <w:r>
-        <w:rPr>
-          <w:lang w:val="en-US"/>
-        </w:rPr>
-        <w:t>programmatically</w:t>
-      </w:r>
-      <w:r>
-        <w:rPr>
-          <w:lang w:val="en-US"/>
-        </w:rPr>
-        <w:t xml:space="preserve"> create Word documents</w:t>
-      </w:r>
-      <w:r>
-        <w:rPr>
-          <w:lang w:val="en-US"/>
-        </w:rPr>
-        <w:t xml:space="preserve">. It’s </w:t>
-      </w:r>
-      <w:r>
-        <w:rPr>
-          <w:lang w:val="en-US"/>
-        </w:rPr>
-        <w:t>inspired on</w:t>
-      </w:r>
-      <w:r>
-        <w:rPr>
-          <w:lang w:val="en-US"/>
-        </w:rPr>
-        <w:t xml:space="preserve"> Web technologies like ASP.NET.</w:t>
-      </w:r>
-      <w:r>
-        <w:rPr>
-          <w:lang w:val="en-US"/>
-        </w:rPr>
-        <w:t xml:space="preserve"> Developers familiar with classic ASP.NET should feel right at home.</w:t>
+        <w:t xml:space="preserve"> to programmatically cr♂at♂ Word docum♂nts. It’s inspir♂d on W♂b t♂chnologi♂s lik♂ ASP.NET.</w:t>
+      </w:r>
+      <w:r>
+        <w:rPr>
+          <w:lang w:val="en-US"/>
+        </w:rPr>
+        <w:t xml:space="preserve"> D♂v♂lop♂rs familiar with classic ASP.NET should f♂♂l right at hom♂.</w:t>
       </w:r>
     </w:p>
     <w:p>
@@ -416,14 +392,12 @@
         </w:rPr>
         <w:t xml:space="preserve">With </w:t>
       </w:r>
-      <w:proofErr w:type="spellStart"/>
       <w:r>
         <w:rPr>
           <w:lang w:val="en-US"/>
         </w:rPr>
         <w:t>SharpDocx</w:t>
       </w:r>
-      <w:proofErr w:type="spellEnd"/>
       <w:r>
         <w:rPr>
           <w:lang w:val="en-US"/>
@@ -434,7 +408,7 @@
         <w:rPr>
           <w:lang w:val="en-US"/>
         </w:rPr>
-        <w:t>the developer first creates a view. This is a Word document which also contains C# code. This is usually done in Microsoft Word.</w:t>
+        <w:t xml:space="preserve">th♂ d♂v♂lop♂r first cr♂at♂s a vi♂w. This is a Word docum♂nt which also contains C# cod♂. This is usually don♂ in Microsoft Word.</w:t>
       </w:r>
     </w:p>
     <w:p>
@@ -447,13 +421,13 @@
         <w:rPr>
           <w:lang w:val="en-US"/>
         </w:rPr>
-        <w:t>Next, the developer programmatically creates new documents based on this view. The views can optionally be supplied</w:t>
-      </w:r>
-      <w:r>
-        <w:rPr>
-          <w:lang w:val="en-US"/>
-        </w:rPr>
-        <w:t xml:space="preserve"> with a user defined model. This is usually done in Visual Studio using C#.</w:t>
+        <w:t xml:space="preserve">N♂xt, th♂ d♂v♂lop♂r programmatically cr♂at♂s n♂w docum♂nts bas♂d on this vi♂w. Th♂ vi♂ws can optionally b♂ suppli♂d</w:t>
+      </w:r>
+      <w:r>
+        <w:rPr>
+          <w:lang w:val="en-US"/>
+        </w:rPr>
+        <w:t xml:space="preserve"> with a us♂r d♂fin♂d mod♂l. This is usually don♂ in Visual Studio using C#.</w:t>
       </w:r>
     </w:p>
     <w:p>
@@ -466,21 +440,19 @@
         <w:rPr>
           <w:lang w:val="en-US"/>
         </w:rPr>
-        <w:t xml:space="preserve">Out of the box </w:t>
-      </w:r>
-      <w:proofErr w:type="spellStart"/>
+        <w:t xml:space="preserve">Out of th♂ box </w:t>
+      </w:r>
       <w:r>
         <w:rPr>
           <w:lang w:val="en-US"/>
         </w:rPr>
         <w:t>SharpDocx</w:t>
       </w:r>
-      <w:proofErr w:type="spellEnd"/>
-      <w:r>
-        <w:rPr>
-          <w:lang w:val="en-US"/>
-        </w:rPr>
-        <w:t xml:space="preserve"> supports most standard scenario’s, like inserting text, tables and images. If something more specific is required, developers can extend views in order to implement those requirements.</w:t>
+      <w:r>
+        <w:rPr>
+          <w:lang w:val="en-US"/>
+        </w:rPr>
+        <w:t xml:space="preserve"> supports most standard sc♂nario’s, lik♂ ins♂rting t♂xt, tabl♂s and imag♂s. If som♂thing mor♂ sp♂cific is r♂quir♂d, d♂v♂lop♂rs can ♂xt♂nd vi♂ws in ord♂r to impl♂m♂nt thos♂ r♂quir♂m♂nts.</w:t>
       </w:r>
     </w:p>
     <w:p>
@@ -502,7 +474,7 @@
         <w:br w:type="page"/>
       </w:r>
     </w:p>
-    <w:bookmarkStart w:name="_Toc500358765" w:displacedByCustomXml="next" w:id="1"/>
+    <w:bookmarkStart w:name="_Toc500848056" w:displacedByCustomXml="next" w:id="1"/>
     <w:sdt>
       <w:sdtPr>
         <w:rPr>
@@ -512,6 +484,7 @@
           <w:color w:val="auto"/>
           <w:sz w:val="22"/>
           <w:szCs w:val="22"/>
+          <w:lang w:val="en-US"/>
         </w:rPr>
         <w:id w:val="966780140"/>
         <w:docPartObj>
@@ -528,12 +501,15 @@
         <w:p>
           <w:pPr>
             <w:pStyle w:val="Kop1"/>
+            <w:rPr>
+              <w:lang w:val="en-US"/>
+            </w:rPr>
           </w:pPr>
           <w:r>
             <w:rPr>
               <w:lang w:val="en-US"/>
             </w:rPr>
-            <w:t>Contents</w:t>
+            <w:t xml:space="preserve">Cont♂nts</w:t>
           </w:r>
           <w:bookmarkEnd w:id="1"/>
         </w:p>
@@ -542,19 +518,28 @@
             <w:pStyle w:val="Inhopg1"/>
             <w:rPr>
               <w:noProof/>
-              <w:lang w:val="nl-NL" w:eastAsia="nl-NL"/>
+              <w:lang w:val="en-US" w:eastAsia="nl-NL"/>
             </w:rPr>
           </w:pPr>
           <w:r>
+            <w:rPr>
+              <w:lang w:val="en-US"/>
+            </w:rPr>
             <w:fldChar w:fldCharType="begin"/>
           </w:r>
           <w:r>
+            <w:rPr>
+              <w:lang w:val="en-US"/>
+            </w:rPr>
             <w:instrText>TOC \o "1-3" \h \z \u</w:instrText>
           </w:r>
           <w:r>
+            <w:rPr>
+              <w:lang w:val="en-US"/>
+            </w:rPr>
             <w:fldChar w:fldCharType="separate"/>
           </w:r>
-          <w:hyperlink w:history="1" w:anchor="_Toc500358764">
+          <w:hyperlink w:history="1" w:anchor="_Toc500848055">
             <w:r>
               <w:rPr>
                 <w:rStyle w:val="Hyperlink"/>
@@ -567,6 +552,7 @@
               <w:rPr>
                 <w:noProof/>
                 <w:webHidden/>
+                <w:lang w:val="en-US"/>
               </w:rPr>
               <w:tab/>
             </w:r>
@@ -574,6 +560,7 @@
               <w:rPr>
                 <w:noProof/>
                 <w:webHidden/>
+                <w:lang w:val="en-US"/>
               </w:rPr>
               <w:fldChar w:fldCharType="begin"/>
             </w:r>
@@ -581,19 +568,22 @@
               <w:rPr>
                 <w:noProof/>
                 <w:webHidden/>
-              </w:rPr>
-              <w:instrText xml:space="preserve"> PAGEREF _Toc500358764 \h </w:instrText>
+                <w:lang w:val="en-US"/>
+              </w:rPr>
+              <w:instrText xml:space="preserve"> PAGEREF _Toc500848055 \h </w:instrText>
             </w:r>
             <w:r>
               <w:rPr>
                 <w:noProof/>
                 <w:webHidden/>
+                <w:lang w:val="en-US"/>
               </w:rPr>
             </w:r>
             <w:r>
               <w:rPr>
                 <w:noProof/>
                 <w:webHidden/>
+                <w:lang w:val="en-US"/>
               </w:rPr>
               <w:fldChar w:fldCharType="separate"/>
             </w:r>
@@ -601,6 +591,7 @@
               <w:rPr>
                 <w:noProof/>
                 <w:webHidden/>
+                <w:lang w:val="en-US"/>
               </w:rPr>
               <w:t>1</w:t>
             </w:r>
@@ -608,6 +599,7 @@
               <w:rPr>
                 <w:noProof/>
                 <w:webHidden/>
+                <w:lang w:val="en-US"/>
               </w:rPr>
               <w:fldChar w:fldCharType="end"/>
             </w:r>
@@ -618,22 +610,23 @@
             <w:pStyle w:val="Inhopg1"/>
             <w:rPr>
               <w:noProof/>
-              <w:lang w:val="nl-NL" w:eastAsia="nl-NL"/>
+              <w:lang w:val="en-US" w:eastAsia="nl-NL"/>
             </w:rPr>
           </w:pPr>
-          <w:hyperlink w:history="1" w:anchor="_Toc500358765">
+          <w:hyperlink w:history="1" w:anchor="_Toc500848056">
             <w:r>
               <w:rPr>
                 <w:rStyle w:val="Hyperlink"/>
                 <w:noProof/>
                 <w:lang w:val="en-US"/>
               </w:rPr>
-              <w:t>Contents</w:t>
+              <w:t xml:space="preserve">Cont♂nts</w:t>
             </w:r>
             <w:r>
               <w:rPr>
                 <w:noProof/>
                 <w:webHidden/>
+                <w:lang w:val="en-US"/>
               </w:rPr>
               <w:tab/>
             </w:r>
@@ -641,6 +634,7 @@
               <w:rPr>
                 <w:noProof/>
                 <w:webHidden/>
+                <w:lang w:val="en-US"/>
               </w:rPr>
               <w:fldChar w:fldCharType="begin"/>
             </w:r>
@@ -648,19 +642,22 @@
               <w:rPr>
                 <w:noProof/>
                 <w:webHidden/>
-              </w:rPr>
-              <w:instrText xml:space="preserve"> PAGEREF _Toc500358765 \h </w:instrText>
+                <w:lang w:val="en-US"/>
+              </w:rPr>
+              <w:instrText xml:space="preserve"> PAGEREF _Toc500848056 \h </w:instrText>
             </w:r>
             <w:r>
               <w:rPr>
                 <w:noProof/>
                 <w:webHidden/>
+                <w:lang w:val="en-US"/>
               </w:rPr>
             </w:r>
             <w:r>
               <w:rPr>
                 <w:noProof/>
                 <w:webHidden/>
+                <w:lang w:val="en-US"/>
               </w:rPr>
               <w:fldChar w:fldCharType="separate"/>
             </w:r>
@@ -668,6 +665,7 @@
               <w:rPr>
                 <w:noProof/>
                 <w:webHidden/>
+                <w:lang w:val="en-US"/>
               </w:rPr>
               <w:t>2</w:t>
             </w:r>
@@ -675,6 +673,7 @@
               <w:rPr>
                 <w:noProof/>
                 <w:webHidden/>
+                <w:lang w:val="en-US"/>
               </w:rPr>
               <w:fldChar w:fldCharType="end"/>
             </w:r>
@@ -685,22 +684,23 @@
             <w:pStyle w:val="Inhopg1"/>
             <w:rPr>
               <w:noProof/>
-              <w:lang w:val="nl-NL" w:eastAsia="nl-NL"/>
+              <w:lang w:val="en-US" w:eastAsia="nl-NL"/>
             </w:rPr>
           </w:pPr>
-          <w:hyperlink w:history="1" w:anchor="_Toc500358766">
+          <w:hyperlink w:history="1" w:anchor="_Toc500848057">
             <w:r>
               <w:rPr>
                 <w:rStyle w:val="Hyperlink"/>
                 <w:noProof/>
                 <w:lang w:val="en-US"/>
               </w:rPr>
-              <w:t>The basics</w:t>
+              <w:t xml:space="preserve">Th♂ basics</w:t>
             </w:r>
             <w:r>
               <w:rPr>
                 <w:noProof/>
                 <w:webHidden/>
+                <w:lang w:val="en-US"/>
               </w:rPr>
               <w:tab/>
             </w:r>
@@ -708,6 +708,7 @@
               <w:rPr>
                 <w:noProof/>
                 <w:webHidden/>
+                <w:lang w:val="en-US"/>
               </w:rPr>
               <w:fldChar w:fldCharType="begin"/>
             </w:r>
@@ -715,19 +716,22 @@
               <w:rPr>
                 <w:noProof/>
                 <w:webHidden/>
-              </w:rPr>
-              <w:instrText xml:space="preserve"> PAGEREF _Toc500358766 \h </w:instrText>
+                <w:lang w:val="en-US"/>
+              </w:rPr>
+              <w:instrText xml:space="preserve"> PAGEREF _Toc500848057 \h </w:instrText>
             </w:r>
             <w:r>
               <w:rPr>
                 <w:noProof/>
                 <w:webHidden/>
+                <w:lang w:val="en-US"/>
               </w:rPr>
             </w:r>
             <w:r>
               <w:rPr>
                 <w:noProof/>
                 <w:webHidden/>
+                <w:lang w:val="en-US"/>
               </w:rPr>
               <w:fldChar w:fldCharType="separate"/>
             </w:r>
@@ -735,6 +739,7 @@
               <w:rPr>
                 <w:noProof/>
                 <w:webHidden/>
+                <w:lang w:val="en-US"/>
               </w:rPr>
               <w:t>3</w:t>
             </w:r>
@@ -742,6 +747,7 @@
               <w:rPr>
                 <w:noProof/>
                 <w:webHidden/>
+                <w:lang w:val="en-US"/>
               </w:rPr>
               <w:fldChar w:fldCharType="end"/>
             </w:r>
@@ -752,22 +758,23 @@
             <w:pStyle w:val="Inhopg2"/>
             <w:rPr>
               <w:noProof/>
-              <w:lang w:val="nl-NL" w:eastAsia="nl-NL"/>
+              <w:lang w:val="en-US" w:eastAsia="nl-NL"/>
             </w:rPr>
           </w:pPr>
-          <w:hyperlink w:history="1" w:anchor="_Toc500358767">
+          <w:hyperlink w:history="1" w:anchor="_Toc500848058">
             <w:r>
               <w:rPr>
                 <w:rStyle w:val="Hyperlink"/>
                 <w:noProof/>
                 <w:lang w:val="en-US"/>
               </w:rPr>
-              <w:t>Write method</w:t>
+              <w:t xml:space="preserve">Writ♂ m♂thod</w:t>
             </w:r>
             <w:r>
               <w:rPr>
                 <w:noProof/>
                 <w:webHidden/>
+                <w:lang w:val="en-US"/>
               </w:rPr>
               <w:tab/>
             </w:r>
@@ -775,6 +782,7 @@
               <w:rPr>
                 <w:noProof/>
                 <w:webHidden/>
+                <w:lang w:val="en-US"/>
               </w:rPr>
               <w:fldChar w:fldCharType="begin"/>
             </w:r>
@@ -782,19 +790,22 @@
               <w:rPr>
                 <w:noProof/>
                 <w:webHidden/>
-              </w:rPr>
-              <w:instrText xml:space="preserve"> PAGEREF _Toc500358767 \h </w:instrText>
+                <w:lang w:val="en-US"/>
+              </w:rPr>
+              <w:instrText xml:space="preserve"> PAGEREF _Toc500848058 \h </w:instrText>
             </w:r>
             <w:r>
               <w:rPr>
                 <w:noProof/>
                 <w:webHidden/>
+                <w:lang w:val="en-US"/>
               </w:rPr>
             </w:r>
             <w:r>
               <w:rPr>
                 <w:noProof/>
                 <w:webHidden/>
+                <w:lang w:val="en-US"/>
               </w:rPr>
               <w:fldChar w:fldCharType="separate"/>
             </w:r>
@@ -802,6 +813,7 @@
               <w:rPr>
                 <w:noProof/>
                 <w:webHidden/>
+                <w:lang w:val="en-US"/>
               </w:rPr>
               <w:t>3</w:t>
             </w:r>
@@ -809,6 +821,7 @@
               <w:rPr>
                 <w:noProof/>
                 <w:webHidden/>
+                <w:lang w:val="en-US"/>
               </w:rPr>
               <w:fldChar w:fldCharType="end"/>
             </w:r>
@@ -819,22 +832,23 @@
             <w:pStyle w:val="Inhopg2"/>
             <w:rPr>
               <w:noProof/>
-              <w:lang w:val="nl-NL" w:eastAsia="nl-NL"/>
+              <w:lang w:val="en-US" w:eastAsia="nl-NL"/>
             </w:rPr>
           </w:pPr>
-          <w:hyperlink w:history="1" w:anchor="_Toc500358768">
+          <w:hyperlink w:history="1" w:anchor="_Toc500848059">
             <w:r>
               <w:rPr>
                 <w:rStyle w:val="Hyperlink"/>
                 <w:noProof/>
                 <w:lang w:val="en-US"/>
               </w:rPr>
-              <w:t>Conditional content</w:t>
+              <w:t xml:space="preserve">Conditional cont♂nt</w:t>
             </w:r>
             <w:r>
               <w:rPr>
                 <w:noProof/>
                 <w:webHidden/>
+                <w:lang w:val="en-US"/>
               </w:rPr>
               <w:tab/>
             </w:r>
@@ -842,6 +856,7 @@
               <w:rPr>
                 <w:noProof/>
                 <w:webHidden/>
+                <w:lang w:val="en-US"/>
               </w:rPr>
               <w:fldChar w:fldCharType="begin"/>
             </w:r>
@@ -849,19 +864,22 @@
               <w:rPr>
                 <w:noProof/>
                 <w:webHidden/>
-              </w:rPr>
-              <w:instrText xml:space="preserve"> PAGEREF _Toc500358768 \h </w:instrText>
+                <w:lang w:val="en-US"/>
+              </w:rPr>
+              <w:instrText xml:space="preserve"> PAGEREF _Toc500848059 \h </w:instrText>
             </w:r>
             <w:r>
               <w:rPr>
                 <w:noProof/>
                 <w:webHidden/>
+                <w:lang w:val="en-US"/>
               </w:rPr>
             </w:r>
             <w:r>
               <w:rPr>
                 <w:noProof/>
                 <w:webHidden/>
+                <w:lang w:val="en-US"/>
               </w:rPr>
               <w:fldChar w:fldCharType="separate"/>
             </w:r>
@@ -869,6 +887,7 @@
               <w:rPr>
                 <w:noProof/>
                 <w:webHidden/>
+                <w:lang w:val="en-US"/>
               </w:rPr>
               <w:t>3</w:t>
             </w:r>
@@ -876,6 +895,7 @@
               <w:rPr>
                 <w:noProof/>
                 <w:webHidden/>
+                <w:lang w:val="en-US"/>
               </w:rPr>
               <w:fldChar w:fldCharType="end"/>
             </w:r>
@@ -886,14 +906,15 @@
             <w:pStyle w:val="Inhopg2"/>
             <w:rPr>
               <w:noProof/>
-              <w:lang w:val="nl-NL" w:eastAsia="nl-NL"/>
+              <w:lang w:val="en-US" w:eastAsia="nl-NL"/>
             </w:rPr>
           </w:pPr>
-          <w:hyperlink w:history="1" w:anchor="_Toc500358769">
+          <w:hyperlink w:history="1" w:anchor="_Toc500848060">
             <w:r>
               <w:rPr>
                 <w:rStyle w:val="Hyperlink"/>
                 <w:noProof/>
+                <w:lang w:val="en-US"/>
               </w:rPr>
               <w:t>Loops</w:t>
             </w:r>
@@ -901,6 +922,7 @@
               <w:rPr>
                 <w:noProof/>
                 <w:webHidden/>
+                <w:lang w:val="en-US"/>
               </w:rPr>
               <w:tab/>
             </w:r>
@@ -908,6 +930,7 @@
               <w:rPr>
                 <w:noProof/>
                 <w:webHidden/>
+                <w:lang w:val="en-US"/>
               </w:rPr>
               <w:fldChar w:fldCharType="begin"/>
             </w:r>
@@ -915,19 +938,22 @@
               <w:rPr>
                 <w:noProof/>
                 <w:webHidden/>
-              </w:rPr>
-              <w:instrText xml:space="preserve"> PAGEREF _Toc500358769 \h </w:instrText>
+                <w:lang w:val="en-US"/>
+              </w:rPr>
+              <w:instrText xml:space="preserve"> PAGEREF _Toc500848060 \h </w:instrText>
             </w:r>
             <w:r>
               <w:rPr>
                 <w:noProof/>
                 <w:webHidden/>
+                <w:lang w:val="en-US"/>
               </w:rPr>
             </w:r>
             <w:r>
               <w:rPr>
                 <w:noProof/>
                 <w:webHidden/>
+                <w:lang w:val="en-US"/>
               </w:rPr>
               <w:fldChar w:fldCharType="separate"/>
             </w:r>
@@ -935,13 +961,15 @@
               <w:rPr>
                 <w:noProof/>
                 <w:webHidden/>
-              </w:rPr>
-              <w:t>3</w:t>
+                <w:lang w:val="en-US"/>
+              </w:rPr>
+              <w:t>4</w:t>
             </w:r>
             <w:r>
               <w:rPr>
                 <w:noProof/>
                 <w:webHidden/>
+                <w:lang w:val="en-US"/>
               </w:rPr>
               <w:fldChar w:fldCharType="end"/>
             </w:r>
@@ -952,21 +980,23 @@
             <w:pStyle w:val="Inhopg2"/>
             <w:rPr>
               <w:noProof/>
-              <w:lang w:val="nl-NL" w:eastAsia="nl-NL"/>
+              <w:lang w:val="en-US" w:eastAsia="nl-NL"/>
             </w:rPr>
           </w:pPr>
-          <w:hyperlink w:history="1" w:anchor="_Toc500358770">
+          <w:hyperlink w:history="1" w:anchor="_Toc500848061">
             <w:r>
               <w:rPr>
                 <w:rStyle w:val="Hyperlink"/>
                 <w:noProof/>
-              </w:rPr>
-              <w:t>Replacing text</w:t>
+                <w:lang w:val="en-US"/>
+              </w:rPr>
+              <w:t xml:space="preserve">Tabl♂s</w:t>
             </w:r>
             <w:r>
               <w:rPr>
                 <w:noProof/>
                 <w:webHidden/>
+                <w:lang w:val="en-US"/>
               </w:rPr>
               <w:tab/>
             </w:r>
@@ -974,6 +1004,7 @@
               <w:rPr>
                 <w:noProof/>
                 <w:webHidden/>
+                <w:lang w:val="en-US"/>
               </w:rPr>
               <w:fldChar w:fldCharType="begin"/>
             </w:r>
@@ -981,19 +1012,22 @@
               <w:rPr>
                 <w:noProof/>
                 <w:webHidden/>
-              </w:rPr>
-              <w:instrText xml:space="preserve"> PAGEREF _Toc500358770 \h </w:instrText>
+                <w:lang w:val="en-US"/>
+              </w:rPr>
+              <w:instrText xml:space="preserve"> PAGEREF _Toc500848061 \h </w:instrText>
             </w:r>
             <w:r>
               <w:rPr>
                 <w:noProof/>
                 <w:webHidden/>
+                <w:lang w:val="en-US"/>
               </w:rPr>
             </w:r>
             <w:r>
               <w:rPr>
                 <w:noProof/>
                 <w:webHidden/>
+                <w:lang w:val="en-US"/>
               </w:rPr>
               <w:fldChar w:fldCharType="separate"/>
             </w:r>
@@ -1001,6 +1035,7 @@
               <w:rPr>
                 <w:noProof/>
                 <w:webHidden/>
+                <w:lang w:val="en-US"/>
               </w:rPr>
               <w:t>5</w:t>
             </w:r>
@@ -1008,6 +1043,7 @@
               <w:rPr>
                 <w:noProof/>
                 <w:webHidden/>
+                <w:lang w:val="en-US"/>
               </w:rPr>
               <w:fldChar w:fldCharType="end"/>
             </w:r>
@@ -1018,21 +1054,23 @@
             <w:pStyle w:val="Inhopg2"/>
             <w:rPr>
               <w:noProof/>
-              <w:lang w:val="nl-NL" w:eastAsia="nl-NL"/>
+              <w:lang w:val="en-US" w:eastAsia="nl-NL"/>
             </w:rPr>
           </w:pPr>
-          <w:hyperlink w:history="1" w:anchor="_Toc500358771">
+          <w:hyperlink w:history="1" w:anchor="_Toc500848062">
             <w:r>
               <w:rPr>
                 <w:rStyle w:val="Hyperlink"/>
                 <w:noProof/>
-              </w:rPr>
-              <w:t>The map</w:t>
+                <w:lang w:val="en-US"/>
+              </w:rPr>
+              <w:t xml:space="preserve">Imag♂s</w:t>
             </w:r>
             <w:r>
               <w:rPr>
                 <w:noProof/>
                 <w:webHidden/>
+                <w:lang w:val="en-US"/>
               </w:rPr>
               <w:tab/>
             </w:r>
@@ -1040,6 +1078,7 @@
               <w:rPr>
                 <w:noProof/>
                 <w:webHidden/>
+                <w:lang w:val="en-US"/>
               </w:rPr>
               <w:fldChar w:fldCharType="begin"/>
             </w:r>
@@ -1047,19 +1086,22 @@
               <w:rPr>
                 <w:noProof/>
                 <w:webHidden/>
-              </w:rPr>
-              <w:instrText xml:space="preserve"> PAGEREF _Toc500358771 \h </w:instrText>
+                <w:lang w:val="en-US"/>
+              </w:rPr>
+              <w:instrText xml:space="preserve"> PAGEREF _Toc500848062 \h </w:instrText>
             </w:r>
             <w:r>
               <w:rPr>
                 <w:noProof/>
                 <w:webHidden/>
+                <w:lang w:val="en-US"/>
               </w:rPr>
             </w:r>
             <w:r>
               <w:rPr>
                 <w:noProof/>
                 <w:webHidden/>
+                <w:lang w:val="en-US"/>
               </w:rPr>
               <w:fldChar w:fldCharType="separate"/>
             </w:r>
@@ -1067,6 +1109,7 @@
               <w:rPr>
                 <w:noProof/>
                 <w:webHidden/>
+                <w:lang w:val="en-US"/>
               </w:rPr>
               <w:t>5</w:t>
             </w:r>
@@ -1074,17 +1117,172 @@
               <w:rPr>
                 <w:noProof/>
                 <w:webHidden/>
+                <w:lang w:val="en-US"/>
               </w:rPr>
               <w:fldChar w:fldCharType="end"/>
             </w:r>
           </w:hyperlink>
         </w:p>
         <w:p>
+          <w:pPr>
+            <w:pStyle w:val="Inhopg2"/>
+            <w:rPr>
+              <w:noProof/>
+              <w:lang w:val="en-US" w:eastAsia="nl-NL"/>
+            </w:rPr>
+          </w:pPr>
+          <w:hyperlink w:history="1" w:anchor="_Toc500848063">
+            <w:r>
+              <w:rPr>
+                <w:rStyle w:val="Hyperlink"/>
+                <w:noProof/>
+                <w:lang w:val="en-US"/>
+              </w:rPr>
+              <w:t xml:space="preserve">R♂placing t♂xt</w:t>
+            </w:r>
+            <w:r>
+              <w:rPr>
+                <w:noProof/>
+                <w:webHidden/>
+                <w:lang w:val="en-US"/>
+              </w:rPr>
+              <w:tab/>
+            </w:r>
+            <w:r>
+              <w:rPr>
+                <w:noProof/>
+                <w:webHidden/>
+                <w:lang w:val="en-US"/>
+              </w:rPr>
+              <w:fldChar w:fldCharType="begin"/>
+            </w:r>
+            <w:r>
+              <w:rPr>
+                <w:noProof/>
+                <w:webHidden/>
+                <w:lang w:val="en-US"/>
+              </w:rPr>
+              <w:instrText xml:space="preserve"> PAGEREF _Toc500848063 \h </w:instrText>
+            </w:r>
+            <w:r>
+              <w:rPr>
+                <w:noProof/>
+                <w:webHidden/>
+                <w:lang w:val="en-US"/>
+              </w:rPr>
+            </w:r>
+            <w:r>
+              <w:rPr>
+                <w:noProof/>
+                <w:webHidden/>
+                <w:lang w:val="en-US"/>
+              </w:rPr>
+              <w:fldChar w:fldCharType="separate"/>
+            </w:r>
+            <w:r>
+              <w:rPr>
+                <w:noProof/>
+                <w:webHidden/>
+                <w:lang w:val="en-US"/>
+              </w:rPr>
+              <w:t>6</w:t>
+            </w:r>
+            <w:r>
+              <w:rPr>
+                <w:noProof/>
+                <w:webHidden/>
+                <w:lang w:val="en-US"/>
+              </w:rPr>
+              <w:fldChar w:fldCharType="end"/>
+            </w:r>
+          </w:hyperlink>
+        </w:p>
+        <w:p>
+          <w:pPr>
+            <w:pStyle w:val="Inhopg2"/>
+            <w:rPr>
+              <w:noProof/>
+              <w:lang w:val="en-US" w:eastAsia="nl-NL"/>
+            </w:rPr>
+          </w:pPr>
+          <w:hyperlink w:history="1" w:anchor="_Toc500848064">
+            <w:r>
+              <w:rPr>
+                <w:rStyle w:val="Hyperlink"/>
+                <w:noProof/>
+                <w:lang w:val="en-US"/>
+              </w:rPr>
+              <w:t xml:space="preserve">Th♂ Map</w:t>
+            </w:r>
+            <w:r>
+              <w:rPr>
+                <w:noProof/>
+                <w:webHidden/>
+                <w:lang w:val="en-US"/>
+              </w:rPr>
+              <w:tab/>
+            </w:r>
+            <w:r>
+              <w:rPr>
+                <w:noProof/>
+                <w:webHidden/>
+                <w:lang w:val="en-US"/>
+              </w:rPr>
+              <w:fldChar w:fldCharType="begin"/>
+            </w:r>
+            <w:r>
+              <w:rPr>
+                <w:noProof/>
+                <w:webHidden/>
+                <w:lang w:val="en-US"/>
+              </w:rPr>
+              <w:instrText xml:space="preserve"> PAGEREF _Toc500848064 \h </w:instrText>
+            </w:r>
+            <w:r>
+              <w:rPr>
+                <w:noProof/>
+                <w:webHidden/>
+                <w:lang w:val="en-US"/>
+              </w:rPr>
+            </w:r>
+            <w:r>
+              <w:rPr>
+                <w:noProof/>
+                <w:webHidden/>
+                <w:lang w:val="en-US"/>
+              </w:rPr>
+              <w:fldChar w:fldCharType="separate"/>
+            </w:r>
+            <w:r>
+              <w:rPr>
+                <w:noProof/>
+                <w:webHidden/>
+                <w:lang w:val="en-US"/>
+              </w:rPr>
+              <w:t>6</w:t>
+            </w:r>
+            <w:r>
+              <w:rPr>
+                <w:noProof/>
+                <w:webHidden/>
+                <w:lang w:val="en-US"/>
+              </w:rPr>
+              <w:fldChar w:fldCharType="end"/>
+            </w:r>
+          </w:hyperlink>
+        </w:p>
+        <w:p>
+          <w:pPr>
+            <w:rPr>
+              <w:lang w:val="en-US"/>
+            </w:rPr>
+          </w:pPr>
           <w:r>
             <w:rPr>
               <w:b/>
               <w:bCs/>
               <w:noProof/>
+              <w:lang w:val="en-US"/>
             </w:rPr>
             <w:fldChar w:fldCharType="end"/>
           </w:r>
@@ -1100,9 +1298,13 @@
           <w:color w:val="9D3511" w:themeColor="accent1" w:themeShade="BF"/>
           <w:sz w:val="28"/>
           <w:szCs w:val="28"/>
-        </w:rPr>
-      </w:pPr>
-      <w:r>
+          <w:lang w:val="en-US"/>
+        </w:rPr>
+      </w:pPr>
+      <w:r>
+        <w:rPr>
+          <w:lang w:val="en-US"/>
+        </w:rPr>
         <w:br w:type="page"/>
       </w:r>
     </w:p>
@@ -1113,13 +1315,13 @@
           <w:lang w:val="en-US"/>
         </w:rPr>
       </w:pPr>
-      <w:bookmarkStart w:name="_Toc500358766" w:id="2"/>
+      <w:bookmarkStart w:name="_Toc500848057" w:id="2"/>
       <w:r>
         <w:rPr>
           <w:lang w:val="en-US"/>
         </w:rPr>
         <w:lastRenderedPageBreak/>
-        <w:t>The basics</w:t>
+        <w:t xml:space="preserve">Th♂ basics</w:t>
       </w:r>
       <w:bookmarkEnd w:id="2"/>
     </w:p>
@@ -1133,29 +1335,26 @@
         <w:rPr>
           <w:lang w:val="en-US"/>
         </w:rPr>
-        <w:t xml:space="preserve">At any point in the text you can insert C# </w:t>
-      </w:r>
-      <w:r>
-        <w:rPr>
-          <w:lang w:val="en-US"/>
-        </w:rPr>
-        <w:t>statements</w:t>
-      </w:r>
-      <w:r>
-        <w:rPr>
-          <w:lang w:val="en-US"/>
-        </w:rPr>
-        <w:t xml:space="preserve">. Like right </w:t>
+        <w:t xml:space="preserve">At any point in th♂ t♂xt you can ins♂rt C# </w:t>
+      </w:r>
+      <w:r>
+        <w:rPr>
+          <w:lang w:val="en-US"/>
+        </w:rPr>
+        <w:t xml:space="preserve">stat♂m♂nts</w:t>
+      </w:r>
+      <w:r>
+        <w:rPr>
+          <w:lang w:val="en-US"/>
+        </w:rPr>
+        <w:t xml:space="preserve">. Lik♂ right </w:t>
         <w:t xml:space="preserve"/>
       </w:r>
       <w:r>
-        <w:t xml:space="preserve"/>
-      </w:r>
-      <w:r>
-        <w:rPr>
-          <w:lang w:val="en-US"/>
-        </w:rPr>
-        <w:t xml:space="preserve">here. </w:t>
+        <w:rPr>
+          <w:lang w:val="en-US"/>
+        </w:rPr>
+        <w:t xml:space="preserve">h♂r♂. </w:t>
       </w:r>
     </w:p>
     <w:p>
@@ -1168,7 +1367,7 @@
         <w:rPr>
           <w:lang w:val="en-US"/>
         </w:rPr>
-        <w:t>The result looks like this:</w:t>
+        <w:t xml:space="preserve">Th♂ r♂sult looks lik♂ this:</w:t>
       </w:r>
     </w:p>
     <w:p>
@@ -1180,10 +1379,10 @@
       <w:r>
         <w:rPr>
           <w:noProof/>
-          <w:lang w:val="nl-NL" w:eastAsia="nl-NL"/>
+          <w:lang w:val="en-US" w:eastAsia="nl-NL"/>
         </w:rPr>
         <w:drawing>
-          <wp:inline distT="0" distB="0" distL="0" distR="0">
+          <wp:inline distT="0" distB="0" distL="0" distR="0" wp14:anchorId="23520E7E" wp14:editId="1E02B897">
             <wp:extent cx="4152900" cy="200025"/>
             <wp:effectExtent l="76200" t="38100" r="0" b="104775"/>
             <wp:docPr id="4" name="Afbeelding 4"/>
@@ -1246,12 +1445,12 @@
           <w:lang w:val="en-US"/>
         </w:rPr>
       </w:pPr>
-      <w:bookmarkStart w:name="_Toc500358767" w:id="3"/>
-      <w:r>
-        <w:rPr>
-          <w:lang w:val="en-US"/>
-        </w:rPr>
-        <w:t>Write method</w:t>
+      <w:bookmarkStart w:name="_Toc500848058" w:id="3"/>
+      <w:r>
+        <w:rPr>
+          <w:lang w:val="en-US"/>
+        </w:rPr>
+        <w:t xml:space="preserve">Writ♂ m♂thod</w:t>
       </w:r>
       <w:bookmarkEnd w:id="3"/>
     </w:p>
@@ -1265,41 +1464,13 @@
         <w:rPr>
           <w:lang w:val="en-US"/>
         </w:rPr>
-        <w:t xml:space="preserve">If you want to display the value of </w:t>
-      </w:r>
-      <w:proofErr w:type="spellStart"/>
-      <w:r>
-        <w:rPr>
-          <w:lang w:val="en-US"/>
-        </w:rPr>
-        <w:t>i</w:t>
-      </w:r>
-      <w:proofErr w:type="spellEnd"/>
-      <w:r>
-        <w:rPr>
-          <w:lang w:val="en-US"/>
-        </w:rPr>
-        <w:t xml:space="preserve">, you can use </w:t>
-      </w:r>
-      <w:r>
-        <w:rPr>
-          <w:lang w:val="en-US"/>
-        </w:rPr>
-        <w:t xml:space="preserve">the Write method. Right now, </w:t>
-      </w:r>
-      <w:proofErr w:type="spellStart"/>
-      <w:r>
-        <w:rPr>
-          <w:lang w:val="en-US"/>
-        </w:rPr>
-        <w:t>i</w:t>
-      </w:r>
-      <w:proofErr w:type="spellEnd"/>
-      <w:r>
-        <w:rPr>
-          <w:lang w:val="en-US"/>
-        </w:rPr>
-        <w:t xml:space="preserve"> is</w:t>
+        <w:t xml:space="preserve">If you want to display th♂ valu♂ of i, you can us♂ </w:t>
+      </w:r>
+      <w:r>
+        <w:rPr>
+          <w:lang w:val="en-US"/>
+        </w:rPr>
+        <w:t xml:space="preserve">th♂ Writ♂ m♂thod. Right now, i is</w:t>
       </w:r>
       <w:r>
         <w:rPr>
@@ -1307,8 +1478,6 @@
         </w:rPr>
         <w:t xml:space="preserve"> </w:t>
         <w:t xml:space="preserve">1</w:t>
-      </w:r>
-      <w:r>
         <w:t xml:space="preserve">.</w:t>
       </w:r>
     </w:p>
@@ -1322,21 +1491,7 @@
         <w:rPr>
           <w:lang w:val="en-US"/>
         </w:rPr>
-        <w:t xml:space="preserve">There’s also a shorthand notation for the Write method: </w:t>
-      </w:r>
-      <w:proofErr w:type="spellStart"/>
-      <w:r>
-        <w:rPr>
-          <w:lang w:val="en-US"/>
-        </w:rPr>
-        <w:t>i</w:t>
-      </w:r>
-      <w:proofErr w:type="spellEnd"/>
-      <w:r>
-        <w:rPr>
-          <w:lang w:val="en-US"/>
-        </w:rPr>
-        <w:t xml:space="preserve"> is</w:t>
+        <w:t xml:space="preserve">Th♂r♂’s also a shorthand notation for th♂ Writ♂ m♂thod: i is</w:t>
       </w:r>
       <w:r>
         <w:rPr>
@@ -1350,8 +1505,6 @@
         </w:rPr>
         <w:t xml:space="preserve"> </w:t>
         <w:t xml:space="preserve">1</w:t>
-      </w:r>
-      <w:r>
         <w:t xml:space="preserve">.</w:t>
       </w:r>
     </w:p>
@@ -1362,12 +1515,12 @@
           <w:lang w:val="en-US"/>
         </w:rPr>
       </w:pPr>
-      <w:bookmarkStart w:name="_Toc500358768" w:id="4"/>
-      <w:r>
-        <w:rPr>
-          <w:lang w:val="en-US"/>
-        </w:rPr>
-        <w:t>Conditional content</w:t>
+      <w:bookmarkStart w:name="_Toc500848059" w:id="4"/>
+      <w:r>
+        <w:rPr>
+          <w:lang w:val="en-US"/>
+        </w:rPr>
+        <w:t xml:space="preserve">Conditional cont♂nt</w:t>
       </w:r>
       <w:bookmarkEnd w:id="4"/>
     </w:p>
@@ -1381,20 +1534,20 @@
         <w:rPr>
           <w:lang w:val="en-US"/>
         </w:rPr>
-        <w:t xml:space="preserve">You can use an if statement </w:t>
-      </w:r>
-      <w:r>
-        <w:rPr>
-          <w:lang w:val="en-US"/>
-        </w:rPr>
-        <w:t xml:space="preserve">to display conditional content: </w:t>
+        <w:t xml:space="preserve">You can us♂ an if stat♂m♂nt </w:t>
+      </w:r>
+      <w:r>
+        <w:rPr>
+          <w:lang w:val="en-US"/>
+        </w:rPr>
+        <w:t xml:space="preserve">to display conditional cont♂nt: </w:t>
       </w:r>
       <w:r>
         <w:rPr>
           <w:lang w:val="en-US"/>
         </w:rPr>
         <w:t xml:space="preserve"/>
-        <w:t xml:space="preserve">this will be displayed</w:t>
+        <w:t xml:space="preserve">this will b♂ display♂d</w:t>
       </w:r>
       <w:r>
         <w:t xml:space="preserve">. </w:t>
@@ -1403,7 +1556,7 @@
         <w:rPr>
           <w:lang w:val="en-US"/>
         </w:rPr>
-        <w:t xml:space="preserve"> In this case, any formatting will be lost because the code parser ignores any formatting.</w:t>
+        <w:t xml:space="preserve"> In this cas♂, any formatting will b♂ lost b♂caus♂ th♂ cod♂ pars♂r ignor♂s any formatting.</w:t>
       </w:r>
     </w:p>
     <w:p>
@@ -1416,7 +1569,7 @@
         <w:rPr>
           <w:lang w:val="en-US"/>
         </w:rPr>
-        <w:t xml:space="preserve">If you want to conditionally display text with formatting, use two code blocks and place the text between curly brackets, like this: </w:t>
+        <w:t xml:space="preserve">If you want to conditionally display t♂xt with formatting, us♂ two cod♂ blocks and plac♂ th♂ t♂xt b♂tw♂♂n curly brack♂ts, lik♂ this: </w:t>
         <w:t xml:space="preserve"/>
       </w:r>
       <w:r>
@@ -1449,7 +1602,7 @@
         <w:rPr>
           <w:lang w:val="en-US"/>
         </w:rPr>
-        <w:t xml:space="preserve"> be displayed</w:t>
+        <w:t xml:space="preserve"> b♂ display♂d</w:t>
       </w:r>
       <w:r>
         <w:rPr>
@@ -1470,13 +1623,13 @@
         <w:rPr>
           <w:lang w:val="en-US"/>
         </w:rPr>
-        <w:t xml:space="preserve">If you want, you can span multiple </w:t>
-      </w:r>
-      <w:r>
-        <w:rPr>
-          <w:lang w:val="en-US"/>
-        </w:rPr>
-        <w:t>elements</w:t>
+        <w:t xml:space="preserve">If you want, you can span multipl♂ </w:t>
+      </w:r>
+      <w:r>
+        <w:rPr>
+          <w:lang w:val="en-US"/>
+        </w:rPr>
+        <w:t xml:space="preserve">♂l♂m♂nts</w:t>
       </w:r>
       <w:r>
         <w:rPr>
@@ -1492,200 +1645,8 @@
       </w:r>
     </w:p>
     <w:p>
-      <w:pPr>
-        <w:rPr>
-          <w:rStyle w:val="tgc"/>
-          <w:rFonts w:ascii="Arial" w:hAnsi="Arial" w:cs="Arial"/>
-          <w:color w:val="222222"/>
-          <w:shd w:val="clear" w:color="auto" w:fill="FFFFFF"/>
-        </w:rPr>
-      </w:pPr>
-      <w:r>
-        <w:rPr>
-          <w:noProof/>
-          <w:lang w:val="nl-NL" w:eastAsia="nl-NL"/>
-        </w:rPr>
-        <w:drawing>
-          <wp:anchor distT="0" distB="0" distL="114300" distR="114300" simplePos="0" relativeHeight="251667968" behindDoc="0" locked="0" layoutInCell="1" allowOverlap="1" wp14:editId="4DDAE01A" wp14:anchorId="3476D51F">
-            <wp:simplePos x="0" y="0"/>
-            <wp:positionH relativeFrom="column">
-              <wp:posOffset>-47625</wp:posOffset>
-            </wp:positionH>
-            <wp:positionV relativeFrom="paragraph">
-              <wp:posOffset>35560</wp:posOffset>
-            </wp:positionV>
-            <wp:extent cx="1562100" cy="1257300"/>
-            <wp:effectExtent l="0" t="0" r="0" b="0"/>
-            <wp:wrapSquare wrapText="bothSides"/>
-            <wp:docPr id="3" name="Afbeelding 3" descr="C:\Users\Egon\AppData\Local\Microsoft\Windows\INetCache\IE\BQ2GEGEG\Tomato-cut_vertical[1].png"/>
-            <wp:cNvGraphicFramePr>
-              <a:graphicFrameLocks xmlns:a="http://schemas.openxmlformats.org/drawingml/2006/main" noChangeAspect="1"/>
-            </wp:cNvGraphicFramePr>
-            <a:graphic xmlns:a="http://schemas.openxmlformats.org/drawingml/2006/main">
-              <a:graphicData uri="http://schemas.openxmlformats.org/drawingml/2006/picture">
-                <pic:pic xmlns:pic="http://schemas.openxmlformats.org/drawingml/2006/picture">
-                  <pic:nvPicPr>
-                    <pic:cNvPr id="0" name="Picture 1" descr="C:\Users\Egon\AppData\Local\Microsoft\Windows\INetCache\IE\BQ2GEGEG\Tomato-cut_vertical[1].png"/>
-                    <pic:cNvPicPr>
-                      <a:picLocks noChangeAspect="1" noChangeArrowheads="1"/>
-                    </pic:cNvPicPr>
-                  </pic:nvPicPr>
-                  <pic:blipFill>
-                    <a:blip r:embed="rId11" cstate="print">
-                      <a:extLst>
-                        <a:ext uri="{28A0092B-C50C-407E-A947-70E740481C1C}">
-                          <a14:useLocalDpi xmlns:a14="http://schemas.microsoft.com/office/drawing/2010/main" val="0"/>
-                        </a:ext>
-                      </a:extLst>
-                    </a:blip>
-                    <a:srcRect/>
-                    <a:stretch>
-                      <a:fillRect/>
-                    </a:stretch>
-                  </pic:blipFill>
-                  <pic:spPr bwMode="auto">
-                    <a:xfrm>
-                      <a:off x="0" y="0"/>
-                      <a:ext cx="1562100" cy="1257300"/>
-                    </a:xfrm>
-                    <a:prstGeom prst="rect">
-                      <a:avLst/>
-                    </a:prstGeom>
-                    <a:noFill/>
-                    <a:ln>
-                      <a:noFill/>
-                    </a:ln>
-                  </pic:spPr>
-                </pic:pic>
-              </a:graphicData>
-            </a:graphic>
-            <wp14:sizeRelH relativeFrom="page">
-              <wp14:pctWidth>0</wp14:pctWidth>
-            </wp14:sizeRelH>
-            <wp14:sizeRelV relativeFrom="page">
-              <wp14:pctHeight>0</wp14:pctHeight>
-            </wp14:sizeRelV>
-          </wp:anchor>
-        </w:drawing>
-      </w:r>
-      <w:r>
-        <w:rPr>
-          <w:rStyle w:val="tgc"/>
-          <w:rFonts w:ascii="Arial" w:hAnsi="Arial" w:cs="Arial"/>
-          <w:color w:val="222222"/>
-          <w:shd w:val="clear" w:color="auto" w:fill="FFFFFF"/>
-        </w:rPr>
-        <w:t>The diverging </w:t>
-      </w:r>
-      <w:r>
-        <w:rPr>
-          <w:rStyle w:val="tgc"/>
-          <w:rFonts w:ascii="Arial" w:hAnsi="Arial" w:cs="Arial"/>
-          <w:b/>
-          <w:bCs/>
-          <w:color w:val="222222"/>
-          <w:shd w:val="clear" w:color="auto" w:fill="FFFFFF"/>
-        </w:rPr>
-        <w:t>pronunciation</w:t>
-      </w:r>
-      <w:r>
-        <w:rPr>
-          <w:rStyle w:val="tgc"/>
-          <w:rFonts w:ascii="Arial" w:hAnsi="Arial" w:cs="Arial"/>
-          <w:color w:val="222222"/>
-          <w:shd w:val="clear" w:color="auto" w:fill="FFFFFF"/>
-        </w:rPr>
-        <w:t> of </w:t>
-      </w:r>
-      <w:r>
-        <w:rPr>
-          <w:rStyle w:val="tgc"/>
-          <w:rFonts w:ascii="Arial" w:hAnsi="Arial" w:cs="Arial"/>
-          <w:b/>
-          <w:bCs/>
-          <w:color w:val="222222"/>
-          <w:shd w:val="clear" w:color="auto" w:fill="FFFFFF"/>
-        </w:rPr>
-        <w:t>tomato</w:t>
-      </w:r>
-      <w:r>
-        <w:rPr>
-          <w:rStyle w:val="tgc"/>
-          <w:rFonts w:ascii="Arial" w:hAnsi="Arial" w:cs="Arial"/>
-          <w:color w:val="222222"/>
-          <w:shd w:val="clear" w:color="auto" w:fill="FFFFFF"/>
-        </w:rPr>
-        <w:t> (though not so much potato) is primarily one of regional dialect.</w:t>
-      </w:r>
-    </w:p>
-    <w:p>
-      <w:pPr>
-        <w:rPr>
-          <w:rStyle w:val="d8e"/>
-          <w:rFonts w:ascii="Arial" w:hAnsi="Arial" w:cs="Arial"/>
-          <w:color w:val="222222"/>
-          <w:shd w:val="clear" w:color="auto" w:fill="FFFFFF"/>
-        </w:rPr>
-      </w:pPr>
-      <w:r>
-        <w:rPr>
-          <w:rStyle w:val="tgc"/>
-          <w:rFonts w:ascii="Arial" w:hAnsi="Arial" w:cs="Arial"/>
-          <w:color w:val="222222"/>
-          <w:shd w:val="clear" w:color="auto" w:fill="FFFFFF"/>
-        </w:rPr>
-        <w:t>The </w:t>
-      </w:r>
-      <w:r>
-        <w:rPr>
-          <w:rStyle w:val="tgc"/>
-          <w:rFonts w:ascii="Arial" w:hAnsi="Arial" w:cs="Arial"/>
-          <w:b/>
-          <w:bCs/>
-          <w:color w:val="222222"/>
-          <w:shd w:val="clear" w:color="auto" w:fill="FFFFFF"/>
-        </w:rPr>
-        <w:t>pronunciation</w:t>
-      </w:r>
-      <w:r>
-        <w:rPr>
-          <w:rStyle w:val="tgc"/>
-          <w:rFonts w:ascii="Arial" w:hAnsi="Arial" w:cs="Arial"/>
-          <w:color w:val="222222"/>
-          <w:shd w:val="clear" w:color="auto" w:fill="FFFFFF"/>
-        </w:rPr>
-        <w:t> 'tuh-MAH-toh' is the standard</w:t>
-      </w:r>
-      <w:r>
-        <w:rPr>
-          <w:rStyle w:val="tgc"/>
-          <w:rFonts w:ascii="Arial" w:hAnsi="Arial" w:cs="Arial"/>
-          <w:b/>
-          <w:bCs/>
-          <w:color w:val="222222"/>
-          <w:shd w:val="clear" w:color="auto" w:fill="FFFFFF"/>
-        </w:rPr>
-        <w:t>pronunciation</w:t>
-      </w:r>
-      <w:r>
-        <w:rPr>
-          <w:rStyle w:val="tgc"/>
-          <w:rFonts w:ascii="Arial" w:hAnsi="Arial" w:cs="Arial"/>
-          <w:color w:val="222222"/>
-          <w:shd w:val="clear" w:color="auto" w:fill="FFFFFF"/>
-        </w:rPr>
-        <w:t xml:space="preserve"> in the UK and is accepted in the US regions of New England along with parts of the lower East Coast, while 'tuh-MAY-toh' is found almost everywhere else. </w:t>
-      </w:r>
-      <w:r>
-        <w:rPr>
-          <w:rStyle w:val="d8e"/>
-          <w:rFonts w:ascii="Arial" w:hAnsi="Arial" w:cs="Arial"/>
-          <w:color w:val="777777"/>
-          <w:sz w:val="21"/>
-          <w:szCs w:val="21"/>
-          <w:shd w:val="clear" w:color="auto" w:fill="FFFFFF"/>
-        </w:rPr>
-        <w:t>Jun 22, 2015</w:t>
+      <w:r>
+        <w:t xml:space="preserve"/>
       </w:r>
     </w:p>
     <w:p>
@@ -1697,55 +1658,93 @@
           <w:color w:val="D34817" w:themeColor="accent1"/>
           <w:sz w:val="26"/>
           <w:szCs w:val="26"/>
-        </w:rPr>
-      </w:pPr>
-      <w:bookmarkStart w:name="_Toc500358769" w:id="5"/>
-      <w:r>
+          <w:lang w:val="en-US"/>
+        </w:rPr>
+      </w:pPr>
+      <w:r>
+        <w:rPr>
+          <w:lang w:val="en-US"/>
+        </w:rPr>
         <w:br w:type="page"/>
       </w:r>
     </w:p>
     <w:p>
       <w:pPr>
         <w:pStyle w:val="Kop2"/>
-      </w:pPr>
-      <w:r>
+        <w:rPr>
+          <w:lang w:val="en-US"/>
+        </w:rPr>
+      </w:pPr>
+      <w:bookmarkStart w:name="_Toc500848060" w:id="5"/>
+      <w:r>
+        <w:rPr>
+          <w:lang w:val="en-US"/>
+        </w:rPr>
         <w:lastRenderedPageBreak/>
         <w:t>Loops</w:t>
       </w:r>
       <w:bookmarkEnd w:id="5"/>
     </w:p>
     <w:p>
-      <w:r>
+      <w:pPr>
+        <w:rPr>
+          <w:lang w:val="en-US"/>
+        </w:rPr>
+      </w:pPr>
+      <w:r>
+        <w:rPr>
+          <w:lang w:val="en-US"/>
+        </w:rPr>
         <w:t xml:space="preserve">If you want to </w:t>
       </w:r>
       <w:r>
+        <w:rPr>
+          <w:lang w:val="en-US"/>
+        </w:rPr>
         <w:t xml:space="preserve">add </w:t>
       </w:r>
       <w:r>
-        <w:t xml:space="preserve">something in a loop, you should </w:t>
-      </w:r>
-      <w:r>
+        <w:rPr>
+          <w:lang w:val="en-US"/>
+        </w:rPr>
+        <w:t xml:space="preserve">som♂thing in a loop, you should </w:t>
+      </w:r>
+      <w:r>
+        <w:rPr>
+          <w:lang w:val="en-US"/>
+        </w:rPr>
         <w:t xml:space="preserve">do so </w:t>
       </w:r>
       <w:r>
+        <w:rPr>
+          <w:lang w:val="en-US"/>
+        </w:rPr>
         <w:t>programatically.</w:t>
       </w:r>
       <w:r>
-        <w:t xml:space="preserve"> This example does loop, but doesn’t add anything to the document:</w:t>
+        <w:rPr>
+          <w:lang w:val="en-US"/>
+        </w:rPr>
+        <w:t xml:space="preserve"> This ♂xampl♂ do♂s loop, but do♂sn’t add anything to th♂ docum♂nt:</w:t>
       </w:r>
     </w:p>
     <w:p>
       <w:pPr>
         <w:rPr>
           <w:b/>
-        </w:rPr>
-      </w:pPr>
-      <w:r>
-        <w:t>The value of i is</w:t>
+          <w:lang w:val="en-US"/>
+        </w:rPr>
+      </w:pPr>
+      <w:r>
+        <w:rPr>
+          <w:lang w:val="en-US"/>
+        </w:rPr>
+        <w:t xml:space="preserve">Th♂ valu♂ of i is</w:t>
       </w:r>
       <w:r>
         <w:rPr>
           <w:b/>
+          <w:lang w:val="en-US"/>
         </w:rPr>
         <w:t xml:space="preserve"> </w:t>
         <w:t xml:space="preserve">9</w:t>
@@ -1753,35 +1752,86 @@
       </w:r>
     </w:p>
     <w:p>
-      <w:r>
-        <w:t xml:space="preserve">In the next </w:t>
-      </w:r>
-      <w:r>
-        <w:t xml:space="preserve"> loop we’ll call the CreateParagraph method, which </w:t>
-      </w:r>
-      <w:r>
-        <w:t>will insert</w:t>
-      </w:r>
-      <w:r>
-        <w:t xml:space="preserve"> new paragraph</w:t>
-      </w:r>
-      <w:r>
+      <w:pPr>
+        <w:rPr>
+          <w:lang w:val="en-US"/>
+        </w:rPr>
+      </w:pPr>
+      <w:r>
+        <w:rPr>
+          <w:lang w:val="en-US"/>
+        </w:rPr>
+        <w:t xml:space="preserve">In th♂ n♂xt </w:t>
+      </w:r>
+      <w:r>
+        <w:rPr>
+          <w:lang w:val="en-US"/>
+        </w:rPr>
+        <w:t xml:space="preserve"> loop w♂’ll call th♂ </w:t>
+      </w:r>
+      <w:r>
+        <w:rPr>
+          <w:lang w:val="en-US"/>
+        </w:rPr>
+        <w:t xml:space="preserve">App♂nd</w:t>
+      </w:r>
+      <w:r>
+        <w:rPr>
+          <w:lang w:val="en-US"/>
+        </w:rPr>
+        <w:t xml:space="preserve">Paragraph m♂thod, which </w:t>
+      </w:r>
+      <w:r>
+        <w:rPr>
+          <w:i/>
+          <w:lang w:val="en-US"/>
+        </w:rPr>
+        <w:t>will</w:t>
+      </w:r>
+      <w:r>
+        <w:rPr>
+          <w:lang w:val="en-US"/>
+        </w:rPr>
+        <w:t xml:space="preserve"> ins♂rt</w:t>
+      </w:r>
+      <w:r>
+        <w:rPr>
+          <w:lang w:val="en-US"/>
+        </w:rPr>
+        <w:t xml:space="preserve"> n♂w paragraph</w:t>
+      </w:r>
+      <w:r>
+        <w:rPr>
+          <w:lang w:val="en-US"/>
+        </w:rPr>
         <w:t>s:</w:t>
       </w:r>
     </w:p>
     <w:p>
-      <w:r>
-        <w:t>The value of i is</w:t>
+      <w:pPr>
+        <w:rPr>
+          <w:lang w:val="en-US"/>
+        </w:rPr>
+      </w:pPr>
+      <w:r>
+        <w:rPr>
+          <w:lang w:val="en-US"/>
+        </w:rPr>
+        <w:t xml:space="preserve">Th♂ valu♂ of i is</w:t>
       </w:r>
       <w:r>
         <w:rPr>
           <w:b/>
+          <w:lang w:val="en-US"/>
         </w:rPr>
         <w:t xml:space="preserve"> </w:t>
         <w:t xml:space="preserve">0</w:t>
         <w:t xml:space="preserve">.</w:t>
       </w:r>
       <w:r>
+        <w:rPr>
+          <w:lang w:val="en-US"/>
+        </w:rPr>
         <w:t xml:space="preserve"/>
         <w:t xml:space="preserve"/>
       </w:r>
@@ -1790,18 +1840,30 @@
       </w:r>
     </w:p>
     <w:p>
-      <w:r>
-        <w:t>The value of i is</w:t>
+      <w:pPr>
+        <w:rPr>
+          <w:lang w:val="en-US"/>
+        </w:rPr>
+      </w:pPr>
+      <w:r>
+        <w:rPr>
+          <w:lang w:val="en-US"/>
+        </w:rPr>
+        <w:t xml:space="preserve">Th♂ valu♂ of i is</w:t>
       </w:r>
       <w:r>
         <w:rPr>
           <w:b/>
+          <w:lang w:val="en-US"/>
         </w:rPr>
         <w:t xml:space="preserve"> </w:t>
         <w:t xml:space="preserve">1</w:t>
         <w:t xml:space="preserve">.</w:t>
       </w:r>
       <w:r>
+        <w:rPr>
+          <w:lang w:val="en-US"/>
+        </w:rPr>
         <w:t xml:space="preserve"/>
         <w:t xml:space="preserve"/>
       </w:r>
@@ -1810,18 +1872,30 @@
       </w:r>
     </w:p>
     <w:p>
-      <w:r>
-        <w:t>The value of i is</w:t>
+      <w:pPr>
+        <w:rPr>
+          <w:lang w:val="en-US"/>
+        </w:rPr>
+      </w:pPr>
+      <w:r>
+        <w:rPr>
+          <w:lang w:val="en-US"/>
+        </w:rPr>
+        <w:t xml:space="preserve">Th♂ valu♂ of i is</w:t>
       </w:r>
       <w:r>
         <w:rPr>
           <w:b/>
+          <w:lang w:val="en-US"/>
         </w:rPr>
         <w:t xml:space="preserve"> </w:t>
         <w:t xml:space="preserve">2</w:t>
         <w:t xml:space="preserve">.</w:t>
       </w:r>
       <w:r>
+        <w:rPr>
+          <w:lang w:val="en-US"/>
+        </w:rPr>
         <w:t xml:space="preserve"/>
         <w:t xml:space="preserve"/>
       </w:r>
@@ -1830,18 +1904,30 @@
       </w:r>
     </w:p>
     <w:p>
-      <w:r>
-        <w:t>The value of i is</w:t>
+      <w:pPr>
+        <w:rPr>
+          <w:lang w:val="en-US"/>
+        </w:rPr>
+      </w:pPr>
+      <w:r>
+        <w:rPr>
+          <w:lang w:val="en-US"/>
+        </w:rPr>
+        <w:t xml:space="preserve">Th♂ valu♂ of i is</w:t>
       </w:r>
       <w:r>
         <w:rPr>
           <w:b/>
+          <w:lang w:val="en-US"/>
         </w:rPr>
         <w:t xml:space="preserve"> </w:t>
         <w:t xml:space="preserve">3</w:t>
         <w:t xml:space="preserve">.</w:t>
       </w:r>
       <w:r>
+        <w:rPr>
+          <w:lang w:val="en-US"/>
+        </w:rPr>
         <w:t xml:space="preserve"/>
         <w:t xml:space="preserve"/>
       </w:r>
@@ -1850,18 +1936,30 @@
       </w:r>
     </w:p>
     <w:p>
-      <w:r>
-        <w:t>The value of i is</w:t>
+      <w:pPr>
+        <w:rPr>
+          <w:lang w:val="en-US"/>
+        </w:rPr>
+      </w:pPr>
+      <w:r>
+        <w:rPr>
+          <w:lang w:val="en-US"/>
+        </w:rPr>
+        <w:t xml:space="preserve">Th♂ valu♂ of i is</w:t>
       </w:r>
       <w:r>
         <w:rPr>
           <w:b/>
+          <w:lang w:val="en-US"/>
         </w:rPr>
         <w:t xml:space="preserve"> </w:t>
         <w:t xml:space="preserve">4</w:t>
         <w:t xml:space="preserve">.</w:t>
       </w:r>
       <w:r>
+        <w:rPr>
+          <w:lang w:val="en-US"/>
+        </w:rPr>
         <w:t xml:space="preserve"/>
         <w:t xml:space="preserve"/>
       </w:r>
@@ -1870,18 +1968,30 @@
       </w:r>
     </w:p>
     <w:p>
-      <w:r>
-        <w:t>The value of i is</w:t>
+      <w:pPr>
+        <w:rPr>
+          <w:lang w:val="en-US"/>
+        </w:rPr>
+      </w:pPr>
+      <w:r>
+        <w:rPr>
+          <w:lang w:val="en-US"/>
+        </w:rPr>
+        <w:t xml:space="preserve">Th♂ valu♂ of i is</w:t>
       </w:r>
       <w:r>
         <w:rPr>
           <w:b/>
+          <w:lang w:val="en-US"/>
         </w:rPr>
         <w:t xml:space="preserve"> </w:t>
         <w:t xml:space="preserve">5</w:t>
         <w:t xml:space="preserve">.</w:t>
       </w:r>
       <w:r>
+        <w:rPr>
+          <w:lang w:val="en-US"/>
+        </w:rPr>
         <w:t xml:space="preserve"/>
         <w:t xml:space="preserve"/>
       </w:r>
@@ -1890,18 +2000,30 @@
       </w:r>
     </w:p>
     <w:p>
-      <w:r>
-        <w:t>The value of i is</w:t>
+      <w:pPr>
+        <w:rPr>
+          <w:lang w:val="en-US"/>
+        </w:rPr>
+      </w:pPr>
+      <w:r>
+        <w:rPr>
+          <w:lang w:val="en-US"/>
+        </w:rPr>
+        <w:t xml:space="preserve">Th♂ valu♂ of i is</w:t>
       </w:r>
       <w:r>
         <w:rPr>
           <w:b/>
+          <w:lang w:val="en-US"/>
         </w:rPr>
         <w:t xml:space="preserve"> </w:t>
         <w:t xml:space="preserve">6</w:t>
         <w:t xml:space="preserve">.</w:t>
       </w:r>
       <w:r>
+        <w:rPr>
+          <w:lang w:val="en-US"/>
+        </w:rPr>
         <w:t xml:space="preserve"/>
         <w:t xml:space="preserve"/>
       </w:r>
@@ -1910,18 +2032,30 @@
       </w:r>
     </w:p>
     <w:p>
-      <w:r>
-        <w:t>The value of i is</w:t>
+      <w:pPr>
+        <w:rPr>
+          <w:lang w:val="en-US"/>
+        </w:rPr>
+      </w:pPr>
+      <w:r>
+        <w:rPr>
+          <w:lang w:val="en-US"/>
+        </w:rPr>
+        <w:t xml:space="preserve">Th♂ valu♂ of i is</w:t>
       </w:r>
       <w:r>
         <w:rPr>
           <w:b/>
+          <w:lang w:val="en-US"/>
         </w:rPr>
         <w:t xml:space="preserve"> </w:t>
         <w:t xml:space="preserve">7</w:t>
         <w:t xml:space="preserve">.</w:t>
       </w:r>
       <w:r>
+        <w:rPr>
+          <w:lang w:val="en-US"/>
+        </w:rPr>
         <w:t xml:space="preserve"/>
         <w:t xml:space="preserve"/>
       </w:r>
@@ -1930,18 +2064,30 @@
       </w:r>
     </w:p>
     <w:p>
-      <w:r>
-        <w:t>The value of i is</w:t>
+      <w:pPr>
+        <w:rPr>
+          <w:lang w:val="en-US"/>
+        </w:rPr>
+      </w:pPr>
+      <w:r>
+        <w:rPr>
+          <w:lang w:val="en-US"/>
+        </w:rPr>
+        <w:t xml:space="preserve">Th♂ valu♂ of i is</w:t>
       </w:r>
       <w:r>
         <w:rPr>
           <w:b/>
+          <w:lang w:val="en-US"/>
         </w:rPr>
         <w:t xml:space="preserve"> </w:t>
         <w:t xml:space="preserve">8</w:t>
         <w:t xml:space="preserve">.</w:t>
       </w:r>
       <w:r>
+        <w:rPr>
+          <w:lang w:val="en-US"/>
+        </w:rPr>
         <w:t xml:space="preserve"/>
         <w:t xml:space="preserve"/>
       </w:r>
@@ -1950,18 +2096,30 @@
       </w:r>
     </w:p>
     <w:p>
-      <w:r>
-        <w:t>The value of i is</w:t>
+      <w:pPr>
+        <w:rPr>
+          <w:lang w:val="en-US"/>
+        </w:rPr>
+      </w:pPr>
+      <w:r>
+        <w:rPr>
+          <w:lang w:val="en-US"/>
+        </w:rPr>
+        <w:t xml:space="preserve">Th♂ valu♂ of i is</w:t>
       </w:r>
       <w:r>
         <w:rPr>
           <w:b/>
+          <w:lang w:val="en-US"/>
         </w:rPr>
         <w:t xml:space="preserve"> </w:t>
         <w:t xml:space="preserve">9</w:t>
         <w:t xml:space="preserve">.</w:t>
       </w:r>
       <w:r>
+        <w:rPr>
+          <w:lang w:val="en-US"/>
+        </w:rPr>
         <w:t xml:space="preserve"/>
         <w:t xml:space="preserve"/>
       </w:r>
@@ -1970,18 +2128,34 @@
       </w:r>
     </w:p>
     <w:p>
-      <w:r>
+      <w:pPr>
+        <w:rPr>
+          <w:lang w:val="en-US"/>
+        </w:rPr>
+      </w:pPr>
+      <w:r>
+        <w:rPr>
+          <w:lang w:val="en-US"/>
+        </w:rPr>
         <w:br w:type="page"/>
       </w:r>
     </w:p>
     <w:p>
       <w:pPr>
         <w:pStyle w:val="Kop2"/>
-      </w:pPr>
-      <w:r>
+        <w:rPr>
+          <w:lang w:val="en-US"/>
+        </w:rPr>
+      </w:pPr>
+      <w:bookmarkStart w:name="_Toc500848061" w:id="6"/>
+      <w:r>
+        <w:rPr>
+          <w:lang w:val="en-US"/>
+        </w:rPr>
         <w:lastRenderedPageBreak/>
-        <w:t>Tables</w:t>
-      </w:r>
+        <w:t xml:space="preserve">Tabl♂s</w:t>
+      </w:r>
+      <w:bookmarkEnd w:id="6"/>
     </w:p>
     <w:tbl>
       <w:tblPr>
@@ -2019,11 +2193,13 @@
               <w:jc w:val="center"/>
               <w:rPr>
                 <w:b/>
+                <w:lang w:val="en-US"/>
               </w:rPr>
             </w:pPr>
             <w:r>
               <w:rPr>
                 <w:b/>
+                <w:lang w:val="en-US"/>
               </w:rPr>
               <w:t>i * 1</w:t>
             </w:r>
@@ -2038,11 +2214,13 @@
               <w:jc w:val="center"/>
               <w:rPr>
                 <w:b/>
+                <w:lang w:val="en-US"/>
               </w:rPr>
             </w:pPr>
             <w:r>
               <w:rPr>
                 <w:b/>
+                <w:lang w:val="en-US"/>
               </w:rPr>
               <w:t>i * 2</w:t>
             </w:r>
@@ -2057,11 +2235,13 @@
               <w:jc w:val="center"/>
               <w:rPr>
                 <w:b/>
+                <w:lang w:val="en-US"/>
               </w:rPr>
             </w:pPr>
             <w:r>
               <w:rPr>
                 <w:b/>
+                <w:lang w:val="en-US"/>
               </w:rPr>
               <w:t>i * 3</w:t>
             </w:r>
@@ -2076,11 +2256,13 @@
               <w:jc w:val="center"/>
               <w:rPr>
                 <w:b/>
+                <w:lang w:val="en-US"/>
               </w:rPr>
             </w:pPr>
             <w:r>
               <w:rPr>
                 <w:b/>
+                <w:lang w:val="en-US"/>
               </w:rPr>
               <w:t>i * 4</w:t>
             </w:r>
@@ -2095,11 +2277,13 @@
               <w:jc w:val="center"/>
               <w:rPr>
                 <w:b/>
+                <w:lang w:val="en-US"/>
               </w:rPr>
             </w:pPr>
             <w:r>
               <w:rPr>
                 <w:b/>
+                <w:lang w:val="en-US"/>
               </w:rPr>
               <w:t>i * 5</w:t>
             </w:r>
@@ -2114,11 +2298,13 @@
               <w:jc w:val="center"/>
               <w:rPr>
                 <w:b/>
+                <w:lang w:val="en-US"/>
               </w:rPr>
             </w:pPr>
             <w:r>
               <w:rPr>
                 <w:b/>
+                <w:lang w:val="en-US"/>
               </w:rPr>
               <w:t>i * 6</w:t>
             </w:r>
@@ -2133,11 +2319,13 @@
               <w:jc w:val="center"/>
               <w:rPr>
                 <w:b/>
+                <w:lang w:val="en-US"/>
               </w:rPr>
             </w:pPr>
             <w:r>
               <w:rPr>
                 <w:b/>
+                <w:lang w:val="en-US"/>
               </w:rPr>
               <w:t>i * 7</w:t>
             </w:r>
@@ -2152,11 +2340,13 @@
               <w:jc w:val="center"/>
               <w:rPr>
                 <w:b/>
+                <w:lang w:val="en-US"/>
               </w:rPr>
             </w:pPr>
             <w:r>
               <w:rPr>
                 <w:b/>
+                <w:lang w:val="en-US"/>
               </w:rPr>
               <w:t>i * 8</w:t>
             </w:r>
@@ -2171,11 +2361,13 @@
               <w:jc w:val="center"/>
               <w:rPr>
                 <w:b/>
+                <w:lang w:val="en-US"/>
               </w:rPr>
             </w:pPr>
             <w:r>
               <w:rPr>
                 <w:b/>
+                <w:lang w:val="en-US"/>
               </w:rPr>
               <w:t>i * 9</w:t>
             </w:r>
@@ -2190,11 +2382,13 @@
               <w:jc w:val="center"/>
               <w:rPr>
                 <w:b/>
+                <w:lang w:val="en-US"/>
               </w:rPr>
             </w:pPr>
             <w:r>
               <w:rPr>
                 <w:b/>
+                <w:lang w:val="en-US"/>
               </w:rPr>
               <w:t>i * 10</w:t>
             </w:r>
@@ -2211,11 +2405,13 @@
               <w:jc w:val="center"/>
               <w:rPr>
                 <w:b/>
+                <w:lang w:val="en-US"/>
               </w:rPr>
             </w:pPr>
             <w:r>
               <w:rPr>
                 <w:b/>
+                <w:lang w:val="en-US"/>
               </w:rPr>
               <w:t xml:space="preserve"/>
               <w:t xml:space="preserve">1</w:t>
@@ -2229,8 +2425,14 @@
           <w:p>
             <w:pPr>
               <w:jc w:val="center"/>
-            </w:pPr>
-            <w:r>
+              <w:rPr>
+                <w:lang w:val="en-US"/>
+              </w:rPr>
+            </w:pPr>
+            <w:r>
+              <w:rPr>
+                <w:lang w:val="en-US"/>
+              </w:rPr>
               <w:t xml:space="preserve"/>
               <w:t xml:space="preserve">2</w:t>
             </w:r>
@@ -2243,8 +2445,14 @@
           <w:p>
             <w:pPr>
               <w:jc w:val="center"/>
-            </w:pPr>
-            <w:r>
+              <w:rPr>
+                <w:lang w:val="en-US"/>
+              </w:rPr>
+            </w:pPr>
+            <w:r>
+              <w:rPr>
+                <w:lang w:val="en-US"/>
+              </w:rPr>
               <w:t xml:space="preserve"/>
               <w:t xml:space="preserve">3</w:t>
             </w:r>
@@ -2257,8 +2465,14 @@
           <w:p>
             <w:pPr>
               <w:jc w:val="center"/>
-            </w:pPr>
-            <w:r>
+              <w:rPr>
+                <w:lang w:val="en-US"/>
+              </w:rPr>
+            </w:pPr>
+            <w:r>
+              <w:rPr>
+                <w:lang w:val="en-US"/>
+              </w:rPr>
               <w:t xml:space="preserve"/>
               <w:t xml:space="preserve">4</w:t>
             </w:r>
@@ -2271,8 +2485,14 @@
           <w:p>
             <w:pPr>
               <w:jc w:val="center"/>
-            </w:pPr>
-            <w:r>
+              <w:rPr>
+                <w:lang w:val="en-US"/>
+              </w:rPr>
+            </w:pPr>
+            <w:r>
+              <w:rPr>
+                <w:lang w:val="en-US"/>
+              </w:rPr>
               <w:t xml:space="preserve"/>
               <w:t xml:space="preserve">5</w:t>
             </w:r>
@@ -2285,8 +2505,14 @@
           <w:p>
             <w:pPr>
               <w:jc w:val="center"/>
-            </w:pPr>
-            <w:r>
+              <w:rPr>
+                <w:lang w:val="en-US"/>
+              </w:rPr>
+            </w:pPr>
+            <w:r>
+              <w:rPr>
+                <w:lang w:val="en-US"/>
+              </w:rPr>
               <w:t xml:space="preserve"/>
               <w:t xml:space="preserve">6</w:t>
             </w:r>
@@ -2299,8 +2525,14 @@
           <w:p>
             <w:pPr>
               <w:jc w:val="center"/>
-            </w:pPr>
-            <w:r>
+              <w:rPr>
+                <w:lang w:val="en-US"/>
+              </w:rPr>
+            </w:pPr>
+            <w:r>
+              <w:rPr>
+                <w:lang w:val="en-US"/>
+              </w:rPr>
               <w:t xml:space="preserve"/>
               <w:t xml:space="preserve">7</w:t>
             </w:r>
@@ -2313,8 +2545,14 @@
           <w:p>
             <w:pPr>
               <w:jc w:val="center"/>
-            </w:pPr>
-            <w:r>
+              <w:rPr>
+                <w:lang w:val="en-US"/>
+              </w:rPr>
+            </w:pPr>
+            <w:r>
+              <w:rPr>
+                <w:lang w:val="en-US"/>
+              </w:rPr>
               <w:t xml:space="preserve"/>
               <w:t xml:space="preserve">8</w:t>
             </w:r>
@@ -2327,8 +2565,14 @@
           <w:p>
             <w:pPr>
               <w:jc w:val="center"/>
-            </w:pPr>
-            <w:r>
+              <w:rPr>
+                <w:lang w:val="en-US"/>
+              </w:rPr>
+            </w:pPr>
+            <w:r>
+              <w:rPr>
+                <w:lang w:val="en-US"/>
+              </w:rPr>
               <w:t xml:space="preserve"/>
               <w:t xml:space="preserve">9</w:t>
             </w:r>
@@ -2341,13 +2585,22 @@
           <w:p>
             <w:pPr>
               <w:jc w:val="center"/>
-            </w:pPr>
-            <w:r>
+              <w:rPr>
+                <w:lang w:val="en-US"/>
+              </w:rPr>
+            </w:pPr>
+            <w:r>
+              <w:rPr>
+                <w:lang w:val="en-US"/>
+              </w:rPr>
               <w:t xml:space="preserve"/>
               <w:t xml:space="preserve">10</w:t>
               <w:t xml:space="preserve"> </w:t>
               <w:t xml:space="preserve"/>
             </w:r>
+            <w:r>
+              <w:t xml:space="preserve"/>
+            </w:r>
           </w:p>
         </w:tc>
       </w:tr>
@@ -2361,11 +2614,13 @@
               <w:jc w:val="center"/>
               <w:rPr>
                 <w:b/>
+                <w:lang w:val="en-US"/>
               </w:rPr>
             </w:pPr>
             <w:r>
               <w:rPr>
                 <w:b/>
+                <w:lang w:val="en-US"/>
               </w:rPr>
               <w:t xml:space="preserve"/>
               <w:t xml:space="preserve">2</w:t>
@@ -2379,8 +2634,14 @@
           <w:p>
             <w:pPr>
               <w:jc w:val="center"/>
-            </w:pPr>
-            <w:r>
+              <w:rPr>
+                <w:lang w:val="en-US"/>
+              </w:rPr>
+            </w:pPr>
+            <w:r>
+              <w:rPr>
+                <w:lang w:val="en-US"/>
+              </w:rPr>
               <w:t xml:space="preserve"/>
               <w:t xml:space="preserve">4</w:t>
             </w:r>
@@ -2393,8 +2654,14 @@
           <w:p>
             <w:pPr>
               <w:jc w:val="center"/>
-            </w:pPr>
-            <w:r>
+              <w:rPr>
+                <w:lang w:val="en-US"/>
+              </w:rPr>
+            </w:pPr>
+            <w:r>
+              <w:rPr>
+                <w:lang w:val="en-US"/>
+              </w:rPr>
               <w:t xml:space="preserve"/>
               <w:t xml:space="preserve">6</w:t>
             </w:r>
@@ -2407,8 +2674,14 @@
           <w:p>
             <w:pPr>
               <w:jc w:val="center"/>
-            </w:pPr>
-            <w:r>
+              <w:rPr>
+                <w:lang w:val="en-US"/>
+              </w:rPr>
+            </w:pPr>
+            <w:r>
+              <w:rPr>
+                <w:lang w:val="en-US"/>
+              </w:rPr>
               <w:t xml:space="preserve"/>
               <w:t xml:space="preserve">8</w:t>
             </w:r>
@@ -2421,8 +2694,14 @@
           <w:p>
             <w:pPr>
               <w:jc w:val="center"/>
-            </w:pPr>
-            <w:r>
+              <w:rPr>
+                <w:lang w:val="en-US"/>
+              </w:rPr>
+            </w:pPr>
+            <w:r>
+              <w:rPr>
+                <w:lang w:val="en-US"/>
+              </w:rPr>
               <w:t xml:space="preserve"/>
               <w:t xml:space="preserve">10</w:t>
             </w:r>
@@ -2435,8 +2714,14 @@
           <w:p>
             <w:pPr>
               <w:jc w:val="center"/>
-            </w:pPr>
-            <w:r>
+              <w:rPr>
+                <w:lang w:val="en-US"/>
+              </w:rPr>
+            </w:pPr>
+            <w:r>
+              <w:rPr>
+                <w:lang w:val="en-US"/>
+              </w:rPr>
               <w:t xml:space="preserve"/>
               <w:t xml:space="preserve">12</w:t>
             </w:r>
@@ -2449,8 +2734,14 @@
           <w:p>
             <w:pPr>
               <w:jc w:val="center"/>
-            </w:pPr>
-            <w:r>
+              <w:rPr>
+                <w:lang w:val="en-US"/>
+              </w:rPr>
+            </w:pPr>
+            <w:r>
+              <w:rPr>
+                <w:lang w:val="en-US"/>
+              </w:rPr>
               <w:t xml:space="preserve"/>
               <w:t xml:space="preserve">14</w:t>
             </w:r>
@@ -2463,8 +2754,14 @@
           <w:p>
             <w:pPr>
               <w:jc w:val="center"/>
-            </w:pPr>
-            <w:r>
+              <w:rPr>
+                <w:lang w:val="en-US"/>
+              </w:rPr>
+            </w:pPr>
+            <w:r>
+              <w:rPr>
+                <w:lang w:val="en-US"/>
+              </w:rPr>
               <w:t xml:space="preserve"/>
               <w:t xml:space="preserve">16</w:t>
             </w:r>
@@ -2477,8 +2774,14 @@
           <w:p>
             <w:pPr>
               <w:jc w:val="center"/>
-            </w:pPr>
-            <w:r>
+              <w:rPr>
+                <w:lang w:val="en-US"/>
+              </w:rPr>
+            </w:pPr>
+            <w:r>
+              <w:rPr>
+                <w:lang w:val="en-US"/>
+              </w:rPr>
               <w:t xml:space="preserve"/>
               <w:t xml:space="preserve">18</w:t>
             </w:r>
@@ -2491,13 +2794,22 @@
           <w:p>
             <w:pPr>
               <w:jc w:val="center"/>
-            </w:pPr>
-            <w:r>
+              <w:rPr>
+                <w:lang w:val="en-US"/>
+              </w:rPr>
+            </w:pPr>
+            <w:r>
+              <w:rPr>
+                <w:lang w:val="en-US"/>
+              </w:rPr>
               <w:t xml:space="preserve"/>
               <w:t xml:space="preserve">20</w:t>
               <w:t xml:space="preserve"> </w:t>
               <w:t xml:space="preserve"/>
             </w:r>
+            <w:r>
+              <w:t xml:space="preserve"/>
+            </w:r>
           </w:p>
         </w:tc>
       </w:tr>
@@ -2511,11 +2823,13 @@
               <w:jc w:val="center"/>
               <w:rPr>
                 <w:b/>
+                <w:lang w:val="en-US"/>
               </w:rPr>
             </w:pPr>
             <w:r>
               <w:rPr>
                 <w:b/>
+                <w:lang w:val="en-US"/>
               </w:rPr>
               <w:t xml:space="preserve"/>
               <w:t xml:space="preserve">3</w:t>
@@ -2529,8 +2843,14 @@
           <w:p>
             <w:pPr>
               <w:jc w:val="center"/>
-            </w:pPr>
-            <w:r>
+              <w:rPr>
+                <w:lang w:val="en-US"/>
+              </w:rPr>
+            </w:pPr>
+            <w:r>
+              <w:rPr>
+                <w:lang w:val="en-US"/>
+              </w:rPr>
               <w:t xml:space="preserve"/>
               <w:t xml:space="preserve">6</w:t>
             </w:r>
@@ -2543,8 +2863,14 @@
           <w:p>
             <w:pPr>
               <w:jc w:val="center"/>
-            </w:pPr>
-            <w:r>
+              <w:rPr>
+                <w:lang w:val="en-US"/>
+              </w:rPr>
+            </w:pPr>
+            <w:r>
+              <w:rPr>
+                <w:lang w:val="en-US"/>
+              </w:rPr>
               <w:t xml:space="preserve"/>
               <w:t xml:space="preserve">9</w:t>
             </w:r>
@@ -2557,8 +2883,14 @@
           <w:p>
             <w:pPr>
               <w:jc w:val="center"/>
-            </w:pPr>
-            <w:r>
+              <w:rPr>
+                <w:lang w:val="en-US"/>
+              </w:rPr>
+            </w:pPr>
+            <w:r>
+              <w:rPr>
+                <w:lang w:val="en-US"/>
+              </w:rPr>
               <w:t xml:space="preserve"/>
               <w:t xml:space="preserve">12</w:t>
             </w:r>
@@ -2571,8 +2903,14 @@
           <w:p>
             <w:pPr>
               <w:jc w:val="center"/>
-            </w:pPr>
-            <w:r>
+              <w:rPr>
+                <w:lang w:val="en-US"/>
+              </w:rPr>
+            </w:pPr>
+            <w:r>
+              <w:rPr>
+                <w:lang w:val="en-US"/>
+              </w:rPr>
               <w:t xml:space="preserve"/>
               <w:t xml:space="preserve">15</w:t>
             </w:r>
@@ -2585,8 +2923,14 @@
           <w:p>
             <w:pPr>
               <w:jc w:val="center"/>
-            </w:pPr>
-            <w:r>
+              <w:rPr>
+                <w:lang w:val="en-US"/>
+              </w:rPr>
+            </w:pPr>
+            <w:r>
+              <w:rPr>
+                <w:lang w:val="en-US"/>
+              </w:rPr>
               <w:t xml:space="preserve"/>
               <w:t xml:space="preserve">18</w:t>
             </w:r>
@@ -2599,8 +2943,14 @@
           <w:p>
             <w:pPr>
               <w:jc w:val="center"/>
-            </w:pPr>
-            <w:r>
+              <w:rPr>
+                <w:lang w:val="en-US"/>
+              </w:rPr>
+            </w:pPr>
+            <w:r>
+              <w:rPr>
+                <w:lang w:val="en-US"/>
+              </w:rPr>
               <w:t xml:space="preserve"/>
               <w:t xml:space="preserve">21</w:t>
             </w:r>
@@ -2613,8 +2963,14 @@
           <w:p>
             <w:pPr>
               <w:jc w:val="center"/>
-            </w:pPr>
-            <w:r>
+              <w:rPr>
+                <w:lang w:val="en-US"/>
+              </w:rPr>
+            </w:pPr>
+            <w:r>
+              <w:rPr>
+                <w:lang w:val="en-US"/>
+              </w:rPr>
               <w:t xml:space="preserve"/>
               <w:t xml:space="preserve">24</w:t>
             </w:r>
@@ -2627,8 +2983,14 @@
           <w:p>
             <w:pPr>
               <w:jc w:val="center"/>
-            </w:pPr>
-            <w:r>
+              <w:rPr>
+                <w:lang w:val="en-US"/>
+              </w:rPr>
+            </w:pPr>
+            <w:r>
+              <w:rPr>
+                <w:lang w:val="en-US"/>
+              </w:rPr>
               <w:t xml:space="preserve"/>
               <w:t xml:space="preserve">27</w:t>
             </w:r>
@@ -2641,13 +3003,22 @@
           <w:p>
             <w:pPr>
               <w:jc w:val="center"/>
-            </w:pPr>
-            <w:r>
+              <w:rPr>
+                <w:lang w:val="en-US"/>
+              </w:rPr>
+            </w:pPr>
+            <w:r>
+              <w:rPr>
+                <w:lang w:val="en-US"/>
+              </w:rPr>
               <w:t xml:space="preserve"/>
               <w:t xml:space="preserve">30</w:t>
               <w:t xml:space="preserve"> </w:t>
               <w:t xml:space="preserve"/>
             </w:r>
+            <w:r>
+              <w:t xml:space="preserve"/>
+            </w:r>
           </w:p>
         </w:tc>
       </w:tr>
@@ -2661,11 +3032,13 @@
               <w:jc w:val="center"/>
               <w:rPr>
                 <w:b/>
+                <w:lang w:val="en-US"/>
               </w:rPr>
             </w:pPr>
             <w:r>
               <w:rPr>
                 <w:b/>
+                <w:lang w:val="en-US"/>
               </w:rPr>
               <w:t xml:space="preserve"/>
               <w:t xml:space="preserve">4</w:t>
@@ -2679,8 +3052,14 @@
           <w:p>
             <w:pPr>
               <w:jc w:val="center"/>
-            </w:pPr>
-            <w:r>
+              <w:rPr>
+                <w:lang w:val="en-US"/>
+              </w:rPr>
+            </w:pPr>
+            <w:r>
+              <w:rPr>
+                <w:lang w:val="en-US"/>
+              </w:rPr>
               <w:t xml:space="preserve"/>
               <w:t xml:space="preserve">8</w:t>
             </w:r>
@@ -2693,8 +3072,14 @@
           <w:p>
             <w:pPr>
               <w:jc w:val="center"/>
-            </w:pPr>
-            <w:r>
+              <w:rPr>
+                <w:lang w:val="en-US"/>
+              </w:rPr>
+            </w:pPr>
+            <w:r>
+              <w:rPr>
+                <w:lang w:val="en-US"/>
+              </w:rPr>
               <w:t xml:space="preserve"/>
               <w:t xml:space="preserve">12</w:t>
             </w:r>
@@ -2707,8 +3092,14 @@
           <w:p>
             <w:pPr>
               <w:jc w:val="center"/>
-            </w:pPr>
-            <w:r>
+              <w:rPr>
+                <w:lang w:val="en-US"/>
+              </w:rPr>
+            </w:pPr>
+            <w:r>
+              <w:rPr>
+                <w:lang w:val="en-US"/>
+              </w:rPr>
               <w:t xml:space="preserve"/>
               <w:t xml:space="preserve">16</w:t>
             </w:r>
@@ -2721,8 +3112,14 @@
           <w:p>
             <w:pPr>
               <w:jc w:val="center"/>
-            </w:pPr>
-            <w:r>
+              <w:rPr>
+                <w:lang w:val="en-US"/>
+              </w:rPr>
+            </w:pPr>
+            <w:r>
+              <w:rPr>
+                <w:lang w:val="en-US"/>
+              </w:rPr>
               <w:t xml:space="preserve"/>
               <w:t xml:space="preserve">20</w:t>
             </w:r>
@@ -2735,8 +3132,14 @@
           <w:p>
             <w:pPr>
               <w:jc w:val="center"/>
-            </w:pPr>
-            <w:r>
+              <w:rPr>
+                <w:lang w:val="en-US"/>
+              </w:rPr>
+            </w:pPr>
+            <w:r>
+              <w:rPr>
+                <w:lang w:val="en-US"/>
+              </w:rPr>
               <w:t xml:space="preserve"/>
               <w:t xml:space="preserve">24</w:t>
             </w:r>
@@ -2749,8 +3152,14 @@
           <w:p>
             <w:pPr>
               <w:jc w:val="center"/>
-            </w:pPr>
-            <w:r>
+              <w:rPr>
+                <w:lang w:val="en-US"/>
+              </w:rPr>
+            </w:pPr>
+            <w:r>
+              <w:rPr>
+                <w:lang w:val="en-US"/>
+              </w:rPr>
               <w:t xml:space="preserve"/>
               <w:t xml:space="preserve">28</w:t>
             </w:r>
@@ -2763,8 +3172,14 @@
           <w:p>
             <w:pPr>
               <w:jc w:val="center"/>
-            </w:pPr>
-            <w:r>
+              <w:rPr>
+                <w:lang w:val="en-US"/>
+              </w:rPr>
+            </w:pPr>
+            <w:r>
+              <w:rPr>
+                <w:lang w:val="en-US"/>
+              </w:rPr>
               <w:t xml:space="preserve"/>
               <w:t xml:space="preserve">32</w:t>
             </w:r>
@@ -2777,8 +3192,14 @@
           <w:p>
             <w:pPr>
               <w:jc w:val="center"/>
-            </w:pPr>
-            <w:r>
+              <w:rPr>
+                <w:lang w:val="en-US"/>
+              </w:rPr>
+            </w:pPr>
+            <w:r>
+              <w:rPr>
+                <w:lang w:val="en-US"/>
+              </w:rPr>
               <w:t xml:space="preserve"/>
               <w:t xml:space="preserve">36</w:t>
             </w:r>
@@ -2791,13 +3212,22 @@
           <w:p>
             <w:pPr>
               <w:jc w:val="center"/>
-            </w:pPr>
-            <w:r>
+              <w:rPr>
+                <w:lang w:val="en-US"/>
+              </w:rPr>
+            </w:pPr>
+            <w:r>
+              <w:rPr>
+                <w:lang w:val="en-US"/>
+              </w:rPr>
               <w:t xml:space="preserve"/>
               <w:t xml:space="preserve">40</w:t>
               <w:t xml:space="preserve"> </w:t>
               <w:t xml:space="preserve"/>
             </w:r>
+            <w:r>
+              <w:t xml:space="preserve"/>
+            </w:r>
           </w:p>
         </w:tc>
       </w:tr>
@@ -2811,11 +3241,13 @@
               <w:jc w:val="center"/>
               <w:rPr>
                 <w:b/>
+                <w:lang w:val="en-US"/>
               </w:rPr>
             </w:pPr>
             <w:r>
               <w:rPr>
                 <w:b/>
+                <w:lang w:val="en-US"/>
               </w:rPr>
               <w:t xml:space="preserve"/>
               <w:t xml:space="preserve">5</w:t>
@@ -2829,8 +3261,14 @@
           <w:p>
             <w:pPr>
               <w:jc w:val="center"/>
-            </w:pPr>
-            <w:r>
+              <w:rPr>
+                <w:lang w:val="en-US"/>
+              </w:rPr>
+            </w:pPr>
+            <w:r>
+              <w:rPr>
+                <w:lang w:val="en-US"/>
+              </w:rPr>
               <w:t xml:space="preserve"/>
               <w:t xml:space="preserve">10</w:t>
             </w:r>
@@ -2843,8 +3281,14 @@
           <w:p>
             <w:pPr>
               <w:jc w:val="center"/>
-            </w:pPr>
-            <w:r>
+              <w:rPr>
+                <w:lang w:val="en-US"/>
+              </w:rPr>
+            </w:pPr>
+            <w:r>
+              <w:rPr>
+                <w:lang w:val="en-US"/>
+              </w:rPr>
               <w:t xml:space="preserve"/>
               <w:t xml:space="preserve">15</w:t>
             </w:r>
@@ -2857,8 +3301,14 @@
           <w:p>
             <w:pPr>
               <w:jc w:val="center"/>
-            </w:pPr>
-            <w:r>
+              <w:rPr>
+                <w:lang w:val="en-US"/>
+              </w:rPr>
+            </w:pPr>
+            <w:r>
+              <w:rPr>
+                <w:lang w:val="en-US"/>
+              </w:rPr>
               <w:t xml:space="preserve"/>
               <w:t xml:space="preserve">20</w:t>
             </w:r>
@@ -2871,8 +3321,14 @@
           <w:p>
             <w:pPr>
               <w:jc w:val="center"/>
-            </w:pPr>
-            <w:r>
+              <w:rPr>
+                <w:lang w:val="en-US"/>
+              </w:rPr>
+            </w:pPr>
+            <w:r>
+              <w:rPr>
+                <w:lang w:val="en-US"/>
+              </w:rPr>
               <w:t xml:space="preserve"/>
               <w:t xml:space="preserve">25</w:t>
             </w:r>
@@ -2885,8 +3341,14 @@
           <w:p>
             <w:pPr>
               <w:jc w:val="center"/>
-            </w:pPr>
-            <w:r>
+              <w:rPr>
+                <w:lang w:val="en-US"/>
+              </w:rPr>
+            </w:pPr>
+            <w:r>
+              <w:rPr>
+                <w:lang w:val="en-US"/>
+              </w:rPr>
               <w:t xml:space="preserve"/>
               <w:t xml:space="preserve">30</w:t>
             </w:r>
@@ -2899,8 +3361,14 @@
           <w:p>
             <w:pPr>
               <w:jc w:val="center"/>
-            </w:pPr>
-            <w:r>
+              <w:rPr>
+                <w:lang w:val="en-US"/>
+              </w:rPr>
+            </w:pPr>
+            <w:r>
+              <w:rPr>
+                <w:lang w:val="en-US"/>
+              </w:rPr>
               <w:t xml:space="preserve"/>
               <w:t xml:space="preserve">35</w:t>
             </w:r>
@@ -2913,8 +3381,14 @@
           <w:p>
             <w:pPr>
               <w:jc w:val="center"/>
-            </w:pPr>
-            <w:r>
+              <w:rPr>
+                <w:lang w:val="en-US"/>
+              </w:rPr>
+            </w:pPr>
+            <w:r>
+              <w:rPr>
+                <w:lang w:val="en-US"/>
+              </w:rPr>
               <w:t xml:space="preserve"/>
               <w:t xml:space="preserve">40</w:t>
             </w:r>
@@ -2927,8 +3401,14 @@
           <w:p>
             <w:pPr>
               <w:jc w:val="center"/>
-            </w:pPr>
-            <w:r>
+              <w:rPr>
+                <w:lang w:val="en-US"/>
+              </w:rPr>
+            </w:pPr>
+            <w:r>
+              <w:rPr>
+                <w:lang w:val="en-US"/>
+              </w:rPr>
               <w:t xml:space="preserve"/>
               <w:t xml:space="preserve">45</w:t>
             </w:r>
@@ -2941,13 +3421,22 @@
           <w:p>
             <w:pPr>
               <w:jc w:val="center"/>
-            </w:pPr>
-            <w:r>
+              <w:rPr>
+                <w:lang w:val="en-US"/>
+              </w:rPr>
+            </w:pPr>
+            <w:r>
+              <w:rPr>
+                <w:lang w:val="en-US"/>
+              </w:rPr>
               <w:t xml:space="preserve"/>
               <w:t xml:space="preserve">50</w:t>
               <w:t xml:space="preserve"> </w:t>
               <w:t xml:space="preserve"/>
             </w:r>
+            <w:r>
+              <w:t xml:space="preserve"/>
+            </w:r>
           </w:p>
         </w:tc>
       </w:tr>
@@ -2961,11 +3450,13 @@
               <w:jc w:val="center"/>
               <w:rPr>
                 <w:b/>
+                <w:lang w:val="en-US"/>
               </w:rPr>
             </w:pPr>
             <w:r>
               <w:rPr>
                 <w:b/>
+                <w:lang w:val="en-US"/>
               </w:rPr>
               <w:t xml:space="preserve"/>
               <w:t xml:space="preserve">6</w:t>
@@ -2979,8 +3470,14 @@
           <w:p>
             <w:pPr>
               <w:jc w:val="center"/>
-            </w:pPr>
-            <w:r>
+              <w:rPr>
+                <w:lang w:val="en-US"/>
+              </w:rPr>
+            </w:pPr>
+            <w:r>
+              <w:rPr>
+                <w:lang w:val="en-US"/>
+              </w:rPr>
               <w:t xml:space="preserve"/>
               <w:t xml:space="preserve">12</w:t>
             </w:r>
@@ -2993,8 +3490,14 @@
           <w:p>
             <w:pPr>
               <w:jc w:val="center"/>
-            </w:pPr>
-            <w:r>
+              <w:rPr>
+                <w:lang w:val="en-US"/>
+              </w:rPr>
+            </w:pPr>
+            <w:r>
+              <w:rPr>
+                <w:lang w:val="en-US"/>
+              </w:rPr>
               <w:t xml:space="preserve"/>
               <w:t xml:space="preserve">18</w:t>
             </w:r>
@@ -3007,8 +3510,14 @@
           <w:p>
             <w:pPr>
               <w:jc w:val="center"/>
-            </w:pPr>
-            <w:r>
+              <w:rPr>
+                <w:lang w:val="en-US"/>
+              </w:rPr>
+            </w:pPr>
+            <w:r>
+              <w:rPr>
+                <w:lang w:val="en-US"/>
+              </w:rPr>
               <w:t xml:space="preserve"/>
               <w:t xml:space="preserve">24</w:t>
             </w:r>
@@ -3021,8 +3530,14 @@
           <w:p>
             <w:pPr>
               <w:jc w:val="center"/>
-            </w:pPr>
-            <w:r>
+              <w:rPr>
+                <w:lang w:val="en-US"/>
+              </w:rPr>
+            </w:pPr>
+            <w:r>
+              <w:rPr>
+                <w:lang w:val="en-US"/>
+              </w:rPr>
               <w:t xml:space="preserve"/>
               <w:t xml:space="preserve">30</w:t>
             </w:r>
@@ -3035,8 +3550,14 @@
           <w:p>
             <w:pPr>
               <w:jc w:val="center"/>
-            </w:pPr>
-            <w:r>
+              <w:rPr>
+                <w:lang w:val="en-US"/>
+              </w:rPr>
+            </w:pPr>
+            <w:r>
+              <w:rPr>
+                <w:lang w:val="en-US"/>
+              </w:rPr>
               <w:t xml:space="preserve"/>
               <w:t xml:space="preserve">36</w:t>
             </w:r>
@@ -3049,8 +3570,14 @@
           <w:p>
             <w:pPr>
               <w:jc w:val="center"/>
-            </w:pPr>
-            <w:r>
+              <w:rPr>
+                <w:lang w:val="en-US"/>
+              </w:rPr>
+            </w:pPr>
+            <w:r>
+              <w:rPr>
+                <w:lang w:val="en-US"/>
+              </w:rPr>
               <w:t xml:space="preserve"/>
               <w:t xml:space="preserve">42</w:t>
             </w:r>
@@ -3063,8 +3590,14 @@
           <w:p>
             <w:pPr>
               <w:jc w:val="center"/>
-            </w:pPr>
-            <w:r>
+              <w:rPr>
+                <w:lang w:val="en-US"/>
+              </w:rPr>
+            </w:pPr>
+            <w:r>
+              <w:rPr>
+                <w:lang w:val="en-US"/>
+              </w:rPr>
               <w:t xml:space="preserve"/>
               <w:t xml:space="preserve">48</w:t>
             </w:r>
@@ -3077,8 +3610,14 @@
           <w:p>
             <w:pPr>
               <w:jc w:val="center"/>
-            </w:pPr>
-            <w:r>
+              <w:rPr>
+                <w:lang w:val="en-US"/>
+              </w:rPr>
+            </w:pPr>
+            <w:r>
+              <w:rPr>
+                <w:lang w:val="en-US"/>
+              </w:rPr>
               <w:t xml:space="preserve"/>
               <w:t xml:space="preserve">54</w:t>
             </w:r>
@@ -3091,13 +3630,22 @@
           <w:p>
             <w:pPr>
               <w:jc w:val="center"/>
-            </w:pPr>
-            <w:r>
+              <w:rPr>
+                <w:lang w:val="en-US"/>
+              </w:rPr>
+            </w:pPr>
+            <w:r>
+              <w:rPr>
+                <w:lang w:val="en-US"/>
+              </w:rPr>
               <w:t xml:space="preserve"/>
               <w:t xml:space="preserve">60</w:t>
               <w:t xml:space="preserve"> </w:t>
               <w:t xml:space="preserve"/>
             </w:r>
+            <w:r>
+              <w:t xml:space="preserve"/>
+            </w:r>
           </w:p>
         </w:tc>
       </w:tr>
@@ -3111,11 +3659,13 @@
               <w:jc w:val="center"/>
               <w:rPr>
                 <w:b/>
+                <w:lang w:val="en-US"/>
               </w:rPr>
             </w:pPr>
             <w:r>
               <w:rPr>
                 <w:b/>
+                <w:lang w:val="en-US"/>
               </w:rPr>
               <w:t xml:space="preserve"/>
               <w:t xml:space="preserve">7</w:t>
@@ -3129,8 +3679,14 @@
           <w:p>
             <w:pPr>
               <w:jc w:val="center"/>
-            </w:pPr>
-            <w:r>
+              <w:rPr>
+                <w:lang w:val="en-US"/>
+              </w:rPr>
+            </w:pPr>
+            <w:r>
+              <w:rPr>
+                <w:lang w:val="en-US"/>
+              </w:rPr>
               <w:t xml:space="preserve"/>
               <w:t xml:space="preserve">14</w:t>
             </w:r>
@@ -3143,8 +3699,14 @@
           <w:p>
             <w:pPr>
               <w:jc w:val="center"/>
-            </w:pPr>
-            <w:r>
+              <w:rPr>
+                <w:lang w:val="en-US"/>
+              </w:rPr>
+            </w:pPr>
+            <w:r>
+              <w:rPr>
+                <w:lang w:val="en-US"/>
+              </w:rPr>
               <w:t xml:space="preserve"/>
               <w:t xml:space="preserve">21</w:t>
             </w:r>
@@ -3157,8 +3719,14 @@
           <w:p>
             <w:pPr>
               <w:jc w:val="center"/>
-            </w:pPr>
-            <w:r>
+              <w:rPr>
+                <w:lang w:val="en-US"/>
+              </w:rPr>
+            </w:pPr>
+            <w:r>
+              <w:rPr>
+                <w:lang w:val="en-US"/>
+              </w:rPr>
               <w:t xml:space="preserve"/>
               <w:t xml:space="preserve">28</w:t>
             </w:r>
@@ -3171,8 +3739,14 @@
           <w:p>
             <w:pPr>
               <w:jc w:val="center"/>
-            </w:pPr>
-            <w:r>
+              <w:rPr>
+                <w:lang w:val="en-US"/>
+              </w:rPr>
+            </w:pPr>
+            <w:r>
+              <w:rPr>
+                <w:lang w:val="en-US"/>
+              </w:rPr>
               <w:t xml:space="preserve"/>
               <w:t xml:space="preserve">35</w:t>
             </w:r>
@@ -3185,8 +3759,14 @@
           <w:p>
             <w:pPr>
               <w:jc w:val="center"/>
-            </w:pPr>
-            <w:r>
+              <w:rPr>
+                <w:lang w:val="en-US"/>
+              </w:rPr>
+            </w:pPr>
+            <w:r>
+              <w:rPr>
+                <w:lang w:val="en-US"/>
+              </w:rPr>
               <w:t xml:space="preserve"/>
               <w:t xml:space="preserve">42</w:t>
             </w:r>
@@ -3199,8 +3779,14 @@
           <w:p>
             <w:pPr>
               <w:jc w:val="center"/>
-            </w:pPr>
-            <w:r>
+              <w:rPr>
+                <w:lang w:val="en-US"/>
+              </w:rPr>
+            </w:pPr>
+            <w:r>
+              <w:rPr>
+                <w:lang w:val="en-US"/>
+              </w:rPr>
               <w:t xml:space="preserve"/>
               <w:t xml:space="preserve">49</w:t>
             </w:r>
@@ -3213,8 +3799,14 @@
           <w:p>
             <w:pPr>
               <w:jc w:val="center"/>
-            </w:pPr>
-            <w:r>
+              <w:rPr>
+                <w:lang w:val="en-US"/>
+              </w:rPr>
+            </w:pPr>
+            <w:r>
+              <w:rPr>
+                <w:lang w:val="en-US"/>
+              </w:rPr>
               <w:t xml:space="preserve"/>
               <w:t xml:space="preserve">56</w:t>
             </w:r>
@@ -3227,8 +3819,14 @@
           <w:p>
             <w:pPr>
               <w:jc w:val="center"/>
-            </w:pPr>
-            <w:r>
+              <w:rPr>
+                <w:lang w:val="en-US"/>
+              </w:rPr>
+            </w:pPr>
+            <w:r>
+              <w:rPr>
+                <w:lang w:val="en-US"/>
+              </w:rPr>
               <w:t xml:space="preserve"/>
               <w:t xml:space="preserve">63</w:t>
             </w:r>
@@ -3241,13 +3839,22 @@
           <w:p>
             <w:pPr>
               <w:jc w:val="center"/>
-            </w:pPr>
-            <w:r>
+              <w:rPr>
+                <w:lang w:val="en-US"/>
+              </w:rPr>
+            </w:pPr>
+            <w:r>
+              <w:rPr>
+                <w:lang w:val="en-US"/>
+              </w:rPr>
               <w:t xml:space="preserve"/>
               <w:t xml:space="preserve">70</w:t>
               <w:t xml:space="preserve"> </w:t>
               <w:t xml:space="preserve"/>
             </w:r>
+            <w:r>
+              <w:t xml:space="preserve"/>
+            </w:r>
           </w:p>
         </w:tc>
       </w:tr>
@@ -3261,11 +3868,13 @@
               <w:jc w:val="center"/>
               <w:rPr>
                 <w:b/>
+                <w:lang w:val="en-US"/>
               </w:rPr>
             </w:pPr>
             <w:r>
               <w:rPr>
                 <w:b/>
+                <w:lang w:val="en-US"/>
               </w:rPr>
               <w:t xml:space="preserve"/>
               <w:t xml:space="preserve">8</w:t>
@@ -3279,8 +3888,14 @@
           <w:p>
             <w:pPr>
               <w:jc w:val="center"/>
-            </w:pPr>
-            <w:r>
+              <w:rPr>
+                <w:lang w:val="en-US"/>
+              </w:rPr>
+            </w:pPr>
+            <w:r>
+              <w:rPr>
+                <w:lang w:val="en-US"/>
+              </w:rPr>
               <w:t xml:space="preserve"/>
               <w:t xml:space="preserve">16</w:t>
             </w:r>
@@ -3293,8 +3908,14 @@
           <w:p>
             <w:pPr>
               <w:jc w:val="center"/>
-            </w:pPr>
-            <w:r>
+              <w:rPr>
+                <w:lang w:val="en-US"/>
+              </w:rPr>
+            </w:pPr>
+            <w:r>
+              <w:rPr>
+                <w:lang w:val="en-US"/>
+              </w:rPr>
               <w:t xml:space="preserve"/>
               <w:t xml:space="preserve">24</w:t>
             </w:r>
@@ -3307,8 +3928,14 @@
           <w:p>
             <w:pPr>
               <w:jc w:val="center"/>
-            </w:pPr>
-            <w:r>
+              <w:rPr>
+                <w:lang w:val="en-US"/>
+              </w:rPr>
+            </w:pPr>
+            <w:r>
+              <w:rPr>
+                <w:lang w:val="en-US"/>
+              </w:rPr>
               <w:t xml:space="preserve"/>
               <w:t xml:space="preserve">32</w:t>
             </w:r>
@@ -3321,8 +3948,14 @@
           <w:p>
             <w:pPr>
               <w:jc w:val="center"/>
-            </w:pPr>
-            <w:r>
+              <w:rPr>
+                <w:lang w:val="en-US"/>
+              </w:rPr>
+            </w:pPr>
+            <w:r>
+              <w:rPr>
+                <w:lang w:val="en-US"/>
+              </w:rPr>
               <w:t xml:space="preserve"/>
               <w:t xml:space="preserve">40</w:t>
             </w:r>
@@ -3335,8 +3968,14 @@
           <w:p>
             <w:pPr>
               <w:jc w:val="center"/>
-            </w:pPr>
-            <w:r>
+              <w:rPr>
+                <w:lang w:val="en-US"/>
+              </w:rPr>
+            </w:pPr>
+            <w:r>
+              <w:rPr>
+                <w:lang w:val="en-US"/>
+              </w:rPr>
               <w:t xml:space="preserve"/>
               <w:t xml:space="preserve">48</w:t>
             </w:r>
@@ -3349,8 +3988,14 @@
           <w:p>
             <w:pPr>
               <w:jc w:val="center"/>
-            </w:pPr>
-            <w:r>
+              <w:rPr>
+                <w:lang w:val="en-US"/>
+              </w:rPr>
+            </w:pPr>
+            <w:r>
+              <w:rPr>
+                <w:lang w:val="en-US"/>
+              </w:rPr>
               <w:t xml:space="preserve"/>
               <w:t xml:space="preserve">56</w:t>
             </w:r>
@@ -3363,8 +4008,14 @@
           <w:p>
             <w:pPr>
               <w:jc w:val="center"/>
-            </w:pPr>
-            <w:r>
+              <w:rPr>
+                <w:lang w:val="en-US"/>
+              </w:rPr>
+            </w:pPr>
+            <w:r>
+              <w:rPr>
+                <w:lang w:val="en-US"/>
+              </w:rPr>
               <w:t xml:space="preserve"/>
               <w:t xml:space="preserve">64</w:t>
             </w:r>
@@ -3377,8 +4028,14 @@
           <w:p>
             <w:pPr>
               <w:jc w:val="center"/>
-            </w:pPr>
-            <w:r>
+              <w:rPr>
+                <w:lang w:val="en-US"/>
+              </w:rPr>
+            </w:pPr>
+            <w:r>
+              <w:rPr>
+                <w:lang w:val="en-US"/>
+              </w:rPr>
               <w:t xml:space="preserve"/>
               <w:t xml:space="preserve">72</w:t>
             </w:r>
@@ -3391,13 +4048,22 @@
           <w:p>
             <w:pPr>
               <w:jc w:val="center"/>
-            </w:pPr>
-            <w:r>
+              <w:rPr>
+                <w:lang w:val="en-US"/>
+              </w:rPr>
+            </w:pPr>
+            <w:r>
+              <w:rPr>
+                <w:lang w:val="en-US"/>
+              </w:rPr>
               <w:t xml:space="preserve"/>
               <w:t xml:space="preserve">80</w:t>
               <w:t xml:space="preserve"> </w:t>
               <w:t xml:space="preserve"/>
             </w:r>
+            <w:r>
+              <w:t xml:space="preserve"/>
+            </w:r>
           </w:p>
         </w:tc>
       </w:tr>
@@ -3411,11 +4077,13 @@
               <w:jc w:val="center"/>
               <w:rPr>
                 <w:b/>
+                <w:lang w:val="en-US"/>
               </w:rPr>
             </w:pPr>
             <w:r>
               <w:rPr>
                 <w:b/>
+                <w:lang w:val="en-US"/>
               </w:rPr>
               <w:t xml:space="preserve"/>
               <w:t xml:space="preserve">9</w:t>
@@ -3429,8 +4097,14 @@
           <w:p>
             <w:pPr>
               <w:jc w:val="center"/>
-            </w:pPr>
-            <w:r>
+              <w:rPr>
+                <w:lang w:val="en-US"/>
+              </w:rPr>
+            </w:pPr>
+            <w:r>
+              <w:rPr>
+                <w:lang w:val="en-US"/>
+              </w:rPr>
               <w:t xml:space="preserve"/>
               <w:t xml:space="preserve">18</w:t>
             </w:r>
@@ -3443,8 +4117,14 @@
           <w:p>
             <w:pPr>
               <w:jc w:val="center"/>
-            </w:pPr>
-            <w:r>
+              <w:rPr>
+                <w:lang w:val="en-US"/>
+              </w:rPr>
+            </w:pPr>
+            <w:r>
+              <w:rPr>
+                <w:lang w:val="en-US"/>
+              </w:rPr>
               <w:t xml:space="preserve"/>
               <w:t xml:space="preserve">27</w:t>
             </w:r>
@@ -3457,8 +4137,14 @@
           <w:p>
             <w:pPr>
               <w:jc w:val="center"/>
-            </w:pPr>
-            <w:r>
+              <w:rPr>
+                <w:lang w:val="en-US"/>
+              </w:rPr>
+            </w:pPr>
+            <w:r>
+              <w:rPr>
+                <w:lang w:val="en-US"/>
+              </w:rPr>
               <w:t xml:space="preserve"/>
               <w:t xml:space="preserve">36</w:t>
             </w:r>
@@ -3471,8 +4157,14 @@
           <w:p>
             <w:pPr>
               <w:jc w:val="center"/>
-            </w:pPr>
-            <w:r>
+              <w:rPr>
+                <w:lang w:val="en-US"/>
+              </w:rPr>
+            </w:pPr>
+            <w:r>
+              <w:rPr>
+                <w:lang w:val="en-US"/>
+              </w:rPr>
               <w:t xml:space="preserve"/>
               <w:t xml:space="preserve">45</w:t>
             </w:r>
@@ -3485,8 +4177,14 @@
           <w:p>
             <w:pPr>
               <w:jc w:val="center"/>
-            </w:pPr>
-            <w:r>
+              <w:rPr>
+                <w:lang w:val="en-US"/>
+              </w:rPr>
+            </w:pPr>
+            <w:r>
+              <w:rPr>
+                <w:lang w:val="en-US"/>
+              </w:rPr>
               <w:t xml:space="preserve"/>
               <w:t xml:space="preserve">54</w:t>
             </w:r>
@@ -3499,8 +4197,14 @@
           <w:p>
             <w:pPr>
               <w:jc w:val="center"/>
-            </w:pPr>
-            <w:r>
+              <w:rPr>
+                <w:lang w:val="en-US"/>
+              </w:rPr>
+            </w:pPr>
+            <w:r>
+              <w:rPr>
+                <w:lang w:val="en-US"/>
+              </w:rPr>
               <w:t xml:space="preserve"/>
               <w:t xml:space="preserve">63</w:t>
             </w:r>
@@ -3513,8 +4217,14 @@
           <w:p>
             <w:pPr>
               <w:jc w:val="center"/>
-            </w:pPr>
-            <w:r>
+              <w:rPr>
+                <w:lang w:val="en-US"/>
+              </w:rPr>
+            </w:pPr>
+            <w:r>
+              <w:rPr>
+                <w:lang w:val="en-US"/>
+              </w:rPr>
               <w:t xml:space="preserve"/>
               <w:t xml:space="preserve">72</w:t>
             </w:r>
@@ -3527,8 +4237,14 @@
           <w:p>
             <w:pPr>
               <w:jc w:val="center"/>
-            </w:pPr>
-            <w:r>
+              <w:rPr>
+                <w:lang w:val="en-US"/>
+              </w:rPr>
+            </w:pPr>
+            <w:r>
+              <w:rPr>
+                <w:lang w:val="en-US"/>
+              </w:rPr>
               <w:t xml:space="preserve"/>
               <w:t xml:space="preserve">81</w:t>
             </w:r>
@@ -3541,13 +4257,22 @@
           <w:p>
             <w:pPr>
               <w:jc w:val="center"/>
-            </w:pPr>
-            <w:r>
+              <w:rPr>
+                <w:lang w:val="en-US"/>
+              </w:rPr>
+            </w:pPr>
+            <w:r>
+              <w:rPr>
+                <w:lang w:val="en-US"/>
+              </w:rPr>
               <w:t xml:space="preserve"/>
               <w:t xml:space="preserve">90</w:t>
               <w:t xml:space="preserve"> </w:t>
               <w:t xml:space="preserve"/>
             </w:r>
+            <w:r>
+              <w:t xml:space="preserve"/>
+            </w:r>
           </w:p>
         </w:tc>
       </w:tr>
@@ -3561,11 +4286,13 @@
               <w:jc w:val="center"/>
               <w:rPr>
                 <w:b/>
+                <w:lang w:val="en-US"/>
               </w:rPr>
             </w:pPr>
             <w:r>
               <w:rPr>
                 <w:b/>
+                <w:lang w:val="en-US"/>
               </w:rPr>
               <w:t xml:space="preserve"/>
               <w:t xml:space="preserve">10</w:t>
@@ -3579,8 +4306,14 @@
           <w:p>
             <w:pPr>
               <w:jc w:val="center"/>
-            </w:pPr>
-            <w:r>
+              <w:rPr>
+                <w:lang w:val="en-US"/>
+              </w:rPr>
+            </w:pPr>
+            <w:r>
+              <w:rPr>
+                <w:lang w:val="en-US"/>
+              </w:rPr>
               <w:t xml:space="preserve"/>
               <w:t xml:space="preserve">20</w:t>
             </w:r>
@@ -3593,8 +4326,14 @@
           <w:p>
             <w:pPr>
               <w:jc w:val="center"/>
-            </w:pPr>
-            <w:r>
+              <w:rPr>
+                <w:lang w:val="en-US"/>
+              </w:rPr>
+            </w:pPr>
+            <w:r>
+              <w:rPr>
+                <w:lang w:val="en-US"/>
+              </w:rPr>
               <w:t xml:space="preserve"/>
               <w:t xml:space="preserve">30</w:t>
             </w:r>
@@ -3607,8 +4346,14 @@
           <w:p>
             <w:pPr>
               <w:jc w:val="center"/>
-            </w:pPr>
-            <w:r>
+              <w:rPr>
+                <w:lang w:val="en-US"/>
+              </w:rPr>
+            </w:pPr>
+            <w:r>
+              <w:rPr>
+                <w:lang w:val="en-US"/>
+              </w:rPr>
               <w:t xml:space="preserve"/>
               <w:t xml:space="preserve">40</w:t>
             </w:r>
@@ -3621,8 +4366,14 @@
           <w:p>
             <w:pPr>
               <w:jc w:val="center"/>
-            </w:pPr>
-            <w:r>
+              <w:rPr>
+                <w:lang w:val="en-US"/>
+              </w:rPr>
+            </w:pPr>
+            <w:r>
+              <w:rPr>
+                <w:lang w:val="en-US"/>
+              </w:rPr>
               <w:t xml:space="preserve"/>
               <w:t xml:space="preserve">50</w:t>
             </w:r>
@@ -3635,8 +4386,14 @@
           <w:p>
             <w:pPr>
               <w:jc w:val="center"/>
-            </w:pPr>
-            <w:r>
+              <w:rPr>
+                <w:lang w:val="en-US"/>
+              </w:rPr>
+            </w:pPr>
+            <w:r>
+              <w:rPr>
+                <w:lang w:val="en-US"/>
+              </w:rPr>
               <w:t xml:space="preserve"/>
               <w:t xml:space="preserve">60</w:t>
             </w:r>
@@ -3649,8 +4406,14 @@
           <w:p>
             <w:pPr>
               <w:jc w:val="center"/>
-            </w:pPr>
-            <w:r>
+              <w:rPr>
+                <w:lang w:val="en-US"/>
+              </w:rPr>
+            </w:pPr>
+            <w:r>
+              <w:rPr>
+                <w:lang w:val="en-US"/>
+              </w:rPr>
               <w:t xml:space="preserve"/>
               <w:t xml:space="preserve">70</w:t>
             </w:r>
@@ -3663,8 +4426,14 @@
           <w:p>
             <w:pPr>
               <w:jc w:val="center"/>
-            </w:pPr>
-            <w:r>
+              <w:rPr>
+                <w:lang w:val="en-US"/>
+              </w:rPr>
+            </w:pPr>
+            <w:r>
+              <w:rPr>
+                <w:lang w:val="en-US"/>
+              </w:rPr>
               <w:t xml:space="preserve"/>
               <w:t xml:space="preserve">80</w:t>
             </w:r>
@@ -3677,8 +4446,14 @@
           <w:p>
             <w:pPr>
               <w:jc w:val="center"/>
-            </w:pPr>
-            <w:r>
+              <w:rPr>
+                <w:lang w:val="en-US"/>
+              </w:rPr>
+            </w:pPr>
+            <w:r>
+              <w:rPr>
+                <w:lang w:val="en-US"/>
+              </w:rPr>
               <w:t xml:space="preserve"/>
               <w:t xml:space="preserve">90</w:t>
             </w:r>
@@ -3691,11 +4466,20 @@
           <w:p>
             <w:pPr>
               <w:jc w:val="center"/>
-            </w:pPr>
-            <w:r>
+              <w:rPr>
+                <w:lang w:val="en-US"/>
+              </w:rPr>
+            </w:pPr>
+            <w:r>
+              <w:rPr>
+                <w:lang w:val="en-US"/>
+              </w:rPr>
               <w:t xml:space="preserve"/>
               <w:t xml:space="preserve">100</w:t>
               <w:t xml:space="preserve"> </w:t>
+              <w:t xml:space="preserve"/>
+            </w:r>
+            <w:r>
               <w:t xml:space="preserve"/>
             </w:r>
           </w:p>
@@ -3703,34 +4487,76 @@
       </w:tr>
     </w:tbl>
     <w:p>
-      <w:r>
+      <w:pPr>
+        <w:rPr>
+          <w:lang w:val="en-US"/>
+        </w:rPr>
+      </w:pPr>
+      <w:r>
+        <w:rPr>
+          <w:lang w:val="en-US"/>
+        </w:rPr>
         <w:t xml:space="preserve"> </w:t>
       </w:r>
       <w:r>
+        <w:rPr>
+          <w:lang w:val="en-US"/>
+        </w:rPr>
         <w:t xml:space="preserve"/>
         <w:t xml:space="preserve"/>
       </w:r>
     </w:p>
-    <w:p/>
     <w:p>
       <w:pPr>
-        <w:pStyle w:val="Kop2"/>
-      </w:pPr>
-      <w:r>
-        <w:t>Images</w:t>
-      </w:r>
+        <w:rPr>
+          <w:lang w:val="en-US"/>
+        </w:rPr>
+      </w:pPr>
     </w:p>
     <w:p>
-      <w:r>
-        <w:t>An old version of SharpDocx in Visual Studio</w:t>
-      </w:r>
-      <w:r>
+      <w:pPr>
+        <w:pStyle w:val="Kop2"/>
+        <w:rPr>
+          <w:lang w:val="en-US"/>
+        </w:rPr>
+      </w:pPr>
+      <w:bookmarkStart w:name="_Toc500848062" w:id="7"/>
+      <w:r>
+        <w:rPr>
+          <w:lang w:val="en-US"/>
+        </w:rPr>
+        <w:t xml:space="preserve">Imag♂s</w:t>
+      </w:r>
+      <w:bookmarkEnd w:id="7"/>
+    </w:p>
+    <w:p>
+      <w:pPr>
+        <w:rPr>
+          <w:lang w:val="en-US"/>
+        </w:rPr>
+      </w:pPr>
+      <w:r>
+        <w:rPr>
+          <w:lang w:val="en-US"/>
+        </w:rPr>
+        <w:t xml:space="preserve">An old v♂rsion of SharpDocx in Visual Studio</w:t>
+      </w:r>
+      <w:r>
+        <w:rPr>
+          <w:lang w:val="en-US"/>
+        </w:rPr>
         <w:t>:</w:t>
       </w:r>
       <w:r>
+        <w:rPr>
+          <w:lang w:val="en-US"/>
+        </w:rPr>
         <w:t xml:space="preserve"> </w:t>
       </w:r>
       <w:r>
+        <w:rPr>
+          <w:lang w:val="en-US"/>
+        </w:rPr>
         <w:t xml:space="preserve"/>
         <w:t xml:space="preserve"/>
         <w:drawing>
@@ -3749,7 +4575,7 @@
                     <pic:cNvPicPr/>
                   </pic:nvPicPr>
                   <pic:blipFill>
-                    <a:blip r:embed="R3bc57d14fe724cc7" cstate="print">
+                    <a:blip r:embed="Ree859f7b27f846b8" cstate="print">
                       <a:extLst>
                         <a:ext uri="{28A0092B-C50C-407E-A947-70E740481C1C}"/>
                       </a:extLst>
@@ -3785,13 +4611,27 @@
       </w:pPr>
     </w:p>
     <w:p>
-      <w:r>
+      <w:pPr>
+        <w:rPr>
+          <w:lang w:val="en-US"/>
+        </w:rPr>
+      </w:pPr>
+      <w:r>
+        <w:rPr>
+          <w:lang w:val="en-US"/>
+        </w:rPr>
         <w:t xml:space="preserve"> </w:t>
       </w:r>
       <w:r>
+        <w:rPr>
+          <w:lang w:val="en-US"/>
+        </w:rPr>
         <w:br w:type="page"/>
       </w:r>
       <w:r>
+        <w:rPr>
+          <w:lang w:val="en-US"/>
+        </w:rPr>
         <w:lastRenderedPageBreak/>
         <w:t xml:space="preserve"> </w:t>
       </w:r>
@@ -3799,52 +4639,99 @@
     <w:p>
       <w:pPr>
         <w:pStyle w:val="Kop2"/>
-      </w:pPr>
-      <w:bookmarkStart w:name="_Toc500358770" w:id="6"/>
-      <w:r>
-        <w:t>Replacing text</w:t>
-      </w:r>
-      <w:bookmarkEnd w:id="6"/>
+        <w:rPr>
+          <w:lang w:val="en-US"/>
+        </w:rPr>
+      </w:pPr>
+      <w:bookmarkStart w:name="_Toc500848063" w:id="8"/>
+      <w:r>
+        <w:rPr>
+          <w:lang w:val="en-US"/>
+        </w:rPr>
+        <w:t xml:space="preserve">R♂placing t♂xt</w:t>
+      </w:r>
+      <w:bookmarkEnd w:id="8"/>
     </w:p>
     <w:p>
-      <w:r>
-        <w:t xml:space="preserve">If you want to replace text, you can use the Map.Replace method.</w:t>
+      <w:pPr>
+        <w:rPr>
+          <w:lang w:val="en-US"/>
+        </w:rPr>
+      </w:pPr>
+      <w:r>
+        <w:rPr>
+          <w:lang w:val="en-US"/>
+        </w:rPr>
+        <w:t xml:space="preserve">If you want to r♂plac♂ t♂xt, you</w:t>
+      </w:r>
+      <w:r>
+        <w:rPr>
+          <w:lang w:val="en-US"/>
+        </w:rPr>
+        <w:t xml:space="preserve"> can us♂ th♂ Map.R♂plac♂ m♂thod </w:t>
+      </w:r>
+      <w:r>
+        <w:rPr>
+          <w:lang w:val="en-US"/>
+        </w:rPr>
         <w:t xml:space="preserve"/>
-      </w:r>
-      <w:r>
         <w:t xml:space="preserve"/>
       </w:r>
       <w:r>
+        <w:rPr>
+          <w:lang w:val="en-US"/>
+        </w:rPr>
         <w:t xml:space="preserve">. It will </w:t>
       </w:r>
       <w:r>
-        <w:t xml:space="preserve">replace all occurences of the </w:t>
-      </w:r>
-      <w:r>
-        <w:t>specified string</w:t>
-      </w:r>
-      <w:r>
+        <w:rPr>
+          <w:lang w:val="en-US"/>
+        </w:rPr>
+        <w:t xml:space="preserve">r♂plac♂ all occur♂nc♂s of th♂ </w:t>
+      </w:r>
+      <w:r>
+        <w:rPr>
+          <w:lang w:val="en-US"/>
+        </w:rPr>
+        <w:t xml:space="preserve">sp♂cifi♂d string</w:t>
+      </w:r>
+      <w:r>
+        <w:rPr>
+          <w:lang w:val="en-US"/>
+        </w:rPr>
         <w:t>.</w:t>
       </w:r>
     </w:p>
     <w:p>
-      <w:r>
-        <w:t xml:space="preserve">Here’s the </w:t>
+      <w:pPr>
+        <w:rPr>
+          <w:lang w:val="en-US"/>
+        </w:rPr>
+      </w:pPr>
+      <w:r>
+        <w:rPr>
+          <w:lang w:val="en-US"/>
+        </w:rPr>
+        <w:t xml:space="preserve">H♂r♂’s th♂ </w:t>
       </w:r>
       <w:r>
         <w:rPr>
           <w:b/>
-        </w:rPr>
-        <w:t xml:space="preserve">replaced text</w:t>
-      </w:r>
-      <w:r>
-        <w:t xml:space="preserve"/>
-      </w:r>
-      <w:r>
+          <w:lang w:val="en-US"/>
+        </w:rPr>
+        <w:t xml:space="preserve">r♂plac♂d t♂xt</w:t>
+      </w:r>
+      <w:r>
+        <w:rPr>
+          <w:lang w:val="en-US"/>
+        </w:rPr>
         <w:t>.</w:t>
       </w:r>
       <w:r>
-        <w:t xml:space="preserve"> And here’s some more replaced text</w:t>
+        <w:rPr>
+          <w:lang w:val="en-US"/>
+        </w:rPr>
+        <w:t xml:space="preserve"> And h♂r♂’s som♂ mor♂ r♂plac♂d t♂xt</w:t>
       </w:r>
       <w:r>
         <w:t xml:space="preserve">.</w:t>
@@ -3853,50 +4740,102 @@
     <w:p>
       <w:pPr>
         <w:pStyle w:val="Kop2"/>
-      </w:pPr>
-      <w:bookmarkStart w:name="_Toc500358771" w:id="7"/>
-      <w:r>
-        <w:t>The M</w:t>
-      </w:r>
-      <w:r>
+        <w:rPr>
+          <w:lang w:val="en-US"/>
+        </w:rPr>
+      </w:pPr>
+      <w:bookmarkStart w:name="_Toc500848064" w:id="9"/>
+      <w:r>
+        <w:rPr>
+          <w:lang w:val="en-US"/>
+        </w:rPr>
+        <w:t xml:space="preserve">Th♂ M</w:t>
+      </w:r>
+      <w:r>
+        <w:rPr>
+          <w:lang w:val="en-US"/>
+        </w:rPr>
         <w:t>ap</w:t>
       </w:r>
-      <w:bookmarkEnd w:id="7"/>
+      <w:bookmarkEnd w:id="9"/>
     </w:p>
     <w:p>
-      <w:r>
-        <w:t xml:space="preserve">The </w:t>
-      </w:r>
-      <w:r>
+      <w:pPr>
+        <w:rPr>
+          <w:lang w:val="en-US"/>
+        </w:rPr>
+      </w:pPr>
+      <w:r>
+        <w:rPr>
+          <w:lang w:val="en-US"/>
+        </w:rPr>
+        <w:t xml:space="preserve">Th♂ </w:t>
+      </w:r>
+      <w:r>
+        <w:rPr>
+          <w:lang w:val="en-US"/>
+        </w:rPr>
         <w:t>M</w:t>
       </w:r>
       <w:r>
-        <w:t>ap maps OpenXmlElements</w:t>
-      </w:r>
-      <w:r>
-        <w:t xml:space="preserve"> to plain text and vica versa</w:t>
-      </w:r>
-      <w:r>
-        <w:t xml:space="preserve">. It’s being used internally for finding the C# code in documents, among other things. At the moment </w:t>
-      </w:r>
-      <w:r>
+        <w:rPr>
+          <w:lang w:val="en-US"/>
+        </w:rPr>
+        <w:t xml:space="preserve">ap maps Op♂nXmlEl♂m♂nts</w:t>
+      </w:r>
+      <w:r>
+        <w:rPr>
+          <w:lang w:val="en-US"/>
+        </w:rPr>
+        <w:t xml:space="preserve"> to plain t♂xt and vica v♂rsa</w:t>
+      </w:r>
+      <w:r>
+        <w:rPr>
+          <w:lang w:val="en-US"/>
+        </w:rPr>
+        <w:t xml:space="preserve">. It’s b♂ing us♂d int♂rnally for finding th♂ C# cod♂ in docum♂nts, among oth♂r things. At th♂ mom♂nt </w:t>
+      </w:r>
+      <w:r>
+        <w:rPr>
+          <w:lang w:val="en-US"/>
+        </w:rPr>
         <w:t>M</w:t>
       </w:r>
       <w:r>
+        <w:rPr>
+          <w:lang w:val="en-US"/>
+        </w:rPr>
         <w:t>ap</w:t>
       </w:r>
       <w:r>
-        <w:t>.Text</w:t>
-      </w:r>
-      <w:r>
-        <w:t xml:space="preserve"> looks like this:</w:t>
+        <w:rPr>
+          <w:lang w:val="en-US"/>
+        </w:rPr>
+        <w:t xml:space="preserve">.T♂xt</w:t>
+      </w:r>
+      <w:r>
+        <w:rPr>
+          <w:lang w:val="en-US"/>
+        </w:rPr>
+        <w:t xml:space="preserve"> looks lik♂ this:</w:t>
       </w:r>
     </w:p>
     <w:p>
-      <w:r>
+      <w:pPr>
+        <w:rPr>
+          <w:lang w:val="en-US"/>
+        </w:rPr>
+      </w:pPr>
+      <w:r>
+        <w:rPr>
+          <w:lang w:val="en-US"/>
+        </w:rPr>
         <w:t xml:space="preserve"> </w:t>
       </w:r>
       <w:r>
+        <w:rPr>
+          <w:lang w:val="en-US"/>
+        </w:rPr>
         <w:t xml:space="preserve"/>
         <w:t xml:space="preserve">egonlVersion 0.1August 2017
 egonlVersion 0.1August 2017
@@ -3913,9 +4852,11 @@
 The basics3
 Write method3
 Conditional content3
-Loops3
-Replacing text5
-The map5
+Loops4
+Tables5
+Images5
+Replacing text6
+The Map6
 The basics
 At any point in the text you can insert C# statements. Like right here. 
 The result looks like this:
@@ -3926,12 +4867,10 @@
 You can use an if statement to display conditional content: this will be displayed.  In this case, any formatting will be lost because the code parser ignores any formatting.
 If you want to conditionally display text with formatting, use two code blocks and place the text between curly brackets, like this: this will also be displayed.
 If you want, you can span multiple elements. E.g. 
-The diverging pronunciation of tomato (though not so much potato) is primarily one of regional dialect.
-The pronunciation 'tuh-MAH-toh' is the standardpronunciation in the UK and is accepted in the US regions of New England along with parts of the lower East Coast, while 'tuh-MAY-toh' is found almost everywhere else. Jun 22, 2015
 Loops
 If you want to add something in a loop, you should do so programatically. This example does loop, but doesn’t add anything to the document:
 The value of i is 9.
-In the next  loop we’ll call the CreateParagraph method, which will insert new paragraphs:
+In the next  loop we’ll call the AppendParagraph method, which will insert new paragraphs:
 The value of i is 0. 
 The value of i is 1. 
 The value of i is 2. 
@@ -4056,20 +4995,19 @@
 Images
 An old version of SharpDocx in Visual Studio: 
 Replacing text
-If you want to replace text, you can use the Map.Replace method.. It will replace all occurences of the specified string.
+If you want to replace text, you can use the Map.Replace method . It will replace all occurences of the specified string.
 Here’s the replaced text. And here’s some more replaced text.
 The Map
 The Map maps OpenXmlElements to plain text and vica versa. It’s being used internally for finding the C# code in documents, among other things. At the moment Map.Text looks like this:
 </w:t>
       </w:r>
-      <w:bookmarkStart w:name="_GoBack" w:id="8"/>
-      <w:bookmarkEnd w:id="8"/>
     </w:p>
     <w:sectPr>
       <w:headerReference w:type="even" r:id="rId12"/>
       <w:headerReference w:type="default" r:id="rId13"/>
       <w:footerReference w:type="even" r:id="rId14"/>
       <w:footerReference w:type="default" r:id="rId15"/>
+      <w:headerReference w:type="first" r:id="rId16"/>
       <w:type w:val="continuous"/>
       <w:pgSz w:w="11907" w:h="16839" w:code="9"/>
       <w:pgMar w:top="810" w:right="1800" w:bottom="1440" w:left="1800" w:header="720" w:footer="725" w:gutter="0"/>
@@ -4102,7 +5040,7 @@
 </file>
 
 <file path=word/footer1.xml><?xml version="1.0" encoding="utf-8"?>
-<w:ftr xmlns:wpc="http://schemas.microsoft.com/office/word/2010/wordprocessingCanvas" xmlns:mc="http://schemas.openxmlformats.org/markup-compatibility/2006" xmlns:o="urn:schemas-microsoft-com:office:office" xmlns:r="http://schemas.openxmlformats.org/officeDocument/2006/relationships" xmlns:m="http://schemas.openxmlformats.org/officeDocument/2006/math" xmlns:v="urn:schemas-microsoft-com:vml" xmlns:wp14="http://schemas.microsoft.com/office/word/2010/wordprocessingDrawing" xmlns:wp="http://schemas.openxmlformats.org/drawingml/2006/wordprocessingDrawing" xmlns:w10="urn:schemas-microsoft-com:office:word" xmlns:w="http://schemas.openxmlformats.org/wordprocessingml/2006/main" xmlns:w14="http://schemas.microsoft.com/office/word/2010/wordml" xmlns:wpg="http://schemas.microsoft.com/office/word/2010/wordprocessingGroup" xmlns:wpi="http://schemas.microsoft.com/office/word/2010/wordprocessingInk" xmlns:wne="http://schemas.microsoft.com/office/word/2006/wordml" xmlns:wps="http://schemas.microsoft.com/office/word/2010/wordprocessingShape" mc:Ignorable="w14 wp14">
+<w:ftr xmlns:a="http://schemas.openxmlformats.org/drawingml/2006/main" xmlns:a14="http://schemas.microsoft.com/office/drawing/2010/main" xmlns:wpc="http://schemas.microsoft.com/office/word/2010/wordprocessingCanvas" xmlns:mc="http://schemas.openxmlformats.org/markup-compatibility/2006" xmlns:o="urn:schemas-microsoft-com:office:office" xmlns:r="http://schemas.openxmlformats.org/officeDocument/2006/relationships" xmlns:m="http://schemas.openxmlformats.org/officeDocument/2006/math" xmlns:v="urn:schemas-microsoft-com:vml" xmlns:wp14="http://schemas.microsoft.com/office/word/2010/wordprocessingDrawing" xmlns:wp="http://schemas.openxmlformats.org/drawingml/2006/wordprocessingDrawing" xmlns:w10="urn:schemas-microsoft-com:office:word" xmlns:w="http://schemas.openxmlformats.org/wordprocessingml/2006/main" xmlns:w14="http://schemas.microsoft.com/office/word/2010/wordml" xmlns:wpg="http://schemas.microsoft.com/office/word/2010/wordprocessingGroup" xmlns:wpi="http://schemas.microsoft.com/office/word/2010/wordprocessingInk" xmlns:wne="http://schemas.microsoft.com/office/word/2006/wordml" xmlns:wps="http://schemas.microsoft.com/office/word/2010/wordprocessingShape" mc:Ignorable="w14 wp14">
   <w:p>
     <w:pPr>
       <w:pStyle w:val="Voettekst"/>
@@ -4110,7 +5048,7 @@
     <w:sdt>
       <w:sdtPr>
         <w:rPr>
-          <w:rFonts w:asciiTheme="majorHAnsi" w:eastAsiaTheme="majorEastAsia" w:hAnsiTheme="majorHAnsi" w:cstheme="majorBidi"/>
+          <w:rFonts w:asciiTheme="majorHAnsi" w:hAnsiTheme="majorHAnsi" w:eastAsiaTheme="majorEastAsia" w:cstheme="majorBidi"/>
         </w:rPr>
         <w:id w:val="306900621"/>
         <w:temporary/>
@@ -4120,7 +5058,7 @@
       <w:sdtContent>
         <w:r>
           <w:rPr>
-            <w:rFonts w:asciiTheme="majorHAnsi" w:eastAsiaTheme="majorEastAsia" w:hAnsiTheme="majorHAnsi" w:cstheme="majorBidi"/>
+            <w:rFonts w:asciiTheme="majorHAnsi" w:hAnsiTheme="majorHAnsi" w:eastAsiaTheme="majorEastAsia" w:cstheme="majorBidi"/>
             <w:lang w:val="nl-NL"/>
           </w:rPr>
           <w:t>[Type text]</w:t>
@@ -4129,13 +5067,13 @@
     </w:sdt>
     <w:r>
       <w:rPr>
-        <w:rFonts w:asciiTheme="majorHAnsi" w:eastAsiaTheme="majorEastAsia" w:hAnsiTheme="majorHAnsi" w:cstheme="majorBidi"/>
+        <w:rFonts w:asciiTheme="majorHAnsi" w:hAnsiTheme="majorHAnsi" w:eastAsiaTheme="majorEastAsia" w:cstheme="majorBidi"/>
       </w:rPr>
-      <w:ptab w:relativeTo="margin" w:alignment="right" w:leader="none"/>
+      <w:ptab w:alignment="right" w:relativeTo="margin" w:leader="none"/>
     </w:r>
     <w:r>
       <w:rPr>
-        <w:rFonts w:asciiTheme="majorHAnsi" w:eastAsiaTheme="majorEastAsia" w:hAnsiTheme="majorHAnsi" w:cstheme="majorBidi"/>
+        <w:rFonts w:asciiTheme="majorHAnsi" w:hAnsiTheme="majorHAnsi" w:eastAsiaTheme="majorEastAsia" w:cstheme="majorBidi"/>
         <w:lang w:val="nl-NL"/>
       </w:rPr>
       <w:t xml:space="preserve">Pagina </w:t>
@@ -4151,7 +5089,7 @@
     </w:r>
     <w:r>
       <w:rPr>
-        <w:rFonts w:asciiTheme="majorHAnsi" w:eastAsiaTheme="majorEastAsia" w:hAnsiTheme="majorHAnsi" w:cstheme="majorBidi"/>
+        <w:rFonts w:asciiTheme="majorHAnsi" w:hAnsiTheme="majorHAnsi" w:eastAsiaTheme="majorEastAsia" w:cstheme="majorBidi"/>
         <w:noProof/>
         <w:lang w:val="nl-NL"/>
       </w:rPr>
@@ -4159,7 +5097,7 @@
     </w:r>
     <w:r>
       <w:rPr>
-        <w:rFonts w:asciiTheme="majorHAnsi" w:eastAsiaTheme="majorEastAsia" w:hAnsiTheme="majorHAnsi" w:cstheme="majorBidi"/>
+        <w:rFonts w:asciiTheme="majorHAnsi" w:hAnsiTheme="majorHAnsi" w:eastAsiaTheme="majorEastAsia" w:cstheme="majorBidi"/>
         <w:noProof/>
       </w:rPr>
       <w:fldChar w:fldCharType="end"/>
@@ -4172,7 +5110,7 @@
       <mc:AlternateContent>
         <mc:Choice Requires="wpg">
           <w:drawing>
-            <wp:anchor distT="0" distB="0" distL="114300" distR="114300" simplePos="0" relativeHeight="251659264" behindDoc="0" locked="0" layoutInCell="0" allowOverlap="1" wp14:anchorId="02B3953A" wp14:editId="3E7094D5">
+            <wp:anchor distT="0" distB="0" distL="114300" distR="114300" simplePos="0" relativeHeight="251659264" behindDoc="0" locked="0" layoutInCell="0" allowOverlap="1" wp14:editId="3E7094D5" wp14:anchorId="02B3953A">
               <wp:simplePos x="0" y="0"/>
               <wp:positionH relativeFrom="page">
                 <wp:align>center</wp:align>
@@ -4285,13 +5223,13 @@
         </mc:Choice>
         <mc:Fallback>
           <w:pict>
-            <v:group id="Group 441" o:spid="_x0000_s1026" style="position:absolute;margin-left:0;margin-top:0;width:610.8pt;height:64.8pt;flip:y;z-index:251659264;mso-width-percent:1000;mso-height-percent:910;mso-position-horizontal:center;mso-position-horizontal-relative:page;mso-position-vertical:bottom;mso-position-vertical-relative:page;mso-width-percent:1000;mso-height-percent:910;mso-height-relative:bottom-margin-area" coordorigin="8,9" coordsize="12208,1439" o:gfxdata="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" o:allowincell="f">
-              <v:shapetype id="_x0000_t32" coordsize="21600,21600" o:spt="32" o:oned="t" path="m,l21600,21600e" filled="f">
-                <v:path arrowok="t" fillok="f" o:connecttype="none"/>
+            <v:group id="Group 441" style="position:absolute;margin-left:0;margin-top:0;width:610.8pt;height:64.8pt;flip:y;z-index:251659264;mso-width-percent:1000;mso-height-percent:910;mso-position-horizontal:center;mso-position-horizontal-relative:page;mso-position-vertical:bottom;mso-position-vertical-relative:page;mso-width-percent:1000;mso-height-percent:910;mso-height-relative:bottom-margin-area" coordsize="12208,1439" coordorigin="8,9" o:spid="_x0000_s1026" o:allowincell="f" o:gfxdata="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">
+              <v:shapetype id="_x0000_t32" coordsize="21600,21600" o:oned="t" filled="f" o:spt="32" path="m,l21600,21600e">
+                <v:path fillok="f" arrowok="t" o:connecttype="none"/>
                 <o:lock v:ext="edit" shapetype="t"/>
               </v:shapetype>
-              <v:shape id="AutoShape 4" o:spid="_x0000_s1027" type="#_x0000_t32" style="position:absolute;left:9;top:1433;width:12207;height:0;visibility:visible;mso-wrap-style:square" o:connectortype="straight" o:gfxdata="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" strokecolor="#31849b"/>
-              <v:rect id="Rectangle 443" o:spid="_x0000_s1028" style="position:absolute;left:8;top:9;width:4031;height:1439;visibility:visible;mso-wrap-style:square;v-text-anchor:top" o:gfxdata="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" filled="f" stroked="f"/>
+              <v:shape id="AutoShape 4" style="position:absolute;left:9;top:1433;width:12207;height:0;visibility:visible;mso-wrap-style:square" o:spid="_x0000_s1027" strokecolor="#31849b" o:connectortype="straight" type="#_x0000_t32" o:gfxdata="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"/>
+              <v:rect id="Rectangle 443" style="position:absolute;left:8;top:9;width:4031;height:1439;visibility:visible;mso-wrap-style:square;v-text-anchor:top" o:spid="_x0000_s1028" filled="f" stroked="f" o:gfxdata="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"/>
               <w10:wrap anchorx="page" anchory="page"/>
             </v:group>
           </w:pict>
@@ -4306,7 +5244,7 @@
       <mc:AlternateContent>
         <mc:Choice Requires="wps">
           <w:drawing>
-            <wp:anchor distT="0" distB="0" distL="114300" distR="114300" simplePos="0" relativeHeight="251661312" behindDoc="0" locked="0" layoutInCell="1" allowOverlap="1" wp14:anchorId="000A8328" wp14:editId="2E563C7F">
+            <wp:anchor distT="0" distB="0" distL="114300" distR="114300" simplePos="0" relativeHeight="251661312" behindDoc="0" locked="0" layoutInCell="1" allowOverlap="1" wp14:editId="2E563C7F" wp14:anchorId="000A8328">
               <wp:simplePos x="0" y="0"/>
               <wp:positionH relativeFrom="leftMargin">
                 <wp:align>center</wp:align>
@@ -4364,7 +5302,7 @@
         </mc:Choice>
         <mc:Fallback>
           <w:pict>
-            <v:rect id="Rectangle 444" o:spid="_x0000_s1026" style="position:absolute;margin-left:0;margin-top:0;width:7.15pt;height:64.8pt;z-index:251661312;visibility:visible;mso-wrap-style:square;mso-width-percent:0;mso-height-percent:900;mso-wrap-distance-left:9pt;mso-wrap-distance-top:0;mso-wrap-distance-right:9pt;mso-wrap-distance-bottom:0;mso-position-horizontal:center;mso-position-horizontal-relative:left-margin-area;mso-position-vertical:bottom;mso-position-vertical-relative:page;mso-width-percent:0;mso-height-percent:900;mso-width-relative:page;mso-height-relative:bottom-margin-area;v-text-anchor:top" o:gfxdata="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" fillcolor="#918485 [3208]" strokecolor="#d34817 [3204]">
+            <v:rect id="Rectangle 444" style="position:absolute;margin-left:0;margin-top:0;width:7.15pt;height:64.8pt;z-index:251661312;visibility:visible;mso-wrap-style:square;mso-width-percent:0;mso-height-percent:900;mso-wrap-distance-left:9pt;mso-wrap-distance-top:0;mso-wrap-distance-right:9pt;mso-wrap-distance-bottom:0;mso-position-horizontal:center;mso-position-horizontal-relative:left-margin-area;mso-position-vertical:bottom;mso-position-vertical-relative:page;mso-width-percent:0;mso-height-percent:900;mso-width-relative:page;mso-height-relative:bottom-margin-area;v-text-anchor:top" o:spid="_x0000_s1026" fillcolor="#918485 [3208]" strokecolor="#d34817 [3204]" o:gfxdata="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">
               <w10:wrap anchorx="margin" anchory="page"/>
             </v:rect>
           </w:pict>
@@ -4379,7 +5317,7 @@
       <mc:AlternateContent>
         <mc:Choice Requires="wps">
           <w:drawing>
-            <wp:anchor distT="0" distB="0" distL="114300" distR="114300" simplePos="0" relativeHeight="251660288" behindDoc="0" locked="0" layoutInCell="1" allowOverlap="1" wp14:anchorId="3D5B98FF" wp14:editId="7E095356">
+            <wp:anchor distT="0" distB="0" distL="114300" distR="114300" simplePos="0" relativeHeight="251660288" behindDoc="0" locked="0" layoutInCell="1" allowOverlap="1" wp14:editId="7E095356" wp14:anchorId="3D5B98FF">
               <wp:simplePos x="0" y="0"/>
               <wp:positionH relativeFrom="rightMargin">
                 <wp:align>center</wp:align>
@@ -4437,7 +5375,7 @@
         </mc:Choice>
         <mc:Fallback>
           <w:pict>
-            <v:rect id="Rectangle 445" o:spid="_x0000_s1026" style="position:absolute;margin-left:0;margin-top:0;width:7.2pt;height:64.8pt;z-index:251660288;visibility:visible;mso-wrap-style:square;mso-width-percent:0;mso-height-percent:900;mso-wrap-distance-left:9pt;mso-wrap-distance-top:0;mso-wrap-distance-right:9pt;mso-wrap-distance-bottom:0;mso-position-horizontal:center;mso-position-horizontal-relative:right-margin-area;mso-position-vertical:bottom;mso-position-vertical-relative:page;mso-width-percent:0;mso-height-percent:900;mso-width-relative:page;mso-height-relative:bottom-margin-area;v-text-anchor:top" o:gfxdata="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" fillcolor="#918485 [3208]" strokecolor="#d34817 [3204]">
+            <v:rect id="Rectangle 445" style="position:absolute;margin-left:0;margin-top:0;width:7.2pt;height:64.8pt;z-index:251660288;visibility:visible;mso-wrap-style:square;mso-width-percent:0;mso-height-percent:900;mso-wrap-distance-left:9pt;mso-wrap-distance-top:0;mso-wrap-distance-right:9pt;mso-wrap-distance-bottom:0;mso-position-horizontal:center;mso-position-horizontal-relative:right-margin-area;mso-position-vertical:bottom;mso-position-vertical-relative:page;mso-width-percent:0;mso-height-percent:900;mso-width-relative:page;mso-height-relative:bottom-margin-area;v-text-anchor:top" o:spid="_x0000_s1026" fillcolor="#918485 [3208]" strokecolor="#d34817 [3204]" o:gfxdata="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">
               <w10:wrap anchorx="margin" anchory="page"/>
             </v:rect>
           </w:pict>
@@ -4449,7 +5387,7 @@
 </file>
 
 <file path=word/footer2.xml><?xml version="1.0" encoding="utf-8"?>
-<w:ftr xmlns:wpc="http://schemas.microsoft.com/office/word/2010/wordprocessingCanvas" xmlns:mc="http://schemas.openxmlformats.org/markup-compatibility/2006" xmlns:o="urn:schemas-microsoft-com:office:office" xmlns:r="http://schemas.openxmlformats.org/officeDocument/2006/relationships" xmlns:m="http://schemas.openxmlformats.org/officeDocument/2006/math" xmlns:v="urn:schemas-microsoft-com:vml" xmlns:wp14="http://schemas.microsoft.com/office/word/2010/wordprocessingDrawing" xmlns:wp="http://schemas.openxmlformats.org/drawingml/2006/wordprocessingDrawing" xmlns:w10="urn:schemas-microsoft-com:office:word" xmlns:w="http://schemas.openxmlformats.org/wordprocessingml/2006/main" xmlns:w14="http://schemas.microsoft.com/office/word/2010/wordml" xmlns:wpg="http://schemas.microsoft.com/office/word/2010/wordprocessingGroup" xmlns:wpi="http://schemas.microsoft.com/office/word/2010/wordprocessingInk" xmlns:wne="http://schemas.microsoft.com/office/word/2006/wordml" xmlns:wps="http://schemas.microsoft.com/office/word/2010/wordprocessingShape" mc:Ignorable="w14 wp14">
+<w:ftr xmlns:a="http://schemas.openxmlformats.org/drawingml/2006/main" xmlns:a14="http://schemas.microsoft.com/office/drawing/2010/main" xmlns:wpc="http://schemas.microsoft.com/office/word/2010/wordprocessingCanvas" xmlns:mc="http://schemas.openxmlformats.org/markup-compatibility/2006" xmlns:o="urn:schemas-microsoft-com:office:office" xmlns:r="http://schemas.openxmlformats.org/officeDocument/2006/relationships" xmlns:m="http://schemas.openxmlformats.org/officeDocument/2006/math" xmlns:v="urn:schemas-microsoft-com:vml" xmlns:wp14="http://schemas.microsoft.com/office/word/2010/wordprocessingDrawing" xmlns:wp="http://schemas.openxmlformats.org/drawingml/2006/wordprocessingDrawing" xmlns:w10="urn:schemas-microsoft-com:office:word" xmlns:w="http://schemas.openxmlformats.org/wordprocessingml/2006/main" xmlns:w14="http://schemas.microsoft.com/office/word/2010/wordml" xmlns:wpg="http://schemas.microsoft.com/office/word/2010/wordprocessingGroup" xmlns:wpi="http://schemas.microsoft.com/office/word/2010/wordprocessingInk" xmlns:wne="http://schemas.microsoft.com/office/word/2006/wordml" xmlns:wps="http://schemas.microsoft.com/office/word/2010/wordprocessingShape" mc:Ignorable="w14 wp14">
   <w:p>
     <w:pPr>
       <w:pStyle w:val="Voettekst"/>
@@ -4462,7 +5400,7 @@
       <mc:AlternateContent>
         <mc:Choice Requires="wps">
           <w:drawing>
-            <wp:anchor distT="0" distB="0" distL="114300" distR="114300" simplePos="0" relativeHeight="251671552" behindDoc="0" locked="0" layoutInCell="1" allowOverlap="1" wp14:anchorId="46CF0F3D" wp14:editId="108880E3">
+            <wp:anchor distT="0" distB="0" distL="114300" distR="114300" simplePos="0" relativeHeight="251671552" behindDoc="0" locked="0" layoutInCell="1" allowOverlap="1" wp14:editId="108880E3" wp14:anchorId="46CF0F3D">
               <wp:simplePos x="0" y="0"/>
               <wp:positionH relativeFrom="margin">
                 <wp:align>center</wp:align>
@@ -4522,7 +5460,11 @@
                             <w:rPr>
                               <w:lang w:val="nl-NL"/>
                             </w:rPr>
-                            <w:t>&lt;%=TODO%&gt;</w:t>
+                            <w:t xml:space="preserve"/>
+                            <w:t xml:space="preserve">12-12-2017 13:32:23</w:t>
+                          </w:r>
+                          <w:r>
+                            <w:t xml:space="preserve"/>
                           </w:r>
                         </w:p>
                       </w:txbxContent>
@@ -4544,7 +5486,7 @@
         </mc:Choice>
         <mc:Fallback>
           <w:pict>
-            <v:rect id="Rectangle 459" o:spid="_x0000_s1030" style="position:absolute;margin-left:0;margin-top:0;width:467.65pt;height:58.3pt;z-index:251671552;visibility:visible;mso-wrap-style:square;mso-width-percent:1000;mso-height-percent:810;mso-wrap-distance-left:9pt;mso-wrap-distance-top:0;mso-wrap-distance-right:9pt;mso-wrap-distance-bottom:0;mso-position-horizontal:center;mso-position-horizontal-relative:margin;mso-position-vertical:bottom;mso-position-vertical-relative:page;mso-width-percent:1000;mso-height-percent:810;mso-width-relative:margin;mso-height-relative:bottom-margin-area;v-text-anchor:top" o:gfxdata="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" filled="f" stroked="f">
+            <v:rect id="Rectangle 459" style="position:absolute;margin-left:0;margin-top:0;width:467.65pt;height:58.3pt;z-index:251671552;visibility:visible;mso-wrap-style:square;mso-width-percent:1000;mso-height-percent:810;mso-wrap-distance-left:9pt;mso-wrap-distance-top:0;mso-wrap-distance-right:9pt;mso-wrap-distance-bottom:0;mso-position-horizontal:center;mso-position-horizontal-relative:margin;mso-position-vertical:bottom;mso-position-vertical-relative:page;mso-width-percent:1000;mso-height-percent:810;mso-width-relative:margin;mso-height-relative:bottom-margin-area;v-text-anchor:top" o:spid="_x0000_s1030" filled="f" stroked="f" o:gfxdata="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">
               <v:textbox inset=",0">
                 <w:txbxContent>
                   <w:p>
@@ -4555,7 +5497,11 @@
                       <w:rPr>
                         <w:lang w:val="nl-NL"/>
                       </w:rPr>
-                      <w:t>&lt;%=TODO%&gt;</w:t>
+                      <w:t xml:space="preserve"/>
+                      <w:t xml:space="preserve">12-12-2017 13:32:23</w:t>
+                    </w:r>
+                    <w:r>
+                      <w:t xml:space="preserve"/>
                     </w:r>
                   </w:p>
                 </w:txbxContent>
@@ -4574,7 +5520,7 @@
       <mc:AlternateContent>
         <mc:Choice Requires="wpg">
           <w:drawing>
-            <wp:anchor distT="0" distB="0" distL="114300" distR="114300" simplePos="0" relativeHeight="251670528" behindDoc="0" locked="0" layoutInCell="1" allowOverlap="1" wp14:anchorId="5FC54341" wp14:editId="2DB1F6B2">
+            <wp:anchor distT="0" distB="0" distL="114300" distR="114300" simplePos="0" relativeHeight="251670528" behindDoc="0" locked="0" layoutInCell="1" allowOverlap="1" wp14:editId="2DB1F6B2" wp14:anchorId="5FC54341">
               <wp:simplePos x="0" y="0"/>
               <wp:positionH relativeFrom="rightMargin">
                 <wp:align>left</wp:align>
@@ -4713,14 +5659,14 @@
         </mc:Choice>
         <mc:Fallback>
           <w:pict>
-            <v:group id="Group 460" o:spid="_x0000_s1026" style="position:absolute;margin-left:0;margin-top:0;width:6pt;height:66pt;z-index:251670528;mso-height-percent:780;mso-position-horizontal:left;mso-position-horizontal-relative:right-margin-area;mso-position-vertical:bottom;mso-position-vertical-relative:page;mso-height-percent:780;mso-height-relative:bottom-margin-area" coordorigin="2820,4935" coordsize="120,1320" o:gfxdata="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">
-              <v:shapetype id="_x0000_t32" coordsize="21600,21600" o:spt="32" o:oned="t" path="m,l21600,21600e" filled="f">
-                <v:path arrowok="t" fillok="f" o:connecttype="none"/>
+            <v:group id="Group 460" style="position:absolute;margin-left:0;margin-top:0;width:6pt;height:66pt;z-index:251670528;mso-height-percent:780;mso-position-horizontal:left;mso-position-horizontal-relative:right-margin-area;mso-position-vertical:bottom;mso-position-vertical-relative:page;mso-height-percent:780;mso-height-relative:bottom-margin-area" coordsize="120,1320" coordorigin="2820,4935" o:spid="_x0000_s1026" o:gfxdata="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">
+              <v:shapetype id="_x0000_t32" coordsize="21600,21600" o:oned="t" filled="f" o:spt="32" path="m,l21600,21600e">
+                <v:path fillok="f" arrowok="t" o:connecttype="none"/>
                 <o:lock v:ext="edit" shapetype="t"/>
               </v:shapetype>
-              <v:shape id="AutoShape 2" o:spid="_x0000_s1027" type="#_x0000_t32" style="position:absolute;left:2820;top:4935;width:0;height:1320;visibility:visible;mso-wrap-style:square" o:connectortype="straight" o:gfxdata="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" strokecolor="#4f81bd"/>
-              <v:shape id="AutoShape 3" o:spid="_x0000_s1028" type="#_x0000_t32" style="position:absolute;left:2880;top:4935;width:0;height:1320;visibility:visible;mso-wrap-style:square" o:connectortype="straight" o:gfxdata="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" strokecolor="#4f81bd"/>
-              <v:shape id="AutoShape 4" o:spid="_x0000_s1029" type="#_x0000_t32" style="position:absolute;left:2940;top:4935;width:0;height:1320;visibility:visible;mso-wrap-style:square" o:connectortype="straight" o:gfxdata="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" strokecolor="#4f81bd"/>
+              <v:shape id="AutoShape 2" style="position:absolute;left:2820;top:4935;width:0;height:1320;visibility:visible;mso-wrap-style:square" o:spid="_x0000_s1027" strokecolor="#4f81bd" o:connectortype="straight" type="#_x0000_t32" o:gfxdata="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"/>
+              <v:shape id="AutoShape 3" style="position:absolute;left:2880;top:4935;width:0;height:1320;visibility:visible;mso-wrap-style:square" o:spid="_x0000_s1028" strokecolor="#4f81bd" o:connectortype="straight" type="#_x0000_t32" o:gfxdata="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"/>
+              <v:shape id="AutoShape 4" style="position:absolute;left:2940;top:4935;width:0;height:1320;visibility:visible;mso-wrap-style:square" o:spid="_x0000_s1029" strokecolor="#4f81bd" o:connectortype="straight" type="#_x0000_t32" o:gfxdata="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"/>
               <w10:wrap anchorx="margin" anchory="page"/>
             </v:group>
           </w:pict>
@@ -4768,17 +5714,17 @@
 </file>
 
 <file path=word/header1.xml><?xml version="1.0" encoding="utf-8"?>
-<w:hdr xmlns:wpc="http://schemas.microsoft.com/office/word/2010/wordprocessingCanvas" xmlns:mc="http://schemas.openxmlformats.org/markup-compatibility/2006" xmlns:o="urn:schemas-microsoft-com:office:office" xmlns:r="http://schemas.openxmlformats.org/officeDocument/2006/relationships" xmlns:m="http://schemas.openxmlformats.org/officeDocument/2006/math" xmlns:v="urn:schemas-microsoft-com:vml" xmlns:wp14="http://schemas.microsoft.com/office/word/2010/wordprocessingDrawing" xmlns:wp="http://schemas.openxmlformats.org/drawingml/2006/wordprocessingDrawing" xmlns:w10="urn:schemas-microsoft-com:office:word" xmlns:w="http://schemas.openxmlformats.org/wordprocessingml/2006/main" xmlns:w14="http://schemas.microsoft.com/office/word/2010/wordml" xmlns:wpg="http://schemas.microsoft.com/office/word/2010/wordprocessingGroup" xmlns:wpi="http://schemas.microsoft.com/office/word/2010/wordprocessingInk" xmlns:wne="http://schemas.microsoft.com/office/word/2006/wordml" xmlns:wps="http://schemas.microsoft.com/office/word/2010/wordprocessingShape" mc:Ignorable="w14 wp14">
+<w:hdr xmlns:a="http://schemas.openxmlformats.org/drawingml/2006/main" xmlns:a14="http://schemas.microsoft.com/office/drawing/2010/main" xmlns:wpc="http://schemas.microsoft.com/office/word/2010/wordprocessingCanvas" xmlns:mc="http://schemas.openxmlformats.org/markup-compatibility/2006" xmlns:o="urn:schemas-microsoft-com:office:office" xmlns:r="http://schemas.openxmlformats.org/officeDocument/2006/relationships" xmlns:m="http://schemas.openxmlformats.org/officeDocument/2006/math" xmlns:v="urn:schemas-microsoft-com:vml" xmlns:wp14="http://schemas.microsoft.com/office/word/2010/wordprocessingDrawing" xmlns:wp="http://schemas.openxmlformats.org/drawingml/2006/wordprocessingDrawing" xmlns:w10="urn:schemas-microsoft-com:office:word" xmlns:w="http://schemas.openxmlformats.org/wordprocessingml/2006/main" xmlns:w14="http://schemas.microsoft.com/office/word/2010/wordml" xmlns:wpg="http://schemas.microsoft.com/office/word/2010/wordprocessingGroup" xmlns:wpi="http://schemas.microsoft.com/office/word/2010/wordprocessingInk" xmlns:wne="http://schemas.microsoft.com/office/word/2006/wordml" xmlns:wps="http://schemas.microsoft.com/office/word/2010/wordprocessingShape" mc:Ignorable="w14 wp14">
   <w:p>
     <w:pPr>
       <w:pStyle w:val="Koptekst"/>
       <w:rPr>
-        <w:rFonts w:asciiTheme="majorHAnsi" w:eastAsiaTheme="majorEastAsia" w:hAnsiTheme="majorHAnsi" w:cstheme="majorBidi"/>
+        <w:rFonts w:asciiTheme="majorHAnsi" w:hAnsiTheme="majorHAnsi" w:eastAsiaTheme="majorEastAsia" w:cstheme="majorBidi"/>
       </w:rPr>
     </w:pPr>
     <w:r>
       <w:rPr>
-        <w:rFonts w:asciiTheme="majorHAnsi" w:eastAsiaTheme="majorEastAsia" w:hAnsiTheme="majorHAnsi" w:cstheme="majorBidi"/>
+        <w:rFonts w:asciiTheme="majorHAnsi" w:hAnsiTheme="majorHAnsi" w:eastAsiaTheme="majorEastAsia" w:cstheme="majorBidi"/>
         <w:lang w:val="nl-NL"/>
       </w:rPr>
       <w:t>Marketingplan Adventure Works</w:t>
@@ -4790,14 +5736,14 @@
     </w:pPr>
     <w:r>
       <w:rPr>
-        <w:rFonts w:asciiTheme="majorHAnsi" w:eastAsiaTheme="majorEastAsia" w:hAnsiTheme="majorHAnsi" w:cstheme="majorBidi"/>
+        <w:rFonts w:asciiTheme="majorHAnsi" w:hAnsiTheme="majorHAnsi" w:eastAsiaTheme="majorEastAsia" w:cstheme="majorBidi"/>
         <w:noProof/>
         <w:lang w:val="nl-NL" w:eastAsia="nl-NL"/>
       </w:rPr>
       <mc:AlternateContent>
         <mc:Choice Requires="wpg">
           <w:drawing>
-            <wp:anchor distT="0" distB="0" distL="114300" distR="114300" simplePos="0" relativeHeight="251665408" behindDoc="0" locked="0" layoutInCell="1" allowOverlap="1" wp14:anchorId="7BBD46A0" wp14:editId="274B68B4">
+            <wp:anchor distT="0" distB="0" distL="114300" distR="114300" simplePos="0" relativeHeight="251665408" behindDoc="0" locked="0" layoutInCell="1" allowOverlap="1" wp14:editId="274B68B4" wp14:anchorId="7BBD46A0">
               <wp:simplePos x="0" y="0"/>
               <wp:positionH relativeFrom="page">
                 <wp:align>center</wp:align>
@@ -4910,13 +5856,13 @@
         </mc:Choice>
         <mc:Fallback>
           <w:pict>
-            <v:group id="Group 468" o:spid="_x0000_s1026" style="position:absolute;margin-left:0;margin-top:0;width:791.15pt;height:1in;z-index:251665408;mso-width-percent:1000;mso-height-percent:925;mso-position-horizontal:center;mso-position-horizontal-relative:page;mso-position-vertical:top;mso-position-vertical-relative:page;mso-width-percent:1000;mso-height-percent:925;mso-height-relative:top-margin-area" coordorigin="8,9" coordsize="15823,1439" o:gfxdata="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">
-              <v:shapetype id="_x0000_t32" coordsize="21600,21600" o:spt="32" o:oned="t" path="m,l21600,21600e" filled="f">
-                <v:path arrowok="t" fillok="f" o:connecttype="none"/>
+            <v:group id="Group 468" style="position:absolute;margin-left:0;margin-top:0;width:791.15pt;height:1in;z-index:251665408;mso-width-percent:1000;mso-height-percent:925;mso-position-horizontal:center;mso-position-horizontal-relative:page;mso-position-vertical:top;mso-position-vertical-relative:page;mso-width-percent:1000;mso-height-percent:925;mso-height-relative:top-margin-area" coordsize="15823,1439" coordorigin="8,9" o:spid="_x0000_s1026" o:gfxdata="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">
+              <v:shapetype id="_x0000_t32" coordsize="21600,21600" o:oned="t" filled="f" o:spt="32" path="m,l21600,21600e">
+                <v:path fillok="f" arrowok="t" o:connecttype="none"/>
                 <o:lock v:ext="edit" shapetype="t"/>
               </v:shapetype>
-              <v:shape id="AutoShape 4" o:spid="_x0000_s1027" type="#_x0000_t32" style="position:absolute;left:9;top:1431;width:15822;height:0;visibility:visible;mso-wrap-style:square" o:connectortype="straight" o:gfxdata="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" strokecolor="#31849b"/>
-              <v:rect id="Rectangle 470" o:spid="_x0000_s1028" style="position:absolute;left:8;top:9;width:4031;height:1439;visibility:visible;mso-wrap-style:square;v-text-anchor:top" o:gfxdata="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" filled="f" stroked="f"/>
+              <v:shape id="AutoShape 4" style="position:absolute;left:9;top:1431;width:15822;height:0;visibility:visible;mso-wrap-style:square" o:spid="_x0000_s1027" strokecolor="#31849b" o:connectortype="straight" type="#_x0000_t32" o:gfxdata="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"/>
+              <v:rect id="Rectangle 470" style="position:absolute;left:8;top:9;width:4031;height:1439;visibility:visible;mso-wrap-style:square;v-text-anchor:top" o:spid="_x0000_s1028" filled="f" stroked="f" o:gfxdata="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"/>
               <w10:wrap anchorx="page" anchory="page"/>
             </v:group>
           </w:pict>
@@ -4925,14 +5871,14 @@
     </w:r>
     <w:r>
       <w:rPr>
-        <w:rFonts w:asciiTheme="majorHAnsi" w:eastAsiaTheme="majorEastAsia" w:hAnsiTheme="majorHAnsi" w:cstheme="majorBidi"/>
+        <w:rFonts w:asciiTheme="majorHAnsi" w:hAnsiTheme="majorHAnsi" w:eastAsiaTheme="majorEastAsia" w:cstheme="majorBidi"/>
         <w:noProof/>
         <w:lang w:val="nl-NL" w:eastAsia="nl-NL"/>
       </w:rPr>
       <mc:AlternateContent>
         <mc:Choice Requires="wps">
           <w:drawing>
-            <wp:anchor distT="0" distB="0" distL="114300" distR="114300" simplePos="0" relativeHeight="251664384" behindDoc="0" locked="0" layoutInCell="1" allowOverlap="1" wp14:anchorId="12FC8F8B" wp14:editId="7E1B8C47">
+            <wp:anchor distT="0" distB="0" distL="114300" distR="114300" simplePos="0" relativeHeight="251664384" behindDoc="0" locked="0" layoutInCell="1" allowOverlap="1" wp14:editId="7E1B8C47" wp14:anchorId="12FC8F8B">
               <wp:simplePos x="0" y="0"/>
               <wp:positionH relativeFrom="rightMargin">
                 <wp:align>center</wp:align>
@@ -4990,7 +5936,7 @@
         </mc:Choice>
         <mc:Fallback>
           <w:pict>
-            <v:rect id="Rectangle 471" o:spid="_x0000_s1026" style="position:absolute;margin-left:0;margin-top:0;width:7.15pt;height:64.8pt;z-index:251664384;visibility:visible;mso-wrap-style:square;mso-width-percent:0;mso-height-percent:900;mso-wrap-distance-left:9pt;mso-wrap-distance-top:0;mso-wrap-distance-right:9pt;mso-wrap-distance-bottom:0;mso-position-horizontal:center;mso-position-horizontal-relative:right-margin-area;mso-position-vertical:top;mso-position-vertical-relative:page;mso-width-percent:0;mso-height-percent:900;mso-width-relative:page;mso-height-relative:top-margin-area;v-text-anchor:top" o:gfxdata="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" fillcolor="#918485 [3208]" strokecolor="#d34817 [3204]">
+            <v:rect id="Rectangle 471" style="position:absolute;margin-left:0;margin-top:0;width:7.15pt;height:64.8pt;z-index:251664384;visibility:visible;mso-wrap-style:square;mso-width-percent:0;mso-height-percent:900;mso-wrap-distance-left:9pt;mso-wrap-distance-top:0;mso-wrap-distance-right:9pt;mso-wrap-distance-bottom:0;mso-position-horizontal:center;mso-position-horizontal-relative:right-margin-area;mso-position-vertical:top;mso-position-vertical-relative:page;mso-width-percent:0;mso-height-percent:900;mso-width-relative:page;mso-height-relative:top-margin-area;v-text-anchor:top" o:spid="_x0000_s1026" fillcolor="#918485 [3208]" strokecolor="#d34817 [3204]" o:gfxdata="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">
               <w10:wrap anchorx="margin" anchory="page"/>
             </v:rect>
           </w:pict>
@@ -4999,14 +5945,14 @@
     </w:r>
     <w:r>
       <w:rPr>
-        <w:rFonts w:asciiTheme="majorHAnsi" w:eastAsiaTheme="majorEastAsia" w:hAnsiTheme="majorHAnsi" w:cstheme="majorBidi"/>
+        <w:rFonts w:asciiTheme="majorHAnsi" w:hAnsiTheme="majorHAnsi" w:eastAsiaTheme="majorEastAsia" w:cstheme="majorBidi"/>
         <w:noProof/>
         <w:lang w:val="nl-NL" w:eastAsia="nl-NL"/>
       </w:rPr>
       <mc:AlternateContent>
         <mc:Choice Requires="wps">
           <w:drawing>
-            <wp:anchor distT="0" distB="0" distL="114300" distR="114300" simplePos="0" relativeHeight="251663360" behindDoc="0" locked="0" layoutInCell="1" allowOverlap="1" wp14:anchorId="01E17642" wp14:editId="41827C32">
+            <wp:anchor distT="0" distB="0" distL="114300" distR="114300" simplePos="0" relativeHeight="251663360" behindDoc="0" locked="0" layoutInCell="1" allowOverlap="1" wp14:editId="41827C32" wp14:anchorId="01E17642">
               <wp:simplePos x="0" y="0"/>
               <wp:positionH relativeFrom="leftMargin">
                 <wp:align>center</wp:align>
@@ -5064,7 +6010,7 @@
         </mc:Choice>
         <mc:Fallback>
           <w:pict>
-            <v:rect id="Rectangle 472" o:spid="_x0000_s1026" style="position:absolute;margin-left:0;margin-top:0;width:7.15pt;height:64.8pt;z-index:251663360;visibility:visible;mso-wrap-style:square;mso-width-percent:0;mso-height-percent:900;mso-wrap-distance-left:9pt;mso-wrap-distance-top:0;mso-wrap-distance-right:9pt;mso-wrap-distance-bottom:0;mso-position-horizontal:center;mso-position-horizontal-relative:left-margin-area;mso-position-vertical:top;mso-position-vertical-relative:page;mso-width-percent:0;mso-height-percent:900;mso-width-relative:page;mso-height-relative:top-margin-area;v-text-anchor:top" o:gfxdata="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" fillcolor="#918485 [3208]" strokecolor="#d34817 [3204]">
+            <v:rect id="Rectangle 472" style="position:absolute;margin-left:0;margin-top:0;width:7.15pt;height:64.8pt;z-index:251663360;visibility:visible;mso-wrap-style:square;mso-width-percent:0;mso-height-percent:900;mso-wrap-distance-left:9pt;mso-wrap-distance-top:0;mso-wrap-distance-right:9pt;mso-wrap-distance-bottom:0;mso-position-horizontal:center;mso-position-horizontal-relative:left-margin-area;mso-position-vertical:top;mso-position-vertical-relative:page;mso-width-percent:0;mso-height-percent:900;mso-width-relative:page;mso-height-relative:top-margin-area;v-text-anchor:top" o:spid="_x0000_s1026" fillcolor="#918485 [3208]" strokecolor="#d34817 [3204]" o:gfxdata="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">
               <w10:wrap anchorx="margin" anchory="page"/>
             </v:rect>
           </w:pict>
@@ -5076,14 +6022,14 @@
 </file>
 
 <file path=word/header2.xml><?xml version="1.0" encoding="utf-8"?>
-<w:hdr xmlns:wpc="http://schemas.microsoft.com/office/word/2010/wordprocessingCanvas" xmlns:mc="http://schemas.openxmlformats.org/markup-compatibility/2006" xmlns:o="urn:schemas-microsoft-com:office:office" xmlns:r="http://schemas.openxmlformats.org/officeDocument/2006/relationships" xmlns:m="http://schemas.openxmlformats.org/officeDocument/2006/math" xmlns:v="urn:schemas-microsoft-com:vml" xmlns:wp14="http://schemas.microsoft.com/office/word/2010/wordprocessingDrawing" xmlns:wp="http://schemas.openxmlformats.org/drawingml/2006/wordprocessingDrawing" xmlns:w10="urn:schemas-microsoft-com:office:word" xmlns:w="http://schemas.openxmlformats.org/wordprocessingml/2006/main" xmlns:w14="http://schemas.microsoft.com/office/word/2010/wordml" xmlns:wpg="http://schemas.microsoft.com/office/word/2010/wordprocessingGroup" xmlns:wpi="http://schemas.microsoft.com/office/word/2010/wordprocessingInk" xmlns:wne="http://schemas.microsoft.com/office/word/2006/wordml" xmlns:wps="http://schemas.microsoft.com/office/word/2010/wordprocessingShape" mc:Ignorable="w14 wp14">
+<w:hdr xmlns:a="http://schemas.openxmlformats.org/drawingml/2006/main" xmlns:a14="http://schemas.microsoft.com/office/drawing/2010/main" xmlns:wpc="http://schemas.microsoft.com/office/word/2010/wordprocessingCanvas" xmlns:mc="http://schemas.openxmlformats.org/markup-compatibility/2006" xmlns:o="urn:schemas-microsoft-com:office:office" xmlns:r="http://schemas.openxmlformats.org/officeDocument/2006/relationships" xmlns:m="http://schemas.openxmlformats.org/officeDocument/2006/math" xmlns:v="urn:schemas-microsoft-com:vml" xmlns:wp14="http://schemas.microsoft.com/office/word/2010/wordprocessingDrawing" xmlns:wp="http://schemas.openxmlformats.org/drawingml/2006/wordprocessingDrawing" xmlns:w10="urn:schemas-microsoft-com:office:word" xmlns:w="http://schemas.openxmlformats.org/wordprocessingml/2006/main" xmlns:w14="http://schemas.microsoft.com/office/word/2010/wordml" xmlns:wpg="http://schemas.microsoft.com/office/word/2010/wordprocessingGroup" xmlns:wpi="http://schemas.microsoft.com/office/word/2010/wordprocessingInk" xmlns:wne="http://schemas.microsoft.com/office/word/2006/wordml" xmlns:wps="http://schemas.microsoft.com/office/word/2010/wordprocessingShape" mc:Ignorable="w14 wp14">
   <w:p>
     <w:pPr>
       <w:pStyle w:val="Koptekst"/>
     </w:pPr>
     <w:r>
       <w:rPr>
-        <w:rFonts w:asciiTheme="majorHAnsi" w:eastAsiaTheme="majorEastAsia" w:hAnsiTheme="majorHAnsi" w:cstheme="majorBidi"/>
+        <w:rFonts w:asciiTheme="majorHAnsi" w:hAnsiTheme="majorHAnsi" w:eastAsiaTheme="majorEastAsia" w:cstheme="majorBidi"/>
         <w:noProof/>
         <w:sz w:val="36"/>
         <w:szCs w:val="36"/>
@@ -5092,7 +6038,7 @@
       <mc:AlternateContent>
         <mc:Choice Requires="wps">
           <w:drawing>
-            <wp:anchor distT="0" distB="0" distL="114300" distR="114300" simplePos="0" relativeHeight="251668480" behindDoc="0" locked="0" layoutInCell="0" allowOverlap="1" wp14:anchorId="45E3692D" wp14:editId="4046BA1D">
+            <wp:anchor distT="0" distB="0" distL="114300" distR="114300" simplePos="0" relativeHeight="251668480" behindDoc="0" locked="0" layoutInCell="0" allowOverlap="1" wp14:editId="4046BA1D" wp14:anchorId="45E3692D">
               <wp:simplePos x="0" y="0"/>
               <wp:positionH relativeFrom="margin">
                 <wp:align>left</wp:align>
@@ -5152,14 +6098,12 @@
                               <w:lang w:val="nl-NL"/>
                             </w:rPr>
                           </w:pPr>
-                          <w:proofErr w:type="spellStart"/>
                           <w:r>
                             <w:rPr>
                               <w:lang w:val="nl-NL"/>
                             </w:rPr>
                             <w:t>SharpDocx</w:t>
                           </w:r>
-                          <w:proofErr w:type="spellEnd"/>
                         </w:p>
                       </w:txbxContent>
                     </wps:txbx>
@@ -5184,7 +6128,7 @@
               <v:stroke joinstyle="miter"/>
               <v:path gradientshapeok="t" o:connecttype="rect"/>
             </v:shapetype>
-            <v:shape id="Text Box 475" o:spid="_x0000_s1028" type="#_x0000_t202" style="position:absolute;margin-left:0;margin-top:0;width:468pt;height:13.45pt;z-index:251668480;visibility:visible;mso-wrap-style:square;mso-width-percent:1000;mso-height-percent:0;mso-wrap-distance-left:9pt;mso-wrap-distance-top:0;mso-wrap-distance-right:9pt;mso-wrap-distance-bottom:0;mso-position-horizontal:left;mso-position-horizontal-relative:margin;mso-position-vertical:center;mso-position-vertical-relative:top-margin-area;mso-width-percent:1000;mso-height-percent:0;mso-width-relative:margin;mso-height-relative:page;v-text-anchor:middle" o:gfxdata="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" o:allowincell="f" filled="f" stroked="f">
+            <v:shape id="Text Box 475" style="position:absolute;margin-left:0;margin-top:0;width:468pt;height:13.45pt;z-index:251668480;visibility:visible;mso-wrap-style:square;mso-width-percent:1000;mso-height-percent:0;mso-wrap-distance-left:9pt;mso-wrap-distance-top:0;mso-wrap-distance-right:9pt;mso-wrap-distance-bottom:0;mso-position-horizontal:left;mso-position-horizontal-relative:margin;mso-position-vertical:center;mso-position-vertical-relative:top-margin-area;mso-width-percent:1000;mso-height-percent:0;mso-width-relative:margin;mso-height-relative:page;v-text-anchor:middle" o:spid="_x0000_s1028" o:allowincell="f" filled="f" stroked="f" type="#_x0000_t202" o:gfxdata="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">
               <v:textbox style="mso-fit-shape-to-text:t" inset=",0,,0">
                 <w:txbxContent>
                   <w:p>
@@ -5214,7 +6158,7 @@
     </w:r>
     <w:r>
       <w:rPr>
-        <w:rFonts w:asciiTheme="majorHAnsi" w:eastAsiaTheme="majorEastAsia" w:hAnsiTheme="majorHAnsi" w:cstheme="majorBidi"/>
+        <w:rFonts w:asciiTheme="majorHAnsi" w:hAnsiTheme="majorHAnsi" w:eastAsiaTheme="majorEastAsia" w:cstheme="majorBidi"/>
         <w:noProof/>
         <w:sz w:val="36"/>
         <w:szCs w:val="36"/>
@@ -5223,7 +6167,7 @@
       <mc:AlternateContent>
         <mc:Choice Requires="wps">
           <w:drawing>
-            <wp:anchor distT="0" distB="0" distL="114300" distR="114300" simplePos="0" relativeHeight="251667456" behindDoc="0" locked="0" layoutInCell="0" allowOverlap="1" wp14:anchorId="745ED169" wp14:editId="7494920B">
+            <wp:anchor distT="0" distB="0" distL="114300" distR="114300" simplePos="0" relativeHeight="251667456" behindDoc="0" locked="0" layoutInCell="0" allowOverlap="1" wp14:editId="7494920B" wp14:anchorId="745ED169">
               <wp:simplePos x="0" y="0"/>
               <wp:positionH relativeFrom="page">
                 <wp:align>right</wp:align>
@@ -5326,7 +6270,7 @@
               <v:stroke joinstyle="miter"/>
               <v:path gradientshapeok="t" o:connecttype="rect"/>
             </v:shapetype>
-            <v:shape id="Text Box 476" o:spid="_x0000_s1029" type="#_x0000_t202" style="position:absolute;margin-left:20.8pt;margin-top:0;width:1in;height:13.45pt;z-index:251667456;visibility:visible;mso-wrap-style:square;mso-width-percent:1000;mso-height-percent:0;mso-wrap-distance-left:9pt;mso-wrap-distance-top:0;mso-wrap-distance-right:9pt;mso-wrap-distance-bottom:0;mso-position-horizontal:right;mso-position-horizontal-relative:page;mso-position-vertical:center;mso-position-vertical-relative:top-margin-area;mso-width-percent:1000;mso-height-percent:0;mso-width-relative:right-margin-area;mso-height-relative:page;v-text-anchor:middle" o:gfxdata="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" o:allowincell="f" fillcolor="#d34817 [3204]" stroked="f">
+            <v:shape id="Text Box 476" style="position:absolute;margin-left:20.8pt;margin-top:0;width:1in;height:13.45pt;z-index:251667456;visibility:visible;mso-wrap-style:square;mso-width-percent:1000;mso-height-percent:0;mso-wrap-distance-left:9pt;mso-wrap-distance-top:0;mso-wrap-distance-right:9pt;mso-wrap-distance-bottom:0;mso-position-horizontal:right;mso-position-horizontal-relative:page;mso-position-vertical:center;mso-position-vertical-relative:top-margin-area;mso-width-percent:1000;mso-height-percent:0;mso-width-relative:right-margin-area;mso-height-relative:page;v-text-anchor:middle" o:spid="_x0000_s1029" o:allowincell="f" fillcolor="#d34817 [3204]" stroked="f" type="#_x0000_t202" o:gfxdata="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">
               <v:textbox style="mso-fit-shape-to-text:t" inset=",0,,0">
                 <w:txbxContent>
                   <w:p>
@@ -5380,6 +6324,35 @@
           </w:pict>
         </mc:Fallback>
       </mc:AlternateContent>
+    </w:r>
+  </w:p>
+</w:hdr>
+</file>
+
+<file path=word/header3.xml><?xml version="1.0" encoding="utf-8"?>
+<w:hdr xmlns:wpc="http://schemas.microsoft.com/office/word/2010/wordprocessingCanvas" xmlns:mc="http://schemas.openxmlformats.org/markup-compatibility/2006" xmlns:o="urn:schemas-microsoft-com:office:office" xmlns:r="http://schemas.openxmlformats.org/officeDocument/2006/relationships" xmlns:m="http://schemas.openxmlformats.org/officeDocument/2006/math" xmlns:v="urn:schemas-microsoft-com:vml" xmlns:wp14="http://schemas.microsoft.com/office/word/2010/wordprocessingDrawing" xmlns:wp="http://schemas.openxmlformats.org/drawingml/2006/wordprocessingDrawing" xmlns:w10="urn:schemas-microsoft-com:office:word" xmlns:w="http://schemas.openxmlformats.org/wordprocessingml/2006/main" xmlns:w14="http://schemas.microsoft.com/office/word/2010/wordml" xmlns:wpg="http://schemas.microsoft.com/office/word/2010/wordprocessingGroup" xmlns:wpi="http://schemas.microsoft.com/office/word/2010/wordprocessingInk" xmlns:wne="http://schemas.microsoft.com/office/word/2006/wordml" xmlns:wps="http://schemas.microsoft.com/office/word/2010/wordprocessingShape" mc:Ignorable="w14 wp14">
+  <w:p>
+    <w:pPr>
+      <w:pStyle w:val="Koptekst"/>
+      <w:rPr>
+        <w:lang w:val="en-US"/>
+      </w:rPr>
+    </w:pPr>
+    <w:r>
+      <w:rPr>
+        <w:lang w:val="en-US"/>
+      </w:rPr>
+      <w:t>Version 1.0.0.</w:t>
+    </w:r>
+    <w:r>
+      <w:rPr>
+        <w:lang w:val="en-US"/>
+      </w:rPr>
+      <w:t xml:space="preserve"/>
+      <w:t xml:space="preserve">606</w:t>
+    </w:r>
+    <w:r>
+      <w:t xml:space="preserve"/>
     </w:r>
   </w:p>
 </w:hdr>

</xml_diff>

<commit_message>
Added property ImageDirectory to DocumentBase. Updated Tutorial.cs.docx.
</commit_message>
<xml_diff>
--- a/Samples/Documents/Tutorial.docx
+++ b/Samples/Documents/Tutorial.docx
@@ -104,13 +104,7 @@
                                   <w:rPr>
                                     <w:lang w:val="en-US"/>
                                   </w:rPr>
-                                  <w:t>December</w:t>
-                                </w:r>
-                                <w:r>
-                                  <w:rPr>
-                                    <w:lang w:val="en-US"/>
-                                  </w:rPr>
-                                  <w:t xml:space="preserve"> 2017</w:t>
+                                  <w:t>December 2017</w:t>
                                 </w:r>
                               </w:p>
                             </w:txbxContent>
@@ -159,13 +153,7 @@
                             <w:rPr>
                               <w:lang w:val="en-US"/>
                             </w:rPr>
-                            <w:t>December</w:t>
-                          </w:r>
-                          <w:r>
-                            <w:rPr>
-                              <w:lang w:val="en-US"/>
-                            </w:rPr>
-                            <w:t xml:space="preserve"> 2017</w:t>
+                            <w:t>December 2017</w:t>
                           </w:r>
                         </w:p>
                       </w:txbxContent>
@@ -287,7 +275,6 @@
                               <w:szCs w:val="72"/>
                             </w:rPr>
                           </w:pPr>
-                          <w:proofErr w:type="spellStart"/>
                           <w:r>
                             <w:rPr>
                               <w:rFonts w:asciiTheme="majorHAnsi" w:hAnsiTheme="majorHAnsi" w:eastAsiaTheme="majorEastAsia" w:cstheme="majorBidi"/>
@@ -298,7 +285,6 @@
                             </w:rPr>
                             <w:t>SharpDocx</w:t>
                           </w:r>
-                          <w:proofErr w:type="spellEnd"/>
                         </w:p>
                       </w:txbxContent>
                     </v:textbox>
@@ -4758,12 +4744,6 @@
         </w:rPr>
         <w:t>Insert images using the Image method.</w:t>
       </w:r>
-      <w:r>
-        <w:rPr>
-          <w:lang w:val="en-US"/>
-        </w:rPr>
-        <w:t xml:space="preserve"> </w:t>
-      </w:r>
     </w:p>
     <w:p>
       <w:pPr>
@@ -4793,7 +4773,7 @@
                     <pic:cNvPicPr/>
                   </pic:nvPicPr>
                   <pic:blipFill>
-                    <a:blip r:embed="R49d619794dd64916" cstate="print">
+                    <a:blip r:embed="Refc8367dcfa74388" cstate="print">
                       <a:extLst>
                         <a:ext uri="{28A0092B-C50C-407E-A947-70E740481C1C}"/>
                       </a:extLst>
@@ -4828,6 +4808,58 @@
         <w:rPr>
           <w:lang w:val="en-US"/>
         </w:rPr>
+        <w:t>If only a file name is specified, SharpDocx searches this file in a directory specified by the ImageDirectory property.</w:t>
+      </w:r>
+      <w:r>
+        <w:rPr>
+          <w:lang w:val="en-US"/>
+        </w:rPr>
+        <w:t xml:space="preserve"> Right now </w:t>
+      </w:r>
+      <w:r>
+        <w:rPr>
+          <w:lang w:val="en-US"/>
+        </w:rPr>
+        <w:t xml:space="preserve">this property has been set to </w:t>
+      </w:r>
+      <w:r>
+        <w:rPr>
+          <w:lang w:val="en-US"/>
+        </w:rPr>
+        <w:t>‘</w:t>
+      </w:r>
+      <w:r>
+        <w:rPr>
+          <w:lang w:val="en-US"/>
+        </w:rPr>
+        <w:t xml:space="preserve"/>
+        <w:t xml:space="preserve">c:\projects\SharpDocx\Samples\SampleProjects\Tutorial\bin\Debug\..\..\..\..\Images</w:t>
+      </w:r>
+      <w:r>
+        <w:rPr>
+          <w:lang w:val="en-US"/>
+        </w:rPr>
+        <w:t>’</w:t>
+      </w:r>
+      <w:bookmarkStart w:name="_GoBack" w:id="8"/>
+      <w:bookmarkEnd w:id="8"/>
+      <w:r>
+        <w:rPr>
+          <w:lang w:val="en-US"/>
+        </w:rPr>
+        <w:t>.</w:t>
+      </w:r>
+    </w:p>
+    <w:p>
+      <w:pPr>
+        <w:rPr>
+          <w:lang w:val="en-US"/>
+        </w:rPr>
+      </w:pPr>
+      <w:r>
+        <w:rPr>
+          <w:lang w:val="en-US"/>
+        </w:rPr>
         <w:t xml:space="preserve">The Image method accepts a second optional parameter </w:t>
       </w:r>
       <w:r>
@@ -4870,7 +4902,7 @@
                     <pic:cNvPicPr/>
                   </pic:nvPicPr>
                   <pic:blipFill>
-                    <a:blip r:embed="R2ce211df6c304fb1" cstate="print">
+                    <a:blip r:embed="Rfae82bff38c4435f" cstate="print">
                       <a:extLst>
                         <a:ext uri="{28A0092B-C50C-407E-A947-70E740481C1C}"/>
                       </a:extLst>
@@ -4940,7 +4972,7 @@
           <w:lang w:val="en-US"/>
         </w:rPr>
         <w:t xml:space="preserve"/>
-        <w:t xml:space="preserve">​</w:t>
+        <w:t xml:space="preserve"/>
         <w:drawing>
           <wp:inline distT="0" distB="0" distL="0" distR="0" wp14:editId="50D07946">
             <wp:extent cx="5274945" cy="3718313"/>
@@ -4957,7 +4989,7 @@
                     <pic:cNvPicPr/>
                   </pic:nvPicPr>
                   <pic:blipFill>
-                    <a:blip r:embed="R20fbf98b7ba14080" cstate="print">
+                    <a:blip r:embed="R51bfcd47fd4a4a7a" cstate="print">
                       <a:extLst>
                         <a:ext uri="{28A0092B-C50C-407E-A947-70E740481C1C}"/>
                       </a:extLst>
@@ -4981,6 +5013,12 @@
           </wp:inline>
         </w:drawing>
       </w:r>
+      <w:r>
+        <w:rPr>
+          <w:lang w:val="en-US"/>
+        </w:rPr>
+        <w:t xml:space="preserve">   </w:t>
+      </w:r>
     </w:p>
     <w:p>
       <w:pPr>
@@ -5002,7 +5040,7 @@
           <w:lang w:val="en-US"/>
         </w:rPr>
       </w:pPr>
-      <w:bookmarkStart w:name="_Toc501186744" w:id="8"/>
+      <w:bookmarkStart w:name="_Toc501186744" w:id="9"/>
       <w:r>
         <w:rPr>
           <w:lang w:val="en-US"/>
@@ -5010,7 +5048,7 @@
         <w:lastRenderedPageBreak/>
         <w:t>Replacing text</w:t>
       </w:r>
-      <w:bookmarkEnd w:id="8"/>
+      <w:bookmarkEnd w:id="9"/>
     </w:p>
     <w:p>
       <w:pPr>
@@ -5410,11 +5448,11 @@
 90
 100 
 Images
-Insert images using the Image method. 
+Insert images using the Image method.
 ​
+If only a file name is specified, SharpDocx searches this file in a directory specified by the ImageDirectory property. Right now this property has been set to ‘c:\projects\SharpDocx\Samples\SampleProjects\Tutorial\bin\Debug\..\..\..\..\Images’.
 The Image method accepts a second optional parameter that specifies the relative size of the image. Here’s  at 15%.
 Images that are too wide to be displayed at 100% are automatically scaled back. Here’s an example: 
-​
 Replacing text
 If you want to replace text, you can use the Replace method.
 This will replace all occurrences of the specified string.
@@ -5476,7 +5514,6 @@
         <w:temporary/>
         <w:showingPlcHdr/>
       </w:sdtPr>
-      <w:sdtEndPr/>
       <w:sdtContent>
         <w:r>
           <w:rPr>
@@ -5883,10 +5920,7 @@
                               <w:lang w:val="nl-NL"/>
                             </w:rPr>
                             <w:t xml:space="preserve"/>
-                            <w:t xml:space="preserve">16-12-2017 13:14:50</w:t>
-                          </w:r>
-                          <w:r>
-                            <w:t xml:space="preserve"/>
+                            <w:t xml:space="preserve">17-12-2017 11:59:30</w:t>
                           </w:r>
                         </w:p>
                       </w:txbxContent>
@@ -5920,7 +5954,7 @@
                         <w:lang w:val="nl-NL"/>
                       </w:rPr>
                       <w:t xml:space="preserve"/>
-                      <w:t xml:space="preserve">16-12-2017 13:14:50</w:t>
+                      <w:t xml:space="preserve">17-12-2017 11:59:30</w:t>
                     </w:r>
                     <w:r>
                       <w:t xml:space="preserve"/>
@@ -6658,7 +6692,7 @@
                               <w:lang w:val="nl-NL"/>
                               <w14:numForm w14:val="lining"/>
                             </w:rPr>
-                            <w:t>7</w:t>
+                            <w:t>6</w:t>
                           </w:r>
                           <w:r>
                             <w:rPr>
@@ -6728,7 +6762,7 @@
                         <w:lang w:val="nl-NL"/>
                         <w14:numForm w14:val="lining"/>
                       </w:rPr>
-                      <w:t>7</w:t>
+                      <w:t>6</w:t>
                     </w:r>
                     <w:r>
                       <w:rPr>
@@ -6764,17 +6798,8 @@
       <w:rPr>
         <w:lang w:val="en-US"/>
       </w:rPr>
-      <w:t>Version 1.0.0.</w:t>
-    </w:r>
-    <w:r>
-      <w:rPr>
-        <w:lang w:val="en-US"/>
-      </w:rPr>
-      <w:t xml:space="preserve"/>
-      <w:t xml:space="preserve">750</w:t>
-    </w:r>
-    <w:r>
-      <w:t xml:space="preserve"/>
+      <w:t xml:space="preserve">Version 1.0.0.</w:t>
+      <w:t xml:space="preserve">372</w:t>
     </w:r>
   </w:p>
 </w:hdr>

</xml_diff>

<commit_message>
DocumentBase.Write now supports line breaks.
</commit_message>
<xml_diff>
--- a/Samples/Documents/Tutorial.docx
+++ b/Samples/Documents/Tutorial.docx
@@ -34,16 +34,16 @@
             <mc:AlternateContent>
               <mc:Choice Requires="wps">
                 <w:drawing>
-                  <wp:anchor distT="0" distB="0" distL="114300" distR="114300" simplePos="0" relativeHeight="251665920" behindDoc="0" locked="0" layoutInCell="1" allowOverlap="1" wp14:editId="5B6A7FC4" wp14:anchorId="24AB51B6">
+                  <wp:anchor distT="0" distB="0" distL="114300" distR="114300" simplePos="0" relativeHeight="251670016" behindDoc="0" locked="0" layoutInCell="1" allowOverlap="1" wp14:editId="43DF474C" wp14:anchorId="43378467">
                     <wp:simplePos x="0" y="0"/>
                     <wp:positionH relativeFrom="column">
-                      <wp:posOffset>4259580</wp:posOffset>
+                      <wp:posOffset>733425</wp:posOffset>
                     </wp:positionH>
                     <wp:positionV relativeFrom="paragraph">
-                      <wp:posOffset>7280275</wp:posOffset>
+                      <wp:posOffset>7468235</wp:posOffset>
                     </wp:positionV>
-                    <wp:extent cx="1933575" cy="914400"/>
-                    <wp:effectExtent l="1905" t="0" r="0" b="0"/>
+                    <wp:extent cx="5343525" cy="1485900"/>
+                    <wp:effectExtent l="0" t="0" r="9525" b="0"/>
                     <wp:wrapNone/>
                     <wp:docPr id="2" name="Text Box 10"/>
                     <wp:cNvGraphicFramePr>
@@ -58,7 +58,7 @@
                           <wps:spPr bwMode="auto">
                             <a:xfrm>
                               <a:off x="0" y="0"/>
-                              <a:ext cx="1933575" cy="914400"/>
+                              <a:ext cx="5343525" cy="1485900"/>
                             </a:xfrm>
                             <a:prstGeom prst="rect">
                               <a:avLst/>
@@ -95,6 +95,17 @@
                                   <w:rPr>
                                     <w:lang w:val="en-US"/>
                                   </w:rPr>
+                                  <w:t xml:space="preserve">Version </w:t>
+                                  <w:t xml:space="preserve">1.0.0.21</w:t>
+                                </w:r>
+                                <w:r>
+                                  <w:t xml:space="preserve"/>
+                                </w:r>
+                                <w:r>
+                                  <w:rPr>
+                                    <w:lang w:val="en-US"/>
+                                  </w:rPr>
+                                  <w:br/>
                                   <w:t>egonl</w:t>
                                 </w:r>
                                 <w:r>
@@ -130,7 +141,7 @@
                     <v:stroke joinstyle="miter"/>
                     <v:path gradientshapeok="t" o:connecttype="rect"/>
                   </v:shapetype>
-                  <v:shape id="Text Box 10" style="position:absolute;margin-left:335.4pt;margin-top:573.25pt;width:152.25pt;height:1in;z-index:251665920;visibility:visible;mso-wrap-style:square;mso-width-percent:0;mso-height-percent:0;mso-wrap-distance-left:9pt;mso-wrap-distance-top:0;mso-wrap-distance-right:9pt;mso-wrap-distance-bottom:0;mso-position-horizontal:absolute;mso-position-horizontal-relative:text;mso-position-vertical:absolute;mso-position-vertical-relative:text;mso-width-percent:0;mso-height-percent:0;mso-width-relative:page;mso-height-relative:page;v-text-anchor:top" o:spid="_x0000_s1026" stroked="f" type="#_x0000_t202" o:gfxdata="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">
+                  <v:shape id="Text Box 10" style="position:absolute;margin-left:57.75pt;margin-top:588.05pt;width:420.75pt;height:117pt;z-index:251670016;visibility:visible;mso-wrap-style:square;mso-width-percent:0;mso-height-percent:0;mso-wrap-distance-left:9pt;mso-wrap-distance-top:0;mso-wrap-distance-right:9pt;mso-wrap-distance-bottom:0;mso-position-horizontal:absolute;mso-position-horizontal-relative:text;mso-position-vertical:absolute;mso-position-vertical-relative:text;mso-width-percent:0;mso-height-percent:0;mso-width-relative:page;mso-height-relative:page;v-text-anchor:top" o:spid="_x0000_s1026" stroked="f" type="#_x0000_t202" o:gfxdata="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">
                     <v:textbox>
                       <w:txbxContent>
                         <w:p>
@@ -144,6 +155,17 @@
                             <w:rPr>
                               <w:lang w:val="en-US"/>
                             </w:rPr>
+                            <w:t xml:space="preserve">Version </w:t>
+                            <w:t xml:space="preserve">1.0.0.21</w:t>
+                          </w:r>
+                          <w:r>
+                            <w:t xml:space="preserve"/>
+                          </w:r>
+                          <w:r>
+                            <w:rPr>
+                              <w:lang w:val="en-US"/>
+                            </w:rPr>
+                            <w:br/>
                             <w:t>egonl</w:t>
                           </w:r>
                           <w:r>
@@ -311,7 +333,7 @@
           <w:lang w:val="en-US"/>
         </w:rPr>
       </w:pPr>
-      <w:bookmarkStart w:name="_Toc501186736" w:id="0"/>
+      <w:bookmarkStart w:name="_Toc501662258" w:id="0"/>
       <w:r>
         <w:rPr>
           <w:lang w:val="en-US"/>
@@ -458,7 +480,7 @@
         <w:br w:type="page"/>
       </w:r>
     </w:p>
-    <w:bookmarkStart w:name="_Toc501186737" w:displacedByCustomXml="next" w:id="1"/>
+    <w:bookmarkStart w:name="_Toc501662259" w:displacedByCustomXml="next" w:id="1"/>
     <w:sdt>
       <w:sdtPr>
         <w:rPr>
@@ -523,7 +545,7 @@
             </w:rPr>
             <w:fldChar w:fldCharType="separate"/>
           </w:r>
-          <w:hyperlink w:history="1" w:anchor="_Toc501186736">
+          <w:hyperlink w:history="1" w:anchor="_Toc501662258">
             <w:r>
               <w:rPr>
                 <w:rStyle w:val="Hyperlink"/>
@@ -551,7 +573,7 @@
                 <w:noProof/>
                 <w:webHidden/>
               </w:rPr>
-              <w:instrText xml:space="preserve"> PAGEREF _Toc501186736 \h </w:instrText>
+              <w:instrText xml:space="preserve"> PAGEREF _Toc501662258 \h </w:instrText>
             </w:r>
             <w:r>
               <w:rPr>
@@ -590,7 +612,7 @@
               <w:lang w:val="nl-NL" w:eastAsia="nl-NL"/>
             </w:rPr>
           </w:pPr>
-          <w:hyperlink w:history="1" w:anchor="_Toc501186737">
+          <w:hyperlink w:history="1" w:anchor="_Toc501662259">
             <w:r>
               <w:rPr>
                 <w:rStyle w:val="Hyperlink"/>
@@ -618,7 +640,7 @@
                 <w:noProof/>
                 <w:webHidden/>
               </w:rPr>
-              <w:instrText xml:space="preserve"> PAGEREF _Toc501186737 \h </w:instrText>
+              <w:instrText xml:space="preserve"> PAGEREF _Toc501662259 \h </w:instrText>
             </w:r>
             <w:r>
               <w:rPr>
@@ -657,7 +679,7 @@
               <w:lang w:val="nl-NL" w:eastAsia="nl-NL"/>
             </w:rPr>
           </w:pPr>
-          <w:hyperlink w:history="1" w:anchor="_Toc501186738">
+          <w:hyperlink w:history="1" w:anchor="_Toc501662260">
             <w:r>
               <w:rPr>
                 <w:rStyle w:val="Hyperlink"/>
@@ -685,7 +707,7 @@
                 <w:noProof/>
                 <w:webHidden/>
               </w:rPr>
-              <w:instrText xml:space="preserve"> PAGEREF _Toc501186738 \h </w:instrText>
+              <w:instrText xml:space="preserve"> PAGEREF _Toc501662260 \h </w:instrText>
             </w:r>
             <w:r>
               <w:rPr>
@@ -724,7 +746,7 @@
               <w:lang w:val="nl-NL" w:eastAsia="nl-NL"/>
             </w:rPr>
           </w:pPr>
-          <w:hyperlink w:history="1" w:anchor="_Toc501186739">
+          <w:hyperlink w:history="1" w:anchor="_Toc501662261">
             <w:r>
               <w:rPr>
                 <w:rStyle w:val="Hyperlink"/>
@@ -752,7 +774,7 @@
                 <w:noProof/>
                 <w:webHidden/>
               </w:rPr>
-              <w:instrText xml:space="preserve"> PAGEREF _Toc501186739 \h </w:instrText>
+              <w:instrText xml:space="preserve"> PAGEREF _Toc501662261 \h </w:instrText>
             </w:r>
             <w:r>
               <w:rPr>
@@ -791,7 +813,7 @@
               <w:lang w:val="nl-NL" w:eastAsia="nl-NL"/>
             </w:rPr>
           </w:pPr>
-          <w:hyperlink w:history="1" w:anchor="_Toc501186740">
+          <w:hyperlink w:history="1" w:anchor="_Toc501662262">
             <w:r>
               <w:rPr>
                 <w:rStyle w:val="Hyperlink"/>
@@ -819,7 +841,7 @@
                 <w:noProof/>
                 <w:webHidden/>
               </w:rPr>
-              <w:instrText xml:space="preserve"> PAGEREF _Toc501186740 \h </w:instrText>
+              <w:instrText xml:space="preserve"> PAGEREF _Toc501662262 \h </w:instrText>
             </w:r>
             <w:r>
               <w:rPr>
@@ -858,7 +880,7 @@
               <w:lang w:val="nl-NL" w:eastAsia="nl-NL"/>
             </w:rPr>
           </w:pPr>
-          <w:hyperlink w:history="1" w:anchor="_Toc501186741">
+          <w:hyperlink w:history="1" w:anchor="_Toc501662263">
             <w:r>
               <w:rPr>
                 <w:rStyle w:val="Hyperlink"/>
@@ -886,7 +908,7 @@
                 <w:noProof/>
                 <w:webHidden/>
               </w:rPr>
-              <w:instrText xml:space="preserve"> PAGEREF _Toc501186741 \h </w:instrText>
+              <w:instrText xml:space="preserve"> PAGEREF _Toc501662263 \h </w:instrText>
             </w:r>
             <w:r>
               <w:rPr>
@@ -925,7 +947,7 @@
               <w:lang w:val="nl-NL" w:eastAsia="nl-NL"/>
             </w:rPr>
           </w:pPr>
-          <w:hyperlink w:history="1" w:anchor="_Toc501186742">
+          <w:hyperlink w:history="1" w:anchor="_Toc501662264">
             <w:r>
               <w:rPr>
                 <w:rStyle w:val="Hyperlink"/>
@@ -953,7 +975,7 @@
                 <w:noProof/>
                 <w:webHidden/>
               </w:rPr>
-              <w:instrText xml:space="preserve"> PAGEREF _Toc501186742 \h </w:instrText>
+              <w:instrText xml:space="preserve"> PAGEREF _Toc501662264 \h </w:instrText>
             </w:r>
             <w:r>
               <w:rPr>
@@ -992,7 +1014,7 @@
               <w:lang w:val="nl-NL" w:eastAsia="nl-NL"/>
             </w:rPr>
           </w:pPr>
-          <w:hyperlink w:history="1" w:anchor="_Toc501186743">
+          <w:hyperlink w:history="1" w:anchor="_Toc501662265">
             <w:r>
               <w:rPr>
                 <w:rStyle w:val="Hyperlink"/>
@@ -1020,7 +1042,7 @@
                 <w:noProof/>
                 <w:webHidden/>
               </w:rPr>
-              <w:instrText xml:space="preserve"> PAGEREF _Toc501186743 \h </w:instrText>
+              <w:instrText xml:space="preserve"> PAGEREF _Toc501662265 \h </w:instrText>
             </w:r>
             <w:r>
               <w:rPr>
@@ -1059,7 +1081,7 @@
               <w:lang w:val="nl-NL" w:eastAsia="nl-NL"/>
             </w:rPr>
           </w:pPr>
-          <w:hyperlink w:history="1" w:anchor="_Toc501186744">
+          <w:hyperlink w:history="1" w:anchor="_Toc501662266">
             <w:r>
               <w:rPr>
                 <w:rStyle w:val="Hyperlink"/>
@@ -1087,7 +1109,7 @@
                 <w:noProof/>
                 <w:webHidden/>
               </w:rPr>
-              <w:instrText xml:space="preserve"> PAGEREF _Toc501186744 \h </w:instrText>
+              <w:instrText xml:space="preserve"> PAGEREF _Toc501662266 \h </w:instrText>
             </w:r>
             <w:r>
               <w:rPr>
@@ -1126,7 +1148,7 @@
               <w:lang w:val="nl-NL" w:eastAsia="nl-NL"/>
             </w:rPr>
           </w:pPr>
-          <w:hyperlink w:history="1" w:anchor="_Toc501186745">
+          <w:hyperlink w:history="1" w:anchor="_Toc501662267">
             <w:r>
               <w:rPr>
                 <w:rStyle w:val="Hyperlink"/>
@@ -1154,7 +1176,7 @@
                 <w:noProof/>
                 <w:webHidden/>
               </w:rPr>
-              <w:instrText xml:space="preserve"> PAGEREF _Toc501186745 \h </w:instrText>
+              <w:instrText xml:space="preserve"> PAGEREF _Toc501662267 \h </w:instrText>
             </w:r>
             <w:r>
               <w:rPr>
@@ -1174,7 +1196,7 @@
                 <w:noProof/>
                 <w:webHidden/>
               </w:rPr>
-              <w:t>7</w:t>
+              <w:t>8</w:t>
             </w:r>
             <w:r>
               <w:rPr>
@@ -1229,7 +1251,7 @@
           <w:lang w:val="en-US"/>
         </w:rPr>
       </w:pPr>
-      <w:bookmarkStart w:name="_Toc501186738" w:id="2"/>
+      <w:bookmarkStart w:name="_Toc501662260" w:id="2"/>
       <w:r>
         <w:rPr>
           <w:lang w:val="en-US"/>
@@ -1359,7 +1381,7 @@
           <w:lang w:val="en-US"/>
         </w:rPr>
       </w:pPr>
-      <w:bookmarkStart w:name="_Toc501186739" w:id="3"/>
+      <w:bookmarkStart w:name="_Toc501662261" w:id="3"/>
       <w:r>
         <w:rPr>
           <w:lang w:val="en-US"/>
@@ -1424,12 +1446,46 @@
     </w:p>
     <w:p>
       <w:pPr>
+        <w:rPr>
+          <w:lang w:val="en-US"/>
+        </w:rPr>
+      </w:pPr>
+      <w:r>
+        <w:rPr>
+          <w:lang w:val="en-US"/>
+        </w:rPr>
+        <w:t xml:space="preserve">You can insert line breaks by using ‘\n’: </w:t>
+      </w:r>
+    </w:p>
+    <w:p>
+      <w:pPr>
+        <w:rPr>
+          <w:lang w:val="en-US"/>
+        </w:rPr>
+      </w:pPr>
+      <w:r>
+        <w:rPr>
+          <w:lang w:val="en-US"/>
+        </w:rPr>
+        <w:t xml:space="preserve"/>
+        <w:t xml:space="preserve">This paragraph</w:t>
+        <w:br/>
+        <w:t>contains two</w:t>
+        <w:br/>
+        <w:t>line breaks</w:t>
+      </w:r>
+      <w:r>
+        <w:t xml:space="preserve">.</w:t>
+      </w:r>
+    </w:p>
+    <w:p>
+      <w:pPr>
         <w:pStyle w:val="Kop2"/>
         <w:rPr>
           <w:lang w:val="en-US"/>
         </w:rPr>
       </w:pPr>
-      <w:bookmarkStart w:name="_Toc501186740" w:id="4"/>
+      <w:bookmarkStart w:name="_Toc501662262" w:id="4"/>
       <w:r>
         <w:rPr>
           <w:lang w:val="en-US"/>
@@ -1603,262 +1659,31 @@
       </w:r>
     </w:p>
     <w:p>
-      <w:pPr>
-        <w:rPr>
-          <w:rStyle w:val="tgc"/>
-          <w:rFonts w:cstheme="minorHAnsi"/>
-          <w:color w:val="222222"/>
-          <w:shd w:val="clear" w:color="auto" w:fill="FFFFFF"/>
-          <w:lang w:val="en-US"/>
-        </w:rPr>
-      </w:pPr>
-      <w:r>
-        <w:rPr>
-          <w:noProof/>
-          <w:lang w:val="nl-NL" w:eastAsia="nl-NL"/>
-        </w:rPr>
-        <w:drawing>
-          <wp:anchor distT="0" distB="0" distL="114300" distR="114300" simplePos="0" relativeHeight="251667968" behindDoc="0" locked="0" layoutInCell="1" allowOverlap="1" wp14:editId="715050E3" wp14:anchorId="2FB5ECF5">
-            <wp:simplePos x="0" y="0"/>
-            <wp:positionH relativeFrom="column">
-              <wp:posOffset>-47625</wp:posOffset>
-            </wp:positionH>
-            <wp:positionV relativeFrom="paragraph">
-              <wp:posOffset>35560</wp:posOffset>
-            </wp:positionV>
-            <wp:extent cx="1562100" cy="1257300"/>
-            <wp:effectExtent l="0" t="0" r="0" b="0"/>
-            <wp:wrapSquare wrapText="bothSides"/>
-            <wp:docPr id="3" name="Afbeelding 3" descr="C:\Users\Egon\AppData\Local\Microsoft\Windows\INetCache\IE\BQ2GEGEG\Tomato-cut_vertical[1].png"/>
-            <wp:cNvGraphicFramePr>
-              <a:graphicFrameLocks xmlns:a="http://schemas.openxmlformats.org/drawingml/2006/main" noChangeAspect="1"/>
-            </wp:cNvGraphicFramePr>
-            <a:graphic xmlns:a="http://schemas.openxmlformats.org/drawingml/2006/main">
-              <a:graphicData uri="http://schemas.openxmlformats.org/drawingml/2006/picture">
-                <pic:pic xmlns:pic="http://schemas.openxmlformats.org/drawingml/2006/picture">
-                  <pic:nvPicPr>
-                    <pic:cNvPr id="0" name="Picture 1" descr="C:\Users\Egon\AppData\Local\Microsoft\Windows\INetCache\IE\BQ2GEGEG\Tomato-cut_vertical[1].png"/>
-                    <pic:cNvPicPr>
-                      <a:picLocks noChangeAspect="1" noChangeArrowheads="1"/>
-                    </pic:cNvPicPr>
-                  </pic:nvPicPr>
-                  <pic:blipFill>
-                    <a:blip r:embed="rId11" cstate="print">
-                      <a:extLst>
-                        <a:ext uri="{28A0092B-C50C-407E-A947-70E740481C1C}">
-                          <a14:useLocalDpi xmlns:a14="http://schemas.microsoft.com/office/drawing/2010/main" val="0"/>
-                        </a:ext>
-                      </a:extLst>
-                    </a:blip>
-                    <a:srcRect/>
-                    <a:stretch>
-                      <a:fillRect/>
-                    </a:stretch>
-                  </pic:blipFill>
-                  <pic:spPr bwMode="auto">
-                    <a:xfrm>
-                      <a:off x="0" y="0"/>
-                      <a:ext cx="1562100" cy="1257300"/>
-                    </a:xfrm>
-                    <a:prstGeom prst="rect">
-                      <a:avLst/>
-                    </a:prstGeom>
-                    <a:noFill/>
-                    <a:ln>
-                      <a:noFill/>
-                    </a:ln>
-                  </pic:spPr>
-                </pic:pic>
-              </a:graphicData>
-            </a:graphic>
-            <wp14:sizeRelH relativeFrom="page">
-              <wp14:pctWidth>0</wp14:pctWidth>
-            </wp14:sizeRelH>
-            <wp14:sizeRelV relativeFrom="page">
-              <wp14:pctHeight>0</wp14:pctHeight>
-            </wp14:sizeRelV>
-          </wp:anchor>
-        </w:drawing>
-      </w:r>
-      <w:r>
-        <w:rPr>
-          <w:rStyle w:val="tgc"/>
-          <w:rFonts w:cstheme="minorHAnsi"/>
-          <w:color w:val="222222"/>
-          <w:shd w:val="clear" w:color="auto" w:fill="FFFFFF"/>
-          <w:lang w:val="en-US"/>
-        </w:rPr>
-        <w:t>The diverging </w:t>
-      </w:r>
-      <w:r>
-        <w:rPr>
-          <w:rStyle w:val="tgc"/>
-          <w:rFonts w:cstheme="minorHAnsi"/>
-          <w:bCs/>
-          <w:color w:val="222222"/>
-          <w:shd w:val="clear" w:color="auto" w:fill="FFFFFF"/>
-          <w:lang w:val="en-US"/>
-        </w:rPr>
-        <w:t>pronunciation</w:t>
-      </w:r>
-      <w:r>
-        <w:rPr>
-          <w:rStyle w:val="tgc"/>
-          <w:rFonts w:cstheme="minorHAnsi"/>
-          <w:color w:val="222222"/>
-          <w:shd w:val="clear" w:color="auto" w:fill="FFFFFF"/>
-          <w:lang w:val="en-US"/>
-        </w:rPr>
-        <w:t> of </w:t>
-      </w:r>
-      <w:r>
-        <w:rPr>
-          <w:rStyle w:val="tgc"/>
-          <w:rFonts w:cstheme="minorHAnsi"/>
-          <w:bCs/>
-          <w:color w:val="222222"/>
-          <w:shd w:val="clear" w:color="auto" w:fill="FFFFFF"/>
-          <w:lang w:val="en-US"/>
-        </w:rPr>
-        <w:t>tomato</w:t>
-      </w:r>
-      <w:r>
-        <w:rPr>
-          <w:rStyle w:val="tgc"/>
-          <w:rFonts w:cstheme="minorHAnsi"/>
-          <w:color w:val="222222"/>
-          <w:shd w:val="clear" w:color="auto" w:fill="FFFFFF"/>
-          <w:lang w:val="en-US"/>
-        </w:rPr>
-        <w:t> (though not so much potato) is primarily one of regional dialect.</w:t>
+      <w:r>
+        <w:t xml:space="preserve"/>
       </w:r>
     </w:p>
     <w:p>
       <w:pPr>
         <w:rPr>
-          <w:rStyle w:val="d8e"/>
-          <w:rFonts w:ascii="Calibri" w:hAnsi="Calibri" w:cs="Calibri"/>
-          <w:color w:val="222222"/>
-          <w:shd w:val="clear" w:color="auto" w:fill="FFFFFF"/>
-          <w:lang w:val="en-US"/>
-        </w:rPr>
-      </w:pPr>
-      <w:r>
-        <w:rPr>
-          <w:rStyle w:val="tgc"/>
-          <w:rFonts w:cstheme="minorHAnsi"/>
-          <w:color w:val="222222"/>
-          <w:shd w:val="clear" w:color="auto" w:fill="FFFFFF"/>
-          <w:lang w:val="en-US"/>
-        </w:rPr>
-        <w:t>The </w:t>
-      </w:r>
-      <w:r>
-        <w:rPr>
-          <w:rStyle w:val="tgc"/>
-          <w:rFonts w:cstheme="minorHAnsi"/>
-          <w:bCs/>
-          <w:color w:val="222222"/>
-          <w:shd w:val="clear" w:color="auto" w:fill="FFFFFF"/>
-          <w:lang w:val="en-US"/>
-        </w:rPr>
-        <w:t>pronunciation</w:t>
-      </w:r>
-      <w:r>
-        <w:rPr>
-          <w:rStyle w:val="tgc"/>
-          <w:rFonts w:cstheme="minorHAnsi"/>
-          <w:color w:val="222222"/>
-          <w:shd w:val="clear" w:color="auto" w:fill="FFFFFF"/>
-          <w:lang w:val="en-US"/>
-        </w:rPr>
-        <w:t xml:space="preserve"> 'tuh-MAH-toh' is the </w:t>
-      </w:r>
-      <w:r>
-        <w:rPr>
-          <w:rStyle w:val="tgc"/>
-          <w:rFonts w:cstheme="minorHAnsi"/>
-          <w:color w:val="222222"/>
-          <w:shd w:val="clear" w:color="auto" w:fill="FFFFFF"/>
-          <w:lang w:val="en-US"/>
-        </w:rPr>
-        <w:t>standard</w:t>
-      </w:r>
-      <w:r>
-        <w:rPr>
-          <w:rStyle w:val="tgc"/>
-          <w:rFonts w:cstheme="minorHAnsi"/>
-          <w:bCs/>
-          <w:color w:val="222222"/>
-          <w:shd w:val="clear" w:color="auto" w:fill="FFFFFF"/>
-          <w:lang w:val="en-US"/>
-        </w:rPr>
-        <w:t>pronunciation</w:t>
-      </w:r>
-      <w:r>
-        <w:rPr>
-          <w:rStyle w:val="tgc"/>
-          <w:rFonts w:cstheme="minorHAnsi"/>
-          <w:color w:val="222222"/>
-          <w:shd w:val="clear" w:color="auto" w:fill="FFFFFF"/>
-          <w:lang w:val="en-US"/>
-        </w:rPr>
-        <w:t> in the UK and is accepted in the US regions of New England along with parts of the lower East Coast, while 'tuh-MAY-toh' is found almost everywhere else.</w:t>
-      </w:r>
-      <w:r>
-        <w:rPr>
-          <w:rStyle w:val="tgc"/>
-          <w:rFonts w:cstheme="minorHAnsi"/>
-          <w:color w:val="222222"/>
-          <w:shd w:val="clear" w:color="auto" w:fill="FFFFFF"/>
-          <w:lang w:val="en-US"/>
-        </w:rPr>
-        <w:br/>
-      </w:r>
-      <w:r>
-        <w:rPr>
-          <w:rStyle w:val="tgc"/>
-          <w:rFonts w:ascii="Calibri" w:hAnsi="Calibri" w:cs="Calibri"/>
-          <w:color w:val="222222"/>
-          <w:shd w:val="clear" w:color="auto" w:fill="FFFFFF"/>
-          <w:lang w:val="en-US"/>
-        </w:rPr>
-        <w:t xml:space="preserve"> </w:t>
-      </w:r>
-      <w:r>
-        <w:rPr>
-          <w:rStyle w:val="d8e"/>
-          <w:rFonts w:ascii="Calibri" w:hAnsi="Calibri" w:cs="Calibri"/>
-          <w:color w:val="777777"/>
-          <w:sz w:val="21"/>
-          <w:szCs w:val="21"/>
-          <w:shd w:val="clear" w:color="auto" w:fill="FFFFFF"/>
-          <w:lang w:val="en-US"/>
-        </w:rPr>
-        <w:t>Jun 22, 2015</w:t>
+          <w:lang w:val="en-US"/>
+        </w:rPr>
+      </w:pPr>
+      <w:r>
+        <w:rPr>
+          <w:lang w:val="en-US"/>
+        </w:rPr>
+        <w:br w:type="page"/>
       </w:r>
     </w:p>
     <w:p>
       <w:pPr>
-        <w:rPr>
-          <w:lang w:val="en-US"/>
-        </w:rPr>
-      </w:pPr>
-      <w:r>
-        <w:rPr>
-          <w:lang w:val="en-US"/>
-        </w:rPr>
-        <w:br w:type="page"/>
-      </w:r>
-    </w:p>
-    <w:p>
-      <w:pPr>
         <w:pStyle w:val="Kop2"/>
         <w:rPr>
           <w:lang w:val="en-US"/>
         </w:rPr>
       </w:pPr>
-      <w:bookmarkStart w:name="_Toc501186741" w:id="5"/>
+      <w:bookmarkStart w:name="_Toc501662263" w:id="5"/>
       <w:r>
         <w:rPr>
           <w:lang w:val="en-US"/>
@@ -2330,7 +2155,7 @@
           <w:lang w:val="en-US"/>
         </w:rPr>
       </w:pPr>
-      <w:bookmarkStart w:name="_Toc501186742" w:id="6"/>
+      <w:bookmarkStart w:name="_Toc501662264" w:id="6"/>
       <w:r>
         <w:rPr>
           <w:lang w:val="en-US"/>
@@ -4722,7 +4547,7 @@
           <w:lang w:val="en-US"/>
         </w:rPr>
       </w:pPr>
-      <w:bookmarkStart w:name="_Toc501186743" w:id="7"/>
+      <w:bookmarkStart w:name="_Toc501662265" w:id="7"/>
       <w:r>
         <w:rPr>
           <w:lang w:val="en-US"/>
@@ -4773,7 +4598,7 @@
                     <pic:cNvPicPr/>
                   </pic:nvPicPr>
                   <pic:blipFill>
-                    <a:blip r:embed="Refc8367dcfa74388" cstate="print">
+                    <a:blip r:embed="Rde7e84576b224086" cstate="print">
                       <a:extLst>
                         <a:ext uri="{28A0092B-C50C-407E-A947-70E740481C1C}"/>
                       </a:extLst>
@@ -4833,7 +4658,7 @@
           <w:lang w:val="en-US"/>
         </w:rPr>
         <w:t xml:space="preserve"/>
-        <w:t xml:space="preserve">c:\projects\SharpDocx\Samples\SampleProjects\Tutorial\bin\Debug\..\..\..\..\Images</w:t>
+        <w:t xml:space="preserve">C:\Projects\SharpDocx\Samples\SampleProjects\Tutorial\bin\Debug\..\..\..\..\Images</w:t>
       </w:r>
       <w:r>
         <w:rPr>
@@ -4841,8 +4666,6 @@
         </w:rPr>
         <w:t>’</w:t>
       </w:r>
-      <w:bookmarkStart w:name="_GoBack" w:id="8"/>
-      <w:bookmarkEnd w:id="8"/>
       <w:r>
         <w:rPr>
           <w:lang w:val="en-US"/>
@@ -4902,7 +4725,7 @@
                     <pic:cNvPicPr/>
                   </pic:nvPicPr>
                   <pic:blipFill>
-                    <a:blip r:embed="Rfae82bff38c4435f" cstate="print">
+                    <a:blip r:embed="Re268c12eb77c4e60" cstate="print">
                       <a:extLst>
                         <a:ext uri="{28A0092B-C50C-407E-A947-70E740481C1C}"/>
                       </a:extLst>
@@ -4989,7 +4812,7 @@
                     <pic:cNvPicPr/>
                   </pic:nvPicPr>
                   <pic:blipFill>
-                    <a:blip r:embed="R51bfcd47fd4a4a7a" cstate="print">
+                    <a:blip r:embed="R2a67be12c6674343" cstate="print">
                       <a:extLst>
                         <a:ext uri="{28A0092B-C50C-407E-A947-70E740481C1C}"/>
                       </a:extLst>
@@ -5040,13 +4863,171 @@
           <w:lang w:val="en-US"/>
         </w:rPr>
       </w:pPr>
-      <w:bookmarkStart w:name="_Toc501186744" w:id="9"/>
+      <w:bookmarkStart w:name="_Toc501662266" w:id="8"/>
       <w:r>
         <w:rPr>
           <w:lang w:val="en-US"/>
         </w:rPr>
         <w:lastRenderedPageBreak/>
         <w:t>Replacing text</w:t>
+      </w:r>
+      <w:bookmarkEnd w:id="8"/>
+    </w:p>
+    <w:p>
+      <w:pPr>
+        <w:rPr>
+          <w:lang w:val="en-US"/>
+        </w:rPr>
+      </w:pPr>
+      <w:r>
+        <w:rPr>
+          <w:lang w:val="en-US"/>
+        </w:rPr>
+        <w:t>If you want to replace text, you</w:t>
+      </w:r>
+      <w:r>
+        <w:rPr>
+          <w:lang w:val="en-US"/>
+        </w:rPr>
+        <w:t xml:space="preserve"> can use the Replace method</w:t>
+      </w:r>
+      <w:r>
+        <w:rPr>
+          <w:lang w:val="en-US"/>
+        </w:rPr>
+        <w:t>.</w:t>
+      </w:r>
+    </w:p>
+    <w:p>
+      <w:pPr>
+        <w:rPr>
+          <w:lang w:val="en-US"/>
+        </w:rPr>
+      </w:pPr>
+      <w:r>
+        <w:rPr>
+          <w:lang w:val="en-US"/>
+        </w:rPr>
+        <w:t xml:space="preserve">This </w:t>
+      </w:r>
+      <w:r>
+        <w:rPr>
+          <w:lang w:val="en-US"/>
+        </w:rPr>
+        <w:t xml:space="preserve">will </w:t>
+      </w:r>
+      <w:r>
+        <w:rPr>
+          <w:lang w:val="en-US"/>
+        </w:rPr>
+        <w:t xml:space="preserve">replace </w:t>
+      </w:r>
+      <w:r>
+        <w:rPr>
+          <w:i/>
+          <w:lang w:val="en-US"/>
+        </w:rPr>
+        <w:t>all</w:t>
+      </w:r>
+      <w:r>
+        <w:rPr>
+          <w:lang w:val="en-US"/>
+        </w:rPr>
+        <w:t xml:space="preserve"> </w:t>
+      </w:r>
+      <w:r>
+        <w:rPr>
+          <w:lang w:val="en-US"/>
+        </w:rPr>
+        <w:t>occurrences</w:t>
+      </w:r>
+      <w:r>
+        <w:rPr>
+          <w:lang w:val="en-US"/>
+        </w:rPr>
+        <w:t xml:space="preserve"> of the </w:t>
+      </w:r>
+      <w:r>
+        <w:rPr>
+          <w:lang w:val="en-US"/>
+        </w:rPr>
+        <w:t>specified string</w:t>
+      </w:r>
+      <w:r>
+        <w:rPr>
+          <w:lang w:val="en-US"/>
+        </w:rPr>
+        <w:t>.</w:t>
+      </w:r>
+    </w:p>
+    <w:p>
+      <w:pPr>
+        <w:rPr>
+          <w:lang w:val="en-US"/>
+        </w:rPr>
+      </w:pPr>
+      <w:r>
+        <w:rPr>
+          <w:lang w:val="en-US"/>
+        </w:rPr>
+        <w:t xml:space="preserve">Here’s the </w:t>
+      </w:r>
+      <w:r>
+        <w:rPr>
+          <w:b/>
+          <w:lang w:val="en-US"/>
+        </w:rPr>
+        <w:t xml:space="preserve">replaced text</w:t>
+      </w:r>
+      <w:r>
+        <w:rPr>
+          <w:lang w:val="en-US"/>
+        </w:rPr>
+        <w:t>.</w:t>
+      </w:r>
+      <w:r>
+        <w:rPr>
+          <w:lang w:val="en-US"/>
+        </w:rPr>
+        <w:t xml:space="preserve"> And here’s some more replaced text</w:t>
+      </w:r>
+      <w:r>
+        <w:t xml:space="preserve">.</w:t>
+      </w:r>
+    </w:p>
+    <w:p>
+      <w:pPr>
+        <w:rPr>
+          <w:lang w:val="en-US"/>
+        </w:rPr>
+      </w:pPr>
+      <w:r>
+        <w:rPr>
+          <w:lang w:val="en-US"/>
+        </w:rPr>
+        <w:br w:type="page"/>
+      </w:r>
+    </w:p>
+    <w:p>
+      <w:pPr>
+        <w:pStyle w:val="Kop2"/>
+        <w:rPr>
+          <w:lang w:val="en-US"/>
+        </w:rPr>
+      </w:pPr>
+      <w:bookmarkStart w:name="_Toc501662267" w:id="9"/>
+      <w:r>
+        <w:rPr>
+          <w:lang w:val="en-US"/>
+        </w:rPr>
+        <w:lastRenderedPageBreak/>
+        <w:t>The M</w:t>
+      </w:r>
+      <w:r>
+        <w:rPr>
+          <w:lang w:val="en-US"/>
+        </w:rPr>
+        <w:t>ap</w:t>
       </w:r>
       <w:bookmarkEnd w:id="9"/>
     </w:p>
@@ -5060,52 +5041,77 @@
         <w:rPr>
           <w:lang w:val="en-US"/>
         </w:rPr>
-        <w:t>If you want to replace text, you</w:t>
-      </w:r>
-      <w:r>
-        <w:rPr>
-          <w:lang w:val="en-US"/>
-        </w:rPr>
-        <w:t xml:space="preserve"> can use the Replace method</w:t>
-      </w:r>
-      <w:r>
-        <w:rPr>
-          <w:lang w:val="en-US"/>
-        </w:rPr>
-        <w:t>.</w:t>
+        <w:t xml:space="preserve">The </w:t>
+      </w:r>
+      <w:r>
+        <w:rPr>
+          <w:lang w:val="en-US"/>
+        </w:rPr>
+        <w:t>M</w:t>
+      </w:r>
+      <w:r>
+        <w:rPr>
+          <w:lang w:val="en-US"/>
+        </w:rPr>
+        <w:t>ap maps OpenXmlElements</w:t>
+      </w:r>
+      <w:r>
+        <w:rPr>
+          <w:lang w:val="en-US"/>
+        </w:rPr>
+        <w:t xml:space="preserve"> to plain text and vica versa</w:t>
+      </w:r>
+      <w:r>
+        <w:rPr>
+          <w:lang w:val="en-US"/>
+        </w:rPr>
+        <w:t xml:space="preserve">. It’s being used internally for finding the C# code in documents, among other things. At the moment </w:t>
+      </w:r>
+      <w:r>
+        <w:rPr>
+          <w:lang w:val="en-US"/>
+        </w:rPr>
+        <w:t>M</w:t>
+      </w:r>
+      <w:r>
+        <w:rPr>
+          <w:lang w:val="en-US"/>
+        </w:rPr>
+        <w:t>ap</w:t>
+      </w:r>
+      <w:r>
+        <w:rPr>
+          <w:lang w:val="en-US"/>
+        </w:rPr>
+        <w:t>.Text</w:t>
+      </w:r>
+      <w:r>
+        <w:rPr>
+          <w:lang w:val="en-US"/>
+        </w:rPr>
+        <w:t xml:space="preserve"> looks </w:t>
+      </w:r>
+      <w:r>
+        <w:rPr>
+          <w:lang w:val="en-US"/>
+        </w:rPr>
+        <w:t xml:space="preserve">something </w:t>
+      </w:r>
+      <w:r>
+        <w:rPr>
+          <w:lang w:val="en-US"/>
+        </w:rPr>
+        <w:t>like this:</w:t>
       </w:r>
     </w:p>
     <w:p>
       <w:pPr>
-        <w:rPr>
-          <w:lang w:val="en-US"/>
-        </w:rPr>
-      </w:pPr>
-      <w:r>
-        <w:rPr>
-          <w:lang w:val="en-US"/>
-        </w:rPr>
-        <w:t xml:space="preserve">This </w:t>
-      </w:r>
-      <w:r>
-        <w:rPr>
-          <w:lang w:val="en-US"/>
-        </w:rPr>
-        <w:t xml:space="preserve">will </w:t>
-      </w:r>
-      <w:r>
-        <w:rPr>
-          <w:lang w:val="en-US"/>
-        </w:rPr>
-        <w:t xml:space="preserve">replace </w:t>
-      </w:r>
-      <w:r>
-        <w:rPr>
-          <w:i/>
-          <w:lang w:val="en-US"/>
-        </w:rPr>
-        <w:t>all</w:t>
-      </w:r>
+        <w:shd w:val="clear" w:color="auto" w:fill="D9D9D9" w:themeFill="background1" w:themeFillShade="D9"/>
+        <w:ind w:left="360"/>
+        <w:rPr>
+          <w:lang w:val="en-US"/>
+        </w:rPr>
+      </w:pPr>
       <w:r>
         <w:rPr>
           <w:lang w:val="en-US"/>
@@ -5116,165 +5122,38 @@
         <w:rPr>
           <w:lang w:val="en-US"/>
         </w:rPr>
-        <w:t>occurrences</w:t>
-      </w:r>
-      <w:r>
-        <w:rPr>
-          <w:lang w:val="en-US"/>
-        </w:rPr>
-        <w:t xml:space="preserve"> of the </w:t>
-      </w:r>
-      <w:r>
-        <w:rPr>
-          <w:lang w:val="en-US"/>
-        </w:rPr>
-        <w:t>specified string</w:t>
-      </w:r>
-      <w:r>
-        <w:rPr>
-          <w:lang w:val="en-US"/>
-        </w:rPr>
-        <w:t>.</w:t>
-      </w:r>
-    </w:p>
-    <w:p>
-      <w:pPr>
-        <w:rPr>
-          <w:lang w:val="en-US"/>
-        </w:rPr>
-      </w:pPr>
-      <w:r>
-        <w:rPr>
-          <w:lang w:val="en-US"/>
-        </w:rPr>
-        <w:t xml:space="preserve">Here’s the </w:t>
-      </w:r>
-      <w:r>
-        <w:rPr>
-          <w:b/>
-          <w:lang w:val="en-US"/>
-        </w:rPr>
-        <w:t xml:space="preserve">replaced text</w:t>
-      </w:r>
-      <w:r>
-        <w:rPr>
-          <w:lang w:val="en-US"/>
-        </w:rPr>
-        <w:t>.</w:t>
-      </w:r>
-      <w:r>
-        <w:rPr>
-          <w:lang w:val="en-US"/>
-        </w:rPr>
-        <w:t xml:space="preserve"> And here’s some more replaced text</w:t>
-      </w:r>
-      <w:r>
-        <w:t xml:space="preserve">.</w:t>
-      </w:r>
-    </w:p>
-    <w:p>
-      <w:pPr>
-        <w:rPr>
-          <w:lang w:val="en-US"/>
-        </w:rPr>
-      </w:pPr>
-      <w:r>
-        <w:rPr>
-          <w:lang w:val="en-US"/>
-        </w:rPr>
-        <w:br w:type="page"/>
-      </w:r>
-    </w:p>
-    <w:p>
-      <w:pPr>
-        <w:pStyle w:val="Kop2"/>
-        <w:rPr>
-          <w:lang w:val="en-US"/>
-        </w:rPr>
-      </w:pPr>
-      <w:bookmarkStart w:name="_Toc501186745" w:id="10"/>
-      <w:r>
-        <w:rPr>
-          <w:lang w:val="en-US"/>
-        </w:rPr>
-        <w:lastRenderedPageBreak/>
-        <w:t>The M</w:t>
-      </w:r>
-      <w:r>
-        <w:rPr>
-          <w:lang w:val="en-US"/>
-        </w:rPr>
-        <w:t>ap</w:t>
-      </w:r>
-      <w:bookmarkEnd w:id="10"/>
-    </w:p>
-    <w:p>
-      <w:pPr>
-        <w:rPr>
-          <w:lang w:val="en-US"/>
-        </w:rPr>
-      </w:pPr>
-      <w:r>
-        <w:rPr>
-          <w:lang w:val="en-US"/>
-        </w:rPr>
-        <w:t xml:space="preserve">The </w:t>
-      </w:r>
-      <w:r>
-        <w:rPr>
-          <w:lang w:val="en-US"/>
-        </w:rPr>
-        <w:t>M</w:t>
-      </w:r>
-      <w:r>
-        <w:rPr>
-          <w:lang w:val="en-US"/>
-        </w:rPr>
-        <w:t>ap maps OpenXmlElements</w:t>
-      </w:r>
-      <w:r>
-        <w:rPr>
-          <w:lang w:val="en-US"/>
-        </w:rPr>
-        <w:t xml:space="preserve"> to plain text and vica versa</w:t>
-      </w:r>
-      <w:r>
-        <w:rPr>
-          <w:lang w:val="en-US"/>
-        </w:rPr>
-        <w:t xml:space="preserve">. It’s being used internally for finding the C# code in documents, among other things. At the moment </w:t>
-      </w:r>
-      <w:r>
-        <w:rPr>
-          <w:lang w:val="en-US"/>
-        </w:rPr>
-        <w:t>M</w:t>
-      </w:r>
-      <w:r>
-        <w:rPr>
-          <w:lang w:val="en-US"/>
-        </w:rPr>
-        <w:t>ap</w:t>
-      </w:r>
-      <w:r>
-        <w:rPr>
-          <w:lang w:val="en-US"/>
-        </w:rPr>
-        <w:t>.Text</w:t>
-      </w:r>
-      <w:r>
-        <w:rPr>
-          <w:lang w:val="en-US"/>
-        </w:rPr>
-        <w:t xml:space="preserve"> looks like this:</w:t>
-      </w:r>
-    </w:p>
-    <w:p>
-      <w:pPr>
-        <w:rPr>
-          <w:lang w:val="en-US"/>
-        </w:rPr>
-      </w:pPr>
+        <w:t xml:space="preserve"/>
+        <w:t xml:space="preserve">Version 1.0.0.21</w:t>
+        <w:br/>
+        <w:t>egonl</w:t>
+        <w:br/>
+        <w:t>December 2017</w:t>
+        <w:br/>
+        <w:t>Version 1.0.0.21</w:t>
+        <w:br/>
+        <w:t>egonl</w:t>
+        <w:br/>
+        <w:t>December 2017</w:t>
+        <w:br/>
+        <w:t>SharpDocx</w:t>
+        <w:br/>
+        <w:t>SharpDocx</w:t>
+        <w:br/>
+        <w:t/>
+        <w:br/>
+        <w:t/>
+        <w:br/>
+        <w:t>Summary</w:t>
+        <w:br/>
+        <w:t>SharpDocx is a library to programmatically create Word documents. It’s inspired on Web technologies like ASP.NET. Developers familiar with classic ASP.NET should feel right at home.</w:t>
+        <w:br/>
+        <w:t>With SharpDocx, the developer first creates a view. This is a Word document which also contains C# code. This is usually done in Microsoft Word.</w:t>
+        <w:br/>
+        <w:t>Next, the developer programmatically creates new documents based on t</w:t>
+      </w:r>
+      <w:r>
+        <w:t xml:space="preserve"/>
+      </w:r>
       <w:r>
         <w:rPr>
           <w:lang w:val="en-US"/>
@@ -5285,181 +5164,13 @@
         <w:rPr>
           <w:lang w:val="en-US"/>
         </w:rPr>
-        <w:t xml:space="preserve"/>
-        <w:t xml:space="preserve">egonlDecember 2017
-egonlDecember 2017
-SharpDocx
-SharpDocx
-Summary
-SharpDocx is a library to programmatically create Word documents. It’s inspired on Web technologies like ASP.NET. Developers familiar with classic ASP.NET should feel right at home.
-With SharpDocx, the developer first creates a view. This is a Word document which also contains C# code. This is usually done in Microsoft Word.
-Next, the developer programmatically creates new documents based on this view. The views can optionally be supplied with a user defined model. This is usually done in Visual Studio using C#.
-Out of the box SharpDocx supports most standard scenario’s, like inserting text, tables and images. If something more specific is required, developers can extend views in order to implement those requirements.
-Contents
-Summary1
-Contents2
-The basics3
-Write method3
-Conditional content3
-Loops4
-Tables5
-Images6
-Replacing text7
-The Map7
-The basics
-At any point in the text you can insert C# statements. Like right here. 
-The result looks like this:
-Write method
-If you want to display the value of i, you can use the Write method. Right now, i is 1.
-There’s also a shorthand notation for the Write method: i is still 1.
-Conditional content
-You can use an if statement to display conditional content.
-This will be displayed.
-In this case, any formatting will be lost because the code parser ignores any formatting.
-If you want to conditionally display text with formatting, use two code blocks and place the text between curly brackets, like this.
- This will also be displayed.
-If you want, you can span multiple elements. E.g. 
-The diverging pronunciation of tomato (though not so much potato) is primarily one of regional dialect.
-The pronunciation 'tuh-MAH-toh' is the standardpronunciation in the UK and is accepted in the US regions of New England along with parts of the lower East Coast, while 'tuh-MAY-toh' is found almost everywhere else. Jun 22, 2015
-Loops
-If you want to add something in a loop, you should do so programatically. This example does loop, but doesn’t add anything to the document:
-The value of i is 9.
-In the next  loop we’ll call the AppendParagraph method, which will insert new paragraphs:
-The value of i is 0. 
-The value of i is 1. 
-The value of i is 2. 
-The value of i is 3. 
-The value of i is 4. 
-The value of i is 5. 
-The value of i is 6. 
-The value of i is 7. 
-The value of i is 8. 
-The value of i is 9. 
-Tables
-Design your tables in Word, and create rows using the AppendRow method. 
-i * 1
-i * 2
-i * 3
-i * 4
-i * 5
-i * 6
-i * 7
-i * 8
-i * 9
-i * 10
-1
-2
-3
-4
-5
-6
-7
-8
-9
-10 
-2
-4
-6
-8
-10
-12
-14
-16
-18
-20 
-3
-6
-9
-12
-15
-18
-21
-24
-27
-30 
-4
-8
-12
-16
-20
-24
-28
-32
-36
-40 
-5
-10
-15
-20
-25
-30
-35
-40
-45
-50 
-6
-12
-18
-24
-30
-36
-42
-48
-54
-60 
-7
-14
-21
-28
-35
-42
-49
-56
-63
-70 
-8
-16
-24
-32
-40
-48
-56
-64
-72
-80 
-9
-18
-27
-36
-45
-54
-63
-72
-81
-90 
-10
-20
-30
-40
-50
-60
-70
-80
-90
-100 
-Images
-Insert images using the Image method.
-​
-If only a file name is specified, SharpDocx searches this file in a directory specified by the ImageDirectory property. Right now this property has been set to ‘c:\projects\SharpDocx\Samples\SampleProjects\Tutorial\bin\Debug\..\..\..\..\Images’.
-The Image method accepts a second optional parameter that specifies the relative size of the image. Here’s  at 15%.
-Images that are too wide to be displayed at 100% are automatically scaled back. Here’s an example: 
-Replacing text
-If you want to replace text, you can use the Replace method.
-This will replace all occurrences of the specified string.
-Here’s the replaced text. And here’s some more replaced text.
-The Map
-The Map maps OpenXmlElements to plain text and vica versa. It’s being used internally for finding the C# code in documents, among other things. At the moment Map.Text looks like this:
-</w:t>
+        <w:t>…</w:t>
+      </w:r>
+      <w:r>
+        <w:rPr>
+          <w:lang w:val="en-US"/>
+        </w:rPr>
+        <w:t xml:space="preserve"> </w:t>
       </w:r>
     </w:p>
     <w:sectPr>
@@ -5468,6 +5179,7 @@
       <w:footerReference w:type="even" r:id="rId14"/>
       <w:footerReference w:type="default" r:id="rId15"/>
       <w:headerReference w:type="first" r:id="rId16"/>
+      <w:footerReference w:type="first" r:id="rId17"/>
       <w:type w:val="continuous"/>
       <w:pgSz w:w="11907" w:h="16839" w:code="9"/>
       <w:pgMar w:top="810" w:right="1800" w:bottom="1440" w:left="1800" w:header="720" w:footer="725" w:gutter="0"/>
@@ -5514,6 +5226,7 @@
         <w:temporary/>
         <w:showingPlcHdr/>
       </w:sdtPr>
+      <w:sdtEndPr/>
       <w:sdtContent>
         <w:r>
           <w:rPr>
@@ -5920,7 +5633,7 @@
                               <w:lang w:val="nl-NL"/>
                             </w:rPr>
                             <w:t xml:space="preserve"/>
-                            <w:t xml:space="preserve">17-12-2017 11:59:30</w:t>
+                            <w:t xml:space="preserve">21-12-2017 23:32:17</w:t>
                           </w:r>
                         </w:p>
                       </w:txbxContent>
@@ -5954,10 +5667,7 @@
                         <w:lang w:val="nl-NL"/>
                       </w:rPr>
                       <w:t xml:space="preserve"/>
-                      <w:t xml:space="preserve">17-12-2017 11:59:30</w:t>
-                    </w:r>
-                    <w:r>
-                      <w:t xml:space="preserve"/>
+                      <w:t xml:space="preserve">21-12-2017 23:32:17</w:t>
                     </w:r>
                   </w:p>
                 </w:txbxContent>
@@ -6129,6 +5839,16 @@
         </mc:Fallback>
       </mc:AlternateContent>
     </w:r>
+  </w:p>
+</w:ftr>
+</file>
+
+<file path=word/footer3.xml><?xml version="1.0" encoding="utf-8"?>
+<w:ftr xmlns:wpc="http://schemas.microsoft.com/office/word/2010/wordprocessingCanvas" xmlns:mc="http://schemas.openxmlformats.org/markup-compatibility/2006" xmlns:o="urn:schemas-microsoft-com:office:office" xmlns:r="http://schemas.openxmlformats.org/officeDocument/2006/relationships" xmlns:m="http://schemas.openxmlformats.org/officeDocument/2006/math" xmlns:v="urn:schemas-microsoft-com:vml" xmlns:wp14="http://schemas.microsoft.com/office/word/2010/wordprocessingDrawing" xmlns:wp="http://schemas.openxmlformats.org/drawingml/2006/wordprocessingDrawing" xmlns:w10="urn:schemas-microsoft-com:office:word" xmlns:w="http://schemas.openxmlformats.org/wordprocessingml/2006/main" xmlns:w14="http://schemas.microsoft.com/office/word/2010/wordml" xmlns:wpg="http://schemas.microsoft.com/office/word/2010/wordprocessingGroup" xmlns:wpi="http://schemas.microsoft.com/office/word/2010/wordprocessingInk" xmlns:wne="http://schemas.microsoft.com/office/word/2006/wordml" xmlns:wps="http://schemas.microsoft.com/office/word/2010/wordprocessingShape" mc:Ignorable="w14 wp14">
+  <w:p>
+    <w:pPr>
+      <w:pStyle w:val="Voettekst"/>
+    </w:pPr>
   </w:p>
 </w:ftr>
 </file>
@@ -6595,14 +6315,12 @@
                         <w:lang w:val="nl-NL"/>
                       </w:rPr>
                     </w:pPr>
-                    <w:proofErr w:type="spellStart"/>
                     <w:r>
                       <w:rPr>
                         <w:lang w:val="nl-NL"/>
                       </w:rPr>
                       <w:t>SharpDocx</w:t>
                     </w:r>
-                    <w:proofErr w:type="spellEnd"/>
                   </w:p>
                 </w:txbxContent>
               </v:textbox>
@@ -6692,7 +6410,7 @@
                               <w:lang w:val="nl-NL"/>
                               <w14:numForm w14:val="lining"/>
                             </w:rPr>
-                            <w:t>6</w:t>
+                            <w:t>8</w:t>
                           </w:r>
                           <w:r>
                             <w:rPr>
@@ -6722,10 +6440,6 @@
         </mc:Choice>
         <mc:Fallback>
           <w:pict>
-            <v:shapetype id="_x0000_t202" coordsize="21600,21600" o:spt="202" path="m,l,21600r21600,l21600,xe">
-              <v:stroke joinstyle="miter"/>
-              <v:path gradientshapeok="t" o:connecttype="rect"/>
-            </v:shapetype>
             <v:shape id="Text Box 476" style="position:absolute;margin-left:20.8pt;margin-top:0;width:1in;height:13.45pt;z-index:251667456;visibility:visible;mso-wrap-style:square;mso-width-percent:1000;mso-height-percent:0;mso-wrap-distance-left:9pt;mso-wrap-distance-top:0;mso-wrap-distance-right:9pt;mso-wrap-distance-bottom:0;mso-position-horizontal:right;mso-position-horizontal-relative:page;mso-position-vertical:center;mso-position-vertical-relative:top-margin-area;mso-width-percent:1000;mso-height-percent:0;mso-width-relative:right-margin-area;mso-height-relative:page;v-text-anchor:middle" o:spid="_x0000_s1029" o:allowincell="f" fillcolor="#d34817 [3204]" stroked="f" type="#_x0000_t202" o:gfxdata="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">
               <v:textbox style="mso-fit-shape-to-text:t" inset=",0,,0">
                 <w:txbxContent>
@@ -6762,7 +6476,7 @@
                         <w:lang w:val="nl-NL"/>
                         <w14:numForm w14:val="lining"/>
                       </w:rPr>
-                      <w:t>6</w:t>
+                      <w:t>8</w:t>
                     </w:r>
                     <w:r>
                       <w:rPr>
@@ -6790,17 +6504,7 @@
   <w:p>
     <w:pPr>
       <w:pStyle w:val="Koptekst"/>
-      <w:rPr>
-        <w:lang w:val="en-US"/>
-      </w:rPr>
     </w:pPr>
-    <w:r>
-      <w:rPr>
-        <w:lang w:val="en-US"/>
-      </w:rPr>
-      <w:t xml:space="preserve">Version 1.0.0.</w:t>
-      <w:t xml:space="preserve">372</w:t>
-    </w:r>
   </w:p>
 </w:hdr>
 </file>

</xml_diff>

<commit_message>
Added directive example to Tutorial.
</commit_message>
<xml_diff>
--- a/Samples/Documents/Tutorial.docx
+++ b/Samples/Documents/Tutorial.docx
@@ -34,13 +34,13 @@
             <mc:AlternateContent>
               <mc:Choice Requires="wps">
                 <w:drawing>
-                  <wp:anchor distT="0" distB="0" distL="114300" distR="114300" simplePos="0" relativeHeight="251670016" behindDoc="0" locked="0" layoutInCell="1" allowOverlap="1" wp14:editId="43DF474C" wp14:anchorId="43378467">
+                  <wp:anchor distT="0" distB="0" distL="114300" distR="114300" simplePos="0" relativeHeight="251670016" behindDoc="0" locked="0" layoutInCell="1" allowOverlap="1" wp14:editId="14714E80" wp14:anchorId="16674FE9">
                     <wp:simplePos x="0" y="0"/>
                     <wp:positionH relativeFrom="column">
-                      <wp:posOffset>733425</wp:posOffset>
+                      <wp:posOffset>628650</wp:posOffset>
                     </wp:positionH>
                     <wp:positionV relativeFrom="paragraph">
-                      <wp:posOffset>7468235</wp:posOffset>
+                      <wp:posOffset>6324600</wp:posOffset>
                     </wp:positionV>
                     <wp:extent cx="5343525" cy="1485900"/>
                     <wp:effectExtent l="0" t="0" r="9525" b="0"/>
@@ -106,8 +106,15 @@
                                     <w:lang w:val="en-US"/>
                                   </w:rPr>
                                   <w:br/>
+                                </w:r>
+                                <w:proofErr w:type="spellStart"/>
+                                <w:r>
+                                  <w:rPr>
+                                    <w:lang w:val="en-US"/>
+                                  </w:rPr>
                                   <w:t>egonl</w:t>
                                 </w:r>
+                                <w:proofErr w:type="spellEnd"/>
                                 <w:r>
                                   <w:br/>
                                 </w:r>
@@ -141,7 +148,7 @@
                     <v:stroke joinstyle="miter"/>
                     <v:path gradientshapeok="t" o:connecttype="rect"/>
                   </v:shapetype>
-                  <v:shape id="Text Box 10" style="position:absolute;margin-left:57.75pt;margin-top:588.05pt;width:420.75pt;height:117pt;z-index:251670016;visibility:visible;mso-wrap-style:square;mso-width-percent:0;mso-height-percent:0;mso-wrap-distance-left:9pt;mso-wrap-distance-top:0;mso-wrap-distance-right:9pt;mso-wrap-distance-bottom:0;mso-position-horizontal:absolute;mso-position-horizontal-relative:text;mso-position-vertical:absolute;mso-position-vertical-relative:text;mso-width-percent:0;mso-height-percent:0;mso-width-relative:page;mso-height-relative:page;v-text-anchor:top" o:spid="_x0000_s1026" stroked="f" type="#_x0000_t202" o:gfxdata="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">
+                  <v:shape id="Text Box 10" style="position:absolute;margin-left:49.5pt;margin-top:498pt;width:420.75pt;height:117pt;z-index:251670016;visibility:visible;mso-wrap-style:square;mso-width-percent:0;mso-height-percent:0;mso-wrap-distance-left:9pt;mso-wrap-distance-top:0;mso-wrap-distance-right:9pt;mso-wrap-distance-bottom:0;mso-position-horizontal:absolute;mso-position-horizontal-relative:text;mso-position-vertical:absolute;mso-position-vertical-relative:text;mso-width-percent:0;mso-height-percent:0;mso-width-relative:page;mso-height-relative:page;v-text-anchor:top" o:spid="_x0000_s1026" stroked="f" type="#_x0000_t202" o:gfxdata="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">
                     <v:textbox>
                       <w:txbxContent>
                         <w:p>
@@ -166,8 +173,15 @@
                               <w:lang w:val="en-US"/>
                             </w:rPr>
                             <w:br/>
+                          </w:r>
+                          <w:proofErr w:type="spellStart"/>
+                          <w:r>
+                            <w:rPr>
+                              <w:lang w:val="en-US"/>
+                            </w:rPr>
                             <w:t>egonl</w:t>
                           </w:r>
+                          <w:proofErr w:type="spellEnd"/>
                           <w:r>
                             <w:br/>
                           </w:r>
@@ -193,7 +207,7 @@
             <mc:AlternateContent>
               <mc:Choice Requires="wps">
                 <w:drawing>
-                  <wp:anchor distT="0" distB="0" distL="114300" distR="114300" simplePos="0" relativeHeight="251661824" behindDoc="0" locked="0" layoutInCell="0" allowOverlap="1" wp14:editId="69F04D7A" wp14:anchorId="1FB47B70">
+                  <wp:anchor distT="0" distB="0" distL="114300" distR="114300" simplePos="0" relativeHeight="251661824" behindDoc="0" locked="0" layoutInCell="0" allowOverlap="1" wp14:editId="1931A70B" wp14:anchorId="59DD4875">
                     <wp:simplePos x="0" y="0"/>
                     <wp:positionH relativeFrom="page">
                       <wp:posOffset>-76200</wp:posOffset>
@@ -253,6 +267,7 @@
                                     <w:szCs w:val="72"/>
                                   </w:rPr>
                                 </w:pPr>
+                                <w:proofErr w:type="spellStart"/>
                                 <w:r>
                                   <w:rPr>
                                     <w:rFonts w:asciiTheme="majorHAnsi" w:hAnsiTheme="majorHAnsi" w:eastAsiaTheme="majorEastAsia" w:cstheme="majorBidi"/>
@@ -263,6 +278,7 @@
                                   </w:rPr>
                                   <w:t>SharpDocx</w:t>
                                 </w:r>
+                                <w:proofErr w:type="spellEnd"/>
                               </w:p>
                             </w:txbxContent>
                           </wps:txbx>
@@ -297,6 +313,7 @@
                               <w:szCs w:val="72"/>
                             </w:rPr>
                           </w:pPr>
+                          <w:proofErr w:type="spellStart"/>
                           <w:r>
                             <w:rPr>
                               <w:rFonts w:asciiTheme="majorHAnsi" w:hAnsiTheme="majorHAnsi" w:eastAsiaTheme="majorEastAsia" w:cstheme="majorBidi"/>
@@ -307,6 +324,7 @@
                             </w:rPr>
                             <w:t>SharpDocx</w:t>
                           </w:r>
+                          <w:proofErr w:type="spellEnd"/>
                         </w:p>
                       </w:txbxContent>
                     </v:textbox>
@@ -333,7 +351,7 @@
           <w:lang w:val="en-US"/>
         </w:rPr>
       </w:pPr>
-      <w:bookmarkStart w:name="_Toc501662258" w:id="0"/>
+      <w:bookmarkStart w:name="_Toc502037975" w:id="0"/>
       <w:r>
         <w:rPr>
           <w:lang w:val="en-US"/>
@@ -355,12 +373,14 @@
           <w:lang w:val="en-US"/>
         </w:rPr>
       </w:pPr>
+      <w:proofErr w:type="spellStart"/>
       <w:r>
         <w:rPr>
           <w:lang w:val="en-US"/>
         </w:rPr>
         <w:t>SharpDocx</w:t>
       </w:r>
+      <w:proofErr w:type="spellEnd"/>
       <w:r>
         <w:rPr>
           <w:lang w:val="en-US"/>
@@ -398,12 +418,14 @@
         </w:rPr>
         <w:t xml:space="preserve">With </w:t>
       </w:r>
+      <w:proofErr w:type="spellStart"/>
       <w:r>
         <w:rPr>
           <w:lang w:val="en-US"/>
         </w:rPr>
         <w:t>SharpDocx</w:t>
       </w:r>
+      <w:proofErr w:type="spellEnd"/>
       <w:r>
         <w:rPr>
           <w:lang w:val="en-US"/>
@@ -448,12 +470,14 @@
         </w:rPr>
         <w:t xml:space="preserve">Out of the box </w:t>
       </w:r>
+      <w:proofErr w:type="spellStart"/>
       <w:r>
         <w:rPr>
           <w:lang w:val="en-US"/>
         </w:rPr>
         <w:t>SharpDocx</w:t>
       </w:r>
+      <w:proofErr w:type="spellEnd"/>
       <w:r>
         <w:rPr>
           <w:lang w:val="en-US"/>
@@ -480,7 +504,7 @@
         <w:br w:type="page"/>
       </w:r>
     </w:p>
-    <w:bookmarkStart w:name="_Toc501662259" w:displacedByCustomXml="next" w:id="1"/>
+    <w:bookmarkStart w:name="_Toc502037976" w:displacedByCustomXml="next" w:id="1"/>
     <w:sdt>
       <w:sdtPr>
         <w:rPr>
@@ -519,6 +543,8 @@
           </w:r>
           <w:bookmarkEnd w:id="1"/>
         </w:p>
+        <w:bookmarkStart w:name="_GoBack" w:id="2"/>
+        <w:bookmarkEnd w:id="2"/>
         <w:p>
           <w:pPr>
             <w:pStyle w:val="Inhopg1"/>
@@ -545,7 +571,7 @@
             </w:rPr>
             <w:fldChar w:fldCharType="separate"/>
           </w:r>
-          <w:hyperlink w:history="1" w:anchor="_Toc501662258">
+          <w:hyperlink w:history="1" w:anchor="_Toc502037975">
             <w:r>
               <w:rPr>
                 <w:rStyle w:val="Hyperlink"/>
@@ -573,7 +599,7 @@
                 <w:noProof/>
                 <w:webHidden/>
               </w:rPr>
-              <w:instrText xml:space="preserve"> PAGEREF _Toc501662258 \h </w:instrText>
+              <w:instrText xml:space="preserve"> PAGEREF _Toc502037975 \h </w:instrText>
             </w:r>
             <w:r>
               <w:rPr>
@@ -612,7 +638,7 @@
               <w:lang w:val="nl-NL" w:eastAsia="nl-NL"/>
             </w:rPr>
           </w:pPr>
-          <w:hyperlink w:history="1" w:anchor="_Toc501662259">
+          <w:hyperlink w:history="1" w:anchor="_Toc502037976">
             <w:r>
               <w:rPr>
                 <w:rStyle w:val="Hyperlink"/>
@@ -640,7 +666,7 @@
                 <w:noProof/>
                 <w:webHidden/>
               </w:rPr>
-              <w:instrText xml:space="preserve"> PAGEREF _Toc501662259 \h </w:instrText>
+              <w:instrText xml:space="preserve"> PAGEREF _Toc502037976 \h </w:instrText>
             </w:r>
             <w:r>
               <w:rPr>
@@ -679,7 +705,7 @@
               <w:lang w:val="nl-NL" w:eastAsia="nl-NL"/>
             </w:rPr>
           </w:pPr>
-          <w:hyperlink w:history="1" w:anchor="_Toc501662260">
+          <w:hyperlink w:history="1" w:anchor="_Toc502037977">
             <w:r>
               <w:rPr>
                 <w:rStyle w:val="Hyperlink"/>
@@ -707,7 +733,7 @@
                 <w:noProof/>
                 <w:webHidden/>
               </w:rPr>
-              <w:instrText xml:space="preserve"> PAGEREF _Toc501662260 \h </w:instrText>
+              <w:instrText xml:space="preserve"> PAGEREF _Toc502037977 \h </w:instrText>
             </w:r>
             <w:r>
               <w:rPr>
@@ -746,7 +772,7 @@
               <w:lang w:val="nl-NL" w:eastAsia="nl-NL"/>
             </w:rPr>
           </w:pPr>
-          <w:hyperlink w:history="1" w:anchor="_Toc501662261">
+          <w:hyperlink w:history="1" w:anchor="_Toc502037978">
             <w:r>
               <w:rPr>
                 <w:rStyle w:val="Hyperlink"/>
@@ -774,7 +800,7 @@
                 <w:noProof/>
                 <w:webHidden/>
               </w:rPr>
-              <w:instrText xml:space="preserve"> PAGEREF _Toc501662261 \h </w:instrText>
+              <w:instrText xml:space="preserve"> PAGEREF _Toc502037978 \h </w:instrText>
             </w:r>
             <w:r>
               <w:rPr>
@@ -813,7 +839,7 @@
               <w:lang w:val="nl-NL" w:eastAsia="nl-NL"/>
             </w:rPr>
           </w:pPr>
-          <w:hyperlink w:history="1" w:anchor="_Toc501662262">
+          <w:hyperlink w:history="1" w:anchor="_Toc502037979">
             <w:r>
               <w:rPr>
                 <w:rStyle w:val="Hyperlink"/>
@@ -841,7 +867,7 @@
                 <w:noProof/>
                 <w:webHidden/>
               </w:rPr>
-              <w:instrText xml:space="preserve"> PAGEREF _Toc501662262 \h </w:instrText>
+              <w:instrText xml:space="preserve"> PAGEREF _Toc502037979 \h </w:instrText>
             </w:r>
             <w:r>
               <w:rPr>
@@ -880,7 +906,7 @@
               <w:lang w:val="nl-NL" w:eastAsia="nl-NL"/>
             </w:rPr>
           </w:pPr>
-          <w:hyperlink w:history="1" w:anchor="_Toc501662263">
+          <w:hyperlink w:history="1" w:anchor="_Toc502037980">
             <w:r>
               <w:rPr>
                 <w:rStyle w:val="Hyperlink"/>
@@ -908,7 +934,7 @@
                 <w:noProof/>
                 <w:webHidden/>
               </w:rPr>
-              <w:instrText xml:space="preserve"> PAGEREF _Toc501662263 \h </w:instrText>
+              <w:instrText xml:space="preserve"> PAGEREF _Toc502037980 \h </w:instrText>
             </w:r>
             <w:r>
               <w:rPr>
@@ -947,7 +973,7 @@
               <w:lang w:val="nl-NL" w:eastAsia="nl-NL"/>
             </w:rPr>
           </w:pPr>
-          <w:hyperlink w:history="1" w:anchor="_Toc501662264">
+          <w:hyperlink w:history="1" w:anchor="_Toc502037981">
             <w:r>
               <w:rPr>
                 <w:rStyle w:val="Hyperlink"/>
@@ -975,7 +1001,7 @@
                 <w:noProof/>
                 <w:webHidden/>
               </w:rPr>
-              <w:instrText xml:space="preserve"> PAGEREF _Toc501662264 \h </w:instrText>
+              <w:instrText xml:space="preserve"> PAGEREF _Toc502037981 \h </w:instrText>
             </w:r>
             <w:r>
               <w:rPr>
@@ -1014,7 +1040,7 @@
               <w:lang w:val="nl-NL" w:eastAsia="nl-NL"/>
             </w:rPr>
           </w:pPr>
-          <w:hyperlink w:history="1" w:anchor="_Toc501662265">
+          <w:hyperlink w:history="1" w:anchor="_Toc502037982">
             <w:r>
               <w:rPr>
                 <w:rStyle w:val="Hyperlink"/>
@@ -1042,7 +1068,7 @@
                 <w:noProof/>
                 <w:webHidden/>
               </w:rPr>
-              <w:instrText xml:space="preserve"> PAGEREF _Toc501662265 \h </w:instrText>
+              <w:instrText xml:space="preserve"> PAGEREF _Toc502037982 \h </w:instrText>
             </w:r>
             <w:r>
               <w:rPr>
@@ -1081,7 +1107,7 @@
               <w:lang w:val="nl-NL" w:eastAsia="nl-NL"/>
             </w:rPr>
           </w:pPr>
-          <w:hyperlink w:history="1" w:anchor="_Toc501662266">
+          <w:hyperlink w:history="1" w:anchor="_Toc502037983">
             <w:r>
               <w:rPr>
                 <w:rStyle w:val="Hyperlink"/>
@@ -1109,7 +1135,7 @@
                 <w:noProof/>
                 <w:webHidden/>
               </w:rPr>
-              <w:instrText xml:space="preserve"> PAGEREF _Toc501662266 \h </w:instrText>
+              <w:instrText xml:space="preserve"> PAGEREF _Toc502037983 \h </w:instrText>
             </w:r>
             <w:r>
               <w:rPr>
@@ -1148,7 +1174,7 @@
               <w:lang w:val="nl-NL" w:eastAsia="nl-NL"/>
             </w:rPr>
           </w:pPr>
-          <w:hyperlink w:history="1" w:anchor="_Toc501662267">
+          <w:hyperlink w:history="1" w:anchor="_Toc502037984">
             <w:r>
               <w:rPr>
                 <w:rStyle w:val="Hyperlink"/>
@@ -1176,7 +1202,7 @@
                 <w:noProof/>
                 <w:webHidden/>
               </w:rPr>
-              <w:instrText xml:space="preserve"> PAGEREF _Toc501662267 \h </w:instrText>
+              <w:instrText xml:space="preserve"> PAGEREF _Toc502037984 \h </w:instrText>
             </w:r>
             <w:r>
               <w:rPr>
@@ -1197,6 +1223,73 @@
                 <w:webHidden/>
               </w:rPr>
               <w:t>8</w:t>
+            </w:r>
+            <w:r>
+              <w:rPr>
+                <w:noProof/>
+                <w:webHidden/>
+              </w:rPr>
+              <w:fldChar w:fldCharType="end"/>
+            </w:r>
+          </w:hyperlink>
+        </w:p>
+        <w:p>
+          <w:pPr>
+            <w:pStyle w:val="Inhopg2"/>
+            <w:rPr>
+              <w:noProof/>
+              <w:lang w:val="nl-NL" w:eastAsia="nl-NL"/>
+            </w:rPr>
+          </w:pPr>
+          <w:hyperlink w:history="1" w:anchor="_Toc502037985">
+            <w:r>
+              <w:rPr>
+                <w:rStyle w:val="Hyperlink"/>
+                <w:noProof/>
+                <w:lang w:val="en-US"/>
+              </w:rPr>
+              <w:t>Referencing assemblies and importing namespaces</w:t>
+            </w:r>
+            <w:r>
+              <w:rPr>
+                <w:noProof/>
+                <w:webHidden/>
+              </w:rPr>
+              <w:tab/>
+            </w:r>
+            <w:r>
+              <w:rPr>
+                <w:noProof/>
+                <w:webHidden/>
+              </w:rPr>
+              <w:fldChar w:fldCharType="begin"/>
+            </w:r>
+            <w:r>
+              <w:rPr>
+                <w:noProof/>
+                <w:webHidden/>
+              </w:rPr>
+              <w:instrText xml:space="preserve"> PAGEREF _Toc502037985 \h </w:instrText>
+            </w:r>
+            <w:r>
+              <w:rPr>
+                <w:noProof/>
+                <w:webHidden/>
+              </w:rPr>
+            </w:r>
+            <w:r>
+              <w:rPr>
+                <w:noProof/>
+                <w:webHidden/>
+              </w:rPr>
+              <w:fldChar w:fldCharType="separate"/>
+            </w:r>
+            <w:r>
+              <w:rPr>
+                <w:noProof/>
+                <w:webHidden/>
+              </w:rPr>
+              <w:t>9</w:t>
             </w:r>
             <w:r>
               <w:rPr>
@@ -1251,7 +1344,7 @@
           <w:lang w:val="en-US"/>
         </w:rPr>
       </w:pPr>
-      <w:bookmarkStart w:name="_Toc501662260" w:id="2"/>
+      <w:bookmarkStart w:name="_Toc502037977" w:id="3"/>
       <w:r>
         <w:rPr>
           <w:lang w:val="en-US"/>
@@ -1259,7 +1352,7 @@
         <w:lastRenderedPageBreak/>
         <w:t>The basics</w:t>
       </w:r>
-      <w:bookmarkEnd w:id="2"/>
+      <w:bookmarkEnd w:id="3"/>
     </w:p>
     <w:p>
       <w:pPr>
@@ -1284,6 +1377,9 @@
           <w:lang w:val="en-US"/>
         </w:rPr>
         <w:t xml:space="preserve">. Like right </w:t>
+        <w:t xml:space="preserve"/>
+      </w:r>
+      <w:r>
         <w:t xml:space="preserve"/>
       </w:r>
       <w:r>
@@ -1335,7 +1431,7 @@
                     </pic:cNvPicPr>
                   </pic:nvPicPr>
                   <pic:blipFill>
-                    <a:blip r:embed="rId10">
+                    <a:blip r:embed="rId11">
                       <a:extLst>
                         <a:ext uri="{28A0092B-C50C-407E-A947-70E740481C1C}">
                           <a14:useLocalDpi xmlns:a14="http://schemas.microsoft.com/office/drawing/2010/main" val="0"/>
@@ -1381,14 +1477,14 @@
           <w:lang w:val="en-US"/>
         </w:rPr>
       </w:pPr>
-      <w:bookmarkStart w:name="_Toc501662261" w:id="3"/>
+      <w:bookmarkStart w:name="_Toc502037978" w:id="4"/>
       <w:r>
         <w:rPr>
           <w:lang w:val="en-US"/>
         </w:rPr>
         <w:t>Write method</w:t>
       </w:r>
-      <w:bookmarkEnd w:id="3"/>
+      <w:bookmarkEnd w:id="4"/>
     </w:p>
     <w:p>
       <w:pPr>
@@ -1400,13 +1496,41 @@
         <w:rPr>
           <w:lang w:val="en-US"/>
         </w:rPr>
-        <w:t xml:space="preserve">If you want to display the value of i, you can use </w:t>
-      </w:r>
-      <w:r>
-        <w:rPr>
-          <w:lang w:val="en-US"/>
-        </w:rPr>
-        <w:t>the Write method. Right now, i is</w:t>
+        <w:t xml:space="preserve">If you want to display the value of </w:t>
+      </w:r>
+      <w:proofErr w:type="spellStart"/>
+      <w:r>
+        <w:rPr>
+          <w:lang w:val="en-US"/>
+        </w:rPr>
+        <w:t>i</w:t>
+      </w:r>
+      <w:proofErr w:type="spellEnd"/>
+      <w:r>
+        <w:rPr>
+          <w:lang w:val="en-US"/>
+        </w:rPr>
+        <w:t xml:space="preserve">, you can use </w:t>
+      </w:r>
+      <w:r>
+        <w:rPr>
+          <w:lang w:val="en-US"/>
+        </w:rPr>
+        <w:t xml:space="preserve">the Write method. Right now, </w:t>
+      </w:r>
+      <w:proofErr w:type="spellStart"/>
+      <w:r>
+        <w:rPr>
+          <w:lang w:val="en-US"/>
+        </w:rPr>
+        <w:t>i</w:t>
+      </w:r>
+      <w:proofErr w:type="spellEnd"/>
+      <w:r>
+        <w:rPr>
+          <w:lang w:val="en-US"/>
+        </w:rPr>
+        <w:t xml:space="preserve"> is</w:t>
       </w:r>
       <w:r>
         <w:rPr>
@@ -1414,6 +1538,8 @@
         </w:rPr>
         <w:t xml:space="preserve"> </w:t>
         <w:t xml:space="preserve">1</w:t>
+      </w:r>
+      <w:r>
         <w:t xml:space="preserve">.</w:t>
       </w:r>
     </w:p>
@@ -1427,7 +1553,21 @@
         <w:rPr>
           <w:lang w:val="en-US"/>
         </w:rPr>
-        <w:t>There’s also a shorthand notation for the Write method: i is</w:t>
+        <w:t xml:space="preserve">There’s also a shorthand notation for the Write method: </w:t>
+      </w:r>
+      <w:proofErr w:type="spellStart"/>
+      <w:r>
+        <w:rPr>
+          <w:lang w:val="en-US"/>
+        </w:rPr>
+        <w:t>i</w:t>
+      </w:r>
+      <w:proofErr w:type="spellEnd"/>
+      <w:r>
+        <w:rPr>
+          <w:lang w:val="en-US"/>
+        </w:rPr>
+        <w:t xml:space="preserve"> is</w:t>
       </w:r>
       <w:r>
         <w:rPr>
@@ -1441,6 +1581,8 @@
         </w:rPr>
         <w:t xml:space="preserve"> </w:t>
         <w:t xml:space="preserve">1</w:t>
+      </w:r>
+      <w:r>
         <w:t xml:space="preserve">.</w:t>
       </w:r>
     </w:p>
@@ -1485,211 +1627,12 @@
           <w:lang w:val="en-US"/>
         </w:rPr>
       </w:pPr>
-      <w:bookmarkStart w:name="_Toc501662262" w:id="4"/>
+      <w:bookmarkStart w:name="_Toc502037979" w:id="5"/>
       <w:r>
         <w:rPr>
           <w:lang w:val="en-US"/>
         </w:rPr>
         <w:t>Conditional content</w:t>
-      </w:r>
-      <w:bookmarkEnd w:id="4"/>
-    </w:p>
-    <w:p>
-      <w:pPr>
-        <w:rPr>
-          <w:lang w:val="en-US"/>
-        </w:rPr>
-      </w:pPr>
-      <w:r>
-        <w:rPr>
-          <w:lang w:val="en-US"/>
-        </w:rPr>
-        <w:t xml:space="preserve">You can use an if statement </w:t>
-      </w:r>
-      <w:r>
-        <w:rPr>
-          <w:lang w:val="en-US"/>
-        </w:rPr>
-        <w:t>to display conditional content.</w:t>
-      </w:r>
-    </w:p>
-    <w:p>
-      <w:pPr>
-        <w:rPr>
-          <w:lang w:val="en-US"/>
-        </w:rPr>
-      </w:pPr>
-      <w:r>
-        <w:rPr>
-          <w:lang w:val="en-US"/>
-        </w:rPr>
-        <w:t xml:space="preserve"/>
-        <w:t xml:space="preserve">This will be displayed.</w:t>
-      </w:r>
-      <w:r>
-        <w:t xml:space="preserve"/>
-      </w:r>
-    </w:p>
-    <w:p>
-      <w:pPr>
-        <w:rPr>
-          <w:lang w:val="en-US"/>
-        </w:rPr>
-      </w:pPr>
-      <w:r>
-        <w:rPr>
-          <w:lang w:val="en-US"/>
-        </w:rPr>
-        <w:t>In this case, any formatting will be lost because the code parser ignores any formatting.</w:t>
-      </w:r>
-    </w:p>
-    <w:p>
-      <w:pPr>
-        <w:rPr>
-          <w:lang w:val="en-US"/>
-        </w:rPr>
-      </w:pPr>
-      <w:r>
-        <w:rPr>
-          <w:lang w:val="en-US"/>
-        </w:rPr>
-        <w:t>If you want to conditionally display text with formatting, use two code blocks and place the text be</w:t>
-      </w:r>
-      <w:r>
-        <w:rPr>
-          <w:lang w:val="en-US"/>
-        </w:rPr>
-        <w:t>tween curly brackets, like this.</w:t>
-      </w:r>
-    </w:p>
-    <w:p>
-      <w:pPr>
-        <w:rPr>
-          <w:lang w:val="en-US"/>
-        </w:rPr>
-      </w:pPr>
-      <w:r>
-        <w:rPr>
-          <w:lang w:val="en-US"/>
-        </w:rPr>
-        <w:t xml:space="preserve"> </w:t>
-        <w:t xml:space="preserve"/>
-      </w:r>
-      <w:r>
-        <w:rPr>
-          <w:lang w:val="en-US"/>
-        </w:rPr>
-        <w:t>T</w:t>
-      </w:r>
-      <w:r>
-        <w:rPr>
-          <w:lang w:val="en-US"/>
-        </w:rPr>
-        <w:t xml:space="preserve">his </w:t>
-      </w:r>
-      <w:r>
-        <w:rPr>
-          <w:b/>
-          <w:lang w:val="en-US"/>
-        </w:rPr>
-        <w:t>will</w:t>
-      </w:r>
-      <w:r>
-        <w:rPr>
-          <w:lang w:val="en-US"/>
-        </w:rPr>
-        <w:t xml:space="preserve"> </w:t>
-      </w:r>
-      <w:r>
-        <w:rPr>
-          <w:i/>
-          <w:lang w:val="en-US"/>
-        </w:rPr>
-        <w:t>also</w:t>
-      </w:r>
-      <w:r>
-        <w:rPr>
-          <w:lang w:val="en-US"/>
-        </w:rPr>
-        <w:t xml:space="preserve"> be displayed</w:t>
-      </w:r>
-      <w:r>
-        <w:rPr>
-          <w:lang w:val="en-US"/>
-        </w:rPr>
-        <w:t>.</w:t>
-      </w:r>
-      <w:r>
-        <w:rPr>
-          <w:lang w:val="en-US"/>
-        </w:rPr>
-        <w:t xml:space="preserve"/>
-        <w:t xml:space="preserve"/>
-      </w:r>
-    </w:p>
-    <w:p>
-      <w:pPr>
-        <w:rPr>
-          <w:lang w:val="en-US"/>
-        </w:rPr>
-      </w:pPr>
-      <w:r>
-        <w:rPr>
-          <w:lang w:val="en-US"/>
-        </w:rPr>
-        <w:t xml:space="preserve">If you want, you can span multiple </w:t>
-      </w:r>
-      <w:r>
-        <w:rPr>
-          <w:lang w:val="en-US"/>
-        </w:rPr>
-        <w:t>elements</w:t>
-      </w:r>
-      <w:r>
-        <w:rPr>
-          <w:lang w:val="en-US"/>
-        </w:rPr>
-        <w:t xml:space="preserve">. </w:t>
-      </w:r>
-      <w:r>
-        <w:rPr>
-          <w:lang w:val="en-US"/>
-        </w:rPr>
-        <w:t xml:space="preserve">E.g. </w:t>
-      </w:r>
-    </w:p>
-    <w:p>
-      <w:r>
-        <w:t xml:space="preserve"/>
-      </w:r>
-    </w:p>
-    <w:p>
-      <w:pPr>
-        <w:rPr>
-          <w:lang w:val="en-US"/>
-        </w:rPr>
-      </w:pPr>
-      <w:r>
-        <w:rPr>
-          <w:lang w:val="en-US"/>
-        </w:rPr>
-        <w:br w:type="page"/>
-      </w:r>
-    </w:p>
-    <w:p>
-      <w:pPr>
-        <w:pStyle w:val="Kop2"/>
-        <w:rPr>
-          <w:lang w:val="en-US"/>
-        </w:rPr>
-      </w:pPr>
-      <w:bookmarkStart w:name="_Toc501662263" w:id="5"/>
-      <w:r>
-        <w:rPr>
-          <w:lang w:val="en-US"/>
-        </w:rPr>
-        <w:lastRenderedPageBreak/>
-        <w:t>Loops</w:t>
       </w:r>
       <w:bookmarkEnd w:id="5"/>
     </w:p>
@@ -1703,60 +1646,30 @@
         <w:rPr>
           <w:lang w:val="en-US"/>
         </w:rPr>
-        <w:t xml:space="preserve">If you want to </w:t>
-      </w:r>
-      <w:r>
-        <w:rPr>
-          <w:lang w:val="en-US"/>
-        </w:rPr>
-        <w:t xml:space="preserve">add </w:t>
-      </w:r>
-      <w:r>
-        <w:rPr>
-          <w:lang w:val="en-US"/>
-        </w:rPr>
-        <w:t xml:space="preserve">something in a loop, you should </w:t>
-      </w:r>
-      <w:r>
-        <w:rPr>
-          <w:lang w:val="en-US"/>
-        </w:rPr>
-        <w:t xml:space="preserve">do so </w:t>
-      </w:r>
-      <w:r>
-        <w:rPr>
-          <w:lang w:val="en-US"/>
-        </w:rPr>
-        <w:t>programatically.</w:t>
-      </w:r>
-      <w:r>
-        <w:rPr>
-          <w:lang w:val="en-US"/>
-        </w:rPr>
-        <w:t xml:space="preserve"> This example does loop, but doesn’t add anything to the document:</w:t>
+        <w:t xml:space="preserve">You can use an if statement </w:t>
+      </w:r>
+      <w:r>
+        <w:rPr>
+          <w:lang w:val="en-US"/>
+        </w:rPr>
+        <w:t>to display conditional content.</w:t>
       </w:r>
     </w:p>
     <w:p>
       <w:pPr>
         <w:rPr>
-          <w:b/>
-          <w:lang w:val="en-US"/>
-        </w:rPr>
-      </w:pPr>
-      <w:r>
-        <w:rPr>
-          <w:lang w:val="en-US"/>
-        </w:rPr>
-        <w:t>The value of i is</w:t>
-      </w:r>
-      <w:r>
-        <w:rPr>
-          <w:b/>
-          <w:lang w:val="en-US"/>
-        </w:rPr>
-        <w:t xml:space="preserve"> </w:t>
-        <w:t xml:space="preserve">9</w:t>
-        <w:t xml:space="preserve">.</w:t>
+          <w:lang w:val="en-US"/>
+        </w:rPr>
+      </w:pPr>
+      <w:r>
+        <w:rPr>
+          <w:lang w:val="en-US"/>
+        </w:rPr>
+        <w:t xml:space="preserve"/>
+        <w:t xml:space="preserve">This will be displayed.</w:t>
+      </w:r>
+      <w:r>
+        <w:t xml:space="preserve"/>
       </w:r>
     </w:p>
     <w:p>
@@ -1769,50 +1682,7 @@
         <w:rPr>
           <w:lang w:val="en-US"/>
         </w:rPr>
-        <w:t xml:space="preserve">In the next </w:t>
-      </w:r>
-      <w:r>
-        <w:rPr>
-          <w:lang w:val="en-US"/>
-        </w:rPr>
-        <w:t xml:space="preserve"> loop we’ll call the </w:t>
-      </w:r>
-      <w:r>
-        <w:rPr>
-          <w:lang w:val="en-US"/>
-        </w:rPr>
-        <w:t>Append</w:t>
-      </w:r>
-      <w:r>
-        <w:rPr>
-          <w:lang w:val="en-US"/>
-        </w:rPr>
-        <w:t xml:space="preserve">Paragraph method, which </w:t>
-      </w:r>
-      <w:r>
-        <w:rPr>
-          <w:i/>
-          <w:lang w:val="en-US"/>
-        </w:rPr>
-        <w:t>will</w:t>
-      </w:r>
-      <w:r>
-        <w:rPr>
-          <w:lang w:val="en-US"/>
-        </w:rPr>
-        <w:t xml:space="preserve"> insert</w:t>
-      </w:r>
-      <w:r>
-        <w:rPr>
-          <w:lang w:val="en-US"/>
-        </w:rPr>
-        <w:t xml:space="preserve"> new paragraph</w:t>
-      </w:r>
-      <w:r>
-        <w:rPr>
-          <w:lang w:val="en-US"/>
-        </w:rPr>
-        <w:t>s:</w:t>
+        <w:t>In this case, any formatting will be lost because the code parser ignores any formatting.</w:t>
       </w:r>
     </w:p>
     <w:p>
@@ -1825,26 +1695,13 @@
         <w:rPr>
           <w:lang w:val="en-US"/>
         </w:rPr>
-        <w:t>The value of i is</w:t>
-      </w:r>
-      <w:r>
-        <w:rPr>
-          <w:b/>
-          <w:lang w:val="en-US"/>
-        </w:rPr>
-        <w:t xml:space="preserve"> </w:t>
-        <w:t xml:space="preserve">0</w:t>
-        <w:t xml:space="preserve">.</w:t>
-      </w:r>
-      <w:r>
-        <w:rPr>
-          <w:lang w:val="en-US"/>
-        </w:rPr>
-        <w:t xml:space="preserve"/>
-        <w:t xml:space="preserve"/>
-      </w:r>
-      <w:r>
-        <w:t xml:space="preserve"> </w:t>
+        <w:t>If you want to conditionally display text with formatting, use two code blocks and place the text be</w:t>
+      </w:r>
+      <w:r>
+        <w:rPr>
+          <w:lang w:val="en-US"/>
+        </w:rPr>
+        <w:t>tween curly brackets, like this.</w:t>
       </w:r>
     </w:p>
     <w:p>
@@ -1857,26 +1714,59 @@
         <w:rPr>
           <w:lang w:val="en-US"/>
         </w:rPr>
-        <w:t>The value of i is</w:t>
+        <w:t xml:space="preserve"> </w:t>
+        <w:t xml:space="preserve"/>
+      </w:r>
+      <w:r>
+        <w:rPr>
+          <w:lang w:val="en-US"/>
+        </w:rPr>
+        <w:t>T</w:t>
+      </w:r>
+      <w:r>
+        <w:rPr>
+          <w:lang w:val="en-US"/>
+        </w:rPr>
+        <w:t xml:space="preserve">his </w:t>
       </w:r>
       <w:r>
         <w:rPr>
           <w:b/>
           <w:lang w:val="en-US"/>
         </w:rPr>
+        <w:t>will</w:t>
+      </w:r>
+      <w:r>
+        <w:rPr>
+          <w:lang w:val="en-US"/>
+        </w:rPr>
         <w:t xml:space="preserve"> </w:t>
-        <w:t xml:space="preserve">1</w:t>
-        <w:t xml:space="preserve">.</w:t>
-      </w:r>
-      <w:r>
-        <w:rPr>
-          <w:lang w:val="en-US"/>
-        </w:rPr>
-        <w:t xml:space="preserve"/>
-        <w:t xml:space="preserve"/>
-      </w:r>
-      <w:r>
-        <w:t xml:space="preserve"> </w:t>
+      </w:r>
+      <w:r>
+        <w:rPr>
+          <w:i/>
+          <w:lang w:val="en-US"/>
+        </w:rPr>
+        <w:t>also</w:t>
+      </w:r>
+      <w:r>
+        <w:rPr>
+          <w:lang w:val="en-US"/>
+        </w:rPr>
+        <w:t xml:space="preserve"> be displayed</w:t>
+      </w:r>
+      <w:r>
+        <w:rPr>
+          <w:lang w:val="en-US"/>
+        </w:rPr>
+        <w:t>.</w:t>
+      </w:r>
+      <w:r>
+        <w:rPr>
+          <w:lang w:val="en-US"/>
+        </w:rPr>
+        <w:t xml:space="preserve"/>
+        <w:t xml:space="preserve"/>
       </w:r>
     </w:p>
     <w:p>
@@ -1889,58 +1779,30 @@
         <w:rPr>
           <w:lang w:val="en-US"/>
         </w:rPr>
-        <w:t>The value of i is</w:t>
-      </w:r>
-      <w:r>
-        <w:rPr>
-          <w:b/>
-          <w:lang w:val="en-US"/>
-        </w:rPr>
-        <w:t xml:space="preserve"> </w:t>
-        <w:t xml:space="preserve">2</w:t>
-        <w:t xml:space="preserve">.</w:t>
-      </w:r>
-      <w:r>
-        <w:rPr>
-          <w:lang w:val="en-US"/>
-        </w:rPr>
-        <w:t xml:space="preserve"/>
-        <w:t xml:space="preserve"/>
-      </w:r>
-      <w:r>
-        <w:t xml:space="preserve"> </w:t>
+        <w:t xml:space="preserve">If you want, you can span multiple </w:t>
+      </w:r>
+      <w:r>
+        <w:rPr>
+          <w:lang w:val="en-US"/>
+        </w:rPr>
+        <w:t>elements</w:t>
+      </w:r>
+      <w:r>
+        <w:rPr>
+          <w:lang w:val="en-US"/>
+        </w:rPr>
+        <w:t xml:space="preserve">. </w:t>
+      </w:r>
+      <w:r>
+        <w:rPr>
+          <w:lang w:val="en-US"/>
+        </w:rPr>
+        <w:t xml:space="preserve">E.g. </w:t>
       </w:r>
     </w:p>
     <w:p>
-      <w:pPr>
-        <w:rPr>
-          <w:lang w:val="en-US"/>
-        </w:rPr>
-      </w:pPr>
-      <w:r>
-        <w:rPr>
-          <w:lang w:val="en-US"/>
-        </w:rPr>
-        <w:t>The value of i is</w:t>
-      </w:r>
-      <w:r>
-        <w:rPr>
-          <w:b/>
-          <w:lang w:val="en-US"/>
-        </w:rPr>
-        <w:t xml:space="preserve"> </w:t>
-        <w:t xml:space="preserve">3</w:t>
-        <w:t xml:space="preserve">.</w:t>
-      </w:r>
-      <w:r>
-        <w:rPr>
-          <w:lang w:val="en-US"/>
-        </w:rPr>
-        <w:t xml:space="preserve"/>
-        <w:t xml:space="preserve"/>
-      </w:r>
-      <w:r>
-        <w:t xml:space="preserve"> </w:t>
+      <w:r>
+        <w:t xml:space="preserve"/>
       </w:r>
     </w:p>
     <w:p>
@@ -1953,215 +1815,23 @@
         <w:rPr>
           <w:lang w:val="en-US"/>
         </w:rPr>
-        <w:t>The value of i is</w:t>
-      </w:r>
-      <w:r>
-        <w:rPr>
-          <w:b/>
-          <w:lang w:val="en-US"/>
-        </w:rPr>
-        <w:t xml:space="preserve"> </w:t>
-        <w:t xml:space="preserve">4</w:t>
-        <w:t xml:space="preserve">.</w:t>
-      </w:r>
-      <w:r>
-        <w:rPr>
-          <w:lang w:val="en-US"/>
-        </w:rPr>
-        <w:t xml:space="preserve"/>
-        <w:t xml:space="preserve"/>
-      </w:r>
-      <w:r>
-        <w:t xml:space="preserve"> </w:t>
+        <w:br w:type="page"/>
       </w:r>
     </w:p>
     <w:p>
       <w:pPr>
-        <w:rPr>
-          <w:lang w:val="en-US"/>
-        </w:rPr>
-      </w:pPr>
-      <w:r>
-        <w:rPr>
-          <w:lang w:val="en-US"/>
-        </w:rPr>
-        <w:t>The value of i is</w:t>
-      </w:r>
-      <w:r>
-        <w:rPr>
-          <w:b/>
-          <w:lang w:val="en-US"/>
-        </w:rPr>
-        <w:t xml:space="preserve"> </w:t>
-        <w:t xml:space="preserve">5</w:t>
-        <w:t xml:space="preserve">.</w:t>
-      </w:r>
-      <w:r>
-        <w:rPr>
-          <w:lang w:val="en-US"/>
-        </w:rPr>
-        <w:t xml:space="preserve"/>
-        <w:t xml:space="preserve"/>
-      </w:r>
-      <w:r>
-        <w:t xml:space="preserve"> </w:t>
-      </w:r>
-    </w:p>
-    <w:p>
-      <w:pPr>
-        <w:rPr>
-          <w:lang w:val="en-US"/>
-        </w:rPr>
-      </w:pPr>
-      <w:r>
-        <w:rPr>
-          <w:lang w:val="en-US"/>
-        </w:rPr>
-        <w:t>The value of i is</w:t>
-      </w:r>
-      <w:r>
-        <w:rPr>
-          <w:b/>
-          <w:lang w:val="en-US"/>
-        </w:rPr>
-        <w:t xml:space="preserve"> </w:t>
-        <w:t xml:space="preserve">6</w:t>
-        <w:t xml:space="preserve">.</w:t>
-      </w:r>
-      <w:r>
-        <w:rPr>
-          <w:lang w:val="en-US"/>
-        </w:rPr>
-        <w:t xml:space="preserve"/>
-        <w:t xml:space="preserve"/>
-      </w:r>
-      <w:r>
-        <w:t xml:space="preserve"> </w:t>
-      </w:r>
-    </w:p>
-    <w:p>
-      <w:pPr>
-        <w:rPr>
-          <w:lang w:val="en-US"/>
-        </w:rPr>
-      </w:pPr>
-      <w:r>
-        <w:rPr>
-          <w:lang w:val="en-US"/>
-        </w:rPr>
-        <w:t>The value of i is</w:t>
-      </w:r>
-      <w:r>
-        <w:rPr>
-          <w:b/>
-          <w:lang w:val="en-US"/>
-        </w:rPr>
-        <w:t xml:space="preserve"> </w:t>
-        <w:t xml:space="preserve">7</w:t>
-        <w:t xml:space="preserve">.</w:t>
-      </w:r>
-      <w:r>
-        <w:rPr>
-          <w:lang w:val="en-US"/>
-        </w:rPr>
-        <w:t xml:space="preserve"/>
-        <w:t xml:space="preserve"/>
-      </w:r>
-      <w:r>
-        <w:t xml:space="preserve"> </w:t>
-      </w:r>
-    </w:p>
-    <w:p>
-      <w:pPr>
-        <w:rPr>
-          <w:lang w:val="en-US"/>
-        </w:rPr>
-      </w:pPr>
-      <w:r>
-        <w:rPr>
-          <w:lang w:val="en-US"/>
-        </w:rPr>
-        <w:t>The value of i is</w:t>
-      </w:r>
-      <w:r>
-        <w:rPr>
-          <w:b/>
-          <w:lang w:val="en-US"/>
-        </w:rPr>
-        <w:t xml:space="preserve"> </w:t>
-        <w:t xml:space="preserve">8</w:t>
-        <w:t xml:space="preserve">.</w:t>
-      </w:r>
-      <w:r>
-        <w:rPr>
-          <w:lang w:val="en-US"/>
-        </w:rPr>
-        <w:t xml:space="preserve"/>
-        <w:t xml:space="preserve"/>
-      </w:r>
-      <w:r>
-        <w:t xml:space="preserve"> </w:t>
-      </w:r>
-    </w:p>
-    <w:p>
-      <w:pPr>
-        <w:rPr>
-          <w:lang w:val="en-US"/>
-        </w:rPr>
-      </w:pPr>
-      <w:r>
-        <w:rPr>
-          <w:lang w:val="en-US"/>
-        </w:rPr>
-        <w:t>The value of i is</w:t>
-      </w:r>
-      <w:r>
-        <w:rPr>
-          <w:b/>
-          <w:lang w:val="en-US"/>
-        </w:rPr>
-        <w:t xml:space="preserve"> </w:t>
-        <w:t xml:space="preserve">9</w:t>
-        <w:t xml:space="preserve">.</w:t>
-      </w:r>
-      <w:r>
-        <w:rPr>
-          <w:lang w:val="en-US"/>
-        </w:rPr>
-        <w:t xml:space="preserve"/>
-        <w:t xml:space="preserve"/>
-      </w:r>
-      <w:r>
-        <w:t xml:space="preserve"> </w:t>
-      </w:r>
-    </w:p>
-    <w:p>
-      <w:pPr>
-        <w:rPr>
-          <w:lang w:val="en-US"/>
-        </w:rPr>
-      </w:pPr>
-      <w:r>
-        <w:rPr>
-          <w:lang w:val="en-US"/>
-        </w:rPr>
-        <w:br w:type="page"/>
-      </w:r>
-    </w:p>
-    <w:p>
-      <w:pPr>
         <w:pStyle w:val="Kop2"/>
         <w:rPr>
           <w:lang w:val="en-US"/>
         </w:rPr>
       </w:pPr>
-      <w:bookmarkStart w:name="_Toc501662264" w:id="6"/>
+      <w:bookmarkStart w:name="_Toc502037980" w:id="6"/>
       <w:r>
         <w:rPr>
           <w:lang w:val="en-US"/>
         </w:rPr>
         <w:lastRenderedPageBreak/>
-        <w:t>Tables</w:t>
+        <w:t>Loops</w:t>
       </w:r>
       <w:bookmarkEnd w:id="6"/>
     </w:p>
@@ -2175,7 +1845,685 @@
         <w:rPr>
           <w:lang w:val="en-US"/>
         </w:rPr>
-        <w:t xml:space="preserve">Design your tables in Word, and create rows using the AppendRow method. </w:t>
+        <w:t xml:space="preserve">If you want to </w:t>
+      </w:r>
+      <w:r>
+        <w:rPr>
+          <w:lang w:val="en-US"/>
+        </w:rPr>
+        <w:t xml:space="preserve">add </w:t>
+      </w:r>
+      <w:r>
+        <w:rPr>
+          <w:lang w:val="en-US"/>
+        </w:rPr>
+        <w:t xml:space="preserve">something in a loop, you should </w:t>
+      </w:r>
+      <w:r>
+        <w:rPr>
+          <w:lang w:val="en-US"/>
+        </w:rPr>
+        <w:t xml:space="preserve">do so </w:t>
+      </w:r>
+      <w:proofErr w:type="spellStart"/>
+      <w:r>
+        <w:rPr>
+          <w:lang w:val="en-US"/>
+        </w:rPr>
+        <w:t>programatically</w:t>
+      </w:r>
+      <w:proofErr w:type="spellEnd"/>
+      <w:r>
+        <w:rPr>
+          <w:lang w:val="en-US"/>
+        </w:rPr>
+        <w:t>.</w:t>
+      </w:r>
+      <w:r>
+        <w:rPr>
+          <w:lang w:val="en-US"/>
+        </w:rPr>
+        <w:t xml:space="preserve"> This example does loop, but doesn’t add anything to the document:</w:t>
+      </w:r>
+    </w:p>
+    <w:p>
+      <w:pPr>
+        <w:rPr>
+          <w:b/>
+          <w:lang w:val="en-US"/>
+        </w:rPr>
+      </w:pPr>
+      <w:r>
+        <w:rPr>
+          <w:lang w:val="en-US"/>
+        </w:rPr>
+        <w:t xml:space="preserve">The value of </w:t>
+      </w:r>
+      <w:proofErr w:type="spellStart"/>
+      <w:r>
+        <w:rPr>
+          <w:lang w:val="en-US"/>
+        </w:rPr>
+        <w:t>i</w:t>
+      </w:r>
+      <w:proofErr w:type="spellEnd"/>
+      <w:r>
+        <w:rPr>
+          <w:lang w:val="en-US"/>
+        </w:rPr>
+        <w:t xml:space="preserve"> is</w:t>
+      </w:r>
+      <w:r>
+        <w:rPr>
+          <w:b/>
+          <w:lang w:val="en-US"/>
+        </w:rPr>
+        <w:t xml:space="preserve"> </w:t>
+        <w:t xml:space="preserve">9</w:t>
+      </w:r>
+      <w:r>
+        <w:t xml:space="preserve">.</w:t>
+      </w:r>
+    </w:p>
+    <w:p>
+      <w:pPr>
+        <w:rPr>
+          <w:lang w:val="en-US"/>
+        </w:rPr>
+      </w:pPr>
+      <w:r>
+        <w:rPr>
+          <w:lang w:val="en-US"/>
+        </w:rPr>
+        <w:t xml:space="preserve">In the next </w:t>
+      </w:r>
+      <w:r>
+        <w:rPr>
+          <w:lang w:val="en-US"/>
+        </w:rPr>
+        <w:t xml:space="preserve"> loop we’ll call the </w:t>
+      </w:r>
+      <w:proofErr w:type="spellStart"/>
+      <w:r>
+        <w:rPr>
+          <w:lang w:val="en-US"/>
+        </w:rPr>
+        <w:t>Append</w:t>
+      </w:r>
+      <w:r>
+        <w:rPr>
+          <w:lang w:val="en-US"/>
+        </w:rPr>
+        <w:t>Paragraph</w:t>
+      </w:r>
+      <w:proofErr w:type="spellEnd"/>
+      <w:r>
+        <w:rPr>
+          <w:lang w:val="en-US"/>
+        </w:rPr>
+        <w:t xml:space="preserve"> method, which </w:t>
+      </w:r>
+      <w:r>
+        <w:rPr>
+          <w:i/>
+          <w:lang w:val="en-US"/>
+        </w:rPr>
+        <w:t>will</w:t>
+      </w:r>
+      <w:r>
+        <w:rPr>
+          <w:lang w:val="en-US"/>
+        </w:rPr>
+        <w:t xml:space="preserve"> insert</w:t>
+      </w:r>
+      <w:r>
+        <w:rPr>
+          <w:lang w:val="en-US"/>
+        </w:rPr>
+        <w:t xml:space="preserve"> new paragraph</w:t>
+      </w:r>
+      <w:r>
+        <w:rPr>
+          <w:lang w:val="en-US"/>
+        </w:rPr>
+        <w:t>s:</w:t>
+      </w:r>
+    </w:p>
+    <w:p>
+      <w:pPr>
+        <w:rPr>
+          <w:lang w:val="en-US"/>
+        </w:rPr>
+      </w:pPr>
+      <w:r>
+        <w:rPr>
+          <w:lang w:val="en-US"/>
+        </w:rPr>
+        <w:t xml:space="preserve">The value of </w:t>
+      </w:r>
+      <w:proofErr w:type="spellStart"/>
+      <w:r>
+        <w:rPr>
+          <w:lang w:val="en-US"/>
+        </w:rPr>
+        <w:t>i</w:t>
+      </w:r>
+      <w:proofErr w:type="spellEnd"/>
+      <w:r>
+        <w:rPr>
+          <w:lang w:val="en-US"/>
+        </w:rPr>
+        <w:t xml:space="preserve"> is</w:t>
+      </w:r>
+      <w:r>
+        <w:rPr>
+          <w:b/>
+          <w:lang w:val="en-US"/>
+        </w:rPr>
+        <w:t xml:space="preserve"> </w:t>
+        <w:t xml:space="preserve">0</w:t>
+      </w:r>
+      <w:r>
+        <w:t xml:space="preserve">.</w:t>
+      </w:r>
+      <w:r>
+        <w:rPr>
+          <w:lang w:val="en-US"/>
+        </w:rPr>
+        <w:t xml:space="preserve"/>
+        <w:t xml:space="preserve"/>
+      </w:r>
+      <w:r>
+        <w:t xml:space="preserve"> </w:t>
+      </w:r>
+    </w:p>
+    <w:p>
+      <w:pPr>
+        <w:rPr>
+          <w:lang w:val="en-US"/>
+        </w:rPr>
+      </w:pPr>
+      <w:r>
+        <w:rPr>
+          <w:lang w:val="en-US"/>
+        </w:rPr>
+        <w:t xml:space="preserve">The value of </w:t>
+      </w:r>
+      <w:proofErr w:type="spellStart"/>
+      <w:r>
+        <w:rPr>
+          <w:lang w:val="en-US"/>
+        </w:rPr>
+        <w:t>i</w:t>
+      </w:r>
+      <w:proofErr w:type="spellEnd"/>
+      <w:r>
+        <w:rPr>
+          <w:lang w:val="en-US"/>
+        </w:rPr>
+        <w:t xml:space="preserve"> is</w:t>
+      </w:r>
+      <w:r>
+        <w:rPr>
+          <w:b/>
+          <w:lang w:val="en-US"/>
+        </w:rPr>
+        <w:t xml:space="preserve"> </w:t>
+        <w:t xml:space="preserve">1</w:t>
+      </w:r>
+      <w:r>
+        <w:t xml:space="preserve">.</w:t>
+      </w:r>
+      <w:r>
+        <w:rPr>
+          <w:lang w:val="en-US"/>
+        </w:rPr>
+        <w:t xml:space="preserve"/>
+        <w:t xml:space="preserve"/>
+      </w:r>
+      <w:r>
+        <w:t xml:space="preserve"> </w:t>
+      </w:r>
+    </w:p>
+    <w:p>
+      <w:pPr>
+        <w:rPr>
+          <w:lang w:val="en-US"/>
+        </w:rPr>
+      </w:pPr>
+      <w:r>
+        <w:rPr>
+          <w:lang w:val="en-US"/>
+        </w:rPr>
+        <w:t xml:space="preserve">The value of </w:t>
+      </w:r>
+      <w:proofErr w:type="spellStart"/>
+      <w:r>
+        <w:rPr>
+          <w:lang w:val="en-US"/>
+        </w:rPr>
+        <w:t>i</w:t>
+      </w:r>
+      <w:proofErr w:type="spellEnd"/>
+      <w:r>
+        <w:rPr>
+          <w:lang w:val="en-US"/>
+        </w:rPr>
+        <w:t xml:space="preserve"> is</w:t>
+      </w:r>
+      <w:r>
+        <w:rPr>
+          <w:b/>
+          <w:lang w:val="en-US"/>
+        </w:rPr>
+        <w:t xml:space="preserve"> </w:t>
+        <w:t xml:space="preserve">2</w:t>
+      </w:r>
+      <w:r>
+        <w:t xml:space="preserve">.</w:t>
+      </w:r>
+      <w:r>
+        <w:rPr>
+          <w:lang w:val="en-US"/>
+        </w:rPr>
+        <w:t xml:space="preserve"/>
+        <w:t xml:space="preserve"/>
+      </w:r>
+      <w:r>
+        <w:t xml:space="preserve"> </w:t>
+      </w:r>
+    </w:p>
+    <w:p>
+      <w:pPr>
+        <w:rPr>
+          <w:lang w:val="en-US"/>
+        </w:rPr>
+      </w:pPr>
+      <w:r>
+        <w:rPr>
+          <w:lang w:val="en-US"/>
+        </w:rPr>
+        <w:t xml:space="preserve">The value of </w:t>
+      </w:r>
+      <w:proofErr w:type="spellStart"/>
+      <w:r>
+        <w:rPr>
+          <w:lang w:val="en-US"/>
+        </w:rPr>
+        <w:t>i</w:t>
+      </w:r>
+      <w:proofErr w:type="spellEnd"/>
+      <w:r>
+        <w:rPr>
+          <w:lang w:val="en-US"/>
+        </w:rPr>
+        <w:t xml:space="preserve"> is</w:t>
+      </w:r>
+      <w:r>
+        <w:rPr>
+          <w:b/>
+          <w:lang w:val="en-US"/>
+        </w:rPr>
+        <w:t xml:space="preserve"> </w:t>
+        <w:t xml:space="preserve">3</w:t>
+      </w:r>
+      <w:r>
+        <w:t xml:space="preserve">.</w:t>
+      </w:r>
+      <w:r>
+        <w:rPr>
+          <w:lang w:val="en-US"/>
+        </w:rPr>
+        <w:t xml:space="preserve"/>
+        <w:t xml:space="preserve"/>
+      </w:r>
+      <w:r>
+        <w:t xml:space="preserve"> </w:t>
+      </w:r>
+    </w:p>
+    <w:p>
+      <w:pPr>
+        <w:rPr>
+          <w:lang w:val="en-US"/>
+        </w:rPr>
+      </w:pPr>
+      <w:r>
+        <w:rPr>
+          <w:lang w:val="en-US"/>
+        </w:rPr>
+        <w:t xml:space="preserve">The value of </w:t>
+      </w:r>
+      <w:proofErr w:type="spellStart"/>
+      <w:r>
+        <w:rPr>
+          <w:lang w:val="en-US"/>
+        </w:rPr>
+        <w:t>i</w:t>
+      </w:r>
+      <w:proofErr w:type="spellEnd"/>
+      <w:r>
+        <w:rPr>
+          <w:lang w:val="en-US"/>
+        </w:rPr>
+        <w:t xml:space="preserve"> is</w:t>
+      </w:r>
+      <w:r>
+        <w:rPr>
+          <w:b/>
+          <w:lang w:val="en-US"/>
+        </w:rPr>
+        <w:t xml:space="preserve"> </w:t>
+        <w:t xml:space="preserve">4</w:t>
+      </w:r>
+      <w:r>
+        <w:t xml:space="preserve">.</w:t>
+      </w:r>
+      <w:r>
+        <w:rPr>
+          <w:lang w:val="en-US"/>
+        </w:rPr>
+        <w:t xml:space="preserve"/>
+        <w:t xml:space="preserve"/>
+      </w:r>
+      <w:r>
+        <w:t xml:space="preserve"> </w:t>
+      </w:r>
+    </w:p>
+    <w:p>
+      <w:pPr>
+        <w:rPr>
+          <w:lang w:val="en-US"/>
+        </w:rPr>
+      </w:pPr>
+      <w:r>
+        <w:rPr>
+          <w:lang w:val="en-US"/>
+        </w:rPr>
+        <w:t xml:space="preserve">The value of </w:t>
+      </w:r>
+      <w:proofErr w:type="spellStart"/>
+      <w:r>
+        <w:rPr>
+          <w:lang w:val="en-US"/>
+        </w:rPr>
+        <w:t>i</w:t>
+      </w:r>
+      <w:proofErr w:type="spellEnd"/>
+      <w:r>
+        <w:rPr>
+          <w:lang w:val="en-US"/>
+        </w:rPr>
+        <w:t xml:space="preserve"> is</w:t>
+      </w:r>
+      <w:r>
+        <w:rPr>
+          <w:b/>
+          <w:lang w:val="en-US"/>
+        </w:rPr>
+        <w:t xml:space="preserve"> </w:t>
+        <w:t xml:space="preserve">5</w:t>
+      </w:r>
+      <w:r>
+        <w:t xml:space="preserve">.</w:t>
+      </w:r>
+      <w:r>
+        <w:rPr>
+          <w:lang w:val="en-US"/>
+        </w:rPr>
+        <w:t xml:space="preserve"/>
+        <w:t xml:space="preserve"/>
+      </w:r>
+      <w:r>
+        <w:t xml:space="preserve"> </w:t>
+      </w:r>
+    </w:p>
+    <w:p>
+      <w:pPr>
+        <w:rPr>
+          <w:lang w:val="en-US"/>
+        </w:rPr>
+      </w:pPr>
+      <w:r>
+        <w:rPr>
+          <w:lang w:val="en-US"/>
+        </w:rPr>
+        <w:t xml:space="preserve">The value of </w:t>
+      </w:r>
+      <w:proofErr w:type="spellStart"/>
+      <w:r>
+        <w:rPr>
+          <w:lang w:val="en-US"/>
+        </w:rPr>
+        <w:t>i</w:t>
+      </w:r>
+      <w:proofErr w:type="spellEnd"/>
+      <w:r>
+        <w:rPr>
+          <w:lang w:val="en-US"/>
+        </w:rPr>
+        <w:t xml:space="preserve"> is</w:t>
+      </w:r>
+      <w:r>
+        <w:rPr>
+          <w:b/>
+          <w:lang w:val="en-US"/>
+        </w:rPr>
+        <w:t xml:space="preserve"> </w:t>
+        <w:t xml:space="preserve">6</w:t>
+      </w:r>
+      <w:r>
+        <w:t xml:space="preserve">.</w:t>
+      </w:r>
+      <w:r>
+        <w:rPr>
+          <w:lang w:val="en-US"/>
+        </w:rPr>
+        <w:t xml:space="preserve"/>
+        <w:t xml:space="preserve"/>
+      </w:r>
+      <w:r>
+        <w:t xml:space="preserve"> </w:t>
+      </w:r>
+    </w:p>
+    <w:p>
+      <w:pPr>
+        <w:rPr>
+          <w:lang w:val="en-US"/>
+        </w:rPr>
+      </w:pPr>
+      <w:r>
+        <w:rPr>
+          <w:lang w:val="en-US"/>
+        </w:rPr>
+        <w:t xml:space="preserve">The value of </w:t>
+      </w:r>
+      <w:proofErr w:type="spellStart"/>
+      <w:r>
+        <w:rPr>
+          <w:lang w:val="en-US"/>
+        </w:rPr>
+        <w:t>i</w:t>
+      </w:r>
+      <w:proofErr w:type="spellEnd"/>
+      <w:r>
+        <w:rPr>
+          <w:lang w:val="en-US"/>
+        </w:rPr>
+        <w:t xml:space="preserve"> is</w:t>
+      </w:r>
+      <w:r>
+        <w:rPr>
+          <w:b/>
+          <w:lang w:val="en-US"/>
+        </w:rPr>
+        <w:t xml:space="preserve"> </w:t>
+        <w:t xml:space="preserve">7</w:t>
+      </w:r>
+      <w:r>
+        <w:t xml:space="preserve">.</w:t>
+      </w:r>
+      <w:r>
+        <w:rPr>
+          <w:lang w:val="en-US"/>
+        </w:rPr>
+        <w:t xml:space="preserve"/>
+        <w:t xml:space="preserve"/>
+      </w:r>
+      <w:r>
+        <w:t xml:space="preserve"> </w:t>
+      </w:r>
+    </w:p>
+    <w:p>
+      <w:pPr>
+        <w:rPr>
+          <w:lang w:val="en-US"/>
+        </w:rPr>
+      </w:pPr>
+      <w:r>
+        <w:rPr>
+          <w:lang w:val="en-US"/>
+        </w:rPr>
+        <w:t xml:space="preserve">The value of </w:t>
+      </w:r>
+      <w:proofErr w:type="spellStart"/>
+      <w:r>
+        <w:rPr>
+          <w:lang w:val="en-US"/>
+        </w:rPr>
+        <w:t>i</w:t>
+      </w:r>
+      <w:proofErr w:type="spellEnd"/>
+      <w:r>
+        <w:rPr>
+          <w:lang w:val="en-US"/>
+        </w:rPr>
+        <w:t xml:space="preserve"> is</w:t>
+      </w:r>
+      <w:r>
+        <w:rPr>
+          <w:b/>
+          <w:lang w:val="en-US"/>
+        </w:rPr>
+        <w:t xml:space="preserve"> </w:t>
+        <w:t xml:space="preserve">8</w:t>
+      </w:r>
+      <w:r>
+        <w:t xml:space="preserve">.</w:t>
+      </w:r>
+      <w:r>
+        <w:rPr>
+          <w:lang w:val="en-US"/>
+        </w:rPr>
+        <w:t xml:space="preserve"/>
+        <w:t xml:space="preserve"/>
+      </w:r>
+      <w:r>
+        <w:t xml:space="preserve"> </w:t>
+      </w:r>
+    </w:p>
+    <w:p>
+      <w:pPr>
+        <w:rPr>
+          <w:lang w:val="en-US"/>
+        </w:rPr>
+      </w:pPr>
+      <w:r>
+        <w:rPr>
+          <w:lang w:val="en-US"/>
+        </w:rPr>
+        <w:t xml:space="preserve">The value of </w:t>
+      </w:r>
+      <w:proofErr w:type="spellStart"/>
+      <w:r>
+        <w:rPr>
+          <w:lang w:val="en-US"/>
+        </w:rPr>
+        <w:t>i</w:t>
+      </w:r>
+      <w:proofErr w:type="spellEnd"/>
+      <w:r>
+        <w:rPr>
+          <w:lang w:val="en-US"/>
+        </w:rPr>
+        <w:t xml:space="preserve"> is</w:t>
+      </w:r>
+      <w:r>
+        <w:rPr>
+          <w:b/>
+          <w:lang w:val="en-US"/>
+        </w:rPr>
+        <w:t xml:space="preserve"> </w:t>
+        <w:t xml:space="preserve">9</w:t>
+      </w:r>
+      <w:r>
+        <w:t xml:space="preserve">.</w:t>
+      </w:r>
+      <w:r>
+        <w:rPr>
+          <w:lang w:val="en-US"/>
+        </w:rPr>
+        <w:t xml:space="preserve"/>
+        <w:t xml:space="preserve"/>
+      </w:r>
+      <w:r>
+        <w:t xml:space="preserve"> </w:t>
+      </w:r>
+    </w:p>
+    <w:p>
+      <w:pPr>
+        <w:rPr>
+          <w:lang w:val="en-US"/>
+        </w:rPr>
+      </w:pPr>
+      <w:r>
+        <w:rPr>
+          <w:lang w:val="en-US"/>
+        </w:rPr>
+        <w:br w:type="page"/>
+      </w:r>
+    </w:p>
+    <w:p>
+      <w:pPr>
+        <w:pStyle w:val="Kop2"/>
+        <w:rPr>
+          <w:lang w:val="en-US"/>
+        </w:rPr>
+      </w:pPr>
+      <w:bookmarkStart w:name="_Toc502037981" w:id="7"/>
+      <w:r>
+        <w:rPr>
+          <w:lang w:val="en-US"/>
+        </w:rPr>
+        <w:lastRenderedPageBreak/>
+        <w:t>Tables</w:t>
+      </w:r>
+      <w:bookmarkEnd w:id="7"/>
+    </w:p>
+    <w:p>
+      <w:pPr>
+        <w:rPr>
+          <w:lang w:val="en-US"/>
+        </w:rPr>
+      </w:pPr>
+      <w:r>
+        <w:rPr>
+          <w:lang w:val="en-US"/>
+        </w:rPr>
+        <w:t xml:space="preserve">Design your tables in Word, and create rows using the </w:t>
+      </w:r>
+      <w:proofErr w:type="spellStart"/>
+      <w:r>
+        <w:rPr>
+          <w:lang w:val="en-US"/>
+        </w:rPr>
+        <w:t>AppendRow</w:t>
+      </w:r>
+      <w:proofErr w:type="spellEnd"/>
+      <w:r>
+        <w:rPr>
+          <w:lang w:val="en-US"/>
+        </w:rPr>
+        <w:t xml:space="preserve"> method. </w:t>
       </w:r>
     </w:p>
     <w:tbl>
@@ -2217,12 +2565,21 @@
                 <w:lang w:val="en-US"/>
               </w:rPr>
             </w:pPr>
+            <w:proofErr w:type="spellStart"/>
             <w:r>
               <w:rPr>
                 <w:b/>
                 <w:lang w:val="en-US"/>
               </w:rPr>
-              <w:t>i * 1</w:t>
+              <w:t>i</w:t>
+            </w:r>
+            <w:proofErr w:type="spellEnd"/>
+            <w:r>
+              <w:rPr>
+                <w:b/>
+                <w:lang w:val="en-US"/>
+              </w:rPr>
+              <w:t xml:space="preserve"> * 1</w:t>
             </w:r>
           </w:p>
         </w:tc>
@@ -2238,12 +2595,21 @@
                 <w:lang w:val="en-US"/>
               </w:rPr>
             </w:pPr>
+            <w:proofErr w:type="spellStart"/>
             <w:r>
               <w:rPr>
                 <w:b/>
                 <w:lang w:val="en-US"/>
               </w:rPr>
-              <w:t>i * 2</w:t>
+              <w:t>i</w:t>
+            </w:r>
+            <w:proofErr w:type="spellEnd"/>
+            <w:r>
+              <w:rPr>
+                <w:b/>
+                <w:lang w:val="en-US"/>
+              </w:rPr>
+              <w:t xml:space="preserve"> * 2</w:t>
             </w:r>
           </w:p>
         </w:tc>
@@ -2259,12 +2625,21 @@
                 <w:lang w:val="en-US"/>
               </w:rPr>
             </w:pPr>
+            <w:proofErr w:type="spellStart"/>
             <w:r>
               <w:rPr>
                 <w:b/>
                 <w:lang w:val="en-US"/>
               </w:rPr>
-              <w:t>i * 3</w:t>
+              <w:t>i</w:t>
+            </w:r>
+            <w:proofErr w:type="spellEnd"/>
+            <w:r>
+              <w:rPr>
+                <w:b/>
+                <w:lang w:val="en-US"/>
+              </w:rPr>
+              <w:t xml:space="preserve"> * 3</w:t>
             </w:r>
           </w:p>
         </w:tc>
@@ -2280,12 +2655,21 @@
                 <w:lang w:val="en-US"/>
               </w:rPr>
             </w:pPr>
+            <w:proofErr w:type="spellStart"/>
             <w:r>
               <w:rPr>
                 <w:b/>
                 <w:lang w:val="en-US"/>
               </w:rPr>
-              <w:t>i * 4</w:t>
+              <w:t>i</w:t>
+            </w:r>
+            <w:proofErr w:type="spellEnd"/>
+            <w:r>
+              <w:rPr>
+                <w:b/>
+                <w:lang w:val="en-US"/>
+              </w:rPr>
+              <w:t xml:space="preserve"> * 4</w:t>
             </w:r>
           </w:p>
         </w:tc>
@@ -2301,12 +2685,21 @@
                 <w:lang w:val="en-US"/>
               </w:rPr>
             </w:pPr>
+            <w:proofErr w:type="spellStart"/>
             <w:r>
               <w:rPr>
                 <w:b/>
                 <w:lang w:val="en-US"/>
               </w:rPr>
-              <w:t>i * 5</w:t>
+              <w:t>i</w:t>
+            </w:r>
+            <w:proofErr w:type="spellEnd"/>
+            <w:r>
+              <w:rPr>
+                <w:b/>
+                <w:lang w:val="en-US"/>
+              </w:rPr>
+              <w:t xml:space="preserve"> * 5</w:t>
             </w:r>
           </w:p>
         </w:tc>
@@ -2322,12 +2715,21 @@
                 <w:lang w:val="en-US"/>
               </w:rPr>
             </w:pPr>
+            <w:proofErr w:type="spellStart"/>
             <w:r>
               <w:rPr>
                 <w:b/>
                 <w:lang w:val="en-US"/>
               </w:rPr>
-              <w:t>i * 6</w:t>
+              <w:t>i</w:t>
+            </w:r>
+            <w:proofErr w:type="spellEnd"/>
+            <w:r>
+              <w:rPr>
+                <w:b/>
+                <w:lang w:val="en-US"/>
+              </w:rPr>
+              <w:t xml:space="preserve"> * 6</w:t>
             </w:r>
           </w:p>
         </w:tc>
@@ -2343,12 +2745,21 @@
                 <w:lang w:val="en-US"/>
               </w:rPr>
             </w:pPr>
+            <w:proofErr w:type="spellStart"/>
             <w:r>
               <w:rPr>
                 <w:b/>
                 <w:lang w:val="en-US"/>
               </w:rPr>
-              <w:t>i * 7</w:t>
+              <w:t>i</w:t>
+            </w:r>
+            <w:proofErr w:type="spellEnd"/>
+            <w:r>
+              <w:rPr>
+                <w:b/>
+                <w:lang w:val="en-US"/>
+              </w:rPr>
+              <w:t xml:space="preserve"> * 7</w:t>
             </w:r>
           </w:p>
         </w:tc>
@@ -2364,12 +2775,21 @@
                 <w:lang w:val="en-US"/>
               </w:rPr>
             </w:pPr>
+            <w:proofErr w:type="spellStart"/>
             <w:r>
               <w:rPr>
                 <w:b/>
                 <w:lang w:val="en-US"/>
               </w:rPr>
-              <w:t>i * 8</w:t>
+              <w:t>i</w:t>
+            </w:r>
+            <w:proofErr w:type="spellEnd"/>
+            <w:r>
+              <w:rPr>
+                <w:b/>
+                <w:lang w:val="en-US"/>
+              </w:rPr>
+              <w:t xml:space="preserve"> * 8</w:t>
             </w:r>
           </w:p>
         </w:tc>
@@ -2385,12 +2805,21 @@
                 <w:lang w:val="en-US"/>
               </w:rPr>
             </w:pPr>
+            <w:proofErr w:type="spellStart"/>
             <w:r>
               <w:rPr>
                 <w:b/>
                 <w:lang w:val="en-US"/>
               </w:rPr>
-              <w:t>i * 9</w:t>
+              <w:t>i</w:t>
+            </w:r>
+            <w:proofErr w:type="spellEnd"/>
+            <w:r>
+              <w:rPr>
+                <w:b/>
+                <w:lang w:val="en-US"/>
+              </w:rPr>
+              <w:t xml:space="preserve"> * 9</w:t>
             </w:r>
           </w:p>
         </w:tc>
@@ -2406,12 +2835,21 @@
                 <w:lang w:val="en-US"/>
               </w:rPr>
             </w:pPr>
+            <w:proofErr w:type="spellStart"/>
             <w:r>
               <w:rPr>
                 <w:b/>
                 <w:lang w:val="en-US"/>
               </w:rPr>
-              <w:t>i * 10</w:t>
+              <w:t>i</w:t>
+            </w:r>
+            <w:proofErr w:type="spellEnd"/>
+            <w:r>
+              <w:rPr>
+                <w:b/>
+                <w:lang w:val="en-US"/>
+              </w:rPr>
+              <w:t xml:space="preserve"> * 10</w:t>
             </w:r>
           </w:p>
         </w:tc>
@@ -2437,6 +2875,9 @@
               <w:t xml:space="preserve"/>
               <w:t xml:space="preserve">1</w:t>
             </w:r>
+            <w:r>
+              <w:t xml:space="preserve"/>
+            </w:r>
           </w:p>
         </w:tc>
         <w:tc>
@@ -2457,6 +2898,9 @@
               <w:t xml:space="preserve"/>
               <w:t xml:space="preserve">2</w:t>
             </w:r>
+            <w:r>
+              <w:t xml:space="preserve"/>
+            </w:r>
           </w:p>
         </w:tc>
         <w:tc>
@@ -2477,6 +2921,9 @@
               <w:t xml:space="preserve"/>
               <w:t xml:space="preserve">3</w:t>
             </w:r>
+            <w:r>
+              <w:t xml:space="preserve"/>
+            </w:r>
           </w:p>
         </w:tc>
         <w:tc>
@@ -2497,6 +2944,9 @@
               <w:t xml:space="preserve"/>
               <w:t xml:space="preserve">4</w:t>
             </w:r>
+            <w:r>
+              <w:t xml:space="preserve"/>
+            </w:r>
           </w:p>
         </w:tc>
         <w:tc>
@@ -2517,6 +2967,9 @@
               <w:t xml:space="preserve"/>
               <w:t xml:space="preserve">5</w:t>
             </w:r>
+            <w:r>
+              <w:t xml:space="preserve"/>
+            </w:r>
           </w:p>
         </w:tc>
         <w:tc>
@@ -2537,6 +2990,9 @@
               <w:t xml:space="preserve"/>
               <w:t xml:space="preserve">6</w:t>
             </w:r>
+            <w:r>
+              <w:t xml:space="preserve"/>
+            </w:r>
           </w:p>
         </w:tc>
         <w:tc>
@@ -2557,6 +3013,9 @@
               <w:t xml:space="preserve"/>
               <w:t xml:space="preserve">7</w:t>
             </w:r>
+            <w:r>
+              <w:t xml:space="preserve"/>
+            </w:r>
           </w:p>
         </w:tc>
         <w:tc>
@@ -2577,6 +3036,9 @@
               <w:t xml:space="preserve"/>
               <w:t xml:space="preserve">8</w:t>
             </w:r>
+            <w:r>
+              <w:t xml:space="preserve"/>
+            </w:r>
           </w:p>
         </w:tc>
         <w:tc>
@@ -2597,6 +3059,9 @@
               <w:t xml:space="preserve"/>
               <w:t xml:space="preserve">9</w:t>
             </w:r>
+            <w:r>
+              <w:t xml:space="preserve"/>
+            </w:r>
           </w:p>
         </w:tc>
         <w:tc>
@@ -2616,6 +3081,8 @@
               </w:rPr>
               <w:t xml:space="preserve"/>
               <w:t xml:space="preserve">10</w:t>
+            </w:r>
+            <w:r>
               <w:t xml:space="preserve"> </w:t>
               <w:t xml:space="preserve"/>
             </w:r>
@@ -2646,6 +3113,9 @@
               <w:t xml:space="preserve"/>
               <w:t xml:space="preserve">2</w:t>
             </w:r>
+            <w:r>
+              <w:t xml:space="preserve"/>
+            </w:r>
           </w:p>
         </w:tc>
         <w:tc>
@@ -2666,6 +3136,9 @@
               <w:t xml:space="preserve"/>
               <w:t xml:space="preserve">4</w:t>
             </w:r>
+            <w:r>
+              <w:t xml:space="preserve"/>
+            </w:r>
           </w:p>
         </w:tc>
         <w:tc>
@@ -2686,6 +3159,9 @@
               <w:t xml:space="preserve"/>
               <w:t xml:space="preserve">6</w:t>
             </w:r>
+            <w:r>
+              <w:t xml:space="preserve"/>
+            </w:r>
           </w:p>
         </w:tc>
         <w:tc>
@@ -2706,6 +3182,9 @@
               <w:t xml:space="preserve"/>
               <w:t xml:space="preserve">8</w:t>
             </w:r>
+            <w:r>
+              <w:t xml:space="preserve"/>
+            </w:r>
           </w:p>
         </w:tc>
         <w:tc>
@@ -2726,6 +3205,9 @@
               <w:t xml:space="preserve"/>
               <w:t xml:space="preserve">10</w:t>
             </w:r>
+            <w:r>
+              <w:t xml:space="preserve"/>
+            </w:r>
           </w:p>
         </w:tc>
         <w:tc>
@@ -2746,6 +3228,9 @@
               <w:t xml:space="preserve"/>
               <w:t xml:space="preserve">12</w:t>
             </w:r>
+            <w:r>
+              <w:t xml:space="preserve"/>
+            </w:r>
           </w:p>
         </w:tc>
         <w:tc>
@@ -2766,6 +3251,9 @@
               <w:t xml:space="preserve"/>
               <w:t xml:space="preserve">14</w:t>
             </w:r>
+            <w:r>
+              <w:t xml:space="preserve"/>
+            </w:r>
           </w:p>
         </w:tc>
         <w:tc>
@@ -2786,6 +3274,9 @@
               <w:t xml:space="preserve"/>
               <w:t xml:space="preserve">16</w:t>
             </w:r>
+            <w:r>
+              <w:t xml:space="preserve"/>
+            </w:r>
           </w:p>
         </w:tc>
         <w:tc>
@@ -2806,6 +3297,9 @@
               <w:t xml:space="preserve"/>
               <w:t xml:space="preserve">18</w:t>
             </w:r>
+            <w:r>
+              <w:t xml:space="preserve"/>
+            </w:r>
           </w:p>
         </w:tc>
         <w:tc>
@@ -2825,6 +3319,8 @@
               </w:rPr>
               <w:t xml:space="preserve"/>
               <w:t xml:space="preserve">20</w:t>
+            </w:r>
+            <w:r>
               <w:t xml:space="preserve"> </w:t>
               <w:t xml:space="preserve"/>
             </w:r>
@@ -2855,6 +3351,9 @@
               <w:t xml:space="preserve"/>
               <w:t xml:space="preserve">3</w:t>
             </w:r>
+            <w:r>
+              <w:t xml:space="preserve"/>
+            </w:r>
           </w:p>
         </w:tc>
         <w:tc>
@@ -2875,6 +3374,9 @@
               <w:t xml:space="preserve"/>
               <w:t xml:space="preserve">6</w:t>
             </w:r>
+            <w:r>
+              <w:t xml:space="preserve"/>
+            </w:r>
           </w:p>
         </w:tc>
         <w:tc>
@@ -2895,6 +3397,9 @@
               <w:t xml:space="preserve"/>
               <w:t xml:space="preserve">9</w:t>
             </w:r>
+            <w:r>
+              <w:t xml:space="preserve"/>
+            </w:r>
           </w:p>
         </w:tc>
         <w:tc>
@@ -2915,6 +3420,9 @@
               <w:t xml:space="preserve"/>
               <w:t xml:space="preserve">12</w:t>
             </w:r>
+            <w:r>
+              <w:t xml:space="preserve"/>
+            </w:r>
           </w:p>
         </w:tc>
         <w:tc>
@@ -2935,6 +3443,9 @@
               <w:t xml:space="preserve"/>
               <w:t xml:space="preserve">15</w:t>
             </w:r>
+            <w:r>
+              <w:t xml:space="preserve"/>
+            </w:r>
           </w:p>
         </w:tc>
         <w:tc>
@@ -2955,6 +3466,9 @@
               <w:t xml:space="preserve"/>
               <w:t xml:space="preserve">18</w:t>
             </w:r>
+            <w:r>
+              <w:t xml:space="preserve"/>
+            </w:r>
           </w:p>
         </w:tc>
         <w:tc>
@@ -2975,6 +3489,9 @@
               <w:t xml:space="preserve"/>
               <w:t xml:space="preserve">21</w:t>
             </w:r>
+            <w:r>
+              <w:t xml:space="preserve"/>
+            </w:r>
           </w:p>
         </w:tc>
         <w:tc>
@@ -2995,6 +3512,9 @@
               <w:t xml:space="preserve"/>
               <w:t xml:space="preserve">24</w:t>
             </w:r>
+            <w:r>
+              <w:t xml:space="preserve"/>
+            </w:r>
           </w:p>
         </w:tc>
         <w:tc>
@@ -3015,6 +3535,9 @@
               <w:t xml:space="preserve"/>
               <w:t xml:space="preserve">27</w:t>
             </w:r>
+            <w:r>
+              <w:t xml:space="preserve"/>
+            </w:r>
           </w:p>
         </w:tc>
         <w:tc>
@@ -3034,6 +3557,8 @@
               </w:rPr>
               <w:t xml:space="preserve"/>
               <w:t xml:space="preserve">30</w:t>
+            </w:r>
+            <w:r>
               <w:t xml:space="preserve"> </w:t>
               <w:t xml:space="preserve"/>
             </w:r>
@@ -3064,6 +3589,9 @@
               <w:t xml:space="preserve"/>
               <w:t xml:space="preserve">4</w:t>
             </w:r>
+            <w:r>
+              <w:t xml:space="preserve"/>
+            </w:r>
           </w:p>
         </w:tc>
         <w:tc>
@@ -3084,6 +3612,9 @@
               <w:t xml:space="preserve"/>
               <w:t xml:space="preserve">8</w:t>
             </w:r>
+            <w:r>
+              <w:t xml:space="preserve"/>
+            </w:r>
           </w:p>
         </w:tc>
         <w:tc>
@@ -3104,6 +3635,9 @@
               <w:t xml:space="preserve"/>
               <w:t xml:space="preserve">12</w:t>
             </w:r>
+            <w:r>
+              <w:t xml:space="preserve"/>
+            </w:r>
           </w:p>
         </w:tc>
         <w:tc>
@@ -3124,6 +3658,9 @@
               <w:t xml:space="preserve"/>
               <w:t xml:space="preserve">16</w:t>
             </w:r>
+            <w:r>
+              <w:t xml:space="preserve"/>
+            </w:r>
           </w:p>
         </w:tc>
         <w:tc>
@@ -3144,6 +3681,9 @@
               <w:t xml:space="preserve"/>
               <w:t xml:space="preserve">20</w:t>
             </w:r>
+            <w:r>
+              <w:t xml:space="preserve"/>
+            </w:r>
           </w:p>
         </w:tc>
         <w:tc>
@@ -3164,6 +3704,9 @@
               <w:t xml:space="preserve"/>
               <w:t xml:space="preserve">24</w:t>
             </w:r>
+            <w:r>
+              <w:t xml:space="preserve"/>
+            </w:r>
           </w:p>
         </w:tc>
         <w:tc>
@@ -3184,6 +3727,9 @@
               <w:t xml:space="preserve"/>
               <w:t xml:space="preserve">28</w:t>
             </w:r>
+            <w:r>
+              <w:t xml:space="preserve"/>
+            </w:r>
           </w:p>
         </w:tc>
         <w:tc>
@@ -3204,6 +3750,9 @@
               <w:t xml:space="preserve"/>
               <w:t xml:space="preserve">32</w:t>
             </w:r>
+            <w:r>
+              <w:t xml:space="preserve"/>
+            </w:r>
           </w:p>
         </w:tc>
         <w:tc>
@@ -3224,6 +3773,9 @@
               <w:t xml:space="preserve"/>
               <w:t xml:space="preserve">36</w:t>
             </w:r>
+            <w:r>
+              <w:t xml:space="preserve"/>
+            </w:r>
           </w:p>
         </w:tc>
         <w:tc>
@@ -3243,6 +3795,8 @@
               </w:rPr>
               <w:t xml:space="preserve"/>
               <w:t xml:space="preserve">40</w:t>
+            </w:r>
+            <w:r>
               <w:t xml:space="preserve"> </w:t>
               <w:t xml:space="preserve"/>
             </w:r>
@@ -3273,6 +3827,9 @@
               <w:t xml:space="preserve"/>
               <w:t xml:space="preserve">5</w:t>
             </w:r>
+            <w:r>
+              <w:t xml:space="preserve"/>
+            </w:r>
           </w:p>
         </w:tc>
         <w:tc>
@@ -3293,6 +3850,9 @@
               <w:t xml:space="preserve"/>
               <w:t xml:space="preserve">10</w:t>
             </w:r>
+            <w:r>
+              <w:t xml:space="preserve"/>
+            </w:r>
           </w:p>
         </w:tc>
         <w:tc>
@@ -3313,6 +3873,9 @@
               <w:t xml:space="preserve"/>
               <w:t xml:space="preserve">15</w:t>
             </w:r>
+            <w:r>
+              <w:t xml:space="preserve"/>
+            </w:r>
           </w:p>
         </w:tc>
         <w:tc>
@@ -3333,6 +3896,9 @@
               <w:t xml:space="preserve"/>
               <w:t xml:space="preserve">20</w:t>
             </w:r>
+            <w:r>
+              <w:t xml:space="preserve"/>
+            </w:r>
           </w:p>
         </w:tc>
         <w:tc>
@@ -3353,6 +3919,9 @@
               <w:t xml:space="preserve"/>
               <w:t xml:space="preserve">25</w:t>
             </w:r>
+            <w:r>
+              <w:t xml:space="preserve"/>
+            </w:r>
           </w:p>
         </w:tc>
         <w:tc>
@@ -3373,6 +3942,9 @@
               <w:t xml:space="preserve"/>
               <w:t xml:space="preserve">30</w:t>
             </w:r>
+            <w:r>
+              <w:t xml:space="preserve"/>
+            </w:r>
           </w:p>
         </w:tc>
         <w:tc>
@@ -3393,6 +3965,9 @@
               <w:t xml:space="preserve"/>
               <w:t xml:space="preserve">35</w:t>
             </w:r>
+            <w:r>
+              <w:t xml:space="preserve"/>
+            </w:r>
           </w:p>
         </w:tc>
         <w:tc>
@@ -3413,6 +3988,9 @@
               <w:t xml:space="preserve"/>
               <w:t xml:space="preserve">40</w:t>
             </w:r>
+            <w:r>
+              <w:t xml:space="preserve"/>
+            </w:r>
           </w:p>
         </w:tc>
         <w:tc>
@@ -3433,6 +4011,9 @@
               <w:t xml:space="preserve"/>
               <w:t xml:space="preserve">45</w:t>
             </w:r>
+            <w:r>
+              <w:t xml:space="preserve"/>
+            </w:r>
           </w:p>
         </w:tc>
         <w:tc>
@@ -3452,6 +4033,8 @@
               </w:rPr>
               <w:t xml:space="preserve"/>
               <w:t xml:space="preserve">50</w:t>
+            </w:r>
+            <w:r>
               <w:t xml:space="preserve"> </w:t>
               <w:t xml:space="preserve"/>
             </w:r>
@@ -3482,6 +4065,9 @@
               <w:t xml:space="preserve"/>
               <w:t xml:space="preserve">6</w:t>
             </w:r>
+            <w:r>
+              <w:t xml:space="preserve"/>
+            </w:r>
           </w:p>
         </w:tc>
         <w:tc>
@@ -3502,6 +4088,9 @@
               <w:t xml:space="preserve"/>
               <w:t xml:space="preserve">12</w:t>
             </w:r>
+            <w:r>
+              <w:t xml:space="preserve"/>
+            </w:r>
           </w:p>
         </w:tc>
         <w:tc>
@@ -3522,6 +4111,9 @@
               <w:t xml:space="preserve"/>
               <w:t xml:space="preserve">18</w:t>
             </w:r>
+            <w:r>
+              <w:t xml:space="preserve"/>
+            </w:r>
           </w:p>
         </w:tc>
         <w:tc>
@@ -3542,6 +4134,9 @@
               <w:t xml:space="preserve"/>
               <w:t xml:space="preserve">24</w:t>
             </w:r>
+            <w:r>
+              <w:t xml:space="preserve"/>
+            </w:r>
           </w:p>
         </w:tc>
         <w:tc>
@@ -3562,6 +4157,9 @@
               <w:t xml:space="preserve"/>
               <w:t xml:space="preserve">30</w:t>
             </w:r>
+            <w:r>
+              <w:t xml:space="preserve"/>
+            </w:r>
           </w:p>
         </w:tc>
         <w:tc>
@@ -3582,6 +4180,9 @@
               <w:t xml:space="preserve"/>
               <w:t xml:space="preserve">36</w:t>
             </w:r>
+            <w:r>
+              <w:t xml:space="preserve"/>
+            </w:r>
           </w:p>
         </w:tc>
         <w:tc>
@@ -3602,6 +4203,9 @@
               <w:t xml:space="preserve"/>
               <w:t xml:space="preserve">42</w:t>
             </w:r>
+            <w:r>
+              <w:t xml:space="preserve"/>
+            </w:r>
           </w:p>
         </w:tc>
         <w:tc>
@@ -3622,6 +4226,9 @@
               <w:t xml:space="preserve"/>
               <w:t xml:space="preserve">48</w:t>
             </w:r>
+            <w:r>
+              <w:t xml:space="preserve"/>
+            </w:r>
           </w:p>
         </w:tc>
         <w:tc>
@@ -3642,6 +4249,9 @@
               <w:t xml:space="preserve"/>
               <w:t xml:space="preserve">54</w:t>
             </w:r>
+            <w:r>
+              <w:t xml:space="preserve"/>
+            </w:r>
           </w:p>
         </w:tc>
         <w:tc>
@@ -3661,6 +4271,8 @@
               </w:rPr>
               <w:t xml:space="preserve"/>
               <w:t xml:space="preserve">60</w:t>
+            </w:r>
+            <w:r>
               <w:t xml:space="preserve"> </w:t>
               <w:t xml:space="preserve"/>
             </w:r>
@@ -3691,6 +4303,9 @@
               <w:t xml:space="preserve"/>
               <w:t xml:space="preserve">7</w:t>
             </w:r>
+            <w:r>
+              <w:t xml:space="preserve"/>
+            </w:r>
           </w:p>
         </w:tc>
         <w:tc>
@@ -3711,6 +4326,9 @@
               <w:t xml:space="preserve"/>
               <w:t xml:space="preserve">14</w:t>
             </w:r>
+            <w:r>
+              <w:t xml:space="preserve"/>
+            </w:r>
           </w:p>
         </w:tc>
         <w:tc>
@@ -3731,6 +4349,9 @@
               <w:t xml:space="preserve"/>
               <w:t xml:space="preserve">21</w:t>
             </w:r>
+            <w:r>
+              <w:t xml:space="preserve"/>
+            </w:r>
           </w:p>
         </w:tc>
         <w:tc>
@@ -3751,6 +4372,9 @@
               <w:t xml:space="preserve"/>
               <w:t xml:space="preserve">28</w:t>
             </w:r>
+            <w:r>
+              <w:t xml:space="preserve"/>
+            </w:r>
           </w:p>
         </w:tc>
         <w:tc>
@@ -3771,6 +4395,9 @@
               <w:t xml:space="preserve"/>
               <w:t xml:space="preserve">35</w:t>
             </w:r>
+            <w:r>
+              <w:t xml:space="preserve"/>
+            </w:r>
           </w:p>
         </w:tc>
         <w:tc>
@@ -3791,6 +4418,9 @@
               <w:t xml:space="preserve"/>
               <w:t xml:space="preserve">42</w:t>
             </w:r>
+            <w:r>
+              <w:t xml:space="preserve"/>
+            </w:r>
           </w:p>
         </w:tc>
         <w:tc>
@@ -3811,6 +4441,9 @@
               <w:t xml:space="preserve"/>
               <w:t xml:space="preserve">49</w:t>
             </w:r>
+            <w:r>
+              <w:t xml:space="preserve"/>
+            </w:r>
           </w:p>
         </w:tc>
         <w:tc>
@@ -3831,6 +4464,9 @@
               <w:t xml:space="preserve"/>
               <w:t xml:space="preserve">56</w:t>
             </w:r>
+            <w:r>
+              <w:t xml:space="preserve"/>
+            </w:r>
           </w:p>
         </w:tc>
         <w:tc>
@@ -3851,6 +4487,9 @@
               <w:t xml:space="preserve"/>
               <w:t xml:space="preserve">63</w:t>
             </w:r>
+            <w:r>
+              <w:t xml:space="preserve"/>
+            </w:r>
           </w:p>
         </w:tc>
         <w:tc>
@@ -3870,6 +4509,8 @@
               </w:rPr>
               <w:t xml:space="preserve"/>
               <w:t xml:space="preserve">70</w:t>
+            </w:r>
+            <w:r>
               <w:t xml:space="preserve"> </w:t>
               <w:t xml:space="preserve"/>
             </w:r>
@@ -3900,6 +4541,9 @@
               <w:t xml:space="preserve"/>
               <w:t xml:space="preserve">8</w:t>
             </w:r>
+            <w:r>
+              <w:t xml:space="preserve"/>
+            </w:r>
           </w:p>
         </w:tc>
         <w:tc>
@@ -3920,6 +4564,9 @@
               <w:t xml:space="preserve"/>
               <w:t xml:space="preserve">16</w:t>
             </w:r>
+            <w:r>
+              <w:t xml:space="preserve"/>
+            </w:r>
           </w:p>
         </w:tc>
         <w:tc>
@@ -3940,6 +4587,9 @@
               <w:t xml:space="preserve"/>
               <w:t xml:space="preserve">24</w:t>
             </w:r>
+            <w:r>
+              <w:t xml:space="preserve"/>
+            </w:r>
           </w:p>
         </w:tc>
         <w:tc>
@@ -3960,6 +4610,9 @@
               <w:t xml:space="preserve"/>
               <w:t xml:space="preserve">32</w:t>
             </w:r>
+            <w:r>
+              <w:t xml:space="preserve"/>
+            </w:r>
           </w:p>
         </w:tc>
         <w:tc>
@@ -3980,6 +4633,9 @@
               <w:t xml:space="preserve"/>
               <w:t xml:space="preserve">40</w:t>
             </w:r>
+            <w:r>
+              <w:t xml:space="preserve"/>
+            </w:r>
           </w:p>
         </w:tc>
         <w:tc>
@@ -4000,6 +4656,9 @@
               <w:t xml:space="preserve"/>
               <w:t xml:space="preserve">48</w:t>
             </w:r>
+            <w:r>
+              <w:t xml:space="preserve"/>
+            </w:r>
           </w:p>
         </w:tc>
         <w:tc>
@@ -4020,6 +4679,9 @@
               <w:t xml:space="preserve"/>
               <w:t xml:space="preserve">56</w:t>
             </w:r>
+            <w:r>
+              <w:t xml:space="preserve"/>
+            </w:r>
           </w:p>
         </w:tc>
         <w:tc>
@@ -4040,6 +4702,9 @@
               <w:t xml:space="preserve"/>
               <w:t xml:space="preserve">64</w:t>
             </w:r>
+            <w:r>
+              <w:t xml:space="preserve"/>
+            </w:r>
           </w:p>
         </w:tc>
         <w:tc>
@@ -4060,6 +4725,9 @@
               <w:t xml:space="preserve"/>
               <w:t xml:space="preserve">72</w:t>
             </w:r>
+            <w:r>
+              <w:t xml:space="preserve"/>
+            </w:r>
           </w:p>
         </w:tc>
         <w:tc>
@@ -4079,6 +4747,8 @@
               </w:rPr>
               <w:t xml:space="preserve"/>
               <w:t xml:space="preserve">80</w:t>
+            </w:r>
+            <w:r>
               <w:t xml:space="preserve"> </w:t>
               <w:t xml:space="preserve"/>
             </w:r>
@@ -4109,6 +4779,9 @@
               <w:t xml:space="preserve"/>
               <w:t xml:space="preserve">9</w:t>
             </w:r>
+            <w:r>
+              <w:t xml:space="preserve"/>
+            </w:r>
           </w:p>
         </w:tc>
         <w:tc>
@@ -4129,6 +4802,9 @@
               <w:t xml:space="preserve"/>
               <w:t xml:space="preserve">18</w:t>
             </w:r>
+            <w:r>
+              <w:t xml:space="preserve"/>
+            </w:r>
           </w:p>
         </w:tc>
         <w:tc>
@@ -4149,6 +4825,9 @@
               <w:t xml:space="preserve"/>
               <w:t xml:space="preserve">27</w:t>
             </w:r>
+            <w:r>
+              <w:t xml:space="preserve"/>
+            </w:r>
           </w:p>
         </w:tc>
         <w:tc>
@@ -4169,6 +4848,9 @@
               <w:t xml:space="preserve"/>
               <w:t xml:space="preserve">36</w:t>
             </w:r>
+            <w:r>
+              <w:t xml:space="preserve"/>
+            </w:r>
           </w:p>
         </w:tc>
         <w:tc>
@@ -4189,6 +4871,9 @@
               <w:t xml:space="preserve"/>
               <w:t xml:space="preserve">45</w:t>
             </w:r>
+            <w:r>
+              <w:t xml:space="preserve"/>
+            </w:r>
           </w:p>
         </w:tc>
         <w:tc>
@@ -4209,6 +4894,9 @@
               <w:t xml:space="preserve"/>
               <w:t xml:space="preserve">54</w:t>
             </w:r>
+            <w:r>
+              <w:t xml:space="preserve"/>
+            </w:r>
           </w:p>
         </w:tc>
         <w:tc>
@@ -4229,6 +4917,9 @@
               <w:t xml:space="preserve"/>
               <w:t xml:space="preserve">63</w:t>
             </w:r>
+            <w:r>
+              <w:t xml:space="preserve"/>
+            </w:r>
           </w:p>
         </w:tc>
         <w:tc>
@@ -4249,6 +4940,9 @@
               <w:t xml:space="preserve"/>
               <w:t xml:space="preserve">72</w:t>
             </w:r>
+            <w:r>
+              <w:t xml:space="preserve"/>
+            </w:r>
           </w:p>
         </w:tc>
         <w:tc>
@@ -4269,6 +4963,9 @@
               <w:t xml:space="preserve"/>
               <w:t xml:space="preserve">81</w:t>
             </w:r>
+            <w:r>
+              <w:t xml:space="preserve"/>
+            </w:r>
           </w:p>
         </w:tc>
         <w:tc>
@@ -4288,6 +4985,8 @@
               </w:rPr>
               <w:t xml:space="preserve"/>
               <w:t xml:space="preserve">90</w:t>
+            </w:r>
+            <w:r>
               <w:t xml:space="preserve"> </w:t>
               <w:t xml:space="preserve"/>
             </w:r>
@@ -4318,6 +5017,9 @@
               <w:t xml:space="preserve"/>
               <w:t xml:space="preserve">10</w:t>
             </w:r>
+            <w:r>
+              <w:t xml:space="preserve"/>
+            </w:r>
           </w:p>
         </w:tc>
         <w:tc>
@@ -4338,6 +5040,9 @@
               <w:t xml:space="preserve"/>
               <w:t xml:space="preserve">20</w:t>
             </w:r>
+            <w:r>
+              <w:t xml:space="preserve"/>
+            </w:r>
           </w:p>
         </w:tc>
         <w:tc>
@@ -4358,6 +5063,9 @@
               <w:t xml:space="preserve"/>
               <w:t xml:space="preserve">30</w:t>
             </w:r>
+            <w:r>
+              <w:t xml:space="preserve"/>
+            </w:r>
           </w:p>
         </w:tc>
         <w:tc>
@@ -4378,6 +5086,9 @@
               <w:t xml:space="preserve"/>
               <w:t xml:space="preserve">40</w:t>
             </w:r>
+            <w:r>
+              <w:t xml:space="preserve"/>
+            </w:r>
           </w:p>
         </w:tc>
         <w:tc>
@@ -4398,6 +5109,9 @@
               <w:t xml:space="preserve"/>
               <w:t xml:space="preserve">50</w:t>
             </w:r>
+            <w:r>
+              <w:t xml:space="preserve"/>
+            </w:r>
           </w:p>
         </w:tc>
         <w:tc>
@@ -4418,6 +5132,9 @@
               <w:t xml:space="preserve"/>
               <w:t xml:space="preserve">60</w:t>
             </w:r>
+            <w:r>
+              <w:t xml:space="preserve"/>
+            </w:r>
           </w:p>
         </w:tc>
         <w:tc>
@@ -4438,6 +5155,9 @@
               <w:t xml:space="preserve"/>
               <w:t xml:space="preserve">70</w:t>
             </w:r>
+            <w:r>
+              <w:t xml:space="preserve"/>
+            </w:r>
           </w:p>
         </w:tc>
         <w:tc>
@@ -4458,6 +5178,9 @@
               <w:t xml:space="preserve"/>
               <w:t xml:space="preserve">80</w:t>
             </w:r>
+            <w:r>
+              <w:t xml:space="preserve"/>
+            </w:r>
           </w:p>
         </w:tc>
         <w:tc>
@@ -4478,6 +5201,9 @@
               <w:t xml:space="preserve"/>
               <w:t xml:space="preserve">90</w:t>
             </w:r>
+            <w:r>
+              <w:t xml:space="preserve"/>
+            </w:r>
           </w:p>
         </w:tc>
         <w:tc>
@@ -4497,6 +5223,8 @@
               </w:rPr>
               <w:t xml:space="preserve"/>
               <w:t xml:space="preserve">100</w:t>
+            </w:r>
+            <w:r>
               <w:t xml:space="preserve"> </w:t>
               <w:t xml:space="preserve"/>
             </w:r>
@@ -4547,7 +5275,7 @@
           <w:lang w:val="en-US"/>
         </w:rPr>
       </w:pPr>
-      <w:bookmarkStart w:name="_Toc501662265" w:id="7"/>
+      <w:bookmarkStart w:name="_Toc502037982" w:id="8"/>
       <w:r>
         <w:rPr>
           <w:lang w:val="en-US"/>
@@ -4555,7 +5283,7 @@
         <w:lastRenderedPageBreak/>
         <w:t>Images</w:t>
       </w:r>
-      <w:bookmarkEnd w:id="7"/>
+      <w:bookmarkEnd w:id="8"/>
     </w:p>
     <w:p>
       <w:pPr>
@@ -4598,7 +5326,7 @@
                     <pic:cNvPicPr/>
                   </pic:nvPicPr>
                   <pic:blipFill>
-                    <a:blip r:embed="Rde7e84576b224086" cstate="print">
+                    <a:blip r:embed="R47dbdcdcdbd6466f" cstate="print">
                       <a:extLst>
                         <a:ext uri="{28A0092B-C50C-407E-A947-70E740481C1C}"/>
                       </a:extLst>
@@ -4633,7 +5361,35 @@
         <w:rPr>
           <w:lang w:val="en-US"/>
         </w:rPr>
-        <w:t>If only a file name is specified, SharpDocx searches this file in a directory specified by the ImageDirectory property.</w:t>
+        <w:t xml:space="preserve">If only a file name is specified, </w:t>
+      </w:r>
+      <w:proofErr w:type="spellStart"/>
+      <w:r>
+        <w:rPr>
+          <w:lang w:val="en-US"/>
+        </w:rPr>
+        <w:t>SharpDocx</w:t>
+      </w:r>
+      <w:proofErr w:type="spellEnd"/>
+      <w:r>
+        <w:rPr>
+          <w:lang w:val="en-US"/>
+        </w:rPr>
+        <w:t xml:space="preserve"> searches this file in a directory specified by the </w:t>
+      </w:r>
+      <w:proofErr w:type="spellStart"/>
+      <w:r>
+        <w:rPr>
+          <w:lang w:val="en-US"/>
+        </w:rPr>
+        <w:t>ImageDirectory</w:t>
+      </w:r>
+      <w:proofErr w:type="spellEnd"/>
+      <w:r>
+        <w:rPr>
+          <w:lang w:val="en-US"/>
+        </w:rPr>
+        <w:t xml:space="preserve"> property.</w:t>
       </w:r>
       <w:r>
         <w:rPr>
@@ -4659,6 +5415,9 @@
         </w:rPr>
         <w:t xml:space="preserve"/>
         <w:t xml:space="preserve">C:\Projects\SharpDocx\Samples\SampleProjects\Tutorial\bin\Debug\..\..\..\..\Images</w:t>
+      </w:r>
+      <w:r>
+        <w:t xml:space="preserve"/>
       </w:r>
       <w:r>
         <w:rPr>
@@ -4725,7 +5484,7 @@
                     <pic:cNvPicPr/>
                   </pic:nvPicPr>
                   <pic:blipFill>
-                    <a:blip r:embed="Re268c12eb77c4e60" cstate="print">
+                    <a:blip r:embed="Ra8bdd895661346c8" cstate="print">
                       <a:extLst>
                         <a:ext uri="{28A0092B-C50C-407E-A947-70E740481C1C}"/>
                       </a:extLst>
@@ -4812,7 +5571,7 @@
                     <pic:cNvPicPr/>
                   </pic:nvPicPr>
                   <pic:blipFill>
-                    <a:blip r:embed="R2a67be12c6674343" cstate="print">
+                    <a:blip r:embed="R25625249a39740f0" cstate="print">
                       <a:extLst>
                         <a:ext uri="{28A0092B-C50C-407E-A947-70E740481C1C}"/>
                       </a:extLst>
@@ -4863,171 +5622,13 @@
           <w:lang w:val="en-US"/>
         </w:rPr>
       </w:pPr>
-      <w:bookmarkStart w:name="_Toc501662266" w:id="8"/>
+      <w:bookmarkStart w:name="_Toc502037983" w:id="9"/>
       <w:r>
         <w:rPr>
           <w:lang w:val="en-US"/>
         </w:rPr>
         <w:lastRenderedPageBreak/>
         <w:t>Replacing text</w:t>
-      </w:r>
-      <w:bookmarkEnd w:id="8"/>
-    </w:p>
-    <w:p>
-      <w:pPr>
-        <w:rPr>
-          <w:lang w:val="en-US"/>
-        </w:rPr>
-      </w:pPr>
-      <w:r>
-        <w:rPr>
-          <w:lang w:val="en-US"/>
-        </w:rPr>
-        <w:t>If you want to replace text, you</w:t>
-      </w:r>
-      <w:r>
-        <w:rPr>
-          <w:lang w:val="en-US"/>
-        </w:rPr>
-        <w:t xml:space="preserve"> can use the Replace method</w:t>
-      </w:r>
-      <w:r>
-        <w:rPr>
-          <w:lang w:val="en-US"/>
-        </w:rPr>
-        <w:t>.</w:t>
-      </w:r>
-    </w:p>
-    <w:p>
-      <w:pPr>
-        <w:rPr>
-          <w:lang w:val="en-US"/>
-        </w:rPr>
-      </w:pPr>
-      <w:r>
-        <w:rPr>
-          <w:lang w:val="en-US"/>
-        </w:rPr>
-        <w:t xml:space="preserve">This </w:t>
-      </w:r>
-      <w:r>
-        <w:rPr>
-          <w:lang w:val="en-US"/>
-        </w:rPr>
-        <w:t xml:space="preserve">will </w:t>
-      </w:r>
-      <w:r>
-        <w:rPr>
-          <w:lang w:val="en-US"/>
-        </w:rPr>
-        <w:t xml:space="preserve">replace </w:t>
-      </w:r>
-      <w:r>
-        <w:rPr>
-          <w:i/>
-          <w:lang w:val="en-US"/>
-        </w:rPr>
-        <w:t>all</w:t>
-      </w:r>
-      <w:r>
-        <w:rPr>
-          <w:lang w:val="en-US"/>
-        </w:rPr>
-        <w:t xml:space="preserve"> </w:t>
-      </w:r>
-      <w:r>
-        <w:rPr>
-          <w:lang w:val="en-US"/>
-        </w:rPr>
-        <w:t>occurrences</w:t>
-      </w:r>
-      <w:r>
-        <w:rPr>
-          <w:lang w:val="en-US"/>
-        </w:rPr>
-        <w:t xml:space="preserve"> of the </w:t>
-      </w:r>
-      <w:r>
-        <w:rPr>
-          <w:lang w:val="en-US"/>
-        </w:rPr>
-        <w:t>specified string</w:t>
-      </w:r>
-      <w:r>
-        <w:rPr>
-          <w:lang w:val="en-US"/>
-        </w:rPr>
-        <w:t>.</w:t>
-      </w:r>
-    </w:p>
-    <w:p>
-      <w:pPr>
-        <w:rPr>
-          <w:lang w:val="en-US"/>
-        </w:rPr>
-      </w:pPr>
-      <w:r>
-        <w:rPr>
-          <w:lang w:val="en-US"/>
-        </w:rPr>
-        <w:t xml:space="preserve">Here’s the </w:t>
-      </w:r>
-      <w:r>
-        <w:rPr>
-          <w:b/>
-          <w:lang w:val="en-US"/>
-        </w:rPr>
-        <w:t xml:space="preserve">replaced text</w:t>
-      </w:r>
-      <w:r>
-        <w:rPr>
-          <w:lang w:val="en-US"/>
-        </w:rPr>
-        <w:t>.</w:t>
-      </w:r>
-      <w:r>
-        <w:rPr>
-          <w:lang w:val="en-US"/>
-        </w:rPr>
-        <w:t xml:space="preserve"> And here’s some more replaced text</w:t>
-      </w:r>
-      <w:r>
-        <w:t xml:space="preserve">.</w:t>
-      </w:r>
-    </w:p>
-    <w:p>
-      <w:pPr>
-        <w:rPr>
-          <w:lang w:val="en-US"/>
-        </w:rPr>
-      </w:pPr>
-      <w:r>
-        <w:rPr>
-          <w:lang w:val="en-US"/>
-        </w:rPr>
-        <w:br w:type="page"/>
-      </w:r>
-    </w:p>
-    <w:p>
-      <w:pPr>
-        <w:pStyle w:val="Kop2"/>
-        <w:rPr>
-          <w:lang w:val="en-US"/>
-        </w:rPr>
-      </w:pPr>
-      <w:bookmarkStart w:name="_Toc501662267" w:id="9"/>
-      <w:r>
-        <w:rPr>
-          <w:lang w:val="en-US"/>
-        </w:rPr>
-        <w:lastRenderedPageBreak/>
-        <w:t>The M</w:t>
-      </w:r>
-      <w:r>
-        <w:rPr>
-          <w:lang w:val="en-US"/>
-        </w:rPr>
-        <w:t>ap</w:t>
       </w:r>
       <w:bookmarkEnd w:id="9"/>
     </w:p>
@@ -5041,6 +5642,164 @@
         <w:rPr>
           <w:lang w:val="en-US"/>
         </w:rPr>
+        <w:t>If you want to replace text, you</w:t>
+      </w:r>
+      <w:r>
+        <w:rPr>
+          <w:lang w:val="en-US"/>
+        </w:rPr>
+        <w:t xml:space="preserve"> can use the Replace method</w:t>
+      </w:r>
+      <w:r>
+        <w:rPr>
+          <w:lang w:val="en-US"/>
+        </w:rPr>
+        <w:t>.</w:t>
+      </w:r>
+    </w:p>
+    <w:p>
+      <w:pPr>
+        <w:rPr>
+          <w:lang w:val="en-US"/>
+        </w:rPr>
+      </w:pPr>
+      <w:r>
+        <w:rPr>
+          <w:lang w:val="en-US"/>
+        </w:rPr>
+        <w:t xml:space="preserve">This </w:t>
+      </w:r>
+      <w:r>
+        <w:rPr>
+          <w:lang w:val="en-US"/>
+        </w:rPr>
+        <w:t xml:space="preserve">will </w:t>
+      </w:r>
+      <w:r>
+        <w:rPr>
+          <w:lang w:val="en-US"/>
+        </w:rPr>
+        <w:t xml:space="preserve">replace </w:t>
+      </w:r>
+      <w:r>
+        <w:rPr>
+          <w:i/>
+          <w:lang w:val="en-US"/>
+        </w:rPr>
+        <w:t>all</w:t>
+      </w:r>
+      <w:r>
+        <w:rPr>
+          <w:lang w:val="en-US"/>
+        </w:rPr>
+        <w:t xml:space="preserve"> </w:t>
+      </w:r>
+      <w:r>
+        <w:rPr>
+          <w:lang w:val="en-US"/>
+        </w:rPr>
+        <w:t>occurrences</w:t>
+      </w:r>
+      <w:r>
+        <w:rPr>
+          <w:lang w:val="en-US"/>
+        </w:rPr>
+        <w:t xml:space="preserve"> of the </w:t>
+      </w:r>
+      <w:r>
+        <w:rPr>
+          <w:lang w:val="en-US"/>
+        </w:rPr>
+        <w:t>specified string</w:t>
+      </w:r>
+      <w:r>
+        <w:rPr>
+          <w:lang w:val="en-US"/>
+        </w:rPr>
+        <w:t>.</w:t>
+      </w:r>
+    </w:p>
+    <w:p>
+      <w:pPr>
+        <w:rPr>
+          <w:lang w:val="en-US"/>
+        </w:rPr>
+      </w:pPr>
+      <w:r>
+        <w:rPr>
+          <w:lang w:val="en-US"/>
+        </w:rPr>
+        <w:t xml:space="preserve">Here’s the </w:t>
+      </w:r>
+      <w:r>
+        <w:rPr>
+          <w:b/>
+          <w:lang w:val="en-US"/>
+        </w:rPr>
+        <w:t xml:space="preserve">replaced text</w:t>
+      </w:r>
+      <w:r>
+        <w:rPr>
+          <w:lang w:val="en-US"/>
+        </w:rPr>
+        <w:t>.</w:t>
+      </w:r>
+      <w:r>
+        <w:rPr>
+          <w:lang w:val="en-US"/>
+        </w:rPr>
+        <w:t xml:space="preserve"> And here’s some more replaced text</w:t>
+      </w:r>
+      <w:r>
+        <w:t xml:space="preserve">.</w:t>
+      </w:r>
+    </w:p>
+    <w:p>
+      <w:pPr>
+        <w:rPr>
+          <w:lang w:val="en-US"/>
+        </w:rPr>
+      </w:pPr>
+      <w:r>
+        <w:rPr>
+          <w:lang w:val="en-US"/>
+        </w:rPr>
+        <w:br w:type="page"/>
+      </w:r>
+    </w:p>
+    <w:p>
+      <w:pPr>
+        <w:pStyle w:val="Kop2"/>
+        <w:rPr>
+          <w:lang w:val="en-US"/>
+        </w:rPr>
+      </w:pPr>
+      <w:bookmarkStart w:name="_Toc502037984" w:id="10"/>
+      <w:r>
+        <w:rPr>
+          <w:lang w:val="en-US"/>
+        </w:rPr>
+        <w:lastRenderedPageBreak/>
+        <w:t>The M</w:t>
+      </w:r>
+      <w:r>
+        <w:rPr>
+          <w:lang w:val="en-US"/>
+        </w:rPr>
+        <w:t>ap</w:t>
+      </w:r>
+      <w:bookmarkEnd w:id="10"/>
+    </w:p>
+    <w:p>
+      <w:pPr>
+        <w:rPr>
+          <w:lang w:val="en-US"/>
+        </w:rPr>
+      </w:pPr>
+      <w:r>
+        <w:rPr>
+          <w:lang w:val="en-US"/>
+        </w:rPr>
         <w:t xml:space="preserve">The </w:t>
       </w:r>
       <w:r>
@@ -5053,13 +5812,35 @@
         <w:rPr>
           <w:lang w:val="en-US"/>
         </w:rPr>
-        <w:t>ap maps OpenXmlElements</w:t>
-      </w:r>
-      <w:r>
-        <w:rPr>
-          <w:lang w:val="en-US"/>
-        </w:rPr>
-        <w:t xml:space="preserve"> to plain text and vica versa</w:t>
+        <w:t xml:space="preserve">ap maps </w:t>
+      </w:r>
+      <w:proofErr w:type="spellStart"/>
+      <w:r>
+        <w:rPr>
+          <w:lang w:val="en-US"/>
+        </w:rPr>
+        <w:t>OpenXmlElements</w:t>
+      </w:r>
+      <w:proofErr w:type="spellEnd"/>
+      <w:r>
+        <w:rPr>
+          <w:lang w:val="en-US"/>
+        </w:rPr>
+        <w:t xml:space="preserve"> to plain text and </w:t>
+      </w:r>
+      <w:proofErr w:type="spellStart"/>
+      <w:r>
+        <w:rPr>
+          <w:lang w:val="en-US"/>
+        </w:rPr>
+        <w:t>vica</w:t>
+      </w:r>
+      <w:proofErr w:type="spellEnd"/>
+      <w:r>
+        <w:rPr>
+          <w:lang w:val="en-US"/>
+        </w:rPr>
+        <w:t xml:space="preserve"> versa</w:t>
       </w:r>
       <w:r>
         <w:rPr>
@@ -5067,6 +5848,7 @@
         </w:rPr>
         <w:t xml:space="preserve">. It’s being used internally for finding the C# code in documents, among other things. At the moment </w:t>
       </w:r>
+      <w:proofErr w:type="spellStart"/>
       <w:r>
         <w:rPr>
           <w:lang w:val="en-US"/>
@@ -5085,6 +5867,7 @@
         </w:rPr>
         <w:t>.Text</w:t>
       </w:r>
+      <w:proofErr w:type="spellEnd"/>
       <w:r>
         <w:rPr>
           <w:lang w:val="en-US"/>
@@ -5173,13 +5956,821 @@
         <w:t xml:space="preserve"> </w:t>
       </w:r>
     </w:p>
+    <w:p>
+      <w:pPr>
+        <w:rPr>
+          <w:lang w:val="en-US"/>
+        </w:rPr>
+      </w:pPr>
+      <w:r>
+        <w:rPr>
+          <w:lang w:val="en-US"/>
+        </w:rPr>
+        <w:br w:type="page"/>
+      </w:r>
+    </w:p>
+    <w:p>
+      <w:pPr>
+        <w:pStyle w:val="Kop2"/>
+        <w:rPr>
+          <w:lang w:val="en-US"/>
+        </w:rPr>
+      </w:pPr>
+      <w:bookmarkStart w:name="_Toc502037985" w:id="11"/>
+      <w:r>
+        <w:rPr>
+          <w:lang w:val="en-US"/>
+        </w:rPr>
+        <w:lastRenderedPageBreak/>
+        <w:t>Referencing assemblies and importing namespaces</w:t>
+      </w:r>
+      <w:bookmarkEnd w:id="11"/>
+    </w:p>
+    <w:p>
+      <w:pPr>
+        <w:rPr>
+          <w:lang w:val="en-US"/>
+        </w:rPr>
+      </w:pPr>
+      <w:r>
+        <w:rPr>
+          <w:lang w:val="en-US"/>
+        </w:rPr>
+        <w:t>If you want to use your own models in a view, use the Assembly and Import directives to get access to them.</w:t>
+      </w:r>
+    </w:p>
+    <w:p>
+      <w:pPr>
+        <w:rPr>
+          <w:lang w:val="en-US"/>
+        </w:rPr>
+      </w:pPr>
+      <w:r>
+        <w:rPr>
+          <w:lang w:val="en-US"/>
+        </w:rPr>
+        <w:t>You can add a reference to an assembly with the Assembly directive. Directives always start with &lt;</w:t>
+      </w:r>
+      <w:r>
+        <w:rPr>
+          <w:sz w:val="2"/>
+          <w:szCs w:val="2"/>
+          <w:lang w:val="en-US"/>
+        </w:rPr>
+        <w:t> </w:t>
+      </w:r>
+      <w:r>
+        <w:rPr>
+          <w:lang w:val="en-US"/>
+        </w:rPr>
+        <w:t>%@.</w:t>
+      </w:r>
+      <w:r>
+        <w:rPr>
+          <w:lang w:val="en-US"/>
+        </w:rPr>
+        <w:t xml:space="preserve"> </w:t>
+      </w:r>
+    </w:p>
+    <w:p>
+      <w:pPr>
+        <w:rPr>
+          <w:lang w:val="en-US"/>
+        </w:rPr>
+      </w:pPr>
+      <w:r>
+        <w:rPr>
+          <w:lang w:val="en-US"/>
+        </w:rPr>
+        <w:t xml:space="preserve">Import namespaces with the Import directive. </w:t>
+      </w:r>
+    </w:p>
+    <w:p>
+      <w:pPr>
+        <w:rPr>
+          <w:lang w:val="en-US"/>
+        </w:rPr>
+      </w:pPr>
+      <w:r>
+        <w:rPr>
+          <w:lang w:val="en-US"/>
+        </w:rPr>
+        <w:t xml:space="preserve">Now you can use types in </w:t>
+      </w:r>
+      <w:proofErr w:type="spellStart"/>
+      <w:r>
+        <w:rPr>
+          <w:lang w:val="en-US"/>
+        </w:rPr>
+        <w:t>System.Xml.Linq</w:t>
+      </w:r>
+      <w:proofErr w:type="spellEnd"/>
+      <w:r>
+        <w:rPr>
+          <w:lang w:val="en-US"/>
+        </w:rPr>
+        <w:t>.</w:t>
+      </w:r>
+      <w:r>
+        <w:rPr>
+          <w:lang w:val="en-US"/>
+        </w:rPr>
+        <w:t xml:space="preserve"> Let’s read some news for nerds.</w:t>
+      </w:r>
+    </w:p>
+    <w:p>
+      <w:pPr>
+        <w:ind w:left="360"/>
+        <w:rPr>
+          <w:lang w:val="en-US"/>
+        </w:rPr>
+      </w:pPr>
+      <w:r>
+        <w:rPr>
+          <w:b/>
+          <w:lang w:val="en-US"/>
+        </w:rPr>
+        <w:t xml:space="preserve"/>
+        <w:t xml:space="preserve">People Still Aren't Buying Smartwatches -- and It's Only Going To Get Worse</w:t>
+      </w:r>
+      <w:r>
+        <w:t xml:space="preserve"/>
+      </w:r>
+      <w:r>
+        <w:rPr>
+          <w:b/>
+          <w:lang w:val="en-US"/>
+        </w:rPr>
+        <w:br/>
+      </w:r>
+      <w:r>
+        <w:rPr>
+          <w:lang w:val="en-US"/>
+        </w:rPr>
+        <w:t xml:space="preserve"/>
+        <w:t xml:space="preserve">An anonymous reader shares a report: Wearable technology still isn't catching up. Despite a year full of exciting new smartwatches, tech-enabled clothing or jewelry, and fitness activity trackers galo</w:t>
+      </w:r>
+      <w:r>
+        <w:rPr>
+          <w:lang w:val="en-US"/>
+        </w:rPr>
+        <w:t xml:space="preserve"/>
+        <w:t xml:space="preserve"/>
+      </w:r>
+      <w:r>
+        <w:t xml:space="preserve"/>
+      </w:r>
+    </w:p>
+    <w:p>
+      <w:pPr>
+        <w:ind w:left="360"/>
+        <w:rPr>
+          <w:lang w:val="en-US"/>
+        </w:rPr>
+      </w:pPr>
+      <w:r>
+        <w:rPr>
+          <w:b/>
+          <w:lang w:val="en-US"/>
+        </w:rPr>
+        <w:t xml:space="preserve"/>
+        <w:t xml:space="preserve">China Closes More Than 13,000 Websites in Past Three Years</w:t>
+      </w:r>
+      <w:r>
+        <w:t xml:space="preserve"/>
+      </w:r>
+      <w:r>
+        <w:rPr>
+          <w:b/>
+          <w:lang w:val="en-US"/>
+        </w:rPr>
+        <w:br/>
+      </w:r>
+      <w:r>
+        <w:rPr>
+          <w:lang w:val="en-US"/>
+        </w:rPr>
+        <w:t xml:space="preserve"/>
+        <w:t xml:space="preserve">China has closed more than 13,000 websites since the beginning of 2015 for breaking the law or other rules and the vast majority of people support government efforts to clean up cyberspace, state news</w:t>
+      </w:r>
+      <w:r>
+        <w:rPr>
+          <w:lang w:val="en-US"/>
+        </w:rPr>
+        <w:t xml:space="preserve"/>
+        <w:t xml:space="preserve"/>
+      </w:r>
+      <w:r>
+        <w:t xml:space="preserve"/>
+      </w:r>
+    </w:p>
+    <w:p>
+      <w:pPr>
+        <w:ind w:left="360"/>
+        <w:rPr>
+          <w:lang w:val="en-US"/>
+        </w:rPr>
+      </w:pPr>
+      <w:r>
+        <w:rPr>
+          <w:b/>
+          <w:lang w:val="en-US"/>
+        </w:rPr>
+        <w:t xml:space="preserve"/>
+        <w:t xml:space="preserve">UK Companies Facing Cyber Security Staff Shortage</w:t>
+      </w:r>
+      <w:r>
+        <w:t xml:space="preserve"/>
+      </w:r>
+      <w:r>
+        <w:rPr>
+          <w:b/>
+          <w:lang w:val="en-US"/>
+        </w:rPr>
+        <w:br/>
+      </w:r>
+      <w:r>
+        <w:rPr>
+          <w:lang w:val="en-US"/>
+        </w:rPr>
+        <w:t xml:space="preserve"/>
+        <w:t xml:space="preserve">Bruce66423 writes: According to a recent survey of recruitment agencies, 81% expect a rise in demand for digital security staff, but only 16% saw that the demand would be met." Resorting to 'neuro-div</w:t>
+      </w:r>
+      <w:r>
+        <w:rPr>
+          <w:lang w:val="en-US"/>
+        </w:rPr>
+        <w:t xml:space="preserve"/>
+        <w:t xml:space="preserve"/>
+      </w:r>
+      <w:r>
+        <w:t xml:space="preserve"/>
+      </w:r>
+    </w:p>
+    <w:p>
+      <w:pPr>
+        <w:ind w:left="360"/>
+        <w:rPr>
+          <w:lang w:val="en-US"/>
+        </w:rPr>
+      </w:pPr>
+      <w:r>
+        <w:rPr>
+          <w:b/>
+          <w:lang w:val="en-US"/>
+        </w:rPr>
+        <w:t xml:space="preserve"/>
+        <w:t xml:space="preserve">Estimates of Bitcoin's Soaring Energy Use Are Likely Overstating the Electric Power Required To Mine the Cryptocurrency</w:t>
+      </w:r>
+      <w:r>
+        <w:t xml:space="preserve"/>
+      </w:r>
+      <w:r>
+        <w:rPr>
+          <w:b/>
+          <w:lang w:val="en-US"/>
+        </w:rPr>
+        <w:br/>
+      </w:r>
+      <w:r>
+        <w:rPr>
+          <w:lang w:val="en-US"/>
+        </w:rPr>
+        <w:t xml:space="preserve"/>
+        <w:t xml:space="preserve">From a report: The computer process that generates each coin is said to be on pace to require more electricity than the United States consumes in a year. This bitcoin "mining" allegedly consumes more </w:t>
+      </w:r>
+      <w:r>
+        <w:rPr>
+          <w:lang w:val="en-US"/>
+        </w:rPr>
+        <w:t xml:space="preserve"/>
+        <w:t xml:space="preserve"/>
+      </w:r>
+      <w:r>
+        <w:t xml:space="preserve"/>
+      </w:r>
+    </w:p>
+    <w:p>
+      <w:pPr>
+        <w:ind w:left="360"/>
+        <w:rPr>
+          <w:lang w:val="en-US"/>
+        </w:rPr>
+      </w:pPr>
+      <w:r>
+        <w:rPr>
+          <w:b/>
+          <w:lang w:val="en-US"/>
+        </w:rPr>
+        <w:t xml:space="preserve"/>
+        <w:t xml:space="preserve">Established Players in Tech Industry Are Displaced By New Technologies and Companies Often When They Are Operating At Their Peak</w:t>
+      </w:r>
+      <w:r>
+        <w:t xml:space="preserve"/>
+      </w:r>
+      <w:r>
+        <w:rPr>
+          <w:b/>
+          <w:lang w:val="en-US"/>
+        </w:rPr>
+        <w:br/>
+      </w:r>
+      <w:r>
+        <w:rPr>
+          <w:lang w:val="en-US"/>
+        </w:rPr>
+        <w:t xml:space="preserve"/>
+        <w:t xml:space="preserve">In a column, Steven Sinofsky, former President of the Windows Division at Microsoft, cites various examples from the past to suggest that it is often when incumbents in technology space have establish</w:t>
+      </w:r>
+      <w:r>
+        <w:rPr>
+          <w:lang w:val="en-US"/>
+        </w:rPr>
+        <w:t xml:space="preserve"/>
+        <w:t xml:space="preserve"/>
+      </w:r>
+      <w:r>
+        <w:t xml:space="preserve"/>
+      </w:r>
+    </w:p>
+    <w:p>
+      <w:pPr>
+        <w:ind w:left="360"/>
+        <w:rPr>
+          <w:lang w:val="en-US"/>
+        </w:rPr>
+      </w:pPr>
+      <w:r>
+        <w:rPr>
+          <w:b/>
+          <w:lang w:val="en-US"/>
+        </w:rPr>
+        <w:t xml:space="preserve"/>
+        <w:t xml:space="preserve">Russia's Putin Calls For Web Activities of Some Firms To Be Monitored</w:t>
+      </w:r>
+      <w:r>
+        <w:t xml:space="preserve"/>
+      </w:r>
+      <w:r>
+        <w:rPr>
+          <w:b/>
+          <w:lang w:val="en-US"/>
+        </w:rPr>
+        <w:br/>
+      </w:r>
+      <w:r>
+        <w:rPr>
+          <w:lang w:val="en-US"/>
+        </w:rPr>
+        <w:t xml:space="preserve"/>
+        <w:t xml:space="preserve">President Vladimir Putin said on Monday the Russian authorities should monitor the activity of "some companies" on social media during next year's presidential election and assess the extent of their </w:t>
+      </w:r>
+      <w:r>
+        <w:rPr>
+          <w:lang w:val="en-US"/>
+        </w:rPr>
+        <w:t xml:space="preserve"/>
+        <w:t xml:space="preserve"/>
+      </w:r>
+      <w:r>
+        <w:t xml:space="preserve"/>
+      </w:r>
+    </w:p>
+    <w:p>
+      <w:pPr>
+        <w:ind w:left="360"/>
+        <w:rPr>
+          <w:lang w:val="en-US"/>
+        </w:rPr>
+      </w:pPr>
+      <w:r>
+        <w:rPr>
+          <w:b/>
+          <w:lang w:val="en-US"/>
+        </w:rPr>
+        <w:t xml:space="preserve"/>
+        <w:t xml:space="preserve">The Majority of Americans Prefer To Be Greeted With 'Merry Christmas' Over 'Happy Holidays', a Poll Finds</w:t>
+      </w:r>
+      <w:r>
+        <w:t xml:space="preserve"/>
+      </w:r>
+      <w:r>
+        <w:rPr>
+          <w:b/>
+          <w:lang w:val="en-US"/>
+        </w:rPr>
+        <w:br/>
+      </w:r>
+      <w:r>
+        <w:rPr>
+          <w:lang w:val="en-US"/>
+        </w:rPr>
+        <w:t xml:space="preserve"/>
+        <w:t xml:space="preserve">"Merry Christmas" is the preferred greeting of a strong majority of Americans. A survey carried in conjunction by news outlet Axios and SurveyMonkey found that 65 percent of the participants wish to b</w:t>
+      </w:r>
+      <w:r>
+        <w:rPr>
+          <w:lang w:val="en-US"/>
+        </w:rPr>
+        <w:t xml:space="preserve"/>
+        <w:t xml:space="preserve"/>
+      </w:r>
+      <w:r>
+        <w:t xml:space="preserve"/>
+      </w:r>
+    </w:p>
+    <w:p>
+      <w:pPr>
+        <w:ind w:left="360"/>
+        <w:rPr>
+          <w:lang w:val="en-US"/>
+        </w:rPr>
+      </w:pPr>
+      <w:r>
+        <w:rPr>
+          <w:b/>
+          <w:lang w:val="en-US"/>
+        </w:rPr>
+        <w:t xml:space="preserve"/>
+        <w:t xml:space="preserve">How Many Books Will You Read in a Lifetime? Around 4600, If You Read Fast</w:t>
+      </w:r>
+      <w:r>
+        <w:t xml:space="preserve"/>
+      </w:r>
+      <w:r>
+        <w:rPr>
+          <w:b/>
+          <w:lang w:val="en-US"/>
+        </w:rPr>
+        <w:br/>
+      </w:r>
+      <w:r>
+        <w:rPr>
+          <w:lang w:val="en-US"/>
+        </w:rPr>
+        <w:t xml:space="preserve"/>
+        <w:t xml:space="preserve">I once sneered at lifetime reading plans. Two decades later, I'm more aware that reading time, like all time, is precious, writes journalist Nilanjana Roy. From her column on the Financial Times (migh</w:t>
+      </w:r>
+      <w:r>
+        <w:rPr>
+          <w:lang w:val="en-US"/>
+        </w:rPr>
+        <w:t xml:space="preserve"/>
+        <w:t xml:space="preserve"/>
+      </w:r>
+      <w:r>
+        <w:t xml:space="preserve"/>
+      </w:r>
+    </w:p>
+    <w:p>
+      <w:pPr>
+        <w:ind w:left="360"/>
+        <w:rPr>
+          <w:lang w:val="en-US"/>
+        </w:rPr>
+      </w:pPr>
+      <w:r>
+        <w:rPr>
+          <w:b/>
+          <w:lang w:val="en-US"/>
+        </w:rPr>
+        <w:t xml:space="preserve"/>
+        <w:t xml:space="preserve">UFO Existence 'Proven Beyond Reasonable Doubt', Says Former Head of Pentagon Alien Program</w:t>
+      </w:r>
+      <w:r>
+        <w:t xml:space="preserve"/>
+      </w:r>
+      <w:r>
+        <w:rPr>
+          <w:b/>
+          <w:lang w:val="en-US"/>
+        </w:rPr>
+        <w:br/>
+      </w:r>
+      <w:r>
+        <w:rPr>
+          <w:lang w:val="en-US"/>
+        </w:rPr>
+        <w:t xml:space="preserve"/>
+        <w:t xml:space="preserve">An anonymous reader shares a Newsweek report: The existence of UFOs had been "proved beyond reasonable doubt," according the head of the secret Pentagon program that analyzed the mysterious aircrafts.</w:t>
+      </w:r>
+      <w:r>
+        <w:rPr>
+          <w:lang w:val="en-US"/>
+        </w:rPr>
+        <w:t xml:space="preserve"/>
+        <w:t xml:space="preserve"/>
+      </w:r>
+      <w:r>
+        <w:t xml:space="preserve"/>
+      </w:r>
+    </w:p>
+    <w:p>
+      <w:pPr>
+        <w:ind w:left="360"/>
+        <w:rPr>
+          <w:lang w:val="en-US"/>
+        </w:rPr>
+      </w:pPr>
+      <w:r>
+        <w:rPr>
+          <w:b/>
+          <w:lang w:val="en-US"/>
+        </w:rPr>
+        <w:t xml:space="preserve"/>
+        <w:t xml:space="preserve">Man Threatened Company With Cyber Attack To Fire Employee and Hire Him Instead</w:t>
+      </w:r>
+      <w:r>
+        <w:t xml:space="preserve"/>
+      </w:r>
+      <w:r>
+        <w:rPr>
+          <w:b/>
+          <w:lang w:val="en-US"/>
+        </w:rPr>
+        <w:br/>
+      </w:r>
+      <w:r>
+        <w:rPr>
+          <w:lang w:val="en-US"/>
+        </w:rPr>
+        <w:t xml:space="preserve"/>
+        <w:t xml:space="preserve">An anonymous reader writes: A North Carolina judge sentenced a Washington man this week to 37 months in prison for threatening a company with attacks unless they fire one of their employees and hire h</w:t>
+      </w:r>
+      <w:r>
+        <w:rPr>
+          <w:lang w:val="en-US"/>
+        </w:rPr>
+        <w:t xml:space="preserve"/>
+        <w:t xml:space="preserve"/>
+      </w:r>
+      <w:r>
+        <w:t xml:space="preserve"/>
+      </w:r>
+    </w:p>
+    <w:p>
+      <w:pPr>
+        <w:ind w:left="360"/>
+        <w:rPr>
+          <w:lang w:val="en-US"/>
+        </w:rPr>
+      </w:pPr>
+      <w:r>
+        <w:rPr>
+          <w:b/>
+          <w:lang w:val="en-US"/>
+        </w:rPr>
+        <w:t xml:space="preserve"/>
+        <w:t xml:space="preserve">Slashdot Asks: What Are Some Books, Movies, Documentaries and Shows From This Year That You Liked and Recommend To Others?</w:t>
+      </w:r>
+      <w:r>
+        <w:t xml:space="preserve"/>
+      </w:r>
+      <w:r>
+        <w:rPr>
+          <w:b/>
+          <w:lang w:val="en-US"/>
+        </w:rPr>
+        <w:br/>
+      </w:r>
+      <w:r>
+        <w:rPr>
+          <w:lang w:val="en-US"/>
+        </w:rPr>
+        <w:t xml:space="preserve"/>
+        <w:t xml:space="preserve">As we prepare to end the year, several readers have suggested we asked one another about the things we liked. We encourage everyone to participate.&lt;p&gt;&lt;div class="share_submission" style="position:rela</w:t>
+      </w:r>
+      <w:r>
+        <w:rPr>
+          <w:lang w:val="en-US"/>
+        </w:rPr>
+        <w:t xml:space="preserve"/>
+        <w:t xml:space="preserve"/>
+      </w:r>
+      <w:r>
+        <w:t xml:space="preserve"/>
+      </w:r>
+    </w:p>
+    <w:p>
+      <w:pPr>
+        <w:ind w:left="360"/>
+        <w:rPr>
+          <w:lang w:val="en-US"/>
+        </w:rPr>
+      </w:pPr>
+      <w:r>
+        <w:rPr>
+          <w:b/>
+          <w:lang w:val="en-US"/>
+        </w:rPr>
+        <w:t xml:space="preserve"/>
+        <w:t xml:space="preserve">Opera 50 Web Browser Will Offer Anti-Bitcoin Cryptocurrency Mining Feature</w:t>
+      </w:r>
+      <w:r>
+        <w:t xml:space="preserve"/>
+      </w:r>
+      <w:r>
+        <w:rPr>
+          <w:b/>
+          <w:lang w:val="en-US"/>
+        </w:rPr>
+        <w:br/>
+      </w:r>
+      <w:r>
+        <w:rPr>
+          <w:lang w:val="en-US"/>
+        </w:rPr>
+        <w:t xml:space="preserve"/>
+        <w:t xml:space="preserve">BrianFagioli writes: The upcoming version 50 of the Opera web browser will offer an integrated anti-Bitcoin mining feature. Besides Bitcoin, it will also block the mining of other cryptocurrencies suc</w:t>
+      </w:r>
+      <w:r>
+        <w:rPr>
+          <w:lang w:val="en-US"/>
+        </w:rPr>
+        <w:t xml:space="preserve"/>
+        <w:t xml:space="preserve"/>
+      </w:r>
+      <w:r>
+        <w:t xml:space="preserve"/>
+      </w:r>
+    </w:p>
+    <w:p>
+      <w:pPr>
+        <w:ind w:left="360"/>
+        <w:rPr>
+          <w:lang w:val="en-US"/>
+        </w:rPr>
+      </w:pPr>
+      <w:r>
+        <w:rPr>
+          <w:b/>
+          <w:lang w:val="en-US"/>
+        </w:rPr>
+        <w:t xml:space="preserve"/>
+        <w:t xml:space="preserve">Should Regulators Force Facebook To Ship a 'Start Over' Button For Users?</w:t>
+      </w:r>
+      <w:r>
+        <w:t xml:space="preserve"/>
+      </w:r>
+      <w:r>
+        <w:rPr>
+          <w:b/>
+          <w:lang w:val="en-US"/>
+        </w:rPr>
+        <w:br/>
+      </w:r>
+      <w:r>
+        <w:rPr>
+          <w:lang w:val="en-US"/>
+        </w:rPr>
+        <w:t xml:space="preserve"/>
+        <w:t xml:space="preserve">Hunter Walk: I don't really understand most of the proposals to "regulate" Facebook. There are some concrete proposals on the table regarding political ads and updating antitrust for the data age, but</w:t>
+      </w:r>
+      <w:r>
+        <w:rPr>
+          <w:lang w:val="en-US"/>
+        </w:rPr>
+        <w:t xml:space="preserve"/>
+        <w:t xml:space="preserve"/>
+      </w:r>
+      <w:r>
+        <w:t xml:space="preserve"/>
+      </w:r>
+    </w:p>
+    <w:p>
+      <w:pPr>
+        <w:ind w:left="360"/>
+        <w:rPr>
+          <w:lang w:val="en-US"/>
+        </w:rPr>
+      </w:pPr>
+      <w:r>
+        <w:rPr>
+          <w:b/>
+          <w:lang w:val="en-US"/>
+        </w:rPr>
+        <w:t xml:space="preserve"/>
+        <w:t xml:space="preserve">NASA Begins Planning For An Interstellar Mission In 2069</w:t>
+      </w:r>
+      <w:r>
+        <w:t xml:space="preserve"/>
+      </w:r>
+      <w:r>
+        <w:rPr>
+          <w:b/>
+          <w:lang w:val="en-US"/>
+        </w:rPr>
+        <w:br/>
+      </w:r>
+      <w:r>
+        <w:rPr>
+          <w:lang w:val="en-US"/>
+        </w:rPr>
+        <w:t xml:space="preserve"/>
+        <w:t xml:space="preserve">Long-time Slashdot reader cold fjord writes:</w:t>
+        <w:br/>
+        <w:t>During the 2017 Geophysical Union Conference, scientists from NASA's Jet Propulsion Laboratory revealed that they are planning an interstellar exploration </w:t>
+      </w:r>
+      <w:r>
+        <w:rPr>
+          <w:lang w:val="en-US"/>
+        </w:rPr>
+        <w:t xml:space="preserve"/>
+        <w:t xml:space="preserve"/>
+      </w:r>
+      <w:r>
+        <w:t xml:space="preserve"/>
+      </w:r>
+    </w:p>
+    <w:p>
+      <w:pPr>
+        <w:ind w:left="360"/>
+        <w:rPr>
+          <w:lang w:val="en-US"/>
+        </w:rPr>
+      </w:pPr>
+      <w:r>
+        <w:rPr>
+          <w:b/>
+          <w:lang w:val="en-US"/>
+        </w:rPr>
+        <w:t xml:space="preserve"/>
+        <w:t xml:space="preserve">Tesla's Newest Holiday Update Includes an Easter Egg: 'Santa Mode'</w:t>
+      </w:r>
+      <w:r>
+        <w:t xml:space="preserve"/>
+      </w:r>
+      <w:r>
+        <w:rPr>
+          <w:b/>
+          <w:lang w:val="en-US"/>
+        </w:rPr>
+        <w:br/>
+      </w:r>
+      <w:r>
+        <w:rPr>
+          <w:lang w:val="en-US"/>
+        </w:rPr>
+        <w:t xml:space="preserve"/>
+        <w:t xml:space="preserve">An anonymous reader quotes Engadget:</w:t>
+        <w:br/>
+        <w:t>Dive into the Easter egg section on your EV and you'll discover a reindeer button that invokes a Santa Mode. To say it brings a Christmas vibe to your car would be</w:t>
+        <w:br/>
+        <w:t>During the 2017 Geophysical Union Conference, scientists from NASA's Jet Propulsion Laboratory revealed that they are planning an interstellar exploration </w:t>
+      </w:r>
+      <w:r>
+        <w:rPr>
+          <w:lang w:val="en-US"/>
+        </w:rPr>
+        <w:t xml:space="preserve"/>
+        <w:t xml:space="preserve"/>
+      </w:r>
+      <w:r>
+        <w:t xml:space="preserve"/>
+      </w:r>
+    </w:p>
+    <w:p>
+      <w:pPr>
+        <w:rPr>
+          <w:lang w:val="en-US"/>
+        </w:rPr>
+      </w:pPr>
+      <w:r>
+        <w:rPr>
+          <w:lang w:val="en-US"/>
+        </w:rPr>
+        <w:t>I</w:t>
+      </w:r>
+      <w:r>
+        <w:rPr>
+          <w:lang w:val="en-US"/>
+        </w:rPr>
+        <w:t xml:space="preserve">n a real world scenario you wouldn’t fetch data </w:t>
+      </w:r>
+      <w:r>
+        <w:rPr>
+          <w:lang w:val="en-US"/>
+        </w:rPr>
+        <w:t xml:space="preserve">or have this much code in a view. </w:t>
+      </w:r>
+      <w:r>
+        <w:rPr>
+          <w:lang w:val="en-US"/>
+        </w:rPr>
+        <w:t>But hey, this is just an example.</w:t>
+      </w:r>
+      <w:r>
+        <w:rPr>
+          <w:lang w:val="en-US"/>
+        </w:rPr>
+        <w:t xml:space="preserve"> </w:t>
+      </w:r>
+    </w:p>
     <w:sectPr>
-      <w:headerReference w:type="even" r:id="rId12"/>
-      <w:headerReference w:type="default" r:id="rId13"/>
-      <w:footerReference w:type="even" r:id="rId14"/>
-      <w:footerReference w:type="default" r:id="rId15"/>
-      <w:headerReference w:type="first" r:id="rId16"/>
-      <w:footerReference w:type="first" r:id="rId17"/>
+      <w:headerReference w:type="even" r:id="rId13"/>
+      <w:headerReference w:type="default" r:id="rId14"/>
+      <w:footerReference w:type="even" r:id="rId15"/>
+      <w:footerReference w:type="default" r:id="rId16"/>
       <w:type w:val="continuous"/>
       <w:pgSz w:w="11907" w:h="16839" w:code="9"/>
       <w:pgMar w:top="810" w:right="1800" w:bottom="1440" w:left="1800" w:header="720" w:footer="725" w:gutter="0"/>
@@ -5633,7 +7224,10 @@
                               <w:lang w:val="nl-NL"/>
                             </w:rPr>
                             <w:t xml:space="preserve"/>
-                            <w:t xml:space="preserve">21-12-2017 23:32:17</w:t>
+                            <w:t xml:space="preserve">26-12-2017 07:51:09</w:t>
+                          </w:r>
+                          <w:r>
+                            <w:t xml:space="preserve"/>
                           </w:r>
                         </w:p>
                       </w:txbxContent>
@@ -5667,7 +7261,10 @@
                         <w:lang w:val="nl-NL"/>
                       </w:rPr>
                       <w:t xml:space="preserve"/>
-                      <w:t xml:space="preserve">21-12-2017 23:32:17</w:t>
+                      <w:t xml:space="preserve">26-12-2017 07:51:09</w:t>
+                    </w:r>
+                    <w:r>
+                      <w:t xml:space="preserve"/>
                     </w:r>
                   </w:p>
                 </w:txbxContent>
@@ -5839,16 +7436,6 @@
         </mc:Fallback>
       </mc:AlternateContent>
     </w:r>
-  </w:p>
-</w:ftr>
-</file>
-
-<file path=word/footer3.xml><?xml version="1.0" encoding="utf-8"?>
-<w:ftr xmlns:wpc="http://schemas.microsoft.com/office/word/2010/wordprocessingCanvas" xmlns:mc="http://schemas.openxmlformats.org/markup-compatibility/2006" xmlns:o="urn:schemas-microsoft-com:office:office" xmlns:r="http://schemas.openxmlformats.org/officeDocument/2006/relationships" xmlns:m="http://schemas.openxmlformats.org/officeDocument/2006/math" xmlns:v="urn:schemas-microsoft-com:vml" xmlns:wp14="http://schemas.microsoft.com/office/word/2010/wordprocessingDrawing" xmlns:wp="http://schemas.openxmlformats.org/drawingml/2006/wordprocessingDrawing" xmlns:w10="urn:schemas-microsoft-com:office:word" xmlns:w="http://schemas.openxmlformats.org/wordprocessingml/2006/main" xmlns:w14="http://schemas.microsoft.com/office/word/2010/wordml" xmlns:wpg="http://schemas.microsoft.com/office/word/2010/wordprocessingGroup" xmlns:wpi="http://schemas.microsoft.com/office/word/2010/wordprocessingInk" xmlns:wne="http://schemas.microsoft.com/office/word/2006/wordml" xmlns:wps="http://schemas.microsoft.com/office/word/2010/wordprocessingShape" mc:Ignorable="w14 wp14">
-  <w:p>
-    <w:pPr>
-      <w:pStyle w:val="Voettekst"/>
-    </w:pPr>
   </w:p>
 </w:ftr>
 </file>
@@ -6274,12 +7861,14 @@
                               <w:lang w:val="nl-NL"/>
                             </w:rPr>
                           </w:pPr>
+                          <w:proofErr w:type="spellStart"/>
                           <w:r>
                             <w:rPr>
                               <w:lang w:val="nl-NL"/>
                             </w:rPr>
                             <w:t>SharpDocx</w:t>
                           </w:r>
+                          <w:proofErr w:type="spellEnd"/>
                         </w:p>
                       </w:txbxContent>
                     </wps:txbx>
@@ -6315,12 +7904,14 @@
                         <w:lang w:val="nl-NL"/>
                       </w:rPr>
                     </w:pPr>
+                    <w:proofErr w:type="spellStart"/>
                     <w:r>
                       <w:rPr>
                         <w:lang w:val="nl-NL"/>
                       </w:rPr>
                       <w:t>SharpDocx</w:t>
                     </w:r>
+                    <w:proofErr w:type="spellEnd"/>
                   </w:p>
                 </w:txbxContent>
               </v:textbox>
@@ -6410,7 +8001,7 @@
                               <w:lang w:val="nl-NL"/>
                               <w14:numForm w14:val="lining"/>
                             </w:rPr>
-                            <w:t>8</w:t>
+                            <w:t>1</w:t>
                           </w:r>
                           <w:r>
                             <w:rPr>
@@ -6440,6 +8031,10 @@
         </mc:Choice>
         <mc:Fallback>
           <w:pict>
+            <v:shapetype id="_x0000_t202" coordsize="21600,21600" o:spt="202" path="m,l,21600r21600,l21600,xe">
+              <v:stroke joinstyle="miter"/>
+              <v:path gradientshapeok="t" o:connecttype="rect"/>
+            </v:shapetype>
             <v:shape id="Text Box 476" style="position:absolute;margin-left:20.8pt;margin-top:0;width:1in;height:13.45pt;z-index:251667456;visibility:visible;mso-wrap-style:square;mso-width-percent:1000;mso-height-percent:0;mso-wrap-distance-left:9pt;mso-wrap-distance-top:0;mso-wrap-distance-right:9pt;mso-wrap-distance-bottom:0;mso-position-horizontal:right;mso-position-horizontal-relative:page;mso-position-vertical:center;mso-position-vertical-relative:top-margin-area;mso-width-percent:1000;mso-height-percent:0;mso-width-relative:right-margin-area;mso-height-relative:page;v-text-anchor:middle" o:spid="_x0000_s1029" o:allowincell="f" fillcolor="#d34817 [3204]" stroked="f" type="#_x0000_t202" o:gfxdata="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">
               <v:textbox style="mso-fit-shape-to-text:t" inset=",0,,0">
                 <w:txbxContent>
@@ -6476,7 +8071,7 @@
                         <w:lang w:val="nl-NL"/>
                         <w14:numForm w14:val="lining"/>
                       </w:rPr>
-                      <w:t>8</w:t>
+                      <w:t>1</w:t>
                     </w:r>
                     <w:r>
                       <w:rPr>
@@ -6495,16 +8090,6 @@
         </mc:Fallback>
       </mc:AlternateContent>
     </w:r>
-  </w:p>
-</w:hdr>
-</file>
-
-<file path=word/header3.xml><?xml version="1.0" encoding="utf-8"?>
-<w:hdr xmlns:wpc="http://schemas.microsoft.com/office/word/2010/wordprocessingCanvas" xmlns:mc="http://schemas.openxmlformats.org/markup-compatibility/2006" xmlns:o="urn:schemas-microsoft-com:office:office" xmlns:r="http://schemas.openxmlformats.org/officeDocument/2006/relationships" xmlns:m="http://schemas.openxmlformats.org/officeDocument/2006/math" xmlns:v="urn:schemas-microsoft-com:vml" xmlns:wp14="http://schemas.microsoft.com/office/word/2010/wordprocessingDrawing" xmlns:wp="http://schemas.openxmlformats.org/drawingml/2006/wordprocessingDrawing" xmlns:w10="urn:schemas-microsoft-com:office:word" xmlns:w="http://schemas.openxmlformats.org/wordprocessingml/2006/main" xmlns:w14="http://schemas.microsoft.com/office/word/2010/wordml" xmlns:wpg="http://schemas.microsoft.com/office/word/2010/wordprocessingGroup" xmlns:wpi="http://schemas.microsoft.com/office/word/2010/wordprocessingInk" xmlns:wne="http://schemas.microsoft.com/office/word/2006/wordml" xmlns:wps="http://schemas.microsoft.com/office/word/2010/wordprocessingShape" mc:Ignorable="w14 wp14">
-  <w:p>
-    <w:pPr>
-      <w:pStyle w:val="Koptekst"/>
-    </w:pPr>
   </w:p>
 </w:hdr>
 </file>
@@ -10362,6 +11947,10 @@
 </FormTemplates>
 </file>
 
+<file path=customXml/item3.xml><?xml version="1.0" encoding="utf-8"?>
+<b:Sources xmlns:b="http://schemas.openxmlformats.org/officeDocument/2006/bibliography" xmlns="http://schemas.openxmlformats.org/officeDocument/2006/bibliography" SelectedStyle="\APA.XSL" StyleName="APA"/>
+</file>
+
 <file path=customXml/itemProps1.xml><?xml version="1.0" encoding="utf-8"?>
 <ds:datastoreItem xmlns:ds="http://schemas.openxmlformats.org/officeDocument/2006/customXml" ds:itemID="{55AF091B-3C7A-41E3-B477-F2FDAA23CFDA}">
   <ds:schemaRefs>
@@ -10376,4 +11965,12 @@
     <ds:schemaRef ds:uri="http://schemas.microsoft.com/sharepoint/v3/contenttype/forms"/>
   </ds:schemaRefs>
 </ds:datastoreItem>
+</file>
+
+<file path=customXml/itemProps3.xml><?xml version="1.0" encoding="utf-8"?>
+<ds:datastoreItem xmlns:ds="http://schemas.openxmlformats.org/officeDocument/2006/customXml" ds:itemID="{DAA478F5-8B75-4B78-A989-6C6347169E70}">
+  <ds:schemaRefs>
+    <ds:schemaRef ds:uri="http://schemas.openxmlformats.org/officeDocument/2006/bibliography"/>
+  </ds:schemaRefs>
+</ds:datastoreItem>
 </file>
</xml_diff>

<commit_message>
Set version to 1.1.0.
</commit_message>
<xml_diff>
--- a/Samples/Documents/Tutorial.docx
+++ b/Samples/Documents/Tutorial.docx
@@ -103,7 +103,7 @@
                                     <w:lang w:val="en-US"/>
                                   </w:rPr>
                                   <w:t xml:space="preserve"/>
-                                  <w:t xml:space="preserve">1.0.0.21</w:t>
+                                  <w:t xml:space="preserve">1.1.0.0</w:t>
                                 </w:r>
                                 <w:r>
                                   <w:t xml:space="preserve"/>
@@ -122,7 +122,7 @@
                                   <w:rPr>
                                     <w:lang w:val="en-US"/>
                                   </w:rPr>
-                                  <w:t>December 2017</w:t>
+                                  <w:t>January 2018</w:t>
                                 </w:r>
                               </w:p>
                             </w:txbxContent>
@@ -170,7 +170,7 @@
                               <w:lang w:val="en-US"/>
                             </w:rPr>
                             <w:t xml:space="preserve"/>
-                            <w:t xml:space="preserve">1.0.0.21</w:t>
+                            <w:t xml:space="preserve">1.1.0.0</w:t>
                           </w:r>
                           <w:r>
                             <w:t xml:space="preserve"/>
@@ -189,8 +189,10 @@
                             <w:rPr>
                               <w:lang w:val="en-US"/>
                             </w:rPr>
-                            <w:t>December 2017</w:t>
+                            <w:t>January 2018</w:t>
                           </w:r>
+                          <w:bookmarkStart w:name="_GoBack" w:id="1"/>
+                          <w:bookmarkEnd w:id="1"/>
                         </w:p>
                       </w:txbxContent>
                     </v:textbox>
@@ -340,6 +342,8 @@
             <w:br w:type="page"/>
           </w:r>
         </w:p>
+        <w:bookmarkStart w:name="_GoBack" w:displacedByCustomXml="next" w:id="0"/>
+        <w:bookmarkEnd w:displacedByCustomXml="next" w:id="0"/>
       </w:sdtContent>
     </w:sdt>
     <w:p>
@@ -349,7 +353,7 @@
           <w:lang w:val="en-US"/>
         </w:rPr>
       </w:pPr>
-      <w:bookmarkStart w:name="_Toc502494466" w:id="0"/>
+      <w:bookmarkStart w:name="_Toc502494466" w:id="1"/>
       <w:r>
         <w:rPr>
           <w:lang w:val="en-US"/>
@@ -363,7 +367,7 @@
         </w:rPr>
         <w:t>ummary</w:t>
       </w:r>
-      <w:bookmarkEnd w:id="0"/>
+      <w:bookmarkEnd w:id="1"/>
     </w:p>
     <w:p>
       <w:pPr>
@@ -686,7 +690,7 @@
         <w:br w:type="page"/>
       </w:r>
     </w:p>
-    <w:bookmarkStart w:name="_Toc502494467" w:displacedByCustomXml="next" w:id="1"/>
+    <w:bookmarkStart w:name="_Toc502494467" w:displacedByCustomXml="next" w:id="2"/>
     <w:sdt>
       <w:sdtPr>
         <w:rPr>
@@ -723,7 +727,7 @@
             </w:rPr>
             <w:t>Contents</w:t>
           </w:r>
-          <w:bookmarkEnd w:id="1"/>
+          <w:bookmarkEnd w:id="2"/>
         </w:p>
         <w:p>
           <w:pPr>
@@ -1524,7 +1528,7 @@
           <w:lang w:val="en-US"/>
         </w:rPr>
       </w:pPr>
-      <w:bookmarkStart w:name="_Toc502494468" w:id="2"/>
+      <w:bookmarkStart w:name="_Toc502494468" w:id="3"/>
       <w:r>
         <w:rPr>
           <w:lang w:val="en-US"/>
@@ -1532,7 +1536,7 @@
         <w:lastRenderedPageBreak/>
         <w:t>The basics</w:t>
       </w:r>
-      <w:bookmarkEnd w:id="2"/>
+      <w:bookmarkEnd w:id="3"/>
     </w:p>
     <w:p>
       <w:pPr>
@@ -1657,14 +1661,14 @@
           <w:lang w:val="en-US"/>
         </w:rPr>
       </w:pPr>
-      <w:bookmarkStart w:name="_Toc502494469" w:id="3"/>
+      <w:bookmarkStart w:name="_Toc502494469" w:id="4"/>
       <w:r>
         <w:rPr>
           <w:lang w:val="en-US"/>
         </w:rPr>
         <w:t>Write method</w:t>
       </w:r>
-      <w:bookmarkEnd w:id="3"/>
+      <w:bookmarkEnd w:id="4"/>
     </w:p>
     <w:p>
       <w:pPr>
@@ -1768,14 +1772,14 @@
           <w:lang w:val="en-US"/>
         </w:rPr>
       </w:pPr>
-      <w:bookmarkStart w:name="_Toc502494470" w:id="4"/>
+      <w:bookmarkStart w:name="_Toc502494470" w:id="5"/>
       <w:r>
         <w:rPr>
           <w:lang w:val="en-US"/>
         </w:rPr>
         <w:t>Conditional content</w:t>
       </w:r>
-      <w:bookmarkEnd w:id="4"/>
+      <w:bookmarkEnd w:id="5"/>
     </w:p>
     <w:p>
       <w:pPr>
@@ -2283,7 +2287,7 @@
           <w:lang w:val="en-US"/>
         </w:rPr>
       </w:pPr>
-      <w:bookmarkStart w:name="_Toc502494471" w:id="5"/>
+      <w:bookmarkStart w:name="_Toc502494471" w:id="6"/>
       <w:r>
         <w:rPr>
           <w:lang w:val="en-US"/>
@@ -2291,7 +2295,7 @@
         <w:lastRenderedPageBreak/>
         <w:t>Loops</w:t>
       </w:r>
-      <w:bookmarkEnd w:id="5"/>
+      <w:bookmarkEnd w:id="6"/>
     </w:p>
     <w:p>
       <w:pPr>
@@ -2452,8 +2456,6 @@
       <w:r>
         <w:t xml:space="preserve"/>
       </w:r>
-      <w:bookmarkStart w:name="_GoBack" w:id="6"/>
-      <w:bookmarkEnd w:id="6"/>
     </w:p>
     <w:p>
       <w:pPr>
@@ -2486,8 +2488,6 @@
       <w:r>
         <w:t xml:space="preserve"/>
       </w:r>
-      <w:bookmarkStart w:name="_GoBack" w:id="6"/>
-      <w:bookmarkEnd w:id="6"/>
     </w:p>
     <w:p>
       <w:pPr>
@@ -2520,8 +2520,6 @@
       <w:r>
         <w:t xml:space="preserve"/>
       </w:r>
-      <w:bookmarkStart w:name="_GoBack" w:id="6"/>
-      <w:bookmarkEnd w:id="6"/>
     </w:p>
     <w:p>
       <w:pPr>
@@ -2554,8 +2552,6 @@
       <w:r>
         <w:t xml:space="preserve"/>
       </w:r>
-      <w:bookmarkStart w:name="_GoBack" w:id="6"/>
-      <w:bookmarkEnd w:id="6"/>
     </w:p>
     <w:p>
       <w:pPr>
@@ -2588,8 +2584,6 @@
       <w:r>
         <w:t xml:space="preserve"/>
       </w:r>
-      <w:bookmarkStart w:name="_GoBack" w:id="6"/>
-      <w:bookmarkEnd w:id="6"/>
     </w:p>
     <w:p>
       <w:pPr>
@@ -2622,8 +2616,6 @@
       <w:r>
         <w:t xml:space="preserve"/>
       </w:r>
-      <w:bookmarkStart w:name="_GoBack" w:id="6"/>
-      <w:bookmarkEnd w:id="6"/>
     </w:p>
     <w:p>
       <w:pPr>
@@ -2656,8 +2648,6 @@
       <w:r>
         <w:t xml:space="preserve"/>
       </w:r>
-      <w:bookmarkStart w:name="_GoBack" w:id="6"/>
-      <w:bookmarkEnd w:id="6"/>
     </w:p>
     <w:p>
       <w:pPr>
@@ -2690,8 +2680,6 @@
       <w:r>
         <w:t xml:space="preserve"/>
       </w:r>
-      <w:bookmarkStart w:name="_GoBack" w:id="6"/>
-      <w:bookmarkEnd w:id="6"/>
     </w:p>
     <w:p>
       <w:pPr>
@@ -2724,8 +2712,6 @@
       <w:r>
         <w:t xml:space="preserve"/>
       </w:r>
-      <w:bookmarkStart w:name="_GoBack" w:id="6"/>
-      <w:bookmarkEnd w:id="6"/>
     </w:p>
     <w:p>
       <w:pPr>
@@ -2758,8 +2744,6 @@
       <w:r>
         <w:t xml:space="preserve"/>
       </w:r>
-      <w:bookmarkStart w:name="_GoBack" w:id="6"/>
-      <w:bookmarkEnd w:id="6"/>
     </w:p>
     <w:p>
       <w:pPr>
@@ -5337,7 +5321,7 @@
                     <pic:cNvPicPr/>
                   </pic:nvPicPr>
                   <pic:blipFill>
-                    <a:blip r:embed="R813fe09e35de4f01" cstate="print">
+                    <a:blip r:embed="R0d9eb24c8e4b4bae" cstate="print">
                       <a:extLst>
                         <a:ext uri="{28A0092B-C50C-407E-A947-70E740481C1C}"/>
                       </a:extLst>
@@ -5464,7 +5448,7 @@
                     <pic:cNvPicPr/>
                   </pic:nvPicPr>
                   <pic:blipFill>
-                    <a:blip r:embed="R760159f3bb32485a" cstate="print">
+                    <a:blip r:embed="Rb21ba4c8c9c14ce4" cstate="print">
                       <a:extLst>
                         <a:ext uri="{28A0092B-C50C-407E-A947-70E740481C1C}"/>
                       </a:extLst>
@@ -5551,7 +5535,7 @@
                     <pic:cNvPicPr/>
                   </pic:nvPicPr>
                   <pic:blipFill>
-                    <a:blip r:embed="Ra86ae98996464550" cstate="print">
+                    <a:blip r:embed="Rb6202257c48d4296" cstate="print">
                       <a:extLst>
                         <a:ext uri="{28A0092B-C50C-407E-A947-70E740481C1C}"/>
                       </a:extLst>
@@ -6010,7 +5994,7 @@
           <w:lang w:val="en-US"/>
         </w:rPr>
         <w:t xml:space="preserve"/>
-        <w:t xml:space="preserve">Tech Bros Bought Sex Trafficking Victims Using Amazon and Microsoft Work Emails</w:t>
+        <w:t xml:space="preserve">Largest Prime Number Discovered &amp;ndash; With More Than 23m Digits</w:t>
       </w:r>
       <w:r>
         <w:t xml:space="preserve"/>
@@ -6029,9 +6013,7 @@
           <w:lang w:val="en-US"/>
         </w:rPr>
         <w:t xml:space="preserve"/>
-        <w:t xml:space="preserve">An anonymous reader writes:</w:t>
-        <w:br/>
-        <w:t>Newsweek's National Politics Correspondent reports on "a horny nest of prostitution 'hobbyists' at tech giants Microsoft, Amazon and other firms in Seattle," citing "hundre</w:t>
+        <w:t xml:space="preserve">chalsall writes: Persistence pays off. Jonathan Pace, a GIMPS volunteer for over 14 years, discovered the 50th known Mersenne prime, 2^77,232,917 -- 1 on December 26, 2017. The prime number is calcula</w:t>
       </w:r>
       <w:r>
         <w:t xml:space="preserve"/>
@@ -6067,7 +6049,7 @@
           <w:lang w:val="en-US"/>
         </w:rPr>
         <w:t xml:space="preserve"/>
-        <w:t xml:space="preserve">2017: The Year in Programming Languages</w:t>
+        <w:t xml:space="preserve">Oceans Suffocating as Huge Dead Zones Quadruple Since 1950, Scientists Warn</w:t>
       </w:r>
       <w:r>
         <w:t xml:space="preserve"/>
@@ -6086,11 +6068,7 @@
           <w:lang w:val="en-US"/>
         </w:rPr>
         <w:t xml:space="preserve"/>
-        <w:t xml:space="preserve">InfoWorld writes that 2017 "presented a mixed bag of improvements to both long-established and newer programming languages." An anonymous reader quotes their report:</w:t>
-        <w:br/>
-        <w:t/>
-        <w:br/>
-        <w:t>Developers followed a soap opera </w:t>
+        <w:t xml:space="preserve">Ocean dead zones with zero oxygen have quadrupled in size since 1950, scientists have warned, while the number of very low oxygen sites near coasts have multiplied tenfold. From a report: Most sea cre</w:t>
       </w:r>
       <w:r>
         <w:t xml:space="preserve"/>
@@ -6126,7 +6104,7 @@
           <w:lang w:val="en-US"/>
         </w:rPr>
         <w:t xml:space="preserve"/>
-        <w:t xml:space="preserve">Ask Slashdot: What Would an AI-Written Poem Look Like?</w:t>
+        <w:t xml:space="preserve">By Next Week, Intel Expects To Issue Updates To More Than 90% of Processor Products Introduced Within Past Five Years</w:t>
       </w:r>
       <w:r>
         <w:t xml:space="preserve"/>
@@ -6145,9 +6123,7 @@
           <w:lang w:val="en-US"/>
         </w:rPr>
         <w:t xml:space="preserve"/>
-        <w:t xml:space="preserve">Slashdot reader dryriver writes:</w:t>
-        <w:br/>
-        <w:t>Imagine this. You are an AI running on the latest machine learning hardware, like Nvidia's new Tensor cores for example, or perhaps a data center full of Xeons and EPY</w:t>
+        <w:t xml:space="preserve">Intel said on Thursday that by next week it expects to have patched 90 percent of its processors that it released within the last five years, making PCs and servers "immune" from both the Spectre and </w:t>
       </w:r>
       <w:r>
         <w:t xml:space="preserve"/>
@@ -6183,7 +6159,7 @@
           <w:lang w:val="en-US"/>
         </w:rPr>
         <w:t xml:space="preserve"/>
-        <w:t xml:space="preserve">Iran Cuts Internet Access and Threatens Telegram Following Mass Protests</w:t>
+        <w:t xml:space="preserve">Mark Zuckerberg's 2018 Personal Challenge Is To Do His Job As CEO</w:t>
       </w:r>
       <w:r>
         <w:t xml:space="preserve"/>
@@ -6202,7 +6178,7 @@
           <w:lang w:val="en-US"/>
         </w:rPr>
         <w:t xml:space="preserve"/>
-        <w:t xml:space="preserve">Long-time Slashdot reader cold fjord writes: As seething discontent has boiled over in Iran leading to mass protests, protesters have taken to the streets and social media to register their discontent</w:t>
+        <w:t xml:space="preserve">An anonymous reader shares a report: Fun fact about Facebook's Mark Zuckerberg: Every year he gives himself a "personal challenge," which is not to be confused with the "New Year's resolutions" us ple</w:t>
       </w:r>
       <w:r>
         <w:t xml:space="preserve"/>
@@ -6238,7 +6214,7 @@
           <w:lang w:val="en-US"/>
         </w:rPr>
         <w:t xml:space="preserve"/>
-        <w:t xml:space="preserve">Slashdot's 10 Most-Visited Stories of 2017</w:t>
+        <w:t xml:space="preserve">Personal Data of a Billion Indians Sold Online For $8, Report Claims</w:t>
       </w:r>
       <w:r>
         <w:t xml:space="preserve"/>
@@ -6257,7 +6233,7 @@
           <w:lang w:val="en-US"/>
         </w:rPr>
         <w:t xml:space="preserve"/>
-        <w:t xml:space="preserve">Slashdot's most-visited story of 2017 was Google Has Demonstrated a Successful Practical Attack Against SHA-1, which was visited more than 212,000 times since it was published in Feburary. And our sec</w:t>
+        <w:t xml:space="preserve">Michael Safi, reporting for The Guardian: The personal information of more than a billion Indians stored in the world's largest biometric database can be bought online for less than $8, according to a</w:t>
       </w:r>
       <w:r>
         <w:t xml:space="preserve"/>
@@ -6293,7 +6269,7 @@
           <w:lang w:val="en-US"/>
         </w:rPr>
         <w:t xml:space="preserve"/>
-        <w:t xml:space="preserve">How A Civilian Drone Crashed Into the US Army's Helicopter</w:t>
+        <w:t xml:space="preserve">Opinion: Chrome is Turning Into the New Internet Explorer 6</w:t>
       </w:r>
       <w:r>
         <w:t xml:space="preserve"/>
@@ -6312,7 +6288,7 @@
           <w:lang w:val="en-US"/>
         </w:rPr>
         <w:t xml:space="preserve"/>
-        <w:t xml:space="preserve">"In September, Slashdot reported on an in-flight collision between an Army UA60 helicopter and a hobby drone over Staten Island," writes Slashdot reader ElizabethGreene. "The NTSB has released its fin</w:t>
+        <w:t xml:space="preserve">Tom Warren, writing for The Verge: Chrome now has the type of dominance that Internet Explorer once did, and we're starting to see Google's own apps diverge from supporting web standards much in the s</w:t>
       </w:r>
       <w:r>
         <w:t xml:space="preserve"/>
@@ -6348,7 +6324,7 @@
           <w:lang w:val="en-US"/>
         </w:rPr>
         <w:t xml:space="preserve"/>
-        <w:t xml:space="preserve">Louisana Police Bust an Infamous Nigerian Email Spam Scammer</w:t>
+        <w:t xml:space="preserve">Intel Memory Access Design Flaw Partially Addressed by Apple in macOS 10.13.2 [Unconfirmed]</w:t>
       </w:r>
       <w:r>
         <w:t xml:space="preserve"/>
@@ -6367,7 +6343,7 @@
           <w:lang w:val="en-US"/>
         </w:rPr>
         <w:t xml:space="preserve"/>
-        <w:t xml:space="preserve">MojoKid writes: You have probably at some point been contacted via email spam by someone claiming you are the beneficiary in a will of a Nigerian prince. As the scam goes, all you have to do is submit</w:t>
+        <w:t xml:space="preserve">An anonymous reader shares a report: A serious design flaw and security vulnerability discovered in Intel CPUs has reportedly already been partially addressed by Apple in the recent macOS 10.13.2 upda</w:t>
       </w:r>
       <w:r>
         <w:t xml:space="preserve"/>
@@ -6403,7 +6379,7 @@
           <w:lang w:val="en-US"/>
         </w:rPr>
         <w:t xml:space="preserve"/>
-        <w:t xml:space="preserve">Could We Reduce Data Breaches With Better Open Source Funding?</w:t>
+        <w:t xml:space="preserve">Microsoft Issues Rare Out-of-Band Emergency Windows Update For Processor Security Bugs</w:t>
       </w:r>
       <w:r>
         <w:t xml:space="preserve"/>
@@ -6422,7 +6398,7 @@
           <w:lang w:val="en-US"/>
         </w:rPr>
         <w:t xml:space="preserve"/>
-        <w:t xml:space="preserve">The CEO of Wireline -- a cloud application marketplace and serverless architecture platform -- is pushing for an open source development fund to help sustain projects, funded by an initial coin offeri</w:t>
+        <w:t xml:space="preserve">An anonymous reader shares a report: Microsoft is issuing a rare out-of-band security update to supported versions of Windows today (Wednesday). The software update is part of a number of fixes that w</w:t>
       </w:r>
       <w:r>
         <w:t xml:space="preserve"/>
@@ -6458,7 +6434,7 @@
           <w:lang w:val="en-US"/>
         </w:rPr>
         <w:t xml:space="preserve"/>
-        <w:t xml:space="preserve">Blockchain Brings Business Boom To IBM, Oracle, and Microsoft</w:t>
+        <w:t xml:space="preserve">Intel Says CEO Dumping Tons of Stock Last Year 'Unrelated' To Big Security Exploit</w:t>
       </w:r>
       <w:r>
         <w:t xml:space="preserve"/>
@@ -6477,9 +6453,7 @@
           <w:lang w:val="en-US"/>
         </w:rPr>
         <w:t xml:space="preserve"/>
-        <w:t xml:space="preserve">An anonymous reader quotes Fortune's new report on blockchain:</w:t>
-        <w:br/>
-        <w:t>Demand for the technology, best known for supporting bitcoin, is growing so much that it will be one of the largest users of capacity nex</w:t>
+        <w:t xml:space="preserve">An anonymous reader shares a report: Late last year, the CEO of Intel sold millions of dollars in company stock, as CEOs often do. The sale appears to have occurred while developers were reportedly ru</w:t>
       </w:r>
       <w:r>
         <w:t xml:space="preserve"/>
@@ -6515,7 +6489,7 @@
           <w:lang w:val="en-US"/>
         </w:rPr>
         <w:t xml:space="preserve"/>
-        <w:t xml:space="preserve">In a Declining Comics Market, DC Beats Marvel</w:t>
+        <w:t xml:space="preserve">Google Says Almost All CPUs Since 1995 Vulnerable To 'Meltdown' And 'Spectre' Flaws</w:t>
       </w:r>
       <w:r>
         <w:t xml:space="preserve"/>
@@ -6534,9 +6508,7 @@
           <w:lang w:val="en-US"/>
         </w:rPr>
         <w:t xml:space="preserve"/>
-        <w:t xml:space="preserve"> An anonymous reader quotes the Hollywood Reporter:</w:t>
-        <w:br/>
-        <w:t>Looking at the most-ordered comic books in the North American comic market, DC Entertainment had a particularly strong year, with seven of the top 1</w:t>
+        <w:t xml:space="preserve">Catalin Cimpanu, reporting for BleepingComputer: Google has just published details on two vulnerabilities named Meltdown and Spectre that in the company's assessment affect "every processor [released]</w:t>
       </w:r>
       <w:r>
         <w:t xml:space="preserve"/>
@@ -6572,7 +6544,7 @@
           <w:lang w:val="en-US"/>
         </w:rPr>
         <w:t xml:space="preserve"/>
-        <w:t xml:space="preserve">How Big Tech is Getting Involved in Your Health Care</w:t>
+        <w:t xml:space="preserve">Asus Is Turning Its Old Routers Into Mesh Wi-Fi Networks</w:t>
       </w:r>
       <w:r>
         <w:t xml:space="preserve"/>
@@ -6591,11 +6563,7 @@
           <w:lang w:val="en-US"/>
         </w:rPr>
         <w:t xml:space="preserve"/>
-        <w:t xml:space="preserve">Apple's financing a study to see whether irregular heart rhythms can be detected with an Apple Watch. But that's just the beginning, according to a New York Times article shared by Templer421:</w:t>
-        <w:br/>
-        <w:t/>
-        <w:br/>
-        <w:t>As con</w:t>
+        <w:t xml:space="preserve">Asus' new AiMesh system lets you repurpose your existing Asus routers as part of a mesh network, potentially saving you lots of money since you won't have to replace your whole network with a bunch of</w:t>
       </w:r>
       <w:r>
         <w:t xml:space="preserve"/>
@@ -6631,7 +6599,7 @@
           <w:lang w:val="en-US"/>
         </w:rPr>
         <w:t xml:space="preserve"/>
-        <w:t xml:space="preserve">Neuro, Cyber, Slaughter: Emerging Technological Threats In 2017</w:t>
+        <w:t xml:space="preserve">AI System Sorts News Articles By Whether Or Not They Contain Actual Information</w:t>
       </w:r>
       <w:r>
         <w:t xml:space="preserve"/>
@@ -6650,7 +6618,7 @@
           <w:lang w:val="en-US"/>
         </w:rPr>
         <w:t xml:space="preserve"/>
-        <w:t xml:space="preserve">"Wouldn't it be nice if advances in technology stopped throwing new problems at the world? No such luck," writes Bulletin of the Atomic Scientists. "Several emerging technological threats could -- soo</w:t>
+        <w:t xml:space="preserve">In a new paper published in the Journal of Artificial Intelligence Research, computer scientists from Google and the University of Pennsylvania describe a new machine learning approach to classifying </w:t>
       </w:r>
       <w:r>
         <w:t xml:space="preserve"/>
@@ -6686,7 +6654,7 @@
           <w:lang w:val="en-US"/>
         </w:rPr>
         <w:t xml:space="preserve"/>
-        <w:t xml:space="preserve">Math Says You're Driving Wrong and It's Slowing Us All Down</w:t>
+        <w:t xml:space="preserve">Google's Project Zero Team Discovered Critical CPU Flaw Last Year</w:t>
       </w:r>
       <w:r>
         <w:t xml:space="preserve"/>
@@ -6705,7 +6673,7 @@
           <w:lang w:val="en-US"/>
         </w:rPr>
         <w:t xml:space="preserve"/>
-        <w:t xml:space="preserve">A new study in IEEE Transactions on Intelligent Transportation Systems mathematically suggests that if you and everyone else on the road kept an equal distance between the cars ahead and behind, traff</w:t>
+        <w:t xml:space="preserve">An anonymous reader quotes a report from TechCrunch: In a blog post published minutes ago, Google's Security team announced what they have done to protect Google Cloud customers against the chip vulne</w:t>
       </w:r>
       <w:r>
         <w:t xml:space="preserve"/>
@@ -6741,7 +6709,7 @@
           <w:lang w:val="en-US"/>
         </w:rPr>
         <w:t xml:space="preserve"/>
-        <w:t xml:space="preserve">Call of Duty Gaming Community Points To 'Swatting' In Wichita Police Shooting</w:t>
+        <w:t xml:space="preserve">Yes, Your Amazon Echo Is an Ad Machine</w:t>
       </w:r>
       <w:r>
         <w:t xml:space="preserve"/>
@@ -6760,7 +6728,7 @@
           <w:lang w:val="en-US"/>
         </w:rPr>
         <w:t xml:space="preserve"/>
-        <w:t xml:space="preserve">schwit1 shares a report from The Daily Dot: A man was killed by police Thursday night in Wichita, Kansas, when officers responded to a false report of a hostage situation. The online gaming community </w:t>
+        <w:t xml:space="preserve">An anonymous reader quotes a report from Gizmodo: CNBC reports that Amazon is in discussions with huge companies that want to promote their goods on Echo devices. Proctor &amp;amp; Gamble as well as Cloro</w:t>
       </w:r>
       <w:r>
         <w:t xml:space="preserve"/>
@@ -6796,7 +6764,7 @@
           <w:lang w:val="en-US"/>
         </w:rPr>
         <w:t xml:space="preserve"/>
-        <w:t xml:space="preserve">Kodi Media Player Arrives On the Xbox One</w:t>
+        <w:t xml:space="preserve">Ajit Pai Backs Out of Planned CES 2018 Appearance</w:t>
       </w:r>
       <w:r>
         <w:t xml:space="preserve"/>
@@ -6815,7 +6783,7 @@
           <w:lang w:val="en-US"/>
         </w:rPr>
         <w:t xml:space="preserve"/>
-        <w:t xml:space="preserve">The Kodi media player is now available to download on your Xbox One, making it one of the best Xbox One exclusives of the year. The Verge reports: Kodi is a very capable player that's highly expandabl</w:t>
+        <w:t xml:space="preserve">New submitter sdinfoserv writes: Ajit Pai, the most hated person in tech since Darl McBride, backed out of a speaking engagement at CES 2018. Apparently he lacks the spine to justify himself before th</w:t>
       </w:r>
       <w:r>
         <w:t xml:space="preserve"/>
@@ -6973,17 +6941,17 @@
           <w:lang w:val="en-US"/>
         </w:rPr>
         <w:t xml:space="preserve"> </w:t>
-        <w:t xml:space="preserve">Version 1.0.0.21</w:t>
+        <w:t xml:space="preserve">Version 1.1.0.0</w:t>
         <w:br/>
         <w:t>egonl</w:t>
         <w:br/>
-        <w:t>December 2017</w:t>
+        <w:t>January 2018</w:t>
         <w:br/>
-        <w:t>Version 1.0.0.21</w:t>
+        <w:t>Version 1.1.0.0</w:t>
         <w:br/>
         <w:t>egonl</w:t>
         <w:br/>
-        <w:t>December 2017</w:t>
+        <w:t>January 2018</w:t>
         <w:br/>
         <w:t>SharpDocx</w:t>
         <w:br/>
@@ -7001,7 +6969,7 @@
         <w:br/>
         <w:t>The next step is to create documents based on this view. This requires two lines of code:</w:t>
         <w:br/>
-        <w:t>    var document = DocumentFacto</w:t>
+        <w:t>    var document = DocumentFactory.C</w:t>
       </w:r>
       <w:r>
         <w:t xml:space="preserve"/>
@@ -7020,6 +6988,12 @@
           <w:lang w:val="en-US"/>
         </w:rPr>
       </w:pPr>
+      <w:r>
+        <w:rPr>
+          <w:lang w:val="en-US"/>
+        </w:rPr>
+        <w:t>The Map might be handy when you want to search the document for text.</w:t>
+      </w:r>
     </w:p>
     <w:sectPr>
       <w:headerReference w:type="even" r:id="rId13"/>
@@ -7479,10 +7453,7 @@
                               <w:lang w:val="nl-NL"/>
                             </w:rPr>
                             <w:t xml:space="preserve"/>
-                            <w:t xml:space="preserve">31-12-2017 14:40:34</w:t>
-                          </w:r>
-                          <w:r>
-                            <w:t xml:space="preserve"/>
+                            <w:t xml:space="preserve">4-1-2018 22:59:42</w:t>
                           </w:r>
                         </w:p>
                       </w:txbxContent>
@@ -7516,7 +7487,7 @@
                         <w:lang w:val="nl-NL"/>
                       </w:rPr>
                       <w:t xml:space="preserve"/>
-                      <w:t xml:space="preserve">31-12-2017 14:40:34</w:t>
+                      <w:t xml:space="preserve">4-1-2018 22:59:42</w:t>
                     </w:r>
                     <w:r>
                       <w:t xml:space="preserve"/>
@@ -8254,7 +8225,7 @@
                               <w:lang w:val="nl-NL"/>
                               <w14:numForm w14:val="lining"/>
                             </w:rPr>
-                            <w:t>4</w:t>
+                            <w:t>1</w:t>
                           </w:r>
                           <w:r>
                             <w:rPr>
@@ -8324,7 +8295,7 @@
                         <w:lang w:val="nl-NL"/>
                         <w14:numForm w14:val="lining"/>
                       </w:rPr>
-                      <w:t>4</w:t>
+                      <w:t>1</w:t>
                     </w:r>
                     <w:r>
                       <w:rPr>
@@ -13007,7 +12978,7 @@
 </file>
 
 <file path=customXml/itemProps3.xml><?xml version="1.0" encoding="utf-8"?>
-<ds:datastoreItem xmlns:ds="http://schemas.openxmlformats.org/officeDocument/2006/customXml" ds:itemID="{A6D26048-F92C-493B-BED5-CCABB8A5CDF9}">
+<ds:datastoreItem xmlns:ds="http://schemas.openxmlformats.org/officeDocument/2006/customXml" ds:itemID="{A3F50FEF-F702-4C5A-AD71-90656C499AFD}">
   <ds:schemaRefs>
     <ds:schemaRef ds:uri="http://schemas.openxmlformats.org/officeDocument/2006/bibliography"/>
   </ds:schemaRefs>

</xml_diff>

<commit_message>
Added support for code blocks in end- and footnotes.
</commit_message>
<xml_diff>
--- a/Samples/Documents/Tutorial.docx
+++ b/Samples/Documents/Tutorial.docx
@@ -191,8 +191,6 @@
                             </w:rPr>
                             <w:t>January 2018</w:t>
                           </w:r>
-                          <w:bookmarkStart w:name="_GoBack" w:id="1"/>
-                          <w:bookmarkEnd w:id="1"/>
                         </w:p>
                       </w:txbxContent>
                     </v:textbox>
@@ -313,7 +311,6 @@
                               <w:szCs w:val="72"/>
                             </w:rPr>
                           </w:pPr>
-                          <w:proofErr w:type="spellStart"/>
                           <w:r>
                             <w:rPr>
                               <w:rFonts w:asciiTheme="majorHAnsi" w:hAnsiTheme="majorHAnsi" w:eastAsiaTheme="majorEastAsia" w:cstheme="majorBidi"/>
@@ -324,7 +321,6 @@
                             </w:rPr>
                             <w:t>SharpDocx</w:t>
                           </w:r>
-                          <w:proofErr w:type="spellEnd"/>
                         </w:p>
                       </w:txbxContent>
                     </v:textbox>
@@ -342,8 +338,6 @@
             <w:br w:type="page"/>
           </w:r>
         </w:p>
-        <w:bookmarkStart w:name="_GoBack" w:displacedByCustomXml="next" w:id="0"/>
-        <w:bookmarkEnd w:displacedByCustomXml="next" w:id="0"/>
       </w:sdtContent>
     </w:sdt>
     <w:p>
@@ -353,7 +347,7 @@
           <w:lang w:val="en-US"/>
         </w:rPr>
       </w:pPr>
-      <w:bookmarkStart w:name="_Toc502494466" w:id="1"/>
+      <w:bookmarkStart w:name="_Toc502494466" w:id="0"/>
       <w:r>
         <w:rPr>
           <w:lang w:val="en-US"/>
@@ -367,7 +361,7 @@
         </w:rPr>
         <w:t>ummary</w:t>
       </w:r>
-      <w:bookmarkEnd w:id="1"/>
+      <w:bookmarkEnd w:id="0"/>
     </w:p>
     <w:p>
       <w:pPr>
@@ -690,7 +684,7 @@
         <w:br w:type="page"/>
       </w:r>
     </w:p>
-    <w:bookmarkStart w:name="_Toc502494467" w:displacedByCustomXml="next" w:id="2"/>
+    <w:bookmarkStart w:name="_Toc502494467" w:displacedByCustomXml="next" w:id="1"/>
     <w:sdt>
       <w:sdtPr>
         <w:rPr>
@@ -727,7 +721,7 @@
             </w:rPr>
             <w:t>Contents</w:t>
           </w:r>
-          <w:bookmarkEnd w:id="2"/>
+          <w:bookmarkEnd w:id="1"/>
         </w:p>
         <w:p>
           <w:pPr>
@@ -1528,7 +1522,7 @@
           <w:lang w:val="en-US"/>
         </w:rPr>
       </w:pPr>
-      <w:bookmarkStart w:name="_Toc502494468" w:id="3"/>
+      <w:bookmarkStart w:name="_Toc502494468" w:id="2"/>
       <w:r>
         <w:rPr>
           <w:lang w:val="en-US"/>
@@ -1536,7 +1530,7 @@
         <w:lastRenderedPageBreak/>
         <w:t>The basics</w:t>
       </w:r>
-      <w:bookmarkEnd w:id="3"/>
+      <w:bookmarkEnd w:id="2"/>
     </w:p>
     <w:p>
       <w:pPr>
@@ -1561,9 +1555,6 @@
           <w:lang w:val="en-US"/>
         </w:rPr>
         <w:t xml:space="preserve">. Like right </w:t>
-        <w:t xml:space="preserve"/>
-      </w:r>
-      <w:r>
         <w:t xml:space="preserve"/>
       </w:r>
       <w:r>
@@ -1661,14 +1652,14 @@
           <w:lang w:val="en-US"/>
         </w:rPr>
       </w:pPr>
-      <w:bookmarkStart w:name="_Toc502494469" w:id="4"/>
+      <w:bookmarkStart w:name="_Toc502494469" w:id="3"/>
       <w:r>
         <w:rPr>
           <w:lang w:val="en-US"/>
         </w:rPr>
         <w:t>Write method</w:t>
       </w:r>
-      <w:bookmarkEnd w:id="4"/>
+      <w:bookmarkEnd w:id="3"/>
     </w:p>
     <w:p>
       <w:pPr>
@@ -1772,14 +1763,14 @@
           <w:lang w:val="en-US"/>
         </w:rPr>
       </w:pPr>
-      <w:bookmarkStart w:name="_Toc502494470" w:id="5"/>
+      <w:bookmarkStart w:name="_Toc502494470" w:id="4"/>
       <w:r>
         <w:rPr>
           <w:lang w:val="en-US"/>
         </w:rPr>
         <w:t>Conditional content</w:t>
       </w:r>
-      <w:bookmarkEnd w:id="5"/>
+      <w:bookmarkEnd w:id="4"/>
     </w:p>
     <w:p>
       <w:pPr>
@@ -2145,51 +2136,7 @@
           <w:shd w:val="clear" w:color="auto" w:fill="FFFFFF"/>
           <w:lang w:val="en-US"/>
         </w:rPr>
-        <w:t> '</w:t>
-      </w:r>
-      <w:proofErr w:type="spellStart"/>
-      <w:r>
-        <w:rPr>
-          <w:rStyle w:val="tgc"/>
-          <w:rFonts w:cstheme="minorHAnsi"/>
-          <w:color w:val="222222"/>
-          <w:shd w:val="clear" w:color="auto" w:fill="FFFFFF"/>
-          <w:lang w:val="en-US"/>
-        </w:rPr>
-        <w:t>tuh</w:t>
-      </w:r>
-      <w:proofErr w:type="spellEnd"/>
-      <w:r>
-        <w:rPr>
-          <w:rStyle w:val="tgc"/>
-          <w:rFonts w:cstheme="minorHAnsi"/>
-          <w:color w:val="222222"/>
-          <w:shd w:val="clear" w:color="auto" w:fill="FFFFFF"/>
-          <w:lang w:val="en-US"/>
-        </w:rPr>
-        <w:t>-MAH-</w:t>
-      </w:r>
-      <w:proofErr w:type="spellStart"/>
-      <w:r>
-        <w:rPr>
-          <w:rStyle w:val="tgc"/>
-          <w:rFonts w:cstheme="minorHAnsi"/>
-          <w:color w:val="222222"/>
-          <w:shd w:val="clear" w:color="auto" w:fill="FFFFFF"/>
-          <w:lang w:val="en-US"/>
-        </w:rPr>
-        <w:t>toh</w:t>
-      </w:r>
-      <w:proofErr w:type="spellEnd"/>
-      <w:r>
-        <w:rPr>
-          <w:rStyle w:val="tgc"/>
-          <w:rFonts w:cstheme="minorHAnsi"/>
-          <w:color w:val="222222"/>
-          <w:shd w:val="clear" w:color="auto" w:fill="FFFFFF"/>
-          <w:lang w:val="en-US"/>
-        </w:rPr>
-        <w:t xml:space="preserve">' is the </w:t>
+        <w:t xml:space="preserve"> 'tuh-MAH-toh' is the </w:t>
       </w:r>
       <w:r>
         <w:rPr>
@@ -2220,51 +2167,7 @@
           <w:shd w:val="clear" w:color="auto" w:fill="FFFFFF"/>
           <w:lang w:val="en-US"/>
         </w:rPr>
-        <w:t> in the UK and is accepted in the US regions of New England along with parts of the lower East Coast, while '</w:t>
-      </w:r>
-      <w:proofErr w:type="spellStart"/>
-      <w:r>
-        <w:rPr>
-          <w:rStyle w:val="tgc"/>
-          <w:rFonts w:cstheme="minorHAnsi"/>
-          <w:color w:val="222222"/>
-          <w:shd w:val="clear" w:color="auto" w:fill="FFFFFF"/>
-          <w:lang w:val="en-US"/>
-        </w:rPr>
-        <w:t>tuh</w:t>
-      </w:r>
-      <w:proofErr w:type="spellEnd"/>
-      <w:r>
-        <w:rPr>
-          <w:rStyle w:val="tgc"/>
-          <w:rFonts w:cstheme="minorHAnsi"/>
-          <w:color w:val="222222"/>
-          <w:shd w:val="clear" w:color="auto" w:fill="FFFFFF"/>
-          <w:lang w:val="en-US"/>
-        </w:rPr>
-        <w:t>-MAY-</w:t>
-      </w:r>
-      <w:proofErr w:type="spellStart"/>
-      <w:r>
-        <w:rPr>
-          <w:rStyle w:val="tgc"/>
-          <w:rFonts w:cstheme="minorHAnsi"/>
-          <w:color w:val="222222"/>
-          <w:shd w:val="clear" w:color="auto" w:fill="FFFFFF"/>
-          <w:lang w:val="en-US"/>
-        </w:rPr>
-        <w:t>toh</w:t>
-      </w:r>
-      <w:proofErr w:type="spellEnd"/>
-      <w:r>
-        <w:rPr>
-          <w:rStyle w:val="tgc"/>
-          <w:rFonts w:cstheme="minorHAnsi"/>
-          <w:color w:val="222222"/>
-          <w:shd w:val="clear" w:color="auto" w:fill="FFFFFF"/>
-          <w:lang w:val="en-US"/>
-        </w:rPr>
-        <w:t>' is found almost everywhere else.</w:t>
+        <w:t> in the UK and is accepted in the US regions of New England along with parts of the lower East Coast, while 'tuh-MAY-toh' is found almost everywhere else.</w:t>
       </w:r>
     </w:p>
     <w:p>
@@ -2287,7 +2190,7 @@
           <w:lang w:val="en-US"/>
         </w:rPr>
       </w:pPr>
-      <w:bookmarkStart w:name="_Toc502494471" w:id="6"/>
+      <w:bookmarkStart w:name="_Toc502494471" w:id="5"/>
       <w:r>
         <w:rPr>
           <w:lang w:val="en-US"/>
@@ -2295,7 +2198,7 @@
         <w:lastRenderedPageBreak/>
         <w:t>Loops</w:t>
       </w:r>
-      <w:bookmarkEnd w:id="6"/>
+      <w:bookmarkEnd w:id="5"/>
     </w:p>
     <w:p>
       <w:pPr>
@@ -2765,7 +2668,7 @@
           <w:lang w:val="en-US"/>
         </w:rPr>
       </w:pPr>
-      <w:bookmarkStart w:name="_Toc502494472" w:id="7"/>
+      <w:bookmarkStart w:name="_Toc502494472" w:id="6"/>
       <w:r>
         <w:rPr>
           <w:lang w:val="en-US"/>
@@ -2773,7 +2676,7 @@
         <w:lastRenderedPageBreak/>
         <w:t>Tables</w:t>
       </w:r>
-      <w:bookmarkEnd w:id="7"/>
+      <w:bookmarkEnd w:id="6"/>
     </w:p>
     <w:p>
       <w:pPr>
@@ -5270,7 +5173,7 @@
           <w:lang w:val="en-US"/>
         </w:rPr>
       </w:pPr>
-      <w:bookmarkStart w:name="_Toc502494473" w:id="8"/>
+      <w:bookmarkStart w:name="_Toc502494473" w:id="7"/>
       <w:r>
         <w:rPr>
           <w:lang w:val="en-US"/>
@@ -5278,7 +5181,7 @@
         <w:lastRenderedPageBreak/>
         <w:t>Images</w:t>
       </w:r>
-      <w:bookmarkEnd w:id="8"/>
+      <w:bookmarkEnd w:id="7"/>
     </w:p>
     <w:p>
       <w:pPr>
@@ -5321,7 +5224,7 @@
                     <pic:cNvPicPr/>
                   </pic:nvPicPr>
                   <pic:blipFill>
-                    <a:blip r:embed="R0d9eb24c8e4b4bae" cstate="print">
+                    <a:blip r:embed="R4e63c37767604ce2" cstate="print">
                       <a:extLst>
                         <a:ext uri="{28A0092B-C50C-407E-A947-70E740481C1C}"/>
                       </a:extLst>
@@ -5448,7 +5351,7 @@
                     <pic:cNvPicPr/>
                   </pic:nvPicPr>
                   <pic:blipFill>
-                    <a:blip r:embed="Rb21ba4c8c9c14ce4" cstate="print">
+                    <a:blip r:embed="Rbee3f758185a435e" cstate="print">
                       <a:extLst>
                         <a:ext uri="{28A0092B-C50C-407E-A947-70E740481C1C}"/>
                       </a:extLst>
@@ -5535,7 +5438,7 @@
                     <pic:cNvPicPr/>
                   </pic:nvPicPr>
                   <pic:blipFill>
-                    <a:blip r:embed="Rb6202257c48d4296" cstate="print">
+                    <a:blip r:embed="R0461a771e477431e" cstate="print">
                       <a:extLst>
                         <a:ext uri="{28A0092B-C50C-407E-A947-70E740481C1C}"/>
                       </a:extLst>
@@ -5586,7 +5489,7 @@
           <w:lang w:val="en-US"/>
         </w:rPr>
       </w:pPr>
-      <w:bookmarkStart w:name="_Toc502494474" w:id="9"/>
+      <w:bookmarkStart w:name="_Toc502494474" w:id="8"/>
       <w:r>
         <w:rPr>
           <w:lang w:val="en-US"/>
@@ -5594,7 +5497,7 @@
         <w:lastRenderedPageBreak/>
         <w:t>Replacing text</w:t>
       </w:r>
-      <w:bookmarkEnd w:id="9"/>
+      <w:bookmarkEnd w:id="8"/>
     </w:p>
     <w:p>
       <w:pPr>
@@ -5681,6 +5584,13 @@
           <w:lang w:val="en-US"/>
         </w:rPr>
         <w:t>.</w:t>
+      </w:r>
+      <w:r>
+        <w:rPr>
+          <w:rStyle w:val="Voetnootmarkering"/>
+          <w:lang w:val="en-US"/>
+        </w:rPr>
+        <w:footnoteReference w:id="2"/>
       </w:r>
     </w:p>
     <w:p>
@@ -5994,7 +5904,7 @@
           <w:lang w:val="en-US"/>
         </w:rPr>
         <w:t xml:space="preserve"/>
-        <w:t xml:space="preserve">Largest Prime Number Discovered &amp;ndash; With More Than 23m Digits</w:t>
+        <w:t xml:space="preserve">Apple Planning New, 'Robust' Parental Controls To Help Protect Children, Teens</w:t>
       </w:r>
       <w:r>
         <w:t xml:space="preserve"/>
@@ -6013,7 +5923,7 @@
           <w:lang w:val="en-US"/>
         </w:rPr>
         <w:t xml:space="preserve"/>
-        <w:t xml:space="preserve">chalsall writes: Persistence pays off. Jonathan Pace, a GIMPS volunteer for over 14 years, discovered the 50th known Mersenne prime, 2^77,232,917 -- 1 on December 26, 2017. The prime number is calcula</w:t>
+        <w:t xml:space="preserve">An anonymous reader quotes a report from Ars Technica: An open letter to Apple from some investors sparked the tech giant to respond by promising new software tools for parents to restrict and monitor</w:t>
       </w:r>
       <w:r>
         <w:t xml:space="preserve"/>
@@ -6049,7 +5959,7 @@
           <w:lang w:val="en-US"/>
         </w:rPr>
         <w:t xml:space="preserve"/>
-        <w:t xml:space="preserve">Oceans Suffocating as Huge Dead Zones Quadruple Since 1950, Scientists Warn</w:t>
+        <w:t xml:space="preserve">James Dolan, Co-Creator of SecureDrop, Dead At 36</w:t>
       </w:r>
       <w:r>
         <w:t xml:space="preserve"/>
@@ -6068,7 +5978,7 @@
           <w:lang w:val="en-US"/>
         </w:rPr>
         <w:t xml:space="preserve"/>
-        <w:t xml:space="preserve">Ocean dead zones with zero oxygen have quadrupled in size since 1950, scientists have warned, while the number of very low oxygen sites near coasts have multiplied tenfold. From a report: Most sea cre</w:t>
+        <w:t xml:space="preserve">The Freedom of the Press Foundation is reporting that James Dolan, former Marine and co-creator of the whistleblower submission system SecureDrop alongside Aaron Swartz and Wired editor Kevin Poulsen,</w:t>
       </w:r>
       <w:r>
         <w:t xml:space="preserve"/>
@@ -6104,7 +6014,7 @@
           <w:lang w:val="en-US"/>
         </w:rPr>
         <w:t xml:space="preserve"/>
-        <w:t xml:space="preserve">By Next Week, Intel Expects To Issue Updates To More Than 90% of Processor Products Introduced Within Past Five Years</w:t>
+        <w:t xml:space="preserve">A Crypto Website Changes Its Data, and $100 Billion in Market Value Vanishes</w:t>
       </w:r>
       <w:r>
         <w:t xml:space="preserve"/>
@@ -6123,7 +6033,7 @@
           <w:lang w:val="en-US"/>
         </w:rPr>
         <w:t xml:space="preserve"/>
-        <w:t xml:space="preserve">Intel said on Thursday that by next week it expects to have patched 90 percent of its processors that it released within the last five years, making PCs and servers "immune" from both the Spectre and </w:t>
+        <w:t xml:space="preserve">Paul Vigna, writing for WSJ: Prices for some of the most popular cryptocurrencies dropped sharply Monday. One apparent reason: an adjustment from a popular website on its digital-currency price quotes</w:t>
       </w:r>
       <w:r>
         <w:t xml:space="preserve"/>
@@ -6159,7 +6069,7 @@
           <w:lang w:val="en-US"/>
         </w:rPr>
         <w:t xml:space="preserve"/>
-        <w:t xml:space="preserve">Mark Zuckerberg's 2018 Personal Challenge Is To Do His Job As CEO</w:t>
+        <w:t xml:space="preserve">Dell's Mobile Connect Application Will Allow Users To Easily Mirror Their Smartphone on PC; To Come Pre-installed On Company's Future PCs</w:t>
       </w:r>
       <w:r>
         <w:t xml:space="preserve"/>
@@ -6178,7 +6088,7 @@
           <w:lang w:val="en-US"/>
         </w:rPr>
         <w:t xml:space="preserve"/>
-        <w:t xml:space="preserve">An anonymous reader shares a report: Fun fact about Facebook's Mark Zuckerberg: Every year he gives himself a "personal challenge," which is not to be confused with the "New Year's resolutions" us ple</w:t>
+        <w:t xml:space="preserve">From a report on VentureBeat: Smartphones and computers were designed in different eras, and they don't really work well together, forcing us to split our time between them. But Dell is trying to chan</w:t>
       </w:r>
       <w:r>
         <w:t xml:space="preserve"/>
@@ -6214,7 +6124,7 @@
           <w:lang w:val="en-US"/>
         </w:rPr>
         <w:t xml:space="preserve"/>
-        <w:t xml:space="preserve">Personal Data of a Billion Indians Sold Online For $8, Report Claims</w:t>
+        <w:t xml:space="preserve">'The Web is Not Google, and Should Not be Just Google': Developers Express Concerns About AMP</w:t>
       </w:r>
       <w:r>
         <w:t xml:space="preserve"/>
@@ -6233,7 +6143,7 @@
           <w:lang w:val="en-US"/>
         </w:rPr>
         <w:t xml:space="preserve"/>
-        <w:t xml:space="preserve">Michael Safi, reporting for The Guardian: The personal information of more than a billion Indians stored in the world's largest biometric database can be bought online for less than $8, according to a</w:t>
+        <w:t xml:space="preserve">A group of prominent developers published an open-letter on Tuesday, outlining their deep concerns about Accelerated Mobile Pages, a project by Google that aims to improve user experience of the Web. </w:t>
       </w:r>
       <w:r>
         <w:t xml:space="preserve"/>
@@ -6269,7 +6179,7 @@
           <w:lang w:val="en-US"/>
         </w:rPr>
         <w:t xml:space="preserve"/>
-        <w:t xml:space="preserve">Opinion: Chrome is Turning Into the New Internet Explorer 6</w:t>
+        <w:t xml:space="preserve">Super-Black Is the New Black</w:t>
       </w:r>
       <w:r>
         <w:t xml:space="preserve"/>
@@ -6288,7 +6198,7 @@
           <w:lang w:val="en-US"/>
         </w:rPr>
         <w:t xml:space="preserve"/>
-        <w:t xml:space="preserve">Tom Warren, writing for The Verge: Chrome now has the type of dominance that Internet Explorer once did, and we're starting to see Google's own apps diverge from supporting web standards much in the s</w:t>
+        <w:t xml:space="preserve">Feathers on birds of paradise contain light-trapping nanotechnology that makes some of the deepest blacks in the world, a new study has found. From a report: Blackbirds, it turns out, aren't actually </w:t>
       </w:r>
       <w:r>
         <w:t xml:space="preserve"/>
@@ -6324,7 +6234,7 @@
           <w:lang w:val="en-US"/>
         </w:rPr>
         <w:t xml:space="preserve"/>
-        <w:t xml:space="preserve">Intel Memory Access Design Flaw Partially Addressed by Apple in macOS 10.13.2 [Unconfirmed]</w:t>
+        <w:t xml:space="preserve">Microsoft Details Performance Impact of Spectre and Meltdown Mitigations on Windows Systems</w:t>
       </w:r>
       <w:r>
         <w:t xml:space="preserve"/>
@@ -6343,7 +6253,7 @@
           <w:lang w:val="en-US"/>
         </w:rPr>
         <w:t xml:space="preserve"/>
-        <w:t xml:space="preserve">An anonymous reader shares a report: A serious design flaw and security vulnerability discovered in Intel CPUs has reportedly already been partially addressed by Apple in the recent macOS 10.13.2 upda</w:t>
+        <w:t xml:space="preserve">Microsoft's Windows chief Terry Myerson on Tuesday outlined how Spectre and Meltdown firmware updates may affect PC performance. From a blog post: With Windows 10 on newer silicon (2016-era PCs with S</w:t>
       </w:r>
       <w:r>
         <w:t xml:space="preserve"/>
@@ -6379,7 +6289,7 @@
           <w:lang w:val="en-US"/>
         </w:rPr>
         <w:t xml:space="preserve"/>
-        <w:t xml:space="preserve">Microsoft Issues Rare Out-of-Band Emergency Windows Update For Processor Security Bugs</w:t>
+        <w:t xml:space="preserve">Facebook Dives into Home Device Market with Video Chat Product Named 'Portal', Report Says</w:t>
       </w:r>
       <w:r>
         <w:t xml:space="preserve"/>
@@ -6398,7 +6308,7 @@
           <w:lang w:val="en-US"/>
         </w:rPr>
         <w:t xml:space="preserve"/>
-        <w:t xml:space="preserve">An anonymous reader shares a report: Microsoft is issuing a rare out-of-band security update to supported versions of Windows today (Wednesday). The software update is part of a number of fixes that w</w:t>
+        <w:t xml:space="preserve">An anonymous reader shares a report: Facebook is about to jump into the consumer hardware business in a big way with a video chat device named "Portal," which will put it in direct competition with Am</w:t>
       </w:r>
       <w:r>
         <w:t xml:space="preserve"/>
@@ -6434,7 +6344,7 @@
           <w:lang w:val="en-US"/>
         </w:rPr>
         <w:t xml:space="preserve"/>
-        <w:t xml:space="preserve">Intel Says CEO Dumping Tons of Stock Last Year 'Unrelated' To Big Security Exploit</w:t>
+        <w:t xml:space="preserve">With WPA3, Wi-Fi Security is About To Get a Lot Tougher</w:t>
       </w:r>
       <w:r>
         <w:t xml:space="preserve"/>
@@ -6453,7 +6363,7 @@
           <w:lang w:val="en-US"/>
         </w:rPr>
         <w:t xml:space="preserve"/>
-        <w:t xml:space="preserve">An anonymous reader shares a report: Late last year, the CEO of Intel sold millions of dollars in company stock, as CEOs often do. The sale appears to have occurred while developers were reportedly ru</w:t>
+        <w:t xml:space="preserve">One of the biggest potential security vulnerabilities -- public Wi-Fi -- may soon get its fix. From a report: The Wi-Fi Alliance, an industry body made up of device makers including Apple, Microsoft, </w:t>
       </w:r>
       <w:r>
         <w:t xml:space="preserve"/>
@@ -6489,7 +6399,7 @@
           <w:lang w:val="en-US"/>
         </w:rPr>
         <w:t xml:space="preserve"/>
-        <w:t xml:space="preserve">Google Says Almost All CPUs Since 1995 Vulnerable To 'Meltdown' And 'Spectre' Flaws</w:t>
+        <w:t xml:space="preserve">FBI Chief Calls Unbreakable Encryption 'Urgent Public Safety Issue'</w:t>
       </w:r>
       <w:r>
         <w:t xml:space="preserve"/>
@@ -6508,7 +6418,7 @@
           <w:lang w:val="en-US"/>
         </w:rPr>
         <w:t xml:space="preserve"/>
-        <w:t xml:space="preserve">Catalin Cimpanu, reporting for BleepingComputer: Google has just published details on two vulnerabilities named Meltdown and Spectre that in the company's assessment affect "every processor [released]</w:t>
+        <w:t xml:space="preserve">The inability of law enforcement authorities to access data from electronic devices due to powerful encryption is an "urgent public safety issue," FBI Director Christopher Wray said on Tuesday in rema</w:t>
       </w:r>
       <w:r>
         <w:t xml:space="preserve"/>
@@ -6544,7 +6454,7 @@
           <w:lang w:val="en-US"/>
         </w:rPr>
         <w:t xml:space="preserve"/>
-        <w:t xml:space="preserve">Asus Is Turning Its Old Routers Into Mesh Wi-Fi Networks</w:t>
+        <w:t xml:space="preserve">Snowden Joins Outcry Against World's Biggest Biometric Database</w:t>
       </w:r>
       <w:r>
         <w:t xml:space="preserve"/>
@@ -6563,7 +6473,7 @@
           <w:lang w:val="en-US"/>
         </w:rPr>
         <w:t xml:space="preserve"/>
-        <w:t xml:space="preserve">Asus' new AiMesh system lets you repurpose your existing Asus routers as part of a mesh network, potentially saving you lots of money since you won't have to replace your whole network with a bunch of</w:t>
+        <w:t xml:space="preserve">Former U.S. intelligence-contractor-turned whistleblower Edward Snowden joined critics of India's digital ID program as the nation's top court is due to decide on its legality. From a report: Snowden </w:t>
       </w:r>
       <w:r>
         <w:t xml:space="preserve"/>
@@ -6599,7 +6509,7 @@
           <w:lang w:val="en-US"/>
         </w:rPr>
         <w:t xml:space="preserve"/>
-        <w:t xml:space="preserve">AI System Sorts News Articles By Whether Or Not They Contain Actual Information</w:t>
+        <w:t xml:space="preserve">Microsoft Pauses Rollout of Spectre and Meltdown Patches To AMD Systems</w:t>
       </w:r>
       <w:r>
         <w:t xml:space="preserve"/>
@@ -6618,7 +6528,7 @@
           <w:lang w:val="en-US"/>
         </w:rPr>
         <w:t xml:space="preserve"/>
-        <w:t xml:space="preserve">In a new paper published in the Journal of Artificial Intelligence Research, computer scientists from Google and the University of Pennsylvania describe a new machine learning approach to classifying </w:t>
+        <w:t xml:space="preserve">Microsoft is suspending patches to guard against Meltdown and Spectre security threats for computers running AMD chipsets after complaints by AMD customers that the software updates froze their machin</w:t>
       </w:r>
       <w:r>
         <w:t xml:space="preserve"/>
@@ -6654,7 +6564,7 @@
           <w:lang w:val="en-US"/>
         </w:rPr>
         <w:t xml:space="preserve"/>
-        <w:t xml:space="preserve">Google's Project Zero Team Discovered Critical CPU Flaw Last Year</w:t>
+        <w:t xml:space="preserve">Microsoft Says No More Windows Security Updates Unless AVs Set a Registry Key</w:t>
       </w:r>
       <w:r>
         <w:t xml:space="preserve"/>
@@ -6673,7 +6583,7 @@
           <w:lang w:val="en-US"/>
         </w:rPr>
         <w:t xml:space="preserve"/>
-        <w:t xml:space="preserve">An anonymous reader quotes a report from TechCrunch: In a blog post published minutes ago, Google's Security team announced what they have done to protect Google Cloud customers against the chip vulne</w:t>
+        <w:t xml:space="preserve">Catalin Cimpanu, reporting for BleepingComputer: Microsoft has added a new and very important detail on the support page describing incompatibilities between antivirus (AV) products and the recent Win</w:t>
       </w:r>
       <w:r>
         <w:t xml:space="preserve"/>
@@ -6709,7 +6619,7 @@
           <w:lang w:val="en-US"/>
         </w:rPr>
         <w:t xml:space="preserve"/>
-        <w:t xml:space="preserve">Yes, Your Amazon Echo Is an Ad Machine</w:t>
+        <w:t xml:space="preserve">Ibuprofen Linked To Male Infertility, Study Says</w:t>
       </w:r>
       <w:r>
         <w:t xml:space="preserve"/>
@@ -6728,7 +6638,7 @@
           <w:lang w:val="en-US"/>
         </w:rPr>
         <w:t xml:space="preserve"/>
-        <w:t xml:space="preserve">An anonymous reader quotes a report from Gizmodo: CNBC reports that Amazon is in discussions with huge companies that want to promote their goods on Echo devices. Proctor &amp;amp; Gamble as well as Cloro</w:t>
+        <w:t xml:space="preserve">An anonymous reader quotes a report from The Guardian: Men who take high doses of ibuprofen for months at a time may be at greater risk of fertility issues and also other health problems, such as musc</w:t>
       </w:r>
       <w:r>
         <w:t xml:space="preserve"/>
@@ -6764,7 +6674,7 @@
           <w:lang w:val="en-US"/>
         </w:rPr>
         <w:t xml:space="preserve"/>
-        <w:t xml:space="preserve">Ajit Pai Backs Out of Planned CES 2018 Appearance</w:t>
+        <w:t xml:space="preserve">Nvidia's GeForce Now Windows App Transforms Your Cheap Laptop Into a Gaming PC</w:t>
       </w:r>
       <w:r>
         <w:t xml:space="preserve"/>
@@ -6783,7 +6693,7 @@
           <w:lang w:val="en-US"/>
         </w:rPr>
         <w:t xml:space="preserve"/>
-        <w:t xml:space="preserve">New submitter sdinfoserv writes: Ajit Pai, the most hated person in tech since Darl McBride, backed out of a speaking engagement at CES 2018. Apparently he lacks the spine to justify himself before th</w:t>
+        <w:t xml:space="preserve">The GeForce Now game streaming service that Nvidia announced for the Mac last year is finally coming to Windows PCs. According to their website, the service lets you stream high-resolution games from </w:t>
       </w:r>
       <w:r>
         <w:t xml:space="preserve"/>
@@ -7453,7 +7363,7 @@
                               <w:lang w:val="nl-NL"/>
                             </w:rPr>
                             <w:t xml:space="preserve"/>
-                            <w:t xml:space="preserve">4-1-2018 22:59:42</w:t>
+                            <w:t xml:space="preserve">10-1-2018 00:12:32</w:t>
                           </w:r>
                         </w:p>
                       </w:txbxContent>
@@ -7487,10 +7397,7 @@
                         <w:lang w:val="nl-NL"/>
                       </w:rPr>
                       <w:t xml:space="preserve"/>
-                      <w:t xml:space="preserve">4-1-2018 22:59:42</w:t>
-                    </w:r>
-                    <w:r>
-                      <w:t xml:space="preserve"/>
+                      <w:t xml:space="preserve">10-1-2018 00:12:32</w:t>
                     </w:r>
                   </w:p>
                 </w:txbxContent>
@@ -7696,6 +7603,47 @@
           <w:sz w:val="18"/>
         </w:rPr>
         <w:t>(vervolg voetnoot)</w:t>
+      </w:r>
+    </w:p>
+  </w:footnote>
+  <w:footnote w:id="2">
+    <w:p>
+      <w:pPr>
+        <w:pStyle w:val="Voetnoottekst"/>
+        <w:rPr>
+          <w:lang w:val="en-US"/>
+        </w:rPr>
+      </w:pPr>
+      <w:r>
+        <w:rPr>
+          <w:rStyle w:val="Voetnootmarkering"/>
+        </w:rPr>
+        <w:footnoteRef/>
+      </w:r>
+      <w:r>
+        <w:t xml:space="preserve"> </w:t>
+      </w:r>
+      <w:r>
+        <w:rPr>
+          <w:lang w:val="en-US"/>
+        </w:rPr>
+        <w:t xml:space="preserve">Actually, this will only replace text in the body of the document, and not in headers, footers, end- or footnotes. So this </w:t>
+        <w:t xml:space="preserve"/>
+      </w:r>
+      <w:r>
+        <w:t xml:space="preserve"/>
+      </w:r>
+      <w:bookmarkStart w:name="_GoBack" w:id="9"/>
+      <w:bookmarkEnd w:id="9"/>
+      <w:r>
+        <w:rPr>
+          <w:lang w:val="en-US"/>
+        </w:rPr>
+        <w:t xml:space="preserve">won’t work as expected. But you </w:t>
+        <w:t xml:space="preserve">can</w:t>
+      </w:r>
+      <w:r>
+        <w:t xml:space="preserve"> use code here.</w:t>
       </w:r>
     </w:p>
   </w:footnote>
@@ -8128,14 +8076,12 @@
                         <w:lang w:val="nl-NL"/>
                       </w:rPr>
                     </w:pPr>
-                    <w:proofErr w:type="spellStart"/>
                     <w:r>
                       <w:rPr>
                         <w:lang w:val="nl-NL"/>
                       </w:rPr>
                       <w:t>SharpDocx</w:t>
                     </w:r>
-                    <w:proofErr w:type="spellEnd"/>
                   </w:p>
                 </w:txbxContent>
               </v:textbox>
@@ -8225,7 +8171,7 @@
                               <w:lang w:val="nl-NL"/>
                               <w14:numForm w14:val="lining"/>
                             </w:rPr>
-                            <w:t>1</w:t>
+                            <w:t>7</w:t>
                           </w:r>
                           <w:r>
                             <w:rPr>
@@ -8295,7 +8241,7 @@
                         <w:lang w:val="nl-NL"/>
                         <w14:numForm w14:val="lining"/>
                       </w:rPr>
-                      <w:t>1</w:t>
+                      <w:t>7</w:t>
                     </w:r>
                     <w:r>
                       <w:rPr>
@@ -12978,7 +12924,7 @@
 </file>
 
 <file path=customXml/itemProps3.xml><?xml version="1.0" encoding="utf-8"?>
-<ds:datastoreItem xmlns:ds="http://schemas.openxmlformats.org/officeDocument/2006/customXml" ds:itemID="{A3F50FEF-F702-4C5A-AD71-90656C499AFD}">
+<ds:datastoreItem xmlns:ds="http://schemas.openxmlformats.org/officeDocument/2006/customXml" ds:itemID="{211A41A6-EA28-4086-BB66-D62E422A1DA5}">
   <ds:schemaRefs>
     <ds:schemaRef ds:uri="http://schemas.openxmlformats.org/officeDocument/2006/bibliography"/>
   </ds:schemaRefs>

</xml_diff>

<commit_message>
Updated Tutorial with some info about the .NET Standard 2.0 implementation and multi targeting.
</commit_message>
<xml_diff>
--- a/Samples/Documents/Tutorial.docx
+++ b/Samples/Documents/Tutorial.docx
@@ -29,7 +29,7 @@
           <w:r>
             <w:rPr>
               <w:noProof/>
-              <w:lang w:val="en-US" w:eastAsia="en-US"/>
+              <w:lang w:val="nl-NL" w:eastAsia="nl-NL"/>
             </w:rPr>
             <mc:AlternateContent>
               <mc:Choice Requires="wps">
@@ -113,8 +113,15 @@
                                     <w:lang w:val="en-US"/>
                                   </w:rPr>
                                   <w:br/>
+                                </w:r>
+                                <w:proofErr w:type="spellStart"/>
+                                <w:r>
+                                  <w:rPr>
+                                    <w:lang w:val="en-US"/>
+                                  </w:rPr>
                                   <w:t>egonl</w:t>
                                 </w:r>
+                                <w:proofErr w:type="spellEnd"/>
                                 <w:r>
                                   <w:br/>
                                 </w:r>
@@ -122,10 +129,14 @@
                                   <w:rPr>
                                     <w:lang w:val="en-US"/>
                                   </w:rPr>
-                                  <w:t>January 2019</w:t>
+                                  <w:t>February</w:t>
                                 </w:r>
-                                <w:bookmarkStart w:name="_GoBack" w:id="0"/>
-                                <w:bookmarkEnd w:id="0"/>
+                                <w:r>
+                                  <w:rPr>
+                                    <w:lang w:val="en-US"/>
+                                  </w:rPr>
+                                  <w:t xml:space="preserve"> 2019</w:t>
+                                </w:r>
                               </w:p>
                             </w:txbxContent>
                           </wps:txbx>
@@ -182,8 +193,15 @@
                               <w:lang w:val="en-US"/>
                             </w:rPr>
                             <w:br/>
+                          </w:r>
+                          <w:proofErr w:type="spellStart"/>
+                          <w:r>
+                            <w:rPr>
+                              <w:lang w:val="en-US"/>
+                            </w:rPr>
                             <w:t>egonl</w:t>
                           </w:r>
+                          <w:proofErr w:type="spellEnd"/>
                           <w:r>
                             <w:br/>
                           </w:r>
@@ -191,10 +209,14 @@
                             <w:rPr>
                               <w:lang w:val="en-US"/>
                             </w:rPr>
-                            <w:t>January 2019</w:t>
+                            <w:t>February</w:t>
                           </w:r>
-                          <w:bookmarkStart w:name="_GoBack" w:id="1"/>
-                          <w:bookmarkEnd w:id="1"/>
+                          <w:r>
+                            <w:rPr>
+                              <w:lang w:val="en-US"/>
+                            </w:rPr>
+                            <w:t xml:space="preserve"> 2019</w:t>
+                          </w:r>
                         </w:p>
                       </w:txbxContent>
                     </v:textbox>
@@ -206,7 +228,7 @@
           <w:r>
             <w:rPr>
               <w:noProof/>
-              <w:lang w:val="en-US" w:eastAsia="en-US"/>
+              <w:lang w:val="nl-NL" w:eastAsia="nl-NL"/>
             </w:rPr>
             <mc:AlternateContent>
               <mc:Choice Requires="wps">
@@ -271,6 +293,7 @@
                                     <w:szCs w:val="72"/>
                                   </w:rPr>
                                 </w:pPr>
+                                <w:proofErr w:type="spellStart"/>
                                 <w:r>
                                   <w:rPr>
                                     <w:rFonts w:asciiTheme="majorHAnsi" w:hAnsiTheme="majorHAnsi" w:eastAsiaTheme="majorEastAsia" w:cstheme="majorBidi"/>
@@ -281,6 +304,7 @@
                                   </w:rPr>
                                   <w:t>SharpDocx</w:t>
                                 </w:r>
+                                <w:proofErr w:type="spellEnd"/>
                               </w:p>
                             </w:txbxContent>
                           </wps:txbx>
@@ -351,7 +375,7 @@
           <w:lang w:val="en-US"/>
         </w:rPr>
       </w:pPr>
-      <w:bookmarkStart w:name="_Toc502494466" w:id="2"/>
+      <w:bookmarkStart w:name="_Toc502494466" w:id="0"/>
       <w:r>
         <w:rPr>
           <w:lang w:val="en-US"/>
@@ -365,7 +389,7 @@
         </w:rPr>
         <w:t>ummary</w:t>
       </w:r>
-      <w:bookmarkEnd w:id="2"/>
+      <w:bookmarkEnd w:id="0"/>
     </w:p>
     <w:p>
       <w:pPr>
@@ -373,11 +397,19 @@
           <w:lang w:val="en-US"/>
         </w:rPr>
       </w:pPr>
-      <w:r>
-        <w:rPr>
-          <w:lang w:val="en-US"/>
-        </w:rPr>
-        <w:t>SharpDocx is inspired by Web technologies like ASP.NET and JSP. Developers familiar with those technologies should feel right at home.</w:t>
+      <w:proofErr w:type="spellStart"/>
+      <w:r>
+        <w:rPr>
+          <w:lang w:val="en-US"/>
+        </w:rPr>
+        <w:t>SharpDocx</w:t>
+      </w:r>
+      <w:proofErr w:type="spellEnd"/>
+      <w:r>
+        <w:rPr>
+          <w:lang w:val="en-US"/>
+        </w:rPr>
+        <w:t xml:space="preserve"> is inspired by Web technologies like ASP.NET and JSP. Developers familiar with those technologies should feel right at home.</w:t>
       </w:r>
     </w:p>
     <w:p>
@@ -564,7 +596,21 @@
         <w:rPr>
           <w:lang w:val="en-US"/>
         </w:rPr>
-        <w:t xml:space="preserve">Out of the box SharpDocx supports inserting text, tables, images and </w:t>
+        <w:t xml:space="preserve">Out of the box </w:t>
+      </w:r>
+      <w:proofErr w:type="spellStart"/>
+      <w:r>
+        <w:rPr>
+          <w:lang w:val="en-US"/>
+        </w:rPr>
+        <w:t>SharpDocx</w:t>
+      </w:r>
+      <w:proofErr w:type="spellEnd"/>
+      <w:r>
+        <w:rPr>
+          <w:lang w:val="en-US"/>
+        </w:rPr>
+        <w:t xml:space="preserve"> supports inserting text, tables, images and </w:t>
       </w:r>
       <w:r>
         <w:rPr>
@@ -641,7 +687,21 @@
         <w:rPr>
           <w:lang w:val="en-US"/>
         </w:rPr>
-        <w:t>If you want to do something that's not supported by SharpDocx, you can do so by creating your own document subclass. See the Inheritance example.</w:t>
+        <w:t xml:space="preserve">If you want to do something that's not supported by </w:t>
+      </w:r>
+      <w:proofErr w:type="spellStart"/>
+      <w:r>
+        <w:rPr>
+          <w:lang w:val="en-US"/>
+        </w:rPr>
+        <w:t>SharpDocx</w:t>
+      </w:r>
+      <w:proofErr w:type="spellEnd"/>
+      <w:r>
+        <w:rPr>
+          <w:lang w:val="en-US"/>
+        </w:rPr>
+        <w:t>, you can do so by creating your own document subclass. See the Inheritance example.</w:t>
       </w:r>
     </w:p>
     <w:p>
@@ -654,7 +714,21 @@
         <w:rPr>
           <w:lang w:val="en-US"/>
         </w:rPr>
-        <w:t>Generating documents with SharpDocx can be very fast: a slightly modified Model sample produced 25 documents per second on my modest laptop. That’s 1500 documents per minute.</w:t>
+        <w:t xml:space="preserve">Generating documents with </w:t>
+      </w:r>
+      <w:proofErr w:type="spellStart"/>
+      <w:r>
+        <w:rPr>
+          <w:lang w:val="en-US"/>
+        </w:rPr>
+        <w:t>SharpDocx</w:t>
+      </w:r>
+      <w:proofErr w:type="spellEnd"/>
+      <w:r>
+        <w:rPr>
+          <w:lang w:val="en-US"/>
+        </w:rPr>
+        <w:t xml:space="preserve"> can be very fast: a slightly modified Model sample produced 25 documents per second on my modest laptop. That’s 1500 documents per minute.</w:t>
       </w:r>
       <w:r>
         <w:rPr>
@@ -688,7 +762,7 @@
         <w:br w:type="page"/>
       </w:r>
     </w:p>
-    <w:bookmarkStart w:name="_Toc502494467" w:displacedByCustomXml="next" w:id="3"/>
+    <w:bookmarkStart w:name="_Toc502494467" w:displacedByCustomXml="next" w:id="1"/>
     <w:sdt>
       <w:sdtPr>
         <w:rPr>
@@ -725,7 +799,7 @@
             </w:rPr>
             <w:t>Contents</w:t>
           </w:r>
-          <w:bookmarkEnd w:id="3"/>
+          <w:bookmarkEnd w:id="1"/>
         </w:p>
         <w:p>
           <w:pPr>
@@ -1526,7 +1600,7 @@
           <w:lang w:val="en-US"/>
         </w:rPr>
       </w:pPr>
-      <w:bookmarkStart w:name="_Toc502494468" w:id="4"/>
+      <w:bookmarkStart w:name="_Toc502494468" w:id="2"/>
       <w:r>
         <w:rPr>
           <w:lang w:val="en-US"/>
@@ -1534,7 +1608,7 @@
         <w:lastRenderedPageBreak/>
         <w:t>The basics</w:t>
       </w:r>
-      <w:bookmarkEnd w:id="4"/>
+      <w:bookmarkEnd w:id="2"/>
     </w:p>
     <w:p>
       <w:pPr>
@@ -1562,6 +1636,9 @@
         <w:t xml:space="preserve"/>
       </w:r>
       <w:r>
+        <w:t xml:space="preserve"/>
+      </w:r>
+      <w:r>
         <w:rPr>
           <w:lang w:val="en-US"/>
         </w:rPr>
@@ -1590,7 +1667,7 @@
       <w:r>
         <w:rPr>
           <w:noProof/>
-          <w:lang w:val="en-US" w:eastAsia="en-US"/>
+          <w:lang w:val="nl-NL" w:eastAsia="nl-NL"/>
         </w:rPr>
         <w:drawing>
           <wp:inline distT="0" distB="0" distL="0" distR="0" wp14:anchorId="23520E7E" wp14:editId="1E02B897">
@@ -1656,14 +1733,14 @@
           <w:lang w:val="en-US"/>
         </w:rPr>
       </w:pPr>
-      <w:bookmarkStart w:name="_Toc502494469" w:id="5"/>
+      <w:bookmarkStart w:name="_Toc502494469" w:id="3"/>
       <w:r>
         <w:rPr>
           <w:lang w:val="en-US"/>
         </w:rPr>
         <w:t>Write method</w:t>
       </w:r>
-      <w:bookmarkEnd w:id="5"/>
+      <w:bookmarkEnd w:id="3"/>
     </w:p>
     <w:p>
       <w:pPr>
@@ -1675,13 +1752,41 @@
         <w:rPr>
           <w:lang w:val="en-US"/>
         </w:rPr>
-        <w:t xml:space="preserve">If you want to display the value of i, you can use </w:t>
-      </w:r>
-      <w:r>
-        <w:rPr>
-          <w:lang w:val="en-US"/>
-        </w:rPr>
-        <w:t>the Write method. Right now, i is</w:t>
+        <w:t xml:space="preserve">If you want to display the value of </w:t>
+      </w:r>
+      <w:proofErr w:type="spellStart"/>
+      <w:r>
+        <w:rPr>
+          <w:lang w:val="en-US"/>
+        </w:rPr>
+        <w:t>i</w:t>
+      </w:r>
+      <w:proofErr w:type="spellEnd"/>
+      <w:r>
+        <w:rPr>
+          <w:lang w:val="en-US"/>
+        </w:rPr>
+        <w:t xml:space="preserve">, you can use </w:t>
+      </w:r>
+      <w:r>
+        <w:rPr>
+          <w:lang w:val="en-US"/>
+        </w:rPr>
+        <w:t xml:space="preserve">the Write method. Right now, </w:t>
+      </w:r>
+      <w:proofErr w:type="spellStart"/>
+      <w:r>
+        <w:rPr>
+          <w:lang w:val="en-US"/>
+        </w:rPr>
+        <w:t>i</w:t>
+      </w:r>
+      <w:proofErr w:type="spellEnd"/>
+      <w:r>
+        <w:rPr>
+          <w:lang w:val="en-US"/>
+        </w:rPr>
+        <w:t xml:space="preserve"> is</w:t>
       </w:r>
       <w:r>
         <w:rPr>
@@ -1689,6 +1794,8 @@
         </w:rPr>
         <w:t xml:space="preserve"> </w:t>
         <w:t xml:space="preserve">1</w:t>
+      </w:r>
+      <w:r>
         <w:t xml:space="preserve">.</w:t>
       </w:r>
     </w:p>
@@ -1702,7 +1809,21 @@
         <w:rPr>
           <w:lang w:val="en-US"/>
         </w:rPr>
-        <w:t>There’s also a shorthand notation for the Write method: i is</w:t>
+        <w:t xml:space="preserve">There’s also a shorthand notation for the Write method: </w:t>
+      </w:r>
+      <w:proofErr w:type="spellStart"/>
+      <w:r>
+        <w:rPr>
+          <w:lang w:val="en-US"/>
+        </w:rPr>
+        <w:t>i</w:t>
+      </w:r>
+      <w:proofErr w:type="spellEnd"/>
+      <w:r>
+        <w:rPr>
+          <w:lang w:val="en-US"/>
+        </w:rPr>
+        <w:t xml:space="preserve"> is</w:t>
       </w:r>
       <w:r>
         <w:rPr>
@@ -1716,6 +1837,8 @@
         </w:rPr>
         <w:t xml:space="preserve"> </w:t>
         <w:t xml:space="preserve">1</w:t>
+      </w:r>
+      <w:r>
         <w:t xml:space="preserve">.</w:t>
       </w:r>
     </w:p>
@@ -1767,12 +1890,1190 @@
           <w:lang w:val="en-US"/>
         </w:rPr>
       </w:pPr>
-      <w:bookmarkStart w:name="_Toc502494470" w:id="6"/>
+      <w:bookmarkStart w:name="_Toc502494470" w:id="4"/>
       <w:r>
         <w:rPr>
           <w:lang w:val="en-US"/>
         </w:rPr>
         <w:t>Conditional content</w:t>
+      </w:r>
+      <w:bookmarkEnd w:id="4"/>
+    </w:p>
+    <w:p>
+      <w:pPr>
+        <w:rPr>
+          <w:lang w:val="en-US"/>
+        </w:rPr>
+      </w:pPr>
+      <w:r>
+        <w:rPr>
+          <w:lang w:val="en-US"/>
+        </w:rPr>
+        <w:t xml:space="preserve">You can use an if statement </w:t>
+      </w:r>
+      <w:r>
+        <w:rPr>
+          <w:lang w:val="en-US"/>
+        </w:rPr>
+        <w:t>to display conditional content.</w:t>
+      </w:r>
+    </w:p>
+    <w:p>
+      <w:pPr>
+        <w:rPr>
+          <w:lang w:val="en-US"/>
+        </w:rPr>
+      </w:pPr>
+      <w:r>
+        <w:rPr>
+          <w:lang w:val="en-US"/>
+        </w:rPr>
+        <w:t xml:space="preserve"/>
+        <w:t xml:space="preserve">This will be displayed.</w:t>
+      </w:r>
+      <w:r>
+        <w:t xml:space="preserve"/>
+      </w:r>
+    </w:p>
+    <w:p>
+      <w:pPr>
+        <w:rPr>
+          <w:lang w:val="en-US"/>
+        </w:rPr>
+      </w:pPr>
+      <w:r>
+        <w:rPr>
+          <w:lang w:val="en-US"/>
+        </w:rPr>
+        <w:t>In this case, any formatting will be lost because the code parser ignores any formatting.</w:t>
+      </w:r>
+    </w:p>
+    <w:p>
+      <w:pPr>
+        <w:rPr>
+          <w:lang w:val="en-US"/>
+        </w:rPr>
+      </w:pPr>
+      <w:r>
+        <w:rPr>
+          <w:lang w:val="en-US"/>
+        </w:rPr>
+        <w:t>If you want to conditionally display text with formatting, use two code blocks and place the text be</w:t>
+      </w:r>
+      <w:r>
+        <w:rPr>
+          <w:lang w:val="en-US"/>
+        </w:rPr>
+        <w:t>tween curly brackets, like this.</w:t>
+      </w:r>
+    </w:p>
+    <w:p>
+      <w:pPr>
+        <w:rPr>
+          <w:lang w:val="en-US"/>
+        </w:rPr>
+      </w:pPr>
+      <w:r>
+        <w:rPr>
+          <w:lang w:val="en-US"/>
+        </w:rPr>
+        <w:t xml:space="preserve"/>
+        <w:t xml:space="preserve"/>
+      </w:r>
+      <w:r>
+        <w:rPr>
+          <w:lang w:val="en-US"/>
+        </w:rPr>
+        <w:t>T</w:t>
+      </w:r>
+      <w:r>
+        <w:rPr>
+          <w:lang w:val="en-US"/>
+        </w:rPr>
+        <w:t xml:space="preserve">his </w:t>
+      </w:r>
+      <w:r>
+        <w:rPr>
+          <w:b/>
+          <w:lang w:val="en-US"/>
+        </w:rPr>
+        <w:t>will</w:t>
+      </w:r>
+      <w:r>
+        <w:rPr>
+          <w:lang w:val="en-US"/>
+        </w:rPr>
+        <w:t xml:space="preserve"> </w:t>
+      </w:r>
+      <w:r>
+        <w:rPr>
+          <w:i/>
+          <w:lang w:val="en-US"/>
+        </w:rPr>
+        <w:t>also</w:t>
+      </w:r>
+      <w:r>
+        <w:rPr>
+          <w:lang w:val="en-US"/>
+        </w:rPr>
+        <w:t xml:space="preserve"> be displayed</w:t>
+      </w:r>
+      <w:r>
+        <w:rPr>
+          <w:lang w:val="en-US"/>
+        </w:rPr>
+        <w:t>.</w:t>
+      </w:r>
+      <w:r>
+        <w:rPr>
+          <w:lang w:val="en-US"/>
+        </w:rPr>
+        <w:t xml:space="preserve"/>
+        <w:t xml:space="preserve"/>
+      </w:r>
+    </w:p>
+    <w:p>
+      <w:pPr>
+        <w:rPr>
+          <w:lang w:val="en-US"/>
+        </w:rPr>
+      </w:pPr>
+      <w:r>
+        <w:rPr>
+          <w:lang w:val="en-US"/>
+        </w:rPr>
+        <w:t xml:space="preserve">If you want, you can span multiple </w:t>
+      </w:r>
+      <w:r>
+        <w:rPr>
+          <w:lang w:val="en-US"/>
+        </w:rPr>
+        <w:t>elements</w:t>
+      </w:r>
+      <w:r>
+        <w:rPr>
+          <w:lang w:val="en-US"/>
+        </w:rPr>
+        <w:t xml:space="preserve">. </w:t>
+      </w:r>
+      <w:r>
+        <w:rPr>
+          <w:lang w:val="en-US"/>
+        </w:rPr>
+        <w:t>E.g.</w:t>
+      </w:r>
+    </w:p>
+    <w:p>
+      <w:pPr>
+        <w:rPr>
+          <w:rStyle w:val="tgc"/>
+          <w:rFonts w:cstheme="minorHAnsi"/>
+          <w:color w:val="222222"/>
+          <w:shd w:val="clear" w:color="auto" w:fill="FFFFFF"/>
+          <w:lang w:val="en-US"/>
+        </w:rPr>
+      </w:pPr>
+      <w:r>
+        <w:rPr>
+          <w:noProof/>
+          <w:lang w:val="nl-NL" w:eastAsia="nl-NL"/>
+        </w:rPr>
+        <w:drawing>
+          <wp:anchor distT="0" distB="0" distL="114300" distR="114300" simplePos="0" relativeHeight="251667968" behindDoc="0" locked="0" layoutInCell="1" allowOverlap="1" wp14:editId="715050E3" wp14:anchorId="2FB5ECF5">
+            <wp:simplePos x="0" y="0"/>
+            <wp:positionH relativeFrom="column">
+              <wp:posOffset>-47625</wp:posOffset>
+            </wp:positionH>
+            <wp:positionV relativeFrom="paragraph">
+              <wp:posOffset>35560</wp:posOffset>
+            </wp:positionV>
+            <wp:extent cx="1562100" cy="1257300"/>
+            <wp:effectExtent l="0" t="0" r="0" b="0"/>
+            <wp:wrapSquare wrapText="bothSides"/>
+            <wp:docPr id="3" name="Afbeelding 3" descr="C:\Users\Egon\AppData\Local\Microsoft\Windows\INetCache\IE\BQ2GEGEG\Tomato-cut_vertical[1].png"/>
+            <wp:cNvGraphicFramePr>
+              <a:graphicFrameLocks xmlns:a="http://schemas.openxmlformats.org/drawingml/2006/main" noChangeAspect="1"/>
+            </wp:cNvGraphicFramePr>
+            <a:graphic xmlns:a="http://schemas.openxmlformats.org/drawingml/2006/main">
+              <a:graphicData uri="http://schemas.openxmlformats.org/drawingml/2006/picture">
+                <pic:pic xmlns:pic="http://schemas.openxmlformats.org/drawingml/2006/picture">
+                  <pic:nvPicPr>
+                    <pic:cNvPr id="0" name="Picture 1" descr="C:\Users\Egon\AppData\Local\Microsoft\Windows\INetCache\IE\BQ2GEGEG\Tomato-cut_vertical[1].png"/>
+                    <pic:cNvPicPr>
+                      <a:picLocks noChangeAspect="1" noChangeArrowheads="1"/>
+                    </pic:cNvPicPr>
+                  </pic:nvPicPr>
+                  <pic:blipFill>
+                    <a:blip r:embed="rId12" cstate="print">
+                      <a:extLst>
+                        <a:ext uri="{28A0092B-C50C-407E-A947-70E740481C1C}">
+                          <a14:useLocalDpi xmlns:a14="http://schemas.microsoft.com/office/drawing/2010/main" val="0"/>
+                        </a:ext>
+                      </a:extLst>
+                    </a:blip>
+                    <a:srcRect/>
+                    <a:stretch>
+                      <a:fillRect/>
+                    </a:stretch>
+                  </pic:blipFill>
+                  <pic:spPr bwMode="auto">
+                    <a:xfrm>
+                      <a:off x="0" y="0"/>
+                      <a:ext cx="1562100" cy="1257300"/>
+                    </a:xfrm>
+                    <a:prstGeom prst="rect">
+                      <a:avLst/>
+                    </a:prstGeom>
+                    <a:noFill/>
+                    <a:ln>
+                      <a:noFill/>
+                    </a:ln>
+                  </pic:spPr>
+                </pic:pic>
+              </a:graphicData>
+            </a:graphic>
+            <wp14:sizeRelH relativeFrom="page">
+              <wp14:pctWidth>0</wp14:pctWidth>
+            </wp14:sizeRelH>
+            <wp14:sizeRelV relativeFrom="page">
+              <wp14:pctHeight>0</wp14:pctHeight>
+            </wp14:sizeRelV>
+          </wp:anchor>
+        </w:drawing>
+      </w:r>
+      <w:r>
+        <w:rPr>
+          <w:rStyle w:val="tgc"/>
+          <w:rFonts w:cstheme="minorHAnsi"/>
+          <w:color w:val="222222"/>
+          <w:shd w:val="clear" w:color="auto" w:fill="FFFFFF"/>
+          <w:lang w:val="en-US"/>
+        </w:rPr>
+        <w:t>The diverging </w:t>
+      </w:r>
+      <w:r>
+        <w:rPr>
+          <w:rStyle w:val="tgc"/>
+          <w:rFonts w:cstheme="minorHAnsi"/>
+          <w:bCs/>
+          <w:color w:val="222222"/>
+          <w:shd w:val="clear" w:color="auto" w:fill="FFFFFF"/>
+          <w:lang w:val="en-US"/>
+        </w:rPr>
+        <w:t>pronunciation</w:t>
+      </w:r>
+      <w:r>
+        <w:rPr>
+          <w:rStyle w:val="tgc"/>
+          <w:rFonts w:cstheme="minorHAnsi"/>
+          <w:color w:val="222222"/>
+          <w:shd w:val="clear" w:color="auto" w:fill="FFFFFF"/>
+          <w:lang w:val="en-US"/>
+        </w:rPr>
+        <w:t> of </w:t>
+      </w:r>
+      <w:r>
+        <w:rPr>
+          <w:rStyle w:val="tgc"/>
+          <w:rFonts w:cstheme="minorHAnsi"/>
+          <w:bCs/>
+          <w:color w:val="222222"/>
+          <w:shd w:val="clear" w:color="auto" w:fill="FFFFFF"/>
+          <w:lang w:val="en-US"/>
+        </w:rPr>
+        <w:t>tomato</w:t>
+      </w:r>
+      <w:r>
+        <w:rPr>
+          <w:rStyle w:val="tgc"/>
+          <w:rFonts w:cstheme="minorHAnsi"/>
+          <w:color w:val="222222"/>
+          <w:shd w:val="clear" w:color="auto" w:fill="FFFFFF"/>
+          <w:lang w:val="en-US"/>
+        </w:rPr>
+        <w:t> (though not so much potato) is primarily</w:t>
+      </w:r>
+      <w:r>
+        <w:rPr>
+          <w:rStyle w:val="tgc"/>
+          <w:rFonts w:cstheme="minorHAnsi"/>
+          <w:color w:val="222222"/>
+          <w:shd w:val="clear" w:color="auto" w:fill="FFFFFF"/>
+          <w:lang w:val="en-US"/>
+        </w:rPr>
+        <w:t xml:space="preserve"> one</w:t>
+      </w:r>
+      <w:r>
+        <w:rPr>
+          <w:rStyle w:val="tgc"/>
+          <w:rFonts w:cstheme="minorHAnsi"/>
+          <w:color w:val="222222"/>
+          <w:shd w:val="clear" w:color="auto" w:fill="FFFFFF"/>
+          <w:lang w:val="en-US"/>
+        </w:rPr>
+        <w:t xml:space="preserve"> </w:t>
+      </w:r>
+      <w:r>
+        <w:rPr>
+          <w:rStyle w:val="tgc"/>
+          <w:rFonts w:cstheme="minorHAnsi"/>
+          <w:color w:val="222222"/>
+          <w:shd w:val="clear" w:color="auto" w:fill="FFFFFF"/>
+          <w:lang w:val="en-US"/>
+        </w:rPr>
+        <w:t>of regional dialect.</w:t>
+      </w:r>
+    </w:p>
+    <w:p>
+      <w:pPr>
+        <w:rPr>
+          <w:rStyle w:val="d8e"/>
+          <w:rFonts w:ascii="Calibri" w:hAnsi="Calibri" w:cs="Calibri"/>
+          <w:color w:val="222222"/>
+          <w:shd w:val="clear" w:color="auto" w:fill="FFFFFF"/>
+          <w:lang w:val="en-US"/>
+        </w:rPr>
+      </w:pPr>
+      <w:r>
+        <w:rPr>
+          <w:rStyle w:val="tgc"/>
+          <w:rFonts w:cstheme="minorHAnsi"/>
+          <w:color w:val="222222"/>
+          <w:shd w:val="clear" w:color="auto" w:fill="FFFFFF"/>
+          <w:lang w:val="en-US"/>
+        </w:rPr>
+        <w:t>The </w:t>
+      </w:r>
+      <w:r>
+        <w:rPr>
+          <w:rStyle w:val="tgc"/>
+          <w:rFonts w:cstheme="minorHAnsi"/>
+          <w:bCs/>
+          <w:color w:val="222222"/>
+          <w:shd w:val="clear" w:color="auto" w:fill="FFFFFF"/>
+          <w:lang w:val="en-US"/>
+        </w:rPr>
+        <w:t>pronunciation</w:t>
+      </w:r>
+      <w:r>
+        <w:rPr>
+          <w:rStyle w:val="tgc"/>
+          <w:rFonts w:cstheme="minorHAnsi"/>
+          <w:color w:val="222222"/>
+          <w:shd w:val="clear" w:color="auto" w:fill="FFFFFF"/>
+          <w:lang w:val="en-US"/>
+        </w:rPr>
+        <w:t> '</w:t>
+      </w:r>
+      <w:proofErr w:type="spellStart"/>
+      <w:r>
+        <w:rPr>
+          <w:rStyle w:val="tgc"/>
+          <w:rFonts w:cstheme="minorHAnsi"/>
+          <w:color w:val="222222"/>
+          <w:shd w:val="clear" w:color="auto" w:fill="FFFFFF"/>
+          <w:lang w:val="en-US"/>
+        </w:rPr>
+        <w:t>tuh</w:t>
+      </w:r>
+      <w:proofErr w:type="spellEnd"/>
+      <w:r>
+        <w:rPr>
+          <w:rStyle w:val="tgc"/>
+          <w:rFonts w:cstheme="minorHAnsi"/>
+          <w:color w:val="222222"/>
+          <w:shd w:val="clear" w:color="auto" w:fill="FFFFFF"/>
+          <w:lang w:val="en-US"/>
+        </w:rPr>
+        <w:t>-MAH-</w:t>
+      </w:r>
+      <w:proofErr w:type="spellStart"/>
+      <w:r>
+        <w:rPr>
+          <w:rStyle w:val="tgc"/>
+          <w:rFonts w:cstheme="minorHAnsi"/>
+          <w:color w:val="222222"/>
+          <w:shd w:val="clear" w:color="auto" w:fill="FFFFFF"/>
+          <w:lang w:val="en-US"/>
+        </w:rPr>
+        <w:t>toh</w:t>
+      </w:r>
+      <w:proofErr w:type="spellEnd"/>
+      <w:r>
+        <w:rPr>
+          <w:rStyle w:val="tgc"/>
+          <w:rFonts w:cstheme="minorHAnsi"/>
+          <w:color w:val="222222"/>
+          <w:shd w:val="clear" w:color="auto" w:fill="FFFFFF"/>
+          <w:lang w:val="en-US"/>
+        </w:rPr>
+        <w:t xml:space="preserve">' is the </w:t>
+      </w:r>
+      <w:r>
+        <w:rPr>
+          <w:rStyle w:val="tgc"/>
+          <w:rFonts w:cstheme="minorHAnsi"/>
+          <w:color w:val="222222"/>
+          <w:shd w:val="clear" w:color="auto" w:fill="FFFFFF"/>
+          <w:lang w:val="en-US"/>
+        </w:rPr>
+        <w:t>standard</w:t>
+      </w:r>
+      <w:r>
+        <w:rPr>
+          <w:rStyle w:val="tgc"/>
+          <w:rFonts w:cstheme="minorHAnsi"/>
+          <w:bCs/>
+          <w:color w:val="222222"/>
+          <w:shd w:val="clear" w:color="auto" w:fill="FFFFFF"/>
+          <w:lang w:val="en-US"/>
+        </w:rPr>
+        <w:t xml:space="preserve"> pronunciation</w:t>
+      </w:r>
+      <w:r>
+        <w:rPr>
+          <w:rStyle w:val="tgc"/>
+          <w:rFonts w:cstheme="minorHAnsi"/>
+          <w:color w:val="222222"/>
+          <w:shd w:val="clear" w:color="auto" w:fill="FFFFFF"/>
+          <w:lang w:val="en-US"/>
+        </w:rPr>
+        <w:t> in the UK and is accepted in the US regions of New England along with parts of the lower East Coast, while '</w:t>
+      </w:r>
+      <w:proofErr w:type="spellStart"/>
+      <w:r>
+        <w:rPr>
+          <w:rStyle w:val="tgc"/>
+          <w:rFonts w:cstheme="minorHAnsi"/>
+          <w:color w:val="222222"/>
+          <w:shd w:val="clear" w:color="auto" w:fill="FFFFFF"/>
+          <w:lang w:val="en-US"/>
+        </w:rPr>
+        <w:t>tuh</w:t>
+      </w:r>
+      <w:proofErr w:type="spellEnd"/>
+      <w:r>
+        <w:rPr>
+          <w:rStyle w:val="tgc"/>
+          <w:rFonts w:cstheme="minorHAnsi"/>
+          <w:color w:val="222222"/>
+          <w:shd w:val="clear" w:color="auto" w:fill="FFFFFF"/>
+          <w:lang w:val="en-US"/>
+        </w:rPr>
+        <w:t>-MAY-</w:t>
+      </w:r>
+      <w:proofErr w:type="spellStart"/>
+      <w:r>
+        <w:rPr>
+          <w:rStyle w:val="tgc"/>
+          <w:rFonts w:cstheme="minorHAnsi"/>
+          <w:color w:val="222222"/>
+          <w:shd w:val="clear" w:color="auto" w:fill="FFFFFF"/>
+          <w:lang w:val="en-US"/>
+        </w:rPr>
+        <w:t>toh</w:t>
+      </w:r>
+      <w:proofErr w:type="spellEnd"/>
+      <w:r>
+        <w:rPr>
+          <w:rStyle w:val="tgc"/>
+          <w:rFonts w:cstheme="minorHAnsi"/>
+          <w:color w:val="222222"/>
+          <w:shd w:val="clear" w:color="auto" w:fill="FFFFFF"/>
+          <w:lang w:val="en-US"/>
+        </w:rPr>
+        <w:t>' is found almost everywhere else.</w:t>
+      </w:r>
+    </w:p>
+    <w:p>
+      <w:pPr>
+        <w:rPr>
+          <w:lang w:val="en-US"/>
+        </w:rPr>
+      </w:pPr>
+      <w:r>
+        <w:rPr>
+          <w:lang w:val="en-US"/>
+        </w:rPr>
+        <w:br w:type="page"/>
+      </w:r>
+    </w:p>
+    <w:p>
+      <w:pPr>
+        <w:pStyle w:val="Kop2"/>
+        <w:rPr>
+          <w:lang w:val="en-US"/>
+        </w:rPr>
+      </w:pPr>
+      <w:bookmarkStart w:name="_Toc502494471" w:id="5"/>
+      <w:r>
+        <w:rPr>
+          <w:lang w:val="en-US"/>
+        </w:rPr>
+        <w:lastRenderedPageBreak/>
+        <w:t>Loops</w:t>
+      </w:r>
+      <w:bookmarkEnd w:id="5"/>
+    </w:p>
+    <w:p>
+      <w:pPr>
+        <w:rPr>
+          <w:lang w:val="en-US"/>
+        </w:rPr>
+      </w:pPr>
+      <w:r>
+        <w:rPr>
+          <w:lang w:val="en-US"/>
+        </w:rPr>
+        <w:t xml:space="preserve">If you want to </w:t>
+      </w:r>
+      <w:r>
+        <w:rPr>
+          <w:lang w:val="en-US"/>
+        </w:rPr>
+        <w:t xml:space="preserve">add </w:t>
+      </w:r>
+      <w:r>
+        <w:rPr>
+          <w:lang w:val="en-US"/>
+        </w:rPr>
+        <w:t xml:space="preserve">something in a loop, you should </w:t>
+      </w:r>
+      <w:r>
+        <w:rPr>
+          <w:lang w:val="en-US"/>
+        </w:rPr>
+        <w:t xml:space="preserve">do so </w:t>
+      </w:r>
+      <w:r>
+        <w:rPr>
+          <w:lang w:val="en-US"/>
+        </w:rPr>
+        <w:t>programmatically</w:t>
+      </w:r>
+      <w:r>
+        <w:rPr>
+          <w:lang w:val="en-US"/>
+        </w:rPr>
+        <w:t>.</w:t>
+      </w:r>
+      <w:r>
+        <w:rPr>
+          <w:lang w:val="en-US"/>
+        </w:rPr>
+        <w:t xml:space="preserve"> This example does loop, but doesn’t add anything to the document:</w:t>
+      </w:r>
+    </w:p>
+    <w:p>
+      <w:pPr>
+        <w:rPr>
+          <w:b/>
+          <w:lang w:val="en-US"/>
+        </w:rPr>
+      </w:pPr>
+      <w:r>
+        <w:rPr>
+          <w:lang w:val="en-US"/>
+        </w:rPr>
+        <w:t xml:space="preserve">The value of </w:t>
+      </w:r>
+      <w:proofErr w:type="spellStart"/>
+      <w:r>
+        <w:rPr>
+          <w:lang w:val="en-US"/>
+        </w:rPr>
+        <w:t>i</w:t>
+      </w:r>
+      <w:proofErr w:type="spellEnd"/>
+      <w:r>
+        <w:rPr>
+          <w:lang w:val="en-US"/>
+        </w:rPr>
+        <w:t xml:space="preserve"> is</w:t>
+      </w:r>
+      <w:r>
+        <w:rPr>
+          <w:b/>
+          <w:lang w:val="en-US"/>
+        </w:rPr>
+        <w:t xml:space="preserve"> </w:t>
+        <w:t xml:space="preserve">9</w:t>
+      </w:r>
+      <w:r>
+        <w:t xml:space="preserve">.</w:t>
+      </w:r>
+    </w:p>
+    <w:p>
+      <w:pPr>
+        <w:rPr>
+          <w:lang w:val="en-US"/>
+        </w:rPr>
+      </w:pPr>
+      <w:r>
+        <w:rPr>
+          <w:lang w:val="en-US"/>
+        </w:rPr>
+        <w:t xml:space="preserve">In the next </w:t>
+      </w:r>
+      <w:r>
+        <w:rPr>
+          <w:lang w:val="en-US"/>
+        </w:rPr>
+        <w:t xml:space="preserve"> loop we’ll call the </w:t>
+      </w:r>
+      <w:proofErr w:type="spellStart"/>
+      <w:r>
+        <w:rPr>
+          <w:lang w:val="en-US"/>
+        </w:rPr>
+        <w:t>Append</w:t>
+      </w:r>
+      <w:r>
+        <w:rPr>
+          <w:lang w:val="en-US"/>
+        </w:rPr>
+        <w:t>Paragraph</w:t>
+      </w:r>
+      <w:proofErr w:type="spellEnd"/>
+      <w:r>
+        <w:rPr>
+          <w:lang w:val="en-US"/>
+        </w:rPr>
+        <w:t xml:space="preserve"> method, which </w:t>
+      </w:r>
+      <w:r>
+        <w:rPr>
+          <w:i/>
+          <w:lang w:val="en-US"/>
+        </w:rPr>
+        <w:t>will</w:t>
+      </w:r>
+      <w:r>
+        <w:rPr>
+          <w:lang w:val="en-US"/>
+        </w:rPr>
+        <w:t xml:space="preserve"> insert</w:t>
+      </w:r>
+      <w:r>
+        <w:rPr>
+          <w:lang w:val="en-US"/>
+        </w:rPr>
+        <w:t xml:space="preserve"> new paragraph</w:t>
+      </w:r>
+      <w:r>
+        <w:rPr>
+          <w:lang w:val="en-US"/>
+        </w:rPr>
+        <w:t>s:</w:t>
+      </w:r>
+    </w:p>
+    <w:p>
+      <w:pPr>
+        <w:rPr>
+          <w:lang w:val="en-US"/>
+        </w:rPr>
+      </w:pPr>
+      <w:r>
+        <w:rPr>
+          <w:lang w:val="en-US"/>
+        </w:rPr>
+        <w:t xml:space="preserve">The value of </w:t>
+      </w:r>
+      <w:proofErr w:type="spellStart"/>
+      <w:r>
+        <w:rPr>
+          <w:lang w:val="en-US"/>
+        </w:rPr>
+        <w:t>i</w:t>
+      </w:r>
+      <w:proofErr w:type="spellEnd"/>
+      <w:r>
+        <w:rPr>
+          <w:lang w:val="en-US"/>
+        </w:rPr>
+        <w:t xml:space="preserve"> is</w:t>
+      </w:r>
+      <w:r>
+        <w:rPr>
+          <w:b/>
+          <w:lang w:val="en-US"/>
+        </w:rPr>
+        <w:t xml:space="preserve"> </w:t>
+        <w:t xml:space="preserve">0</w:t>
+      </w:r>
+      <w:r>
+        <w:t xml:space="preserve">.</w:t>
+      </w:r>
+      <w:r>
+        <w:rPr>
+          <w:lang w:val="en-US"/>
+        </w:rPr>
+        <w:t xml:space="preserve"/>
+        <w:t xml:space="preserve"/>
+      </w:r>
+      <w:r>
+        <w:t xml:space="preserve"/>
+      </w:r>
+    </w:p>
+    <w:p>
+      <w:pPr>
+        <w:rPr>
+          <w:lang w:val="en-US"/>
+        </w:rPr>
+      </w:pPr>
+      <w:r>
+        <w:rPr>
+          <w:lang w:val="en-US"/>
+        </w:rPr>
+        <w:t xml:space="preserve">The value of </w:t>
+      </w:r>
+      <w:proofErr w:type="spellStart"/>
+      <w:r>
+        <w:rPr>
+          <w:lang w:val="en-US"/>
+        </w:rPr>
+        <w:t>i</w:t>
+      </w:r>
+      <w:proofErr w:type="spellEnd"/>
+      <w:r>
+        <w:rPr>
+          <w:lang w:val="en-US"/>
+        </w:rPr>
+        <w:t xml:space="preserve"> is</w:t>
+      </w:r>
+      <w:r>
+        <w:rPr>
+          <w:b/>
+          <w:lang w:val="en-US"/>
+        </w:rPr>
+        <w:t xml:space="preserve"> </w:t>
+        <w:t xml:space="preserve">1</w:t>
+      </w:r>
+      <w:r>
+        <w:t xml:space="preserve">.</w:t>
+      </w:r>
+      <w:r>
+        <w:rPr>
+          <w:lang w:val="en-US"/>
+        </w:rPr>
+        <w:t xml:space="preserve"/>
+        <w:t xml:space="preserve"/>
+      </w:r>
+      <w:r>
+        <w:t xml:space="preserve"/>
+      </w:r>
+    </w:p>
+    <w:p>
+      <w:pPr>
+        <w:rPr>
+          <w:lang w:val="en-US"/>
+        </w:rPr>
+      </w:pPr>
+      <w:r>
+        <w:rPr>
+          <w:lang w:val="en-US"/>
+        </w:rPr>
+        <w:t xml:space="preserve">The value of </w:t>
+      </w:r>
+      <w:proofErr w:type="spellStart"/>
+      <w:r>
+        <w:rPr>
+          <w:lang w:val="en-US"/>
+        </w:rPr>
+        <w:t>i</w:t>
+      </w:r>
+      <w:proofErr w:type="spellEnd"/>
+      <w:r>
+        <w:rPr>
+          <w:lang w:val="en-US"/>
+        </w:rPr>
+        <w:t xml:space="preserve"> is</w:t>
+      </w:r>
+      <w:r>
+        <w:rPr>
+          <w:b/>
+          <w:lang w:val="en-US"/>
+        </w:rPr>
+        <w:t xml:space="preserve"> </w:t>
+        <w:t xml:space="preserve">2</w:t>
+      </w:r>
+      <w:r>
+        <w:t xml:space="preserve">.</w:t>
+      </w:r>
+      <w:r>
+        <w:rPr>
+          <w:lang w:val="en-US"/>
+        </w:rPr>
+        <w:t xml:space="preserve"/>
+        <w:t xml:space="preserve"/>
+      </w:r>
+      <w:r>
+        <w:t xml:space="preserve"/>
+      </w:r>
+    </w:p>
+    <w:p>
+      <w:pPr>
+        <w:rPr>
+          <w:lang w:val="en-US"/>
+        </w:rPr>
+      </w:pPr>
+      <w:r>
+        <w:rPr>
+          <w:lang w:val="en-US"/>
+        </w:rPr>
+        <w:t xml:space="preserve">The value of </w:t>
+      </w:r>
+      <w:proofErr w:type="spellStart"/>
+      <w:r>
+        <w:rPr>
+          <w:lang w:val="en-US"/>
+        </w:rPr>
+        <w:t>i</w:t>
+      </w:r>
+      <w:proofErr w:type="spellEnd"/>
+      <w:r>
+        <w:rPr>
+          <w:lang w:val="en-US"/>
+        </w:rPr>
+        <w:t xml:space="preserve"> is</w:t>
+      </w:r>
+      <w:r>
+        <w:rPr>
+          <w:b/>
+          <w:lang w:val="en-US"/>
+        </w:rPr>
+        <w:t xml:space="preserve"> </w:t>
+        <w:t xml:space="preserve">3</w:t>
+      </w:r>
+      <w:r>
+        <w:t xml:space="preserve">.</w:t>
+      </w:r>
+      <w:r>
+        <w:rPr>
+          <w:lang w:val="en-US"/>
+        </w:rPr>
+        <w:t xml:space="preserve"/>
+        <w:t xml:space="preserve"/>
+      </w:r>
+      <w:r>
+        <w:t xml:space="preserve"/>
+      </w:r>
+    </w:p>
+    <w:p>
+      <w:pPr>
+        <w:rPr>
+          <w:lang w:val="en-US"/>
+        </w:rPr>
+      </w:pPr>
+      <w:r>
+        <w:rPr>
+          <w:lang w:val="en-US"/>
+        </w:rPr>
+        <w:t xml:space="preserve">The value of </w:t>
+      </w:r>
+      <w:proofErr w:type="spellStart"/>
+      <w:r>
+        <w:rPr>
+          <w:lang w:val="en-US"/>
+        </w:rPr>
+        <w:t>i</w:t>
+      </w:r>
+      <w:proofErr w:type="spellEnd"/>
+      <w:r>
+        <w:rPr>
+          <w:lang w:val="en-US"/>
+        </w:rPr>
+        <w:t xml:space="preserve"> is</w:t>
+      </w:r>
+      <w:r>
+        <w:rPr>
+          <w:b/>
+          <w:lang w:val="en-US"/>
+        </w:rPr>
+        <w:t xml:space="preserve"> </w:t>
+        <w:t xml:space="preserve">4</w:t>
+      </w:r>
+      <w:r>
+        <w:t xml:space="preserve">.</w:t>
+      </w:r>
+      <w:r>
+        <w:rPr>
+          <w:lang w:val="en-US"/>
+        </w:rPr>
+        <w:t xml:space="preserve"/>
+        <w:t xml:space="preserve"/>
+      </w:r>
+      <w:r>
+        <w:t xml:space="preserve"/>
+      </w:r>
+    </w:p>
+    <w:p>
+      <w:pPr>
+        <w:rPr>
+          <w:lang w:val="en-US"/>
+        </w:rPr>
+      </w:pPr>
+      <w:r>
+        <w:rPr>
+          <w:lang w:val="en-US"/>
+        </w:rPr>
+        <w:t xml:space="preserve">The value of </w:t>
+      </w:r>
+      <w:proofErr w:type="spellStart"/>
+      <w:r>
+        <w:rPr>
+          <w:lang w:val="en-US"/>
+        </w:rPr>
+        <w:t>i</w:t>
+      </w:r>
+      <w:proofErr w:type="spellEnd"/>
+      <w:r>
+        <w:rPr>
+          <w:lang w:val="en-US"/>
+        </w:rPr>
+        <w:t xml:space="preserve"> is</w:t>
+      </w:r>
+      <w:r>
+        <w:rPr>
+          <w:b/>
+          <w:lang w:val="en-US"/>
+        </w:rPr>
+        <w:t xml:space="preserve"> </w:t>
+        <w:t xml:space="preserve">5</w:t>
+      </w:r>
+      <w:r>
+        <w:t xml:space="preserve">.</w:t>
+      </w:r>
+      <w:r>
+        <w:rPr>
+          <w:lang w:val="en-US"/>
+        </w:rPr>
+        <w:t xml:space="preserve"/>
+        <w:t xml:space="preserve"/>
+      </w:r>
+      <w:r>
+        <w:t xml:space="preserve"/>
+      </w:r>
+    </w:p>
+    <w:p>
+      <w:pPr>
+        <w:rPr>
+          <w:lang w:val="en-US"/>
+        </w:rPr>
+      </w:pPr>
+      <w:r>
+        <w:rPr>
+          <w:lang w:val="en-US"/>
+        </w:rPr>
+        <w:t xml:space="preserve">The value of </w:t>
+      </w:r>
+      <w:proofErr w:type="spellStart"/>
+      <w:r>
+        <w:rPr>
+          <w:lang w:val="en-US"/>
+        </w:rPr>
+        <w:t>i</w:t>
+      </w:r>
+      <w:proofErr w:type="spellEnd"/>
+      <w:r>
+        <w:rPr>
+          <w:lang w:val="en-US"/>
+        </w:rPr>
+        <w:t xml:space="preserve"> is</w:t>
+      </w:r>
+      <w:r>
+        <w:rPr>
+          <w:b/>
+          <w:lang w:val="en-US"/>
+        </w:rPr>
+        <w:t xml:space="preserve"> </w:t>
+        <w:t xml:space="preserve">6</w:t>
+      </w:r>
+      <w:r>
+        <w:t xml:space="preserve">.</w:t>
+      </w:r>
+      <w:r>
+        <w:rPr>
+          <w:lang w:val="en-US"/>
+        </w:rPr>
+        <w:t xml:space="preserve"/>
+        <w:t xml:space="preserve"/>
+      </w:r>
+      <w:r>
+        <w:t xml:space="preserve"/>
+      </w:r>
+    </w:p>
+    <w:p>
+      <w:pPr>
+        <w:rPr>
+          <w:lang w:val="en-US"/>
+        </w:rPr>
+      </w:pPr>
+      <w:r>
+        <w:rPr>
+          <w:lang w:val="en-US"/>
+        </w:rPr>
+        <w:t xml:space="preserve">The value of </w:t>
+      </w:r>
+      <w:proofErr w:type="spellStart"/>
+      <w:r>
+        <w:rPr>
+          <w:lang w:val="en-US"/>
+        </w:rPr>
+        <w:t>i</w:t>
+      </w:r>
+      <w:proofErr w:type="spellEnd"/>
+      <w:r>
+        <w:rPr>
+          <w:lang w:val="en-US"/>
+        </w:rPr>
+        <w:t xml:space="preserve"> is</w:t>
+      </w:r>
+      <w:r>
+        <w:rPr>
+          <w:b/>
+          <w:lang w:val="en-US"/>
+        </w:rPr>
+        <w:t xml:space="preserve"> </w:t>
+        <w:t xml:space="preserve">7</w:t>
+      </w:r>
+      <w:r>
+        <w:t xml:space="preserve">.</w:t>
+      </w:r>
+      <w:r>
+        <w:rPr>
+          <w:lang w:val="en-US"/>
+        </w:rPr>
+        <w:t xml:space="preserve"/>
+        <w:t xml:space="preserve"/>
+      </w:r>
+      <w:r>
+        <w:t xml:space="preserve"/>
+      </w:r>
+    </w:p>
+    <w:p>
+      <w:pPr>
+        <w:rPr>
+          <w:lang w:val="en-US"/>
+        </w:rPr>
+      </w:pPr>
+      <w:r>
+        <w:rPr>
+          <w:lang w:val="en-US"/>
+        </w:rPr>
+        <w:t xml:space="preserve">The value of </w:t>
+      </w:r>
+      <w:proofErr w:type="spellStart"/>
+      <w:r>
+        <w:rPr>
+          <w:lang w:val="en-US"/>
+        </w:rPr>
+        <w:t>i</w:t>
+      </w:r>
+      <w:proofErr w:type="spellEnd"/>
+      <w:r>
+        <w:rPr>
+          <w:lang w:val="en-US"/>
+        </w:rPr>
+        <w:t xml:space="preserve"> is</w:t>
+      </w:r>
+      <w:r>
+        <w:rPr>
+          <w:b/>
+          <w:lang w:val="en-US"/>
+        </w:rPr>
+        <w:t xml:space="preserve"> </w:t>
+        <w:t xml:space="preserve">8</w:t>
+      </w:r>
+      <w:r>
+        <w:t xml:space="preserve">.</w:t>
+      </w:r>
+      <w:r>
+        <w:rPr>
+          <w:lang w:val="en-US"/>
+        </w:rPr>
+        <w:t xml:space="preserve"/>
+        <w:t xml:space="preserve"/>
+      </w:r>
+      <w:r>
+        <w:t xml:space="preserve"/>
+      </w:r>
+    </w:p>
+    <w:p>
+      <w:pPr>
+        <w:rPr>
+          <w:lang w:val="en-US"/>
+        </w:rPr>
+      </w:pPr>
+      <w:r>
+        <w:rPr>
+          <w:lang w:val="en-US"/>
+        </w:rPr>
+        <w:t xml:space="preserve">The value of </w:t>
+      </w:r>
+      <w:proofErr w:type="spellStart"/>
+      <w:r>
+        <w:rPr>
+          <w:lang w:val="en-US"/>
+        </w:rPr>
+        <w:t>i</w:t>
+      </w:r>
+      <w:proofErr w:type="spellEnd"/>
+      <w:r>
+        <w:rPr>
+          <w:lang w:val="en-US"/>
+        </w:rPr>
+        <w:t xml:space="preserve"> is</w:t>
+      </w:r>
+      <w:r>
+        <w:rPr>
+          <w:b/>
+          <w:lang w:val="en-US"/>
+        </w:rPr>
+        <w:t xml:space="preserve"> </w:t>
+        <w:t xml:space="preserve">9</w:t>
+      </w:r>
+      <w:r>
+        <w:t xml:space="preserve">.</w:t>
+      </w:r>
+      <w:r>
+        <w:rPr>
+          <w:lang w:val="en-US"/>
+        </w:rPr>
+        <w:t xml:space="preserve"/>
+        <w:t xml:space="preserve"/>
+      </w:r>
+      <w:r>
+        <w:t xml:space="preserve"/>
+      </w:r>
+    </w:p>
+    <w:p>
+      <w:pPr>
+        <w:rPr>
+          <w:lang w:val="en-US"/>
+        </w:rPr>
+      </w:pPr>
+      <w:r>
+        <w:rPr>
+          <w:lang w:val="en-US"/>
+        </w:rPr>
+        <w:br w:type="page"/>
+      </w:r>
+    </w:p>
+    <w:p>
+      <w:pPr>
+        <w:pStyle w:val="Kop2"/>
+        <w:rPr>
+          <w:lang w:val="en-US"/>
+        </w:rPr>
+      </w:pPr>
+      <w:bookmarkStart w:name="_Toc502494472" w:id="6"/>
+      <w:r>
+        <w:rPr>
+          <w:lang w:val="en-US"/>
+        </w:rPr>
+        <w:lastRenderedPageBreak/>
+        <w:t>Tables</w:t>
       </w:r>
       <w:bookmarkEnd w:id="6"/>
     </w:p>
@@ -1786,690 +3087,27 @@
         <w:rPr>
           <w:lang w:val="en-US"/>
         </w:rPr>
-        <w:t xml:space="preserve">You can use an if statement </w:t>
-      </w:r>
-      <w:r>
-        <w:rPr>
-          <w:lang w:val="en-US"/>
-        </w:rPr>
-        <w:t>to display conditional content.</w:t>
-      </w:r>
-    </w:p>
-    <w:p>
-      <w:pPr>
-        <w:rPr>
-          <w:lang w:val="en-US"/>
-        </w:rPr>
-      </w:pPr>
-      <w:r>
-        <w:rPr>
-          <w:lang w:val="en-US"/>
-        </w:rPr>
-        <w:t xml:space="preserve"/>
-        <w:t xml:space="preserve">This will be displayed.</w:t>
-      </w:r>
-      <w:r>
-        <w:t xml:space="preserve"/>
-      </w:r>
-    </w:p>
-    <w:p>
-      <w:pPr>
-        <w:rPr>
-          <w:lang w:val="en-US"/>
-        </w:rPr>
-      </w:pPr>
-      <w:r>
-        <w:rPr>
-          <w:lang w:val="en-US"/>
-        </w:rPr>
-        <w:t>In this case, any formatting will be lost because the code parser ignores any formatting.</w:t>
-      </w:r>
-    </w:p>
-    <w:p>
-      <w:pPr>
-        <w:rPr>
-          <w:lang w:val="en-US"/>
-        </w:rPr>
-      </w:pPr>
-      <w:r>
-        <w:rPr>
-          <w:lang w:val="en-US"/>
-        </w:rPr>
-        <w:t>If you want to conditionally display text with formatting, use two code blocks and place the text be</w:t>
-      </w:r>
-      <w:r>
-        <w:rPr>
-          <w:lang w:val="en-US"/>
-        </w:rPr>
-        <w:t>tween curly brackets, like this.</w:t>
-      </w:r>
-    </w:p>
-    <w:p>
-      <w:pPr>
-        <w:rPr>
-          <w:lang w:val="en-US"/>
-        </w:rPr>
-      </w:pPr>
-      <w:r>
-        <w:rPr>
-          <w:lang w:val="en-US"/>
-        </w:rPr>
-        <w:t xml:space="preserve"/>
-        <w:t xml:space="preserve"/>
-      </w:r>
-      <w:r>
-        <w:rPr>
-          <w:lang w:val="en-US"/>
-        </w:rPr>
-        <w:t>T</w:t>
-      </w:r>
-      <w:r>
-        <w:rPr>
-          <w:lang w:val="en-US"/>
-        </w:rPr>
-        <w:t xml:space="preserve">his </w:t>
-      </w:r>
-      <w:r>
-        <w:rPr>
-          <w:b/>
-          <w:lang w:val="en-US"/>
-        </w:rPr>
-        <w:t>will</w:t>
-      </w:r>
-      <w:r>
-        <w:rPr>
-          <w:lang w:val="en-US"/>
-        </w:rPr>
-        <w:t xml:space="preserve"> </w:t>
-      </w:r>
-      <w:r>
-        <w:rPr>
-          <w:i/>
-          <w:lang w:val="en-US"/>
-        </w:rPr>
-        <w:t>also</w:t>
-      </w:r>
-      <w:r>
-        <w:rPr>
-          <w:lang w:val="en-US"/>
-        </w:rPr>
-        <w:t xml:space="preserve"> be displayed</w:t>
-      </w:r>
-      <w:r>
-        <w:rPr>
-          <w:lang w:val="en-US"/>
-        </w:rPr>
-        <w:t>.</w:t>
-      </w:r>
-      <w:r>
-        <w:rPr>
-          <w:lang w:val="en-US"/>
-        </w:rPr>
-        <w:t xml:space="preserve"/>
-        <w:t xml:space="preserve"/>
-      </w:r>
-    </w:p>
-    <w:p>
-      <w:pPr>
-        <w:rPr>
-          <w:lang w:val="en-US"/>
-        </w:rPr>
-      </w:pPr>
-      <w:r>
-        <w:rPr>
-          <w:lang w:val="en-US"/>
-        </w:rPr>
-        <w:t xml:space="preserve">If you want, you can span multiple </w:t>
-      </w:r>
-      <w:r>
-        <w:rPr>
-          <w:lang w:val="en-US"/>
-        </w:rPr>
-        <w:t>elements</w:t>
-      </w:r>
-      <w:r>
-        <w:rPr>
-          <w:lang w:val="en-US"/>
-        </w:rPr>
-        <w:t xml:space="preserve">. </w:t>
-      </w:r>
-      <w:r>
-        <w:rPr>
-          <w:lang w:val="en-US"/>
-        </w:rPr>
-        <w:t>E.g.</w:t>
-      </w:r>
-    </w:p>
-    <w:p>
-      <w:r>
-        <w:t xml:space="preserve"/>
-      </w:r>
-    </w:p>
-    <w:p>
-      <w:pPr>
-        <w:rPr>
-          <w:lang w:val="en-US"/>
-        </w:rPr>
-      </w:pPr>
-      <w:r>
-        <w:rPr>
-          <w:lang w:val="en-US"/>
-        </w:rPr>
-        <w:br w:type="page"/>
-      </w:r>
-    </w:p>
-    <w:p>
-      <w:pPr>
-        <w:pStyle w:val="Kop2"/>
-        <w:rPr>
-          <w:lang w:val="en-US"/>
-        </w:rPr>
-      </w:pPr>
-      <w:bookmarkStart w:name="_Toc502494471" w:id="7"/>
-      <w:r>
-        <w:rPr>
-          <w:lang w:val="en-US"/>
-        </w:rPr>
-        <w:lastRenderedPageBreak/>
-        <w:t>Loops</w:t>
-      </w:r>
-      <w:bookmarkEnd w:id="7"/>
-    </w:p>
-    <w:p>
-      <w:pPr>
-        <w:rPr>
-          <w:lang w:val="en-US"/>
-        </w:rPr>
-      </w:pPr>
-      <w:r>
-        <w:rPr>
-          <w:lang w:val="en-US"/>
-        </w:rPr>
-        <w:t xml:space="preserve">If you want to </w:t>
-      </w:r>
-      <w:r>
-        <w:rPr>
-          <w:lang w:val="en-US"/>
-        </w:rPr>
-        <w:t xml:space="preserve">add </w:t>
-      </w:r>
-      <w:r>
-        <w:rPr>
-          <w:lang w:val="en-US"/>
-        </w:rPr>
-        <w:t xml:space="preserve">something in a loop, you should </w:t>
-      </w:r>
-      <w:r>
-        <w:rPr>
-          <w:lang w:val="en-US"/>
-        </w:rPr>
-        <w:t xml:space="preserve">do so </w:t>
-      </w:r>
-      <w:r>
-        <w:rPr>
-          <w:lang w:val="en-US"/>
-        </w:rPr>
-        <w:t>programmatically</w:t>
-      </w:r>
-      <w:r>
-        <w:rPr>
-          <w:lang w:val="en-US"/>
-        </w:rPr>
-        <w:t>.</w:t>
-      </w:r>
-      <w:r>
-        <w:rPr>
-          <w:lang w:val="en-US"/>
-        </w:rPr>
-        <w:t xml:space="preserve"> This example does loop, but doesn’t add anything to the document:</w:t>
-      </w:r>
-    </w:p>
-    <w:p>
-      <w:pPr>
-        <w:rPr>
-          <w:b/>
-          <w:lang w:val="en-US"/>
-        </w:rPr>
-      </w:pPr>
-      <w:r>
-        <w:rPr>
-          <w:lang w:val="en-US"/>
-        </w:rPr>
-        <w:t>The value of i is</w:t>
-      </w:r>
-      <w:r>
-        <w:rPr>
-          <w:b/>
-          <w:lang w:val="en-US"/>
-        </w:rPr>
-        <w:t xml:space="preserve"> </w:t>
-        <w:t xml:space="preserve">9</w:t>
-        <w:t xml:space="preserve">.</w:t>
-      </w:r>
-    </w:p>
-    <w:p>
-      <w:pPr>
-        <w:rPr>
-          <w:lang w:val="en-US"/>
-        </w:rPr>
-      </w:pPr>
-      <w:r>
-        <w:rPr>
-          <w:lang w:val="en-US"/>
-        </w:rPr>
-        <w:t xml:space="preserve">In the next </w:t>
-      </w:r>
-      <w:r>
-        <w:rPr>
-          <w:lang w:val="en-US"/>
-        </w:rPr>
-        <w:t xml:space="preserve"> loop we’ll call the </w:t>
-      </w:r>
-      <w:r>
-        <w:rPr>
-          <w:lang w:val="en-US"/>
-        </w:rPr>
-        <w:t>Append</w:t>
-      </w:r>
-      <w:r>
-        <w:rPr>
-          <w:lang w:val="en-US"/>
-        </w:rPr>
-        <w:t xml:space="preserve">Paragraph method, which </w:t>
-      </w:r>
-      <w:r>
-        <w:rPr>
-          <w:i/>
-          <w:lang w:val="en-US"/>
-        </w:rPr>
-        <w:t>will</w:t>
-      </w:r>
-      <w:r>
-        <w:rPr>
-          <w:lang w:val="en-US"/>
-        </w:rPr>
-        <w:t xml:space="preserve"> insert</w:t>
-      </w:r>
-      <w:r>
-        <w:rPr>
-          <w:lang w:val="en-US"/>
-        </w:rPr>
-        <w:t xml:space="preserve"> new paragraph</w:t>
-      </w:r>
-      <w:r>
-        <w:rPr>
-          <w:lang w:val="en-US"/>
-        </w:rPr>
-        <w:t>s:</w:t>
-      </w:r>
-    </w:p>
-    <w:p>
-      <w:pPr>
-        <w:rPr>
-          <w:lang w:val="en-US"/>
-        </w:rPr>
-      </w:pPr>
-      <w:r>
-        <w:rPr>
-          <w:lang w:val="en-US"/>
-        </w:rPr>
-        <w:t>The value of i is</w:t>
-      </w:r>
-      <w:r>
-        <w:rPr>
-          <w:b/>
-          <w:lang w:val="en-US"/>
-        </w:rPr>
-        <w:t xml:space="preserve"> </w:t>
-        <w:t xml:space="preserve">0</w:t>
-        <w:t xml:space="preserve">.</w:t>
-      </w:r>
-      <w:r>
-        <w:rPr>
-          <w:lang w:val="en-US"/>
-        </w:rPr>
-        <w:t xml:space="preserve"/>
-        <w:t xml:space="preserve"/>
-      </w:r>
-      <w:r>
-        <w:t xml:space="preserve"/>
-      </w:r>
-    </w:p>
-    <w:p>
-      <w:pPr>
-        <w:rPr>
-          <w:lang w:val="en-US"/>
-        </w:rPr>
-      </w:pPr>
-      <w:r>
-        <w:rPr>
-          <w:lang w:val="en-US"/>
-        </w:rPr>
-        <w:t>The value of i is</w:t>
-      </w:r>
-      <w:r>
-        <w:rPr>
-          <w:b/>
-          <w:lang w:val="en-US"/>
-        </w:rPr>
-        <w:t xml:space="preserve"> </w:t>
-        <w:t xml:space="preserve">1</w:t>
-        <w:t xml:space="preserve">.</w:t>
-      </w:r>
-      <w:r>
-        <w:rPr>
-          <w:lang w:val="en-US"/>
-        </w:rPr>
-        <w:t xml:space="preserve"/>
-        <w:t xml:space="preserve"/>
-      </w:r>
-      <w:r>
-        <w:t xml:space="preserve"/>
-      </w:r>
-    </w:p>
-    <w:p>
-      <w:pPr>
-        <w:rPr>
-          <w:lang w:val="en-US"/>
-        </w:rPr>
-      </w:pPr>
-      <w:r>
-        <w:rPr>
-          <w:lang w:val="en-US"/>
-        </w:rPr>
-        <w:t>The value of i is</w:t>
-      </w:r>
-      <w:r>
-        <w:rPr>
-          <w:b/>
-          <w:lang w:val="en-US"/>
-        </w:rPr>
-        <w:t xml:space="preserve"> </w:t>
-        <w:t xml:space="preserve">2</w:t>
-        <w:t xml:space="preserve">.</w:t>
-      </w:r>
-      <w:r>
-        <w:rPr>
-          <w:lang w:val="en-US"/>
-        </w:rPr>
-        <w:t xml:space="preserve"/>
-        <w:t xml:space="preserve"/>
-      </w:r>
-      <w:r>
-        <w:t xml:space="preserve"/>
-      </w:r>
-    </w:p>
-    <w:p>
-      <w:pPr>
-        <w:rPr>
-          <w:lang w:val="en-US"/>
-        </w:rPr>
-      </w:pPr>
-      <w:r>
-        <w:rPr>
-          <w:lang w:val="en-US"/>
-        </w:rPr>
-        <w:t>The value of i is</w:t>
-      </w:r>
-      <w:r>
-        <w:rPr>
-          <w:b/>
-          <w:lang w:val="en-US"/>
-        </w:rPr>
-        <w:t xml:space="preserve"> </w:t>
-        <w:t xml:space="preserve">3</w:t>
-        <w:t xml:space="preserve">.</w:t>
-      </w:r>
-      <w:r>
-        <w:rPr>
-          <w:lang w:val="en-US"/>
-        </w:rPr>
-        <w:t xml:space="preserve"/>
-        <w:t xml:space="preserve"/>
-      </w:r>
-      <w:r>
-        <w:t xml:space="preserve"/>
-      </w:r>
-    </w:p>
-    <w:p>
-      <w:pPr>
-        <w:rPr>
-          <w:lang w:val="en-US"/>
-        </w:rPr>
-      </w:pPr>
-      <w:r>
-        <w:rPr>
-          <w:lang w:val="en-US"/>
-        </w:rPr>
-        <w:t>The value of i is</w:t>
-      </w:r>
-      <w:r>
-        <w:rPr>
-          <w:b/>
-          <w:lang w:val="en-US"/>
-        </w:rPr>
-        <w:t xml:space="preserve"> </w:t>
-        <w:t xml:space="preserve">4</w:t>
-        <w:t xml:space="preserve">.</w:t>
-      </w:r>
-      <w:r>
-        <w:rPr>
-          <w:lang w:val="en-US"/>
-        </w:rPr>
-        <w:t xml:space="preserve"/>
-        <w:t xml:space="preserve"/>
-      </w:r>
-      <w:r>
-        <w:t xml:space="preserve"/>
-      </w:r>
-    </w:p>
-    <w:p>
-      <w:pPr>
-        <w:rPr>
-          <w:lang w:val="en-US"/>
-        </w:rPr>
-      </w:pPr>
-      <w:r>
-        <w:rPr>
-          <w:lang w:val="en-US"/>
-        </w:rPr>
-        <w:t>The value of i is</w:t>
-      </w:r>
-      <w:r>
-        <w:rPr>
-          <w:b/>
-          <w:lang w:val="en-US"/>
-        </w:rPr>
-        <w:t xml:space="preserve"> </w:t>
-        <w:t xml:space="preserve">5</w:t>
-        <w:t xml:space="preserve">.</w:t>
-      </w:r>
-      <w:r>
-        <w:rPr>
-          <w:lang w:val="en-US"/>
-        </w:rPr>
-        <w:t xml:space="preserve"/>
-        <w:t xml:space="preserve"/>
-      </w:r>
-      <w:r>
-        <w:t xml:space="preserve"/>
-      </w:r>
-    </w:p>
-    <w:p>
-      <w:pPr>
-        <w:rPr>
-          <w:lang w:val="en-US"/>
-        </w:rPr>
-      </w:pPr>
-      <w:r>
-        <w:rPr>
-          <w:lang w:val="en-US"/>
-        </w:rPr>
-        <w:t>The value of i is</w:t>
-      </w:r>
-      <w:r>
-        <w:rPr>
-          <w:b/>
-          <w:lang w:val="en-US"/>
-        </w:rPr>
-        <w:t xml:space="preserve"> </w:t>
-        <w:t xml:space="preserve">6</w:t>
-        <w:t xml:space="preserve">.</w:t>
-      </w:r>
-      <w:r>
-        <w:rPr>
-          <w:lang w:val="en-US"/>
-        </w:rPr>
-        <w:t xml:space="preserve"/>
-        <w:t xml:space="preserve"/>
-      </w:r>
-      <w:r>
-        <w:t xml:space="preserve"/>
-      </w:r>
-    </w:p>
-    <w:p>
-      <w:pPr>
-        <w:rPr>
-          <w:lang w:val="en-US"/>
-        </w:rPr>
-      </w:pPr>
-      <w:r>
-        <w:rPr>
-          <w:lang w:val="en-US"/>
-        </w:rPr>
-        <w:t>The value of i is</w:t>
-      </w:r>
-      <w:r>
-        <w:rPr>
-          <w:b/>
-          <w:lang w:val="en-US"/>
-        </w:rPr>
-        <w:t xml:space="preserve"> </w:t>
-        <w:t xml:space="preserve">7</w:t>
-        <w:t xml:space="preserve">.</w:t>
-      </w:r>
-      <w:r>
-        <w:rPr>
-          <w:lang w:val="en-US"/>
-        </w:rPr>
-        <w:t xml:space="preserve"/>
-        <w:t xml:space="preserve"/>
-      </w:r>
-      <w:r>
-        <w:t xml:space="preserve"/>
-      </w:r>
-    </w:p>
-    <w:p>
-      <w:pPr>
-        <w:rPr>
-          <w:lang w:val="en-US"/>
-        </w:rPr>
-      </w:pPr>
-      <w:r>
-        <w:rPr>
-          <w:lang w:val="en-US"/>
-        </w:rPr>
-        <w:t>The value of i is</w:t>
-      </w:r>
-      <w:r>
-        <w:rPr>
-          <w:b/>
-          <w:lang w:val="en-US"/>
-        </w:rPr>
-        <w:t xml:space="preserve"> </w:t>
-        <w:t xml:space="preserve">8</w:t>
-        <w:t xml:space="preserve">.</w:t>
-      </w:r>
-      <w:r>
-        <w:rPr>
-          <w:lang w:val="en-US"/>
-        </w:rPr>
-        <w:t xml:space="preserve"/>
-        <w:t xml:space="preserve"/>
-      </w:r>
-      <w:r>
-        <w:t xml:space="preserve"/>
-      </w:r>
-    </w:p>
-    <w:p>
-      <w:pPr>
-        <w:rPr>
-          <w:lang w:val="en-US"/>
-        </w:rPr>
-      </w:pPr>
-      <w:r>
-        <w:rPr>
-          <w:lang w:val="en-US"/>
-        </w:rPr>
-        <w:t>The value of i is</w:t>
-      </w:r>
-      <w:r>
-        <w:rPr>
-          <w:b/>
-          <w:lang w:val="en-US"/>
-        </w:rPr>
-        <w:t xml:space="preserve"> </w:t>
-        <w:t xml:space="preserve">9</w:t>
-        <w:t xml:space="preserve">.</w:t>
-      </w:r>
-      <w:r>
-        <w:rPr>
-          <w:lang w:val="en-US"/>
-        </w:rPr>
-        <w:t xml:space="preserve"/>
-        <w:t xml:space="preserve"/>
-      </w:r>
-      <w:r>
-        <w:t xml:space="preserve"/>
-      </w:r>
-    </w:p>
-    <w:p>
-      <w:pPr>
-        <w:rPr>
-          <w:lang w:val="en-US"/>
-        </w:rPr>
-      </w:pPr>
-      <w:r>
-        <w:rPr>
-          <w:lang w:val="en-US"/>
-        </w:rPr>
-        <w:br w:type="page"/>
-      </w:r>
-    </w:p>
-    <w:p>
-      <w:pPr>
-        <w:pStyle w:val="Kop2"/>
-        <w:rPr>
-          <w:lang w:val="en-US"/>
-        </w:rPr>
-      </w:pPr>
-      <w:bookmarkStart w:name="_Toc502494472" w:id="8"/>
-      <w:r>
-        <w:rPr>
-          <w:lang w:val="en-US"/>
-        </w:rPr>
-        <w:lastRenderedPageBreak/>
-        <w:t>Tables</w:t>
-      </w:r>
-      <w:bookmarkEnd w:id="8"/>
-    </w:p>
-    <w:p>
-      <w:pPr>
-        <w:rPr>
-          <w:lang w:val="en-US"/>
-        </w:rPr>
-      </w:pPr>
-      <w:r>
-        <w:rPr>
-          <w:lang w:val="en-US"/>
-        </w:rPr>
         <w:t>Design your tables in Word, and create r</w:t>
       </w:r>
       <w:r>
         <w:rPr>
           <w:lang w:val="en-US"/>
         </w:rPr>
-        <w:t>ows using the AppendRow method.</w:t>
+        <w:t xml:space="preserve">ows using the </w:t>
+      </w:r>
+      <w:proofErr w:type="spellStart"/>
+      <w:r>
+        <w:rPr>
+          <w:lang w:val="en-US"/>
+        </w:rPr>
+        <w:t>AppendRow</w:t>
+      </w:r>
+      <w:proofErr w:type="spellEnd"/>
+      <w:r>
+        <w:rPr>
+          <w:lang w:val="en-US"/>
+        </w:rPr>
+        <w:t xml:space="preserve"> method.</w:t>
       </w:r>
     </w:p>
     <w:tbl>
@@ -2509,11 +3147,19 @@
                 <w:lang w:val="en-US"/>
               </w:rPr>
             </w:pPr>
-            <w:r>
-              <w:rPr>
-                <w:lang w:val="en-US"/>
-              </w:rPr>
-              <w:t>i * 1</w:t>
+            <w:proofErr w:type="spellStart"/>
+            <w:r>
+              <w:rPr>
+                <w:lang w:val="en-US"/>
+              </w:rPr>
+              <w:t>i</w:t>
+            </w:r>
+            <w:proofErr w:type="spellEnd"/>
+            <w:r>
+              <w:rPr>
+                <w:lang w:val="en-US"/>
+              </w:rPr>
+              <w:t xml:space="preserve"> * 1</w:t>
             </w:r>
           </w:p>
         </w:tc>
@@ -2530,11 +3176,19 @@
                 <w:lang w:val="en-US"/>
               </w:rPr>
             </w:pPr>
-            <w:r>
-              <w:rPr>
-                <w:lang w:val="en-US"/>
-              </w:rPr>
-              <w:t>i * 2</w:t>
+            <w:proofErr w:type="spellStart"/>
+            <w:r>
+              <w:rPr>
+                <w:lang w:val="en-US"/>
+              </w:rPr>
+              <w:t>i</w:t>
+            </w:r>
+            <w:proofErr w:type="spellEnd"/>
+            <w:r>
+              <w:rPr>
+                <w:lang w:val="en-US"/>
+              </w:rPr>
+              <w:t xml:space="preserve"> * 2</w:t>
             </w:r>
           </w:p>
         </w:tc>
@@ -2551,11 +3205,19 @@
                 <w:lang w:val="en-US"/>
               </w:rPr>
             </w:pPr>
-            <w:r>
-              <w:rPr>
-                <w:lang w:val="en-US"/>
-              </w:rPr>
-              <w:t>i * 3</w:t>
+            <w:proofErr w:type="spellStart"/>
+            <w:r>
+              <w:rPr>
+                <w:lang w:val="en-US"/>
+              </w:rPr>
+              <w:t>i</w:t>
+            </w:r>
+            <w:proofErr w:type="spellEnd"/>
+            <w:r>
+              <w:rPr>
+                <w:lang w:val="en-US"/>
+              </w:rPr>
+              <w:t xml:space="preserve"> * 3</w:t>
             </w:r>
           </w:p>
         </w:tc>
@@ -2572,11 +3234,19 @@
                 <w:lang w:val="en-US"/>
               </w:rPr>
             </w:pPr>
-            <w:r>
-              <w:rPr>
-                <w:lang w:val="en-US"/>
-              </w:rPr>
-              <w:t>i * 4</w:t>
+            <w:proofErr w:type="spellStart"/>
+            <w:r>
+              <w:rPr>
+                <w:lang w:val="en-US"/>
+              </w:rPr>
+              <w:t>i</w:t>
+            </w:r>
+            <w:proofErr w:type="spellEnd"/>
+            <w:r>
+              <w:rPr>
+                <w:lang w:val="en-US"/>
+              </w:rPr>
+              <w:t xml:space="preserve"> * 4</w:t>
             </w:r>
           </w:p>
         </w:tc>
@@ -2593,11 +3263,19 @@
                 <w:lang w:val="en-US"/>
               </w:rPr>
             </w:pPr>
-            <w:r>
-              <w:rPr>
-                <w:lang w:val="en-US"/>
-              </w:rPr>
-              <w:t>i * 5</w:t>
+            <w:proofErr w:type="spellStart"/>
+            <w:r>
+              <w:rPr>
+                <w:lang w:val="en-US"/>
+              </w:rPr>
+              <w:t>i</w:t>
+            </w:r>
+            <w:proofErr w:type="spellEnd"/>
+            <w:r>
+              <w:rPr>
+                <w:lang w:val="en-US"/>
+              </w:rPr>
+              <w:t xml:space="preserve"> * 5</w:t>
             </w:r>
           </w:p>
         </w:tc>
@@ -2614,11 +3292,19 @@
                 <w:lang w:val="en-US"/>
               </w:rPr>
             </w:pPr>
-            <w:r>
-              <w:rPr>
-                <w:lang w:val="en-US"/>
-              </w:rPr>
-              <w:t>i * 6</w:t>
+            <w:proofErr w:type="spellStart"/>
+            <w:r>
+              <w:rPr>
+                <w:lang w:val="en-US"/>
+              </w:rPr>
+              <w:t>i</w:t>
+            </w:r>
+            <w:proofErr w:type="spellEnd"/>
+            <w:r>
+              <w:rPr>
+                <w:lang w:val="en-US"/>
+              </w:rPr>
+              <w:t xml:space="preserve"> * 6</w:t>
             </w:r>
           </w:p>
         </w:tc>
@@ -2635,11 +3321,19 @@
                 <w:lang w:val="en-US"/>
               </w:rPr>
             </w:pPr>
-            <w:r>
-              <w:rPr>
-                <w:lang w:val="en-US"/>
-              </w:rPr>
-              <w:t>i * 7</w:t>
+            <w:proofErr w:type="spellStart"/>
+            <w:r>
+              <w:rPr>
+                <w:lang w:val="en-US"/>
+              </w:rPr>
+              <w:t>i</w:t>
+            </w:r>
+            <w:proofErr w:type="spellEnd"/>
+            <w:r>
+              <w:rPr>
+                <w:lang w:val="en-US"/>
+              </w:rPr>
+              <w:t xml:space="preserve"> * 7</w:t>
             </w:r>
           </w:p>
         </w:tc>
@@ -2656,11 +3350,19 @@
                 <w:lang w:val="en-US"/>
               </w:rPr>
             </w:pPr>
-            <w:r>
-              <w:rPr>
-                <w:lang w:val="en-US"/>
-              </w:rPr>
-              <w:t>i * 8</w:t>
+            <w:proofErr w:type="spellStart"/>
+            <w:r>
+              <w:rPr>
+                <w:lang w:val="en-US"/>
+              </w:rPr>
+              <w:t>i</w:t>
+            </w:r>
+            <w:proofErr w:type="spellEnd"/>
+            <w:r>
+              <w:rPr>
+                <w:lang w:val="en-US"/>
+              </w:rPr>
+              <w:t xml:space="preserve"> * 8</w:t>
             </w:r>
           </w:p>
         </w:tc>
@@ -2677,11 +3379,19 @@
                 <w:lang w:val="en-US"/>
               </w:rPr>
             </w:pPr>
-            <w:r>
-              <w:rPr>
-                <w:lang w:val="en-US"/>
-              </w:rPr>
-              <w:t>i * 9</w:t>
+            <w:proofErr w:type="spellStart"/>
+            <w:r>
+              <w:rPr>
+                <w:lang w:val="en-US"/>
+              </w:rPr>
+              <w:t>i</w:t>
+            </w:r>
+            <w:proofErr w:type="spellEnd"/>
+            <w:r>
+              <w:rPr>
+                <w:lang w:val="en-US"/>
+              </w:rPr>
+              <w:t xml:space="preserve"> * 9</w:t>
             </w:r>
           </w:p>
         </w:tc>
@@ -2698,11 +3408,19 @@
                 <w:lang w:val="en-US"/>
               </w:rPr>
             </w:pPr>
-            <w:r>
-              <w:rPr>
-                <w:lang w:val="en-US"/>
-              </w:rPr>
-              <w:t>i * 10</w:t>
+            <w:proofErr w:type="spellStart"/>
+            <w:r>
+              <w:rPr>
+                <w:lang w:val="en-US"/>
+              </w:rPr>
+              <w:t>i</w:t>
+            </w:r>
+            <w:proofErr w:type="spellEnd"/>
+            <w:r>
+              <w:rPr>
+                <w:lang w:val="en-US"/>
+              </w:rPr>
+              <w:t xml:space="preserve"> * 10</w:t>
             </w:r>
           </w:p>
         </w:tc>
@@ -2732,6 +3450,9 @@
               <w:t xml:space="preserve"/>
               <w:t xml:space="preserve">1</w:t>
             </w:r>
+            <w:r>
+              <w:t xml:space="preserve"/>
+            </w:r>
           </w:p>
         </w:tc>
         <w:tc>
@@ -2753,6 +3474,9 @@
               <w:t xml:space="preserve"/>
               <w:t xml:space="preserve">2</w:t>
             </w:r>
+            <w:r>
+              <w:t xml:space="preserve"/>
+            </w:r>
           </w:p>
         </w:tc>
         <w:tc>
@@ -2774,6 +3498,9 @@
               <w:t xml:space="preserve"/>
               <w:t xml:space="preserve">3</w:t>
             </w:r>
+            <w:r>
+              <w:t xml:space="preserve"/>
+            </w:r>
           </w:p>
         </w:tc>
         <w:tc>
@@ -2795,6 +3522,9 @@
               <w:t xml:space="preserve"/>
               <w:t xml:space="preserve">4</w:t>
             </w:r>
+            <w:r>
+              <w:t xml:space="preserve"/>
+            </w:r>
           </w:p>
         </w:tc>
         <w:tc>
@@ -2816,6 +3546,9 @@
               <w:t xml:space="preserve"/>
               <w:t xml:space="preserve">5</w:t>
             </w:r>
+            <w:r>
+              <w:t xml:space="preserve"/>
+            </w:r>
           </w:p>
         </w:tc>
         <w:tc>
@@ -2837,6 +3570,9 @@
               <w:t xml:space="preserve"/>
               <w:t xml:space="preserve">6</w:t>
             </w:r>
+            <w:r>
+              <w:t xml:space="preserve"/>
+            </w:r>
           </w:p>
         </w:tc>
         <w:tc>
@@ -2858,6 +3594,9 @@
               <w:t xml:space="preserve"/>
               <w:t xml:space="preserve">7</w:t>
             </w:r>
+            <w:r>
+              <w:t xml:space="preserve"/>
+            </w:r>
           </w:p>
         </w:tc>
         <w:tc>
@@ -2879,6 +3618,9 @@
               <w:t xml:space="preserve"/>
               <w:t xml:space="preserve">8</w:t>
             </w:r>
+            <w:r>
+              <w:t xml:space="preserve"/>
+            </w:r>
           </w:p>
         </w:tc>
         <w:tc>
@@ -2900,6 +3642,9 @@
               <w:t xml:space="preserve"/>
               <w:t xml:space="preserve">9</w:t>
             </w:r>
+            <w:r>
+              <w:t xml:space="preserve"/>
+            </w:r>
           </w:p>
         </w:tc>
         <w:tc>
@@ -2920,6 +3665,8 @@
               </w:rPr>
               <w:t xml:space="preserve"/>
               <w:t xml:space="preserve">10</w:t>
+            </w:r>
+            <w:r>
               <w:t xml:space="preserve"> </w:t>
               <w:t xml:space="preserve"/>
             </w:r>
@@ -2954,6 +3701,9 @@
               <w:t xml:space="preserve"/>
               <w:t xml:space="preserve">2</w:t>
             </w:r>
+            <w:r>
+              <w:t xml:space="preserve"/>
+            </w:r>
           </w:p>
         </w:tc>
         <w:tc>
@@ -2975,6 +3725,9 @@
               <w:t xml:space="preserve"/>
               <w:t xml:space="preserve">4</w:t>
             </w:r>
+            <w:r>
+              <w:t xml:space="preserve"/>
+            </w:r>
           </w:p>
         </w:tc>
         <w:tc>
@@ -2996,6 +3749,9 @@
               <w:t xml:space="preserve"/>
               <w:t xml:space="preserve">6</w:t>
             </w:r>
+            <w:r>
+              <w:t xml:space="preserve"/>
+            </w:r>
           </w:p>
         </w:tc>
         <w:tc>
@@ -3017,6 +3773,9 @@
               <w:t xml:space="preserve"/>
               <w:t xml:space="preserve">8</w:t>
             </w:r>
+            <w:r>
+              <w:t xml:space="preserve"/>
+            </w:r>
           </w:p>
         </w:tc>
         <w:tc>
@@ -3038,6 +3797,9 @@
               <w:t xml:space="preserve"/>
               <w:t xml:space="preserve">10</w:t>
             </w:r>
+            <w:r>
+              <w:t xml:space="preserve"/>
+            </w:r>
           </w:p>
         </w:tc>
         <w:tc>
@@ -3059,6 +3821,9 @@
               <w:t xml:space="preserve"/>
               <w:t xml:space="preserve">12</w:t>
             </w:r>
+            <w:r>
+              <w:t xml:space="preserve"/>
+            </w:r>
           </w:p>
         </w:tc>
         <w:tc>
@@ -3080,6 +3845,9 @@
               <w:t xml:space="preserve"/>
               <w:t xml:space="preserve">14</w:t>
             </w:r>
+            <w:r>
+              <w:t xml:space="preserve"/>
+            </w:r>
           </w:p>
         </w:tc>
         <w:tc>
@@ -3101,6 +3869,9 @@
               <w:t xml:space="preserve"/>
               <w:t xml:space="preserve">16</w:t>
             </w:r>
+            <w:r>
+              <w:t xml:space="preserve"/>
+            </w:r>
           </w:p>
         </w:tc>
         <w:tc>
@@ -3122,6 +3893,9 @@
               <w:t xml:space="preserve"/>
               <w:t xml:space="preserve">18</w:t>
             </w:r>
+            <w:r>
+              <w:t xml:space="preserve"/>
+            </w:r>
           </w:p>
         </w:tc>
         <w:tc>
@@ -3142,6 +3916,8 @@
               </w:rPr>
               <w:t xml:space="preserve"/>
               <w:t xml:space="preserve">20</w:t>
+            </w:r>
+            <w:r>
               <w:t xml:space="preserve"> </w:t>
               <w:t xml:space="preserve"/>
             </w:r>
@@ -3176,6 +3952,9 @@
               <w:t xml:space="preserve"/>
               <w:t xml:space="preserve">3</w:t>
             </w:r>
+            <w:r>
+              <w:t xml:space="preserve"/>
+            </w:r>
           </w:p>
         </w:tc>
         <w:tc>
@@ -3197,6 +3976,9 @@
               <w:t xml:space="preserve"/>
               <w:t xml:space="preserve">6</w:t>
             </w:r>
+            <w:r>
+              <w:t xml:space="preserve"/>
+            </w:r>
           </w:p>
         </w:tc>
         <w:tc>
@@ -3218,6 +4000,9 @@
               <w:t xml:space="preserve"/>
               <w:t xml:space="preserve">9</w:t>
             </w:r>
+            <w:r>
+              <w:t xml:space="preserve"/>
+            </w:r>
           </w:p>
         </w:tc>
         <w:tc>
@@ -3239,6 +4024,9 @@
               <w:t xml:space="preserve"/>
               <w:t xml:space="preserve">12</w:t>
             </w:r>
+            <w:r>
+              <w:t xml:space="preserve"/>
+            </w:r>
           </w:p>
         </w:tc>
         <w:tc>
@@ -3260,6 +4048,9 @@
               <w:t xml:space="preserve"/>
               <w:t xml:space="preserve">15</w:t>
             </w:r>
+            <w:r>
+              <w:t xml:space="preserve"/>
+            </w:r>
           </w:p>
         </w:tc>
         <w:tc>
@@ -3281,6 +4072,9 @@
               <w:t xml:space="preserve"/>
               <w:t xml:space="preserve">18</w:t>
             </w:r>
+            <w:r>
+              <w:t xml:space="preserve"/>
+            </w:r>
           </w:p>
         </w:tc>
         <w:tc>
@@ -3302,6 +4096,9 @@
               <w:t xml:space="preserve"/>
               <w:t xml:space="preserve">21</w:t>
             </w:r>
+            <w:r>
+              <w:t xml:space="preserve"/>
+            </w:r>
           </w:p>
         </w:tc>
         <w:tc>
@@ -3323,6 +4120,9 @@
               <w:t xml:space="preserve"/>
               <w:t xml:space="preserve">24</w:t>
             </w:r>
+            <w:r>
+              <w:t xml:space="preserve"/>
+            </w:r>
           </w:p>
         </w:tc>
         <w:tc>
@@ -3344,6 +4144,9 @@
               <w:t xml:space="preserve"/>
               <w:t xml:space="preserve">27</w:t>
             </w:r>
+            <w:r>
+              <w:t xml:space="preserve"/>
+            </w:r>
           </w:p>
         </w:tc>
         <w:tc>
@@ -3364,6 +4167,8 @@
               </w:rPr>
               <w:t xml:space="preserve"/>
               <w:t xml:space="preserve">30</w:t>
+            </w:r>
+            <w:r>
               <w:t xml:space="preserve"> </w:t>
               <w:t xml:space="preserve"/>
             </w:r>
@@ -3398,6 +4203,9 @@
               <w:t xml:space="preserve"/>
               <w:t xml:space="preserve">4</w:t>
             </w:r>
+            <w:r>
+              <w:t xml:space="preserve"/>
+            </w:r>
           </w:p>
         </w:tc>
         <w:tc>
@@ -3419,6 +4227,9 @@
               <w:t xml:space="preserve"/>
               <w:t xml:space="preserve">8</w:t>
             </w:r>
+            <w:r>
+              <w:t xml:space="preserve"/>
+            </w:r>
           </w:p>
         </w:tc>
         <w:tc>
@@ -3440,6 +4251,9 @@
               <w:t xml:space="preserve"/>
               <w:t xml:space="preserve">12</w:t>
             </w:r>
+            <w:r>
+              <w:t xml:space="preserve"/>
+            </w:r>
           </w:p>
         </w:tc>
         <w:tc>
@@ -3461,6 +4275,9 @@
               <w:t xml:space="preserve"/>
               <w:t xml:space="preserve">16</w:t>
             </w:r>
+            <w:r>
+              <w:t xml:space="preserve"/>
+            </w:r>
           </w:p>
         </w:tc>
         <w:tc>
@@ -3482,6 +4299,9 @@
               <w:t xml:space="preserve"/>
               <w:t xml:space="preserve">20</w:t>
             </w:r>
+            <w:r>
+              <w:t xml:space="preserve"/>
+            </w:r>
           </w:p>
         </w:tc>
         <w:tc>
@@ -3503,6 +4323,9 @@
               <w:t xml:space="preserve"/>
               <w:t xml:space="preserve">24</w:t>
             </w:r>
+            <w:r>
+              <w:t xml:space="preserve"/>
+            </w:r>
           </w:p>
         </w:tc>
         <w:tc>
@@ -3524,6 +4347,9 @@
               <w:t xml:space="preserve"/>
               <w:t xml:space="preserve">28</w:t>
             </w:r>
+            <w:r>
+              <w:t xml:space="preserve"/>
+            </w:r>
           </w:p>
         </w:tc>
         <w:tc>
@@ -3545,6 +4371,9 @@
               <w:t xml:space="preserve"/>
               <w:t xml:space="preserve">32</w:t>
             </w:r>
+            <w:r>
+              <w:t xml:space="preserve"/>
+            </w:r>
           </w:p>
         </w:tc>
         <w:tc>
@@ -3566,6 +4395,9 @@
               <w:t xml:space="preserve"/>
               <w:t xml:space="preserve">36</w:t>
             </w:r>
+            <w:r>
+              <w:t xml:space="preserve"/>
+            </w:r>
           </w:p>
         </w:tc>
         <w:tc>
@@ -3586,6 +4418,8 @@
               </w:rPr>
               <w:t xml:space="preserve"/>
               <w:t xml:space="preserve">40</w:t>
+            </w:r>
+            <w:r>
               <w:t xml:space="preserve"> </w:t>
               <w:t xml:space="preserve"/>
             </w:r>
@@ -3620,6 +4454,9 @@
               <w:t xml:space="preserve"/>
               <w:t xml:space="preserve">5</w:t>
             </w:r>
+            <w:r>
+              <w:t xml:space="preserve"/>
+            </w:r>
           </w:p>
         </w:tc>
         <w:tc>
@@ -3641,6 +4478,9 @@
               <w:t xml:space="preserve"/>
               <w:t xml:space="preserve">10</w:t>
             </w:r>
+            <w:r>
+              <w:t xml:space="preserve"/>
+            </w:r>
           </w:p>
         </w:tc>
         <w:tc>
@@ -3662,6 +4502,9 @@
               <w:t xml:space="preserve"/>
               <w:t xml:space="preserve">15</w:t>
             </w:r>
+            <w:r>
+              <w:t xml:space="preserve"/>
+            </w:r>
           </w:p>
         </w:tc>
         <w:tc>
@@ -3683,6 +4526,9 @@
               <w:t xml:space="preserve"/>
               <w:t xml:space="preserve">20</w:t>
             </w:r>
+            <w:r>
+              <w:t xml:space="preserve"/>
+            </w:r>
           </w:p>
         </w:tc>
         <w:tc>
@@ -3704,6 +4550,9 @@
               <w:t xml:space="preserve"/>
               <w:t xml:space="preserve">25</w:t>
             </w:r>
+            <w:r>
+              <w:t xml:space="preserve"/>
+            </w:r>
           </w:p>
         </w:tc>
         <w:tc>
@@ -3725,6 +4574,9 @@
               <w:t xml:space="preserve"/>
               <w:t xml:space="preserve">30</w:t>
             </w:r>
+            <w:r>
+              <w:t xml:space="preserve"/>
+            </w:r>
           </w:p>
         </w:tc>
         <w:tc>
@@ -3746,6 +4598,9 @@
               <w:t xml:space="preserve"/>
               <w:t xml:space="preserve">35</w:t>
             </w:r>
+            <w:r>
+              <w:t xml:space="preserve"/>
+            </w:r>
           </w:p>
         </w:tc>
         <w:tc>
@@ -3767,6 +4622,9 @@
               <w:t xml:space="preserve"/>
               <w:t xml:space="preserve">40</w:t>
             </w:r>
+            <w:r>
+              <w:t xml:space="preserve"/>
+            </w:r>
           </w:p>
         </w:tc>
         <w:tc>
@@ -3788,6 +4646,9 @@
               <w:t xml:space="preserve"/>
               <w:t xml:space="preserve">45</w:t>
             </w:r>
+            <w:r>
+              <w:t xml:space="preserve"/>
+            </w:r>
           </w:p>
         </w:tc>
         <w:tc>
@@ -3808,6 +4669,8 @@
               </w:rPr>
               <w:t xml:space="preserve"/>
               <w:t xml:space="preserve">50</w:t>
+            </w:r>
+            <w:r>
               <w:t xml:space="preserve"> </w:t>
               <w:t xml:space="preserve"/>
             </w:r>
@@ -3842,6 +4705,9 @@
               <w:t xml:space="preserve"/>
               <w:t xml:space="preserve">6</w:t>
             </w:r>
+            <w:r>
+              <w:t xml:space="preserve"/>
+            </w:r>
           </w:p>
         </w:tc>
         <w:tc>
@@ -3863,6 +4729,9 @@
               <w:t xml:space="preserve"/>
               <w:t xml:space="preserve">12</w:t>
             </w:r>
+            <w:r>
+              <w:t xml:space="preserve"/>
+            </w:r>
           </w:p>
         </w:tc>
         <w:tc>
@@ -3884,6 +4753,9 @@
               <w:t xml:space="preserve"/>
               <w:t xml:space="preserve">18</w:t>
             </w:r>
+            <w:r>
+              <w:t xml:space="preserve"/>
+            </w:r>
           </w:p>
         </w:tc>
         <w:tc>
@@ -3905,6 +4777,9 @@
               <w:t xml:space="preserve"/>
               <w:t xml:space="preserve">24</w:t>
             </w:r>
+            <w:r>
+              <w:t xml:space="preserve"/>
+            </w:r>
           </w:p>
         </w:tc>
         <w:tc>
@@ -3926,6 +4801,9 @@
               <w:t xml:space="preserve"/>
               <w:t xml:space="preserve">30</w:t>
             </w:r>
+            <w:r>
+              <w:t xml:space="preserve"/>
+            </w:r>
           </w:p>
         </w:tc>
         <w:tc>
@@ -3947,6 +4825,9 @@
               <w:t xml:space="preserve"/>
               <w:t xml:space="preserve">36</w:t>
             </w:r>
+            <w:r>
+              <w:t xml:space="preserve"/>
+            </w:r>
           </w:p>
         </w:tc>
         <w:tc>
@@ -3968,6 +4849,9 @@
               <w:t xml:space="preserve"/>
               <w:t xml:space="preserve">42</w:t>
             </w:r>
+            <w:r>
+              <w:t xml:space="preserve"/>
+            </w:r>
           </w:p>
         </w:tc>
         <w:tc>
@@ -3989,6 +4873,9 @@
               <w:t xml:space="preserve"/>
               <w:t xml:space="preserve">48</w:t>
             </w:r>
+            <w:r>
+              <w:t xml:space="preserve"/>
+            </w:r>
           </w:p>
         </w:tc>
         <w:tc>
@@ -4010,6 +4897,9 @@
               <w:t xml:space="preserve"/>
               <w:t xml:space="preserve">54</w:t>
             </w:r>
+            <w:r>
+              <w:t xml:space="preserve"/>
+            </w:r>
           </w:p>
         </w:tc>
         <w:tc>
@@ -4030,6 +4920,8 @@
               </w:rPr>
               <w:t xml:space="preserve"/>
               <w:t xml:space="preserve">60</w:t>
+            </w:r>
+            <w:r>
               <w:t xml:space="preserve"> </w:t>
               <w:t xml:space="preserve"/>
             </w:r>
@@ -4064,6 +4956,9 @@
               <w:t xml:space="preserve"/>
               <w:t xml:space="preserve">7</w:t>
             </w:r>
+            <w:r>
+              <w:t xml:space="preserve"/>
+            </w:r>
           </w:p>
         </w:tc>
         <w:tc>
@@ -4085,6 +4980,9 @@
               <w:t xml:space="preserve"/>
               <w:t xml:space="preserve">14</w:t>
             </w:r>
+            <w:r>
+              <w:t xml:space="preserve"/>
+            </w:r>
           </w:p>
         </w:tc>
         <w:tc>
@@ -4106,6 +5004,9 @@
               <w:t xml:space="preserve"/>
               <w:t xml:space="preserve">21</w:t>
             </w:r>
+            <w:r>
+              <w:t xml:space="preserve"/>
+            </w:r>
           </w:p>
         </w:tc>
         <w:tc>
@@ -4127,6 +5028,9 @@
               <w:t xml:space="preserve"/>
               <w:t xml:space="preserve">28</w:t>
             </w:r>
+            <w:r>
+              <w:t xml:space="preserve"/>
+            </w:r>
           </w:p>
         </w:tc>
         <w:tc>
@@ -4148,6 +5052,9 @@
               <w:t xml:space="preserve"/>
               <w:t xml:space="preserve">35</w:t>
             </w:r>
+            <w:r>
+              <w:t xml:space="preserve"/>
+            </w:r>
           </w:p>
         </w:tc>
         <w:tc>
@@ -4169,6 +5076,9 @@
               <w:t xml:space="preserve"/>
               <w:t xml:space="preserve">42</w:t>
             </w:r>
+            <w:r>
+              <w:t xml:space="preserve"/>
+            </w:r>
           </w:p>
         </w:tc>
         <w:tc>
@@ -4190,6 +5100,9 @@
               <w:t xml:space="preserve"/>
               <w:t xml:space="preserve">49</w:t>
             </w:r>
+            <w:r>
+              <w:t xml:space="preserve"/>
+            </w:r>
           </w:p>
         </w:tc>
         <w:tc>
@@ -4211,6 +5124,9 @@
               <w:t xml:space="preserve"/>
               <w:t xml:space="preserve">56</w:t>
             </w:r>
+            <w:r>
+              <w:t xml:space="preserve"/>
+            </w:r>
           </w:p>
         </w:tc>
         <w:tc>
@@ -4232,6 +5148,9 @@
               <w:t xml:space="preserve"/>
               <w:t xml:space="preserve">63</w:t>
             </w:r>
+            <w:r>
+              <w:t xml:space="preserve"/>
+            </w:r>
           </w:p>
         </w:tc>
         <w:tc>
@@ -4252,6 +5171,8 @@
               </w:rPr>
               <w:t xml:space="preserve"/>
               <w:t xml:space="preserve">70</w:t>
+            </w:r>
+            <w:r>
               <w:t xml:space="preserve"> </w:t>
               <w:t xml:space="preserve"/>
             </w:r>
@@ -4286,6 +5207,9 @@
               <w:t xml:space="preserve"/>
               <w:t xml:space="preserve">8</w:t>
             </w:r>
+            <w:r>
+              <w:t xml:space="preserve"/>
+            </w:r>
           </w:p>
         </w:tc>
         <w:tc>
@@ -4307,6 +5231,9 @@
               <w:t xml:space="preserve"/>
               <w:t xml:space="preserve">16</w:t>
             </w:r>
+            <w:r>
+              <w:t xml:space="preserve"/>
+            </w:r>
           </w:p>
         </w:tc>
         <w:tc>
@@ -4328,6 +5255,9 @@
               <w:t xml:space="preserve"/>
               <w:t xml:space="preserve">24</w:t>
             </w:r>
+            <w:r>
+              <w:t xml:space="preserve"/>
+            </w:r>
           </w:p>
         </w:tc>
         <w:tc>
@@ -4349,6 +5279,9 @@
               <w:t xml:space="preserve"/>
               <w:t xml:space="preserve">32</w:t>
             </w:r>
+            <w:r>
+              <w:t xml:space="preserve"/>
+            </w:r>
           </w:p>
         </w:tc>
         <w:tc>
@@ -4370,6 +5303,9 @@
               <w:t xml:space="preserve"/>
               <w:t xml:space="preserve">40</w:t>
             </w:r>
+            <w:r>
+              <w:t xml:space="preserve"/>
+            </w:r>
           </w:p>
         </w:tc>
         <w:tc>
@@ -4391,6 +5327,9 @@
               <w:t xml:space="preserve"/>
               <w:t xml:space="preserve">48</w:t>
             </w:r>
+            <w:r>
+              <w:t xml:space="preserve"/>
+            </w:r>
           </w:p>
         </w:tc>
         <w:tc>
@@ -4412,6 +5351,9 @@
               <w:t xml:space="preserve"/>
               <w:t xml:space="preserve">56</w:t>
             </w:r>
+            <w:r>
+              <w:t xml:space="preserve"/>
+            </w:r>
           </w:p>
         </w:tc>
         <w:tc>
@@ -4433,6 +5375,9 @@
               <w:t xml:space="preserve"/>
               <w:t xml:space="preserve">64</w:t>
             </w:r>
+            <w:r>
+              <w:t xml:space="preserve"/>
+            </w:r>
           </w:p>
         </w:tc>
         <w:tc>
@@ -4454,6 +5399,9 @@
               <w:t xml:space="preserve"/>
               <w:t xml:space="preserve">72</w:t>
             </w:r>
+            <w:r>
+              <w:t xml:space="preserve"/>
+            </w:r>
           </w:p>
         </w:tc>
         <w:tc>
@@ -4474,6 +5422,8 @@
               </w:rPr>
               <w:t xml:space="preserve"/>
               <w:t xml:space="preserve">80</w:t>
+            </w:r>
+            <w:r>
               <w:t xml:space="preserve"> </w:t>
               <w:t xml:space="preserve"/>
             </w:r>
@@ -4508,6 +5458,9 @@
               <w:t xml:space="preserve"/>
               <w:t xml:space="preserve">9</w:t>
             </w:r>
+            <w:r>
+              <w:t xml:space="preserve"/>
+            </w:r>
           </w:p>
         </w:tc>
         <w:tc>
@@ -4529,6 +5482,9 @@
               <w:t xml:space="preserve"/>
               <w:t xml:space="preserve">18</w:t>
             </w:r>
+            <w:r>
+              <w:t xml:space="preserve"/>
+            </w:r>
           </w:p>
         </w:tc>
         <w:tc>
@@ -4550,6 +5506,9 @@
               <w:t xml:space="preserve"/>
               <w:t xml:space="preserve">27</w:t>
             </w:r>
+            <w:r>
+              <w:t xml:space="preserve"/>
+            </w:r>
           </w:p>
         </w:tc>
         <w:tc>
@@ -4571,6 +5530,9 @@
               <w:t xml:space="preserve"/>
               <w:t xml:space="preserve">36</w:t>
             </w:r>
+            <w:r>
+              <w:t xml:space="preserve"/>
+            </w:r>
           </w:p>
         </w:tc>
         <w:tc>
@@ -4592,6 +5554,9 @@
               <w:t xml:space="preserve"/>
               <w:t xml:space="preserve">45</w:t>
             </w:r>
+            <w:r>
+              <w:t xml:space="preserve"/>
+            </w:r>
           </w:p>
         </w:tc>
         <w:tc>
@@ -4613,6 +5578,9 @@
               <w:t xml:space="preserve"/>
               <w:t xml:space="preserve">54</w:t>
             </w:r>
+            <w:r>
+              <w:t xml:space="preserve"/>
+            </w:r>
           </w:p>
         </w:tc>
         <w:tc>
@@ -4634,6 +5602,9 @@
               <w:t xml:space="preserve"/>
               <w:t xml:space="preserve">63</w:t>
             </w:r>
+            <w:r>
+              <w:t xml:space="preserve"/>
+            </w:r>
           </w:p>
         </w:tc>
         <w:tc>
@@ -4655,6 +5626,9 @@
               <w:t xml:space="preserve"/>
               <w:t xml:space="preserve">72</w:t>
             </w:r>
+            <w:r>
+              <w:t xml:space="preserve"/>
+            </w:r>
           </w:p>
         </w:tc>
         <w:tc>
@@ -4676,6 +5650,9 @@
               <w:t xml:space="preserve"/>
               <w:t xml:space="preserve">81</w:t>
             </w:r>
+            <w:r>
+              <w:t xml:space="preserve"/>
+            </w:r>
           </w:p>
         </w:tc>
         <w:tc>
@@ -4696,6 +5673,8 @@
               </w:rPr>
               <w:t xml:space="preserve"/>
               <w:t xml:space="preserve">90</w:t>
+            </w:r>
+            <w:r>
               <w:t xml:space="preserve"> </w:t>
               <w:t xml:space="preserve"/>
             </w:r>
@@ -4730,6 +5709,9 @@
               <w:t xml:space="preserve"/>
               <w:t xml:space="preserve">10</w:t>
             </w:r>
+            <w:r>
+              <w:t xml:space="preserve"/>
+            </w:r>
           </w:p>
         </w:tc>
         <w:tc>
@@ -4751,6 +5733,9 @@
               <w:t xml:space="preserve"/>
               <w:t xml:space="preserve">20</w:t>
             </w:r>
+            <w:r>
+              <w:t xml:space="preserve"/>
+            </w:r>
           </w:p>
         </w:tc>
         <w:tc>
@@ -4772,6 +5757,9 @@
               <w:t xml:space="preserve"/>
               <w:t xml:space="preserve">30</w:t>
             </w:r>
+            <w:r>
+              <w:t xml:space="preserve"/>
+            </w:r>
           </w:p>
         </w:tc>
         <w:tc>
@@ -4793,6 +5781,9 @@
               <w:t xml:space="preserve"/>
               <w:t xml:space="preserve">40</w:t>
             </w:r>
+            <w:r>
+              <w:t xml:space="preserve"/>
+            </w:r>
           </w:p>
         </w:tc>
         <w:tc>
@@ -4814,6 +5805,9 @@
               <w:t xml:space="preserve"/>
               <w:t xml:space="preserve">50</w:t>
             </w:r>
+            <w:r>
+              <w:t xml:space="preserve"/>
+            </w:r>
           </w:p>
         </w:tc>
         <w:tc>
@@ -4835,6 +5829,9 @@
               <w:t xml:space="preserve"/>
               <w:t xml:space="preserve">60</w:t>
             </w:r>
+            <w:r>
+              <w:t xml:space="preserve"/>
+            </w:r>
           </w:p>
         </w:tc>
         <w:tc>
@@ -4856,6 +5853,9 @@
               <w:t xml:space="preserve"/>
               <w:t xml:space="preserve">70</w:t>
             </w:r>
+            <w:r>
+              <w:t xml:space="preserve"/>
+            </w:r>
           </w:p>
         </w:tc>
         <w:tc>
@@ -4877,6 +5877,9 @@
               <w:t xml:space="preserve"/>
               <w:t xml:space="preserve">80</w:t>
             </w:r>
+            <w:r>
+              <w:t xml:space="preserve"/>
+            </w:r>
           </w:p>
         </w:tc>
         <w:tc>
@@ -4898,6 +5901,9 @@
               <w:t xml:space="preserve"/>
               <w:t xml:space="preserve">90</w:t>
             </w:r>
+            <w:r>
+              <w:t xml:space="preserve"/>
+            </w:r>
           </w:p>
         </w:tc>
         <w:tc>
@@ -4918,6 +5924,8 @@
               </w:rPr>
               <w:t xml:space="preserve"/>
               <w:t xml:space="preserve">100</w:t>
+            </w:r>
+            <w:r>
               <w:t xml:space="preserve"> </w:t>
               <w:t xml:space="preserve"/>
             </w:r>
@@ -4948,7 +5956,7 @@
           <w:lang w:val="en-US"/>
         </w:rPr>
       </w:pPr>
-      <w:bookmarkStart w:name="_Toc502494473" w:id="9"/>
+      <w:bookmarkStart w:name="_Toc502494473" w:id="7"/>
       <w:r>
         <w:rPr>
           <w:lang w:val="en-US"/>
@@ -4956,7 +5964,7 @@
         <w:lastRenderedPageBreak/>
         <w:t>Images</w:t>
       </w:r>
-      <w:bookmarkEnd w:id="9"/>
+      <w:bookmarkEnd w:id="7"/>
     </w:p>
     <w:p>
       <w:pPr>
@@ -4999,7 +6007,7 @@
                     <pic:cNvPicPr/>
                   </pic:nvPicPr>
                   <pic:blipFill>
-                    <a:blip r:embed="R6a3740be6a364ad4" cstate="print">
+                    <a:blip r:embed="R18c21f0a186a4544" cstate="print">
                       <a:extLst>
                         <a:ext uri="{28A0092B-C50C-407E-A947-70E740481C1C}"/>
                       </a:extLst>
@@ -5034,7 +6042,35 @@
         <w:rPr>
           <w:lang w:val="en-US"/>
         </w:rPr>
-        <w:t>If only a file name is specified, SharpDocx searches this file in a directory specified by the ImageDirectory property.</w:t>
+        <w:t xml:space="preserve">If only a file name is specified, </w:t>
+      </w:r>
+      <w:proofErr w:type="spellStart"/>
+      <w:r>
+        <w:rPr>
+          <w:lang w:val="en-US"/>
+        </w:rPr>
+        <w:t>SharpDocx</w:t>
+      </w:r>
+      <w:proofErr w:type="spellEnd"/>
+      <w:r>
+        <w:rPr>
+          <w:lang w:val="en-US"/>
+        </w:rPr>
+        <w:t xml:space="preserve"> searches this file in a directory specified by the </w:t>
+      </w:r>
+      <w:proofErr w:type="spellStart"/>
+      <w:r>
+        <w:rPr>
+          <w:lang w:val="en-US"/>
+        </w:rPr>
+        <w:t>ImageDirectory</w:t>
+      </w:r>
+      <w:proofErr w:type="spellEnd"/>
+      <w:r>
+        <w:rPr>
+          <w:lang w:val="en-US"/>
+        </w:rPr>
+        <w:t xml:space="preserve"> property.</w:t>
       </w:r>
       <w:r>
         <w:rPr>
@@ -5059,7 +6095,10 @@
           <w:lang w:val="en-US"/>
         </w:rPr>
         <w:t xml:space="preserve"/>
-        <w:t xml:space="preserve">C:\Projects\SharpDocx\Samples\SampleProjects\Tutorial\bin\Debug\net45\..\..\..\..\..\Images</w:t>
+        <w:t xml:space="preserve">C:\Projects\SharpDocx\Samples\SampleProjects\Tutorial\bin\Release\net45/../../../../../Images</w:t>
+      </w:r>
+      <w:r>
+        <w:t xml:space="preserve"/>
       </w:r>
       <w:r>
         <w:rPr>
@@ -5126,7 +6165,7 @@
                     <pic:cNvPicPr/>
                   </pic:nvPicPr>
                   <pic:blipFill>
-                    <a:blip r:embed="Rb4f09a5ac3924fba" cstate="print">
+                    <a:blip r:embed="R3696cb1842624143" cstate="print">
                       <a:extLst>
                         <a:ext uri="{28A0092B-C50C-407E-A947-70E740481C1C}"/>
                       </a:extLst>
@@ -5213,7 +6252,7 @@
                     <pic:cNvPicPr/>
                   </pic:nvPicPr>
                   <pic:blipFill>
-                    <a:blip r:embed="R6c45f21c42b54de6" cstate="print">
+                    <a:blip r:embed="R585232c8ea334694" cstate="print">
                       <a:extLst>
                         <a:ext uri="{28A0092B-C50C-407E-A947-70E740481C1C}"/>
                       </a:extLst>
@@ -5264,7 +6303,7 @@
           <w:lang w:val="en-US"/>
         </w:rPr>
       </w:pPr>
-      <w:bookmarkStart w:name="_Toc502494474" w:id="10"/>
+      <w:bookmarkStart w:name="_Toc502494474" w:id="8"/>
       <w:r>
         <w:rPr>
           <w:lang w:val="en-US"/>
@@ -5272,7 +6311,7 @@
         <w:lastRenderedPageBreak/>
         <w:t>Replacing text</w:t>
       </w:r>
-      <w:bookmarkEnd w:id="10"/>
+      <w:bookmarkEnd w:id="8"/>
     </w:p>
     <w:p>
       <w:pPr>
@@ -5423,7 +6462,7 @@
           <w:lang w:val="en-US"/>
         </w:rPr>
       </w:pPr>
-      <w:bookmarkStart w:name="_Toc502494475" w:id="11"/>
+      <w:bookmarkStart w:name="_Toc502494475" w:id="9"/>
       <w:r>
         <w:rPr>
           <w:lang w:val="en-US"/>
@@ -5431,7 +6470,7 @@
         <w:lastRenderedPageBreak/>
         <w:t>Referencing assemblies and importing namespaces</w:t>
       </w:r>
-      <w:bookmarkEnd w:id="11"/>
+      <w:bookmarkEnd w:id="9"/>
     </w:p>
     <w:p>
       <w:pPr>
@@ -5555,6 +6594,13 @@
           <w:lang w:val="en-US"/>
         </w:rPr>
         <w:t>with the Assembly directive.</w:t>
+      </w:r>
+      <w:r>
+        <w:rPr>
+          <w:rStyle w:val="Voetnootmarkering"/>
+          <w:lang w:val="en-US"/>
+        </w:rPr>
+        <w:footnoteReference w:id="3"/>
       </w:r>
     </w:p>
     <w:p>
@@ -5655,7 +6701,21 @@
         <w:rPr>
           <w:lang w:val="en-US"/>
         </w:rPr>
-        <w:t xml:space="preserve"> can use types in System.Xml.Linq.</w:t>
+        <w:t xml:space="preserve"> can use types in </w:t>
+      </w:r>
+      <w:proofErr w:type="spellStart"/>
+      <w:r>
+        <w:rPr>
+          <w:lang w:val="en-US"/>
+        </w:rPr>
+        <w:t>System.Xml.Linq</w:t>
+      </w:r>
+      <w:proofErr w:type="spellEnd"/>
+      <w:r>
+        <w:rPr>
+          <w:lang w:val="en-US"/>
+        </w:rPr>
+        <w:t>.</w:t>
       </w:r>
       <w:r>
         <w:rPr>
@@ -5679,7 +6739,7 @@
           <w:lang w:val="en-US"/>
         </w:rPr>
         <w:t xml:space="preserve"/>
-        <w:t xml:space="preserve">Feds Can't Force You To Unlock Your iPhone With Finger Or Face, Judge Rules</w:t>
+        <w:t xml:space="preserve">A Third of All Chrome Extensions Request Access To User Data on Any Site</w:t>
       </w:r>
       <w:r>
         <w:t xml:space="preserve"/>
@@ -5698,7 +6758,7 @@
           <w:lang w:val="en-US"/>
         </w:rPr>
         <w:t xml:space="preserve"/>
-        <w:t xml:space="preserve">A California judge has ruled that American cops can't force people to unlock a mobile phone with their face or finger. The ruling goes further to protect people's private lives from government searche</w:t>
+        <w:t xml:space="preserve">More than a third of all Google Chrome extensions ask users for permission to access and read all their data on any website, a recent survey conducted by US cyber-security firm Duo Labs of over 120,00</w:t>
       </w:r>
       <w:r>
         <w:t xml:space="preserve"/>
@@ -5734,7 +6794,7 @@
           <w:lang w:val="en-US"/>
         </w:rPr>
         <w:t xml:space="preserve"/>
-        <w:t xml:space="preserve">The Super-Secure Quantum Cable Hiding In the Holland Tunnel</w:t>
+        <w:t xml:space="preserve">Former Facebook Employees Say The Company's Prioritization Of Privacy is About Optics</w:t>
       </w:r>
       <w:r>
         <w:t xml:space="preserve"/>
@@ -5753,7 +6813,7 @@
           <w:lang w:val="en-US"/>
         </w:rPr>
         <w:t xml:space="preserve"/>
-        <w:t xml:space="preserve">Zorro shares a report: Commuters inching through rush-hour traffic in the Holland Tunnel between Lower Manhattan and New Jersey don't know it, but a technology likely to be the future of communication</w:t>
+        <w:t xml:space="preserve">Last May, Facebook promised to launch a "Clear History" feature that it said would give users more control over their data. 9 months later it's nowhere to be found and now a report claims that it's a </w:t>
       </w:r>
       <w:r>
         <w:t xml:space="preserve"/>
@@ -5789,7 +6849,7 @@
           <w:lang w:val="en-US"/>
         </w:rPr>
         <w:t xml:space="preserve"/>
-        <w:t xml:space="preserve">Android Studio 3.3 Now Available To Download On Stable Channel, New Version Focuses On 'Refinement and Quality'</w:t>
+        <w:t xml:space="preserve">Facebook Will Shut Down Its Spyware VPN App Onavo</w:t>
       </w:r>
       <w:r>
         <w:t xml:space="preserve"/>
@@ -5808,7 +6868,7 @@
           <w:lang w:val="en-US"/>
         </w:rPr>
         <w:t xml:space="preserve"/>
-        <w:t xml:space="preserve">Android Studio 3.3 is now available to download through stable channel, Google said Monday. The top new features of Android Studio 3.3 include a navigation editor, profiler tracking options, improveme</w:t>
+        <w:t xml:space="preserve">An anonymous reader quotes a report from TechCrunch: Facebook will end its unpaid market research programs and proactively take its Onavo VPN app off the Google Play store in the wake of backlash foll</w:t>
       </w:r>
       <w:r>
         <w:t xml:space="preserve"/>
@@ -5844,7 +6904,7 @@
           <w:lang w:val="en-US"/>
         </w:rPr>
         <w:t xml:space="preserve"/>
-        <w:t xml:space="preserve">The Last of Manhattan's Original Video Arcades</w:t>
+        <w:t xml:space="preserve">Israel Launches Spacecraft To the Moon</w:t>
       </w:r>
       <w:r>
         <w:t xml:space="preserve"/>
@@ -5863,7 +6923,7 @@
           <w:lang w:val="en-US"/>
         </w:rPr>
         <w:t xml:space="preserve"/>
-        <w:t xml:space="preserve">Video arcades -- those recreational arenas of illuminated screens and 8-bit soundtracks -- have been fading from the cultural landscape since the end of the Donkey Kong '80s. The advent of home video </w:t>
+        <w:t xml:space="preserve">The first privately funded mission to land on the moon took one giant step forward this evening as an Israeli spacecraft blasted off from Cape Canaveral, Florida. "[I]f the mission is successful, it w</w:t>
       </w:r>
       <w:r>
         <w:t xml:space="preserve"/>
@@ -5899,7 +6959,7 @@
           <w:lang w:val="en-US"/>
         </w:rPr>
         <w:t xml:space="preserve"/>
-        <w:t xml:space="preserve">GoDaddy is Injecting Site-Breaking JavaScript Into Customer Websites</w:t>
+        <w:t xml:space="preserve">YouTube Videos Could Get Demonetized If They Have 'Inappropriate Comments'</w:t>
       </w:r>
       <w:r>
         <w:t xml:space="preserve"/>
@@ -5918,7 +6978,7 @@
           <w:lang w:val="en-US"/>
         </w:rPr>
         <w:t xml:space="preserve"/>
-        <w:t xml:space="preserve">Web hosting service GoDaddy is injecting JavaScript into customer websites that could impact the overall performance of the website or even render it inoperable, according to Australian programmer Igo</w:t>
+        <w:t xml:space="preserve">In response to a mother's inquiry into why her son's gymnastics videos were deemed not advertiser friendly, YouTube said on Twitter it has "taken a number of actions to better protect the YouTube comm</w:t>
       </w:r>
       <w:r>
         <w:t xml:space="preserve"/>
@@ -5954,7 +7014,7 @@
           <w:lang w:val="en-US"/>
         </w:rPr>
         <w:t xml:space="preserve"/>
-        <w:t xml:space="preserve">Streaming TV May Never Again Be as Simple, or as Affordable, as It is Now</w:t>
+        <w:t xml:space="preserve">China's CRISPR Twins Might Have Had Their Brains Inadvertently Enhanced</w:t>
       </w:r>
       <w:r>
         <w:t xml:space="preserve"/>
@@ -5973,7 +7033,7 @@
           <w:lang w:val="en-US"/>
         </w:rPr>
         <w:t xml:space="preserve"/>
-        <w:t xml:space="preserve">An anonymous reader shares a report: Disney and WarnerMedia are each launching their own streaming services in 2019 in a challenge to Netflix's dominance. Netflix viewers will no longer be able to wat</w:t>
+        <w:t xml:space="preserve">An anonymous reader quotes a report from MIT Technology Review: The brains of two genetically-edited girls born in China last year may have been changed in ways that enhance cognition and memory, scie</w:t>
       </w:r>
       <w:r>
         <w:t xml:space="preserve"/>
@@ -6009,7 +7069,7 @@
           <w:lang w:val="en-US"/>
         </w:rPr>
         <w:t xml:space="preserve"/>
-        <w:t xml:space="preserve">A Guy Made a Computer Mouse That is Also a Functional Laptop</w:t>
+        <w:t xml:space="preserve">Waymo Self-Driving Cars Can Now Obey Police Hand Signals</w:t>
       </w:r>
       <w:r>
         <w:t xml:space="preserve"/>
@@ -6028,7 +7088,7 @@
           <w:lang w:val="en-US"/>
         </w:rPr>
         <w:t xml:space="preserve"/>
-        <w:t xml:space="preserve">A YouTube user who goes by Electronic Grenade has designed a computer mouse that is also a functional laptop. From a report: As detailed in a video published on Sunday, the computer mouse computer con</w:t>
+        <w:t xml:space="preserve">In the event that a traffic light is not working, Waymo's self-driving cars will now be able to use AI to detect and respond to the arm movements of a traffic cop as they wave traffic through an inter</w:t>
       </w:r>
       <w:r>
         <w:t xml:space="preserve"/>
@@ -6064,7 +7124,7 @@
           <w:lang w:val="en-US"/>
         </w:rPr>
         <w:t xml:space="preserve"/>
-        <w:t xml:space="preserve">In CEO Search, Intel Still Hasn't Found What It's Looking For</w:t>
+        <w:t xml:space="preserve">Google Will End Forced Arbitration For Employees</w:t>
       </w:r>
       <w:r>
         <w:t xml:space="preserve"/>
@@ -6083,7 +7143,7 @@
           <w:lang w:val="en-US"/>
         </w:rPr>
         <w:t xml:space="preserve"/>
-        <w:t xml:space="preserve">Intel has been trying to fill the most prominent role in the $400-billion chip industry for more than six months. The company's board still hasn't found what it's looking for. From a report: Intel dir</w:t>
+        <w:t xml:space="preserve">Google said it will no longer require current and future staff to go through mandatory arbitration for disputes with the company. "The change goes into effect on March 21," reports CNET. "The search g</w:t>
       </w:r>
       <w:r>
         <w:t xml:space="preserve"/>
@@ -6119,7 +7179,7 @@
           <w:lang w:val="en-US"/>
         </w:rPr>
         <w:t xml:space="preserve"/>
-        <w:t xml:space="preserve">Top Android Phone Makers Are Killing Useful Background Processes and Breaking 3rd-Party Apps To 'Superficially Improve' Battery Life, Developers Allege</w:t>
+        <w:t xml:space="preserve">Verizon Plans To Roll Out Its 5G Mobile Network In 30 Cities This Year</w:t>
       </w:r>
       <w:r>
         <w:t xml:space="preserve"/>
@@ -6138,7 +7198,7 @@
           <w:lang w:val="en-US"/>
         </w:rPr>
         <w:t xml:space="preserve"/>
-        <w:t xml:space="preserve">A team of developers has accused several popular smartphone vendors of compromising the functionality of third-party apps and other background processes on their phones in an attempt to "superficially</w:t>
+        <w:t xml:space="preserve">Verizon has announced plans to turn on its 5G mobile network in 30 U.S. cities this year. "It revealed the plan during an investor meeting Thursday, though didn't disclose the list of cities," reports</w:t>
       </w:r>
       <w:r>
         <w:t xml:space="preserve"/>
@@ -6174,7 +7234,7 @@
           <w:lang w:val="en-US"/>
         </w:rPr>
         <w:t xml:space="preserve"/>
-        <w:t xml:space="preserve">Too Many Workers Are Trapped By Non-Competes</w:t>
+        <w:t xml:space="preserve">Experts Find Serious Problems With Switzerland's Online Voting System</w:t>
       </w:r>
       <w:r>
         <w:t xml:space="preserve"/>
@@ -6193,7 +7253,7 @@
           <w:lang w:val="en-US"/>
         </w:rPr>
         <w:t xml:space="preserve"/>
-        <w:t xml:space="preserve">Why have wages been so slow to rise at a time when demand for workers has pushed the U.S. unemployment rate to its lowest point in nearly half a century? One answer: contracts that tie millions of uns</w:t>
+        <w:t xml:space="preserve">An anonymous reader quotes a report from Motherboard: Switzerland made headlines this month for the transparency of its internet voting system when it launched a public penetration test and bug bounty</w:t>
       </w:r>
       <w:r>
         <w:t xml:space="preserve"/>
@@ -6229,7 +7289,7 @@
           <w:lang w:val="en-US"/>
         </w:rPr>
         <w:t xml:space="preserve"/>
-        <w:t xml:space="preserve">USB Type-C Headphones Were Nowhere in Sight at CES 2019</w:t>
+        <w:t xml:space="preserve">Consumer Reports No Longer Recommends the Tesla Model 3</w:t>
       </w:r>
       <w:r>
         <w:t xml:space="preserve"/>
@@ -6248,7 +7308,7 @@
           <w:lang w:val="en-US"/>
         </w:rPr>
         <w:t xml:space="preserve"/>
-        <w:t xml:space="preserve">In a sea of 3D audio products and true-wireless earbuds, USB Type-C headphones were nowhere in sight at CES 2019. From a report: This absence isn't an accident, however. Rather, it's the deafening sil</w:t>
+        <w:t xml:space="preserve">Consumer Reports is pulling its recommendation of the Tesla Model 3, citing reliability issues with the car. "Tesla buyers are more likely to be satisfied with their car than customers of any other br</w:t>
       </w:r>
       <w:r>
         <w:t xml:space="preserve"/>
@@ -6284,7 +7344,7 @@
           <w:lang w:val="en-US"/>
         </w:rPr>
         <w:t xml:space="preserve"/>
-        <w:t xml:space="preserve">Google Reportedly Blacklists 'Ethereum' As a Google Ad Keyword, Startup Claims</w:t>
+        <w:t xml:space="preserve">Unearthed Emails Show Google, Ad Giants Know They Break Privacy Laws</w:t>
       </w:r>
       <w:r>
         <w:t xml:space="preserve"/>
@@ -6303,7 +7363,7 @@
           <w:lang w:val="en-US"/>
         </w:rPr>
         <w:t xml:space="preserve"/>
-        <w:t xml:space="preserve">An anonymous reader quotes a report from Yahoo: Google has reportedly blacklisted keywords mentioning Ethereum (ETH) on its advertising platform Google Ads, smart contract auditing startup Decenter tw</w:t>
+        <w:t xml:space="preserve">AmiMoJo shares a report from The Register: Privacy warriors have filed fresh evidence in their ongoing battle against real-time web ad exchange systems, which campaigners claim trample over Europe's d</w:t>
       </w:r>
       <w:r>
         <w:t xml:space="preserve"/>
@@ -6339,7 +7399,7 @@
           <w:lang w:val="en-US"/>
         </w:rPr>
         <w:t xml:space="preserve"/>
-        <w:t xml:space="preserve">World's Longest Aircraft Gets Full-Production Go-Ahead</w:t>
+        <w:t xml:space="preserve">American Airlines Has Cameras In Their Screens Too</w:t>
       </w:r>
       <w:r>
         <w:t xml:space="preserve"/>
@@ -6358,7 +7418,7 @@
           <w:lang w:val="en-US"/>
         </w:rPr>
         <w:t xml:space="preserve"/>
-        <w:t xml:space="preserve">The Airlander 10 -- the world's longest aircraft -- is set to go into full production with the model designed to take its first passengers. "It comes after the prototype Airlander 10 -- a combined pla</w:t>
+        <w:t xml:space="preserve">An anonymous reader quotes a report from BuzzFeed News: A viral photo showing a camera in a Singapore Airlines in-flight TV display recently caused an uproar online. The image was retweeted hundreds o</w:t>
       </w:r>
       <w:r>
         <w:t xml:space="preserve"/>
@@ -6394,7 +7454,7 @@
           <w:lang w:val="en-US"/>
         </w:rPr>
         <w:t xml:space="preserve"/>
-        <w:t xml:space="preserve">Battlefield 5's Poor Sales Numbers Have Become a Disaster For Electronic Arts</w:t>
+        <w:t xml:space="preserve">Queensland, Australia Drivers Set To Get Emoji Number Plates</w:t>
       </w:r>
       <w:r>
         <w:t xml:space="preserve"/>
@@ -6413,7 +7473,7 @@
           <w:lang w:val="en-US"/>
         </w:rPr>
         <w:t xml:space="preserve"/>
-        <w:t xml:space="preserve">dryriver writes: Electronic Arts has mismanaged the Battlefield franchise in the past -- BF3 and BF4 were not great from a gameplay perspective -- but with Battlefield 5, Electronic Arts is facing a r</w:t>
+        <w:t xml:space="preserve">The unusual move is set to be rolled out by Personalised Plates Queensland (PPQ) from next month, allowing drivers to adorn their number plates with a touch of emotion. From a report: Royal Automobile</w:t>
       </w:r>
       <w:r>
         <w:t xml:space="preserve"/>
@@ -6449,7 +7509,7 @@
           <w:lang w:val="en-US"/>
         </w:rPr>
         <w:t xml:space="preserve"/>
-        <w:t xml:space="preserve">A Neural Network Can Learn To Recognize the World It Sees Into Concepts</w:t>
+        <w:t xml:space="preserve">Nike Bricks Its Shoes With a Faulty Firmware Update</w:t>
       </w:r>
       <w:r>
         <w:t xml:space="preserve"/>
@@ -6468,7 +7528,7 @@
           <w:lang w:val="en-US"/>
         </w:rPr>
         <w:t xml:space="preserve"/>
-        <w:t xml:space="preserve">An anonymous reader quotes a report from MIT Technology Review: As good as they are at causing mischief, researchers from the MIT-IBM Watson AI Lab realized GANs, or generative adversarial networks, a</w:t>
+        <w:t xml:space="preserve">AmiMoJo writes: Nike users are experiencing some technical difficulties in the wild world of connected footwear. Nike's $350 "Adapt BB" sneakers are the latest in the company's line of self-lacing sho</w:t>
       </w:r>
       <w:r>
         <w:t xml:space="preserve"/>
@@ -6540,7 +7600,7 @@
           <w:lang w:val="en-US"/>
         </w:rPr>
       </w:pPr>
-      <w:bookmarkStart w:name="_Toc502494476" w:id="12"/>
+      <w:bookmarkStart w:name="_Toc502494476" w:id="10"/>
       <w:r>
         <w:rPr>
           <w:lang w:val="en-US"/>
@@ -6548,7 +7608,7 @@
         <w:lastRenderedPageBreak/>
         <w:t>The Map</w:t>
       </w:r>
-      <w:bookmarkEnd w:id="12"/>
+      <w:bookmarkEnd w:id="10"/>
     </w:p>
     <w:p>
       <w:pPr>
@@ -6560,7 +7620,21 @@
         <w:rPr>
           <w:lang w:val="en-US"/>
         </w:rPr>
-        <w:t xml:space="preserve">The Map maps OpenXmlElements to plain text and </w:t>
+        <w:t xml:space="preserve">The Map maps </w:t>
+      </w:r>
+      <w:proofErr w:type="spellStart"/>
+      <w:r>
+        <w:rPr>
+          <w:lang w:val="en-US"/>
+        </w:rPr>
+        <w:t>OpenXmlElements</w:t>
+      </w:r>
+      <w:proofErr w:type="spellEnd"/>
+      <w:r>
+        <w:rPr>
+          <w:lang w:val="en-US"/>
+        </w:rPr>
+        <w:t xml:space="preserve"> to plain text and </w:t>
       </w:r>
       <w:r>
         <w:rPr>
@@ -6596,7 +7670,21 @@
         <w:rPr>
           <w:lang w:val="en-US"/>
         </w:rPr>
-        <w:t xml:space="preserve">, among other things. At the moment Map.Text looks </w:t>
+        <w:t xml:space="preserve">, among other things. At the moment </w:t>
+      </w:r>
+      <w:proofErr w:type="spellStart"/>
+      <w:r>
+        <w:rPr>
+          <w:lang w:val="en-US"/>
+        </w:rPr>
+        <w:t>Map.Text</w:t>
+      </w:r>
+      <w:proofErr w:type="spellEnd"/>
+      <w:r>
+        <w:rPr>
+          <w:lang w:val="en-US"/>
+        </w:rPr>
+        <w:t xml:space="preserve"> looks </w:t>
       </w:r>
       <w:r>
         <w:rPr>
@@ -6630,13 +7718,13 @@
         <w:br/>
         <w:t>egonl</w:t>
         <w:br/>
-        <w:t>January 2019</w:t>
+        <w:t>February 2019</w:t>
         <w:br/>
         <w:t>Version 1.2.0.0</w:t>
         <w:br/>
         <w:t>egonl</w:t>
         <w:br/>
-        <w:t>January 2019</w:t>
+        <w:t>February 2019</w:t>
         <w:br/>
         <w:t>SharpDocx</w:t>
         <w:br/>
@@ -6654,7 +7742,7 @@
         <w:br/>
         <w:t>The next step is to create documents based on this view. This requires two lines of code:</w:t>
         <w:br/>
-        <w:t>    var document = DocumentFactory.C</w:t>
+        <w:t>    var document = DocumentFactory</w:t>
       </w:r>
       <w:r>
         <w:t xml:space="preserve"/>
@@ -6679,6 +7767,352 @@
         </w:rPr>
         <w:t>The Map might be handy when you want to search the document for text.</w:t>
       </w:r>
+    </w:p>
+    <w:p>
+      <w:pPr>
+        <w:rPr>
+          <w:rFonts w:asciiTheme="majorHAnsi" w:hAnsiTheme="majorHAnsi" w:eastAsiaTheme="majorEastAsia" w:cstheme="majorBidi"/>
+          <w:b/>
+          <w:bCs/>
+          <w:color w:val="D34817" w:themeColor="accent1"/>
+          <w:sz w:val="26"/>
+          <w:szCs w:val="26"/>
+          <w:lang w:val="en-US"/>
+        </w:rPr>
+      </w:pPr>
+      <w:r>
+        <w:rPr>
+          <w:lang w:val="en-US"/>
+        </w:rPr>
+        <w:br w:type="page"/>
+      </w:r>
+    </w:p>
+    <w:p>
+      <w:pPr>
+        <w:pStyle w:val="Kop2"/>
+        <w:rPr>
+          <w:lang w:val="en-US"/>
+        </w:rPr>
+      </w:pPr>
+      <w:r>
+        <w:rPr>
+          <w:lang w:val="en-US"/>
+        </w:rPr>
+        <w:lastRenderedPageBreak/>
+        <w:t xml:space="preserve">The </w:t>
+      </w:r>
+      <w:proofErr w:type="spellStart"/>
+      <w:r>
+        <w:rPr>
+          <w:lang w:val="en-US"/>
+        </w:rPr>
+        <w:t>SharpDocx</w:t>
+      </w:r>
+      <w:proofErr w:type="spellEnd"/>
+      <w:r>
+        <w:rPr>
+          <w:lang w:val="en-US"/>
+        </w:rPr>
+        <w:t xml:space="preserve"> solution</w:t>
+      </w:r>
+    </w:p>
+    <w:p>
+      <w:pPr>
+        <w:pStyle w:val="Kop3"/>
+        <w:rPr>
+          <w:lang w:val="en-US"/>
+        </w:rPr>
+      </w:pPr>
+      <w:r>
+        <w:rPr>
+          <w:lang w:val="en-US"/>
+        </w:rPr>
+        <w:t>Building the example programs</w:t>
+      </w:r>
+    </w:p>
+    <w:p>
+      <w:pPr>
+        <w:rPr>
+          <w:lang w:val="en-US"/>
+        </w:rPr>
+      </w:pPr>
+      <w:r>
+        <w:rPr>
+          <w:lang w:val="en-US"/>
+        </w:rPr>
+        <w:t xml:space="preserve">The Tutorial, Inheritance and Model samples will by default be </w:t>
+      </w:r>
+      <w:proofErr w:type="spellStart"/>
+      <w:r>
+        <w:rPr>
+          <w:lang w:val="en-US"/>
+        </w:rPr>
+        <w:t>build</w:t>
+      </w:r>
+      <w:proofErr w:type="spellEnd"/>
+      <w:r>
+        <w:rPr>
+          <w:lang w:val="en-US"/>
+        </w:rPr>
+        <w:t xml:space="preserve"> for .NET Framework 3.5, 4.5 and .NET Core 2.0. The .NET Core 2.0 </w:t>
+      </w:r>
+      <w:r>
+        <w:rPr>
+          <w:lang w:val="en-US"/>
+        </w:rPr>
+        <w:t xml:space="preserve">builds </w:t>
+      </w:r>
+      <w:r>
+        <w:rPr>
+          <w:lang w:val="en-US"/>
+        </w:rPr>
+        <w:t xml:space="preserve">will use the .NET Standard 2.0 version of </w:t>
+      </w:r>
+      <w:proofErr w:type="spellStart"/>
+      <w:r>
+        <w:rPr>
+          <w:lang w:val="en-US"/>
+        </w:rPr>
+        <w:t>SharpDocx</w:t>
+      </w:r>
+      <w:proofErr w:type="spellEnd"/>
+      <w:r>
+        <w:rPr>
+          <w:lang w:val="en-US"/>
+        </w:rPr>
+        <w:t>.</w:t>
+      </w:r>
+    </w:p>
+    <w:p>
+      <w:pPr>
+        <w:rPr>
+          <w:lang w:val="en-US"/>
+        </w:rPr>
+      </w:pPr>
+      <w:r>
+        <w:rPr>
+          <w:lang w:val="en-US"/>
+        </w:rPr>
+        <w:t>The Tutorial and Inheritance sample</w:t>
+      </w:r>
+      <w:r>
+        <w:rPr>
+          <w:lang w:val="en-US"/>
+        </w:rPr>
+        <w:t>s</w:t>
+      </w:r>
+      <w:r>
+        <w:rPr>
+          <w:lang w:val="en-US"/>
+        </w:rPr>
+        <w:t xml:space="preserve"> will by default run in</w:t>
+      </w:r>
+      <w:r>
+        <w:rPr>
+          <w:lang w:val="en-US"/>
+        </w:rPr>
+        <w:t xml:space="preserve"> </w:t>
+      </w:r>
+      <w:r>
+        <w:rPr>
+          <w:lang w:val="en-US"/>
+        </w:rPr>
+        <w:t>.NET Framework 4.5</w:t>
+      </w:r>
+      <w:r>
+        <w:rPr>
+          <w:lang w:val="en-US"/>
+        </w:rPr>
+        <w:t>. T</w:t>
+      </w:r>
+      <w:r>
+        <w:rPr>
+          <w:lang w:val="en-US"/>
+        </w:rPr>
+        <w:t xml:space="preserve">he Model sample </w:t>
+      </w:r>
+      <w:r>
+        <w:rPr>
+          <w:lang w:val="en-US"/>
+        </w:rPr>
+        <w:t xml:space="preserve">will by default run </w:t>
+      </w:r>
+      <w:r>
+        <w:rPr>
+          <w:lang w:val="en-US"/>
+        </w:rPr>
+        <w:t xml:space="preserve">in .NET Core 2.0. If you want to change this, right click on the solution file in Visual Studio and select </w:t>
+      </w:r>
+      <w:r>
+        <w:rPr>
+          <w:b/>
+          <w:lang w:val="en-US"/>
+        </w:rPr>
+        <w:t xml:space="preserve">Edit </w:t>
+      </w:r>
+      <w:proofErr w:type="spellStart"/>
+      <w:r>
+        <w:rPr>
+          <w:b/>
+          <w:lang w:val="en-US"/>
+        </w:rPr>
+        <w:t>SampleName.csproj</w:t>
+      </w:r>
+      <w:proofErr w:type="spellEnd"/>
+      <w:r>
+        <w:rPr>
+          <w:lang w:val="en-US"/>
+        </w:rPr>
+        <w:t xml:space="preserve">. </w:t>
+      </w:r>
+      <w:r>
+        <w:rPr>
+          <w:lang w:val="en-US"/>
+        </w:rPr>
+        <w:t xml:space="preserve">This will open the </w:t>
+      </w:r>
+      <w:proofErr w:type="spellStart"/>
+      <w:r>
+        <w:rPr>
+          <w:lang w:val="en-US"/>
+        </w:rPr>
+        <w:t>csproj</w:t>
+      </w:r>
+      <w:proofErr w:type="spellEnd"/>
+      <w:r>
+        <w:rPr>
+          <w:lang w:val="en-US"/>
+        </w:rPr>
+        <w:t xml:space="preserve">-file. </w:t>
+      </w:r>
+      <w:r>
+        <w:rPr>
+          <w:lang w:val="en-US"/>
+        </w:rPr>
+        <w:t xml:space="preserve">The first </w:t>
+      </w:r>
+      <w:r>
+        <w:rPr>
+          <w:lang w:val="en-US"/>
+        </w:rPr>
+        <w:t>target named on this line will be used for startup/debugging in Visual Studio:</w:t>
+      </w:r>
+    </w:p>
+    <w:p>
+      <w:pPr>
+        <w:autoSpaceDE w:val="0"/>
+        <w:autoSpaceDN w:val="0"/>
+        <w:adjustRightInd w:val="0"/>
+        <w:spacing w:after="0" w:line="240" w:lineRule="auto"/>
+        <w:rPr>
+          <w:lang w:val="en-US"/>
+        </w:rPr>
+      </w:pPr>
+      <w:r>
+        <w:rPr>
+          <w:rFonts w:ascii="Consolas" w:hAnsi="Consolas" w:cs="Consolas"/>
+          <w:color w:val="0000FF"/>
+          <w:sz w:val="19"/>
+          <w:szCs w:val="19"/>
+          <w:lang w:val="en-US"/>
+        </w:rPr>
+        <w:t xml:space="preserve">    &lt;</w:t>
+      </w:r>
+      <w:proofErr w:type="spellStart"/>
+      <w:r>
+        <w:rPr>
+          <w:rFonts w:ascii="Consolas" w:hAnsi="Consolas" w:cs="Consolas"/>
+          <w:color w:val="A31515"/>
+          <w:sz w:val="19"/>
+          <w:szCs w:val="19"/>
+          <w:lang w:val="en-US"/>
+        </w:rPr>
+        <w:t>TargetFrameworks</w:t>
+      </w:r>
+      <w:proofErr w:type="spellEnd"/>
+      <w:r>
+        <w:rPr>
+          <w:rFonts w:ascii="Consolas" w:hAnsi="Consolas" w:cs="Consolas"/>
+          <w:color w:val="0000FF"/>
+          <w:sz w:val="19"/>
+          <w:szCs w:val="19"/>
+          <w:lang w:val="en-US"/>
+        </w:rPr>
+        <w:t>&gt;</w:t>
+      </w:r>
+      <w:r>
+        <w:rPr>
+          <w:rFonts w:ascii="Consolas" w:hAnsi="Consolas" w:cs="Consolas"/>
+          <w:color w:val="000000"/>
+          <w:sz w:val="19"/>
+          <w:szCs w:val="19"/>
+          <w:lang w:val="en-US"/>
+        </w:rPr>
+        <w:t>net45;net35;netcoreapp2.0</w:t>
+      </w:r>
+      <w:r>
+        <w:rPr>
+          <w:rFonts w:ascii="Consolas" w:hAnsi="Consolas" w:cs="Consolas"/>
+          <w:color w:val="0000FF"/>
+          <w:sz w:val="19"/>
+          <w:szCs w:val="19"/>
+          <w:lang w:val="en-US"/>
+        </w:rPr>
+        <w:t>&lt;/</w:t>
+      </w:r>
+      <w:proofErr w:type="spellStart"/>
+      <w:r>
+        <w:rPr>
+          <w:rFonts w:ascii="Consolas" w:hAnsi="Consolas" w:cs="Consolas"/>
+          <w:color w:val="A31515"/>
+          <w:sz w:val="19"/>
+          <w:szCs w:val="19"/>
+          <w:lang w:val="en-US"/>
+        </w:rPr>
+        <w:t>TargetFrameworks</w:t>
+      </w:r>
+      <w:proofErr w:type="spellEnd"/>
+    </w:p>
+    <w:p>
+      <w:pPr>
+        <w:pStyle w:val="Kop3"/>
+        <w:rPr>
+          <w:lang w:val="en-US"/>
+        </w:rPr>
+      </w:pPr>
+      <w:r>
+        <w:rPr>
+          <w:lang w:val="en-US"/>
+        </w:rPr>
+        <w:t>Unix-like systems</w:t>
+      </w:r>
+    </w:p>
+    <w:p>
+      <w:pPr>
+        <w:rPr>
+          <w:lang w:val="en-US"/>
+        </w:rPr>
+      </w:pPr>
+      <w:r>
+        <w:rPr>
+          <w:lang w:val="en-US"/>
+        </w:rPr>
+        <w:t xml:space="preserve">On Unix-like systems, remove the net45 and net35 targets from all projects, because they are only available on Windows. Other than that, the </w:t>
+      </w:r>
+      <w:r>
+        <w:rPr>
+          <w:lang w:val="en-US"/>
+        </w:rPr>
+        <w:t xml:space="preserve">library and </w:t>
+      </w:r>
+      <w:r>
+        <w:rPr>
+          <w:lang w:val="en-US"/>
+        </w:rPr>
+        <w:t>samples should compile and run fine.</w:t>
+      </w:r>
+      <w:bookmarkStart w:name="_GoBack" w:id="11"/>
+      <w:bookmarkEnd w:id="11"/>
     </w:p>
     <w:sectPr>
       <w:headerReference w:type="even" r:id="rId13"/>
@@ -6782,7 +8216,7 @@
     <w:r>
       <w:rPr>
         <w:noProof/>
-        <w:lang w:val="en-US" w:eastAsia="en-US"/>
+        <w:lang w:val="nl-NL" w:eastAsia="nl-NL"/>
       </w:rPr>
       <mc:AlternateContent>
         <mc:Choice Requires="wpg">
@@ -6916,7 +8350,7 @@
     <w:r>
       <w:rPr>
         <w:noProof/>
-        <w:lang w:val="en-US" w:eastAsia="en-US"/>
+        <w:lang w:val="nl-NL" w:eastAsia="nl-NL"/>
       </w:rPr>
       <mc:AlternateContent>
         <mc:Choice Requires="wps">
@@ -6989,7 +8423,7 @@
     <w:r>
       <w:rPr>
         <w:noProof/>
-        <w:lang w:val="en-US" w:eastAsia="en-US"/>
+        <w:lang w:val="nl-NL" w:eastAsia="nl-NL"/>
       </w:rPr>
       <mc:AlternateContent>
         <mc:Choice Requires="wps">
@@ -7072,7 +8506,7 @@
     <w:r>
       <w:rPr>
         <w:noProof/>
-        <w:lang w:val="en-US" w:eastAsia="en-US"/>
+        <w:lang w:val="nl-NL" w:eastAsia="nl-NL"/>
       </w:rPr>
       <mc:AlternateContent>
         <mc:Choice Requires="wps">
@@ -7138,7 +8572,10 @@
                               <w:lang w:val="nl-NL"/>
                             </w:rPr>
                             <w:t xml:space="preserve"/>
-                            <w:t xml:space="preserve">14-1-2019 22:09:17</w:t>
+                            <w:t xml:space="preserve">22-2-2019 16:36:10</w:t>
+                          </w:r>
+                          <w:r>
+                            <w:t xml:space="preserve"/>
                           </w:r>
                         </w:p>
                       </w:txbxContent>
@@ -7172,7 +8609,7 @@
                         <w:lang w:val="nl-NL"/>
                       </w:rPr>
                       <w:t xml:space="preserve"/>
-                      <w:t xml:space="preserve">14-1-2019 22:09:17</w:t>
+                      <w:t xml:space="preserve">22-2-2019 16:36:10</w:t>
                     </w:r>
                   </w:p>
                 </w:txbxContent>
@@ -7186,7 +8623,7 @@
     <w:r>
       <w:rPr>
         <w:noProof/>
-        <w:lang w:val="en-US" w:eastAsia="en-US"/>
+        <w:lang w:val="nl-NL" w:eastAsia="nl-NL"/>
       </w:rPr>
       <mc:AlternateContent>
         <mc:Choice Requires="wpg">
@@ -7414,6 +8851,59 @@
       </w:r>
     </w:p>
   </w:footnote>
+  <w:footnote w:id="3">
+    <w:p>
+      <w:pPr>
+        <w:pStyle w:val="Voetnoottekst"/>
+        <w:rPr>
+          <w:lang w:val="en-US"/>
+        </w:rPr>
+      </w:pPr>
+      <w:r>
+        <w:rPr>
+          <w:rStyle w:val="Voetnootmarkering"/>
+        </w:rPr>
+        <w:footnoteRef/>
+      </w:r>
+      <w:r>
+        <w:t xml:space="preserve"> </w:t>
+      </w:r>
+      <w:r>
+        <w:rPr>
+          <w:lang w:val="en-US"/>
+        </w:rPr>
+        <w:t xml:space="preserve">When you’re using the .NET Standard version of </w:t>
+      </w:r>
+      <w:proofErr w:type="spellStart"/>
+      <w:r>
+        <w:rPr>
+          <w:lang w:val="en-US"/>
+        </w:rPr>
+        <w:t>SharpDocx</w:t>
+      </w:r>
+      <w:proofErr w:type="spellEnd"/>
+      <w:r>
+        <w:rPr>
+          <w:lang w:val="en-US"/>
+        </w:rPr>
+        <w:t xml:space="preserve">, all SDK DLL’s (System.* and Microsoft.* DLL’s) are automatically referenced. So in this scenario, referencing </w:t>
+      </w:r>
+      <w:proofErr w:type="spellStart"/>
+      <w:r>
+        <w:rPr>
+          <w:lang w:val="en-US"/>
+        </w:rPr>
+        <w:t>System.Xml</w:t>
+      </w:r>
+      <w:proofErr w:type="spellEnd"/>
+      <w:r>
+        <w:rPr>
+          <w:lang w:val="en-US"/>
+        </w:rPr>
+        <w:t xml:space="preserve"> is not needed.</w:t>
+      </w:r>
+    </w:p>
+  </w:footnote>
 </w:footnotes>
 </file>
 
@@ -7442,7 +8932,7 @@
       <w:rPr>
         <w:rFonts w:asciiTheme="majorHAnsi" w:hAnsiTheme="majorHAnsi" w:eastAsiaTheme="majorEastAsia" w:cstheme="majorBidi"/>
         <w:noProof/>
-        <w:lang w:val="en-US" w:eastAsia="en-US"/>
+        <w:lang w:val="nl-NL" w:eastAsia="nl-NL"/>
       </w:rPr>
       <mc:AlternateContent>
         <mc:Choice Requires="wpg">
@@ -7577,7 +9067,7 @@
       <w:rPr>
         <w:rFonts w:asciiTheme="majorHAnsi" w:hAnsiTheme="majorHAnsi" w:eastAsiaTheme="majorEastAsia" w:cstheme="majorBidi"/>
         <w:noProof/>
-        <w:lang w:val="en-US" w:eastAsia="en-US"/>
+        <w:lang w:val="nl-NL" w:eastAsia="nl-NL"/>
       </w:rPr>
       <mc:AlternateContent>
         <mc:Choice Requires="wps">
@@ -7651,7 +9141,7 @@
       <w:rPr>
         <w:rFonts w:asciiTheme="majorHAnsi" w:hAnsiTheme="majorHAnsi" w:eastAsiaTheme="majorEastAsia" w:cstheme="majorBidi"/>
         <w:noProof/>
-        <w:lang w:val="en-US" w:eastAsia="en-US"/>
+        <w:lang w:val="nl-NL" w:eastAsia="nl-NL"/>
       </w:rPr>
       <mc:AlternateContent>
         <mc:Choice Requires="wps">
@@ -7737,7 +9227,7 @@
         <w:noProof/>
         <w:sz w:val="36"/>
         <w:szCs w:val="36"/>
-        <w:lang w:val="en-US" w:eastAsia="en-US"/>
+        <w:lang w:val="nl-NL" w:eastAsia="nl-NL"/>
       </w:rPr>
       <mc:AlternateContent>
         <mc:Choice Requires="wps">
@@ -7802,12 +9292,14 @@
                               <w:lang w:val="nl-NL"/>
                             </w:rPr>
                           </w:pPr>
+                          <w:proofErr w:type="spellStart"/>
                           <w:r>
                             <w:rPr>
                               <w:lang w:val="nl-NL"/>
                             </w:rPr>
                             <w:t>SharpDocx</w:t>
                           </w:r>
+                          <w:proofErr w:type="spellEnd"/>
                         </w:p>
                       </w:txbxContent>
                     </wps:txbx>
@@ -7864,7 +9356,7 @@
         <w:noProof/>
         <w:sz w:val="36"/>
         <w:szCs w:val="36"/>
-        <w:lang w:val="en-US" w:eastAsia="en-US"/>
+        <w:lang w:val="nl-NL" w:eastAsia="nl-NL"/>
       </w:rPr>
       <mc:AlternateContent>
         <mc:Choice Requires="wps">
@@ -7938,7 +9430,7 @@
                               <w:lang w:val="nl-NL"/>
                               <w14:numForm w14:val="lining"/>
                             </w:rPr>
-                            <w:t>2</w:t>
+                            <w:t>10</w:t>
                           </w:r>
                           <w:r>
                             <w:rPr>
@@ -8008,7 +9500,7 @@
                         <w:lang w:val="nl-NL"/>
                         <w14:numForm w14:val="lining"/>
                       </w:rPr>
-                      <w:t>2</w:t>
+                      <w:t>10</w:t>
                     </w:r>
                     <w:r>
                       <w:rPr>
@@ -12691,7 +14183,7 @@
 </file>
 
 <file path=customXml/itemProps3.xml><?xml version="1.0" encoding="utf-8"?>
-<ds:datastoreItem xmlns:ds="http://schemas.openxmlformats.org/officeDocument/2006/customXml" ds:itemID="{539CC4B4-4F7A-42F8-8B9A-7D473D869906}">
+<ds:datastoreItem xmlns:ds="http://schemas.openxmlformats.org/officeDocument/2006/customXml" ds:itemID="{D528F539-756A-4284-A486-5513EA734E70}">
   <ds:schemaRefs>
     <ds:schemaRef ds:uri="http://schemas.openxmlformats.org/officeDocument/2006/bibliography"/>
   </ds:schemaRefs>

</xml_diff>

<commit_message>
Compressed base64 example image.
</commit_message>
<xml_diff>
--- a/Samples/Documents/Tutorial.docx
+++ b/Samples/Documents/Tutorial.docx
@@ -434,7 +434,7 @@
           <w:lang w:val="en-US"/>
         </w:rPr>
         <w:t xml:space="preserve"> </w:t>
-        <w:t xml:space="preserve">11-12-2022 20:09:53</w:t>
+        <w:t xml:space="preserve">11-12-2022 20:45:19</w:t>
       </w:r>
       <w:r>
         <w:t xml:space="preserve"> would insert the current date and time.</w:t>
@@ -6457,7 +6457,7 @@
         <w:gridCol w:w="624"/>
         <w:gridCol w:w="1049"/>
       </w:tblGrid>
-      <w:tr IpId="9314f5f60d5c4cb48d9f2aa8991760e7">
+      <w:tr IpId="8fa1c2b6a17f486993cacc0d8ab0cc2c">
         <w:trPr>
           <w:cnfStyle w:val="100000000000" w:firstRow="1" w:lastRow="0" w:firstColumn="0" w:lastColumn="0" w:oddVBand="0" w:evenVBand="0" w:oddHBand="0" w:evenHBand="0" w:firstRowFirstColumn="0" w:firstRowLastColumn="0" w:lastRowFirstColumn="0" w:lastRowLastColumn="0"/>
         </w:trPr>
@@ -14379,7 +14379,7 @@
         <w:gridCol w:w="709"/>
         <w:gridCol w:w="2409"/>
       </w:tblGrid>
-      <w:tr IpId="37312b636f54493cb00706df29d48692">
+      <w:tr IpId="6a76fedf2f3f4588b7d8b274d48dd862">
         <w:trPr>
           <w:cnfStyle w:val="100000000000" w:firstRow="1" w:lastRow="0" w:firstColumn="0" w:lastColumn="0" w:oddVBand="0" w:evenVBand="0" w:oddHBand="0" w:evenHBand="0" w:firstRowFirstColumn="0" w:firstRowLastColumn="0" w:lastRowFirstColumn="0" w:lastRowLastColumn="0"/>
         </w:trPr>
@@ -15398,7 +15398,7 @@
         <w:gridCol w:w="709"/>
         <w:gridCol w:w="2409"/>
       </w:tblGrid>
-      <w:tr IpId="37312b636f54493cb00706df29d48692">
+      <w:tr IpId="6a76fedf2f3f4588b7d8b274d48dd862">
         <w:trPr>
           <w:cnfStyle w:val="100000000000" w:firstRow="1" w:lastRow="0" w:firstColumn="0" w:lastColumn="0" w:oddVBand="0" w:evenVBand="0" w:oddHBand="0" w:evenHBand="0" w:firstRowFirstColumn="0" w:firstRowLastColumn="0" w:lastRowFirstColumn="0" w:lastRowLastColumn="0"/>
         </w:trPr>
@@ -16417,7 +16417,7 @@
         <w:gridCol w:w="709"/>
         <w:gridCol w:w="2409"/>
       </w:tblGrid>
-      <w:tr IpId="37312b636f54493cb00706df29d48692">
+      <w:tr IpId="6a76fedf2f3f4588b7d8b274d48dd862">
         <w:trPr>
           <w:cnfStyle w:val="100000000000" w:firstRow="1" w:lastRow="0" w:firstColumn="0" w:lastColumn="0" w:oddVBand="0" w:evenVBand="0" w:oddHBand="0" w:evenHBand="0" w:firstRowFirstColumn="0" w:firstRowLastColumn="0" w:lastRowFirstColumn="0" w:lastRowLastColumn="0"/>
         </w:trPr>
@@ -17466,7 +17466,7 @@
                     <pic:cNvPicPr/>
                   </pic:nvPicPr>
                   <pic:blipFill>
-                    <a:blip r:embed="R240089ef646c429a" cstate="print">
+                    <a:blip r:embed="Rfcf040449516416d" cstate="print">
                       <a:extLst>
                         <a:ext uri="{28A0092B-C50C-407E-A947-70E740481C1C}"/>
                       </a:extLst>
@@ -17568,7 +17568,7 @@
           <w:lang w:val="en-US"/>
         </w:rPr>
         <w:t xml:space="preserve"/>
-        <w:t xml:space="preserve">C:\Projects\SharpDocx\Samples\SampleProjects\Tutorial\bin\Debug\net6.0/../../../../../Images</w:t>
+        <w:t xml:space="preserve">C:\Projects\SharpDocx\Samples\SampleProjects\Tutorial\bin\Debug\net48/../../../../../Images</w:t>
       </w:r>
       <w:r>
         <w:t xml:space="preserve"/>
@@ -17638,7 +17638,7 @@
                     <pic:cNvPicPr/>
                   </pic:nvPicPr>
                   <pic:blipFill>
-                    <a:blip r:embed="Rd110afc345d24a7a" cstate="print">
+                    <a:blip r:embed="R3d0130bc9ed34646" cstate="print">
                       <a:extLst>
                         <a:ext uri="{28A0092B-C50C-407E-A947-70E740481C1C}"/>
                       </a:extLst>
@@ -17725,7 +17725,7 @@
                     <pic:cNvPicPr/>
                   </pic:nvPicPr>
                   <pic:blipFill>
-                    <a:blip r:embed="Rf96147dad1b94733" cstate="print">
+                    <a:blip r:embed="Ra0cf7e31997048bd" cstate="print">
                       <a:extLst>
                         <a:ext uri="{28A0092B-C50C-407E-A947-70E740481C1C}"/>
                       </a:extLst>
@@ -17934,7 +17934,7 @@
                     <pic:cNvPicPr/>
                   </pic:nvPicPr>
                   <pic:blipFill>
-                    <a:blip r:embed="R18152df281494145" cstate="print">
+                    <a:blip r:embed="Rf1629c37b0774695" cstate="print">
                       <a:extLst>
                         <a:ext uri="{28A0092B-C50C-407E-A947-70E740481C1C}"/>
                       </a:extLst>
@@ -17985,7 +17985,7 @@
                     <pic:cNvPicPr/>
                   </pic:nvPicPr>
                   <pic:blipFill>
-                    <a:blip r:embed="R731d8d195ae94971" cstate="print">
+                    <a:blip r:embed="R20fdefe0e2ed4a1b" cstate="print">
                       <a:extLst>
                         <a:ext uri="{28A0092B-C50C-407E-A947-70E740481C1C}"/>
                       </a:extLst>
@@ -19488,7 +19488,7 @@
         <w:br/>
         <w:t>Summary</w:t>
         <w:br/>
-        <w:t>Generating documents with SharpDocx is a two-step process. First you create a view in Word. A view is a Word document which also contains C# code. Code can be inserted anywhere, e.g. 11-12-2022 20:09:53 would insert the current date and time.</w:t>
+        <w:t>Generating documents with SharpDocx is a two-step process. First you create a view in Word. A view is a Word document which also contains C# code. Code can be inserted anywhere, e.g. 11-12-2022 20:45:19 would insert the current date and time.</w:t>
         <w:br/>
         <w:t>The next step is to create documents based on this view. This requires two lines of code:</w:t>
         <w:br/>
@@ -20389,7 +20389,7 @@
         </mc:Choice>
         <mc:Fallback>
           <w:pict>
-            <v:group id="Group 441" style="position:absolute;margin-left:0;margin-top:0;width:610.8pt;height:64.8pt;flip:y;z-index:251659264;mso-width-percent:1000;mso-height-percent:910;mso-position-horizontal:center;mso-position-horizontal-relative:page;mso-position-vertical:bottom;mso-position-vertical-relative:page;mso-width-percent:1000;mso-height-percent:910;mso-height-relative:bottom-margin-area" coordsize="12208,1439" coordorigin="8,9" o:spid="_x0000_s1026" o:allowincell="f" o:gfxdata="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" w14:anchorId="51483E72">
+            <v:group id="Group 441" style="position:absolute;margin-left:0;margin-top:0;width:610.8pt;height:64.8pt;flip:y;z-index:251659264;mso-width-percent:1000;mso-height-percent:910;mso-position-horizontal:center;mso-position-horizontal-relative:page;mso-position-vertical:bottom;mso-position-vertical-relative:page;mso-width-percent:1000;mso-height-percent:910;mso-height-relative:bottom-margin-area" coordsize="12208,1439" coordorigin="8,9" o:spid="_x0000_s1026" o:allowincell="f" o:gfxdata="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" w14:anchorId="49845B98">
               <v:shapetype id="_x0000_t32" coordsize="21600,21600" o:oned="t" filled="f" o:spt="32" path="m,l21600,21600e">
                 <v:path fillok="f" arrowok="t" o:connecttype="none"/>
                 <o:lock v:ext="edit" shapetype="t"/>
@@ -20468,7 +20468,7 @@
         </mc:Choice>
         <mc:Fallback>
           <w:pict>
-            <v:rect id="Rectangle 444" style="position:absolute;margin-left:0;margin-top:0;width:7.15pt;height:64.8pt;z-index:251661312;visibility:visible;mso-wrap-style:square;mso-width-percent:0;mso-height-percent:900;mso-wrap-distance-left:9pt;mso-wrap-distance-top:0;mso-wrap-distance-right:9pt;mso-wrap-distance-bottom:0;mso-position-horizontal:center;mso-position-horizontal-relative:left-margin-area;mso-position-vertical:bottom;mso-position-vertical-relative:page;mso-width-percent:0;mso-height-percent:900;mso-width-relative:page;mso-height-relative:bottom-margin-area;v-text-anchor:top" o:spid="_x0000_s1026" fillcolor="#918485 [3208]" strokecolor="#d34817 [3204]" o:gfxdata="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" w14:anchorId="2745A7EC">
+            <v:rect id="Rectangle 444" style="position:absolute;margin-left:0;margin-top:0;width:7.15pt;height:64.8pt;z-index:251661312;visibility:visible;mso-wrap-style:square;mso-width-percent:0;mso-height-percent:900;mso-wrap-distance-left:9pt;mso-wrap-distance-top:0;mso-wrap-distance-right:9pt;mso-wrap-distance-bottom:0;mso-position-horizontal:center;mso-position-horizontal-relative:left-margin-area;mso-position-vertical:bottom;mso-position-vertical-relative:page;mso-width-percent:0;mso-height-percent:900;mso-width-relative:page;mso-height-relative:bottom-margin-area;v-text-anchor:top" o:spid="_x0000_s1026" fillcolor="#918485 [3208]" strokecolor="#d34817 [3204]" o:gfxdata="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" w14:anchorId="3FD95CDF">
               <w10:wrap anchorx="margin" anchory="page"/>
             </v:rect>
           </w:pict>
@@ -20541,7 +20541,7 @@
         </mc:Choice>
         <mc:Fallback>
           <w:pict>
-            <v:rect id="Rectangle 445" style="position:absolute;margin-left:0;margin-top:0;width:7.2pt;height:64.8pt;z-index:251660288;visibility:visible;mso-wrap-style:square;mso-width-percent:0;mso-height-percent:900;mso-wrap-distance-left:9pt;mso-wrap-distance-top:0;mso-wrap-distance-right:9pt;mso-wrap-distance-bottom:0;mso-position-horizontal:center;mso-position-horizontal-relative:right-margin-area;mso-position-vertical:bottom;mso-position-vertical-relative:page;mso-width-percent:0;mso-height-percent:900;mso-width-relative:page;mso-height-relative:bottom-margin-area;v-text-anchor:top" o:spid="_x0000_s1026" fillcolor="#918485 [3208]" strokecolor="#d34817 [3204]" o:gfxdata="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" w14:anchorId="781D111F">
+            <v:rect id="Rectangle 445" style="position:absolute;margin-left:0;margin-top:0;width:7.2pt;height:64.8pt;z-index:251660288;visibility:visible;mso-wrap-style:square;mso-width-percent:0;mso-height-percent:900;mso-wrap-distance-left:9pt;mso-wrap-distance-top:0;mso-wrap-distance-right:9pt;mso-wrap-distance-bottom:0;mso-position-horizontal:center;mso-position-horizontal-relative:right-margin-area;mso-position-vertical:bottom;mso-position-vertical-relative:page;mso-width-percent:0;mso-height-percent:900;mso-width-relative:page;mso-height-relative:bottom-margin-area;v-text-anchor:top" o:spid="_x0000_s1026" fillcolor="#918485 [3208]" strokecolor="#d34817 [3204]" o:gfxdata="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" w14:anchorId="7AF2C363">
               <w10:wrap anchorx="margin" anchory="page"/>
             </v:rect>
           </w:pict>
@@ -20627,10 +20627,7 @@
                               <w:lang w:val="nl-NL"/>
                             </w:rPr>
                             <w:t xml:space="preserve"/>
-                            <w:t xml:space="preserve">11-12-2022 20:09:53</w:t>
-                          </w:r>
-                          <w:r>
-                            <w:t xml:space="preserve"/>
+                            <w:t xml:space="preserve">11-12-2022 20:45:19</w:t>
                           </w:r>
                         </w:p>
                       </w:txbxContent>
@@ -20664,10 +20661,7 @@
                         <w:lang w:val="nl-NL"/>
                       </w:rPr>
                       <w:t xml:space="preserve"/>
-                      <w:t xml:space="preserve">11-12-2022 20:09:53</w:t>
-                    </w:r>
-                    <w:r>
-                      <w:t xml:space="preserve"/>
+                      <w:t xml:space="preserve">11-12-2022 20:45:19</w:t>
                     </w:r>
                   </w:p>
                 </w:txbxContent>
@@ -20825,7 +20819,7 @@
         </mc:Choice>
         <mc:Fallback>
           <w:pict>
-            <v:group id="Group 460" style="position:absolute;margin-left:0;margin-top:0;width:6pt;height:66pt;z-index:251670528;mso-height-percent:780;mso-position-horizontal:left;mso-position-horizontal-relative:right-margin-area;mso-position-vertical:bottom;mso-position-vertical-relative:page;mso-height-percent:780;mso-height-relative:bottom-margin-area" coordsize="120,1320" coordorigin="2820,4935" o:spid="_x0000_s1026" o:gfxdata="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" w14:anchorId="64F7322E">
+            <v:group id="Group 460" style="position:absolute;margin-left:0;margin-top:0;width:6pt;height:66pt;z-index:251670528;mso-height-percent:780;mso-position-horizontal:left;mso-position-horizontal-relative:right-margin-area;mso-position-vertical:bottom;mso-position-vertical-relative:page;mso-height-percent:780;mso-height-relative:bottom-margin-area" coordsize="120,1320" coordorigin="2820,4935" o:spid="_x0000_s1026" o:gfxdata="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" w14:anchorId="50D61127">
               <v:shapetype id="_x0000_t32" coordsize="21600,21600" o:oned="t" filled="f" o:spt="32" path="m,l21600,21600e">
                 <v:path fillok="f" arrowok="t" o:connecttype="none"/>
                 <o:lock v:ext="edit" shapetype="t"/>
@@ -21055,7 +21049,7 @@
         </mc:Choice>
         <mc:Fallback>
           <w:pict>
-            <v:group id="Group 468" style="position:absolute;margin-left:0;margin-top:0;width:791.15pt;height:1in;z-index:251665408;mso-width-percent:1000;mso-height-percent:925;mso-position-horizontal:center;mso-position-horizontal-relative:page;mso-position-vertical:top;mso-position-vertical-relative:page;mso-width-percent:1000;mso-height-percent:925;mso-height-relative:top-margin-area" coordsize="15823,1439" coordorigin="8,9" o:spid="_x0000_s1026" o:gfxdata="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" w14:anchorId="79987B46">
+            <v:group id="Group 468" style="position:absolute;margin-left:0;margin-top:0;width:791.15pt;height:1in;z-index:251665408;mso-width-percent:1000;mso-height-percent:925;mso-position-horizontal:center;mso-position-horizontal-relative:page;mso-position-vertical:top;mso-position-vertical-relative:page;mso-width-percent:1000;mso-height-percent:925;mso-height-relative:top-margin-area" coordsize="15823,1439" coordorigin="8,9" o:spid="_x0000_s1026" o:gfxdata="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" w14:anchorId="557FBCB9">
               <v:shapetype id="_x0000_t32" coordsize="21600,21600" o:oned="t" filled="f" o:spt="32" path="m,l21600,21600e">
                 <v:path fillok="f" arrowok="t" o:connecttype="none"/>
                 <o:lock v:ext="edit" shapetype="t"/>
@@ -21135,7 +21129,7 @@
         </mc:Choice>
         <mc:Fallback>
           <w:pict>
-            <v:rect id="Rectangle 471" style="position:absolute;margin-left:0;margin-top:0;width:7.15pt;height:64.8pt;z-index:251664384;visibility:visible;mso-wrap-style:square;mso-width-percent:0;mso-height-percent:900;mso-wrap-distance-left:9pt;mso-wrap-distance-top:0;mso-wrap-distance-right:9pt;mso-wrap-distance-bottom:0;mso-position-horizontal:center;mso-position-horizontal-relative:right-margin-area;mso-position-vertical:top;mso-position-vertical-relative:page;mso-width-percent:0;mso-height-percent:900;mso-width-relative:page;mso-height-relative:top-margin-area;v-text-anchor:top" o:spid="_x0000_s1026" fillcolor="#918485 [3208]" strokecolor="#d34817 [3204]" o:gfxdata="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" w14:anchorId="49D1ABA6">
+            <v:rect id="Rectangle 471" style="position:absolute;margin-left:0;margin-top:0;width:7.15pt;height:64.8pt;z-index:251664384;visibility:visible;mso-wrap-style:square;mso-width-percent:0;mso-height-percent:900;mso-wrap-distance-left:9pt;mso-wrap-distance-top:0;mso-wrap-distance-right:9pt;mso-wrap-distance-bottom:0;mso-position-horizontal:center;mso-position-horizontal-relative:right-margin-area;mso-position-vertical:top;mso-position-vertical-relative:page;mso-width-percent:0;mso-height-percent:900;mso-width-relative:page;mso-height-relative:top-margin-area;v-text-anchor:top" o:spid="_x0000_s1026" fillcolor="#918485 [3208]" strokecolor="#d34817 [3204]" o:gfxdata="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" w14:anchorId="02548CC3">
               <w10:wrap anchorx="margin" anchory="page"/>
             </v:rect>
           </w:pict>
@@ -21209,7 +21203,7 @@
         </mc:Choice>
         <mc:Fallback>
           <w:pict>
-            <v:rect id="Rectangle 472" style="position:absolute;margin-left:0;margin-top:0;width:7.15pt;height:64.8pt;z-index:251663360;visibility:visible;mso-wrap-style:square;mso-width-percent:0;mso-height-percent:900;mso-wrap-distance-left:9pt;mso-wrap-distance-top:0;mso-wrap-distance-right:9pt;mso-wrap-distance-bottom:0;mso-position-horizontal:center;mso-position-horizontal-relative:left-margin-area;mso-position-vertical:top;mso-position-vertical-relative:page;mso-width-percent:0;mso-height-percent:900;mso-width-relative:page;mso-height-relative:top-margin-area;v-text-anchor:top" o:spid="_x0000_s1026" fillcolor="#918485 [3208]" strokecolor="#d34817 [3204]" o:gfxdata="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" w14:anchorId="5A152C27">
+            <v:rect id="Rectangle 472" style="position:absolute;margin-left:0;margin-top:0;width:7.15pt;height:64.8pt;z-index:251663360;visibility:visible;mso-wrap-style:square;mso-width-percent:0;mso-height-percent:900;mso-wrap-distance-left:9pt;mso-wrap-distance-top:0;mso-wrap-distance-right:9pt;mso-wrap-distance-bottom:0;mso-position-horizontal:center;mso-position-horizontal-relative:left-margin-area;mso-position-vertical:top;mso-position-vertical-relative:page;mso-width-percent:0;mso-height-percent:900;mso-width-relative:page;mso-height-relative:top-margin-area;v-text-anchor:top" o:spid="_x0000_s1026" fillcolor="#918485 [3208]" strokecolor="#d34817 [3204]" o:gfxdata="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" w14:anchorId="712D0387">
               <w10:wrap anchorx="margin" anchory="page"/>
             </v:rect>
           </w:pict>
@@ -21432,16 +21426,7 @@
                               <w:lang w:val="nl-NL"/>
                               <w14:numForm w14:val="lining"/>
                             </w:rPr>
-                            <w:t>1</w:t>
-                          </w:r>
-                          <w:r>
-                            <w:rPr>
-                              <w:noProof/>
-                              <w:color w:val="FFFFFF" w:themeColor="background1"/>
-                              <w:lang w:val="nl-NL"/>
-                              <w14:numForm w14:val="lining"/>
-                            </w:rPr>
-                            <w:t>4</w:t>
+                            <w:t>14</w:t>
                           </w:r>
                           <w:r>
                             <w:rPr>
@@ -21507,16 +21492,7 @@
                         <w:lang w:val="nl-NL"/>
                         <w14:numForm w14:val="lining"/>
                       </w:rPr>
-                      <w:t>1</w:t>
-                    </w:r>
-                    <w:r>
-                      <w:rPr>
-                        <w:noProof/>
-                        <w:color w:val="FFFFFF" w:themeColor="background1"/>
-                        <w:lang w:val="nl-NL"/>
-                        <w14:numForm w14:val="lining"/>
-                      </w:rPr>
-                      <w:t>4</w:t>
+                      <w:t>14</w:t>
                     </w:r>
                     <w:r>
                       <w:rPr>

</xml_diff>

<commit_message>
Bumped version to 2.5.0
</commit_message>
<xml_diff>
--- a/Samples/Documents/Tutorial.docx
+++ b/Samples/Documents/Tutorial.docx
@@ -1,6 +1,6 @@
 
 <file path=word/document.xml><?xml version="1.0" encoding="utf-8"?>
-<w:document xmlns:wpc="http://schemas.microsoft.com/office/word/2010/wordprocessingCanvas" xmlns:cx="http://schemas.microsoft.com/office/drawing/2014/chartex" xmlns:cx1="http://schemas.microsoft.com/office/drawing/2015/9/8/chartex" xmlns:cx2="http://schemas.microsoft.com/office/drawing/2015/10/21/chartex" xmlns:cx3="http://schemas.microsoft.com/office/drawing/2016/5/9/chartex" xmlns:cx4="http://schemas.microsoft.com/office/drawing/2016/5/10/chartex" xmlns:cx5="http://schemas.microsoft.com/office/drawing/2016/5/11/chartex" xmlns:cx6="http://schemas.microsoft.com/office/drawing/2016/5/12/chartex" xmlns:cx7="http://schemas.microsoft.com/office/drawing/2016/5/13/chartex" xmlns:cx8="http://schemas.microsoft.com/office/drawing/2016/5/14/chartex" xmlns:mc="http://schemas.openxmlformats.org/markup-compatibility/2006" xmlns:aink="http://schemas.microsoft.com/office/drawing/2016/ink" xmlns:am3d="http://schemas.microsoft.com/office/drawing/2017/model3d" xmlns:o="urn:schemas-microsoft-com:office:office" xmlns:oel="http://schemas.microsoft.com/office/2019/extlst" xmlns:r="http://schemas.openxmlformats.org/officeDocument/2006/relationships" xmlns:m="http://schemas.openxmlformats.org/officeDocument/2006/math" xmlns:v="urn:schemas-microsoft-com:vml" xmlns:wp14="http://schemas.microsoft.com/office/word/2010/wordprocessingDrawing" xmlns:wp="http://schemas.openxmlformats.org/drawingml/2006/wordprocessingDrawing" xmlns:w10="urn:schemas-microsoft-com:office:word" xmlns:w="http://schemas.openxmlformats.org/wordprocessingml/2006/main" xmlns:w14="http://schemas.microsoft.com/office/word/2010/wordml" xmlns:w15="http://schemas.microsoft.com/office/word/2012/wordml" xmlns:w16cex="http://schemas.microsoft.com/office/word/2018/wordml/cex" xmlns:w16cid="http://schemas.microsoft.com/office/word/2016/wordml/cid" xmlns:w16="http://schemas.microsoft.com/office/word/2018/wordml" xmlns:w16sdtdh="http://schemas.microsoft.com/office/word/2020/wordml/sdtdatahash" xmlns:w16se="http://schemas.microsoft.com/office/word/2015/wordml/symex" xmlns:wpg="http://schemas.microsoft.com/office/word/2010/wordprocessingGroup" xmlns:wpi="http://schemas.microsoft.com/office/word/2010/wordprocessingInk" xmlns:wne="http://schemas.microsoft.com/office/word/2006/wordml" xmlns:wps="http://schemas.microsoft.com/office/word/2010/wordprocessingShape" mc:Ignorable="w14 w15 w16se w16cid w16 w16cex w16sdtdh wp14">
+<w:document xmlns:wpc="http://schemas.microsoft.com/office/word/2010/wordprocessingCanvas" xmlns:cx="http://schemas.microsoft.com/office/drawing/2014/chartex" xmlns:cx1="http://schemas.microsoft.com/office/drawing/2015/9/8/chartex" xmlns:cx2="http://schemas.microsoft.com/office/drawing/2015/10/21/chartex" xmlns:cx3="http://schemas.microsoft.com/office/drawing/2016/5/9/chartex" xmlns:cx4="http://schemas.microsoft.com/office/drawing/2016/5/10/chartex" xmlns:cx5="http://schemas.microsoft.com/office/drawing/2016/5/11/chartex" xmlns:cx6="http://schemas.microsoft.com/office/drawing/2016/5/12/chartex" xmlns:cx7="http://schemas.microsoft.com/office/drawing/2016/5/13/chartex" xmlns:cx8="http://schemas.microsoft.com/office/drawing/2016/5/14/chartex" xmlns:mc="http://schemas.openxmlformats.org/markup-compatibility/2006" xmlns:aink="http://schemas.microsoft.com/office/drawing/2016/ink" xmlns:am3d="http://schemas.microsoft.com/office/drawing/2017/model3d" xmlns:o="urn:schemas-microsoft-com:office:office" xmlns:oel="http://schemas.microsoft.com/office/2019/extlst" xmlns:r="http://schemas.openxmlformats.org/officeDocument/2006/relationships" xmlns:m="http://schemas.openxmlformats.org/officeDocument/2006/math" xmlns:v="urn:schemas-microsoft-com:vml" xmlns:wp14="http://schemas.microsoft.com/office/word/2010/wordprocessingDrawing" xmlns:wp="http://schemas.openxmlformats.org/drawingml/2006/wordprocessingDrawing" xmlns:w10="urn:schemas-microsoft-com:office:word" xmlns:w="http://schemas.openxmlformats.org/wordprocessingml/2006/main" xmlns:w14="http://schemas.microsoft.com/office/word/2010/wordml" xmlns:w15="http://schemas.microsoft.com/office/word/2012/wordml" xmlns:w16cex="http://schemas.microsoft.com/office/word/2018/wordml/cex" xmlns:w16cid="http://schemas.microsoft.com/office/word/2016/wordml/cid" xmlns:w16="http://schemas.microsoft.com/office/word/2018/wordml" xmlns:w16du="http://schemas.microsoft.com/office/word/2023/wordml/word16du" xmlns:w16sdtdh="http://schemas.microsoft.com/office/word/2020/wordml/sdtdatahash" xmlns:w16se="http://schemas.microsoft.com/office/word/2015/wordml/symex" xmlns:wpg="http://schemas.microsoft.com/office/word/2010/wordprocessingGroup" xmlns:wpi="http://schemas.microsoft.com/office/word/2010/wordprocessingInk" xmlns:wne="http://schemas.microsoft.com/office/word/2006/wordml" xmlns:wps="http://schemas.microsoft.com/office/word/2010/wordprocessingShape" mc:Ignorable="w14 w15 w16se w16cid w16 w16cex w16sdtdh w16du wp14">
   <w:background w:color="FFFFFF" w:themeColor="background1"/>
   <w:body>
     <w:sdt>
@@ -34,7 +34,7 @@
             <mc:AlternateContent>
               <mc:Choice Requires="wps">
                 <w:drawing>
-                  <wp:anchor distT="0" distB="0" distL="114300" distR="114300" simplePos="0" relativeHeight="251652608" behindDoc="0" locked="0" layoutInCell="1" allowOverlap="1" wp14:anchorId="150B84B0" wp14:editId="75EDFE92">
+                  <wp:anchor distT="0" distB="0" distL="114300" distR="114300" simplePos="0" relativeHeight="251652608" behindDoc="0" locked="0" layoutInCell="1" allowOverlap="1" wp14:anchorId="555AC4A5" wp14:editId="1636D75E">
                     <wp:simplePos x="0" y="0"/>
                     <wp:positionH relativeFrom="column">
                       <wp:posOffset>628650</wp:posOffset>
@@ -102,15 +102,22 @@
                                     <w:noProof/>
                                     <w:lang w:val="en-US"/>
                                   </w:rPr>
-                                  <w:t>2.4.0.0</w:t>
+                                  <w:t>2.5.0.0</w:t>
                                 </w:r>
                                 <w:r>
                                   <w:rPr>
                                     <w:lang w:val="en-US"/>
                                   </w:rPr>
                                   <w:br/>
+                                </w:r>
+                                <w:proofErr w:type="spellStart"/>
+                                <w:r>
+                                  <w:rPr>
+                                    <w:lang w:val="en-US"/>
+                                  </w:rPr>
                                   <w:t>egonl</w:t>
                                 </w:r>
+                                <w:proofErr w:type="spellEnd"/>
                                 <w:r>
                                   <w:br/>
                                 </w:r>
@@ -118,7 +125,7 @@
                                   <w:rPr>
                                     <w:lang w:val="en-US"/>
                                   </w:rPr>
-                                  <w:t>January 2023</w:t>
+                                  <w:t>April 2024</w:t>
                                 </w:r>
                               </w:p>
                             </w:txbxContent>
@@ -140,7 +147,7 @@
               </mc:Choice>
               <mc:Fallback>
                 <w:pict>
-                  <v:shapetype w14:anchorId="150B84B0" id="_x0000_t202" coordsize="21600,21600" o:spt="202" path="m,l,21600r21600,l21600,xe">
+                  <v:shapetype w14:anchorId="555AC4A5" id="_x0000_t202" coordsize="21600,21600" o:spt="202" path="m,l,21600r21600,l21600,xe">
                     <v:stroke joinstyle="miter"/>
                     <v:path gradientshapeok="t" o:connecttype="rect"/>
                   </v:shapetype>
@@ -165,15 +172,22 @@
                               <w:noProof/>
                               <w:lang w:val="en-US"/>
                             </w:rPr>
-                            <w:t>2.4.0.0</w:t>
+                            <w:t>2.5.0.0</w:t>
                           </w:r>
                           <w:r>
                             <w:rPr>
                               <w:lang w:val="en-US"/>
                             </w:rPr>
                             <w:br/>
+                          </w:r>
+                          <w:proofErr w:type="spellStart"/>
+                          <w:r>
+                            <w:rPr>
+                              <w:lang w:val="en-US"/>
+                            </w:rPr>
                             <w:t>egonl</w:t>
                           </w:r>
+                          <w:proofErr w:type="spellEnd"/>
                           <w:r>
                             <w:br/>
                           </w:r>
@@ -181,7 +195,7 @@
                             <w:rPr>
                               <w:lang w:val="en-US"/>
                             </w:rPr>
-                            <w:t>January 2023</w:t>
+                            <w:t>April 2024</w:t>
                           </w:r>
                         </w:p>
                       </w:txbxContent>
@@ -199,7 +213,7 @@
             <mc:AlternateContent>
               <mc:Choice Requires="wps">
                 <w:drawing>
-                  <wp:anchor distT="0" distB="0" distL="114300" distR="114300" simplePos="0" relativeHeight="251650560" behindDoc="0" locked="0" layoutInCell="0" allowOverlap="1" wp14:anchorId="464C0E71" wp14:editId="6ED2D200">
+                  <wp:anchor distT="0" distB="0" distL="114300" distR="114300" simplePos="0" relativeHeight="251650560" behindDoc="0" locked="0" layoutInCell="0" allowOverlap="1" wp14:anchorId="50F0FA6D" wp14:editId="47C41A2A">
                     <wp:simplePos x="0" y="0"/>
                     <wp:positionH relativeFrom="page">
                       <wp:posOffset>-76200</wp:posOffset>
@@ -289,7 +303,7 @@
               </mc:Choice>
               <mc:Fallback>
                 <w:pict>
-                  <v:rect w14:anchorId="464C0E71" id="Rectangle 16" o:spid="_x0000_s1027" style="position:absolute;margin-left:-6pt;margin-top:222.95pt;width:583.65pt;height:62.35pt;z-index:251650560;visibility:visible;mso-wrap-style:square;mso-width-percent:0;mso-height-percent:0;mso-wrap-distance-left:9pt;mso-wrap-distance-top:0;mso-wrap-distance-right:9pt;mso-wrap-distance-bottom:0;mso-position-horizontal:absolute;mso-position-horizontal-relative:page;mso-position-vertical:absolute;mso-position-vertical-relative:page;mso-width-percent:0;mso-height-percent:0;mso-width-relative:page;mso-height-relative:page;v-text-anchor:middle" o:gfxdata="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" o:allowincell="f" fillcolor="#d34817 [3204]" strokecolor="#956251 [3207]" strokeweight="1pt">
+                  <v:rect w14:anchorId="50F0FA6D" id="Rectangle 16" o:spid="_x0000_s1027" style="position:absolute;margin-left:-6pt;margin-top:222.95pt;width:583.65pt;height:62.35pt;z-index:251650560;visibility:visible;mso-wrap-style:square;mso-width-percent:0;mso-height-percent:0;mso-wrap-distance-left:9pt;mso-wrap-distance-top:0;mso-wrap-distance-right:9pt;mso-wrap-distance-bottom:0;mso-position-horizontal:absolute;mso-position-horizontal-relative:page;mso-position-vertical:absolute;mso-position-vertical-relative:page;mso-width-percent:0;mso-height-percent:0;mso-width-relative:page;mso-height-relative:page;v-text-anchor:middle" o:gfxdata="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" o:allowincell="f" fillcolor="#d34817 [3204]" strokecolor="#956251 [3207]" strokeweight="1pt">
                     <v:textbox inset="14.4pt,,14.4pt">
                       <w:txbxContent>
                         <w:p>
@@ -363,7 +377,21 @@
         <w:rPr>
           <w:lang w:val="en-US"/>
         </w:rPr>
-        <w:t xml:space="preserve">Generating documents with SharpDocx is a </w:t>
+        <w:t xml:space="preserve">Generating documents with </w:t>
+      </w:r>
+      <w:proofErr w:type="spellStart"/>
+      <w:r>
+        <w:rPr>
+          <w:lang w:val="en-US"/>
+        </w:rPr>
+        <w:t>SharpDocx</w:t>
+      </w:r>
+      <w:proofErr w:type="spellEnd"/>
+      <w:r>
+        <w:rPr>
+          <w:lang w:val="en-US"/>
+        </w:rPr>
+        <w:t xml:space="preserve"> is a </w:t>
       </w:r>
       <w:r>
         <w:rPr>
@@ -375,7 +403,7 @@
         <w:rPr>
           <w:lang w:val="en-US"/>
         </w:rPr>
-        <w:t xml:space="preserve"> process. First you create a view in Word. A view is a Word document which also contains C# code. Code can be inserted anywhere, e.g. 1/30/2023 10:13:19 PM would insert the current date and time.</w:t>
+        <w:t xml:space="preserve"> process. First you create a view in Word. A view is a Word document which also contains C# code. Code can be inserted anywhere, e.g. 18-4-2024 20:54:25 would insert the current date and time.</w:t>
       </w:r>
     </w:p>
     <w:p>
@@ -547,7 +575,21 @@
         <w:rPr>
           <w:lang w:val="en-US"/>
         </w:rPr>
-        <w:t xml:space="preserve">Out of the box SharpDocx supports inserting text, tables, images and </w:t>
+        <w:t xml:space="preserve">Out of the box </w:t>
+      </w:r>
+      <w:proofErr w:type="spellStart"/>
+      <w:r>
+        <w:rPr>
+          <w:lang w:val="en-US"/>
+        </w:rPr>
+        <w:t>SharpDocx</w:t>
+      </w:r>
+      <w:proofErr w:type="spellEnd"/>
+      <w:r>
+        <w:rPr>
+          <w:lang w:val="en-US"/>
+        </w:rPr>
+        <w:t xml:space="preserve"> supports inserting text, tables, images and </w:t>
       </w:r>
       <w:r>
         <w:rPr>
@@ -624,7 +666,21 @@
         <w:rPr>
           <w:lang w:val="en-US"/>
         </w:rPr>
-        <w:t>If you want to do something that's not supported by SharpDocx, you can do so by creating your own document subclass. See the Inheritance example.</w:t>
+        <w:t xml:space="preserve">If you want to do something that's not supported by </w:t>
+      </w:r>
+      <w:proofErr w:type="spellStart"/>
+      <w:r>
+        <w:rPr>
+          <w:lang w:val="en-US"/>
+        </w:rPr>
+        <w:t>SharpDocx</w:t>
+      </w:r>
+      <w:proofErr w:type="spellEnd"/>
+      <w:r>
+        <w:rPr>
+          <w:lang w:val="en-US"/>
+        </w:rPr>
+        <w:t>, you can do so by creating your own document subclass. See the Inheritance example.</w:t>
       </w:r>
       <w:r>
         <w:rPr>
@@ -639,11 +695,19 @@
           <w:lang w:val="en-US"/>
         </w:rPr>
       </w:pPr>
-      <w:r>
-        <w:rPr>
-          <w:lang w:val="en-US"/>
-        </w:rPr>
-        <w:t>SharpDocx is inspired by Web technologies like ASP.NET and JSP. Developers familiar with those technologies should feel right at home.</w:t>
+      <w:proofErr w:type="spellStart"/>
+      <w:r>
+        <w:rPr>
+          <w:lang w:val="en-US"/>
+        </w:rPr>
+        <w:t>SharpDocx</w:t>
+      </w:r>
+      <w:proofErr w:type="spellEnd"/>
+      <w:r>
+        <w:rPr>
+          <w:lang w:val="en-US"/>
+        </w:rPr>
+        <w:t xml:space="preserve"> is inspired by Web technologies like ASP.NET and JSP. Developers familiar with those technologies should feel right at home.</w:t>
       </w:r>
       <w:r>
         <w:rPr>
@@ -686,7 +750,21 @@
         <w:rPr>
           <w:lang w:val="en-US"/>
         </w:rPr>
-        <w:t>Generating documents with SharpDocx can be very fast: a slightly modified Model sample produced 25 documents per second on my modest laptop. That’s 1500 documents per minute.</w:t>
+        <w:t xml:space="preserve">Generating documents with </w:t>
+      </w:r>
+      <w:proofErr w:type="spellStart"/>
+      <w:r>
+        <w:rPr>
+          <w:lang w:val="en-US"/>
+        </w:rPr>
+        <w:t>SharpDocx</w:t>
+      </w:r>
+      <w:proofErr w:type="spellEnd"/>
+      <w:r>
+        <w:rPr>
+          <w:lang w:val="en-US"/>
+        </w:rPr>
+        <w:t xml:space="preserve"> can be very fast: a slightly modified Model sample produced 25 documents per second on my modest laptop. That’s 1500 documents per minute.</w:t>
       </w:r>
       <w:r>
         <w:rPr>
@@ -1856,7 +1934,21 @@
         <w:rPr>
           <w:lang w:val="en-US"/>
         </w:rPr>
-        <w:t xml:space="preserve">At any point in the text you can insert C# </w:t>
+        <w:t xml:space="preserve">At any point in the </w:t>
+      </w:r>
+      <w:proofErr w:type="gramStart"/>
+      <w:r>
+        <w:rPr>
+          <w:lang w:val="en-US"/>
+        </w:rPr>
+        <w:t>text</w:t>
+      </w:r>
+      <w:proofErr w:type="gramEnd"/>
+      <w:r>
+        <w:rPr>
+          <w:lang w:val="en-US"/>
+        </w:rPr>
+        <w:t xml:space="preserve"> you can insert C# </w:t>
       </w:r>
       <w:r>
         <w:rPr>
@@ -1902,7 +1994,7 @@
           <w:lang w:val="nl-NL" w:eastAsia="nl-NL"/>
         </w:rPr>
         <w:drawing>
-          <wp:inline distT="0" distB="0" distL="0" distR="0" wp14:anchorId="28CF38BF" wp14:editId="30C0BCD9">
+          <wp:inline distT="0" distB="0" distL="0" distR="0" wp14:anchorId="492C8CAE" wp14:editId="4D1DDDBB">
             <wp:extent cx="4010025" cy="219075"/>
             <wp:effectExtent l="76200" t="38100" r="9525" b="104775"/>
             <wp:docPr id="13" name="Afbeelding 13"/>
@@ -1996,13 +2088,41 @@
         <w:rPr>
           <w:lang w:val="en-US"/>
         </w:rPr>
-        <w:t xml:space="preserve">If you want to display the value of i, you can use </w:t>
-      </w:r>
-      <w:r>
-        <w:rPr>
-          <w:lang w:val="en-US"/>
-        </w:rPr>
-        <w:t>the Write method. Right now, i is</w:t>
+        <w:t xml:space="preserve">If you want to display the value of </w:t>
+      </w:r>
+      <w:proofErr w:type="spellStart"/>
+      <w:r>
+        <w:rPr>
+          <w:lang w:val="en-US"/>
+        </w:rPr>
+        <w:t>i</w:t>
+      </w:r>
+      <w:proofErr w:type="spellEnd"/>
+      <w:r>
+        <w:rPr>
+          <w:lang w:val="en-US"/>
+        </w:rPr>
+        <w:t xml:space="preserve">, you can use </w:t>
+      </w:r>
+      <w:r>
+        <w:rPr>
+          <w:lang w:val="en-US"/>
+        </w:rPr>
+        <w:t xml:space="preserve">the Write method. Right now, </w:t>
+      </w:r>
+      <w:proofErr w:type="spellStart"/>
+      <w:r>
+        <w:rPr>
+          <w:lang w:val="en-US"/>
+        </w:rPr>
+        <w:t>i</w:t>
+      </w:r>
+      <w:proofErr w:type="spellEnd"/>
+      <w:r>
+        <w:rPr>
+          <w:lang w:val="en-US"/>
+        </w:rPr>
+        <w:t xml:space="preserve"> is</w:t>
       </w:r>
       <w:r>
         <w:rPr>
@@ -2045,7 +2165,7 @@
           <w:lang w:val="nl-NL" w:eastAsia="nl-NL"/>
         </w:rPr>
         <w:drawing>
-          <wp:inline distT="0" distB="0" distL="0" distR="0" wp14:anchorId="6D1992EB" wp14:editId="09262328">
+          <wp:inline distT="0" distB="0" distL="0" distR="0" wp14:anchorId="0DD025B4" wp14:editId="05432AE8">
             <wp:extent cx="4876800" cy="228600"/>
             <wp:effectExtent l="76200" t="38100" r="0" b="95250"/>
             <wp:docPr id="5" name="Afbeelding 5"/>
@@ -2110,7 +2230,21 @@
         <w:rPr>
           <w:lang w:val="en-US"/>
         </w:rPr>
-        <w:t>There’s also a shorthand notation for the Write method: i is</w:t>
+        <w:t xml:space="preserve">There’s also a shorthand notation for the Write method: </w:t>
+      </w:r>
+      <w:proofErr w:type="spellStart"/>
+      <w:r>
+        <w:rPr>
+          <w:lang w:val="en-US"/>
+        </w:rPr>
+        <w:t>i</w:t>
+      </w:r>
+      <w:proofErr w:type="spellEnd"/>
+      <w:r>
+        <w:rPr>
+          <w:lang w:val="en-US"/>
+        </w:rPr>
+        <w:t xml:space="preserve"> is</w:t>
       </w:r>
       <w:r>
         <w:rPr>
@@ -2156,7 +2290,7 @@
           <w:lang w:val="nl-NL" w:eastAsia="nl-NL"/>
         </w:rPr>
         <w:drawing>
-          <wp:inline distT="0" distB="0" distL="0" distR="0" wp14:anchorId="171F6AA9" wp14:editId="2B4B808E">
+          <wp:inline distT="0" distB="0" distL="0" distR="0" wp14:anchorId="7CD1C8D0" wp14:editId="1711DF28">
             <wp:extent cx="3810000" cy="238125"/>
             <wp:effectExtent l="76200" t="38100" r="38100" b="104775"/>
             <wp:docPr id="7" name="Afbeelding 7"/>
@@ -2551,7 +2685,7 @@
           <w:lang w:val="nl-NL" w:eastAsia="nl-NL"/>
         </w:rPr>
         <w:drawing>
-          <wp:anchor distT="0" distB="0" distL="114300" distR="114300" simplePos="0" relativeHeight="251651584" behindDoc="0" locked="0" layoutInCell="1" allowOverlap="1" wp14:anchorId="51161E1B" wp14:editId="14A5C5B4">
+          <wp:anchor distT="0" distB="0" distL="114300" distR="114300" simplePos="0" relativeHeight="251651584" behindDoc="0" locked="0" layoutInCell="1" allowOverlap="1" wp14:anchorId="23AAC44B" wp14:editId="69394504">
             <wp:simplePos x="0" y="0"/>
             <wp:positionH relativeFrom="column">
               <wp:posOffset>-47625</wp:posOffset>
@@ -2735,7 +2869,51 @@
           <w:shd w:val="clear" w:color="auto" w:fill="FFFFFF"/>
           <w:lang w:val="en-US"/>
         </w:rPr>
-        <w:t xml:space="preserve"> 'tuh-MAH-toh' is the </w:t>
+        <w:t> '</w:t>
+      </w:r>
+      <w:proofErr w:type="spellStart"/>
+      <w:r>
+        <w:rPr>
+          <w:rStyle w:val="tgc"/>
+          <w:rFonts w:cstheme="minorHAnsi"/>
+          <w:color w:val="222222"/>
+          <w:shd w:val="clear" w:color="auto" w:fill="FFFFFF"/>
+          <w:lang w:val="en-US"/>
+        </w:rPr>
+        <w:t>tuh</w:t>
+      </w:r>
+      <w:proofErr w:type="spellEnd"/>
+      <w:r>
+        <w:rPr>
+          <w:rStyle w:val="tgc"/>
+          <w:rFonts w:cstheme="minorHAnsi"/>
+          <w:color w:val="222222"/>
+          <w:shd w:val="clear" w:color="auto" w:fill="FFFFFF"/>
+          <w:lang w:val="en-US"/>
+        </w:rPr>
+        <w:t>-MAH-</w:t>
+      </w:r>
+      <w:proofErr w:type="spellStart"/>
+      <w:r>
+        <w:rPr>
+          <w:rStyle w:val="tgc"/>
+          <w:rFonts w:cstheme="minorHAnsi"/>
+          <w:color w:val="222222"/>
+          <w:shd w:val="clear" w:color="auto" w:fill="FFFFFF"/>
+          <w:lang w:val="en-US"/>
+        </w:rPr>
+        <w:t>toh</w:t>
+      </w:r>
+      <w:proofErr w:type="spellEnd"/>
+      <w:r>
+        <w:rPr>
+          <w:rStyle w:val="tgc"/>
+          <w:rFonts w:cstheme="minorHAnsi"/>
+          <w:color w:val="222222"/>
+          <w:shd w:val="clear" w:color="auto" w:fill="FFFFFF"/>
+          <w:lang w:val="en-US"/>
+        </w:rPr>
+        <w:t xml:space="preserve">' is the </w:t>
       </w:r>
       <w:r>
         <w:rPr>
@@ -2766,7 +2944,51 @@
           <w:shd w:val="clear" w:color="auto" w:fill="FFFFFF"/>
           <w:lang w:val="en-US"/>
         </w:rPr>
-        <w:t> in the UK and is accepted in the US regions of New England along with parts of the lower East Coast, while 'tuh-MAY-toh' is found almost everywhere else.</w:t>
+        <w:t> in the UK and is accepted in the US regions of New England along with parts of the lower East Coast, while '</w:t>
+      </w:r>
+      <w:proofErr w:type="spellStart"/>
+      <w:r>
+        <w:rPr>
+          <w:rStyle w:val="tgc"/>
+          <w:rFonts w:cstheme="minorHAnsi"/>
+          <w:color w:val="222222"/>
+          <w:shd w:val="clear" w:color="auto" w:fill="FFFFFF"/>
+          <w:lang w:val="en-US"/>
+        </w:rPr>
+        <w:t>tuh</w:t>
+      </w:r>
+      <w:proofErr w:type="spellEnd"/>
+      <w:r>
+        <w:rPr>
+          <w:rStyle w:val="tgc"/>
+          <w:rFonts w:cstheme="minorHAnsi"/>
+          <w:color w:val="222222"/>
+          <w:shd w:val="clear" w:color="auto" w:fill="FFFFFF"/>
+          <w:lang w:val="en-US"/>
+        </w:rPr>
+        <w:t>-MAY-</w:t>
+      </w:r>
+      <w:proofErr w:type="spellStart"/>
+      <w:r>
+        <w:rPr>
+          <w:rStyle w:val="tgc"/>
+          <w:rFonts w:cstheme="minorHAnsi"/>
+          <w:color w:val="222222"/>
+          <w:shd w:val="clear" w:color="auto" w:fill="FFFFFF"/>
+          <w:lang w:val="en-US"/>
+        </w:rPr>
+        <w:t>toh</w:t>
+      </w:r>
+      <w:proofErr w:type="spellEnd"/>
+      <w:r>
+        <w:rPr>
+          <w:rStyle w:val="tgc"/>
+          <w:rFonts w:cstheme="minorHAnsi"/>
+          <w:color w:val="222222"/>
+          <w:shd w:val="clear" w:color="auto" w:fill="FFFFFF"/>
+          <w:lang w:val="en-US"/>
+        </w:rPr>
+        <w:t>' is found almost everywhere else.</w:t>
       </w:r>
     </w:p>
     <w:p>
@@ -2861,11 +3083,19 @@
         </w:rPr>
         <w:t xml:space="preserve"> </w:t>
       </w:r>
-      <w:r>
-        <w:rPr>
-          <w:lang w:val="en-US"/>
-        </w:rPr>
-        <w:t>% } } %</w:t>
+      <w:proofErr w:type="gramStart"/>
+      <w:r>
+        <w:rPr>
+          <w:lang w:val="en-US"/>
+        </w:rPr>
+        <w:t>% }</w:t>
+      </w:r>
+      <w:proofErr w:type="gramEnd"/>
+      <w:r>
+        <w:rPr>
+          <w:lang w:val="en-US"/>
+        </w:rPr>
+        <w:t xml:space="preserve"> } %</w:t>
       </w:r>
       <w:r>
         <w:rPr>
@@ -2903,11 +3133,19 @@
         </w:rPr>
         <w:t xml:space="preserve"> </w:t>
       </w:r>
-      <w:r>
-        <w:rPr>
-          <w:lang w:val="en-US"/>
-        </w:rPr>
-        <w:t>% } %</w:t>
+      <w:proofErr w:type="gramStart"/>
+      <w:r>
+        <w:rPr>
+          <w:lang w:val="en-US"/>
+        </w:rPr>
+        <w:t>% }</w:t>
+      </w:r>
+      <w:proofErr w:type="gramEnd"/>
+      <w:r>
+        <w:rPr>
+          <w:lang w:val="en-US"/>
+        </w:rPr>
+        <w:t xml:space="preserve"> %</w:t>
       </w:r>
       <w:r>
         <w:rPr>
@@ -2947,7 +3185,21 @@
         <w:rPr>
           <w:lang w:val="en-US"/>
         </w:rPr>
-        <w:t>lse statements are at the moment not supported by SharpDocx. Instead, use another if statement.</w:t>
+        <w:t xml:space="preserve">lse statements are at the moment not supported by </w:t>
+      </w:r>
+      <w:proofErr w:type="spellStart"/>
+      <w:r>
+        <w:rPr>
+          <w:lang w:val="en-US"/>
+        </w:rPr>
+        <w:t>SharpDocx</w:t>
+      </w:r>
+      <w:proofErr w:type="spellEnd"/>
+      <w:r>
+        <w:rPr>
+          <w:lang w:val="en-US"/>
+        </w:rPr>
+        <w:t>. Instead, use another if statement.</w:t>
       </w:r>
     </w:p>
     <w:p>
@@ -2960,7 +3212,35 @@
         <w:rPr>
           <w:lang w:val="en-US"/>
         </w:rPr>
-        <w:t>4. Don’t mix text blocks with the AppendRow or AppendParagraph methods: it just won’t work. Instead, use the Write method to display conditional content.</w:t>
+        <w:t xml:space="preserve">4. Don’t mix text blocks with the </w:t>
+      </w:r>
+      <w:proofErr w:type="spellStart"/>
+      <w:r>
+        <w:rPr>
+          <w:lang w:val="en-US"/>
+        </w:rPr>
+        <w:t>AppendRow</w:t>
+      </w:r>
+      <w:proofErr w:type="spellEnd"/>
+      <w:r>
+        <w:rPr>
+          <w:lang w:val="en-US"/>
+        </w:rPr>
+        <w:t xml:space="preserve"> or </w:t>
+      </w:r>
+      <w:proofErr w:type="spellStart"/>
+      <w:r>
+        <w:rPr>
+          <w:lang w:val="en-US"/>
+        </w:rPr>
+        <w:t>AppendParagraph</w:t>
+      </w:r>
+      <w:proofErr w:type="spellEnd"/>
+      <w:r>
+        <w:rPr>
+          <w:lang w:val="en-US"/>
+        </w:rPr>
+        <w:t xml:space="preserve"> methods: it just won’t work. Instead, use the Write method to display conditional content.</w:t>
       </w:r>
       <w:r>
         <w:rPr>
@@ -3041,7 +3321,7 @@
           <w:lang w:val="nl-NL" w:eastAsia="nl-NL"/>
         </w:rPr>
         <w:drawing>
-          <wp:anchor distT="0" distB="0" distL="114300" distR="114300" simplePos="0" relativeHeight="251653632" behindDoc="0" locked="0" layoutInCell="1" allowOverlap="1" wp14:anchorId="521838FE" wp14:editId="50C79B9F">
+          <wp:anchor distT="0" distB="0" distL="114300" distR="114300" simplePos="0" relativeHeight="251653632" behindDoc="0" locked="0" layoutInCell="1" allowOverlap="1" wp14:anchorId="55198723" wp14:editId="4F623E01">
             <wp:simplePos x="0" y="0"/>
             <wp:positionH relativeFrom="column">
               <wp:posOffset>-635</wp:posOffset>
@@ -3119,7 +3399,21 @@
         <w:rPr>
           <w:lang w:val="en-US"/>
         </w:rPr>
-        <w:t xml:space="preserve"> of i is</w:t>
+        <w:t xml:space="preserve"> of </w:t>
+      </w:r>
+      <w:proofErr w:type="spellStart"/>
+      <w:r>
+        <w:rPr>
+          <w:lang w:val="en-US"/>
+        </w:rPr>
+        <w:t>i</w:t>
+      </w:r>
+      <w:proofErr w:type="spellEnd"/>
+      <w:r>
+        <w:rPr>
+          <w:lang w:val="en-US"/>
+        </w:rPr>
+        <w:t xml:space="preserve"> is</w:t>
       </w:r>
       <w:r>
         <w:rPr>
@@ -3135,11 +3429,19 @@
         </w:rPr>
         <w:br/>
       </w:r>
-      <w:r>
-        <w:rPr>
-          <w:lang w:val="en-US"/>
-        </w:rPr>
-        <w:t xml:space="preserve">i </w:t>
+      <w:proofErr w:type="spellStart"/>
+      <w:r>
+        <w:rPr>
+          <w:lang w:val="en-US"/>
+        </w:rPr>
+        <w:t>i</w:t>
+      </w:r>
+      <w:proofErr w:type="spellEnd"/>
+      <w:r>
+        <w:rPr>
+          <w:lang w:val="en-US"/>
+        </w:rPr>
+        <w:t xml:space="preserve"> </w:t>
       </w:r>
       <w:r>
         <w:rPr>
@@ -3180,7 +3482,7 @@
           <w:lang w:val="nl-NL" w:eastAsia="nl-NL"/>
         </w:rPr>
         <w:drawing>
-          <wp:anchor distT="0" distB="0" distL="114300" distR="114300" simplePos="0" relativeHeight="251654656" behindDoc="0" locked="0" layoutInCell="1" allowOverlap="1" wp14:anchorId="521838FE" wp14:editId="50C79B9F">
+          <wp:anchor distT="0" distB="0" distL="114300" distR="114300" simplePos="0" relativeHeight="251654656" behindDoc="0" locked="0" layoutInCell="1" allowOverlap="1" wp14:anchorId="06F1829C" wp14:editId="7A2C50C4">
             <wp:simplePos x="0" y="0"/>
             <wp:positionH relativeFrom="column">
               <wp:posOffset>-635</wp:posOffset>
@@ -3258,7 +3560,21 @@
         <w:rPr>
           <w:lang w:val="en-US"/>
         </w:rPr>
-        <w:t xml:space="preserve"> of i is</w:t>
+        <w:t xml:space="preserve"> of </w:t>
+      </w:r>
+      <w:proofErr w:type="spellStart"/>
+      <w:r>
+        <w:rPr>
+          <w:lang w:val="en-US"/>
+        </w:rPr>
+        <w:t>i</w:t>
+      </w:r>
+      <w:proofErr w:type="spellEnd"/>
+      <w:r>
+        <w:rPr>
+          <w:lang w:val="en-US"/>
+        </w:rPr>
+        <w:t xml:space="preserve"> is</w:t>
       </w:r>
       <w:r>
         <w:rPr>
@@ -3274,11 +3590,19 @@
         </w:rPr>
         <w:br/>
       </w:r>
-      <w:r>
-        <w:rPr>
-          <w:lang w:val="en-US"/>
-        </w:rPr>
-        <w:t xml:space="preserve">i </w:t>
+      <w:proofErr w:type="spellStart"/>
+      <w:r>
+        <w:rPr>
+          <w:lang w:val="en-US"/>
+        </w:rPr>
+        <w:t>i</w:t>
+      </w:r>
+      <w:proofErr w:type="spellEnd"/>
+      <w:r>
+        <w:rPr>
+          <w:lang w:val="en-US"/>
+        </w:rPr>
+        <w:t xml:space="preserve"> </w:t>
       </w:r>
       <w:r>
         <w:rPr>
@@ -3319,7 +3643,7 @@
           <w:lang w:val="nl-NL" w:eastAsia="nl-NL"/>
         </w:rPr>
         <w:drawing>
-          <wp:anchor distT="0" distB="0" distL="114300" distR="114300" simplePos="0" relativeHeight="251655680" behindDoc="0" locked="0" layoutInCell="1" allowOverlap="1" wp14:anchorId="521838FE" wp14:editId="50C79B9F">
+          <wp:anchor distT="0" distB="0" distL="114300" distR="114300" simplePos="0" relativeHeight="251655680" behindDoc="0" locked="0" layoutInCell="1" allowOverlap="1" wp14:anchorId="112374F4" wp14:editId="184A70F6">
             <wp:simplePos x="0" y="0"/>
             <wp:positionH relativeFrom="column">
               <wp:posOffset>-635</wp:posOffset>
@@ -3397,7 +3721,21 @@
         <w:rPr>
           <w:lang w:val="en-US"/>
         </w:rPr>
-        <w:t xml:space="preserve"> of i is</w:t>
+        <w:t xml:space="preserve"> of </w:t>
+      </w:r>
+      <w:proofErr w:type="spellStart"/>
+      <w:r>
+        <w:rPr>
+          <w:lang w:val="en-US"/>
+        </w:rPr>
+        <w:t>i</w:t>
+      </w:r>
+      <w:proofErr w:type="spellEnd"/>
+      <w:r>
+        <w:rPr>
+          <w:lang w:val="en-US"/>
+        </w:rPr>
+        <w:t xml:space="preserve"> is</w:t>
       </w:r>
       <w:r>
         <w:rPr>
@@ -3413,11 +3751,19 @@
         </w:rPr>
         <w:br/>
       </w:r>
-      <w:r>
-        <w:rPr>
-          <w:lang w:val="en-US"/>
-        </w:rPr>
-        <w:t xml:space="preserve">i </w:t>
+      <w:proofErr w:type="spellStart"/>
+      <w:r>
+        <w:rPr>
+          <w:lang w:val="en-US"/>
+        </w:rPr>
+        <w:t>i</w:t>
+      </w:r>
+      <w:proofErr w:type="spellEnd"/>
+      <w:r>
+        <w:rPr>
+          <w:lang w:val="en-US"/>
+        </w:rPr>
+        <w:t xml:space="preserve"> </w:t>
       </w:r>
       <w:r>
         <w:rPr>
@@ -3458,7 +3804,7 @@
           <w:lang w:val="nl-NL" w:eastAsia="nl-NL"/>
         </w:rPr>
         <w:drawing>
-          <wp:anchor distT="0" distB="0" distL="114300" distR="114300" simplePos="0" relativeHeight="251656704" behindDoc="0" locked="0" layoutInCell="1" allowOverlap="1" wp14:anchorId="521838FE" wp14:editId="50C79B9F">
+          <wp:anchor distT="0" distB="0" distL="114300" distR="114300" simplePos="0" relativeHeight="251656704" behindDoc="0" locked="0" layoutInCell="1" allowOverlap="1" wp14:anchorId="7ADC494E" wp14:editId="6FF54186">
             <wp:simplePos x="0" y="0"/>
             <wp:positionH relativeFrom="column">
               <wp:posOffset>-635</wp:posOffset>
@@ -3536,7 +3882,21 @@
         <w:rPr>
           <w:lang w:val="en-US"/>
         </w:rPr>
-        <w:t xml:space="preserve"> of i is</w:t>
+        <w:t xml:space="preserve"> of </w:t>
+      </w:r>
+      <w:proofErr w:type="spellStart"/>
+      <w:r>
+        <w:rPr>
+          <w:lang w:val="en-US"/>
+        </w:rPr>
+        <w:t>i</w:t>
+      </w:r>
+      <w:proofErr w:type="spellEnd"/>
+      <w:r>
+        <w:rPr>
+          <w:lang w:val="en-US"/>
+        </w:rPr>
+        <w:t xml:space="preserve"> is</w:t>
       </w:r>
       <w:r>
         <w:rPr>
@@ -3552,11 +3912,19 @@
         </w:rPr>
         <w:br/>
       </w:r>
-      <w:r>
-        <w:rPr>
-          <w:lang w:val="en-US"/>
-        </w:rPr>
-        <w:t xml:space="preserve">i </w:t>
+      <w:proofErr w:type="spellStart"/>
+      <w:r>
+        <w:rPr>
+          <w:lang w:val="en-US"/>
+        </w:rPr>
+        <w:t>i</w:t>
+      </w:r>
+      <w:proofErr w:type="spellEnd"/>
+      <w:r>
+        <w:rPr>
+          <w:lang w:val="en-US"/>
+        </w:rPr>
+        <w:t xml:space="preserve"> </w:t>
       </w:r>
       <w:r>
         <w:rPr>
@@ -3597,7 +3965,7 @@
           <w:lang w:val="nl-NL" w:eastAsia="nl-NL"/>
         </w:rPr>
         <w:drawing>
-          <wp:anchor distT="0" distB="0" distL="114300" distR="114300" simplePos="0" relativeHeight="251657728" behindDoc="0" locked="0" layoutInCell="1" allowOverlap="1" wp14:anchorId="521838FE" wp14:editId="50C79B9F">
+          <wp:anchor distT="0" distB="0" distL="114300" distR="114300" simplePos="0" relativeHeight="251657728" behindDoc="0" locked="0" layoutInCell="1" allowOverlap="1" wp14:anchorId="2EDFAC30" wp14:editId="55DD86AD">
             <wp:simplePos x="0" y="0"/>
             <wp:positionH relativeFrom="column">
               <wp:posOffset>-635</wp:posOffset>
@@ -3675,7 +4043,21 @@
         <w:rPr>
           <w:lang w:val="en-US"/>
         </w:rPr>
-        <w:t xml:space="preserve"> of i is</w:t>
+        <w:t xml:space="preserve"> of </w:t>
+      </w:r>
+      <w:proofErr w:type="spellStart"/>
+      <w:r>
+        <w:rPr>
+          <w:lang w:val="en-US"/>
+        </w:rPr>
+        <w:t>i</w:t>
+      </w:r>
+      <w:proofErr w:type="spellEnd"/>
+      <w:r>
+        <w:rPr>
+          <w:lang w:val="en-US"/>
+        </w:rPr>
+        <w:t xml:space="preserve"> is</w:t>
       </w:r>
       <w:r>
         <w:rPr>
@@ -3691,11 +4073,19 @@
         </w:rPr>
         <w:br/>
       </w:r>
-      <w:r>
-        <w:rPr>
-          <w:lang w:val="en-US"/>
-        </w:rPr>
-        <w:t xml:space="preserve">i </w:t>
+      <w:proofErr w:type="spellStart"/>
+      <w:r>
+        <w:rPr>
+          <w:lang w:val="en-US"/>
+        </w:rPr>
+        <w:t>i</w:t>
+      </w:r>
+      <w:proofErr w:type="spellEnd"/>
+      <w:r>
+        <w:rPr>
+          <w:lang w:val="en-US"/>
+        </w:rPr>
+        <w:t xml:space="preserve"> </w:t>
       </w:r>
       <w:r>
         <w:rPr>
@@ -3736,7 +4126,7 @@
           <w:lang w:val="nl-NL" w:eastAsia="nl-NL"/>
         </w:rPr>
         <w:drawing>
-          <wp:anchor distT="0" distB="0" distL="114300" distR="114300" simplePos="0" relativeHeight="251658752" behindDoc="0" locked="0" layoutInCell="1" allowOverlap="1" wp14:anchorId="521838FE" wp14:editId="50C79B9F">
+          <wp:anchor distT="0" distB="0" distL="114300" distR="114300" simplePos="0" relativeHeight="251658752" behindDoc="0" locked="0" layoutInCell="1" allowOverlap="1" wp14:anchorId="2E848180" wp14:editId="2C68DF7F">
             <wp:simplePos x="0" y="0"/>
             <wp:positionH relativeFrom="column">
               <wp:posOffset>-635</wp:posOffset>
@@ -3814,7 +4204,21 @@
         <w:rPr>
           <w:lang w:val="en-US"/>
         </w:rPr>
-        <w:t xml:space="preserve"> of i is</w:t>
+        <w:t xml:space="preserve"> of </w:t>
+      </w:r>
+      <w:proofErr w:type="spellStart"/>
+      <w:r>
+        <w:rPr>
+          <w:lang w:val="en-US"/>
+        </w:rPr>
+        <w:t>i</w:t>
+      </w:r>
+      <w:proofErr w:type="spellEnd"/>
+      <w:r>
+        <w:rPr>
+          <w:lang w:val="en-US"/>
+        </w:rPr>
+        <w:t xml:space="preserve"> is</w:t>
       </w:r>
       <w:r>
         <w:rPr>
@@ -3830,11 +4234,19 @@
         </w:rPr>
         <w:br/>
       </w:r>
-      <w:r>
-        <w:rPr>
-          <w:lang w:val="en-US"/>
-        </w:rPr>
-        <w:t xml:space="preserve">i </w:t>
+      <w:proofErr w:type="spellStart"/>
+      <w:r>
+        <w:rPr>
+          <w:lang w:val="en-US"/>
+        </w:rPr>
+        <w:t>i</w:t>
+      </w:r>
+      <w:proofErr w:type="spellEnd"/>
+      <w:r>
+        <w:rPr>
+          <w:lang w:val="en-US"/>
+        </w:rPr>
+        <w:t xml:space="preserve"> </w:t>
       </w:r>
       <w:r>
         <w:rPr>
@@ -3875,7 +4287,7 @@
           <w:lang w:val="nl-NL" w:eastAsia="nl-NL"/>
         </w:rPr>
         <w:drawing>
-          <wp:anchor distT="0" distB="0" distL="114300" distR="114300" simplePos="0" relativeHeight="251659776" behindDoc="0" locked="0" layoutInCell="1" allowOverlap="1" wp14:anchorId="521838FE" wp14:editId="50C79B9F">
+          <wp:anchor distT="0" distB="0" distL="114300" distR="114300" simplePos="0" relativeHeight="251659776" behindDoc="0" locked="0" layoutInCell="1" allowOverlap="1" wp14:anchorId="4E52D65D" wp14:editId="5AF695B6">
             <wp:simplePos x="0" y="0"/>
             <wp:positionH relativeFrom="column">
               <wp:posOffset>-635</wp:posOffset>
@@ -3953,7 +4365,21 @@
         <w:rPr>
           <w:lang w:val="en-US"/>
         </w:rPr>
-        <w:t xml:space="preserve"> of i is</w:t>
+        <w:t xml:space="preserve"> of </w:t>
+      </w:r>
+      <w:proofErr w:type="spellStart"/>
+      <w:r>
+        <w:rPr>
+          <w:lang w:val="en-US"/>
+        </w:rPr>
+        <w:t>i</w:t>
+      </w:r>
+      <w:proofErr w:type="spellEnd"/>
+      <w:r>
+        <w:rPr>
+          <w:lang w:val="en-US"/>
+        </w:rPr>
+        <w:t xml:space="preserve"> is</w:t>
       </w:r>
       <w:r>
         <w:rPr>
@@ -3969,11 +4395,19 @@
         </w:rPr>
         <w:br/>
       </w:r>
-      <w:r>
-        <w:rPr>
-          <w:lang w:val="en-US"/>
-        </w:rPr>
-        <w:t xml:space="preserve">i </w:t>
+      <w:proofErr w:type="spellStart"/>
+      <w:r>
+        <w:rPr>
+          <w:lang w:val="en-US"/>
+        </w:rPr>
+        <w:t>i</w:t>
+      </w:r>
+      <w:proofErr w:type="spellEnd"/>
+      <w:r>
+        <w:rPr>
+          <w:lang w:val="en-US"/>
+        </w:rPr>
+        <w:t xml:space="preserve"> </w:t>
       </w:r>
       <w:r>
         <w:rPr>
@@ -4014,7 +4448,7 @@
           <w:lang w:val="nl-NL" w:eastAsia="nl-NL"/>
         </w:rPr>
         <w:drawing>
-          <wp:anchor distT="0" distB="0" distL="114300" distR="114300" simplePos="0" relativeHeight="251660800" behindDoc="0" locked="0" layoutInCell="1" allowOverlap="1" wp14:anchorId="521838FE" wp14:editId="50C79B9F">
+          <wp:anchor distT="0" distB="0" distL="114300" distR="114300" simplePos="0" relativeHeight="251660800" behindDoc="0" locked="0" layoutInCell="1" allowOverlap="1" wp14:anchorId="40DA3E7C" wp14:editId="0F9BECF2">
             <wp:simplePos x="0" y="0"/>
             <wp:positionH relativeFrom="column">
               <wp:posOffset>-635</wp:posOffset>
@@ -4092,7 +4526,21 @@
         <w:rPr>
           <w:lang w:val="en-US"/>
         </w:rPr>
-        <w:t xml:space="preserve"> of i is</w:t>
+        <w:t xml:space="preserve"> of </w:t>
+      </w:r>
+      <w:proofErr w:type="spellStart"/>
+      <w:r>
+        <w:rPr>
+          <w:lang w:val="en-US"/>
+        </w:rPr>
+        <w:t>i</w:t>
+      </w:r>
+      <w:proofErr w:type="spellEnd"/>
+      <w:r>
+        <w:rPr>
+          <w:lang w:val="en-US"/>
+        </w:rPr>
+        <w:t xml:space="preserve"> is</w:t>
       </w:r>
       <w:r>
         <w:rPr>
@@ -4108,11 +4556,19 @@
         </w:rPr>
         <w:br/>
       </w:r>
-      <w:r>
-        <w:rPr>
-          <w:lang w:val="en-US"/>
-        </w:rPr>
-        <w:t xml:space="preserve">i </w:t>
+      <w:proofErr w:type="spellStart"/>
+      <w:r>
+        <w:rPr>
+          <w:lang w:val="en-US"/>
+        </w:rPr>
+        <w:t>i</w:t>
+      </w:r>
+      <w:proofErr w:type="spellEnd"/>
+      <w:r>
+        <w:rPr>
+          <w:lang w:val="en-US"/>
+        </w:rPr>
+        <w:t xml:space="preserve"> </w:t>
       </w:r>
       <w:r>
         <w:rPr>
@@ -4153,7 +4609,7 @@
           <w:lang w:val="nl-NL" w:eastAsia="nl-NL"/>
         </w:rPr>
         <w:drawing>
-          <wp:anchor distT="0" distB="0" distL="114300" distR="114300" simplePos="0" relativeHeight="251661824" behindDoc="0" locked="0" layoutInCell="1" allowOverlap="1" wp14:anchorId="521838FE" wp14:editId="50C79B9F">
+          <wp:anchor distT="0" distB="0" distL="114300" distR="114300" simplePos="0" relativeHeight="251661824" behindDoc="0" locked="0" layoutInCell="1" allowOverlap="1" wp14:anchorId="6BDDC7D8" wp14:editId="364891B2">
             <wp:simplePos x="0" y="0"/>
             <wp:positionH relativeFrom="column">
               <wp:posOffset>-635</wp:posOffset>
@@ -4231,7 +4687,21 @@
         <w:rPr>
           <w:lang w:val="en-US"/>
         </w:rPr>
-        <w:t xml:space="preserve"> of i is</w:t>
+        <w:t xml:space="preserve"> of </w:t>
+      </w:r>
+      <w:proofErr w:type="spellStart"/>
+      <w:r>
+        <w:rPr>
+          <w:lang w:val="en-US"/>
+        </w:rPr>
+        <w:t>i</w:t>
+      </w:r>
+      <w:proofErr w:type="spellEnd"/>
+      <w:r>
+        <w:rPr>
+          <w:lang w:val="en-US"/>
+        </w:rPr>
+        <w:t xml:space="preserve"> is</w:t>
       </w:r>
       <w:r>
         <w:rPr>
@@ -4247,11 +4717,19 @@
         </w:rPr>
         <w:br/>
       </w:r>
-      <w:r>
-        <w:rPr>
-          <w:lang w:val="en-US"/>
-        </w:rPr>
-        <w:t xml:space="preserve">i </w:t>
+      <w:proofErr w:type="spellStart"/>
+      <w:r>
+        <w:rPr>
+          <w:lang w:val="en-US"/>
+        </w:rPr>
+        <w:t>i</w:t>
+      </w:r>
+      <w:proofErr w:type="spellEnd"/>
+      <w:r>
+        <w:rPr>
+          <w:lang w:val="en-US"/>
+        </w:rPr>
+        <w:t xml:space="preserve"> </w:t>
       </w:r>
       <w:r>
         <w:rPr>
@@ -4292,7 +4770,7 @@
           <w:lang w:val="nl-NL" w:eastAsia="nl-NL"/>
         </w:rPr>
         <w:drawing>
-          <wp:anchor distT="0" distB="0" distL="114300" distR="114300" simplePos="0" relativeHeight="251662848" behindDoc="0" locked="0" layoutInCell="1" allowOverlap="1" wp14:anchorId="521838FE" wp14:editId="50C79B9F">
+          <wp:anchor distT="0" distB="0" distL="114300" distR="114300" simplePos="0" relativeHeight="251662848" behindDoc="0" locked="0" layoutInCell="1" allowOverlap="1" wp14:anchorId="190A269E" wp14:editId="357843C8">
             <wp:simplePos x="0" y="0"/>
             <wp:positionH relativeFrom="column">
               <wp:posOffset>-635</wp:posOffset>
@@ -4370,7 +4848,21 @@
         <w:rPr>
           <w:lang w:val="en-US"/>
         </w:rPr>
-        <w:t xml:space="preserve"> of i is</w:t>
+        <w:t xml:space="preserve"> of </w:t>
+      </w:r>
+      <w:proofErr w:type="spellStart"/>
+      <w:r>
+        <w:rPr>
+          <w:lang w:val="en-US"/>
+        </w:rPr>
+        <w:t>i</w:t>
+      </w:r>
+      <w:proofErr w:type="spellEnd"/>
+      <w:r>
+        <w:rPr>
+          <w:lang w:val="en-US"/>
+        </w:rPr>
+        <w:t xml:space="preserve"> is</w:t>
       </w:r>
       <w:r>
         <w:rPr>
@@ -4386,11 +4878,19 @@
         </w:rPr>
         <w:br/>
       </w:r>
-      <w:r>
-        <w:rPr>
-          <w:lang w:val="en-US"/>
-        </w:rPr>
-        <w:t xml:space="preserve">i </w:t>
+      <w:proofErr w:type="spellStart"/>
+      <w:r>
+        <w:rPr>
+          <w:lang w:val="en-US"/>
+        </w:rPr>
+        <w:t>i</w:t>
+      </w:r>
+      <w:proofErr w:type="spellEnd"/>
+      <w:r>
+        <w:rPr>
+          <w:lang w:val="en-US"/>
+        </w:rPr>
+        <w:t xml:space="preserve"> </w:t>
       </w:r>
       <w:r>
         <w:rPr>
@@ -4431,7 +4931,7 @@
           <w:lang w:val="nl-NL" w:eastAsia="nl-NL"/>
         </w:rPr>
         <w:drawing>
-          <wp:anchor distT="0" distB="0" distL="114300" distR="114300" simplePos="0" relativeHeight="251663872" behindDoc="0" locked="0" layoutInCell="1" allowOverlap="1" wp14:anchorId="521838FE" wp14:editId="50C79B9F">
+          <wp:anchor distT="0" distB="0" distL="114300" distR="114300" simplePos="0" relativeHeight="251663872" behindDoc="0" locked="0" layoutInCell="1" allowOverlap="1" wp14:anchorId="61CD14F7" wp14:editId="13AA223F">
             <wp:simplePos x="0" y="0"/>
             <wp:positionH relativeFrom="column">
               <wp:posOffset>-635</wp:posOffset>
@@ -4509,7 +5009,21 @@
         <w:rPr>
           <w:lang w:val="en-US"/>
         </w:rPr>
-        <w:t xml:space="preserve"> of i is</w:t>
+        <w:t xml:space="preserve"> of </w:t>
+      </w:r>
+      <w:proofErr w:type="spellStart"/>
+      <w:r>
+        <w:rPr>
+          <w:lang w:val="en-US"/>
+        </w:rPr>
+        <w:t>i</w:t>
+      </w:r>
+      <w:proofErr w:type="spellEnd"/>
+      <w:r>
+        <w:rPr>
+          <w:lang w:val="en-US"/>
+        </w:rPr>
+        <w:t xml:space="preserve"> is</w:t>
       </w:r>
       <w:r>
         <w:rPr>
@@ -4525,11 +5039,19 @@
         </w:rPr>
         <w:br/>
       </w:r>
-      <w:r>
-        <w:rPr>
-          <w:lang w:val="en-US"/>
-        </w:rPr>
-        <w:t xml:space="preserve">i </w:t>
+      <w:proofErr w:type="spellStart"/>
+      <w:r>
+        <w:rPr>
+          <w:lang w:val="en-US"/>
+        </w:rPr>
+        <w:t>i</w:t>
+      </w:r>
+      <w:proofErr w:type="spellEnd"/>
+      <w:r>
+        <w:rPr>
+          <w:lang w:val="en-US"/>
+        </w:rPr>
+        <w:t xml:space="preserve"> </w:t>
       </w:r>
       <w:r>
         <w:rPr>
@@ -4570,7 +5092,7 @@
           <w:lang w:val="nl-NL" w:eastAsia="nl-NL"/>
         </w:rPr>
         <w:drawing>
-          <wp:anchor distT="0" distB="0" distL="114300" distR="114300" simplePos="0" relativeHeight="251664896" behindDoc="0" locked="0" layoutInCell="1" allowOverlap="1" wp14:anchorId="521838FE" wp14:editId="50C79B9F">
+          <wp:anchor distT="0" distB="0" distL="114300" distR="114300" simplePos="0" relativeHeight="251664896" behindDoc="0" locked="0" layoutInCell="1" allowOverlap="1" wp14:anchorId="00F08E8D" wp14:editId="27996B86">
             <wp:simplePos x="0" y="0"/>
             <wp:positionH relativeFrom="column">
               <wp:posOffset>-635</wp:posOffset>
@@ -4648,7 +5170,21 @@
         <w:rPr>
           <w:lang w:val="en-US"/>
         </w:rPr>
-        <w:t xml:space="preserve"> of i is</w:t>
+        <w:t xml:space="preserve"> of </w:t>
+      </w:r>
+      <w:proofErr w:type="spellStart"/>
+      <w:r>
+        <w:rPr>
+          <w:lang w:val="en-US"/>
+        </w:rPr>
+        <w:t>i</w:t>
+      </w:r>
+      <w:proofErr w:type="spellEnd"/>
+      <w:r>
+        <w:rPr>
+          <w:lang w:val="en-US"/>
+        </w:rPr>
+        <w:t xml:space="preserve"> is</w:t>
       </w:r>
       <w:r>
         <w:rPr>
@@ -4664,11 +5200,19 @@
         </w:rPr>
         <w:br/>
       </w:r>
-      <w:r>
-        <w:rPr>
-          <w:lang w:val="en-US"/>
-        </w:rPr>
-        <w:t xml:space="preserve">i </w:t>
+      <w:proofErr w:type="spellStart"/>
+      <w:r>
+        <w:rPr>
+          <w:lang w:val="en-US"/>
+        </w:rPr>
+        <w:t>i</w:t>
+      </w:r>
+      <w:proofErr w:type="spellEnd"/>
+      <w:r>
+        <w:rPr>
+          <w:lang w:val="en-US"/>
+        </w:rPr>
+        <w:t xml:space="preserve"> </w:t>
       </w:r>
       <w:r>
         <w:rPr>
@@ -5392,7 +5936,21 @@
         <w:rPr>
           <w:lang w:val="en-US"/>
         </w:rPr>
-        <w:t xml:space="preserve"> and the AppendRow method</w:t>
+        <w:t xml:space="preserve"> and the </w:t>
+      </w:r>
+      <w:proofErr w:type="spellStart"/>
+      <w:r>
+        <w:rPr>
+          <w:lang w:val="en-US"/>
+        </w:rPr>
+        <w:t>AppendRow</w:t>
+      </w:r>
+      <w:proofErr w:type="spellEnd"/>
+      <w:r>
+        <w:rPr>
+          <w:lang w:val="en-US"/>
+        </w:rPr>
+        <w:t xml:space="preserve"> method</w:t>
       </w:r>
       <w:bookmarkEnd w:id="7"/>
     </w:p>
@@ -5431,8 +5989,16 @@
         <w:rPr>
           <w:lang w:val="en-US"/>
         </w:rPr>
-        <w:t xml:space="preserve"> NOT repeat, because we used {!.</w:t>
-      </w:r>
+        <w:t xml:space="preserve"> NOT repeat, because we used </w:t>
+      </w:r>
+      <w:proofErr w:type="gramStart"/>
+      <w:r>
+        <w:rPr>
+          <w:lang w:val="en-US"/>
+        </w:rPr>
+        <w:t>{!.</w:t>
+      </w:r>
+      <w:proofErr w:type="gramEnd"/>
       <w:r>
         <w:rPr>
           <w:lang w:val="en-US"/>
@@ -5443,7 +6009,21 @@
         <w:rPr>
           <w:lang w:val="en-US"/>
         </w:rPr>
-        <w:t xml:space="preserve"> do get appended to the table by using the AppendRow method.</w:t>
+        <w:t xml:space="preserve"> do get appended to the table by using the </w:t>
+      </w:r>
+      <w:proofErr w:type="spellStart"/>
+      <w:r>
+        <w:rPr>
+          <w:lang w:val="en-US"/>
+        </w:rPr>
+        <w:t>AppendRow</w:t>
+      </w:r>
+      <w:proofErr w:type="spellEnd"/>
+      <w:r>
+        <w:rPr>
+          <w:lang w:val="en-US"/>
+        </w:rPr>
+        <w:t xml:space="preserve"> method.</w:t>
       </w:r>
     </w:p>
     <w:tbl>
@@ -5483,11 +6063,19 @@
                 <w:lang w:val="en-US"/>
               </w:rPr>
             </w:pPr>
-            <w:r>
-              <w:rPr>
-                <w:lang w:val="en-US"/>
-              </w:rPr>
-              <w:t>i * 1</w:t>
+            <w:proofErr w:type="spellStart"/>
+            <w:r>
+              <w:rPr>
+                <w:lang w:val="en-US"/>
+              </w:rPr>
+              <w:t>i</w:t>
+            </w:r>
+            <w:proofErr w:type="spellEnd"/>
+            <w:r>
+              <w:rPr>
+                <w:lang w:val="en-US"/>
+              </w:rPr>
+              <w:t xml:space="preserve"> * 1</w:t>
             </w:r>
           </w:p>
         </w:tc>
@@ -5504,11 +6092,19 @@
                 <w:lang w:val="en-US"/>
               </w:rPr>
             </w:pPr>
-            <w:r>
-              <w:rPr>
-                <w:lang w:val="en-US"/>
-              </w:rPr>
-              <w:t>i * 2</w:t>
+            <w:proofErr w:type="spellStart"/>
+            <w:r>
+              <w:rPr>
+                <w:lang w:val="en-US"/>
+              </w:rPr>
+              <w:t>i</w:t>
+            </w:r>
+            <w:proofErr w:type="spellEnd"/>
+            <w:r>
+              <w:rPr>
+                <w:lang w:val="en-US"/>
+              </w:rPr>
+              <w:t xml:space="preserve"> * 2</w:t>
             </w:r>
           </w:p>
         </w:tc>
@@ -5525,11 +6121,19 @@
                 <w:lang w:val="en-US"/>
               </w:rPr>
             </w:pPr>
-            <w:r>
-              <w:rPr>
-                <w:lang w:val="en-US"/>
-              </w:rPr>
-              <w:t>i * 3</w:t>
+            <w:proofErr w:type="spellStart"/>
+            <w:r>
+              <w:rPr>
+                <w:lang w:val="en-US"/>
+              </w:rPr>
+              <w:t>i</w:t>
+            </w:r>
+            <w:proofErr w:type="spellEnd"/>
+            <w:r>
+              <w:rPr>
+                <w:lang w:val="en-US"/>
+              </w:rPr>
+              <w:t xml:space="preserve"> * 3</w:t>
             </w:r>
           </w:p>
         </w:tc>
@@ -5546,11 +6150,19 @@
                 <w:lang w:val="en-US"/>
               </w:rPr>
             </w:pPr>
-            <w:r>
-              <w:rPr>
-                <w:lang w:val="en-US"/>
-              </w:rPr>
-              <w:t>i * 4</w:t>
+            <w:proofErr w:type="spellStart"/>
+            <w:r>
+              <w:rPr>
+                <w:lang w:val="en-US"/>
+              </w:rPr>
+              <w:t>i</w:t>
+            </w:r>
+            <w:proofErr w:type="spellEnd"/>
+            <w:r>
+              <w:rPr>
+                <w:lang w:val="en-US"/>
+              </w:rPr>
+              <w:t xml:space="preserve"> * 4</w:t>
             </w:r>
           </w:p>
         </w:tc>
@@ -5567,11 +6179,19 @@
                 <w:lang w:val="en-US"/>
               </w:rPr>
             </w:pPr>
-            <w:r>
-              <w:rPr>
-                <w:lang w:val="en-US"/>
-              </w:rPr>
-              <w:t>i * 5</w:t>
+            <w:proofErr w:type="spellStart"/>
+            <w:r>
+              <w:rPr>
+                <w:lang w:val="en-US"/>
+              </w:rPr>
+              <w:t>i</w:t>
+            </w:r>
+            <w:proofErr w:type="spellEnd"/>
+            <w:r>
+              <w:rPr>
+                <w:lang w:val="en-US"/>
+              </w:rPr>
+              <w:t xml:space="preserve"> * 5</w:t>
             </w:r>
           </w:p>
         </w:tc>
@@ -5588,11 +6208,19 @@
                 <w:lang w:val="en-US"/>
               </w:rPr>
             </w:pPr>
-            <w:r>
-              <w:rPr>
-                <w:lang w:val="en-US"/>
-              </w:rPr>
-              <w:t>i * 6</w:t>
+            <w:proofErr w:type="spellStart"/>
+            <w:r>
+              <w:rPr>
+                <w:lang w:val="en-US"/>
+              </w:rPr>
+              <w:t>i</w:t>
+            </w:r>
+            <w:proofErr w:type="spellEnd"/>
+            <w:r>
+              <w:rPr>
+                <w:lang w:val="en-US"/>
+              </w:rPr>
+              <w:t xml:space="preserve"> * 6</w:t>
             </w:r>
           </w:p>
         </w:tc>
@@ -5609,11 +6237,19 @@
                 <w:lang w:val="en-US"/>
               </w:rPr>
             </w:pPr>
-            <w:r>
-              <w:rPr>
-                <w:lang w:val="en-US"/>
-              </w:rPr>
-              <w:t>i * 7</w:t>
+            <w:proofErr w:type="spellStart"/>
+            <w:r>
+              <w:rPr>
+                <w:lang w:val="en-US"/>
+              </w:rPr>
+              <w:t>i</w:t>
+            </w:r>
+            <w:proofErr w:type="spellEnd"/>
+            <w:r>
+              <w:rPr>
+                <w:lang w:val="en-US"/>
+              </w:rPr>
+              <w:t xml:space="preserve"> * 7</w:t>
             </w:r>
           </w:p>
         </w:tc>
@@ -5630,11 +6266,19 @@
                 <w:lang w:val="en-US"/>
               </w:rPr>
             </w:pPr>
-            <w:r>
-              <w:rPr>
-                <w:lang w:val="en-US"/>
-              </w:rPr>
-              <w:t>i * 8</w:t>
+            <w:proofErr w:type="spellStart"/>
+            <w:r>
+              <w:rPr>
+                <w:lang w:val="en-US"/>
+              </w:rPr>
+              <w:t>i</w:t>
+            </w:r>
+            <w:proofErr w:type="spellEnd"/>
+            <w:r>
+              <w:rPr>
+                <w:lang w:val="en-US"/>
+              </w:rPr>
+              <w:t xml:space="preserve"> * 8</w:t>
             </w:r>
           </w:p>
         </w:tc>
@@ -5651,11 +6295,19 @@
                 <w:lang w:val="en-US"/>
               </w:rPr>
             </w:pPr>
-            <w:r>
-              <w:rPr>
-                <w:lang w:val="en-US"/>
-              </w:rPr>
-              <w:t>i * 9</w:t>
+            <w:proofErr w:type="spellStart"/>
+            <w:r>
+              <w:rPr>
+                <w:lang w:val="en-US"/>
+              </w:rPr>
+              <w:t>i</w:t>
+            </w:r>
+            <w:proofErr w:type="spellEnd"/>
+            <w:r>
+              <w:rPr>
+                <w:lang w:val="en-US"/>
+              </w:rPr>
+              <w:t xml:space="preserve"> * 9</w:t>
             </w:r>
           </w:p>
         </w:tc>
@@ -5672,11 +6324,19 @@
                 <w:lang w:val="en-US"/>
               </w:rPr>
             </w:pPr>
-            <w:r>
-              <w:rPr>
-                <w:lang w:val="en-US"/>
-              </w:rPr>
-              <w:t>i * 10</w:t>
+            <w:proofErr w:type="spellStart"/>
+            <w:r>
+              <w:rPr>
+                <w:lang w:val="en-US"/>
+              </w:rPr>
+              <w:t>i</w:t>
+            </w:r>
+            <w:proofErr w:type="spellEnd"/>
+            <w:r>
+              <w:rPr>
+                <w:lang w:val="en-US"/>
+              </w:rPr>
+              <w:t xml:space="preserve"> * 10</w:t>
             </w:r>
           </w:p>
         </w:tc>
@@ -11999,12 +12659,14 @@
                 <w:lang w:val="en-US"/>
               </w:rPr>
             </w:pPr>
+            <w:proofErr w:type="spellStart"/>
             <w:r>
               <w:rPr>
                 <w:lang w:val="en-US"/>
               </w:rPr>
               <w:t>i</w:t>
             </w:r>
+            <w:proofErr w:type="spellEnd"/>
           </w:p>
         </w:tc>
         <w:tc>
@@ -12069,11 +12731,19 @@
                 <w:lang w:val="en-US"/>
               </w:rPr>
             </w:pPr>
-            <w:r>
-              <w:rPr>
-                <w:lang w:val="en-US"/>
-              </w:rPr>
-              <w:t>i * j</w:t>
+            <w:proofErr w:type="spellStart"/>
+            <w:r>
+              <w:rPr>
+                <w:lang w:val="en-US"/>
+              </w:rPr>
+              <w:t>i</w:t>
+            </w:r>
+            <w:proofErr w:type="spellEnd"/>
+            <w:r>
+              <w:rPr>
+                <w:lang w:val="en-US"/>
+              </w:rPr>
+              <w:t xml:space="preserve"> * j</w:t>
             </w:r>
           </w:p>
         </w:tc>
@@ -12882,12 +13552,14 @@
                 <w:lang w:val="en-US"/>
               </w:rPr>
             </w:pPr>
+            <w:proofErr w:type="spellStart"/>
             <w:r>
               <w:rPr>
                 <w:lang w:val="en-US"/>
               </w:rPr>
               <w:t>i</w:t>
             </w:r>
+            <w:proofErr w:type="spellEnd"/>
           </w:p>
         </w:tc>
         <w:tc>
@@ -12952,11 +13624,19 @@
                 <w:lang w:val="en-US"/>
               </w:rPr>
             </w:pPr>
-            <w:r>
-              <w:rPr>
-                <w:lang w:val="en-US"/>
-              </w:rPr>
-              <w:t>i * j</w:t>
+            <w:proofErr w:type="spellStart"/>
+            <w:r>
+              <w:rPr>
+                <w:lang w:val="en-US"/>
+              </w:rPr>
+              <w:t>i</w:t>
+            </w:r>
+            <w:proofErr w:type="spellEnd"/>
+            <w:r>
+              <w:rPr>
+                <w:lang w:val="en-US"/>
+              </w:rPr>
+              <w:t xml:space="preserve"> * j</w:t>
             </w:r>
           </w:p>
         </w:tc>
@@ -13767,12 +14447,14 @@
                 <w:lang w:val="en-US"/>
               </w:rPr>
             </w:pPr>
+            <w:proofErr w:type="spellStart"/>
             <w:r>
               <w:rPr>
                 <w:lang w:val="en-US"/>
               </w:rPr>
               <w:t>i</w:t>
             </w:r>
+            <w:proofErr w:type="spellEnd"/>
           </w:p>
         </w:tc>
         <w:tc>
@@ -13837,11 +14519,19 @@
                 <w:lang w:val="en-US"/>
               </w:rPr>
             </w:pPr>
-            <w:r>
-              <w:rPr>
-                <w:lang w:val="en-US"/>
-              </w:rPr>
-              <w:t>i * j</w:t>
+            <w:proofErr w:type="spellStart"/>
+            <w:r>
+              <w:rPr>
+                <w:lang w:val="en-US"/>
+              </w:rPr>
+              <w:t>i</w:t>
+            </w:r>
+            <w:proofErr w:type="spellEnd"/>
+            <w:r>
+              <w:rPr>
+                <w:lang w:val="en-US"/>
+              </w:rPr>
+              <w:t xml:space="preserve"> * j</w:t>
             </w:r>
           </w:p>
         </w:tc>
@@ -14683,7 +15373,7 @@
           <w:lang w:val="en-US"/>
         </w:rPr>
         <w:drawing>
-          <wp:inline distT="0" distB="0" distL="0" distR="0" wp14:editId="50D07946">
+          <wp:inline distT="0" distB="0" distL="0" distR="0" wp14:anchorId="43BEC547" wp14:editId="08A312B8">
             <wp:extent cx="1895475" cy="933450"/>
             <wp:effectExtent l="0" t="0" r="0" b="0"/>
             <wp:docPr id="4" name="Picture 1"/>
@@ -14729,13 +15419,55 @@
         <w:rPr>
           <w:lang w:val="en-US"/>
         </w:rPr>
-        <w:t>If only a file name is specified, SharpDocx searches this file in a directory specified by the ImageDirectory property.</w:t>
-      </w:r>
-      <w:r>
-        <w:rPr>
-          <w:lang w:val="en-US"/>
-        </w:rPr>
-        <w:t xml:space="preserve"> Right now </w:t>
+        <w:t xml:space="preserve">If only a file name is specified, </w:t>
+      </w:r>
+      <w:proofErr w:type="spellStart"/>
+      <w:r>
+        <w:rPr>
+          <w:lang w:val="en-US"/>
+        </w:rPr>
+        <w:t>SharpDocx</w:t>
+      </w:r>
+      <w:proofErr w:type="spellEnd"/>
+      <w:r>
+        <w:rPr>
+          <w:lang w:val="en-US"/>
+        </w:rPr>
+        <w:t xml:space="preserve"> searches this file in a directory specified by the </w:t>
+      </w:r>
+      <w:proofErr w:type="spellStart"/>
+      <w:r>
+        <w:rPr>
+          <w:lang w:val="en-US"/>
+        </w:rPr>
+        <w:t>ImageDirectory</w:t>
+      </w:r>
+      <w:proofErr w:type="spellEnd"/>
+      <w:r>
+        <w:rPr>
+          <w:lang w:val="en-US"/>
+        </w:rPr>
+        <w:t xml:space="preserve"> property.</w:t>
+      </w:r>
+      <w:r>
+        <w:rPr>
+          <w:lang w:val="en-US"/>
+        </w:rPr>
+        <w:t xml:space="preserve"> Right </w:t>
+      </w:r>
+      <w:proofErr w:type="gramStart"/>
+      <w:r>
+        <w:rPr>
+          <w:lang w:val="en-US"/>
+        </w:rPr>
+        <w:t>now</w:t>
+      </w:r>
+      <w:proofErr w:type="gramEnd"/>
+      <w:r>
+        <w:rPr>
+          <w:lang w:val="en-US"/>
+        </w:rPr>
+        <w:t xml:space="preserve"> </w:t>
       </w:r>
       <w:r>
         <w:rPr>
@@ -14810,7 +15542,7 @@
           <w:lang w:val="en-US"/>
         </w:rPr>
         <w:drawing>
-          <wp:inline distT="0" distB="0" distL="0" distR="0" wp14:editId="50D07946">
+          <wp:inline distT="0" distB="0" distL="0" distR="0" wp14:anchorId="7311D76F" wp14:editId="0E82BF2E">
             <wp:extent cx="284321" cy="140017"/>
             <wp:effectExtent l="0" t="0" r="0" b="0"/>
             <wp:docPr id="20" name="Picture 1"/>
@@ -14889,7 +15621,7 @@
           <w:lang w:val="en-US"/>
         </w:rPr>
         <w:drawing>
-          <wp:inline distT="0" distB="0" distL="0" distR="0" wp14:editId="50D07946">
+          <wp:inline distT="0" distB="0" distL="0" distR="0" wp14:anchorId="48ECF2F2" wp14:editId="45310056">
             <wp:extent cx="5274945" cy="2811244"/>
             <wp:effectExtent l="0" t="0" r="0" b="0"/>
             <wp:docPr id="21" name="Picture 1"/>
@@ -14977,10 +15709,11 @@
           <w:color w:val="000000"/>
           <w:sz w:val="19"/>
           <w:szCs w:val="19"/>
-          <w:lang w:val="en-NL"/>
+          <w:lang/>
         </w:rPr>
         <w:t>Image</w:t>
       </w:r>
+      <w:proofErr w:type="spellStart"/>
       <w:r>
         <w:rPr>
           <w:rFonts w:ascii="Courier New" w:hAnsi="Courier New" w:cs="Courier New"/>
@@ -14991,13 +15724,14 @@
         </w:rPr>
         <w:t>FromStream</w:t>
       </w:r>
+      <w:proofErr w:type="spellEnd"/>
       <w:r>
         <w:rPr>
           <w:rFonts w:ascii="Courier New" w:hAnsi="Courier New" w:cs="Courier New"/>
           <w:color w:val="000000"/>
           <w:sz w:val="19"/>
           <w:szCs w:val="19"/>
-          <w:lang w:val="en-NL"/>
+          <w:lang/>
         </w:rPr>
         <w:t xml:space="preserve">(Stream stream, </w:t>
       </w:r>
@@ -15007,7 +15741,7 @@
           <w:color w:val="0000FF"/>
           <w:sz w:val="19"/>
           <w:szCs w:val="19"/>
-          <w:lang w:val="en-NL"/>
+          <w:lang/>
         </w:rPr>
         <w:t>int</w:t>
       </w:r>
@@ -15017,7 +15751,7 @@
           <w:color w:val="000000"/>
           <w:sz w:val="19"/>
           <w:szCs w:val="19"/>
-          <w:lang w:val="en-NL"/>
+          <w:lang/>
         </w:rPr>
         <w:t xml:space="preserve"> percentage = 100, </w:t>
       </w:r>
@@ -15027,7 +15761,7 @@
           <w:color w:val="0000FF"/>
           <w:sz w:val="19"/>
           <w:szCs w:val="19"/>
-          <w:lang w:val="en-NL"/>
+          <w:lang/>
         </w:rPr>
         <w:t>string</w:t>
       </w:r>
@@ -15037,7 +15771,7 @@
           <w:color w:val="000000"/>
           <w:sz w:val="19"/>
           <w:szCs w:val="19"/>
-          <w:lang w:val="en-NL"/>
+          <w:lang/>
         </w:rPr>
         <w:t xml:space="preserve"> extension = </w:t>
       </w:r>
@@ -15047,7 +15781,7 @@
           <w:color w:val="0000FF"/>
           <w:sz w:val="19"/>
           <w:szCs w:val="19"/>
-          <w:lang w:val="en-NL"/>
+          <w:lang/>
         </w:rPr>
         <w:t>null</w:t>
       </w:r>
@@ -15057,7 +15791,7 @@
           <w:color w:val="000000"/>
           <w:sz w:val="19"/>
           <w:szCs w:val="19"/>
-          <w:lang w:val="en-NL"/>
+          <w:lang/>
         </w:rPr>
         <w:t>)</w:t>
       </w:r>
@@ -15071,7 +15805,7 @@
           <w:noProof/>
         </w:rPr>
         <w:drawing>
-          <wp:inline distT="0" distB="0" distL="0" distR="0" wp14:editId="50D07946">
+          <wp:inline distT="0" distB="0" distL="0" distR="0" wp14:anchorId="03E6B598" wp14:editId="44D12D3C">
             <wp:extent cx="409575" cy="485775"/>
             <wp:effectExtent l="0" t="0" r="0" b="0"/>
             <wp:docPr id="22" name="Picture 1"/>
@@ -15119,7 +15853,7 @@
           <w:noProof/>
         </w:rPr>
         <w:drawing>
-          <wp:inline distT="0" distB="0" distL="0" distR="0" wp14:editId="50D07946">
+          <wp:inline distT="0" distB="0" distL="0" distR="0" wp14:anchorId="27C1264C" wp14:editId="37E700BC">
             <wp:extent cx="489813" cy="489813"/>
             <wp:effectExtent l="0" t="0" r="0" b="0"/>
             <wp:docPr id="23" name="Picture 1"/>
@@ -15401,7 +16135,7 @@
           <w:b/>
           <w:noProof/>
         </w:rPr>
-        <w:t>Classic Videogame 'Goldeneye 007' Finally Comes to Nintendo Switch and Xbox</w:t>
+        <w:t>Sony's PS5 Pro is Real and Developers Are Getting Ready For It</w:t>
       </w:r>
       <w:r>
         <w:rPr>
@@ -15414,14 +16148,7 @@
         <w:rPr>
           <w:noProof/>
         </w:rPr>
-        <w:t>The classic 1997 vidoegame GoldenEye 007 "has finally landed on Xbox and Nintendo Switch," writes the Verge:</w:t>
-      </w:r>
-      <w:r>
-        <w:rPr>
-          <w:noProof/>
-        </w:rPr>
-        <w:br/>
-        <w:t>On Xbox, the remaster includes 4K resolution, smoother frame rates, and split-screen local</w:t>
+        <w:t xml:space="preserve">Sony is getting ready to release a more powerful PS5 console, possibly by the end of this year. After reports of leaked PS5 Pro specifications surfaced recently, The Verge has obtained a full list of </w:t>
       </w:r>
       <w:r>
         <w:rPr>
@@ -15448,7 +16175,7 @@
           <w:b/>
           <w:noProof/>
         </w:rPr>
-        <w:t>D&amp;D Won't Change Its Original 1.0 OGL License, Reference Document Enters Creative Commons</w:t>
+        <w:t>Discord is Nuking Nintendo Switch Emulator Devs and Their Entire Servers</w:t>
       </w:r>
       <w:r>
         <w:rPr>
@@ -15461,20 +16188,7 @@
         <w:rPr>
           <w:noProof/>
         </w:rPr>
-        <w:t>An anonymous reader shares a report from PC Gamer:</w:t>
-      </w:r>
-      <w:r>
-        <w:rPr>
-          <w:noProof/>
-        </w:rPr>
-        <w:br/>
-      </w:r>
-      <w:r>
-        <w:rPr>
-          <w:noProof/>
-        </w:rPr>
-        <w:br/>
-        <w:t>In a blog post published Friday, Wizards of the Coast announced that it is fully putting the kibosh on the proposed Open Gaming License (OGL) 1.2 th</w:t>
+        <w:t>Discord has shut down the Discord servers for the Nintendo Switch emulators Suyu and Sudachi and has completely disabled their lead developers' accounts. The Verge: Both Suyu and Sudachi began as fork</w:t>
       </w:r>
       <w:r>
         <w:rPr>
@@ -15501,7 +16215,7 @@
           <w:b/>
           <w:noProof/>
         </w:rPr>
-        <w:t>Amazon Is Reportedly Making a Tomb Raider TV Series</w:t>
+        <w:t>Xbox Moving 'Full Speed Ahead' on Next Gen Console</w:t>
       </w:r>
       <w:r>
         <w:rPr>
@@ -15514,7 +16228,7 @@
         <w:rPr>
           <w:noProof/>
         </w:rPr>
-        <w:t>Amazon is developing a TV series based on the Tomb Raider video game franchise with scripts written by Phoebe Waller-Bridge, according to The Hollywood Reporter. The Verge reports: Details are light o</w:t>
+        <w:t>Microsoft is moving "full speed ahead" on its next generation console, an internal email from Xbox president Sarah Bond has revealed. From a report: The email, obtained by Windows Central and verified</w:t>
       </w:r>
       <w:r>
         <w:rPr>
@@ -15541,7 +16255,7 @@
           <w:b/>
           <w:noProof/>
         </w:rPr>
-        <w:t>Hackers Demand $10M From Riot Games To Stop Leak of 'League of Legends' Source Code</w:t>
+        <w:t>Warner Bros. Issues DMCA's After 'Suicide Squad' Game Cracked to Allow Playing as Unreleased Characters</w:t>
       </w:r>
       <w:r>
         <w:rPr>
@@ -15554,19 +16268,7 @@
         <w:rPr>
           <w:noProof/>
         </w:rPr>
-        <w:t xml:space="preserve">An anonymous reader quotes a report from Motherboard: Hackers stole the source code for League of Legends, and now they're asking for $10 million from developer Riot Games. Motherboard has obtained a </w:t>
-      </w:r>
-      <w:r>
-        <w:rPr>
-          <w:noProof/>
-        </w:rPr>
-        <w:t>…</w:t>
-      </w:r>
-      <w:r>
-        <w:rPr>
-          <w:noProof/>
-        </w:rPr>
-        <w:t xml:space="preserve"> </w:t>
+        <w:t>"It appears the live-service shooter Suicide Squad: Kill The Justice League is, once again, suffering from a hacker problem," reports Kotaku:</w:t>
       </w:r>
     </w:p>
     <w:p>
@@ -15578,10 +16280,36 @@
       </w:pPr>
       <w:r>
         <w:rPr>
+          <w:noProof/>
+        </w:rPr>
+        <w:t>Instead of doing absolutely absurd amounts of damage, t</w:t>
+      </w:r>
+      <w:r>
+        <w:rPr>
+          <w:noProof/>
+        </w:rPr>
+        <w:t>…</w:t>
+      </w:r>
+      <w:r>
+        <w:rPr>
+          <w:noProof/>
+        </w:rPr>
+        <w:t xml:space="preserve"> </w:t>
+      </w:r>
+    </w:p>
+    <w:p>
+      <w:pPr>
+        <w:ind w:left="360"/>
+        <w:rPr>
+          <w:noProof/>
+        </w:rPr>
+      </w:pPr>
+      <w:r>
+        <w:rPr>
           <w:b/>
           <w:noProof/>
         </w:rPr>
-        <w:t>GameCube and Wii Games Are Now Easier To Play On Xbox Consoles</w:t>
+        <w:t>Apple Opens the App Store To Retro Game Emulators</w:t>
       </w:r>
       <w:r>
         <w:rPr>
@@ -15594,7 +16322,7 @@
         <w:rPr>
           <w:noProof/>
         </w:rPr>
-        <w:t>The new standalone Dolphin emulator will let you play almost any GameCube or Wii game on your Xbox console. Windows Central reports: Dolphin Emulator for UWP first rolled out in beta on December 6, 20</w:t>
+        <w:t>In an update on Friday, Apple announced that game emulators can come to the App Store globally and offer downloadable games. "Apple says those games must comply with 'all applicable laws,' though -- a</w:t>
       </w:r>
       <w:r>
         <w:rPr>
@@ -15621,7 +16349,7 @@
           <w:b/>
           <w:noProof/>
         </w:rPr>
-        <w:t>Blizzard Will Suspend World of Warcraft In China Because of Licensing Dispute</w:t>
+        <w:t>Roblox Executive Says Children Making Money On the Platform Isn't Exploitation, It's a Gift</w:t>
       </w:r>
       <w:r>
         <w:rPr>
@@ -15634,7 +16362,7 @@
         <w:rPr>
           <w:noProof/>
         </w:rPr>
-        <w:t>Blizzard will suspend games in China because it can't reach an agreement with its licensing and publishing partner NetEase, it said in a press release. World of Warcraft, Hearthstone, Overwatch 2, Sta</w:t>
+        <w:t>In an interview with Roblox Studio head Stefano Corazza, Eurogamer asked about the reputation Roblox has gained and the notion that it was exploitative of young developers, since it takes a cut from w</w:t>
       </w:r>
       <w:r>
         <w:rPr>
@@ -15661,7 +16389,7 @@
           <w:b/>
           <w:noProof/>
         </w:rPr>
-        <w:t>Chess.com Visits Spike with New Cat-Themed AI Bot Named 'Mittens'</w:t>
+        <w:t>Developer Hacks Denuvo DRM After Six Months of Detective Work and 2,000 Hooks</w:t>
       </w:r>
       <w:r>
         <w:rPr>
@@ -15674,21 +16402,7 @@
         <w:rPr>
           <w:noProof/>
         </w:rPr>
-        <w:t xml:space="preserve">On New Year's Day, Chess.com launched five chess-playing bots &amp;mdash; each with a cat </w:t>
-      </w:r>
-      <w:r>
-        <w:rPr>
-          <w:noProof/>
-        </w:rPr>
-        <w:lastRenderedPageBreak/>
-        <w:t>persona. But the Deseret News reports that something unexpected happened with "Mittens"...</w:t>
-      </w:r>
-      <w:r>
-        <w:rPr>
-          <w:noProof/>
-        </w:rPr>
-        <w:br/>
-        <w:t>Interest generated by M</w:t>
+        <w:t xml:space="preserve">After six months of work, DRM developer Maurice Heumann successfully cracked Hogwarts Legacy's Denuvo DRM protection system to learn more about the technology. According to Tom's Hardware, he's "left </w:t>
       </w:r>
       <w:r>
         <w:rPr>
@@ -15715,7 +16429,8 @@
           <w:b/>
           <w:noProof/>
         </w:rPr>
-        <w:t>From Halo to the Simpsons, Would Fictional Mad Scientists Pass Ethical Review?</w:t>
+        <w:lastRenderedPageBreak/>
+        <w:t>PC, Console Growth To Lag Pre-pandemic Levels as Gamers Clock in Fewer Hours</w:t>
       </w:r>
       <w:r>
         <w:rPr>
@@ -15728,20 +16443,7 @@
         <w:rPr>
           <w:noProof/>
         </w:rPr>
-        <w:t>From Science magazine:</w:t>
-      </w:r>
-      <w:r>
-        <w:rPr>
-          <w:noProof/>
-        </w:rPr>
-        <w:br/>
-      </w:r>
-      <w:r>
-        <w:rPr>
-          <w:noProof/>
-        </w:rPr>
-        <w:br/>
-        <w:t>Cave Johnson is almost ready to start a new study in his secret underground facility. The founder of the Michigan-based technology company Aperture Science, he's invented a por</w:t>
+        <w:t>Personal computing and console gaming revenue growth is expected to remain below pre-pandemic levels through 2026 as gamers record fewer hours of playtime, according to research firm Newzoo. From a re</w:t>
       </w:r>
       <w:r>
         <w:rPr>
@@ -15768,7 +16470,7 @@
           <w:b/>
           <w:noProof/>
         </w:rPr>
-        <w:t>Merriam-Webster Acquires Wordle Clone Quordle</w:t>
+        <w:t>Microsoft is Working on an Xbox AI Chatbot</w:t>
       </w:r>
       <w:r>
         <w:rPr>
@@ -15781,7 +16483,7 @@
         <w:rPr>
           <w:noProof/>
         </w:rPr>
-        <w:t>Merriam-Webster, the Encyclopaedia Britannica subsidiary best known for its online dictionary, has acquired a popular Wordle clone called Quordle. Terms of the deal have not been disclosed. TechCrunch</w:t>
+        <w:t>Microsoft is currently testing a new AI-powered Xbox chatbot that can be used to automate support tasks. From a report: Sources familiar with Microsoft's plans tell The Verge that the software giant h</w:t>
       </w:r>
       <w:r>
         <w:rPr>
@@ -15808,7 +16510,7 @@
           <w:b/>
           <w:noProof/>
         </w:rPr>
-        <w:t>The First 'Bored Ape' NFT Game Costs $2,300+ For Three Weeks of Play</w:t>
+        <w:t>Major Mobile NFT Shooter Game 'MadWorld' Uses Linux Foundation Subsidiary's Game Engine</w:t>
       </w:r>
       <w:r>
         <w:rPr>
@@ -15821,7 +16523,7 @@
         <w:rPr>
           <w:noProof/>
         </w:rPr>
-        <w:t>An anonymous reader quotes a report from Ars Technica: Owners of Yuga Labs' infamous "Bored Ape" non-fungible tokens (and related crypto tokens) get free access to a simple endless runner/tunnel racin</w:t>
+        <w:t>A Linux Foundation subsidiary has developed a free and open-source 3D game engine distributed under the Apache license. And last week the Open 3D Foundation announced "a big step forward, showcasing t</w:t>
       </w:r>
       <w:r>
         <w:rPr>
@@ -15848,7 +16550,7 @@
           <w:b/>
           <w:noProof/>
         </w:rPr>
-        <w:t>D&amp;amp;D Will Move To a Creative Commons License, Requests Feedback On a New OGL</w:t>
+        <w:t>Russia Is Making Its Own Gaming Consoles</w:t>
       </w:r>
       <w:r>
         <w:rPr>
@@ -15861,7 +16563,7 @@
         <w:rPr>
           <w:noProof/>
         </w:rPr>
-        <w:t>A new draft of the Dungeons &amp;amp; Dragons Open Gaming License, dubbed OGL 1.2 by publisher Wizards of the Coast, is now available for download. Polygon reports: The announcement was made Thursday by K</w:t>
+        <w:t>Vladimir Putin has ordered Russia's government to explore the development of a series of homegrown consoles to compete with PlayStation and Xbox. Game Rant reports: Russia has taken issue with Western</w:t>
       </w:r>
       <w:r>
         <w:rPr>
@@ -15888,7 +16590,7 @@
           <w:b/>
           <w:noProof/>
         </w:rPr>
-        <w:t>Ubisoft Devs Grill Boss On Shifting Blame And Chasing Trends</w:t>
+        <w:t>Phil Spencer Wants Epic Games Store and Others On Xbox Consoles</w:t>
       </w:r>
       <w:r>
         <w:rPr>
@@ -15901,7 +16603,7 @@
         <w:rPr>
           <w:noProof/>
         </w:rPr>
-        <w:t>Ubisoft CEO Yves Guillemot faced tough questions from some exhausted and fed-up staff about recent missteps and future plans in a company-wide Q&amp;amp;A session on Wednesday. The meeting comes just a we</w:t>
+        <w:t>Chris Plante reports via Polygon: Phil Spencer doesn't just want Xbox games on other consoles. He wants other video game retailers on Xbox, too. In an interview with Microsoft's CEO of Gaming during t</w:t>
       </w:r>
       <w:r>
         <w:rPr>
@@ -15928,7 +16630,7 @@
           <w:b/>
           <w:noProof/>
         </w:rPr>
-        <w:t>Google's Stadia Cloud Gaming Platform Shuts Down Today</w:t>
+        <w:t>Xbox Cloud Gaming Now Has Mouse and Keyboard Support In Select Games</w:t>
       </w:r>
       <w:r>
         <w:rPr>
@@ -15941,7 +16643,7 @@
         <w:rPr>
           <w:noProof/>
         </w:rPr>
-        <w:t>Google is officially shutting down its Stadia cloud gaming service today, Wednesday, January 18, after having failed to gain the traction that the company was expecting. Google servers that host the s</w:t>
+        <w:t xml:space="preserve">Tom Warren reports via The Verge: Microsoft is starting to preview mouse and keyboard support for Xbox Cloud Gaming today. Xbox Insiders will be able to start playing with their mouse and keyboard in </w:t>
       </w:r>
       <w:r>
         <w:rPr>
@@ -15968,7 +16670,7 @@
           <w:b/>
           <w:noProof/>
         </w:rPr>
-        <w:t>Game Makers Stage Mass Exodus From Dungeons &amp;amp; Dragons' 'Open' License</w:t>
+        <w:t>Video Game Voice Actors May Strike Over AI</w:t>
       </w:r>
       <w:r>
         <w:rPr>
@@ -15981,7 +16683,20 @@
         <w:rPr>
           <w:noProof/>
         </w:rPr>
-        <w:t>Following controversial changes to Dungeons &amp;amp; Dragons' decades-old Open Gaming License (OGL), "many prominent third-party RPG publishers now say they're abandoning the OGL, regardless of what chan</w:t>
+        <w:t>"Hollywood is bracing for another actors strike, this time against the videogame industry," according to MarketWatch:</w:t>
+      </w:r>
+      <w:r>
+        <w:rPr>
+          <w:noProof/>
+        </w:rPr>
+        <w:br/>
+      </w:r>
+      <w:r>
+        <w:rPr>
+          <w:noProof/>
+        </w:rPr>
+        <w:br/>
+        <w:t>"We're currently in bargaining with all the major game studios, and the major sti</w:t>
       </w:r>
       <w:r>
         <w:rPr>
@@ -15998,75 +16713,35 @@
     </w:p>
     <w:p>
       <w:pPr>
-        <w:ind w:left="360"/>
-        <w:rPr>
-          <w:noProof/>
-        </w:rPr>
-      </w:pPr>
-      <w:r>
-        <w:rPr>
-          <w:b/>
-          <w:noProof/>
-        </w:rPr>
-        <w:t>Videogame Studio Called 'Proletariat' Declines to Recognize Union</w:t>
-      </w:r>
-      <w:r>
-        <w:rPr>
-          <w:b/>
-          <w:noProof/>
-        </w:rPr>
-        <w:br/>
-      </w:r>
-      <w:r>
-        <w:rPr>
-          <w:noProof/>
-        </w:rPr>
-        <w:t>An anonymous reader shares a report from the Washington Post:</w:t>
-      </w:r>
-      <w:r>
-        <w:rPr>
-          <w:noProof/>
-        </w:rPr>
-        <w:br/>
-      </w:r>
-      <w:r>
-        <w:rPr>
-          <w:noProof/>
-        </w:rPr>
-        <w:br/>
-        <w:t>Staff at Activision Blizzard-owned video game studio Proletariat &amp;mdash; whose name is a term for the working class &amp;mdash; announced the</w:t>
-      </w:r>
-      <w:r>
-        <w:rPr>
-          <w:noProof/>
-        </w:rPr>
-        <w:t>…</w:t>
-      </w:r>
-      <w:r>
-        <w:rPr>
-          <w:noProof/>
-        </w:rPr>
-        <w:t xml:space="preserve"> </w:t>
-      </w:r>
-    </w:p>
-    <w:p>
-      <w:pPr>
-        <w:rPr>
-          <w:lang w:val="en-US"/>
-        </w:rPr>
-      </w:pPr>
-      <w:r>
-        <w:rPr>
-          <w:lang w:val="en-US"/>
-        </w:rPr>
-        <w:lastRenderedPageBreak/>
+        <w:rPr>
+          <w:lang w:val="en-US"/>
+        </w:rPr>
+      </w:pPr>
+      <w:r>
+        <w:rPr>
+          <w:lang w:val="en-US"/>
+        </w:rPr>
         <w:t>I</w:t>
       </w:r>
       <w:r>
         <w:rPr>
           <w:lang w:val="en-US"/>
         </w:rPr>
-        <w:t xml:space="preserve">n a real world scenario you wouldn’t fetch data </w:t>
+        <w:t xml:space="preserve">n a real world </w:t>
+      </w:r>
+      <w:proofErr w:type="gramStart"/>
+      <w:r>
+        <w:rPr>
+          <w:lang w:val="en-US"/>
+        </w:rPr>
+        <w:t>scenario</w:t>
+      </w:r>
+      <w:proofErr w:type="gramEnd"/>
+      <w:r>
+        <w:rPr>
+          <w:lang w:val="en-US"/>
+        </w:rPr>
+        <w:t xml:space="preserve"> you wouldn’t fetch data </w:t>
       </w:r>
       <w:r>
         <w:rPr>
@@ -16103,11 +16778,33 @@
           <w:lang w:val="en-US"/>
         </w:rPr>
       </w:pPr>
-      <w:r>
-        <w:rPr>
-          <w:lang w:val="en-US"/>
-        </w:rPr>
-        <w:t>SharpDocx will automatically reference the calling assembly. So if the view model is declared in the calling assembly, you can use that model in your document without explicitly referencing that assembly. However, if the view model is defined in another assembly, you need to explicitly reference it. If you don't, you'll get compilation errors like:</w:t>
+      <w:proofErr w:type="spellStart"/>
+      <w:r>
+        <w:rPr>
+          <w:lang w:val="en-US"/>
+        </w:rPr>
+        <w:t>SharpDocx</w:t>
+      </w:r>
+      <w:proofErr w:type="spellEnd"/>
+      <w:r>
+        <w:rPr>
+          <w:lang w:val="en-US"/>
+        </w:rPr>
+        <w:t xml:space="preserve"> will automatically reference the calling assembly. </w:t>
+      </w:r>
+      <w:proofErr w:type="gramStart"/>
+      <w:r>
+        <w:rPr>
+          <w:lang w:val="en-US"/>
+        </w:rPr>
+        <w:t>So</w:t>
+      </w:r>
+      <w:proofErr w:type="gramEnd"/>
+      <w:r>
+        <w:rPr>
+          <w:lang w:val="en-US"/>
+        </w:rPr>
+        <w:t xml:space="preserve"> if the view model is declared in the calling assembly, you can use that model in your document without explicitly referencing that assembly. However, if the view model is defined in another assembly, you need to explicitly reference it. If you don't, you'll get compilation errors like:</w:t>
       </w:r>
     </w:p>
     <w:p>
@@ -16127,7 +16824,47 @@
           <w:sz w:val="19"/>
           <w:lang w:val="en-US"/>
         </w:rPr>
-        <w:t>Line 26: error CS0012: The type 'ClassLibrary1.Models.Country' is defined in an assembly that is not referenced. You must add a reference to assembly 'ClassLibrary1, Version=1.0.0.0, Culture=neutral, PublicKeyToken=null'.</w:t>
+        <w:t>Line 26: error CS0012: The type '</w:t>
+      </w:r>
+      <w:proofErr w:type="gramStart"/>
+      <w:r>
+        <w:rPr>
+          <w:rFonts w:ascii="Consolas" w:hAnsi="Consolas"/>
+          <w:color w:val="000000"/>
+          <w:sz w:val="19"/>
+          <w:lang w:val="en-US"/>
+        </w:rPr>
+        <w:t>ClassLibrary1.Models.Country</w:t>
+      </w:r>
+      <w:proofErr w:type="gramEnd"/>
+      <w:r>
+        <w:rPr>
+          <w:rFonts w:ascii="Consolas" w:hAnsi="Consolas"/>
+          <w:color w:val="000000"/>
+          <w:sz w:val="19"/>
+          <w:lang w:val="en-US"/>
+        </w:rPr>
+        <w:t xml:space="preserve">' is defined in an assembly that is not referenced. You must add a reference to assembly 'ClassLibrary1, Version=1.0.0.0, Culture=neutral, </w:t>
+      </w:r>
+      <w:proofErr w:type="spellStart"/>
+      <w:r>
+        <w:rPr>
+          <w:rFonts w:ascii="Consolas" w:hAnsi="Consolas"/>
+          <w:color w:val="000000"/>
+          <w:sz w:val="19"/>
+          <w:lang w:val="en-US"/>
+        </w:rPr>
+        <w:t>PublicKeyToken</w:t>
+      </w:r>
+      <w:proofErr w:type="spellEnd"/>
+      <w:r>
+        <w:rPr>
+          <w:rFonts w:ascii="Consolas" w:hAnsi="Consolas"/>
+          <w:color w:val="000000"/>
+          <w:sz w:val="19"/>
+          <w:lang w:val="en-US"/>
+        </w:rPr>
+        <w:t>=null'.</w:t>
       </w:r>
     </w:p>
     <w:p>
@@ -16140,6 +16877,7 @@
         <w:rPr>
           <w:lang w:val="en-US"/>
         </w:rPr>
+        <w:lastRenderedPageBreak/>
         <w:t>The simplest way to add a reference to ClassLibrary1 is by using an Assembly-directive in your document:</w:t>
       </w:r>
     </w:p>
@@ -16271,6 +17009,7 @@
           <w:lang w:val="en-US"/>
         </w:rPr>
       </w:pPr>
+      <w:proofErr w:type="spellStart"/>
       <w:r>
         <w:rPr>
           <w:rFonts w:ascii="Consolas" w:hAnsi="Consolas"/>
@@ -16278,7 +17017,17 @@
           <w:sz w:val="19"/>
           <w:lang w:val="en-US"/>
         </w:rPr>
-        <w:t>System.IO.FileNotFoundException: Could not find file 'C:\Program Files\dotnet\shared\Microsoft.NETCore.App\2.0.9\ClassLibrary1.dll'.</w:t>
+        <w:t>System.IO.FileNotFoundException</w:t>
+      </w:r>
+      <w:proofErr w:type="spellEnd"/>
+      <w:r>
+        <w:rPr>
+          <w:rFonts w:ascii="Consolas" w:hAnsi="Consolas"/>
+          <w:color w:val="000000"/>
+          <w:sz w:val="19"/>
+          <w:lang w:val="en-US"/>
+        </w:rPr>
+        <w:t>: Could not find file 'C:\Program Files\dotnet\shared\Microsoft.NETCore.App\2.0.9\ClassLibrary1.dll'.</w:t>
       </w:r>
     </w:p>
     <w:p>
@@ -16303,7 +17052,21 @@
         <w:rPr>
           <w:lang w:val="en-US"/>
         </w:rPr>
-        <w:t>your own SharpDocx document subclass. See the Inheritance example.</w:t>
+        <w:t xml:space="preserve">your own </w:t>
+      </w:r>
+      <w:proofErr w:type="spellStart"/>
+      <w:r>
+        <w:rPr>
+          <w:lang w:val="en-US"/>
+        </w:rPr>
+        <w:t>SharpDocx</w:t>
+      </w:r>
+      <w:proofErr w:type="spellEnd"/>
+      <w:r>
+        <w:rPr>
+          <w:lang w:val="en-US"/>
+        </w:rPr>
+        <w:t xml:space="preserve"> document subclass. See the Inheritance example.</w:t>
       </w:r>
     </w:p>
     <w:p>
@@ -16346,7 +17109,21 @@
         <w:rPr>
           <w:lang w:val="en-US"/>
         </w:rPr>
-        <w:t xml:space="preserve">The Map maps OpenXmlElements to plain text and </w:t>
+        <w:t xml:space="preserve">The Map maps </w:t>
+      </w:r>
+      <w:proofErr w:type="spellStart"/>
+      <w:r>
+        <w:rPr>
+          <w:lang w:val="en-US"/>
+        </w:rPr>
+        <w:t>OpenXmlElements</w:t>
+      </w:r>
+      <w:proofErr w:type="spellEnd"/>
+      <w:r>
+        <w:rPr>
+          <w:lang w:val="en-US"/>
+        </w:rPr>
+        <w:t xml:space="preserve"> to plain text and </w:t>
       </w:r>
       <w:r>
         <w:rPr>
@@ -16382,7 +17159,21 @@
         <w:rPr>
           <w:lang w:val="en-US"/>
         </w:rPr>
-        <w:t xml:space="preserve">, among other things. At the moment Map.Text looks </w:t>
+        <w:t xml:space="preserve">, among other things. At the moment </w:t>
+      </w:r>
+      <w:proofErr w:type="spellStart"/>
+      <w:r>
+        <w:rPr>
+          <w:lang w:val="en-US"/>
+        </w:rPr>
+        <w:t>Map.Text</w:t>
+      </w:r>
+      <w:proofErr w:type="spellEnd"/>
+      <w:r>
+        <w:rPr>
+          <w:lang w:val="en-US"/>
+        </w:rPr>
+        <w:t xml:space="preserve"> looks </w:t>
       </w:r>
       <w:r>
         <w:rPr>
@@ -16411,7 +17202,7 @@
           <w:noProof/>
           <w:lang w:val="en-US"/>
         </w:rPr>
-        <w:t xml:space="preserve"> Version 2.4.0.0</w:t>
+        <w:t xml:space="preserve"> Version 2.5.0.0</w:t>
       </w:r>
       <w:r>
         <w:rPr>
@@ -16427,7 +17218,7 @@
           <w:lang w:val="en-US"/>
         </w:rPr>
         <w:br/>
-        <w:t>January 2023</w:t>
+        <w:t>April 2024</w:t>
       </w:r>
       <w:r>
         <w:rPr>
@@ -16435,7 +17226,7 @@
           <w:lang w:val="en-US"/>
         </w:rPr>
         <w:br/>
-        <w:t>Version 2.4.0.0</w:t>
+        <w:t>Version 2.5.0.0</w:t>
       </w:r>
       <w:r>
         <w:rPr>
@@ -16451,7 +17242,7 @@
           <w:lang w:val="en-US"/>
         </w:rPr>
         <w:br/>
-        <w:t>January 2023</w:t>
+        <w:t>April 2024</w:t>
       </w:r>
       <w:r>
         <w:rPr>
@@ -16497,7 +17288,7 @@
           <w:lang w:val="en-US"/>
         </w:rPr>
         <w:br/>
-        <w:t>Generating documents with SharpDocx is a two-step process. First you create a view in Word. A view is a Word document which also contains C# code. Code can be inserted anywhere, e.g. 1/30/2023 10:13:19 PM would insert the current date and time.</w:t>
+        <w:t>Generating documents with SharpDocx is a two-step process. First you create a view in Word. A view is a Word document which also contains C# code. Code can be inserted anywhere, e.g. 18-4-2024 20:54:25 would insert the current date and time.</w:t>
       </w:r>
       <w:r>
         <w:rPr>
@@ -16521,7 +17312,7 @@
           <w:lang w:val="en-US"/>
         </w:rPr>
         <w:br/>
-        <w:t>do</w:t>
+        <w:t>document.</w:t>
       </w:r>
       <w:r>
         <w:rPr>
@@ -16576,7 +17367,21 @@
           <w:lang w:val="en-US"/>
         </w:rPr>
         <w:lastRenderedPageBreak/>
-        <w:t>The SharpDocx solution</w:t>
+        <w:t xml:space="preserve">The </w:t>
+      </w:r>
+      <w:proofErr w:type="spellStart"/>
+      <w:r>
+        <w:rPr>
+          <w:lang w:val="en-US"/>
+        </w:rPr>
+        <w:t>SharpDocx</w:t>
+      </w:r>
+      <w:proofErr w:type="spellEnd"/>
+      <w:r>
+        <w:rPr>
+          <w:lang w:val="en-US"/>
+        </w:rPr>
+        <w:t xml:space="preserve"> solution</w:t>
       </w:r>
       <w:bookmarkEnd w:id="15"/>
     </w:p>
@@ -16646,7 +17451,21 @@
         <w:rPr>
           <w:lang w:val="en-US"/>
         </w:rPr>
-        <w:t>build will use the .NET Standard 2.0 version of SharpDocx.</w:t>
+        <w:t xml:space="preserve">build will use the .NET Standard 2.0 version of </w:t>
+      </w:r>
+      <w:proofErr w:type="spellStart"/>
+      <w:r>
+        <w:rPr>
+          <w:lang w:val="en-US"/>
+        </w:rPr>
+        <w:t>SharpDocx</w:t>
+      </w:r>
+      <w:proofErr w:type="spellEnd"/>
+      <w:r>
+        <w:rPr>
+          <w:lang w:val="en-US"/>
+        </w:rPr>
+        <w:t>.</w:t>
       </w:r>
     </w:p>
     <w:p>
@@ -16709,8 +17528,16 @@
         <w:rPr>
           <w:lang w:val="en-US"/>
         </w:rPr>
-        <w:t>. This will open the csproj</w:t>
-      </w:r>
+        <w:t xml:space="preserve">. This will open the </w:t>
+      </w:r>
+      <w:proofErr w:type="spellStart"/>
+      <w:r>
+        <w:rPr>
+          <w:lang w:val="en-US"/>
+        </w:rPr>
+        <w:t>csproj</w:t>
+      </w:r>
+      <w:proofErr w:type="spellEnd"/>
       <w:r>
         <w:rPr>
           <w:lang w:val="en-US"/>
@@ -16745,6 +17572,7 @@
         </w:rPr>
         <w:t>&lt;</w:t>
       </w:r>
+      <w:proofErr w:type="spellStart"/>
       <w:r>
         <w:rPr>
           <w:rFonts w:ascii="Consolas" w:hAnsi="Consolas" w:cs="Consolas"/>
@@ -16755,6 +17583,7 @@
         </w:rPr>
         <w:t>TargetFrameworks</w:t>
       </w:r>
+      <w:proofErr w:type="spellEnd"/>
       <w:r>
         <w:rPr>
           <w:rFonts w:ascii="Consolas" w:hAnsi="Consolas" w:cs="Consolas"/>
@@ -16773,8 +17602,9 @@
           <w:szCs w:val="19"/>
           <w:lang w:val="en-US"/>
         </w:rPr>
-        <w:t>net4</w:t>
-      </w:r>
+        <w:t>net</w:t>
+      </w:r>
+      <w:proofErr w:type="gramStart"/>
       <w:r>
         <w:rPr>
           <w:rFonts w:ascii="Consolas" w:hAnsi="Consolas" w:cs="Consolas"/>
@@ -16783,7 +17613,7 @@
           <w:szCs w:val="19"/>
           <w:lang w:val="en-US"/>
         </w:rPr>
-        <w:t>8</w:t>
+        <w:t>4</w:t>
       </w:r>
       <w:r>
         <w:rPr>
@@ -16793,7 +17623,7 @@
           <w:szCs w:val="19"/>
           <w:lang w:val="en-US"/>
         </w:rPr>
-        <w:t>;</w:t>
+        <w:t>8</w:t>
       </w:r>
       <w:r>
         <w:rPr>
@@ -16803,7 +17633,28 @@
           <w:szCs w:val="19"/>
           <w:lang w:val="en-US"/>
         </w:rPr>
-        <w:t>net6.0</w:t>
+        <w:t>;</w:t>
+      </w:r>
+      <w:r>
+        <w:rPr>
+          <w:rFonts w:ascii="Consolas" w:hAnsi="Consolas" w:cs="Consolas"/>
+          <w:color w:val="000000"/>
+          <w:sz w:val="19"/>
+          <w:szCs w:val="19"/>
+          <w:lang w:val="en-US"/>
+        </w:rPr>
+        <w:t>net</w:t>
+      </w:r>
+      <w:proofErr w:type="gramEnd"/>
+      <w:r>
+        <w:rPr>
+          <w:rFonts w:ascii="Consolas" w:hAnsi="Consolas" w:cs="Consolas"/>
+          <w:color w:val="000000"/>
+          <w:sz w:val="19"/>
+          <w:szCs w:val="19"/>
+          <w:lang w:val="en-US"/>
+        </w:rPr>
+        <w:t>6.0</w:t>
       </w:r>
       <w:r>
         <w:rPr>
@@ -16815,6 +17666,7 @@
         </w:rPr>
         <w:t>&lt;/</w:t>
       </w:r>
+      <w:proofErr w:type="spellStart"/>
       <w:r>
         <w:rPr>
           <w:rFonts w:ascii="Consolas" w:hAnsi="Consolas" w:cs="Consolas"/>
@@ -16825,6 +17677,7 @@
         </w:rPr>
         <w:t>TargetFrameworks</w:t>
       </w:r>
+      <w:proofErr w:type="spellEnd"/>
       <w:r>
         <w:rPr>
           <w:rFonts w:ascii="Consolas" w:hAnsi="Consolas" w:cs="Consolas"/>
@@ -16907,7 +17760,21 @@
         <w:rPr>
           <w:lang w:val="en-US"/>
         </w:rPr>
-        <w:t>First clone the SharpDocx repository:</w:t>
+        <w:t xml:space="preserve">First clone the </w:t>
+      </w:r>
+      <w:proofErr w:type="spellStart"/>
+      <w:r>
+        <w:rPr>
+          <w:lang w:val="en-US"/>
+        </w:rPr>
+        <w:t>SharpDocx</w:t>
+      </w:r>
+      <w:proofErr w:type="spellEnd"/>
+      <w:r>
+        <w:rPr>
+          <w:lang w:val="en-US"/>
+        </w:rPr>
+        <w:t xml:space="preserve"> repository:</w:t>
       </w:r>
     </w:p>
     <w:p>
@@ -16959,8 +17826,20 @@
           <w:szCs w:val="19"/>
           <w:lang w:val="en-US"/>
         </w:rPr>
-        <w:t>cd SharpDocx</w:t>
-      </w:r>
+        <w:t xml:space="preserve">cd </w:t>
+      </w:r>
+      <w:proofErr w:type="spellStart"/>
+      <w:r>
+        <w:rPr>
+          <w:rFonts w:ascii="Consolas" w:hAnsi="Consolas" w:cs="Consolas"/>
+          <w:color w:val="000000"/>
+          <w:sz w:val="19"/>
+          <w:szCs w:val="19"/>
+          <w:lang w:val="en-US"/>
+        </w:rPr>
+        <w:t>SharpDocx</w:t>
+      </w:r>
+      <w:proofErr w:type="spellEnd"/>
       <w:r>
         <w:rPr>
           <w:rFonts w:ascii="Consolas" w:hAnsi="Consolas" w:cs="Consolas"/>
@@ -17034,7 +17913,29 @@
           <w:szCs w:val="19"/>
           <w:lang w:val="en-US"/>
         </w:rPr>
-        <w:t>dotnet Samples/SampleProjects/Tutorial/bin/Debug/net6.0/Tutorial.dll</w:t>
+        <w:t>dotnet Samples/</w:t>
+      </w:r>
+      <w:proofErr w:type="spellStart"/>
+      <w:r>
+        <w:rPr>
+          <w:rFonts w:ascii="Consolas" w:hAnsi="Consolas" w:cs="Consolas"/>
+          <w:color w:val="000000"/>
+          <w:sz w:val="19"/>
+          <w:szCs w:val="19"/>
+          <w:lang w:val="en-US"/>
+        </w:rPr>
+        <w:t>SampleProjects</w:t>
+      </w:r>
+      <w:proofErr w:type="spellEnd"/>
+      <w:r>
+        <w:rPr>
+          <w:rFonts w:ascii="Consolas" w:hAnsi="Consolas" w:cs="Consolas"/>
+          <w:color w:val="000000"/>
+          <w:sz w:val="19"/>
+          <w:szCs w:val="19"/>
+          <w:lang w:val="en-US"/>
+        </w:rPr>
+        <w:t>/Tutorial/bin/Debug/net6.0/Tutorial.dll</w:t>
       </w:r>
     </w:p>
     <w:p>
@@ -17102,7 +18003,7 @@
 </file>
 
 <file path=word/endnotes.xml><?xml version="1.0" encoding="utf-8"?>
-<w:endnotes xmlns:wpc="http://schemas.microsoft.com/office/word/2010/wordprocessingCanvas" xmlns:cx="http://schemas.microsoft.com/office/drawing/2014/chartex" xmlns:cx1="http://schemas.microsoft.com/office/drawing/2015/9/8/chartex" xmlns:cx2="http://schemas.microsoft.com/office/drawing/2015/10/21/chartex" xmlns:cx3="http://schemas.microsoft.com/office/drawing/2016/5/9/chartex" xmlns:cx4="http://schemas.microsoft.com/office/drawing/2016/5/10/chartex" xmlns:cx5="http://schemas.microsoft.com/office/drawing/2016/5/11/chartex" xmlns:cx6="http://schemas.microsoft.com/office/drawing/2016/5/12/chartex" xmlns:cx7="http://schemas.microsoft.com/office/drawing/2016/5/13/chartex" xmlns:cx8="http://schemas.microsoft.com/office/drawing/2016/5/14/chartex" xmlns:mc="http://schemas.openxmlformats.org/markup-compatibility/2006" xmlns:aink="http://schemas.microsoft.com/office/drawing/2016/ink" xmlns:am3d="http://schemas.microsoft.com/office/drawing/2017/model3d" xmlns:o="urn:schemas-microsoft-com:office:office" xmlns:oel="http://schemas.microsoft.com/office/2019/extlst" xmlns:r="http://schemas.openxmlformats.org/officeDocument/2006/relationships" xmlns:m="http://schemas.openxmlformats.org/officeDocument/2006/math" xmlns:v="urn:schemas-microsoft-com:vml" xmlns:wp14="http://schemas.microsoft.com/office/word/2010/wordprocessingDrawing" xmlns:wp="http://schemas.openxmlformats.org/drawingml/2006/wordprocessingDrawing" xmlns:w10="urn:schemas-microsoft-com:office:word" xmlns:w="http://schemas.openxmlformats.org/wordprocessingml/2006/main" xmlns:w14="http://schemas.microsoft.com/office/word/2010/wordml" xmlns:w15="http://schemas.microsoft.com/office/word/2012/wordml" xmlns:w16cex="http://schemas.microsoft.com/office/word/2018/wordml/cex" xmlns:w16cid="http://schemas.microsoft.com/office/word/2016/wordml/cid" xmlns:w16="http://schemas.microsoft.com/office/word/2018/wordml" xmlns:w16sdtdh="http://schemas.microsoft.com/office/word/2020/wordml/sdtdatahash" xmlns:w16se="http://schemas.microsoft.com/office/word/2015/wordml/symex" xmlns:wpg="http://schemas.microsoft.com/office/word/2010/wordprocessingGroup" xmlns:wpi="http://schemas.microsoft.com/office/word/2010/wordprocessingInk" xmlns:wne="http://schemas.microsoft.com/office/word/2006/wordml" xmlns:wps="http://schemas.microsoft.com/office/word/2010/wordprocessingShape" mc:Ignorable="w14 w15 w16se w16cid w16 w16cex w16sdtdh wp14">
+<w:endnotes xmlns:wpc="http://schemas.microsoft.com/office/word/2010/wordprocessingCanvas" xmlns:cx="http://schemas.microsoft.com/office/drawing/2014/chartex" xmlns:cx1="http://schemas.microsoft.com/office/drawing/2015/9/8/chartex" xmlns:cx2="http://schemas.microsoft.com/office/drawing/2015/10/21/chartex" xmlns:cx3="http://schemas.microsoft.com/office/drawing/2016/5/9/chartex" xmlns:cx4="http://schemas.microsoft.com/office/drawing/2016/5/10/chartex" xmlns:cx5="http://schemas.microsoft.com/office/drawing/2016/5/11/chartex" xmlns:cx6="http://schemas.microsoft.com/office/drawing/2016/5/12/chartex" xmlns:cx7="http://schemas.microsoft.com/office/drawing/2016/5/13/chartex" xmlns:cx8="http://schemas.microsoft.com/office/drawing/2016/5/14/chartex" xmlns:mc="http://schemas.openxmlformats.org/markup-compatibility/2006" xmlns:aink="http://schemas.microsoft.com/office/drawing/2016/ink" xmlns:am3d="http://schemas.microsoft.com/office/drawing/2017/model3d" xmlns:o="urn:schemas-microsoft-com:office:office" xmlns:oel="http://schemas.microsoft.com/office/2019/extlst" xmlns:r="http://schemas.openxmlformats.org/officeDocument/2006/relationships" xmlns:m="http://schemas.openxmlformats.org/officeDocument/2006/math" xmlns:v="urn:schemas-microsoft-com:vml" xmlns:wp14="http://schemas.microsoft.com/office/word/2010/wordprocessingDrawing" xmlns:wp="http://schemas.openxmlformats.org/drawingml/2006/wordprocessingDrawing" xmlns:w10="urn:schemas-microsoft-com:office:word" xmlns:w="http://schemas.openxmlformats.org/wordprocessingml/2006/main" xmlns:w14="http://schemas.microsoft.com/office/word/2010/wordml" xmlns:w15="http://schemas.microsoft.com/office/word/2012/wordml" xmlns:w16cex="http://schemas.microsoft.com/office/word/2018/wordml/cex" xmlns:w16cid="http://schemas.microsoft.com/office/word/2016/wordml/cid" xmlns:w16="http://schemas.microsoft.com/office/word/2018/wordml" xmlns:w16du="http://schemas.microsoft.com/office/word/2023/wordml/word16du" xmlns:w16sdtdh="http://schemas.microsoft.com/office/word/2020/wordml/sdtdatahash" xmlns:w16se="http://schemas.microsoft.com/office/word/2015/wordml/symex" xmlns:wpg="http://schemas.microsoft.com/office/word/2010/wordprocessingGroup" xmlns:wpi="http://schemas.microsoft.com/office/word/2010/wordprocessingInk" xmlns:wne="http://schemas.microsoft.com/office/word/2006/wordml" xmlns:wps="http://schemas.microsoft.com/office/word/2010/wordprocessingShape" mc:Ignorable="w14 w15 w16se w16cid w16 w16cex w16sdtdh w16du wp14">
   <w:endnote w:type="separator" w:id="-1">
     <w:p>
       <w:r>
@@ -17121,7 +18022,7 @@
 </file>
 
 <file path=word/footer1.xml><?xml version="1.0" encoding="utf-8"?>
-<w:ftr xmlns:wpc="http://schemas.microsoft.com/office/word/2010/wordprocessingCanvas" xmlns:cx="http://schemas.microsoft.com/office/drawing/2014/chartex" xmlns:cx1="http://schemas.microsoft.com/office/drawing/2015/9/8/chartex" xmlns:cx2="http://schemas.microsoft.com/office/drawing/2015/10/21/chartex" xmlns:cx3="http://schemas.microsoft.com/office/drawing/2016/5/9/chartex" xmlns:cx4="http://schemas.microsoft.com/office/drawing/2016/5/10/chartex" xmlns:cx5="http://schemas.microsoft.com/office/drawing/2016/5/11/chartex" xmlns:cx6="http://schemas.microsoft.com/office/drawing/2016/5/12/chartex" xmlns:cx7="http://schemas.microsoft.com/office/drawing/2016/5/13/chartex" xmlns:cx8="http://schemas.microsoft.com/office/drawing/2016/5/14/chartex" xmlns:mc="http://schemas.openxmlformats.org/markup-compatibility/2006" xmlns:aink="http://schemas.microsoft.com/office/drawing/2016/ink" xmlns:am3d="http://schemas.microsoft.com/office/drawing/2017/model3d" xmlns:o="urn:schemas-microsoft-com:office:office" xmlns:oel="http://schemas.microsoft.com/office/2019/extlst" xmlns:r="http://schemas.openxmlformats.org/officeDocument/2006/relationships" xmlns:m="http://schemas.openxmlformats.org/officeDocument/2006/math" xmlns:v="urn:schemas-microsoft-com:vml" xmlns:wp14="http://schemas.microsoft.com/office/word/2010/wordprocessingDrawing" xmlns:wp="http://schemas.openxmlformats.org/drawingml/2006/wordprocessingDrawing" xmlns:w10="urn:schemas-microsoft-com:office:word" xmlns:w="http://schemas.openxmlformats.org/wordprocessingml/2006/main" xmlns:w14="http://schemas.microsoft.com/office/word/2010/wordml" xmlns:w15="http://schemas.microsoft.com/office/word/2012/wordml" xmlns:w16cex="http://schemas.microsoft.com/office/word/2018/wordml/cex" xmlns:w16cid="http://schemas.microsoft.com/office/word/2016/wordml/cid" xmlns:w16="http://schemas.microsoft.com/office/word/2018/wordml" xmlns:w16sdtdh="http://schemas.microsoft.com/office/word/2020/wordml/sdtdatahash" xmlns:w16se="http://schemas.microsoft.com/office/word/2015/wordml/symex" xmlns:wpg="http://schemas.microsoft.com/office/word/2010/wordprocessingGroup" xmlns:wpi="http://schemas.microsoft.com/office/word/2010/wordprocessingInk" xmlns:wne="http://schemas.microsoft.com/office/word/2006/wordml" xmlns:wps="http://schemas.microsoft.com/office/word/2010/wordprocessingShape" mc:Ignorable="w14 w15 w16se w16cid w16 w16cex w16sdtdh wp14">
+<w:ftr xmlns:wpc="http://schemas.microsoft.com/office/word/2010/wordprocessingCanvas" xmlns:cx="http://schemas.microsoft.com/office/drawing/2014/chartex" xmlns:cx1="http://schemas.microsoft.com/office/drawing/2015/9/8/chartex" xmlns:cx2="http://schemas.microsoft.com/office/drawing/2015/10/21/chartex" xmlns:cx3="http://schemas.microsoft.com/office/drawing/2016/5/9/chartex" xmlns:cx4="http://schemas.microsoft.com/office/drawing/2016/5/10/chartex" xmlns:cx5="http://schemas.microsoft.com/office/drawing/2016/5/11/chartex" xmlns:cx6="http://schemas.microsoft.com/office/drawing/2016/5/12/chartex" xmlns:cx7="http://schemas.microsoft.com/office/drawing/2016/5/13/chartex" xmlns:cx8="http://schemas.microsoft.com/office/drawing/2016/5/14/chartex" xmlns:mc="http://schemas.openxmlformats.org/markup-compatibility/2006" xmlns:aink="http://schemas.microsoft.com/office/drawing/2016/ink" xmlns:am3d="http://schemas.microsoft.com/office/drawing/2017/model3d" xmlns:o="urn:schemas-microsoft-com:office:office" xmlns:oel="http://schemas.microsoft.com/office/2019/extlst" xmlns:r="http://schemas.openxmlformats.org/officeDocument/2006/relationships" xmlns:m="http://schemas.openxmlformats.org/officeDocument/2006/math" xmlns:v="urn:schemas-microsoft-com:vml" xmlns:wp14="http://schemas.microsoft.com/office/word/2010/wordprocessingDrawing" xmlns:wp="http://schemas.openxmlformats.org/drawingml/2006/wordprocessingDrawing" xmlns:w10="urn:schemas-microsoft-com:office:word" xmlns:w="http://schemas.openxmlformats.org/wordprocessingml/2006/main" xmlns:w14="http://schemas.microsoft.com/office/word/2010/wordml" xmlns:w15="http://schemas.microsoft.com/office/word/2012/wordml" xmlns:w16cex="http://schemas.microsoft.com/office/word/2018/wordml/cex" xmlns:w16cid="http://schemas.microsoft.com/office/word/2016/wordml/cid" xmlns:w16="http://schemas.microsoft.com/office/word/2018/wordml" xmlns:w16du="http://schemas.microsoft.com/office/word/2023/wordml/word16du" xmlns:w16sdtdh="http://schemas.microsoft.com/office/word/2020/wordml/sdtdatahash" xmlns:w16se="http://schemas.microsoft.com/office/word/2015/wordml/symex" xmlns:wpg="http://schemas.microsoft.com/office/word/2010/wordprocessingGroup" xmlns:wpi="http://schemas.microsoft.com/office/word/2010/wordprocessingInk" xmlns:wne="http://schemas.microsoft.com/office/word/2006/wordml" xmlns:wps="http://schemas.microsoft.com/office/word/2010/wordprocessingShape" mc:Ignorable="w14 w15 w16se w16cid w16 w16cex w16sdtdh w16du wp14">
   <w:p>
     <w:pPr>
       <w:pStyle w:val="Footer"/>
@@ -17190,7 +18091,7 @@
       <mc:AlternateContent>
         <mc:Choice Requires="wpg">
           <w:drawing>
-            <wp:anchor distT="0" distB="0" distL="114300" distR="114300" simplePos="0" relativeHeight="251659264" behindDoc="0" locked="0" layoutInCell="0" allowOverlap="1" wp14:anchorId="4FF1FBD5" wp14:editId="1156FE1D">
+            <wp:anchor distT="0" distB="0" distL="114300" distR="114300" simplePos="0" relativeHeight="251659264" behindDoc="0" locked="0" layoutInCell="0" allowOverlap="1" wp14:anchorId="5D8ED167" wp14:editId="4B044581">
               <wp:simplePos x="0" y="0"/>
               <wp:positionH relativeFrom="page">
                 <wp:align>center</wp:align>
@@ -17303,7 +18204,7 @@
         </mc:Choice>
         <mc:Fallback>
           <w:pict>
-            <v:group w14:anchorId="4ED61F67" id="Group 441" o:spid="_x0000_s1026" style="position:absolute;margin-left:0;margin-top:0;width:610.8pt;height:64.8pt;flip:y;z-index:251659264;mso-width-percent:1000;mso-height-percent:910;mso-position-horizontal:center;mso-position-horizontal-relative:page;mso-position-vertical:bottom;mso-position-vertical-relative:page;mso-width-percent:1000;mso-height-percent:910;mso-height-relative:bottom-margin-area" coordorigin="8,9" coordsize="12208,1439" o:gfxdata="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" o:allowincell="f">
+            <v:group w14:anchorId="2E0D66DD" id="Group 441" o:spid="_x0000_s1026" style="position:absolute;margin-left:0;margin-top:0;width:610.8pt;height:64.8pt;flip:y;z-index:251659264;mso-width-percent:1000;mso-height-percent:910;mso-position-horizontal:center;mso-position-horizontal-relative:page;mso-position-vertical:bottom;mso-position-vertical-relative:page;mso-width-percent:1000;mso-height-percent:910;mso-height-relative:bottom-margin-area" coordorigin="8,9" coordsize="12208,1439" o:gfxdata="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" o:allowincell="f">
               <v:shapetype id="_x0000_t32" coordsize="21600,21600" o:spt="32" o:oned="t" path="m,l21600,21600e" filled="f">
                 <v:path arrowok="t" fillok="f" o:connecttype="none"/>
                 <o:lock v:ext="edit" shapetype="t"/>
@@ -17324,7 +18225,7 @@
       <mc:AlternateContent>
         <mc:Choice Requires="wps">
           <w:drawing>
-            <wp:anchor distT="0" distB="0" distL="114300" distR="114300" simplePos="0" relativeHeight="251661312" behindDoc="0" locked="0" layoutInCell="1" allowOverlap="1" wp14:anchorId="515F48F2" wp14:editId="4F7E3E69">
+            <wp:anchor distT="0" distB="0" distL="114300" distR="114300" simplePos="0" relativeHeight="251661312" behindDoc="0" locked="0" layoutInCell="1" allowOverlap="1" wp14:anchorId="7DEB495D" wp14:editId="466A7D61">
               <wp:simplePos x="0" y="0"/>
               <wp:positionH relativeFrom="leftMargin">
                 <wp:align>center</wp:align>
@@ -17382,7 +18283,7 @@
         </mc:Choice>
         <mc:Fallback>
           <w:pict>
-            <v:rect w14:anchorId="2B82153A" id="Rectangle 444" o:spid="_x0000_s1026" style="position:absolute;margin-left:0;margin-top:0;width:7.15pt;height:64.8pt;z-index:251661312;visibility:visible;mso-wrap-style:square;mso-width-percent:0;mso-height-percent:900;mso-wrap-distance-left:9pt;mso-wrap-distance-top:0;mso-wrap-distance-right:9pt;mso-wrap-distance-bottom:0;mso-position-horizontal:center;mso-position-horizontal-relative:left-margin-area;mso-position-vertical:bottom;mso-position-vertical-relative:page;mso-width-percent:0;mso-height-percent:900;mso-width-relative:page;mso-height-relative:bottom-margin-area;v-text-anchor:top" o:gfxdata="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" fillcolor="#918485 [3208]" strokecolor="#d34817 [3204]">
+            <v:rect w14:anchorId="2194BA0D" id="Rectangle 444" o:spid="_x0000_s1026" style="position:absolute;margin-left:0;margin-top:0;width:7.15pt;height:64.8pt;z-index:251661312;visibility:visible;mso-wrap-style:square;mso-width-percent:0;mso-height-percent:900;mso-wrap-distance-left:9pt;mso-wrap-distance-top:0;mso-wrap-distance-right:9pt;mso-wrap-distance-bottom:0;mso-position-horizontal:center;mso-position-horizontal-relative:left-margin-area;mso-position-vertical:bottom;mso-position-vertical-relative:page;mso-width-percent:0;mso-height-percent:900;mso-width-relative:page;mso-height-relative:bottom-margin-area;v-text-anchor:top" o:gfxdata="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" fillcolor="#918485 [3208]" strokecolor="#d34817 [3204]">
               <w10:wrap anchorx="margin" anchory="page"/>
             </v:rect>
           </w:pict>
@@ -17397,7 +18298,7 @@
       <mc:AlternateContent>
         <mc:Choice Requires="wps">
           <w:drawing>
-            <wp:anchor distT="0" distB="0" distL="114300" distR="114300" simplePos="0" relativeHeight="251660288" behindDoc="0" locked="0" layoutInCell="1" allowOverlap="1" wp14:anchorId="392D1B76" wp14:editId="12834521">
+            <wp:anchor distT="0" distB="0" distL="114300" distR="114300" simplePos="0" relativeHeight="251660288" behindDoc="0" locked="0" layoutInCell="1" allowOverlap="1" wp14:anchorId="7E58D12B" wp14:editId="305D6425">
               <wp:simplePos x="0" y="0"/>
               <wp:positionH relativeFrom="rightMargin">
                 <wp:align>center</wp:align>
@@ -17455,7 +18356,7 @@
         </mc:Choice>
         <mc:Fallback>
           <w:pict>
-            <v:rect w14:anchorId="0E56E464" id="Rectangle 445" o:spid="_x0000_s1026" style="position:absolute;margin-left:0;margin-top:0;width:7.2pt;height:64.8pt;z-index:251660288;visibility:visible;mso-wrap-style:square;mso-width-percent:0;mso-height-percent:900;mso-wrap-distance-left:9pt;mso-wrap-distance-top:0;mso-wrap-distance-right:9pt;mso-wrap-distance-bottom:0;mso-position-horizontal:center;mso-position-horizontal-relative:right-margin-area;mso-position-vertical:bottom;mso-position-vertical-relative:page;mso-width-percent:0;mso-height-percent:900;mso-width-relative:page;mso-height-relative:bottom-margin-area;v-text-anchor:top" o:gfxdata="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" fillcolor="#918485 [3208]" strokecolor="#d34817 [3204]">
+            <v:rect w14:anchorId="2B623A72" id="Rectangle 445" o:spid="_x0000_s1026" style="position:absolute;margin-left:0;margin-top:0;width:7.2pt;height:64.8pt;z-index:251660288;visibility:visible;mso-wrap-style:square;mso-width-percent:0;mso-height-percent:900;mso-wrap-distance-left:9pt;mso-wrap-distance-top:0;mso-wrap-distance-right:9pt;mso-wrap-distance-bottom:0;mso-position-horizontal:center;mso-position-horizontal-relative:right-margin-area;mso-position-vertical:bottom;mso-position-vertical-relative:page;mso-width-percent:0;mso-height-percent:900;mso-width-relative:page;mso-height-relative:bottom-margin-area;v-text-anchor:top" o:gfxdata="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" fillcolor="#918485 [3208]" strokecolor="#d34817 [3204]">
               <w10:wrap anchorx="margin" anchory="page"/>
             </v:rect>
           </w:pict>
@@ -17467,7 +18368,7 @@
 </file>
 
 <file path=word/footer2.xml><?xml version="1.0" encoding="utf-8"?>
-<w:ftr xmlns:wpc="http://schemas.microsoft.com/office/word/2010/wordprocessingCanvas" xmlns:cx="http://schemas.microsoft.com/office/drawing/2014/chartex" xmlns:cx1="http://schemas.microsoft.com/office/drawing/2015/9/8/chartex" xmlns:cx2="http://schemas.microsoft.com/office/drawing/2015/10/21/chartex" xmlns:cx3="http://schemas.microsoft.com/office/drawing/2016/5/9/chartex" xmlns:cx4="http://schemas.microsoft.com/office/drawing/2016/5/10/chartex" xmlns:cx5="http://schemas.microsoft.com/office/drawing/2016/5/11/chartex" xmlns:cx6="http://schemas.microsoft.com/office/drawing/2016/5/12/chartex" xmlns:cx7="http://schemas.microsoft.com/office/drawing/2016/5/13/chartex" xmlns:cx8="http://schemas.microsoft.com/office/drawing/2016/5/14/chartex" xmlns:mc="http://schemas.openxmlformats.org/markup-compatibility/2006" xmlns:aink="http://schemas.microsoft.com/office/drawing/2016/ink" xmlns:am3d="http://schemas.microsoft.com/office/drawing/2017/model3d" xmlns:o="urn:schemas-microsoft-com:office:office" xmlns:oel="http://schemas.microsoft.com/office/2019/extlst" xmlns:r="http://schemas.openxmlformats.org/officeDocument/2006/relationships" xmlns:m="http://schemas.openxmlformats.org/officeDocument/2006/math" xmlns:v="urn:schemas-microsoft-com:vml" xmlns:wp14="http://schemas.microsoft.com/office/word/2010/wordprocessingDrawing" xmlns:wp="http://schemas.openxmlformats.org/drawingml/2006/wordprocessingDrawing" xmlns:w10="urn:schemas-microsoft-com:office:word" xmlns:w="http://schemas.openxmlformats.org/wordprocessingml/2006/main" xmlns:w14="http://schemas.microsoft.com/office/word/2010/wordml" xmlns:w15="http://schemas.microsoft.com/office/word/2012/wordml" xmlns:w16cex="http://schemas.microsoft.com/office/word/2018/wordml/cex" xmlns:w16cid="http://schemas.microsoft.com/office/word/2016/wordml/cid" xmlns:w16="http://schemas.microsoft.com/office/word/2018/wordml" xmlns:w16sdtdh="http://schemas.microsoft.com/office/word/2020/wordml/sdtdatahash" xmlns:w16se="http://schemas.microsoft.com/office/word/2015/wordml/symex" xmlns:wpg="http://schemas.microsoft.com/office/word/2010/wordprocessingGroup" xmlns:wpi="http://schemas.microsoft.com/office/word/2010/wordprocessingInk" xmlns:wne="http://schemas.microsoft.com/office/word/2006/wordml" xmlns:wps="http://schemas.microsoft.com/office/word/2010/wordprocessingShape" mc:Ignorable="w14 w15 w16se w16cid w16 w16cex w16sdtdh wp14">
+<w:ftr xmlns:wpc="http://schemas.microsoft.com/office/word/2010/wordprocessingCanvas" xmlns:cx="http://schemas.microsoft.com/office/drawing/2014/chartex" xmlns:cx1="http://schemas.microsoft.com/office/drawing/2015/9/8/chartex" xmlns:cx2="http://schemas.microsoft.com/office/drawing/2015/10/21/chartex" xmlns:cx3="http://schemas.microsoft.com/office/drawing/2016/5/9/chartex" xmlns:cx4="http://schemas.microsoft.com/office/drawing/2016/5/10/chartex" xmlns:cx5="http://schemas.microsoft.com/office/drawing/2016/5/11/chartex" xmlns:cx6="http://schemas.microsoft.com/office/drawing/2016/5/12/chartex" xmlns:cx7="http://schemas.microsoft.com/office/drawing/2016/5/13/chartex" xmlns:cx8="http://schemas.microsoft.com/office/drawing/2016/5/14/chartex" xmlns:mc="http://schemas.openxmlformats.org/markup-compatibility/2006" xmlns:aink="http://schemas.microsoft.com/office/drawing/2016/ink" xmlns:am3d="http://schemas.microsoft.com/office/drawing/2017/model3d" xmlns:o="urn:schemas-microsoft-com:office:office" xmlns:oel="http://schemas.microsoft.com/office/2019/extlst" xmlns:r="http://schemas.openxmlformats.org/officeDocument/2006/relationships" xmlns:m="http://schemas.openxmlformats.org/officeDocument/2006/math" xmlns:v="urn:schemas-microsoft-com:vml" xmlns:wp14="http://schemas.microsoft.com/office/word/2010/wordprocessingDrawing" xmlns:wp="http://schemas.openxmlformats.org/drawingml/2006/wordprocessingDrawing" xmlns:w10="urn:schemas-microsoft-com:office:word" xmlns:w="http://schemas.openxmlformats.org/wordprocessingml/2006/main" xmlns:w14="http://schemas.microsoft.com/office/word/2010/wordml" xmlns:w15="http://schemas.microsoft.com/office/word/2012/wordml" xmlns:w16cex="http://schemas.microsoft.com/office/word/2018/wordml/cex" xmlns:w16cid="http://schemas.microsoft.com/office/word/2016/wordml/cid" xmlns:w16="http://schemas.microsoft.com/office/word/2018/wordml" xmlns:w16du="http://schemas.microsoft.com/office/word/2023/wordml/word16du" xmlns:w16sdtdh="http://schemas.microsoft.com/office/word/2020/wordml/sdtdatahash" xmlns:w16se="http://schemas.microsoft.com/office/word/2015/wordml/symex" xmlns:wpg="http://schemas.microsoft.com/office/word/2010/wordprocessingGroup" xmlns:wpi="http://schemas.microsoft.com/office/word/2010/wordprocessingInk" xmlns:wne="http://schemas.microsoft.com/office/word/2006/wordml" xmlns:wps="http://schemas.microsoft.com/office/word/2010/wordprocessingShape" mc:Ignorable="w14 w15 w16se w16cid w16 w16cex w16sdtdh w16du wp14">
   <w:p>
     <w:pPr>
       <w:pStyle w:val="Footer"/>
@@ -17480,7 +18381,7 @@
       <mc:AlternateContent>
         <mc:Choice Requires="wps">
           <w:drawing>
-            <wp:anchor distT="0" distB="0" distL="114300" distR="114300" simplePos="0" relativeHeight="251671552" behindDoc="0" locked="0" layoutInCell="1" allowOverlap="1" wp14:anchorId="50FFAC7F" wp14:editId="7B897619">
+            <wp:anchor distT="0" distB="0" distL="114300" distR="114300" simplePos="0" relativeHeight="251671552" behindDoc="0" locked="0" layoutInCell="1" allowOverlap="1" wp14:anchorId="09D7AD4C" wp14:editId="321FE585">
               <wp:simplePos x="0" y="0"/>
               <wp:positionH relativeFrom="margin">
                 <wp:align>center</wp:align>
@@ -17540,7 +18441,13 @@
                             <w:rPr>
                               <w:lang w:val="nl-NL"/>
                             </w:rPr>
-                            <w:t>1/30/2023 10:13:19 PM</w:t>
+                            <w:t xml:space="preserve">18-4-2024 </w:t>
+                          </w:r>
+                          <w:r>
+                            <w:rPr>
+                              <w:lang w:val="nl-NL"/>
+                            </w:rPr>
+                            <w:t>20:54:25</w:t>
                           </w:r>
                         </w:p>
                       </w:txbxContent>
@@ -17562,7 +18469,7 @@
         </mc:Choice>
         <mc:Fallback>
           <w:pict>
-            <v:rect w14:anchorId="50FFAC7F" id="Rectangle 459" o:spid="_x0000_s1030" style="position:absolute;margin-left:0;margin-top:0;width:467.65pt;height:58.3pt;z-index:251671552;visibility:visible;mso-wrap-style:square;mso-width-percent:1000;mso-height-percent:810;mso-wrap-distance-left:9pt;mso-wrap-distance-top:0;mso-wrap-distance-right:9pt;mso-wrap-distance-bottom:0;mso-position-horizontal:center;mso-position-horizontal-relative:margin;mso-position-vertical:bottom;mso-position-vertical-relative:page;mso-width-percent:1000;mso-height-percent:810;mso-width-relative:margin;mso-height-relative:bottom-margin-area;v-text-anchor:top" o:gfxdata="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" filled="f" stroked="f">
+            <v:rect w14:anchorId="09D7AD4C" id="Rectangle 459" o:spid="_x0000_s1030" style="position:absolute;margin-left:0;margin-top:0;width:467.65pt;height:58.3pt;z-index:251671552;visibility:visible;mso-wrap-style:square;mso-width-percent:1000;mso-height-percent:810;mso-wrap-distance-left:9pt;mso-wrap-distance-top:0;mso-wrap-distance-right:9pt;mso-wrap-distance-bottom:0;mso-position-horizontal:center;mso-position-horizontal-relative:margin;mso-position-vertical:bottom;mso-position-vertical-relative:page;mso-width-percent:1000;mso-height-percent:810;mso-width-relative:margin;mso-height-relative:bottom-margin-area;v-text-anchor:top" o:gfxdata="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" filled="f" stroked="f">
               <v:textbox inset=",0">
                 <w:txbxContent>
                   <w:p>
@@ -17573,7 +18480,13 @@
                       <w:rPr>
                         <w:lang w:val="nl-NL"/>
                       </w:rPr>
-                      <w:t>1/30/2023 10:13:19 PM</w:t>
+                      <w:t xml:space="preserve">18-4-2024 </w:t>
+                    </w:r>
+                    <w:r>
+                      <w:rPr>
+                        <w:lang w:val="nl-NL"/>
+                      </w:rPr>
+                      <w:t>20:54:25</w:t>
                     </w:r>
                   </w:p>
                 </w:txbxContent>
@@ -17592,7 +18505,7 @@
       <mc:AlternateContent>
         <mc:Choice Requires="wpg">
           <w:drawing>
-            <wp:anchor distT="0" distB="0" distL="114300" distR="114300" simplePos="0" relativeHeight="251670528" behindDoc="0" locked="0" layoutInCell="1" allowOverlap="1" wp14:anchorId="6384A7D9" wp14:editId="732818F4">
+            <wp:anchor distT="0" distB="0" distL="114300" distR="114300" simplePos="0" relativeHeight="251670528" behindDoc="0" locked="0" layoutInCell="1" allowOverlap="1" wp14:anchorId="0CB4FFE7" wp14:editId="16C9F991">
               <wp:simplePos x="0" y="0"/>
               <wp:positionH relativeFrom="rightMargin">
                 <wp:align>left</wp:align>
@@ -17731,7 +18644,7 @@
         </mc:Choice>
         <mc:Fallback>
           <w:pict>
-            <v:group w14:anchorId="67EB48CC" id="Group 460" o:spid="_x0000_s1026" style="position:absolute;margin-left:0;margin-top:0;width:6pt;height:66pt;z-index:251670528;mso-height-percent:780;mso-position-horizontal:left;mso-position-horizontal-relative:right-margin-area;mso-position-vertical:bottom;mso-position-vertical-relative:page;mso-height-percent:780;mso-height-relative:bottom-margin-area" coordorigin="2820,4935" coordsize="120,1320" o:gfxdata="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">
+            <v:group w14:anchorId="09DD16F9" id="Group 460" o:spid="_x0000_s1026" style="position:absolute;margin-left:0;margin-top:0;width:6pt;height:66pt;z-index:251670528;mso-height-percent:780;mso-position-horizontal:left;mso-position-horizontal-relative:right-margin-area;mso-position-vertical:bottom;mso-position-vertical-relative:page;mso-height-percent:780;mso-height-relative:bottom-margin-area" coordorigin="2820,4935" coordsize="120,1320" o:gfxdata="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">
               <v:shapetype id="_x0000_t32" coordsize="21600,21600" o:spt="32" o:oned="t" path="m,l21600,21600e" filled="f">
                 <v:path arrowok="t" fillok="f" o:connecttype="none"/>
                 <o:lock v:ext="edit" shapetype="t"/>
@@ -17750,7 +18663,7 @@
 </file>
 
 <file path=word/footnotes.xml><?xml version="1.0" encoding="utf-8"?>
-<w:footnotes xmlns:wpc="http://schemas.microsoft.com/office/word/2010/wordprocessingCanvas" xmlns:cx="http://schemas.microsoft.com/office/drawing/2014/chartex" xmlns:cx1="http://schemas.microsoft.com/office/drawing/2015/9/8/chartex" xmlns:cx2="http://schemas.microsoft.com/office/drawing/2015/10/21/chartex" xmlns:cx3="http://schemas.microsoft.com/office/drawing/2016/5/9/chartex" xmlns:cx4="http://schemas.microsoft.com/office/drawing/2016/5/10/chartex" xmlns:cx5="http://schemas.microsoft.com/office/drawing/2016/5/11/chartex" xmlns:cx6="http://schemas.microsoft.com/office/drawing/2016/5/12/chartex" xmlns:cx7="http://schemas.microsoft.com/office/drawing/2016/5/13/chartex" xmlns:cx8="http://schemas.microsoft.com/office/drawing/2016/5/14/chartex" xmlns:mc="http://schemas.openxmlformats.org/markup-compatibility/2006" xmlns:aink="http://schemas.microsoft.com/office/drawing/2016/ink" xmlns:am3d="http://schemas.microsoft.com/office/drawing/2017/model3d" xmlns:o="urn:schemas-microsoft-com:office:office" xmlns:oel="http://schemas.microsoft.com/office/2019/extlst" xmlns:r="http://schemas.openxmlformats.org/officeDocument/2006/relationships" xmlns:m="http://schemas.openxmlformats.org/officeDocument/2006/math" xmlns:v="urn:schemas-microsoft-com:vml" xmlns:wp14="http://schemas.microsoft.com/office/word/2010/wordprocessingDrawing" xmlns:wp="http://schemas.openxmlformats.org/drawingml/2006/wordprocessingDrawing" xmlns:w10="urn:schemas-microsoft-com:office:word" xmlns:w="http://schemas.openxmlformats.org/wordprocessingml/2006/main" xmlns:w14="http://schemas.microsoft.com/office/word/2010/wordml" xmlns:w15="http://schemas.microsoft.com/office/word/2012/wordml" xmlns:w16cex="http://schemas.microsoft.com/office/word/2018/wordml/cex" xmlns:w16cid="http://schemas.microsoft.com/office/word/2016/wordml/cid" xmlns:w16="http://schemas.microsoft.com/office/word/2018/wordml" xmlns:w16sdtdh="http://schemas.microsoft.com/office/word/2020/wordml/sdtdatahash" xmlns:w16se="http://schemas.microsoft.com/office/word/2015/wordml/symex" xmlns:wpg="http://schemas.microsoft.com/office/word/2010/wordprocessingGroup" xmlns:wpi="http://schemas.microsoft.com/office/word/2010/wordprocessingInk" xmlns:wne="http://schemas.microsoft.com/office/word/2006/wordml" xmlns:wps="http://schemas.microsoft.com/office/word/2010/wordprocessingShape" mc:Ignorable="w14 w15 w16se w16cid w16 w16cex w16sdtdh wp14">
+<w:footnotes xmlns:wpc="http://schemas.microsoft.com/office/word/2010/wordprocessingCanvas" xmlns:cx="http://schemas.microsoft.com/office/drawing/2014/chartex" xmlns:cx1="http://schemas.microsoft.com/office/drawing/2015/9/8/chartex" xmlns:cx2="http://schemas.microsoft.com/office/drawing/2015/10/21/chartex" xmlns:cx3="http://schemas.microsoft.com/office/drawing/2016/5/9/chartex" xmlns:cx4="http://schemas.microsoft.com/office/drawing/2016/5/10/chartex" xmlns:cx5="http://schemas.microsoft.com/office/drawing/2016/5/11/chartex" xmlns:cx6="http://schemas.microsoft.com/office/drawing/2016/5/12/chartex" xmlns:cx7="http://schemas.microsoft.com/office/drawing/2016/5/13/chartex" xmlns:cx8="http://schemas.microsoft.com/office/drawing/2016/5/14/chartex" xmlns:mc="http://schemas.openxmlformats.org/markup-compatibility/2006" xmlns:aink="http://schemas.microsoft.com/office/drawing/2016/ink" xmlns:am3d="http://schemas.microsoft.com/office/drawing/2017/model3d" xmlns:o="urn:schemas-microsoft-com:office:office" xmlns:oel="http://schemas.microsoft.com/office/2019/extlst" xmlns:r="http://schemas.openxmlformats.org/officeDocument/2006/relationships" xmlns:m="http://schemas.openxmlformats.org/officeDocument/2006/math" xmlns:v="urn:schemas-microsoft-com:vml" xmlns:wp14="http://schemas.microsoft.com/office/word/2010/wordprocessingDrawing" xmlns:wp="http://schemas.openxmlformats.org/drawingml/2006/wordprocessingDrawing" xmlns:w10="urn:schemas-microsoft-com:office:word" xmlns:w="http://schemas.openxmlformats.org/wordprocessingml/2006/main" xmlns:w14="http://schemas.microsoft.com/office/word/2010/wordml" xmlns:w15="http://schemas.microsoft.com/office/word/2012/wordml" xmlns:w16cex="http://schemas.microsoft.com/office/word/2018/wordml/cex" xmlns:w16cid="http://schemas.microsoft.com/office/word/2016/wordml/cid" xmlns:w16="http://schemas.microsoft.com/office/word/2018/wordml" xmlns:w16du="http://schemas.microsoft.com/office/word/2023/wordml/word16du" xmlns:w16sdtdh="http://schemas.microsoft.com/office/word/2020/wordml/sdtdatahash" xmlns:w16se="http://schemas.microsoft.com/office/word/2015/wordml/symex" xmlns:wpg="http://schemas.microsoft.com/office/word/2010/wordprocessingGroup" xmlns:wpi="http://schemas.microsoft.com/office/word/2010/wordprocessingInk" xmlns:wne="http://schemas.microsoft.com/office/word/2006/wordml" xmlns:wps="http://schemas.microsoft.com/office/word/2010/wordprocessingShape" mc:Ignorable="w14 w15 w16se w16cid w16 w16cex w16sdtdh w16du wp14">
   <w:footnote w:type="separator" w:id="-1">
     <w:p>
       <w:r>
@@ -17803,7 +18716,21 @@
         <w:rPr>
           <w:lang w:val="en-US"/>
         </w:rPr>
-        <w:t xml:space="preserve">Actually, this will only replace text in the body of the document, and not in headers, footers, end- or footnotes. So this </w:t>
+        <w:t xml:space="preserve">Actually, this will only replace text in the body of the document, and not in headers, footers, end- or footnotes. </w:t>
+      </w:r>
+      <w:proofErr w:type="gramStart"/>
+      <w:r>
+        <w:rPr>
+          <w:lang w:val="en-US"/>
+        </w:rPr>
+        <w:t>So</w:t>
+      </w:r>
+      <w:proofErr w:type="gramEnd"/>
+      <w:r>
+        <w:rPr>
+          <w:lang w:val="en-US"/>
+        </w:rPr>
+        <w:t xml:space="preserve"> this </w:t>
       </w:r>
       <w:r>
         <w:t>won’t work as expected. But you can use code here.</w:t>
@@ -17814,7 +18741,7 @@
 </file>
 
 <file path=word/header1.xml><?xml version="1.0" encoding="utf-8"?>
-<w:hdr xmlns:wpc="http://schemas.microsoft.com/office/word/2010/wordprocessingCanvas" xmlns:cx="http://schemas.microsoft.com/office/drawing/2014/chartex" xmlns:cx1="http://schemas.microsoft.com/office/drawing/2015/9/8/chartex" xmlns:cx2="http://schemas.microsoft.com/office/drawing/2015/10/21/chartex" xmlns:cx3="http://schemas.microsoft.com/office/drawing/2016/5/9/chartex" xmlns:cx4="http://schemas.microsoft.com/office/drawing/2016/5/10/chartex" xmlns:cx5="http://schemas.microsoft.com/office/drawing/2016/5/11/chartex" xmlns:cx6="http://schemas.microsoft.com/office/drawing/2016/5/12/chartex" xmlns:cx7="http://schemas.microsoft.com/office/drawing/2016/5/13/chartex" xmlns:cx8="http://schemas.microsoft.com/office/drawing/2016/5/14/chartex" xmlns:mc="http://schemas.openxmlformats.org/markup-compatibility/2006" xmlns:aink="http://schemas.microsoft.com/office/drawing/2016/ink" xmlns:am3d="http://schemas.microsoft.com/office/drawing/2017/model3d" xmlns:o="urn:schemas-microsoft-com:office:office" xmlns:oel="http://schemas.microsoft.com/office/2019/extlst" xmlns:r="http://schemas.openxmlformats.org/officeDocument/2006/relationships" xmlns:m="http://schemas.openxmlformats.org/officeDocument/2006/math" xmlns:v="urn:schemas-microsoft-com:vml" xmlns:wp14="http://schemas.microsoft.com/office/word/2010/wordprocessingDrawing" xmlns:wp="http://schemas.openxmlformats.org/drawingml/2006/wordprocessingDrawing" xmlns:w10="urn:schemas-microsoft-com:office:word" xmlns:w="http://schemas.openxmlformats.org/wordprocessingml/2006/main" xmlns:w14="http://schemas.microsoft.com/office/word/2010/wordml" xmlns:w15="http://schemas.microsoft.com/office/word/2012/wordml" xmlns:w16cex="http://schemas.microsoft.com/office/word/2018/wordml/cex" xmlns:w16cid="http://schemas.microsoft.com/office/word/2016/wordml/cid" xmlns:w16="http://schemas.microsoft.com/office/word/2018/wordml" xmlns:w16sdtdh="http://schemas.microsoft.com/office/word/2020/wordml/sdtdatahash" xmlns:w16se="http://schemas.microsoft.com/office/word/2015/wordml/symex" xmlns:wpg="http://schemas.microsoft.com/office/word/2010/wordprocessingGroup" xmlns:wpi="http://schemas.microsoft.com/office/word/2010/wordprocessingInk" xmlns:wne="http://schemas.microsoft.com/office/word/2006/wordml" xmlns:wps="http://schemas.microsoft.com/office/word/2010/wordprocessingShape" mc:Ignorable="w14 w15 w16se w16cid w16 w16cex w16sdtdh wp14">
+<w:hdr xmlns:wpc="http://schemas.microsoft.com/office/word/2010/wordprocessingCanvas" xmlns:cx="http://schemas.microsoft.com/office/drawing/2014/chartex" xmlns:cx1="http://schemas.microsoft.com/office/drawing/2015/9/8/chartex" xmlns:cx2="http://schemas.microsoft.com/office/drawing/2015/10/21/chartex" xmlns:cx3="http://schemas.microsoft.com/office/drawing/2016/5/9/chartex" xmlns:cx4="http://schemas.microsoft.com/office/drawing/2016/5/10/chartex" xmlns:cx5="http://schemas.microsoft.com/office/drawing/2016/5/11/chartex" xmlns:cx6="http://schemas.microsoft.com/office/drawing/2016/5/12/chartex" xmlns:cx7="http://schemas.microsoft.com/office/drawing/2016/5/13/chartex" xmlns:cx8="http://schemas.microsoft.com/office/drawing/2016/5/14/chartex" xmlns:mc="http://schemas.openxmlformats.org/markup-compatibility/2006" xmlns:aink="http://schemas.microsoft.com/office/drawing/2016/ink" xmlns:am3d="http://schemas.microsoft.com/office/drawing/2017/model3d" xmlns:o="urn:schemas-microsoft-com:office:office" xmlns:oel="http://schemas.microsoft.com/office/2019/extlst" xmlns:r="http://schemas.openxmlformats.org/officeDocument/2006/relationships" xmlns:m="http://schemas.openxmlformats.org/officeDocument/2006/math" xmlns:v="urn:schemas-microsoft-com:vml" xmlns:wp14="http://schemas.microsoft.com/office/word/2010/wordprocessingDrawing" xmlns:wp="http://schemas.openxmlformats.org/drawingml/2006/wordprocessingDrawing" xmlns:w10="urn:schemas-microsoft-com:office:word" xmlns:w="http://schemas.openxmlformats.org/wordprocessingml/2006/main" xmlns:w14="http://schemas.microsoft.com/office/word/2010/wordml" xmlns:w15="http://schemas.microsoft.com/office/word/2012/wordml" xmlns:w16cex="http://schemas.microsoft.com/office/word/2018/wordml/cex" xmlns:w16cid="http://schemas.microsoft.com/office/word/2016/wordml/cid" xmlns:w16="http://schemas.microsoft.com/office/word/2018/wordml" xmlns:w16du="http://schemas.microsoft.com/office/word/2023/wordml/word16du" xmlns:w16sdtdh="http://schemas.microsoft.com/office/word/2020/wordml/sdtdatahash" xmlns:w16se="http://schemas.microsoft.com/office/word/2015/wordml/symex" xmlns:wpg="http://schemas.microsoft.com/office/word/2010/wordprocessingGroup" xmlns:wpi="http://schemas.microsoft.com/office/word/2010/wordprocessingInk" xmlns:wne="http://schemas.microsoft.com/office/word/2006/wordml" xmlns:wps="http://schemas.microsoft.com/office/word/2010/wordprocessingShape" mc:Ignorable="w14 w15 w16se w16cid w16 w16cex w16sdtdh w16du wp14">
   <w:p>
     <w:pPr>
       <w:pStyle w:val="Header"/>
@@ -17843,7 +18770,7 @@
       <mc:AlternateContent>
         <mc:Choice Requires="wpg">
           <w:drawing>
-            <wp:anchor distT="0" distB="0" distL="114300" distR="114300" simplePos="0" relativeHeight="251665408" behindDoc="0" locked="0" layoutInCell="1" allowOverlap="1" wp14:anchorId="1D1CFF26" wp14:editId="7C750714">
+            <wp:anchor distT="0" distB="0" distL="114300" distR="114300" simplePos="0" relativeHeight="251665408" behindDoc="0" locked="0" layoutInCell="1" allowOverlap="1" wp14:anchorId="7C360011" wp14:editId="3EAD78AC">
               <wp:simplePos x="0" y="0"/>
               <wp:positionH relativeFrom="page">
                 <wp:align>center</wp:align>
@@ -17956,7 +18883,7 @@
         </mc:Choice>
         <mc:Fallback>
           <w:pict>
-            <v:group w14:anchorId="250E9126" id="Group 468" o:spid="_x0000_s1026" style="position:absolute;margin-left:0;margin-top:0;width:791.15pt;height:1in;z-index:251665408;mso-width-percent:1000;mso-height-percent:925;mso-position-horizontal:center;mso-position-horizontal-relative:page;mso-position-vertical:top;mso-position-vertical-relative:page;mso-width-percent:1000;mso-height-percent:925;mso-height-relative:top-margin-area" coordorigin="8,9" coordsize="15823,1439" o:gfxdata="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">
+            <v:group w14:anchorId="7B3656E6" id="Group 468" o:spid="_x0000_s1026" style="position:absolute;margin-left:0;margin-top:0;width:791.15pt;height:1in;z-index:251665408;mso-width-percent:1000;mso-height-percent:925;mso-position-horizontal:center;mso-position-horizontal-relative:page;mso-position-vertical:top;mso-position-vertical-relative:page;mso-width-percent:1000;mso-height-percent:925;mso-height-relative:top-margin-area" coordorigin="8,9" coordsize="15823,1439" o:gfxdata="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">
               <v:shapetype id="_x0000_t32" coordsize="21600,21600" o:spt="32" o:oned="t" path="m,l21600,21600e" filled="f">
                 <v:path arrowok="t" fillok="f" o:connecttype="none"/>
                 <o:lock v:ext="edit" shapetype="t"/>
@@ -17978,7 +18905,7 @@
       <mc:AlternateContent>
         <mc:Choice Requires="wps">
           <w:drawing>
-            <wp:anchor distT="0" distB="0" distL="114300" distR="114300" simplePos="0" relativeHeight="251664384" behindDoc="0" locked="0" layoutInCell="1" allowOverlap="1" wp14:anchorId="309D85E6" wp14:editId="2626974E">
+            <wp:anchor distT="0" distB="0" distL="114300" distR="114300" simplePos="0" relativeHeight="251664384" behindDoc="0" locked="0" layoutInCell="1" allowOverlap="1" wp14:anchorId="1FFB38ED" wp14:editId="03C398CB">
               <wp:simplePos x="0" y="0"/>
               <wp:positionH relativeFrom="rightMargin">
                 <wp:align>center</wp:align>
@@ -18036,7 +18963,7 @@
         </mc:Choice>
         <mc:Fallback>
           <w:pict>
-            <v:rect w14:anchorId="795B4F58" id="Rectangle 471" o:spid="_x0000_s1026" style="position:absolute;margin-left:0;margin-top:0;width:7.15pt;height:64.8pt;z-index:251664384;visibility:visible;mso-wrap-style:square;mso-width-percent:0;mso-height-percent:900;mso-wrap-distance-left:9pt;mso-wrap-distance-top:0;mso-wrap-distance-right:9pt;mso-wrap-distance-bottom:0;mso-position-horizontal:center;mso-position-horizontal-relative:right-margin-area;mso-position-vertical:top;mso-position-vertical-relative:page;mso-width-percent:0;mso-height-percent:900;mso-width-relative:page;mso-height-relative:top-margin-area;v-text-anchor:top" o:gfxdata="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" fillcolor="#918485 [3208]" strokecolor="#d34817 [3204]">
+            <v:rect w14:anchorId="60E0FD02" id="Rectangle 471" o:spid="_x0000_s1026" style="position:absolute;margin-left:0;margin-top:0;width:7.15pt;height:64.8pt;z-index:251664384;visibility:visible;mso-wrap-style:square;mso-width-percent:0;mso-height-percent:900;mso-wrap-distance-left:9pt;mso-wrap-distance-top:0;mso-wrap-distance-right:9pt;mso-wrap-distance-bottom:0;mso-position-horizontal:center;mso-position-horizontal-relative:right-margin-area;mso-position-vertical:top;mso-position-vertical-relative:page;mso-width-percent:0;mso-height-percent:900;mso-width-relative:page;mso-height-relative:top-margin-area;v-text-anchor:top" o:gfxdata="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" fillcolor="#918485 [3208]" strokecolor="#d34817 [3204]">
               <w10:wrap anchorx="margin" anchory="page"/>
             </v:rect>
           </w:pict>
@@ -18052,7 +18979,7 @@
       <mc:AlternateContent>
         <mc:Choice Requires="wps">
           <w:drawing>
-            <wp:anchor distT="0" distB="0" distL="114300" distR="114300" simplePos="0" relativeHeight="251663360" behindDoc="0" locked="0" layoutInCell="1" allowOverlap="1" wp14:anchorId="31876181" wp14:editId="31B4675C">
+            <wp:anchor distT="0" distB="0" distL="114300" distR="114300" simplePos="0" relativeHeight="251663360" behindDoc="0" locked="0" layoutInCell="1" allowOverlap="1" wp14:anchorId="01C95C2C" wp14:editId="24E1AED8">
               <wp:simplePos x="0" y="0"/>
               <wp:positionH relativeFrom="leftMargin">
                 <wp:align>center</wp:align>
@@ -18110,7 +19037,7 @@
         </mc:Choice>
         <mc:Fallback>
           <w:pict>
-            <v:rect w14:anchorId="5E911C49" id="Rectangle 472" o:spid="_x0000_s1026" style="position:absolute;margin-left:0;margin-top:0;width:7.15pt;height:64.8pt;z-index:251663360;visibility:visible;mso-wrap-style:square;mso-width-percent:0;mso-height-percent:900;mso-wrap-distance-left:9pt;mso-wrap-distance-top:0;mso-wrap-distance-right:9pt;mso-wrap-distance-bottom:0;mso-position-horizontal:center;mso-position-horizontal-relative:left-margin-area;mso-position-vertical:top;mso-position-vertical-relative:page;mso-width-percent:0;mso-height-percent:900;mso-width-relative:page;mso-height-relative:top-margin-area;v-text-anchor:top" o:gfxdata="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" fillcolor="#918485 [3208]" strokecolor="#d34817 [3204]">
+            <v:rect w14:anchorId="1F89FAAA" id="Rectangle 472" o:spid="_x0000_s1026" style="position:absolute;margin-left:0;margin-top:0;width:7.15pt;height:64.8pt;z-index:251663360;visibility:visible;mso-wrap-style:square;mso-width-percent:0;mso-height-percent:900;mso-wrap-distance-left:9pt;mso-wrap-distance-top:0;mso-wrap-distance-right:9pt;mso-wrap-distance-bottom:0;mso-position-horizontal:center;mso-position-horizontal-relative:left-margin-area;mso-position-vertical:top;mso-position-vertical-relative:page;mso-width-percent:0;mso-height-percent:900;mso-width-relative:page;mso-height-relative:top-margin-area;v-text-anchor:top" o:gfxdata="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" fillcolor="#918485 [3208]" strokecolor="#d34817 [3204]">
               <w10:wrap anchorx="margin" anchory="page"/>
             </v:rect>
           </w:pict>
@@ -18122,7 +19049,7 @@
 </file>
 
 <file path=word/header2.xml><?xml version="1.0" encoding="utf-8"?>
-<w:hdr xmlns:wpc="http://schemas.microsoft.com/office/word/2010/wordprocessingCanvas" xmlns:cx="http://schemas.microsoft.com/office/drawing/2014/chartex" xmlns:cx1="http://schemas.microsoft.com/office/drawing/2015/9/8/chartex" xmlns:cx2="http://schemas.microsoft.com/office/drawing/2015/10/21/chartex" xmlns:cx3="http://schemas.microsoft.com/office/drawing/2016/5/9/chartex" xmlns:cx4="http://schemas.microsoft.com/office/drawing/2016/5/10/chartex" xmlns:cx5="http://schemas.microsoft.com/office/drawing/2016/5/11/chartex" xmlns:cx6="http://schemas.microsoft.com/office/drawing/2016/5/12/chartex" xmlns:cx7="http://schemas.microsoft.com/office/drawing/2016/5/13/chartex" xmlns:cx8="http://schemas.microsoft.com/office/drawing/2016/5/14/chartex" xmlns:mc="http://schemas.openxmlformats.org/markup-compatibility/2006" xmlns:aink="http://schemas.microsoft.com/office/drawing/2016/ink" xmlns:am3d="http://schemas.microsoft.com/office/drawing/2017/model3d" xmlns:o="urn:schemas-microsoft-com:office:office" xmlns:oel="http://schemas.microsoft.com/office/2019/extlst" xmlns:r="http://schemas.openxmlformats.org/officeDocument/2006/relationships" xmlns:m="http://schemas.openxmlformats.org/officeDocument/2006/math" xmlns:v="urn:schemas-microsoft-com:vml" xmlns:wp14="http://schemas.microsoft.com/office/word/2010/wordprocessingDrawing" xmlns:wp="http://schemas.openxmlformats.org/drawingml/2006/wordprocessingDrawing" xmlns:w10="urn:schemas-microsoft-com:office:word" xmlns:w="http://schemas.openxmlformats.org/wordprocessingml/2006/main" xmlns:w14="http://schemas.microsoft.com/office/word/2010/wordml" xmlns:w15="http://schemas.microsoft.com/office/word/2012/wordml" xmlns:w16cex="http://schemas.microsoft.com/office/word/2018/wordml/cex" xmlns:w16cid="http://schemas.microsoft.com/office/word/2016/wordml/cid" xmlns:w16="http://schemas.microsoft.com/office/word/2018/wordml" xmlns:w16sdtdh="http://schemas.microsoft.com/office/word/2020/wordml/sdtdatahash" xmlns:w16se="http://schemas.microsoft.com/office/word/2015/wordml/symex" xmlns:wpg="http://schemas.microsoft.com/office/word/2010/wordprocessingGroup" xmlns:wpi="http://schemas.microsoft.com/office/word/2010/wordprocessingInk" xmlns:wne="http://schemas.microsoft.com/office/word/2006/wordml" xmlns:wps="http://schemas.microsoft.com/office/word/2010/wordprocessingShape" mc:Ignorable="w14 w15 w16se w16cid w16 w16cex w16sdtdh wp14">
+<w:hdr xmlns:wpc="http://schemas.microsoft.com/office/word/2010/wordprocessingCanvas" xmlns:cx="http://schemas.microsoft.com/office/drawing/2014/chartex" xmlns:cx1="http://schemas.microsoft.com/office/drawing/2015/9/8/chartex" xmlns:cx2="http://schemas.microsoft.com/office/drawing/2015/10/21/chartex" xmlns:cx3="http://schemas.microsoft.com/office/drawing/2016/5/9/chartex" xmlns:cx4="http://schemas.microsoft.com/office/drawing/2016/5/10/chartex" xmlns:cx5="http://schemas.microsoft.com/office/drawing/2016/5/11/chartex" xmlns:cx6="http://schemas.microsoft.com/office/drawing/2016/5/12/chartex" xmlns:cx7="http://schemas.microsoft.com/office/drawing/2016/5/13/chartex" xmlns:cx8="http://schemas.microsoft.com/office/drawing/2016/5/14/chartex" xmlns:mc="http://schemas.openxmlformats.org/markup-compatibility/2006" xmlns:aink="http://schemas.microsoft.com/office/drawing/2016/ink" xmlns:am3d="http://schemas.microsoft.com/office/drawing/2017/model3d" xmlns:o="urn:schemas-microsoft-com:office:office" xmlns:oel="http://schemas.microsoft.com/office/2019/extlst" xmlns:r="http://schemas.openxmlformats.org/officeDocument/2006/relationships" xmlns:m="http://schemas.openxmlformats.org/officeDocument/2006/math" xmlns:v="urn:schemas-microsoft-com:vml" xmlns:wp14="http://schemas.microsoft.com/office/word/2010/wordprocessingDrawing" xmlns:wp="http://schemas.openxmlformats.org/drawingml/2006/wordprocessingDrawing" xmlns:w10="urn:schemas-microsoft-com:office:word" xmlns:w="http://schemas.openxmlformats.org/wordprocessingml/2006/main" xmlns:w14="http://schemas.microsoft.com/office/word/2010/wordml" xmlns:w15="http://schemas.microsoft.com/office/word/2012/wordml" xmlns:w16cex="http://schemas.microsoft.com/office/word/2018/wordml/cex" xmlns:w16cid="http://schemas.microsoft.com/office/word/2016/wordml/cid" xmlns:w16="http://schemas.microsoft.com/office/word/2018/wordml" xmlns:w16du="http://schemas.microsoft.com/office/word/2023/wordml/word16du" xmlns:w16sdtdh="http://schemas.microsoft.com/office/word/2020/wordml/sdtdatahash" xmlns:w16se="http://schemas.microsoft.com/office/word/2015/wordml/symex" xmlns:wpg="http://schemas.microsoft.com/office/word/2010/wordprocessingGroup" xmlns:wpi="http://schemas.microsoft.com/office/word/2010/wordprocessingInk" xmlns:wne="http://schemas.microsoft.com/office/word/2006/wordml" xmlns:wps="http://schemas.microsoft.com/office/word/2010/wordprocessingShape" mc:Ignorable="w14 w15 w16se w16cid w16 w16cex w16sdtdh w16du wp14">
   <w:p>
     <w:pPr>
       <w:pStyle w:val="Header"/>
@@ -18138,7 +19065,7 @@
       <mc:AlternateContent>
         <mc:Choice Requires="wps">
           <w:drawing>
-            <wp:anchor distT="0" distB="0" distL="114300" distR="114300" simplePos="0" relativeHeight="251668480" behindDoc="0" locked="0" layoutInCell="0" allowOverlap="1" wp14:anchorId="70EDF190" wp14:editId="7359038A">
+            <wp:anchor distT="0" distB="0" distL="114300" distR="114300" simplePos="0" relativeHeight="251668480" behindDoc="0" locked="0" layoutInCell="0" allowOverlap="1" wp14:anchorId="00FD6A6B" wp14:editId="14E83C1A">
               <wp:simplePos x="0" y="0"/>
               <wp:positionH relativeFrom="margin">
                 <wp:align>left</wp:align>
@@ -18224,7 +19151,7 @@
         </mc:Choice>
         <mc:Fallback>
           <w:pict>
-            <v:shapetype w14:anchorId="70EDF190" id="_x0000_t202" coordsize="21600,21600" o:spt="202" path="m,l,21600r21600,l21600,xe">
+            <v:shapetype w14:anchorId="00FD6A6B" id="_x0000_t202" coordsize="21600,21600" o:spt="202" path="m,l,21600r21600,l21600,xe">
               <v:stroke joinstyle="miter"/>
               <v:path gradientshapeok="t" o:connecttype="rect"/>
             </v:shapetype>
@@ -18265,7 +19192,7 @@
       <mc:AlternateContent>
         <mc:Choice Requires="wps">
           <w:drawing>
-            <wp:anchor distT="0" distB="0" distL="114300" distR="114300" simplePos="0" relativeHeight="251667456" behindDoc="0" locked="0" layoutInCell="0" allowOverlap="1" wp14:anchorId="38E9CA6E" wp14:editId="7C07BD31">
+            <wp:anchor distT="0" distB="0" distL="114300" distR="114300" simplePos="0" relativeHeight="251667456" behindDoc="0" locked="0" layoutInCell="0" allowOverlap="1" wp14:anchorId="2C5671E3" wp14:editId="0B5BD88A">
               <wp:simplePos x="0" y="0"/>
               <wp:positionH relativeFrom="page">
                 <wp:align>right</wp:align>
@@ -18333,7 +19260,16 @@
                               <w:lang w:val="nl-NL"/>
                               <w14:numForm w14:val="lining"/>
                             </w:rPr>
-                            <w:t>14</w:t>
+                            <w:t>1</w:t>
+                          </w:r>
+                          <w:r>
+                            <w:rPr>
+                              <w:noProof/>
+                              <w:color w:val="FFFFFF" w:themeColor="background1"/>
+                              <w:lang w:val="nl-NL"/>
+                              <w14:numForm w14:val="lining"/>
+                            </w:rPr>
+                            <w:t>4</w:t>
                           </w:r>
                           <w:r>
                             <w:rPr>
@@ -18363,7 +19299,7 @@
         </mc:Choice>
         <mc:Fallback>
           <w:pict>
-            <v:shape w14:anchorId="38E9CA6E" id="Text Box 476" o:spid="_x0000_s1029" type="#_x0000_t202" style="position:absolute;margin-left:20.8pt;margin-top:0;width:1in;height:13.45pt;z-index:251667456;visibility:visible;mso-wrap-style:square;mso-width-percent:1000;mso-height-percent:0;mso-wrap-distance-left:9pt;mso-wrap-distance-top:0;mso-wrap-distance-right:9pt;mso-wrap-distance-bottom:0;mso-position-horizontal:right;mso-position-horizontal-relative:page;mso-position-vertical:center;mso-position-vertical-relative:top-margin-area;mso-width-percent:1000;mso-height-percent:0;mso-width-relative:right-margin-area;mso-height-relative:page;v-text-anchor:middle" o:gfxdata="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" o:allowincell="f" fillcolor="#d34817 [3204]" stroked="f">
+            <v:shape w14:anchorId="2C5671E3" id="Text Box 476" o:spid="_x0000_s1029" type="#_x0000_t202" style="position:absolute;margin-left:20.8pt;margin-top:0;width:1in;height:13.45pt;z-index:251667456;visibility:visible;mso-wrap-style:square;mso-width-percent:1000;mso-height-percent:0;mso-wrap-distance-left:9pt;mso-wrap-distance-top:0;mso-wrap-distance-right:9pt;mso-wrap-distance-bottom:0;mso-position-horizontal:right;mso-position-horizontal-relative:page;mso-position-vertical:center;mso-position-vertical-relative:top-margin-area;mso-width-percent:1000;mso-height-percent:0;mso-width-relative:right-margin-area;mso-height-relative:page;v-text-anchor:middle" o:gfxdata="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" o:allowincell="f" fillcolor="#d34817 [3204]" stroked="f">
               <v:textbox style="mso-fit-shape-to-text:t" inset=",0,,0">
                 <w:txbxContent>
                   <w:p>
@@ -18399,7 +19335,16 @@
                         <w:lang w:val="nl-NL"/>
                         <w14:numForm w14:val="lining"/>
                       </w:rPr>
-                      <w:t>14</w:t>
+                      <w:t>1</w:t>
+                    </w:r>
+                    <w:r>
+                      <w:rPr>
+                        <w:noProof/>
+                        <w:color w:val="FFFFFF" w:themeColor="background1"/>
+                        <w:lang w:val="nl-NL"/>
+                        <w14:numForm w14:val="lining"/>
+                      </w:rPr>
+                      <w:t>4</w:t>
                     </w:r>
                     <w:r>
                       <w:rPr>
@@ -18423,7 +19368,7 @@
 </file>
 
 <file path=word/numbering.xml><?xml version="1.0" encoding="utf-8"?>
-<w:numbering xmlns:wpc="http://schemas.microsoft.com/office/word/2010/wordprocessingCanvas" xmlns:cx="http://schemas.microsoft.com/office/drawing/2014/chartex" xmlns:cx1="http://schemas.microsoft.com/office/drawing/2015/9/8/chartex" xmlns:cx2="http://schemas.microsoft.com/office/drawing/2015/10/21/chartex" xmlns:cx3="http://schemas.microsoft.com/office/drawing/2016/5/9/chartex" xmlns:cx4="http://schemas.microsoft.com/office/drawing/2016/5/10/chartex" xmlns:cx5="http://schemas.microsoft.com/office/drawing/2016/5/11/chartex" xmlns:cx6="http://schemas.microsoft.com/office/drawing/2016/5/12/chartex" xmlns:cx7="http://schemas.microsoft.com/office/drawing/2016/5/13/chartex" xmlns:cx8="http://schemas.microsoft.com/office/drawing/2016/5/14/chartex" xmlns:mc="http://schemas.openxmlformats.org/markup-compatibility/2006" xmlns:aink="http://schemas.microsoft.com/office/drawing/2016/ink" xmlns:am3d="http://schemas.microsoft.com/office/drawing/2017/model3d" xmlns:o="urn:schemas-microsoft-com:office:office" xmlns:oel="http://schemas.microsoft.com/office/2019/extlst" xmlns:r="http://schemas.openxmlformats.org/officeDocument/2006/relationships" xmlns:m="http://schemas.openxmlformats.org/officeDocument/2006/math" xmlns:v="urn:schemas-microsoft-com:vml" xmlns:wp14="http://schemas.microsoft.com/office/word/2010/wordprocessingDrawing" xmlns:wp="http://schemas.openxmlformats.org/drawingml/2006/wordprocessingDrawing" xmlns:w10="urn:schemas-microsoft-com:office:word" xmlns:w="http://schemas.openxmlformats.org/wordprocessingml/2006/main" xmlns:w14="http://schemas.microsoft.com/office/word/2010/wordml" xmlns:w15="http://schemas.microsoft.com/office/word/2012/wordml" xmlns:w16cex="http://schemas.microsoft.com/office/word/2018/wordml/cex" xmlns:w16cid="http://schemas.microsoft.com/office/word/2016/wordml/cid" xmlns:w16="http://schemas.microsoft.com/office/word/2018/wordml" xmlns:w16sdtdh="http://schemas.microsoft.com/office/word/2020/wordml/sdtdatahash" xmlns:w16se="http://schemas.microsoft.com/office/word/2015/wordml/symex" xmlns:wpg="http://schemas.microsoft.com/office/word/2010/wordprocessingGroup" xmlns:wpi="http://schemas.microsoft.com/office/word/2010/wordprocessingInk" xmlns:wne="http://schemas.microsoft.com/office/word/2006/wordml" xmlns:wps="http://schemas.microsoft.com/office/word/2010/wordprocessingShape" mc:Ignorable="w14 w15 w16se w16cid w16 w16cex w16sdtdh wp14">
+<w:numbering xmlns:wpc="http://schemas.microsoft.com/office/word/2010/wordprocessingCanvas" xmlns:cx="http://schemas.microsoft.com/office/drawing/2014/chartex" xmlns:cx1="http://schemas.microsoft.com/office/drawing/2015/9/8/chartex" xmlns:cx2="http://schemas.microsoft.com/office/drawing/2015/10/21/chartex" xmlns:cx3="http://schemas.microsoft.com/office/drawing/2016/5/9/chartex" xmlns:cx4="http://schemas.microsoft.com/office/drawing/2016/5/10/chartex" xmlns:cx5="http://schemas.microsoft.com/office/drawing/2016/5/11/chartex" xmlns:cx6="http://schemas.microsoft.com/office/drawing/2016/5/12/chartex" xmlns:cx7="http://schemas.microsoft.com/office/drawing/2016/5/13/chartex" xmlns:cx8="http://schemas.microsoft.com/office/drawing/2016/5/14/chartex" xmlns:mc="http://schemas.openxmlformats.org/markup-compatibility/2006" xmlns:aink="http://schemas.microsoft.com/office/drawing/2016/ink" xmlns:am3d="http://schemas.microsoft.com/office/drawing/2017/model3d" xmlns:o="urn:schemas-microsoft-com:office:office" xmlns:oel="http://schemas.microsoft.com/office/2019/extlst" xmlns:r="http://schemas.openxmlformats.org/officeDocument/2006/relationships" xmlns:m="http://schemas.openxmlformats.org/officeDocument/2006/math" xmlns:v="urn:schemas-microsoft-com:vml" xmlns:wp14="http://schemas.microsoft.com/office/word/2010/wordprocessingDrawing" xmlns:wp="http://schemas.openxmlformats.org/drawingml/2006/wordprocessingDrawing" xmlns:w10="urn:schemas-microsoft-com:office:word" xmlns:w="http://schemas.openxmlformats.org/wordprocessingml/2006/main" xmlns:w14="http://schemas.microsoft.com/office/word/2010/wordml" xmlns:w15="http://schemas.microsoft.com/office/word/2012/wordml" xmlns:w16cex="http://schemas.microsoft.com/office/word/2018/wordml/cex" xmlns:w16cid="http://schemas.microsoft.com/office/word/2016/wordml/cid" xmlns:w16="http://schemas.microsoft.com/office/word/2018/wordml" xmlns:w16du="http://schemas.microsoft.com/office/word/2023/wordml/word16du" xmlns:w16sdtdh="http://schemas.microsoft.com/office/word/2020/wordml/sdtdatahash" xmlns:w16se="http://schemas.microsoft.com/office/word/2015/wordml/symex" xmlns:wpg="http://schemas.microsoft.com/office/word/2010/wordprocessingGroup" xmlns:wpi="http://schemas.microsoft.com/office/word/2010/wordprocessingInk" xmlns:wne="http://schemas.microsoft.com/office/word/2006/wordml" xmlns:wps="http://schemas.microsoft.com/office/word/2010/wordprocessingShape" mc:Ignorable="w14 w15 w16se w16cid w16 w16cex w16sdtdh w16du wp14">
   <w:abstractNum w:abstractNumId="0" w15:restartNumberingAfterBreak="0">
     <w:nsid w:val="FFFFFFFE"/>
     <w:multiLevelType w:val="singleLevel"/>
@@ -19402,7 +20347,7 @@
 </file>
 
 <file path=word/styles.xml><?xml version="1.0" encoding="utf-8"?>
-<w:styles xmlns:mc="http://schemas.openxmlformats.org/markup-compatibility/2006" xmlns:r="http://schemas.openxmlformats.org/officeDocument/2006/relationships" xmlns:w="http://schemas.openxmlformats.org/wordprocessingml/2006/main" xmlns:w14="http://schemas.microsoft.com/office/word/2010/wordml" xmlns:w15="http://schemas.microsoft.com/office/word/2012/wordml" xmlns:w16cex="http://schemas.microsoft.com/office/word/2018/wordml/cex" xmlns:w16cid="http://schemas.microsoft.com/office/word/2016/wordml/cid" xmlns:w16="http://schemas.microsoft.com/office/word/2018/wordml" xmlns:w16sdtdh="http://schemas.microsoft.com/office/word/2020/wordml/sdtdatahash" xmlns:w16se="http://schemas.microsoft.com/office/word/2015/wordml/symex" mc:Ignorable="w14 w15 w16se w16cid w16 w16cex w16sdtdh">
+<w:styles xmlns:mc="http://schemas.openxmlformats.org/markup-compatibility/2006" xmlns:r="http://schemas.openxmlformats.org/officeDocument/2006/relationships" xmlns:w="http://schemas.openxmlformats.org/wordprocessingml/2006/main" xmlns:w14="http://schemas.microsoft.com/office/word/2010/wordml" xmlns:w15="http://schemas.microsoft.com/office/word/2012/wordml" xmlns:w16cex="http://schemas.microsoft.com/office/word/2018/wordml/cex" xmlns:w16cid="http://schemas.microsoft.com/office/word/2016/wordml/cid" xmlns:w16="http://schemas.microsoft.com/office/word/2018/wordml" xmlns:w16du="http://schemas.microsoft.com/office/word/2023/wordml/word16du" xmlns:w16sdtdh="http://schemas.microsoft.com/office/word/2020/wordml/sdtdatahash" xmlns:w16se="http://schemas.microsoft.com/office/word/2015/wordml/symex" mc:Ignorable="w14 w15 w16se w16cid w16 w16cex w16sdtdh w16du">
   <w:docDefaults>
     <w:rPrDefault>
       <w:rPr>

</xml_diff>

<commit_message>
Bumped version to 2.4.1
</commit_message>
<xml_diff>
--- a/Samples/Documents/Tutorial.docx
+++ b/Samples/Documents/Tutorial.docx
@@ -34,7 +34,7 @@
             <mc:AlternateContent>
               <mc:Choice Requires="wps">
                 <w:drawing>
-                  <wp:anchor distT="0" distB="0" distL="114300" distR="114300" simplePos="0" relativeHeight="251652608" behindDoc="0" locked="0" layoutInCell="1" allowOverlap="1" wp14:anchorId="555AC4A5" wp14:editId="1636D75E">
+                  <wp:anchor distT="0" distB="0" distL="114300" distR="114300" simplePos="0" relativeHeight="251652608" behindDoc="0" locked="0" layoutInCell="1" allowOverlap="1" wp14:anchorId="695E044F" wp14:editId="56D8316D">
                     <wp:simplePos x="0" y="0"/>
                     <wp:positionH relativeFrom="column">
                       <wp:posOffset>628650</wp:posOffset>
@@ -102,22 +102,15 @@
                                     <w:noProof/>
                                     <w:lang w:val="en-US"/>
                                   </w:rPr>
-                                  <w:t>2.5.0.0</w:t>
+                                  <w:t>2.4.1.0</w:t>
                                 </w:r>
                                 <w:r>
                                   <w:rPr>
                                     <w:lang w:val="en-US"/>
                                   </w:rPr>
                                   <w:br/>
-                                </w:r>
-                                <w:proofErr w:type="spellStart"/>
-                                <w:r>
-                                  <w:rPr>
-                                    <w:lang w:val="en-US"/>
-                                  </w:rPr>
                                   <w:t>egonl</w:t>
                                 </w:r>
-                                <w:proofErr w:type="spellEnd"/>
                                 <w:r>
                                   <w:br/>
                                 </w:r>
@@ -147,7 +140,7 @@
               </mc:Choice>
               <mc:Fallback>
                 <w:pict>
-                  <v:shapetype w14:anchorId="555AC4A5" id="_x0000_t202" coordsize="21600,21600" o:spt="202" path="m,l,21600r21600,l21600,xe">
+                  <v:shapetype w14:anchorId="695E044F" id="_x0000_t202" coordsize="21600,21600" o:spt="202" path="m,l,21600r21600,l21600,xe">
                     <v:stroke joinstyle="miter"/>
                     <v:path gradientshapeok="t" o:connecttype="rect"/>
                   </v:shapetype>
@@ -172,22 +165,15 @@
                               <w:noProof/>
                               <w:lang w:val="en-US"/>
                             </w:rPr>
-                            <w:t>2.5.0.0</w:t>
+                            <w:t>2.4.1.0</w:t>
                           </w:r>
                           <w:r>
                             <w:rPr>
                               <w:lang w:val="en-US"/>
                             </w:rPr>
                             <w:br/>
-                          </w:r>
-                          <w:proofErr w:type="spellStart"/>
-                          <w:r>
-                            <w:rPr>
-                              <w:lang w:val="en-US"/>
-                            </w:rPr>
                             <w:t>egonl</w:t>
                           </w:r>
-                          <w:proofErr w:type="spellEnd"/>
                           <w:r>
                             <w:br/>
                           </w:r>
@@ -213,7 +199,7 @@
             <mc:AlternateContent>
               <mc:Choice Requires="wps">
                 <w:drawing>
-                  <wp:anchor distT="0" distB="0" distL="114300" distR="114300" simplePos="0" relativeHeight="251650560" behindDoc="0" locked="0" layoutInCell="0" allowOverlap="1" wp14:anchorId="50F0FA6D" wp14:editId="47C41A2A">
+                  <wp:anchor distT="0" distB="0" distL="114300" distR="114300" simplePos="0" relativeHeight="251650560" behindDoc="0" locked="0" layoutInCell="0" allowOverlap="1" wp14:anchorId="3EECFD90" wp14:editId="24C8446C">
                     <wp:simplePos x="0" y="0"/>
                     <wp:positionH relativeFrom="page">
                       <wp:posOffset>-76200</wp:posOffset>
@@ -303,7 +289,7 @@
               </mc:Choice>
               <mc:Fallback>
                 <w:pict>
-                  <v:rect w14:anchorId="50F0FA6D" id="Rectangle 16" o:spid="_x0000_s1027" style="position:absolute;margin-left:-6pt;margin-top:222.95pt;width:583.65pt;height:62.35pt;z-index:251650560;visibility:visible;mso-wrap-style:square;mso-width-percent:0;mso-height-percent:0;mso-wrap-distance-left:9pt;mso-wrap-distance-top:0;mso-wrap-distance-right:9pt;mso-wrap-distance-bottom:0;mso-position-horizontal:absolute;mso-position-horizontal-relative:page;mso-position-vertical:absolute;mso-position-vertical-relative:page;mso-width-percent:0;mso-height-percent:0;mso-width-relative:page;mso-height-relative:page;v-text-anchor:middle" o:gfxdata="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" o:allowincell="f" fillcolor="#d34817 [3204]" strokecolor="#956251 [3207]" strokeweight="1pt">
+                  <v:rect w14:anchorId="3EECFD90" id="Rectangle 16" o:spid="_x0000_s1027" style="position:absolute;margin-left:-6pt;margin-top:222.95pt;width:583.65pt;height:62.35pt;z-index:251650560;visibility:visible;mso-wrap-style:square;mso-width-percent:0;mso-height-percent:0;mso-wrap-distance-left:9pt;mso-wrap-distance-top:0;mso-wrap-distance-right:9pt;mso-wrap-distance-bottom:0;mso-position-horizontal:absolute;mso-position-horizontal-relative:page;mso-position-vertical:absolute;mso-position-vertical-relative:page;mso-width-percent:0;mso-height-percent:0;mso-width-relative:page;mso-height-relative:page;v-text-anchor:middle" o:gfxdata="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" o:allowincell="f" fillcolor="#d34817 [3204]" strokecolor="#956251 [3207]" strokeweight="1pt">
                     <v:textbox inset="14.4pt,,14.4pt">
                       <w:txbxContent>
                         <w:p>
@@ -377,21 +363,7 @@
         <w:rPr>
           <w:lang w:val="en-US"/>
         </w:rPr>
-        <w:t xml:space="preserve">Generating documents with </w:t>
-      </w:r>
-      <w:proofErr w:type="spellStart"/>
-      <w:r>
-        <w:rPr>
-          <w:lang w:val="en-US"/>
-        </w:rPr>
-        <w:t>SharpDocx</w:t>
-      </w:r>
-      <w:proofErr w:type="spellEnd"/>
-      <w:r>
-        <w:rPr>
-          <w:lang w:val="en-US"/>
-        </w:rPr>
-        <w:t xml:space="preserve"> is a </w:t>
+        <w:t xml:space="preserve">Generating documents with SharpDocx is a </w:t>
       </w:r>
       <w:r>
         <w:rPr>
@@ -403,7 +375,7 @@
         <w:rPr>
           <w:lang w:val="en-US"/>
         </w:rPr>
-        <w:t xml:space="preserve"> process. First you create a view in Word. A view is a Word document which also contains C# code. Code can be inserted anywhere, e.g. 18-4-2024 20:54:25 would insert the current date and time.</w:t>
+        <w:t xml:space="preserve"> process. First you create a view in Word. A view is a Word document which also contains C# code. Code can be inserted anywhere, e.g. 18-4-2024 21:46:39 would insert the current date and time.</w:t>
       </w:r>
     </w:p>
     <w:p>
@@ -575,21 +547,7 @@
         <w:rPr>
           <w:lang w:val="en-US"/>
         </w:rPr>
-        <w:t xml:space="preserve">Out of the box </w:t>
-      </w:r>
-      <w:proofErr w:type="spellStart"/>
-      <w:r>
-        <w:rPr>
-          <w:lang w:val="en-US"/>
-        </w:rPr>
-        <w:t>SharpDocx</w:t>
-      </w:r>
-      <w:proofErr w:type="spellEnd"/>
-      <w:r>
-        <w:rPr>
-          <w:lang w:val="en-US"/>
-        </w:rPr>
-        <w:t xml:space="preserve"> supports inserting text, tables, images and </w:t>
+        <w:t xml:space="preserve">Out of the box SharpDocx supports inserting text, tables, images and </w:t>
       </w:r>
       <w:r>
         <w:rPr>
@@ -666,21 +624,7 @@
         <w:rPr>
           <w:lang w:val="en-US"/>
         </w:rPr>
-        <w:t xml:space="preserve">If you want to do something that's not supported by </w:t>
-      </w:r>
-      <w:proofErr w:type="spellStart"/>
-      <w:r>
-        <w:rPr>
-          <w:lang w:val="en-US"/>
-        </w:rPr>
-        <w:t>SharpDocx</w:t>
-      </w:r>
-      <w:proofErr w:type="spellEnd"/>
-      <w:r>
-        <w:rPr>
-          <w:lang w:val="en-US"/>
-        </w:rPr>
-        <w:t>, you can do so by creating your own document subclass. See the Inheritance example.</w:t>
+        <w:t>If you want to do something that's not supported by SharpDocx, you can do so by creating your own document subclass. See the Inheritance example.</w:t>
       </w:r>
       <w:r>
         <w:rPr>
@@ -695,19 +639,11 @@
           <w:lang w:val="en-US"/>
         </w:rPr>
       </w:pPr>
-      <w:proofErr w:type="spellStart"/>
-      <w:r>
-        <w:rPr>
-          <w:lang w:val="en-US"/>
-        </w:rPr>
-        <w:t>SharpDocx</w:t>
-      </w:r>
-      <w:proofErr w:type="spellEnd"/>
-      <w:r>
-        <w:rPr>
-          <w:lang w:val="en-US"/>
-        </w:rPr>
-        <w:t xml:space="preserve"> is inspired by Web technologies like ASP.NET and JSP. Developers familiar with those technologies should feel right at home.</w:t>
+      <w:r>
+        <w:rPr>
+          <w:lang w:val="en-US"/>
+        </w:rPr>
+        <w:t>SharpDocx is inspired by Web technologies like ASP.NET and JSP. Developers familiar with those technologies should feel right at home.</w:t>
       </w:r>
       <w:r>
         <w:rPr>
@@ -750,21 +686,7 @@
         <w:rPr>
           <w:lang w:val="en-US"/>
         </w:rPr>
-        <w:t xml:space="preserve">Generating documents with </w:t>
-      </w:r>
-      <w:proofErr w:type="spellStart"/>
-      <w:r>
-        <w:rPr>
-          <w:lang w:val="en-US"/>
-        </w:rPr>
-        <w:t>SharpDocx</w:t>
-      </w:r>
-      <w:proofErr w:type="spellEnd"/>
-      <w:r>
-        <w:rPr>
-          <w:lang w:val="en-US"/>
-        </w:rPr>
-        <w:t xml:space="preserve"> can be very fast: a slightly modified Model sample produced 25 documents per second on my modest laptop. That’s 1500 documents per minute.</w:t>
+        <w:t>Generating documents with SharpDocx can be very fast: a slightly modified Model sample produced 25 documents per second on my modest laptop. That’s 1500 documents per minute.</w:t>
       </w:r>
       <w:r>
         <w:rPr>
@@ -1934,21 +1856,7 @@
         <w:rPr>
           <w:lang w:val="en-US"/>
         </w:rPr>
-        <w:t xml:space="preserve">At any point in the </w:t>
-      </w:r>
-      <w:proofErr w:type="gramStart"/>
-      <w:r>
-        <w:rPr>
-          <w:lang w:val="en-US"/>
-        </w:rPr>
-        <w:t>text</w:t>
-      </w:r>
-      <w:proofErr w:type="gramEnd"/>
-      <w:r>
-        <w:rPr>
-          <w:lang w:val="en-US"/>
-        </w:rPr>
-        <w:t xml:space="preserve"> you can insert C# </w:t>
+        <w:t xml:space="preserve">At any point in the text you can insert C# </w:t>
       </w:r>
       <w:r>
         <w:rPr>
@@ -1994,7 +1902,7 @@
           <w:lang w:val="nl-NL" w:eastAsia="nl-NL"/>
         </w:rPr>
         <w:drawing>
-          <wp:inline distT="0" distB="0" distL="0" distR="0" wp14:anchorId="492C8CAE" wp14:editId="4D1DDDBB">
+          <wp:inline distT="0" distB="0" distL="0" distR="0" wp14:anchorId="31F5A52C" wp14:editId="37CE5CD4">
             <wp:extent cx="4010025" cy="219075"/>
             <wp:effectExtent l="76200" t="38100" r="9525" b="104775"/>
             <wp:docPr id="13" name="Afbeelding 13"/>
@@ -2088,41 +1996,13 @@
         <w:rPr>
           <w:lang w:val="en-US"/>
         </w:rPr>
-        <w:t xml:space="preserve">If you want to display the value of </w:t>
-      </w:r>
-      <w:proofErr w:type="spellStart"/>
-      <w:r>
-        <w:rPr>
-          <w:lang w:val="en-US"/>
-        </w:rPr>
-        <w:t>i</w:t>
-      </w:r>
-      <w:proofErr w:type="spellEnd"/>
-      <w:r>
-        <w:rPr>
-          <w:lang w:val="en-US"/>
-        </w:rPr>
-        <w:t xml:space="preserve">, you can use </w:t>
-      </w:r>
-      <w:r>
-        <w:rPr>
-          <w:lang w:val="en-US"/>
-        </w:rPr>
-        <w:t xml:space="preserve">the Write method. Right now, </w:t>
-      </w:r>
-      <w:proofErr w:type="spellStart"/>
-      <w:r>
-        <w:rPr>
-          <w:lang w:val="en-US"/>
-        </w:rPr>
-        <w:t>i</w:t>
-      </w:r>
-      <w:proofErr w:type="spellEnd"/>
-      <w:r>
-        <w:rPr>
-          <w:lang w:val="en-US"/>
-        </w:rPr>
-        <w:t xml:space="preserve"> is</w:t>
+        <w:t xml:space="preserve">If you want to display the value of i, you can use </w:t>
+      </w:r>
+      <w:r>
+        <w:rPr>
+          <w:lang w:val="en-US"/>
+        </w:rPr>
+        <w:t>the Write method. Right now, i is</w:t>
       </w:r>
       <w:r>
         <w:rPr>
@@ -2165,7 +2045,7 @@
           <w:lang w:val="nl-NL" w:eastAsia="nl-NL"/>
         </w:rPr>
         <w:drawing>
-          <wp:inline distT="0" distB="0" distL="0" distR="0" wp14:anchorId="0DD025B4" wp14:editId="05432AE8">
+          <wp:inline distT="0" distB="0" distL="0" distR="0" wp14:anchorId="02CC14AD" wp14:editId="6A41D449">
             <wp:extent cx="4876800" cy="228600"/>
             <wp:effectExtent l="76200" t="38100" r="0" b="95250"/>
             <wp:docPr id="5" name="Afbeelding 5"/>
@@ -2230,21 +2110,7 @@
         <w:rPr>
           <w:lang w:val="en-US"/>
         </w:rPr>
-        <w:t xml:space="preserve">There’s also a shorthand notation for the Write method: </w:t>
-      </w:r>
-      <w:proofErr w:type="spellStart"/>
-      <w:r>
-        <w:rPr>
-          <w:lang w:val="en-US"/>
-        </w:rPr>
-        <w:t>i</w:t>
-      </w:r>
-      <w:proofErr w:type="spellEnd"/>
-      <w:r>
-        <w:rPr>
-          <w:lang w:val="en-US"/>
-        </w:rPr>
-        <w:t xml:space="preserve"> is</w:t>
+        <w:t>There’s also a shorthand notation for the Write method: i is</w:t>
       </w:r>
       <w:r>
         <w:rPr>
@@ -2290,7 +2156,7 @@
           <w:lang w:val="nl-NL" w:eastAsia="nl-NL"/>
         </w:rPr>
         <w:drawing>
-          <wp:inline distT="0" distB="0" distL="0" distR="0" wp14:anchorId="7CD1C8D0" wp14:editId="1711DF28">
+          <wp:inline distT="0" distB="0" distL="0" distR="0" wp14:anchorId="7A79F180" wp14:editId="3332AB72">
             <wp:extent cx="3810000" cy="238125"/>
             <wp:effectExtent l="76200" t="38100" r="38100" b="104775"/>
             <wp:docPr id="7" name="Afbeelding 7"/>
@@ -2685,7 +2551,7 @@
           <w:lang w:val="nl-NL" w:eastAsia="nl-NL"/>
         </w:rPr>
         <w:drawing>
-          <wp:anchor distT="0" distB="0" distL="114300" distR="114300" simplePos="0" relativeHeight="251651584" behindDoc="0" locked="0" layoutInCell="1" allowOverlap="1" wp14:anchorId="23AAC44B" wp14:editId="69394504">
+          <wp:anchor distT="0" distB="0" distL="114300" distR="114300" simplePos="0" relativeHeight="251651584" behindDoc="0" locked="0" layoutInCell="1" allowOverlap="1" wp14:anchorId="39E7F647" wp14:editId="12DFCEAC">
             <wp:simplePos x="0" y="0"/>
             <wp:positionH relativeFrom="column">
               <wp:posOffset>-47625</wp:posOffset>
@@ -2869,51 +2735,7 @@
           <w:shd w:val="clear" w:color="auto" w:fill="FFFFFF"/>
           <w:lang w:val="en-US"/>
         </w:rPr>
-        <w:t> '</w:t>
-      </w:r>
-      <w:proofErr w:type="spellStart"/>
-      <w:r>
-        <w:rPr>
-          <w:rStyle w:val="tgc"/>
-          <w:rFonts w:cstheme="minorHAnsi"/>
-          <w:color w:val="222222"/>
-          <w:shd w:val="clear" w:color="auto" w:fill="FFFFFF"/>
-          <w:lang w:val="en-US"/>
-        </w:rPr>
-        <w:t>tuh</w:t>
-      </w:r>
-      <w:proofErr w:type="spellEnd"/>
-      <w:r>
-        <w:rPr>
-          <w:rStyle w:val="tgc"/>
-          <w:rFonts w:cstheme="minorHAnsi"/>
-          <w:color w:val="222222"/>
-          <w:shd w:val="clear" w:color="auto" w:fill="FFFFFF"/>
-          <w:lang w:val="en-US"/>
-        </w:rPr>
-        <w:t>-MAH-</w:t>
-      </w:r>
-      <w:proofErr w:type="spellStart"/>
-      <w:r>
-        <w:rPr>
-          <w:rStyle w:val="tgc"/>
-          <w:rFonts w:cstheme="minorHAnsi"/>
-          <w:color w:val="222222"/>
-          <w:shd w:val="clear" w:color="auto" w:fill="FFFFFF"/>
-          <w:lang w:val="en-US"/>
-        </w:rPr>
-        <w:t>toh</w:t>
-      </w:r>
-      <w:proofErr w:type="spellEnd"/>
-      <w:r>
-        <w:rPr>
-          <w:rStyle w:val="tgc"/>
-          <w:rFonts w:cstheme="minorHAnsi"/>
-          <w:color w:val="222222"/>
-          <w:shd w:val="clear" w:color="auto" w:fill="FFFFFF"/>
-          <w:lang w:val="en-US"/>
-        </w:rPr>
-        <w:t xml:space="preserve">' is the </w:t>
+        <w:t xml:space="preserve"> 'tuh-MAH-toh' is the </w:t>
       </w:r>
       <w:r>
         <w:rPr>
@@ -2944,51 +2766,7 @@
           <w:shd w:val="clear" w:color="auto" w:fill="FFFFFF"/>
           <w:lang w:val="en-US"/>
         </w:rPr>
-        <w:t> in the UK and is accepted in the US regions of New England along with parts of the lower East Coast, while '</w:t>
-      </w:r>
-      <w:proofErr w:type="spellStart"/>
-      <w:r>
-        <w:rPr>
-          <w:rStyle w:val="tgc"/>
-          <w:rFonts w:cstheme="minorHAnsi"/>
-          <w:color w:val="222222"/>
-          <w:shd w:val="clear" w:color="auto" w:fill="FFFFFF"/>
-          <w:lang w:val="en-US"/>
-        </w:rPr>
-        <w:t>tuh</w:t>
-      </w:r>
-      <w:proofErr w:type="spellEnd"/>
-      <w:r>
-        <w:rPr>
-          <w:rStyle w:val="tgc"/>
-          <w:rFonts w:cstheme="minorHAnsi"/>
-          <w:color w:val="222222"/>
-          <w:shd w:val="clear" w:color="auto" w:fill="FFFFFF"/>
-          <w:lang w:val="en-US"/>
-        </w:rPr>
-        <w:t>-MAY-</w:t>
-      </w:r>
-      <w:proofErr w:type="spellStart"/>
-      <w:r>
-        <w:rPr>
-          <w:rStyle w:val="tgc"/>
-          <w:rFonts w:cstheme="minorHAnsi"/>
-          <w:color w:val="222222"/>
-          <w:shd w:val="clear" w:color="auto" w:fill="FFFFFF"/>
-          <w:lang w:val="en-US"/>
-        </w:rPr>
-        <w:t>toh</w:t>
-      </w:r>
-      <w:proofErr w:type="spellEnd"/>
-      <w:r>
-        <w:rPr>
-          <w:rStyle w:val="tgc"/>
-          <w:rFonts w:cstheme="minorHAnsi"/>
-          <w:color w:val="222222"/>
-          <w:shd w:val="clear" w:color="auto" w:fill="FFFFFF"/>
-          <w:lang w:val="en-US"/>
-        </w:rPr>
-        <w:t>' is found almost everywhere else.</w:t>
+        <w:t> in the UK and is accepted in the US regions of New England along with parts of the lower East Coast, while 'tuh-MAY-toh' is found almost everywhere else.</w:t>
       </w:r>
     </w:p>
     <w:p>
@@ -3083,19 +2861,11 @@
         </w:rPr>
         <w:t xml:space="preserve"> </w:t>
       </w:r>
-      <w:proofErr w:type="gramStart"/>
-      <w:r>
-        <w:rPr>
-          <w:lang w:val="en-US"/>
-        </w:rPr>
-        <w:t>% }</w:t>
-      </w:r>
-      <w:proofErr w:type="gramEnd"/>
-      <w:r>
-        <w:rPr>
-          <w:lang w:val="en-US"/>
-        </w:rPr>
-        <w:t xml:space="preserve"> } %</w:t>
+      <w:r>
+        <w:rPr>
+          <w:lang w:val="en-US"/>
+        </w:rPr>
+        <w:t>% } } %</w:t>
       </w:r>
       <w:r>
         <w:rPr>
@@ -3133,19 +2903,11 @@
         </w:rPr>
         <w:t xml:space="preserve"> </w:t>
       </w:r>
-      <w:proofErr w:type="gramStart"/>
-      <w:r>
-        <w:rPr>
-          <w:lang w:val="en-US"/>
-        </w:rPr>
-        <w:t>% }</w:t>
-      </w:r>
-      <w:proofErr w:type="gramEnd"/>
-      <w:r>
-        <w:rPr>
-          <w:lang w:val="en-US"/>
-        </w:rPr>
-        <w:t xml:space="preserve"> %</w:t>
+      <w:r>
+        <w:rPr>
+          <w:lang w:val="en-US"/>
+        </w:rPr>
+        <w:t>% } %</w:t>
       </w:r>
       <w:r>
         <w:rPr>
@@ -3185,21 +2947,7 @@
         <w:rPr>
           <w:lang w:val="en-US"/>
         </w:rPr>
-        <w:t xml:space="preserve">lse statements are at the moment not supported by </w:t>
-      </w:r>
-      <w:proofErr w:type="spellStart"/>
-      <w:r>
-        <w:rPr>
-          <w:lang w:val="en-US"/>
-        </w:rPr>
-        <w:t>SharpDocx</w:t>
-      </w:r>
-      <w:proofErr w:type="spellEnd"/>
-      <w:r>
-        <w:rPr>
-          <w:lang w:val="en-US"/>
-        </w:rPr>
-        <w:t>. Instead, use another if statement.</w:t>
+        <w:t>lse statements are at the moment not supported by SharpDocx. Instead, use another if statement.</w:t>
       </w:r>
     </w:p>
     <w:p>
@@ -3212,35 +2960,7 @@
         <w:rPr>
           <w:lang w:val="en-US"/>
         </w:rPr>
-        <w:t xml:space="preserve">4. Don’t mix text blocks with the </w:t>
-      </w:r>
-      <w:proofErr w:type="spellStart"/>
-      <w:r>
-        <w:rPr>
-          <w:lang w:val="en-US"/>
-        </w:rPr>
-        <w:t>AppendRow</w:t>
-      </w:r>
-      <w:proofErr w:type="spellEnd"/>
-      <w:r>
-        <w:rPr>
-          <w:lang w:val="en-US"/>
-        </w:rPr>
-        <w:t xml:space="preserve"> or </w:t>
-      </w:r>
-      <w:proofErr w:type="spellStart"/>
-      <w:r>
-        <w:rPr>
-          <w:lang w:val="en-US"/>
-        </w:rPr>
-        <w:t>AppendParagraph</w:t>
-      </w:r>
-      <w:proofErr w:type="spellEnd"/>
-      <w:r>
-        <w:rPr>
-          <w:lang w:val="en-US"/>
-        </w:rPr>
-        <w:t xml:space="preserve"> methods: it just won’t work. Instead, use the Write method to display conditional content.</w:t>
+        <w:t>4. Don’t mix text blocks with the AppendRow or AppendParagraph methods: it just won’t work. Instead, use the Write method to display conditional content.</w:t>
       </w:r>
       <w:r>
         <w:rPr>
@@ -3321,7 +3041,7 @@
           <w:lang w:val="nl-NL" w:eastAsia="nl-NL"/>
         </w:rPr>
         <w:drawing>
-          <wp:anchor distT="0" distB="0" distL="114300" distR="114300" simplePos="0" relativeHeight="251653632" behindDoc="0" locked="0" layoutInCell="1" allowOverlap="1" wp14:anchorId="55198723" wp14:editId="4F623E01">
+          <wp:anchor distT="0" distB="0" distL="114300" distR="114300" simplePos="0" relativeHeight="251653632" behindDoc="0" locked="0" layoutInCell="1" allowOverlap="1" wp14:anchorId="2F085DE6" wp14:editId="6F0709FB">
             <wp:simplePos x="0" y="0"/>
             <wp:positionH relativeFrom="column">
               <wp:posOffset>-635</wp:posOffset>
@@ -3399,21 +3119,7 @@
         <w:rPr>
           <w:lang w:val="en-US"/>
         </w:rPr>
-        <w:t xml:space="preserve"> of </w:t>
-      </w:r>
-      <w:proofErr w:type="spellStart"/>
-      <w:r>
-        <w:rPr>
-          <w:lang w:val="en-US"/>
-        </w:rPr>
-        <w:t>i</w:t>
-      </w:r>
-      <w:proofErr w:type="spellEnd"/>
-      <w:r>
-        <w:rPr>
-          <w:lang w:val="en-US"/>
-        </w:rPr>
-        <w:t xml:space="preserve"> is</w:t>
+        <w:t xml:space="preserve"> of i is</w:t>
       </w:r>
       <w:r>
         <w:rPr>
@@ -3429,19 +3135,11 @@
         </w:rPr>
         <w:br/>
       </w:r>
-      <w:proofErr w:type="spellStart"/>
-      <w:r>
-        <w:rPr>
-          <w:lang w:val="en-US"/>
-        </w:rPr>
-        <w:t>i</w:t>
-      </w:r>
-      <w:proofErr w:type="spellEnd"/>
-      <w:r>
-        <w:rPr>
-          <w:lang w:val="en-US"/>
-        </w:rPr>
-        <w:t xml:space="preserve"> </w:t>
+      <w:r>
+        <w:rPr>
+          <w:lang w:val="en-US"/>
+        </w:rPr>
+        <w:t xml:space="preserve">i </w:t>
       </w:r>
       <w:r>
         <w:rPr>
@@ -3482,7 +3180,7 @@
           <w:lang w:val="nl-NL" w:eastAsia="nl-NL"/>
         </w:rPr>
         <w:drawing>
-          <wp:anchor distT="0" distB="0" distL="114300" distR="114300" simplePos="0" relativeHeight="251654656" behindDoc="0" locked="0" layoutInCell="1" allowOverlap="1" wp14:anchorId="06F1829C" wp14:editId="7A2C50C4">
+          <wp:anchor distT="0" distB="0" distL="114300" distR="114300" simplePos="0" relativeHeight="251654656" behindDoc="0" locked="0" layoutInCell="1" allowOverlap="1" wp14:anchorId="7C16E2AF" wp14:editId="15034132">
             <wp:simplePos x="0" y="0"/>
             <wp:positionH relativeFrom="column">
               <wp:posOffset>-635</wp:posOffset>
@@ -3560,21 +3258,7 @@
         <w:rPr>
           <w:lang w:val="en-US"/>
         </w:rPr>
-        <w:t xml:space="preserve"> of </w:t>
-      </w:r>
-      <w:proofErr w:type="spellStart"/>
-      <w:r>
-        <w:rPr>
-          <w:lang w:val="en-US"/>
-        </w:rPr>
-        <w:t>i</w:t>
-      </w:r>
-      <w:proofErr w:type="spellEnd"/>
-      <w:r>
-        <w:rPr>
-          <w:lang w:val="en-US"/>
-        </w:rPr>
-        <w:t xml:space="preserve"> is</w:t>
+        <w:t xml:space="preserve"> of i is</w:t>
       </w:r>
       <w:r>
         <w:rPr>
@@ -3590,19 +3274,11 @@
         </w:rPr>
         <w:br/>
       </w:r>
-      <w:proofErr w:type="spellStart"/>
-      <w:r>
-        <w:rPr>
-          <w:lang w:val="en-US"/>
-        </w:rPr>
-        <w:t>i</w:t>
-      </w:r>
-      <w:proofErr w:type="spellEnd"/>
-      <w:r>
-        <w:rPr>
-          <w:lang w:val="en-US"/>
-        </w:rPr>
-        <w:t xml:space="preserve"> </w:t>
+      <w:r>
+        <w:rPr>
+          <w:lang w:val="en-US"/>
+        </w:rPr>
+        <w:t xml:space="preserve">i </w:t>
       </w:r>
       <w:r>
         <w:rPr>
@@ -3643,7 +3319,7 @@
           <w:lang w:val="nl-NL" w:eastAsia="nl-NL"/>
         </w:rPr>
         <w:drawing>
-          <wp:anchor distT="0" distB="0" distL="114300" distR="114300" simplePos="0" relativeHeight="251655680" behindDoc="0" locked="0" layoutInCell="1" allowOverlap="1" wp14:anchorId="112374F4" wp14:editId="184A70F6">
+          <wp:anchor distT="0" distB="0" distL="114300" distR="114300" simplePos="0" relativeHeight="251655680" behindDoc="0" locked="0" layoutInCell="1" allowOverlap="1" wp14:anchorId="38E8EB1D" wp14:editId="5A908A1B">
             <wp:simplePos x="0" y="0"/>
             <wp:positionH relativeFrom="column">
               <wp:posOffset>-635</wp:posOffset>
@@ -3721,21 +3397,7 @@
         <w:rPr>
           <w:lang w:val="en-US"/>
         </w:rPr>
-        <w:t xml:space="preserve"> of </w:t>
-      </w:r>
-      <w:proofErr w:type="spellStart"/>
-      <w:r>
-        <w:rPr>
-          <w:lang w:val="en-US"/>
-        </w:rPr>
-        <w:t>i</w:t>
-      </w:r>
-      <w:proofErr w:type="spellEnd"/>
-      <w:r>
-        <w:rPr>
-          <w:lang w:val="en-US"/>
-        </w:rPr>
-        <w:t xml:space="preserve"> is</w:t>
+        <w:t xml:space="preserve"> of i is</w:t>
       </w:r>
       <w:r>
         <w:rPr>
@@ -3751,19 +3413,11 @@
         </w:rPr>
         <w:br/>
       </w:r>
-      <w:proofErr w:type="spellStart"/>
-      <w:r>
-        <w:rPr>
-          <w:lang w:val="en-US"/>
-        </w:rPr>
-        <w:t>i</w:t>
-      </w:r>
-      <w:proofErr w:type="spellEnd"/>
-      <w:r>
-        <w:rPr>
-          <w:lang w:val="en-US"/>
-        </w:rPr>
-        <w:t xml:space="preserve"> </w:t>
+      <w:r>
+        <w:rPr>
+          <w:lang w:val="en-US"/>
+        </w:rPr>
+        <w:t xml:space="preserve">i </w:t>
       </w:r>
       <w:r>
         <w:rPr>
@@ -3804,7 +3458,7 @@
           <w:lang w:val="nl-NL" w:eastAsia="nl-NL"/>
         </w:rPr>
         <w:drawing>
-          <wp:anchor distT="0" distB="0" distL="114300" distR="114300" simplePos="0" relativeHeight="251656704" behindDoc="0" locked="0" layoutInCell="1" allowOverlap="1" wp14:anchorId="7ADC494E" wp14:editId="6FF54186">
+          <wp:anchor distT="0" distB="0" distL="114300" distR="114300" simplePos="0" relativeHeight="251656704" behindDoc="0" locked="0" layoutInCell="1" allowOverlap="1" wp14:anchorId="760F0E17" wp14:editId="3A9C71DB">
             <wp:simplePos x="0" y="0"/>
             <wp:positionH relativeFrom="column">
               <wp:posOffset>-635</wp:posOffset>
@@ -3882,21 +3536,7 @@
         <w:rPr>
           <w:lang w:val="en-US"/>
         </w:rPr>
-        <w:t xml:space="preserve"> of </w:t>
-      </w:r>
-      <w:proofErr w:type="spellStart"/>
-      <w:r>
-        <w:rPr>
-          <w:lang w:val="en-US"/>
-        </w:rPr>
-        <w:t>i</w:t>
-      </w:r>
-      <w:proofErr w:type="spellEnd"/>
-      <w:r>
-        <w:rPr>
-          <w:lang w:val="en-US"/>
-        </w:rPr>
-        <w:t xml:space="preserve"> is</w:t>
+        <w:t xml:space="preserve"> of i is</w:t>
       </w:r>
       <w:r>
         <w:rPr>
@@ -3912,19 +3552,11 @@
         </w:rPr>
         <w:br/>
       </w:r>
-      <w:proofErr w:type="spellStart"/>
-      <w:r>
-        <w:rPr>
-          <w:lang w:val="en-US"/>
-        </w:rPr>
-        <w:t>i</w:t>
-      </w:r>
-      <w:proofErr w:type="spellEnd"/>
-      <w:r>
-        <w:rPr>
-          <w:lang w:val="en-US"/>
-        </w:rPr>
-        <w:t xml:space="preserve"> </w:t>
+      <w:r>
+        <w:rPr>
+          <w:lang w:val="en-US"/>
+        </w:rPr>
+        <w:t xml:space="preserve">i </w:t>
       </w:r>
       <w:r>
         <w:rPr>
@@ -3965,7 +3597,7 @@
           <w:lang w:val="nl-NL" w:eastAsia="nl-NL"/>
         </w:rPr>
         <w:drawing>
-          <wp:anchor distT="0" distB="0" distL="114300" distR="114300" simplePos="0" relativeHeight="251657728" behindDoc="0" locked="0" layoutInCell="1" allowOverlap="1" wp14:anchorId="2EDFAC30" wp14:editId="55DD86AD">
+          <wp:anchor distT="0" distB="0" distL="114300" distR="114300" simplePos="0" relativeHeight="251657728" behindDoc="0" locked="0" layoutInCell="1" allowOverlap="1" wp14:anchorId="1EC8AECF" wp14:editId="13E70349">
             <wp:simplePos x="0" y="0"/>
             <wp:positionH relativeFrom="column">
               <wp:posOffset>-635</wp:posOffset>
@@ -4043,21 +3675,7 @@
         <w:rPr>
           <w:lang w:val="en-US"/>
         </w:rPr>
-        <w:t xml:space="preserve"> of </w:t>
-      </w:r>
-      <w:proofErr w:type="spellStart"/>
-      <w:r>
-        <w:rPr>
-          <w:lang w:val="en-US"/>
-        </w:rPr>
-        <w:t>i</w:t>
-      </w:r>
-      <w:proofErr w:type="spellEnd"/>
-      <w:r>
-        <w:rPr>
-          <w:lang w:val="en-US"/>
-        </w:rPr>
-        <w:t xml:space="preserve"> is</w:t>
+        <w:t xml:space="preserve"> of i is</w:t>
       </w:r>
       <w:r>
         <w:rPr>
@@ -4073,19 +3691,11 @@
         </w:rPr>
         <w:br/>
       </w:r>
-      <w:proofErr w:type="spellStart"/>
-      <w:r>
-        <w:rPr>
-          <w:lang w:val="en-US"/>
-        </w:rPr>
-        <w:t>i</w:t>
-      </w:r>
-      <w:proofErr w:type="spellEnd"/>
-      <w:r>
-        <w:rPr>
-          <w:lang w:val="en-US"/>
-        </w:rPr>
-        <w:t xml:space="preserve"> </w:t>
+      <w:r>
+        <w:rPr>
+          <w:lang w:val="en-US"/>
+        </w:rPr>
+        <w:t xml:space="preserve">i </w:t>
       </w:r>
       <w:r>
         <w:rPr>
@@ -4126,7 +3736,7 @@
           <w:lang w:val="nl-NL" w:eastAsia="nl-NL"/>
         </w:rPr>
         <w:drawing>
-          <wp:anchor distT="0" distB="0" distL="114300" distR="114300" simplePos="0" relativeHeight="251658752" behindDoc="0" locked="0" layoutInCell="1" allowOverlap="1" wp14:anchorId="2E848180" wp14:editId="2C68DF7F">
+          <wp:anchor distT="0" distB="0" distL="114300" distR="114300" simplePos="0" relativeHeight="251658752" behindDoc="0" locked="0" layoutInCell="1" allowOverlap="1" wp14:anchorId="2075B0F5" wp14:editId="5E126BA3">
             <wp:simplePos x="0" y="0"/>
             <wp:positionH relativeFrom="column">
               <wp:posOffset>-635</wp:posOffset>
@@ -4204,21 +3814,7 @@
         <w:rPr>
           <w:lang w:val="en-US"/>
         </w:rPr>
-        <w:t xml:space="preserve"> of </w:t>
-      </w:r>
-      <w:proofErr w:type="spellStart"/>
-      <w:r>
-        <w:rPr>
-          <w:lang w:val="en-US"/>
-        </w:rPr>
-        <w:t>i</w:t>
-      </w:r>
-      <w:proofErr w:type="spellEnd"/>
-      <w:r>
-        <w:rPr>
-          <w:lang w:val="en-US"/>
-        </w:rPr>
-        <w:t xml:space="preserve"> is</w:t>
+        <w:t xml:space="preserve"> of i is</w:t>
       </w:r>
       <w:r>
         <w:rPr>
@@ -4234,19 +3830,11 @@
         </w:rPr>
         <w:br/>
       </w:r>
-      <w:proofErr w:type="spellStart"/>
-      <w:r>
-        <w:rPr>
-          <w:lang w:val="en-US"/>
-        </w:rPr>
-        <w:t>i</w:t>
-      </w:r>
-      <w:proofErr w:type="spellEnd"/>
-      <w:r>
-        <w:rPr>
-          <w:lang w:val="en-US"/>
-        </w:rPr>
-        <w:t xml:space="preserve"> </w:t>
+      <w:r>
+        <w:rPr>
+          <w:lang w:val="en-US"/>
+        </w:rPr>
+        <w:t xml:space="preserve">i </w:t>
       </w:r>
       <w:r>
         <w:rPr>
@@ -4287,7 +3875,7 @@
           <w:lang w:val="nl-NL" w:eastAsia="nl-NL"/>
         </w:rPr>
         <w:drawing>
-          <wp:anchor distT="0" distB="0" distL="114300" distR="114300" simplePos="0" relativeHeight="251659776" behindDoc="0" locked="0" layoutInCell="1" allowOverlap="1" wp14:anchorId="4E52D65D" wp14:editId="5AF695B6">
+          <wp:anchor distT="0" distB="0" distL="114300" distR="114300" simplePos="0" relativeHeight="251659776" behindDoc="0" locked="0" layoutInCell="1" allowOverlap="1" wp14:anchorId="03B834BE" wp14:editId="4CCC1F69">
             <wp:simplePos x="0" y="0"/>
             <wp:positionH relativeFrom="column">
               <wp:posOffset>-635</wp:posOffset>
@@ -4365,21 +3953,7 @@
         <w:rPr>
           <w:lang w:val="en-US"/>
         </w:rPr>
-        <w:t xml:space="preserve"> of </w:t>
-      </w:r>
-      <w:proofErr w:type="spellStart"/>
-      <w:r>
-        <w:rPr>
-          <w:lang w:val="en-US"/>
-        </w:rPr>
-        <w:t>i</w:t>
-      </w:r>
-      <w:proofErr w:type="spellEnd"/>
-      <w:r>
-        <w:rPr>
-          <w:lang w:val="en-US"/>
-        </w:rPr>
-        <w:t xml:space="preserve"> is</w:t>
+        <w:t xml:space="preserve"> of i is</w:t>
       </w:r>
       <w:r>
         <w:rPr>
@@ -4395,19 +3969,11 @@
         </w:rPr>
         <w:br/>
       </w:r>
-      <w:proofErr w:type="spellStart"/>
-      <w:r>
-        <w:rPr>
-          <w:lang w:val="en-US"/>
-        </w:rPr>
-        <w:t>i</w:t>
-      </w:r>
-      <w:proofErr w:type="spellEnd"/>
-      <w:r>
-        <w:rPr>
-          <w:lang w:val="en-US"/>
-        </w:rPr>
-        <w:t xml:space="preserve"> </w:t>
+      <w:r>
+        <w:rPr>
+          <w:lang w:val="en-US"/>
+        </w:rPr>
+        <w:t xml:space="preserve">i </w:t>
       </w:r>
       <w:r>
         <w:rPr>
@@ -4448,7 +4014,7 @@
           <w:lang w:val="nl-NL" w:eastAsia="nl-NL"/>
         </w:rPr>
         <w:drawing>
-          <wp:anchor distT="0" distB="0" distL="114300" distR="114300" simplePos="0" relativeHeight="251660800" behindDoc="0" locked="0" layoutInCell="1" allowOverlap="1" wp14:anchorId="40DA3E7C" wp14:editId="0F9BECF2">
+          <wp:anchor distT="0" distB="0" distL="114300" distR="114300" simplePos="0" relativeHeight="251660800" behindDoc="0" locked="0" layoutInCell="1" allowOverlap="1" wp14:anchorId="4DDDD66F" wp14:editId="5278519D">
             <wp:simplePos x="0" y="0"/>
             <wp:positionH relativeFrom="column">
               <wp:posOffset>-635</wp:posOffset>
@@ -4526,21 +4092,7 @@
         <w:rPr>
           <w:lang w:val="en-US"/>
         </w:rPr>
-        <w:t xml:space="preserve"> of </w:t>
-      </w:r>
-      <w:proofErr w:type="spellStart"/>
-      <w:r>
-        <w:rPr>
-          <w:lang w:val="en-US"/>
-        </w:rPr>
-        <w:t>i</w:t>
-      </w:r>
-      <w:proofErr w:type="spellEnd"/>
-      <w:r>
-        <w:rPr>
-          <w:lang w:val="en-US"/>
-        </w:rPr>
-        <w:t xml:space="preserve"> is</w:t>
+        <w:t xml:space="preserve"> of i is</w:t>
       </w:r>
       <w:r>
         <w:rPr>
@@ -4556,19 +4108,11 @@
         </w:rPr>
         <w:br/>
       </w:r>
-      <w:proofErr w:type="spellStart"/>
-      <w:r>
-        <w:rPr>
-          <w:lang w:val="en-US"/>
-        </w:rPr>
-        <w:t>i</w:t>
-      </w:r>
-      <w:proofErr w:type="spellEnd"/>
-      <w:r>
-        <w:rPr>
-          <w:lang w:val="en-US"/>
-        </w:rPr>
-        <w:t xml:space="preserve"> </w:t>
+      <w:r>
+        <w:rPr>
+          <w:lang w:val="en-US"/>
+        </w:rPr>
+        <w:t xml:space="preserve">i </w:t>
       </w:r>
       <w:r>
         <w:rPr>
@@ -4609,7 +4153,7 @@
           <w:lang w:val="nl-NL" w:eastAsia="nl-NL"/>
         </w:rPr>
         <w:drawing>
-          <wp:anchor distT="0" distB="0" distL="114300" distR="114300" simplePos="0" relativeHeight="251661824" behindDoc="0" locked="0" layoutInCell="1" allowOverlap="1" wp14:anchorId="6BDDC7D8" wp14:editId="364891B2">
+          <wp:anchor distT="0" distB="0" distL="114300" distR="114300" simplePos="0" relativeHeight="251661824" behindDoc="0" locked="0" layoutInCell="1" allowOverlap="1" wp14:anchorId="6CDFE673" wp14:editId="6498B1A0">
             <wp:simplePos x="0" y="0"/>
             <wp:positionH relativeFrom="column">
               <wp:posOffset>-635</wp:posOffset>
@@ -4687,21 +4231,7 @@
         <w:rPr>
           <w:lang w:val="en-US"/>
         </w:rPr>
-        <w:t xml:space="preserve"> of </w:t>
-      </w:r>
-      <w:proofErr w:type="spellStart"/>
-      <w:r>
-        <w:rPr>
-          <w:lang w:val="en-US"/>
-        </w:rPr>
-        <w:t>i</w:t>
-      </w:r>
-      <w:proofErr w:type="spellEnd"/>
-      <w:r>
-        <w:rPr>
-          <w:lang w:val="en-US"/>
-        </w:rPr>
-        <w:t xml:space="preserve"> is</w:t>
+        <w:t xml:space="preserve"> of i is</w:t>
       </w:r>
       <w:r>
         <w:rPr>
@@ -4717,19 +4247,11 @@
         </w:rPr>
         <w:br/>
       </w:r>
-      <w:proofErr w:type="spellStart"/>
-      <w:r>
-        <w:rPr>
-          <w:lang w:val="en-US"/>
-        </w:rPr>
-        <w:t>i</w:t>
-      </w:r>
-      <w:proofErr w:type="spellEnd"/>
-      <w:r>
-        <w:rPr>
-          <w:lang w:val="en-US"/>
-        </w:rPr>
-        <w:t xml:space="preserve"> </w:t>
+      <w:r>
+        <w:rPr>
+          <w:lang w:val="en-US"/>
+        </w:rPr>
+        <w:t xml:space="preserve">i </w:t>
       </w:r>
       <w:r>
         <w:rPr>
@@ -4770,7 +4292,7 @@
           <w:lang w:val="nl-NL" w:eastAsia="nl-NL"/>
         </w:rPr>
         <w:drawing>
-          <wp:anchor distT="0" distB="0" distL="114300" distR="114300" simplePos="0" relativeHeight="251662848" behindDoc="0" locked="0" layoutInCell="1" allowOverlap="1" wp14:anchorId="190A269E" wp14:editId="357843C8">
+          <wp:anchor distT="0" distB="0" distL="114300" distR="114300" simplePos="0" relativeHeight="251662848" behindDoc="0" locked="0" layoutInCell="1" allowOverlap="1" wp14:anchorId="50E33E09" wp14:editId="38CFC33A">
             <wp:simplePos x="0" y="0"/>
             <wp:positionH relativeFrom="column">
               <wp:posOffset>-635</wp:posOffset>
@@ -4848,21 +4370,7 @@
         <w:rPr>
           <w:lang w:val="en-US"/>
         </w:rPr>
-        <w:t xml:space="preserve"> of </w:t>
-      </w:r>
-      <w:proofErr w:type="spellStart"/>
-      <w:r>
-        <w:rPr>
-          <w:lang w:val="en-US"/>
-        </w:rPr>
-        <w:t>i</w:t>
-      </w:r>
-      <w:proofErr w:type="spellEnd"/>
-      <w:r>
-        <w:rPr>
-          <w:lang w:val="en-US"/>
-        </w:rPr>
-        <w:t xml:space="preserve"> is</w:t>
+        <w:t xml:space="preserve"> of i is</w:t>
       </w:r>
       <w:r>
         <w:rPr>
@@ -4878,19 +4386,11 @@
         </w:rPr>
         <w:br/>
       </w:r>
-      <w:proofErr w:type="spellStart"/>
-      <w:r>
-        <w:rPr>
-          <w:lang w:val="en-US"/>
-        </w:rPr>
-        <w:t>i</w:t>
-      </w:r>
-      <w:proofErr w:type="spellEnd"/>
-      <w:r>
-        <w:rPr>
-          <w:lang w:val="en-US"/>
-        </w:rPr>
-        <w:t xml:space="preserve"> </w:t>
+      <w:r>
+        <w:rPr>
+          <w:lang w:val="en-US"/>
+        </w:rPr>
+        <w:t xml:space="preserve">i </w:t>
       </w:r>
       <w:r>
         <w:rPr>
@@ -4931,7 +4431,7 @@
           <w:lang w:val="nl-NL" w:eastAsia="nl-NL"/>
         </w:rPr>
         <w:drawing>
-          <wp:anchor distT="0" distB="0" distL="114300" distR="114300" simplePos="0" relativeHeight="251663872" behindDoc="0" locked="0" layoutInCell="1" allowOverlap="1" wp14:anchorId="61CD14F7" wp14:editId="13AA223F">
+          <wp:anchor distT="0" distB="0" distL="114300" distR="114300" simplePos="0" relativeHeight="251663872" behindDoc="0" locked="0" layoutInCell="1" allowOverlap="1" wp14:anchorId="15814763" wp14:editId="1B9C671A">
             <wp:simplePos x="0" y="0"/>
             <wp:positionH relativeFrom="column">
               <wp:posOffset>-635</wp:posOffset>
@@ -5009,21 +4509,7 @@
         <w:rPr>
           <w:lang w:val="en-US"/>
         </w:rPr>
-        <w:t xml:space="preserve"> of </w:t>
-      </w:r>
-      <w:proofErr w:type="spellStart"/>
-      <w:r>
-        <w:rPr>
-          <w:lang w:val="en-US"/>
-        </w:rPr>
-        <w:t>i</w:t>
-      </w:r>
-      <w:proofErr w:type="spellEnd"/>
-      <w:r>
-        <w:rPr>
-          <w:lang w:val="en-US"/>
-        </w:rPr>
-        <w:t xml:space="preserve"> is</w:t>
+        <w:t xml:space="preserve"> of i is</w:t>
       </w:r>
       <w:r>
         <w:rPr>
@@ -5039,19 +4525,11 @@
         </w:rPr>
         <w:br/>
       </w:r>
-      <w:proofErr w:type="spellStart"/>
-      <w:r>
-        <w:rPr>
-          <w:lang w:val="en-US"/>
-        </w:rPr>
-        <w:t>i</w:t>
-      </w:r>
-      <w:proofErr w:type="spellEnd"/>
-      <w:r>
-        <w:rPr>
-          <w:lang w:val="en-US"/>
-        </w:rPr>
-        <w:t xml:space="preserve"> </w:t>
+      <w:r>
+        <w:rPr>
+          <w:lang w:val="en-US"/>
+        </w:rPr>
+        <w:t xml:space="preserve">i </w:t>
       </w:r>
       <w:r>
         <w:rPr>
@@ -5092,7 +4570,7 @@
           <w:lang w:val="nl-NL" w:eastAsia="nl-NL"/>
         </w:rPr>
         <w:drawing>
-          <wp:anchor distT="0" distB="0" distL="114300" distR="114300" simplePos="0" relativeHeight="251664896" behindDoc="0" locked="0" layoutInCell="1" allowOverlap="1" wp14:anchorId="00F08E8D" wp14:editId="27996B86">
+          <wp:anchor distT="0" distB="0" distL="114300" distR="114300" simplePos="0" relativeHeight="251664896" behindDoc="0" locked="0" layoutInCell="1" allowOverlap="1" wp14:anchorId="5A2C0485" wp14:editId="65B6455F">
             <wp:simplePos x="0" y="0"/>
             <wp:positionH relativeFrom="column">
               <wp:posOffset>-635</wp:posOffset>
@@ -5170,21 +4648,7 @@
         <w:rPr>
           <w:lang w:val="en-US"/>
         </w:rPr>
-        <w:t xml:space="preserve"> of </w:t>
-      </w:r>
-      <w:proofErr w:type="spellStart"/>
-      <w:r>
-        <w:rPr>
-          <w:lang w:val="en-US"/>
-        </w:rPr>
-        <w:t>i</w:t>
-      </w:r>
-      <w:proofErr w:type="spellEnd"/>
-      <w:r>
-        <w:rPr>
-          <w:lang w:val="en-US"/>
-        </w:rPr>
-        <w:t xml:space="preserve"> is</w:t>
+        <w:t xml:space="preserve"> of i is</w:t>
       </w:r>
       <w:r>
         <w:rPr>
@@ -5200,19 +4664,11 @@
         </w:rPr>
         <w:br/>
       </w:r>
-      <w:proofErr w:type="spellStart"/>
-      <w:r>
-        <w:rPr>
-          <w:lang w:val="en-US"/>
-        </w:rPr>
-        <w:t>i</w:t>
-      </w:r>
-      <w:proofErr w:type="spellEnd"/>
-      <w:r>
-        <w:rPr>
-          <w:lang w:val="en-US"/>
-        </w:rPr>
-        <w:t xml:space="preserve"> </w:t>
+      <w:r>
+        <w:rPr>
+          <w:lang w:val="en-US"/>
+        </w:rPr>
+        <w:t xml:space="preserve">i </w:t>
       </w:r>
       <w:r>
         <w:rPr>
@@ -5936,21 +5392,7 @@
         <w:rPr>
           <w:lang w:val="en-US"/>
         </w:rPr>
-        <w:t xml:space="preserve"> and the </w:t>
-      </w:r>
-      <w:proofErr w:type="spellStart"/>
-      <w:r>
-        <w:rPr>
-          <w:lang w:val="en-US"/>
-        </w:rPr>
-        <w:t>AppendRow</w:t>
-      </w:r>
-      <w:proofErr w:type="spellEnd"/>
-      <w:r>
-        <w:rPr>
-          <w:lang w:val="en-US"/>
-        </w:rPr>
-        <w:t xml:space="preserve"> method</w:t>
+        <w:t xml:space="preserve"> and the AppendRow method</w:t>
       </w:r>
       <w:bookmarkEnd w:id="7"/>
     </w:p>
@@ -5989,16 +5431,8 @@
         <w:rPr>
           <w:lang w:val="en-US"/>
         </w:rPr>
-        <w:t xml:space="preserve"> NOT repeat, because we used </w:t>
-      </w:r>
-      <w:proofErr w:type="gramStart"/>
-      <w:r>
-        <w:rPr>
-          <w:lang w:val="en-US"/>
-        </w:rPr>
-        <w:t>{!.</w:t>
-      </w:r>
-      <w:proofErr w:type="gramEnd"/>
+        <w:t xml:space="preserve"> NOT repeat, because we used {!.</w:t>
+      </w:r>
       <w:r>
         <w:rPr>
           <w:lang w:val="en-US"/>
@@ -6009,21 +5443,7 @@
         <w:rPr>
           <w:lang w:val="en-US"/>
         </w:rPr>
-        <w:t xml:space="preserve"> do get appended to the table by using the </w:t>
-      </w:r>
-      <w:proofErr w:type="spellStart"/>
-      <w:r>
-        <w:rPr>
-          <w:lang w:val="en-US"/>
-        </w:rPr>
-        <w:t>AppendRow</w:t>
-      </w:r>
-      <w:proofErr w:type="spellEnd"/>
-      <w:r>
-        <w:rPr>
-          <w:lang w:val="en-US"/>
-        </w:rPr>
-        <w:t xml:space="preserve"> method.</w:t>
+        <w:t xml:space="preserve"> do get appended to the table by using the AppendRow method.</w:t>
       </w:r>
     </w:p>
     <w:tbl>
@@ -6063,19 +5483,11 @@
                 <w:lang w:val="en-US"/>
               </w:rPr>
             </w:pPr>
-            <w:proofErr w:type="spellStart"/>
-            <w:r>
-              <w:rPr>
-                <w:lang w:val="en-US"/>
-              </w:rPr>
-              <w:t>i</w:t>
-            </w:r>
-            <w:proofErr w:type="spellEnd"/>
-            <w:r>
-              <w:rPr>
-                <w:lang w:val="en-US"/>
-              </w:rPr>
-              <w:t xml:space="preserve"> * 1</w:t>
+            <w:r>
+              <w:rPr>
+                <w:lang w:val="en-US"/>
+              </w:rPr>
+              <w:t>i * 1</w:t>
             </w:r>
           </w:p>
         </w:tc>
@@ -6092,19 +5504,11 @@
                 <w:lang w:val="en-US"/>
               </w:rPr>
             </w:pPr>
-            <w:proofErr w:type="spellStart"/>
-            <w:r>
-              <w:rPr>
-                <w:lang w:val="en-US"/>
-              </w:rPr>
-              <w:t>i</w:t>
-            </w:r>
-            <w:proofErr w:type="spellEnd"/>
-            <w:r>
-              <w:rPr>
-                <w:lang w:val="en-US"/>
-              </w:rPr>
-              <w:t xml:space="preserve"> * 2</w:t>
+            <w:r>
+              <w:rPr>
+                <w:lang w:val="en-US"/>
+              </w:rPr>
+              <w:t>i * 2</w:t>
             </w:r>
           </w:p>
         </w:tc>
@@ -6121,19 +5525,11 @@
                 <w:lang w:val="en-US"/>
               </w:rPr>
             </w:pPr>
-            <w:proofErr w:type="spellStart"/>
-            <w:r>
-              <w:rPr>
-                <w:lang w:val="en-US"/>
-              </w:rPr>
-              <w:t>i</w:t>
-            </w:r>
-            <w:proofErr w:type="spellEnd"/>
-            <w:r>
-              <w:rPr>
-                <w:lang w:val="en-US"/>
-              </w:rPr>
-              <w:t xml:space="preserve"> * 3</w:t>
+            <w:r>
+              <w:rPr>
+                <w:lang w:val="en-US"/>
+              </w:rPr>
+              <w:t>i * 3</w:t>
             </w:r>
           </w:p>
         </w:tc>
@@ -6150,19 +5546,11 @@
                 <w:lang w:val="en-US"/>
               </w:rPr>
             </w:pPr>
-            <w:proofErr w:type="spellStart"/>
-            <w:r>
-              <w:rPr>
-                <w:lang w:val="en-US"/>
-              </w:rPr>
-              <w:t>i</w:t>
-            </w:r>
-            <w:proofErr w:type="spellEnd"/>
-            <w:r>
-              <w:rPr>
-                <w:lang w:val="en-US"/>
-              </w:rPr>
-              <w:t xml:space="preserve"> * 4</w:t>
+            <w:r>
+              <w:rPr>
+                <w:lang w:val="en-US"/>
+              </w:rPr>
+              <w:t>i * 4</w:t>
             </w:r>
           </w:p>
         </w:tc>
@@ -6179,19 +5567,11 @@
                 <w:lang w:val="en-US"/>
               </w:rPr>
             </w:pPr>
-            <w:proofErr w:type="spellStart"/>
-            <w:r>
-              <w:rPr>
-                <w:lang w:val="en-US"/>
-              </w:rPr>
-              <w:t>i</w:t>
-            </w:r>
-            <w:proofErr w:type="spellEnd"/>
-            <w:r>
-              <w:rPr>
-                <w:lang w:val="en-US"/>
-              </w:rPr>
-              <w:t xml:space="preserve"> * 5</w:t>
+            <w:r>
+              <w:rPr>
+                <w:lang w:val="en-US"/>
+              </w:rPr>
+              <w:t>i * 5</w:t>
             </w:r>
           </w:p>
         </w:tc>
@@ -6208,19 +5588,11 @@
                 <w:lang w:val="en-US"/>
               </w:rPr>
             </w:pPr>
-            <w:proofErr w:type="spellStart"/>
-            <w:r>
-              <w:rPr>
-                <w:lang w:val="en-US"/>
-              </w:rPr>
-              <w:t>i</w:t>
-            </w:r>
-            <w:proofErr w:type="spellEnd"/>
-            <w:r>
-              <w:rPr>
-                <w:lang w:val="en-US"/>
-              </w:rPr>
-              <w:t xml:space="preserve"> * 6</w:t>
+            <w:r>
+              <w:rPr>
+                <w:lang w:val="en-US"/>
+              </w:rPr>
+              <w:t>i * 6</w:t>
             </w:r>
           </w:p>
         </w:tc>
@@ -6237,19 +5609,11 @@
                 <w:lang w:val="en-US"/>
               </w:rPr>
             </w:pPr>
-            <w:proofErr w:type="spellStart"/>
-            <w:r>
-              <w:rPr>
-                <w:lang w:val="en-US"/>
-              </w:rPr>
-              <w:t>i</w:t>
-            </w:r>
-            <w:proofErr w:type="spellEnd"/>
-            <w:r>
-              <w:rPr>
-                <w:lang w:val="en-US"/>
-              </w:rPr>
-              <w:t xml:space="preserve"> * 7</w:t>
+            <w:r>
+              <w:rPr>
+                <w:lang w:val="en-US"/>
+              </w:rPr>
+              <w:t>i * 7</w:t>
             </w:r>
           </w:p>
         </w:tc>
@@ -6266,19 +5630,11 @@
                 <w:lang w:val="en-US"/>
               </w:rPr>
             </w:pPr>
-            <w:proofErr w:type="spellStart"/>
-            <w:r>
-              <w:rPr>
-                <w:lang w:val="en-US"/>
-              </w:rPr>
-              <w:t>i</w:t>
-            </w:r>
-            <w:proofErr w:type="spellEnd"/>
-            <w:r>
-              <w:rPr>
-                <w:lang w:val="en-US"/>
-              </w:rPr>
-              <w:t xml:space="preserve"> * 8</w:t>
+            <w:r>
+              <w:rPr>
+                <w:lang w:val="en-US"/>
+              </w:rPr>
+              <w:t>i * 8</w:t>
             </w:r>
           </w:p>
         </w:tc>
@@ -6295,19 +5651,11 @@
                 <w:lang w:val="en-US"/>
               </w:rPr>
             </w:pPr>
-            <w:proofErr w:type="spellStart"/>
-            <w:r>
-              <w:rPr>
-                <w:lang w:val="en-US"/>
-              </w:rPr>
-              <w:t>i</w:t>
-            </w:r>
-            <w:proofErr w:type="spellEnd"/>
-            <w:r>
-              <w:rPr>
-                <w:lang w:val="en-US"/>
-              </w:rPr>
-              <w:t xml:space="preserve"> * 9</w:t>
+            <w:r>
+              <w:rPr>
+                <w:lang w:val="en-US"/>
+              </w:rPr>
+              <w:t>i * 9</w:t>
             </w:r>
           </w:p>
         </w:tc>
@@ -6324,19 +5672,11 @@
                 <w:lang w:val="en-US"/>
               </w:rPr>
             </w:pPr>
-            <w:proofErr w:type="spellStart"/>
-            <w:r>
-              <w:rPr>
-                <w:lang w:val="en-US"/>
-              </w:rPr>
-              <w:t>i</w:t>
-            </w:r>
-            <w:proofErr w:type="spellEnd"/>
-            <w:r>
-              <w:rPr>
-                <w:lang w:val="en-US"/>
-              </w:rPr>
-              <w:t xml:space="preserve"> * 10</w:t>
+            <w:r>
+              <w:rPr>
+                <w:lang w:val="en-US"/>
+              </w:rPr>
+              <w:t>i * 10</w:t>
             </w:r>
           </w:p>
         </w:tc>
@@ -12659,14 +11999,12 @@
                 <w:lang w:val="en-US"/>
               </w:rPr>
             </w:pPr>
-            <w:proofErr w:type="spellStart"/>
             <w:r>
               <w:rPr>
                 <w:lang w:val="en-US"/>
               </w:rPr>
               <w:t>i</w:t>
             </w:r>
-            <w:proofErr w:type="spellEnd"/>
           </w:p>
         </w:tc>
         <w:tc>
@@ -12731,19 +12069,11 @@
                 <w:lang w:val="en-US"/>
               </w:rPr>
             </w:pPr>
-            <w:proofErr w:type="spellStart"/>
-            <w:r>
-              <w:rPr>
-                <w:lang w:val="en-US"/>
-              </w:rPr>
-              <w:t>i</w:t>
-            </w:r>
-            <w:proofErr w:type="spellEnd"/>
-            <w:r>
-              <w:rPr>
-                <w:lang w:val="en-US"/>
-              </w:rPr>
-              <w:t xml:space="preserve"> * j</w:t>
+            <w:r>
+              <w:rPr>
+                <w:lang w:val="en-US"/>
+              </w:rPr>
+              <w:t>i * j</w:t>
             </w:r>
           </w:p>
         </w:tc>
@@ -13552,14 +12882,12 @@
                 <w:lang w:val="en-US"/>
               </w:rPr>
             </w:pPr>
-            <w:proofErr w:type="spellStart"/>
             <w:r>
               <w:rPr>
                 <w:lang w:val="en-US"/>
               </w:rPr>
               <w:t>i</w:t>
             </w:r>
-            <w:proofErr w:type="spellEnd"/>
           </w:p>
         </w:tc>
         <w:tc>
@@ -13624,19 +12952,11 @@
                 <w:lang w:val="en-US"/>
               </w:rPr>
             </w:pPr>
-            <w:proofErr w:type="spellStart"/>
-            <w:r>
-              <w:rPr>
-                <w:lang w:val="en-US"/>
-              </w:rPr>
-              <w:t>i</w:t>
-            </w:r>
-            <w:proofErr w:type="spellEnd"/>
-            <w:r>
-              <w:rPr>
-                <w:lang w:val="en-US"/>
-              </w:rPr>
-              <w:t xml:space="preserve"> * j</w:t>
+            <w:r>
+              <w:rPr>
+                <w:lang w:val="en-US"/>
+              </w:rPr>
+              <w:t>i * j</w:t>
             </w:r>
           </w:p>
         </w:tc>
@@ -14447,14 +13767,12 @@
                 <w:lang w:val="en-US"/>
               </w:rPr>
             </w:pPr>
-            <w:proofErr w:type="spellStart"/>
             <w:r>
               <w:rPr>
                 <w:lang w:val="en-US"/>
               </w:rPr>
               <w:t>i</w:t>
             </w:r>
-            <w:proofErr w:type="spellEnd"/>
           </w:p>
         </w:tc>
         <w:tc>
@@ -14519,19 +13837,11 @@
                 <w:lang w:val="en-US"/>
               </w:rPr>
             </w:pPr>
-            <w:proofErr w:type="spellStart"/>
-            <w:r>
-              <w:rPr>
-                <w:lang w:val="en-US"/>
-              </w:rPr>
-              <w:t>i</w:t>
-            </w:r>
-            <w:proofErr w:type="spellEnd"/>
-            <w:r>
-              <w:rPr>
-                <w:lang w:val="en-US"/>
-              </w:rPr>
-              <w:t xml:space="preserve"> * j</w:t>
+            <w:r>
+              <w:rPr>
+                <w:lang w:val="en-US"/>
+              </w:rPr>
+              <w:t>i * j</w:t>
             </w:r>
           </w:p>
         </w:tc>
@@ -15373,7 +14683,7 @@
           <w:lang w:val="en-US"/>
         </w:rPr>
         <w:drawing>
-          <wp:inline distT="0" distB="0" distL="0" distR="0" wp14:anchorId="43BEC547" wp14:editId="08A312B8">
+          <wp:inline distT="0" distB="0" distL="0" distR="0" wp14:anchorId="1C902C4C" wp14:editId="620030D4">
             <wp:extent cx="1895475" cy="933450"/>
             <wp:effectExtent l="0" t="0" r="0" b="0"/>
             <wp:docPr id="4" name="Picture 1"/>
@@ -15419,55 +14729,13 @@
         <w:rPr>
           <w:lang w:val="en-US"/>
         </w:rPr>
-        <w:t xml:space="preserve">If only a file name is specified, </w:t>
-      </w:r>
-      <w:proofErr w:type="spellStart"/>
-      <w:r>
-        <w:rPr>
-          <w:lang w:val="en-US"/>
-        </w:rPr>
-        <w:t>SharpDocx</w:t>
-      </w:r>
-      <w:proofErr w:type="spellEnd"/>
-      <w:r>
-        <w:rPr>
-          <w:lang w:val="en-US"/>
-        </w:rPr>
-        <w:t xml:space="preserve"> searches this file in a directory specified by the </w:t>
-      </w:r>
-      <w:proofErr w:type="spellStart"/>
-      <w:r>
-        <w:rPr>
-          <w:lang w:val="en-US"/>
-        </w:rPr>
-        <w:t>ImageDirectory</w:t>
-      </w:r>
-      <w:proofErr w:type="spellEnd"/>
-      <w:r>
-        <w:rPr>
-          <w:lang w:val="en-US"/>
-        </w:rPr>
-        <w:t xml:space="preserve"> property.</w:t>
-      </w:r>
-      <w:r>
-        <w:rPr>
-          <w:lang w:val="en-US"/>
-        </w:rPr>
-        <w:t xml:space="preserve"> Right </w:t>
-      </w:r>
-      <w:proofErr w:type="gramStart"/>
-      <w:r>
-        <w:rPr>
-          <w:lang w:val="en-US"/>
-        </w:rPr>
-        <w:t>now</w:t>
-      </w:r>
-      <w:proofErr w:type="gramEnd"/>
-      <w:r>
-        <w:rPr>
-          <w:lang w:val="en-US"/>
-        </w:rPr>
-        <w:t xml:space="preserve"> </w:t>
+        <w:t>If only a file name is specified, SharpDocx searches this file in a directory specified by the ImageDirectory property.</w:t>
+      </w:r>
+      <w:r>
+        <w:rPr>
+          <w:lang w:val="en-US"/>
+        </w:rPr>
+        <w:t xml:space="preserve"> Right now </w:t>
       </w:r>
       <w:r>
         <w:rPr>
@@ -15542,7 +14810,7 @@
           <w:lang w:val="en-US"/>
         </w:rPr>
         <w:drawing>
-          <wp:inline distT="0" distB="0" distL="0" distR="0" wp14:anchorId="7311D76F" wp14:editId="0E82BF2E">
+          <wp:inline distT="0" distB="0" distL="0" distR="0" wp14:anchorId="3C5E3152" wp14:editId="0496FDBF">
             <wp:extent cx="284321" cy="140017"/>
             <wp:effectExtent l="0" t="0" r="0" b="0"/>
             <wp:docPr id="20" name="Picture 1"/>
@@ -15621,7 +14889,7 @@
           <w:lang w:val="en-US"/>
         </w:rPr>
         <w:drawing>
-          <wp:inline distT="0" distB="0" distL="0" distR="0" wp14:anchorId="48ECF2F2" wp14:editId="45310056">
+          <wp:inline distT="0" distB="0" distL="0" distR="0" wp14:anchorId="2F912B88" wp14:editId="6F3FBB26">
             <wp:extent cx="5274945" cy="2811244"/>
             <wp:effectExtent l="0" t="0" r="0" b="0"/>
             <wp:docPr id="21" name="Picture 1"/>
@@ -15713,7 +14981,6 @@
         </w:rPr>
         <w:t>Image</w:t>
       </w:r>
-      <w:proofErr w:type="spellStart"/>
       <w:r>
         <w:rPr>
           <w:rFonts w:ascii="Courier New" w:hAnsi="Courier New" w:cs="Courier New"/>
@@ -15724,7 +14991,6 @@
         </w:rPr>
         <w:t>FromStream</w:t>
       </w:r>
-      <w:proofErr w:type="spellEnd"/>
       <w:r>
         <w:rPr>
           <w:rFonts w:ascii="Courier New" w:hAnsi="Courier New" w:cs="Courier New"/>
@@ -15805,7 +15071,7 @@
           <w:noProof/>
         </w:rPr>
         <w:drawing>
-          <wp:inline distT="0" distB="0" distL="0" distR="0" wp14:anchorId="03E6B598" wp14:editId="44D12D3C">
+          <wp:inline distT="0" distB="0" distL="0" distR="0" wp14:anchorId="7AFB8A3A" wp14:editId="1EF2C2CA">
             <wp:extent cx="409575" cy="485775"/>
             <wp:effectExtent l="0" t="0" r="0" b="0"/>
             <wp:docPr id="22" name="Picture 1"/>
@@ -15853,7 +15119,7 @@
           <w:noProof/>
         </w:rPr>
         <w:drawing>
-          <wp:inline distT="0" distB="0" distL="0" distR="0" wp14:anchorId="27C1264C" wp14:editId="37E700BC">
+          <wp:inline distT="0" distB="0" distL="0" distR="0" wp14:anchorId="622792A0" wp14:editId="2330FCC3">
             <wp:extent cx="489813" cy="489813"/>
             <wp:effectExtent l="0" t="0" r="0" b="0"/>
             <wp:docPr id="23" name="Picture 1"/>
@@ -16270,6 +15536,31 @@
         </w:rPr>
         <w:t>"It appears the live-service shooter Suicide Squad: Kill The Justice League is, once again, suffering from a hacker problem," reports Kotaku:</w:t>
       </w:r>
+      <w:r>
+        <w:rPr>
+          <w:noProof/>
+        </w:rPr>
+        <w:br/>
+      </w:r>
+      <w:r>
+        <w:rPr>
+          <w:noProof/>
+        </w:rPr>
+        <w:br/>
+        <w:t>Instead of doing absolutely absurd amounts of damage, t</w:t>
+      </w:r>
+      <w:r>
+        <w:rPr>
+          <w:noProof/>
+        </w:rPr>
+        <w:t>…</w:t>
+      </w:r>
+      <w:r>
+        <w:rPr>
+          <w:noProof/>
+        </w:rPr>
+        <w:t xml:space="preserve"> </w:t>
+      </w:r>
     </w:p>
     <w:p>
       <w:pPr>
@@ -16280,9 +15571,23 @@
       </w:pPr>
       <w:r>
         <w:rPr>
+          <w:b/>
           <w:noProof/>
         </w:rPr>
-        <w:t>Instead of doing absolutely absurd amounts of damage, t</w:t>
+        <w:t>Apple Opens the App Store To Retro Game Emulators</w:t>
+      </w:r>
+      <w:r>
+        <w:rPr>
+          <w:b/>
+          <w:noProof/>
+        </w:rPr>
+        <w:br/>
+      </w:r>
+      <w:r>
+        <w:rPr>
+          <w:noProof/>
+        </w:rPr>
+        <w:t>In an update on Friday, Apple announced that game emulators can come to the App Store globally and offer downloadable games. "Apple says those games must comply with 'all applicable laws,' though -- a</w:t>
       </w:r>
       <w:r>
         <w:rPr>
@@ -16309,7 +15614,7 @@
           <w:b/>
           <w:noProof/>
         </w:rPr>
-        <w:t>Apple Opens the App Store To Retro Game Emulators</w:t>
+        <w:t>Roblox Executive Says Children Making Money On the Platform Isn't Exploitation, It's a Gift</w:t>
       </w:r>
       <w:r>
         <w:rPr>
@@ -16322,7 +15627,7 @@
         <w:rPr>
           <w:noProof/>
         </w:rPr>
-        <w:t>In an update on Friday, Apple announced that game emulators can come to the App Store globally and offer downloadable games. "Apple says those games must comply with 'all applicable laws,' though -- a</w:t>
+        <w:t>In an interview with Roblox Studio head Stefano Corazza, Eurogamer asked about the reputation Roblox has gained and the notion that it was exploitative of young developers, since it takes a cut from w</w:t>
       </w:r>
       <w:r>
         <w:rPr>
@@ -16349,7 +15654,7 @@
           <w:b/>
           <w:noProof/>
         </w:rPr>
-        <w:t>Roblox Executive Says Children Making Money On the Platform Isn't Exploitation, It's a Gift</w:t>
+        <w:t>Developer Hacks Denuvo DRM After Six Months of Detective Work and 2,000 Hooks</w:t>
       </w:r>
       <w:r>
         <w:rPr>
@@ -16362,7 +15667,14 @@
         <w:rPr>
           <w:noProof/>
         </w:rPr>
-        <w:t>In an interview with Roblox Studio head Stefano Corazza, Eurogamer asked about the reputation Roblox has gained and the notion that it was exploitative of young developers, since it takes a cut from w</w:t>
+        <w:t xml:space="preserve">After six months of work, DRM developer Maurice Heumann successfully cracked </w:t>
+      </w:r>
+      <w:r>
+        <w:rPr>
+          <w:noProof/>
+        </w:rPr>
+        <w:lastRenderedPageBreak/>
+        <w:t xml:space="preserve">Hogwarts Legacy's Denuvo DRM protection system to learn more about the technology. According to Tom's Hardware, he's "left </w:t>
       </w:r>
       <w:r>
         <w:rPr>
@@ -16389,7 +15701,7 @@
           <w:b/>
           <w:noProof/>
         </w:rPr>
-        <w:t>Developer Hacks Denuvo DRM After Six Months of Detective Work and 2,000 Hooks</w:t>
+        <w:t>PC, Console Growth To Lag Pre-pandemic Levels as Gamers Clock in Fewer Hours</w:t>
       </w:r>
       <w:r>
         <w:rPr>
@@ -16402,7 +15714,7 @@
         <w:rPr>
           <w:noProof/>
         </w:rPr>
-        <w:t xml:space="preserve">After six months of work, DRM developer Maurice Heumann successfully cracked Hogwarts Legacy's Denuvo DRM protection system to learn more about the technology. According to Tom's Hardware, he's "left </w:t>
+        <w:t>Personal computing and console gaming revenue growth is expected to remain below pre-pandemic levels through 2026 as gamers record fewer hours of playtime, according to research firm Newzoo. From a re</w:t>
       </w:r>
       <w:r>
         <w:rPr>
@@ -16429,8 +15741,7 @@
           <w:b/>
           <w:noProof/>
         </w:rPr>
-        <w:lastRenderedPageBreak/>
-        <w:t>PC, Console Growth To Lag Pre-pandemic Levels as Gamers Clock in Fewer Hours</w:t>
+        <w:t>Microsoft is Working on an Xbox AI Chatbot</w:t>
       </w:r>
       <w:r>
         <w:rPr>
@@ -16443,7 +15754,7 @@
         <w:rPr>
           <w:noProof/>
         </w:rPr>
-        <w:t>Personal computing and console gaming revenue growth is expected to remain below pre-pandemic levels through 2026 as gamers record fewer hours of playtime, according to research firm Newzoo. From a re</w:t>
+        <w:t>Microsoft is currently testing a new AI-powered Xbox chatbot that can be used to automate support tasks. From a report: Sources familiar with Microsoft's plans tell The Verge that the software giant h</w:t>
       </w:r>
       <w:r>
         <w:rPr>
@@ -16470,7 +15781,7 @@
           <w:b/>
           <w:noProof/>
         </w:rPr>
-        <w:t>Microsoft is Working on an Xbox AI Chatbot</w:t>
+        <w:t>Major Mobile NFT Shooter Game 'MadWorld' Uses Linux Foundation Subsidiary's Game Engine</w:t>
       </w:r>
       <w:r>
         <w:rPr>
@@ -16483,7 +15794,7 @@
         <w:rPr>
           <w:noProof/>
         </w:rPr>
-        <w:t>Microsoft is currently testing a new AI-powered Xbox chatbot that can be used to automate support tasks. From a report: Sources familiar with Microsoft's plans tell The Verge that the software giant h</w:t>
+        <w:t>A Linux Foundation subsidiary has developed a free and open-source 3D game engine distributed under the Apache license. And last week the Open 3D Foundation announced "a big step forward, showcasing t</w:t>
       </w:r>
       <w:r>
         <w:rPr>
@@ -16510,7 +15821,7 @@
           <w:b/>
           <w:noProof/>
         </w:rPr>
-        <w:t>Major Mobile NFT Shooter Game 'MadWorld' Uses Linux Foundation Subsidiary's Game Engine</w:t>
+        <w:t>Russia Is Making Its Own Gaming Consoles</w:t>
       </w:r>
       <w:r>
         <w:rPr>
@@ -16523,7 +15834,7 @@
         <w:rPr>
           <w:noProof/>
         </w:rPr>
-        <w:t>A Linux Foundation subsidiary has developed a free and open-source 3D game engine distributed under the Apache license. And last week the Open 3D Foundation announced "a big step forward, showcasing t</w:t>
+        <w:t>Vladimir Putin has ordered Russia's government to explore the development of a series of homegrown consoles to compete with PlayStation and Xbox. Game Rant reports: Russia has taken issue with Western</w:t>
       </w:r>
       <w:r>
         <w:rPr>
@@ -16550,7 +15861,7 @@
           <w:b/>
           <w:noProof/>
         </w:rPr>
-        <w:t>Russia Is Making Its Own Gaming Consoles</w:t>
+        <w:t>Phil Spencer Wants Epic Games Store and Others On Xbox Consoles</w:t>
       </w:r>
       <w:r>
         <w:rPr>
@@ -16563,7 +15874,7 @@
         <w:rPr>
           <w:noProof/>
         </w:rPr>
-        <w:t>Vladimir Putin has ordered Russia's government to explore the development of a series of homegrown consoles to compete with PlayStation and Xbox. Game Rant reports: Russia has taken issue with Western</w:t>
+        <w:t>Chris Plante reports via Polygon: Phil Spencer doesn't just want Xbox games on other consoles. He wants other video game retailers on Xbox, too. In an interview with Microsoft's CEO of Gaming during t</w:t>
       </w:r>
       <w:r>
         <w:rPr>
@@ -16590,7 +15901,7 @@
           <w:b/>
           <w:noProof/>
         </w:rPr>
-        <w:t>Phil Spencer Wants Epic Games Store and Others On Xbox Consoles</w:t>
+        <w:t>Xbox Cloud Gaming Now Has Mouse and Keyboard Support In Select Games</w:t>
       </w:r>
       <w:r>
         <w:rPr>
@@ -16603,7 +15914,7 @@
         <w:rPr>
           <w:noProof/>
         </w:rPr>
-        <w:t>Chris Plante reports via Polygon: Phil Spencer doesn't just want Xbox games on other consoles. He wants other video game retailers on Xbox, too. In an interview with Microsoft's CEO of Gaming during t</w:t>
+        <w:t xml:space="preserve">Tom Warren reports via The Verge: Microsoft is starting to preview mouse and keyboard support for Xbox Cloud Gaming today. Xbox Insiders will be able to start playing with their mouse and keyboard in </w:t>
       </w:r>
       <w:r>
         <w:rPr>
@@ -16630,7 +15941,7 @@
           <w:b/>
           <w:noProof/>
         </w:rPr>
-        <w:t>Xbox Cloud Gaming Now Has Mouse and Keyboard Support In Select Games</w:t>
+        <w:t>Video Game Voice Actors May Strike Over AI</w:t>
       </w:r>
       <w:r>
         <w:rPr>
@@ -16643,7 +15954,20 @@
         <w:rPr>
           <w:noProof/>
         </w:rPr>
-        <w:t xml:space="preserve">Tom Warren reports via The Verge: Microsoft is starting to preview mouse and keyboard support for Xbox Cloud Gaming today. Xbox Insiders will be able to start playing with their mouse and keyboard in </w:t>
+        <w:t>"Hollywood is bracing for another actors strike, this time against the videogame industry," according to MarketWatch:</w:t>
+      </w:r>
+      <w:r>
+        <w:rPr>
+          <w:noProof/>
+        </w:rPr>
+        <w:br/>
+      </w:r>
+      <w:r>
+        <w:rPr>
+          <w:noProof/>
+        </w:rPr>
+        <w:br/>
+        <w:t>"We're currently in bargaining with all the major game studios, and the major sti</w:t>
       </w:r>
       <w:r>
         <w:rPr>
@@ -16660,59 +15984,6 @@
     </w:p>
     <w:p>
       <w:pPr>
-        <w:ind w:left="360"/>
-        <w:rPr>
-          <w:noProof/>
-        </w:rPr>
-      </w:pPr>
-      <w:r>
-        <w:rPr>
-          <w:b/>
-          <w:noProof/>
-        </w:rPr>
-        <w:t>Video Game Voice Actors May Strike Over AI</w:t>
-      </w:r>
-      <w:r>
-        <w:rPr>
-          <w:b/>
-          <w:noProof/>
-        </w:rPr>
-        <w:br/>
-      </w:r>
-      <w:r>
-        <w:rPr>
-          <w:noProof/>
-        </w:rPr>
-        <w:t>"Hollywood is bracing for another actors strike, this time against the videogame industry," according to MarketWatch:</w:t>
-      </w:r>
-      <w:r>
-        <w:rPr>
-          <w:noProof/>
-        </w:rPr>
-        <w:br/>
-      </w:r>
-      <w:r>
-        <w:rPr>
-          <w:noProof/>
-        </w:rPr>
-        <w:br/>
-        <w:t>"We're currently in bargaining with all the major game studios, and the major sti</w:t>
-      </w:r>
-      <w:r>
-        <w:rPr>
-          <w:noProof/>
-        </w:rPr>
-        <w:t>…</w:t>
-      </w:r>
-      <w:r>
-        <w:rPr>
-          <w:noProof/>
-        </w:rPr>
-        <w:t xml:space="preserve"> </w:t>
-      </w:r>
-    </w:p>
-    <w:p>
-      <w:pPr>
         <w:rPr>
           <w:lang w:val="en-US"/>
         </w:rPr>
@@ -16727,21 +15998,7 @@
         <w:rPr>
           <w:lang w:val="en-US"/>
         </w:rPr>
-        <w:t xml:space="preserve">n a real world </w:t>
-      </w:r>
-      <w:proofErr w:type="gramStart"/>
-      <w:r>
-        <w:rPr>
-          <w:lang w:val="en-US"/>
-        </w:rPr>
-        <w:t>scenario</w:t>
-      </w:r>
-      <w:proofErr w:type="gramEnd"/>
-      <w:r>
-        <w:rPr>
-          <w:lang w:val="en-US"/>
-        </w:rPr>
-        <w:t xml:space="preserve"> you wouldn’t fetch data </w:t>
+        <w:t xml:space="preserve">n a real world scenario you wouldn’t fetch data </w:t>
       </w:r>
       <w:r>
         <w:rPr>
@@ -16778,33 +16035,11 @@
           <w:lang w:val="en-US"/>
         </w:rPr>
       </w:pPr>
-      <w:proofErr w:type="spellStart"/>
-      <w:r>
-        <w:rPr>
-          <w:lang w:val="en-US"/>
-        </w:rPr>
-        <w:t>SharpDocx</w:t>
-      </w:r>
-      <w:proofErr w:type="spellEnd"/>
-      <w:r>
-        <w:rPr>
-          <w:lang w:val="en-US"/>
-        </w:rPr>
-        <w:t xml:space="preserve"> will automatically reference the calling assembly. </w:t>
-      </w:r>
-      <w:proofErr w:type="gramStart"/>
-      <w:r>
-        <w:rPr>
-          <w:lang w:val="en-US"/>
-        </w:rPr>
-        <w:t>So</w:t>
-      </w:r>
-      <w:proofErr w:type="gramEnd"/>
-      <w:r>
-        <w:rPr>
-          <w:lang w:val="en-US"/>
-        </w:rPr>
-        <w:t xml:space="preserve"> if the view model is declared in the calling assembly, you can use that model in your document without explicitly referencing that assembly. However, if the view model is defined in another assembly, you need to explicitly reference it. If you don't, you'll get compilation errors like:</w:t>
+      <w:r>
+        <w:rPr>
+          <w:lang w:val="en-US"/>
+        </w:rPr>
+        <w:t>SharpDocx will automatically reference the calling assembly. So if the view model is declared in the calling assembly, you can use that model in your document without explicitly referencing that assembly. However, if the view model is defined in another assembly, you need to explicitly reference it. If you don't, you'll get compilation errors like:</w:t>
       </w:r>
     </w:p>
     <w:p>
@@ -16824,19 +16059,151 @@
           <w:sz w:val="19"/>
           <w:lang w:val="en-US"/>
         </w:rPr>
-        <w:t>Line 26: error CS0012: The type '</w:t>
-      </w:r>
-      <w:proofErr w:type="gramStart"/>
-      <w:r>
+        <w:lastRenderedPageBreak/>
+        <w:t>Line 26: error CS0012: The type 'ClassLibrary1.Models.Country' is defined in an assembly that is not referenced. You must add a reference to assembly 'ClassLibrary1, Version=1.0.0.0, Culture=neutral, PublicKeyToken=null'.</w:t>
+      </w:r>
+    </w:p>
+    <w:p>
+      <w:pPr>
+        <w:rPr>
+          <w:lang w:val="en-US"/>
+        </w:rPr>
+      </w:pPr>
+      <w:r>
+        <w:rPr>
+          <w:lang w:val="en-US"/>
+        </w:rPr>
+        <w:t>The simplest way to add a reference to ClassLibrary1 is by using an Assembly-directive in your document:</w:t>
+      </w:r>
+    </w:p>
+    <w:p>
+      <w:pPr>
+        <w:rPr>
+          <w:lang w:val="en-US"/>
+        </w:rPr>
+      </w:pPr>
+      <w:r>
+        <w:rPr>
+          <w:lang w:val="en-US"/>
+        </w:rPr>
+        <w:t>&lt;</w:t>
+      </w:r>
+      <w:r>
+        <w:rPr>
+          <w:noProof/>
+          <w:sz w:val="2"/>
+          <w:szCs w:val="2"/>
+          <w:lang w:val="en-US"/>
+        </w:rPr>
+        <w:t xml:space="preserve"> </w:t>
+      </w:r>
+      <w:r>
+        <w:rPr>
+          <w:lang w:val="en-US"/>
+        </w:rPr>
+        <w:t>%@ Assembly Name="ClassLibrary1" %</w:t>
+      </w:r>
+      <w:r>
+        <w:rPr>
+          <w:noProof/>
+          <w:sz w:val="2"/>
+          <w:szCs w:val="2"/>
+          <w:lang w:val="en-US"/>
+        </w:rPr>
+        <w:t xml:space="preserve"> </w:t>
+      </w:r>
+      <w:r>
+        <w:rPr>
+          <w:lang w:val="en-US"/>
+        </w:rPr>
+        <w:t>&gt;</w:t>
+      </w:r>
+    </w:p>
+    <w:p>
+      <w:pPr>
+        <w:rPr>
+          <w:lang w:val="en-US"/>
+        </w:rPr>
+      </w:pPr>
+      <w:r>
+        <w:rPr>
+          <w:lang w:val="en-US"/>
+        </w:rPr>
+        <w:t>Or, if you're using .NET Core, you might want to use:</w:t>
+      </w:r>
+    </w:p>
+    <w:p>
+      <w:pPr>
+        <w:rPr>
+          <w:lang w:val="en-US"/>
+        </w:rPr>
+      </w:pPr>
+      <w:r>
+        <w:rPr>
+          <w:lang w:val="en-US"/>
+        </w:rPr>
+        <w:t>&lt;</w:t>
+      </w:r>
+      <w:r>
+        <w:rPr>
+          <w:noProof/>
+          <w:sz w:val="2"/>
+          <w:szCs w:val="2"/>
+          <w:lang w:val="en-US"/>
+        </w:rPr>
+        <w:t xml:space="preserve"> </w:t>
+      </w:r>
+      <w:r>
+        <w:rPr>
+          <w:lang w:val="en-US"/>
+        </w:rPr>
+        <w:t>%@ Ass</w:t>
+      </w:r>
+      <w:r>
+        <w:rPr>
+          <w:lang w:val="en-US"/>
+        </w:rPr>
+        <w:t>embly Name="~/ClassLibrary1" %</w:t>
+      </w:r>
+      <w:r>
+        <w:rPr>
+          <w:noProof/>
+          <w:sz w:val="2"/>
+          <w:szCs w:val="2"/>
+          <w:lang w:val="en-US"/>
+        </w:rPr>
+        <w:t xml:space="preserve"> </w:t>
+      </w:r>
+      <w:r>
+        <w:rPr>
+          <w:lang w:val="en-US"/>
+        </w:rPr>
+        <w:t>&gt;</w:t>
+      </w:r>
+    </w:p>
+    <w:p>
+      <w:pPr>
+        <w:rPr>
+          <w:lang w:val="en-US"/>
+        </w:rPr>
+      </w:pPr>
+      <w:r>
+        <w:rPr>
+          <w:lang w:val="en-US"/>
+        </w:rPr>
+        <w:t>The tilde represents the directory that contains SharpDocx.dll. Use it when you get errors like:</w:t>
+      </w:r>
+    </w:p>
+    <w:p>
+      <w:pPr>
+        <w:ind w:left="360"/>
         <w:rPr>
           <w:rFonts w:ascii="Consolas" w:hAnsi="Consolas"/>
           <w:color w:val="000000"/>
           <w:sz w:val="19"/>
           <w:lang w:val="en-US"/>
         </w:rPr>
-        <w:t>ClassLibrary1.Models.Country</w:t>
-      </w:r>
-      <w:proofErr w:type="gramEnd"/>
+      </w:pPr>
       <w:r>
         <w:rPr>
           <w:rFonts w:ascii="Consolas" w:hAnsi="Consolas"/>
@@ -16844,27 +16211,7 @@
           <w:sz w:val="19"/>
           <w:lang w:val="en-US"/>
         </w:rPr>
-        <w:t xml:space="preserve">' is defined in an assembly that is not referenced. You must add a reference to assembly 'ClassLibrary1, Version=1.0.0.0, Culture=neutral, </w:t>
-      </w:r>
-      <w:proofErr w:type="spellStart"/>
-      <w:r>
-        <w:rPr>
-          <w:rFonts w:ascii="Consolas" w:hAnsi="Consolas"/>
-          <w:color w:val="000000"/>
-          <w:sz w:val="19"/>
-          <w:lang w:val="en-US"/>
-        </w:rPr>
-        <w:t>PublicKeyToken</w:t>
-      </w:r>
-      <w:proofErr w:type="spellEnd"/>
-      <w:r>
-        <w:rPr>
-          <w:rFonts w:ascii="Consolas" w:hAnsi="Consolas"/>
-          <w:color w:val="000000"/>
-          <w:sz w:val="19"/>
-          <w:lang w:val="en-US"/>
-        </w:rPr>
-        <w:t>=null'.</w:t>
+        <w:t>System.IO.FileNotFoundException: Could not find file 'C:\Program Files\dotnet\shared\Microsoft.NETCore.App\2.0.9\ClassLibrary1.dll'.</w:t>
       </w:r>
     </w:p>
     <w:p>
@@ -16877,169 +16224,6 @@
         <w:rPr>
           <w:lang w:val="en-US"/>
         </w:rPr>
-        <w:lastRenderedPageBreak/>
-        <w:t>The simplest way to add a reference to ClassLibrary1 is by using an Assembly-directive in your document:</w:t>
-      </w:r>
-    </w:p>
-    <w:p>
-      <w:pPr>
-        <w:rPr>
-          <w:lang w:val="en-US"/>
-        </w:rPr>
-      </w:pPr>
-      <w:r>
-        <w:rPr>
-          <w:lang w:val="en-US"/>
-        </w:rPr>
-        <w:t>&lt;</w:t>
-      </w:r>
-      <w:r>
-        <w:rPr>
-          <w:noProof/>
-          <w:sz w:val="2"/>
-          <w:szCs w:val="2"/>
-          <w:lang w:val="en-US"/>
-        </w:rPr>
-        <w:t xml:space="preserve"> </w:t>
-      </w:r>
-      <w:r>
-        <w:rPr>
-          <w:lang w:val="en-US"/>
-        </w:rPr>
-        <w:t>%@ Assembly Name="ClassLibrary1" %</w:t>
-      </w:r>
-      <w:r>
-        <w:rPr>
-          <w:noProof/>
-          <w:sz w:val="2"/>
-          <w:szCs w:val="2"/>
-          <w:lang w:val="en-US"/>
-        </w:rPr>
-        <w:t xml:space="preserve"> </w:t>
-      </w:r>
-      <w:r>
-        <w:rPr>
-          <w:lang w:val="en-US"/>
-        </w:rPr>
-        <w:t>&gt;</w:t>
-      </w:r>
-    </w:p>
-    <w:p>
-      <w:pPr>
-        <w:rPr>
-          <w:lang w:val="en-US"/>
-        </w:rPr>
-      </w:pPr>
-      <w:r>
-        <w:rPr>
-          <w:lang w:val="en-US"/>
-        </w:rPr>
-        <w:t>Or, if you're using .NET Core, you might want to use:</w:t>
-      </w:r>
-    </w:p>
-    <w:p>
-      <w:pPr>
-        <w:rPr>
-          <w:lang w:val="en-US"/>
-        </w:rPr>
-      </w:pPr>
-      <w:r>
-        <w:rPr>
-          <w:lang w:val="en-US"/>
-        </w:rPr>
-        <w:t>&lt;</w:t>
-      </w:r>
-      <w:r>
-        <w:rPr>
-          <w:noProof/>
-          <w:sz w:val="2"/>
-          <w:szCs w:val="2"/>
-          <w:lang w:val="en-US"/>
-        </w:rPr>
-        <w:t xml:space="preserve"> </w:t>
-      </w:r>
-      <w:r>
-        <w:rPr>
-          <w:lang w:val="en-US"/>
-        </w:rPr>
-        <w:t>%@ Ass</w:t>
-      </w:r>
-      <w:r>
-        <w:rPr>
-          <w:lang w:val="en-US"/>
-        </w:rPr>
-        <w:t>embly Name="~/ClassLibrary1" %</w:t>
-      </w:r>
-      <w:r>
-        <w:rPr>
-          <w:noProof/>
-          <w:sz w:val="2"/>
-          <w:szCs w:val="2"/>
-          <w:lang w:val="en-US"/>
-        </w:rPr>
-        <w:t xml:space="preserve"> </w:t>
-      </w:r>
-      <w:r>
-        <w:rPr>
-          <w:lang w:val="en-US"/>
-        </w:rPr>
-        <w:t>&gt;</w:t>
-      </w:r>
-    </w:p>
-    <w:p>
-      <w:pPr>
-        <w:rPr>
-          <w:lang w:val="en-US"/>
-        </w:rPr>
-      </w:pPr>
-      <w:r>
-        <w:rPr>
-          <w:lang w:val="en-US"/>
-        </w:rPr>
-        <w:t>The tilde represents the directory that contains SharpDocx.dll. Use it when you get errors like:</w:t>
-      </w:r>
-    </w:p>
-    <w:p>
-      <w:pPr>
-        <w:ind w:left="360"/>
-        <w:rPr>
-          <w:rFonts w:ascii="Consolas" w:hAnsi="Consolas"/>
-          <w:color w:val="000000"/>
-          <w:sz w:val="19"/>
-          <w:lang w:val="en-US"/>
-        </w:rPr>
-      </w:pPr>
-      <w:proofErr w:type="spellStart"/>
-      <w:r>
-        <w:rPr>
-          <w:rFonts w:ascii="Consolas" w:hAnsi="Consolas"/>
-          <w:color w:val="000000"/>
-          <w:sz w:val="19"/>
-          <w:lang w:val="en-US"/>
-        </w:rPr>
-        <w:t>System.IO.FileNotFoundException</w:t>
-      </w:r>
-      <w:proofErr w:type="spellEnd"/>
-      <w:r>
-        <w:rPr>
-          <w:rFonts w:ascii="Consolas" w:hAnsi="Consolas"/>
-          <w:color w:val="000000"/>
-          <w:sz w:val="19"/>
-          <w:lang w:val="en-US"/>
-        </w:rPr>
-        <w:t>: Could not find file 'C:\Program Files\dotnet\shared\Microsoft.NETCore.App\2.0.9\ClassLibrary1.dll'.</w:t>
-      </w:r>
-    </w:p>
-    <w:p>
-      <w:pPr>
-        <w:rPr>
-          <w:lang w:val="en-US"/>
-        </w:rPr>
-      </w:pPr>
-      <w:r>
-        <w:rPr>
-          <w:lang w:val="en-US"/>
-        </w:rPr>
         <w:t xml:space="preserve">Another way to add references </w:t>
       </w:r>
       <w:r>
@@ -17052,21 +16236,7 @@
         <w:rPr>
           <w:lang w:val="en-US"/>
         </w:rPr>
-        <w:t xml:space="preserve">your own </w:t>
-      </w:r>
-      <w:proofErr w:type="spellStart"/>
-      <w:r>
-        <w:rPr>
-          <w:lang w:val="en-US"/>
-        </w:rPr>
-        <w:t>SharpDocx</w:t>
-      </w:r>
-      <w:proofErr w:type="spellEnd"/>
-      <w:r>
-        <w:rPr>
-          <w:lang w:val="en-US"/>
-        </w:rPr>
-        <w:t xml:space="preserve"> document subclass. See the Inheritance example.</w:t>
+        <w:t>your own SharpDocx document subclass. See the Inheritance example.</w:t>
       </w:r>
     </w:p>
     <w:p>
@@ -17109,21 +16279,7 @@
         <w:rPr>
           <w:lang w:val="en-US"/>
         </w:rPr>
-        <w:t xml:space="preserve">The Map maps </w:t>
-      </w:r>
-      <w:proofErr w:type="spellStart"/>
-      <w:r>
-        <w:rPr>
-          <w:lang w:val="en-US"/>
-        </w:rPr>
-        <w:t>OpenXmlElements</w:t>
-      </w:r>
-      <w:proofErr w:type="spellEnd"/>
-      <w:r>
-        <w:rPr>
-          <w:lang w:val="en-US"/>
-        </w:rPr>
-        <w:t xml:space="preserve"> to plain text and </w:t>
+        <w:t xml:space="preserve">The Map maps OpenXmlElements to plain text and </w:t>
       </w:r>
       <w:r>
         <w:rPr>
@@ -17159,21 +16315,7 @@
         <w:rPr>
           <w:lang w:val="en-US"/>
         </w:rPr>
-        <w:t xml:space="preserve">, among other things. At the moment </w:t>
-      </w:r>
-      <w:proofErr w:type="spellStart"/>
-      <w:r>
-        <w:rPr>
-          <w:lang w:val="en-US"/>
-        </w:rPr>
-        <w:t>Map.Text</w:t>
-      </w:r>
-      <w:proofErr w:type="spellEnd"/>
-      <w:r>
-        <w:rPr>
-          <w:lang w:val="en-US"/>
-        </w:rPr>
-        <w:t xml:space="preserve"> looks </w:t>
+        <w:t xml:space="preserve">, among other things. At the moment Map.Text looks </w:t>
       </w:r>
       <w:r>
         <w:rPr>
@@ -17202,7 +16344,7 @@
           <w:noProof/>
           <w:lang w:val="en-US"/>
         </w:rPr>
-        <w:t xml:space="preserve"> Version 2.5.0.0</w:t>
+        <w:t xml:space="preserve"> Version 2.4.1.0</w:t>
       </w:r>
       <w:r>
         <w:rPr>
@@ -17226,7 +16368,7 @@
           <w:lang w:val="en-US"/>
         </w:rPr>
         <w:br/>
-        <w:t>Version 2.5.0.0</w:t>
+        <w:t>Version 2.4.1.0</w:t>
       </w:r>
       <w:r>
         <w:rPr>
@@ -17288,7 +16430,7 @@
           <w:lang w:val="en-US"/>
         </w:rPr>
         <w:br/>
-        <w:t>Generating documents with SharpDocx is a two-step process. First you create a view in Word. A view is a Word document which also contains C# code. Code can be inserted anywhere, e.g. 18-4-2024 20:54:25 would insert the current date and time.</w:t>
+        <w:t>Generating documents with SharpDocx is a two-step process. First you create a view in Word. A view is a Word document which also contains C# code. Code can be inserted anywhere, e.g. 18-4-2024 21:46:39 would insert the current date and time.</w:t>
       </w:r>
       <w:r>
         <w:rPr>
@@ -17367,21 +16509,7 @@
           <w:lang w:val="en-US"/>
         </w:rPr>
         <w:lastRenderedPageBreak/>
-        <w:t xml:space="preserve">The </w:t>
-      </w:r>
-      <w:proofErr w:type="spellStart"/>
-      <w:r>
-        <w:rPr>
-          <w:lang w:val="en-US"/>
-        </w:rPr>
-        <w:t>SharpDocx</w:t>
-      </w:r>
-      <w:proofErr w:type="spellEnd"/>
-      <w:r>
-        <w:rPr>
-          <w:lang w:val="en-US"/>
-        </w:rPr>
-        <w:t xml:space="preserve"> solution</w:t>
+        <w:t>The SharpDocx solution</w:t>
       </w:r>
       <w:bookmarkEnd w:id="15"/>
     </w:p>
@@ -17451,21 +16579,7 @@
         <w:rPr>
           <w:lang w:val="en-US"/>
         </w:rPr>
-        <w:t xml:space="preserve">build will use the .NET Standard 2.0 version of </w:t>
-      </w:r>
-      <w:proofErr w:type="spellStart"/>
-      <w:r>
-        <w:rPr>
-          <w:lang w:val="en-US"/>
-        </w:rPr>
-        <w:t>SharpDocx</w:t>
-      </w:r>
-      <w:proofErr w:type="spellEnd"/>
-      <w:r>
-        <w:rPr>
-          <w:lang w:val="en-US"/>
-        </w:rPr>
-        <w:t>.</w:t>
+        <w:t>build will use the .NET Standard 2.0 version of SharpDocx.</w:t>
       </w:r>
     </w:p>
     <w:p>
@@ -17528,16 +16642,8 @@
         <w:rPr>
           <w:lang w:val="en-US"/>
         </w:rPr>
-        <w:t xml:space="preserve">. This will open the </w:t>
-      </w:r>
-      <w:proofErr w:type="spellStart"/>
-      <w:r>
-        <w:rPr>
-          <w:lang w:val="en-US"/>
-        </w:rPr>
-        <w:t>csproj</w:t>
-      </w:r>
-      <w:proofErr w:type="spellEnd"/>
+        <w:t>. This will open the csproj</w:t>
+      </w:r>
       <w:r>
         <w:rPr>
           <w:lang w:val="en-US"/>
@@ -17572,7 +16678,6 @@
         </w:rPr>
         <w:t>&lt;</w:t>
       </w:r>
-      <w:proofErr w:type="spellStart"/>
       <w:r>
         <w:rPr>
           <w:rFonts w:ascii="Consolas" w:hAnsi="Consolas" w:cs="Consolas"/>
@@ -17583,7 +16688,6 @@
         </w:rPr>
         <w:t>TargetFrameworks</w:t>
       </w:r>
-      <w:proofErr w:type="spellEnd"/>
       <w:r>
         <w:rPr>
           <w:rFonts w:ascii="Consolas" w:hAnsi="Consolas" w:cs="Consolas"/>
@@ -17602,9 +16706,8 @@
           <w:szCs w:val="19"/>
           <w:lang w:val="en-US"/>
         </w:rPr>
-        <w:t>net</w:t>
-      </w:r>
-      <w:proofErr w:type="gramStart"/>
+        <w:t>net4</w:t>
+      </w:r>
       <w:r>
         <w:rPr>
           <w:rFonts w:ascii="Consolas" w:hAnsi="Consolas" w:cs="Consolas"/>
@@ -17613,7 +16716,7 @@
           <w:szCs w:val="19"/>
           <w:lang w:val="en-US"/>
         </w:rPr>
-        <w:t>4</w:t>
+        <w:t>8</w:t>
       </w:r>
       <w:r>
         <w:rPr>
@@ -17623,7 +16726,7 @@
           <w:szCs w:val="19"/>
           <w:lang w:val="en-US"/>
         </w:rPr>
-        <w:t>8</w:t>
+        <w:t>;</w:t>
       </w:r>
       <w:r>
         <w:rPr>
@@ -17633,28 +16736,7 @@
           <w:szCs w:val="19"/>
           <w:lang w:val="en-US"/>
         </w:rPr>
-        <w:t>;</w:t>
-      </w:r>
-      <w:r>
-        <w:rPr>
-          <w:rFonts w:ascii="Consolas" w:hAnsi="Consolas" w:cs="Consolas"/>
-          <w:color w:val="000000"/>
-          <w:sz w:val="19"/>
-          <w:szCs w:val="19"/>
-          <w:lang w:val="en-US"/>
-        </w:rPr>
-        <w:t>net</w:t>
-      </w:r>
-      <w:proofErr w:type="gramEnd"/>
-      <w:r>
-        <w:rPr>
-          <w:rFonts w:ascii="Consolas" w:hAnsi="Consolas" w:cs="Consolas"/>
-          <w:color w:val="000000"/>
-          <w:sz w:val="19"/>
-          <w:szCs w:val="19"/>
-          <w:lang w:val="en-US"/>
-        </w:rPr>
-        <w:t>6.0</w:t>
+        <w:t>net6.0</w:t>
       </w:r>
       <w:r>
         <w:rPr>
@@ -17666,7 +16748,6 @@
         </w:rPr>
         <w:t>&lt;/</w:t>
       </w:r>
-      <w:proofErr w:type="spellStart"/>
       <w:r>
         <w:rPr>
           <w:rFonts w:ascii="Consolas" w:hAnsi="Consolas" w:cs="Consolas"/>
@@ -17677,7 +16758,6 @@
         </w:rPr>
         <w:t>TargetFrameworks</w:t>
       </w:r>
-      <w:proofErr w:type="spellEnd"/>
       <w:r>
         <w:rPr>
           <w:rFonts w:ascii="Consolas" w:hAnsi="Consolas" w:cs="Consolas"/>
@@ -17760,21 +16840,7 @@
         <w:rPr>
           <w:lang w:val="en-US"/>
         </w:rPr>
-        <w:t xml:space="preserve">First clone the </w:t>
-      </w:r>
-      <w:proofErr w:type="spellStart"/>
-      <w:r>
-        <w:rPr>
-          <w:lang w:val="en-US"/>
-        </w:rPr>
-        <w:t>SharpDocx</w:t>
-      </w:r>
-      <w:proofErr w:type="spellEnd"/>
-      <w:r>
-        <w:rPr>
-          <w:lang w:val="en-US"/>
-        </w:rPr>
-        <w:t xml:space="preserve"> repository:</w:t>
+        <w:t>First clone the SharpDocx repository:</w:t>
       </w:r>
     </w:p>
     <w:p>
@@ -17826,20 +16892,8 @@
           <w:szCs w:val="19"/>
           <w:lang w:val="en-US"/>
         </w:rPr>
-        <w:t xml:space="preserve">cd </w:t>
-      </w:r>
-      <w:proofErr w:type="spellStart"/>
-      <w:r>
-        <w:rPr>
-          <w:rFonts w:ascii="Consolas" w:hAnsi="Consolas" w:cs="Consolas"/>
-          <w:color w:val="000000"/>
-          <w:sz w:val="19"/>
-          <w:szCs w:val="19"/>
-          <w:lang w:val="en-US"/>
-        </w:rPr>
-        <w:t>SharpDocx</w:t>
-      </w:r>
-      <w:proofErr w:type="spellEnd"/>
+        <w:t>cd SharpDocx</w:t>
+      </w:r>
       <w:r>
         <w:rPr>
           <w:rFonts w:ascii="Consolas" w:hAnsi="Consolas" w:cs="Consolas"/>
@@ -17913,29 +16967,7 @@
           <w:szCs w:val="19"/>
           <w:lang w:val="en-US"/>
         </w:rPr>
-        <w:t>dotnet Samples/</w:t>
-      </w:r>
-      <w:proofErr w:type="spellStart"/>
-      <w:r>
-        <w:rPr>
-          <w:rFonts w:ascii="Consolas" w:hAnsi="Consolas" w:cs="Consolas"/>
-          <w:color w:val="000000"/>
-          <w:sz w:val="19"/>
-          <w:szCs w:val="19"/>
-          <w:lang w:val="en-US"/>
-        </w:rPr>
-        <w:t>SampleProjects</w:t>
-      </w:r>
-      <w:proofErr w:type="spellEnd"/>
-      <w:r>
-        <w:rPr>
-          <w:rFonts w:ascii="Consolas" w:hAnsi="Consolas" w:cs="Consolas"/>
-          <w:color w:val="000000"/>
-          <w:sz w:val="19"/>
-          <w:szCs w:val="19"/>
-          <w:lang w:val="en-US"/>
-        </w:rPr>
-        <w:t>/Tutorial/bin/Debug/net6.0/Tutorial.dll</w:t>
+        <w:t>dotnet Samples/SampleProjects/Tutorial/bin/Debug/net6.0/Tutorial.dll</w:t>
       </w:r>
     </w:p>
     <w:p>
@@ -18091,7 +17123,7 @@
       <mc:AlternateContent>
         <mc:Choice Requires="wpg">
           <w:drawing>
-            <wp:anchor distT="0" distB="0" distL="114300" distR="114300" simplePos="0" relativeHeight="251659264" behindDoc="0" locked="0" layoutInCell="0" allowOverlap="1" wp14:anchorId="5D8ED167" wp14:editId="4B044581">
+            <wp:anchor distT="0" distB="0" distL="114300" distR="114300" simplePos="0" relativeHeight="251659264" behindDoc="0" locked="0" layoutInCell="0" allowOverlap="1" wp14:anchorId="1BA26186" wp14:editId="3F840382">
               <wp:simplePos x="0" y="0"/>
               <wp:positionH relativeFrom="page">
                 <wp:align>center</wp:align>
@@ -18204,7 +17236,7 @@
         </mc:Choice>
         <mc:Fallback>
           <w:pict>
-            <v:group w14:anchorId="2E0D66DD" id="Group 441" o:spid="_x0000_s1026" style="position:absolute;margin-left:0;margin-top:0;width:610.8pt;height:64.8pt;flip:y;z-index:251659264;mso-width-percent:1000;mso-height-percent:910;mso-position-horizontal:center;mso-position-horizontal-relative:page;mso-position-vertical:bottom;mso-position-vertical-relative:page;mso-width-percent:1000;mso-height-percent:910;mso-height-relative:bottom-margin-area" coordorigin="8,9" coordsize="12208,1439" o:gfxdata="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" o:allowincell="f">
+            <v:group w14:anchorId="55E14D44" id="Group 441" o:spid="_x0000_s1026" style="position:absolute;margin-left:0;margin-top:0;width:610.8pt;height:64.8pt;flip:y;z-index:251659264;mso-width-percent:1000;mso-height-percent:910;mso-position-horizontal:center;mso-position-horizontal-relative:page;mso-position-vertical:bottom;mso-position-vertical-relative:page;mso-width-percent:1000;mso-height-percent:910;mso-height-relative:bottom-margin-area" coordorigin="8,9" coordsize="12208,1439" o:gfxdata="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" o:allowincell="f">
               <v:shapetype id="_x0000_t32" coordsize="21600,21600" o:spt="32" o:oned="t" path="m,l21600,21600e" filled="f">
                 <v:path arrowok="t" fillok="f" o:connecttype="none"/>
                 <o:lock v:ext="edit" shapetype="t"/>
@@ -18225,7 +17257,7 @@
       <mc:AlternateContent>
         <mc:Choice Requires="wps">
           <w:drawing>
-            <wp:anchor distT="0" distB="0" distL="114300" distR="114300" simplePos="0" relativeHeight="251661312" behindDoc="0" locked="0" layoutInCell="1" allowOverlap="1" wp14:anchorId="7DEB495D" wp14:editId="466A7D61">
+            <wp:anchor distT="0" distB="0" distL="114300" distR="114300" simplePos="0" relativeHeight="251661312" behindDoc="0" locked="0" layoutInCell="1" allowOverlap="1" wp14:anchorId="4687640C" wp14:editId="531607AF">
               <wp:simplePos x="0" y="0"/>
               <wp:positionH relativeFrom="leftMargin">
                 <wp:align>center</wp:align>
@@ -18283,7 +17315,7 @@
         </mc:Choice>
         <mc:Fallback>
           <w:pict>
-            <v:rect w14:anchorId="2194BA0D" id="Rectangle 444" o:spid="_x0000_s1026" style="position:absolute;margin-left:0;margin-top:0;width:7.15pt;height:64.8pt;z-index:251661312;visibility:visible;mso-wrap-style:square;mso-width-percent:0;mso-height-percent:900;mso-wrap-distance-left:9pt;mso-wrap-distance-top:0;mso-wrap-distance-right:9pt;mso-wrap-distance-bottom:0;mso-position-horizontal:center;mso-position-horizontal-relative:left-margin-area;mso-position-vertical:bottom;mso-position-vertical-relative:page;mso-width-percent:0;mso-height-percent:900;mso-width-relative:page;mso-height-relative:bottom-margin-area;v-text-anchor:top" o:gfxdata="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" fillcolor="#918485 [3208]" strokecolor="#d34817 [3204]">
+            <v:rect w14:anchorId="7857AE4F" id="Rectangle 444" o:spid="_x0000_s1026" style="position:absolute;margin-left:0;margin-top:0;width:7.15pt;height:64.8pt;z-index:251661312;visibility:visible;mso-wrap-style:square;mso-width-percent:0;mso-height-percent:900;mso-wrap-distance-left:9pt;mso-wrap-distance-top:0;mso-wrap-distance-right:9pt;mso-wrap-distance-bottom:0;mso-position-horizontal:center;mso-position-horizontal-relative:left-margin-area;mso-position-vertical:bottom;mso-position-vertical-relative:page;mso-width-percent:0;mso-height-percent:900;mso-width-relative:page;mso-height-relative:bottom-margin-area;v-text-anchor:top" o:gfxdata="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" fillcolor="#918485 [3208]" strokecolor="#d34817 [3204]">
               <w10:wrap anchorx="margin" anchory="page"/>
             </v:rect>
           </w:pict>
@@ -18298,7 +17330,7 @@
       <mc:AlternateContent>
         <mc:Choice Requires="wps">
           <w:drawing>
-            <wp:anchor distT="0" distB="0" distL="114300" distR="114300" simplePos="0" relativeHeight="251660288" behindDoc="0" locked="0" layoutInCell="1" allowOverlap="1" wp14:anchorId="7E58D12B" wp14:editId="305D6425">
+            <wp:anchor distT="0" distB="0" distL="114300" distR="114300" simplePos="0" relativeHeight="251660288" behindDoc="0" locked="0" layoutInCell="1" allowOverlap="1" wp14:anchorId="0F31B0ED" wp14:editId="005D1A3E">
               <wp:simplePos x="0" y="0"/>
               <wp:positionH relativeFrom="rightMargin">
                 <wp:align>center</wp:align>
@@ -18356,7 +17388,7 @@
         </mc:Choice>
         <mc:Fallback>
           <w:pict>
-            <v:rect w14:anchorId="2B623A72" id="Rectangle 445" o:spid="_x0000_s1026" style="position:absolute;margin-left:0;margin-top:0;width:7.2pt;height:64.8pt;z-index:251660288;visibility:visible;mso-wrap-style:square;mso-width-percent:0;mso-height-percent:900;mso-wrap-distance-left:9pt;mso-wrap-distance-top:0;mso-wrap-distance-right:9pt;mso-wrap-distance-bottom:0;mso-position-horizontal:center;mso-position-horizontal-relative:right-margin-area;mso-position-vertical:bottom;mso-position-vertical-relative:page;mso-width-percent:0;mso-height-percent:900;mso-width-relative:page;mso-height-relative:bottom-margin-area;v-text-anchor:top" o:gfxdata="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" fillcolor="#918485 [3208]" strokecolor="#d34817 [3204]">
+            <v:rect w14:anchorId="23579BDC" id="Rectangle 445" o:spid="_x0000_s1026" style="position:absolute;margin-left:0;margin-top:0;width:7.2pt;height:64.8pt;z-index:251660288;visibility:visible;mso-wrap-style:square;mso-width-percent:0;mso-height-percent:900;mso-wrap-distance-left:9pt;mso-wrap-distance-top:0;mso-wrap-distance-right:9pt;mso-wrap-distance-bottom:0;mso-position-horizontal:center;mso-position-horizontal-relative:right-margin-area;mso-position-vertical:bottom;mso-position-vertical-relative:page;mso-width-percent:0;mso-height-percent:900;mso-width-relative:page;mso-height-relative:bottom-margin-area;v-text-anchor:top" o:gfxdata="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" fillcolor="#918485 [3208]" strokecolor="#d34817 [3204]">
               <w10:wrap anchorx="margin" anchory="page"/>
             </v:rect>
           </w:pict>
@@ -18381,7 +17413,7 @@
       <mc:AlternateContent>
         <mc:Choice Requires="wps">
           <w:drawing>
-            <wp:anchor distT="0" distB="0" distL="114300" distR="114300" simplePos="0" relativeHeight="251671552" behindDoc="0" locked="0" layoutInCell="1" allowOverlap="1" wp14:anchorId="09D7AD4C" wp14:editId="321FE585">
+            <wp:anchor distT="0" distB="0" distL="114300" distR="114300" simplePos="0" relativeHeight="251671552" behindDoc="0" locked="0" layoutInCell="1" allowOverlap="1" wp14:anchorId="0EC45B19" wp14:editId="1DE785C2">
               <wp:simplePos x="0" y="0"/>
               <wp:positionH relativeFrom="margin">
                 <wp:align>center</wp:align>
@@ -18441,13 +17473,7 @@
                             <w:rPr>
                               <w:lang w:val="nl-NL"/>
                             </w:rPr>
-                            <w:t xml:space="preserve">18-4-2024 </w:t>
-                          </w:r>
-                          <w:r>
-                            <w:rPr>
-                              <w:lang w:val="nl-NL"/>
-                            </w:rPr>
-                            <w:t>20:54:25</w:t>
+                            <w:t>18-4-2024 21:46:39</w:t>
                           </w:r>
                         </w:p>
                       </w:txbxContent>
@@ -18469,7 +17495,7 @@
         </mc:Choice>
         <mc:Fallback>
           <w:pict>
-            <v:rect w14:anchorId="09D7AD4C" id="Rectangle 459" o:spid="_x0000_s1030" style="position:absolute;margin-left:0;margin-top:0;width:467.65pt;height:58.3pt;z-index:251671552;visibility:visible;mso-wrap-style:square;mso-width-percent:1000;mso-height-percent:810;mso-wrap-distance-left:9pt;mso-wrap-distance-top:0;mso-wrap-distance-right:9pt;mso-wrap-distance-bottom:0;mso-position-horizontal:center;mso-position-horizontal-relative:margin;mso-position-vertical:bottom;mso-position-vertical-relative:page;mso-width-percent:1000;mso-height-percent:810;mso-width-relative:margin;mso-height-relative:bottom-margin-area;v-text-anchor:top" o:gfxdata="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" filled="f" stroked="f">
+            <v:rect w14:anchorId="0EC45B19" id="Rectangle 459" o:spid="_x0000_s1030" style="position:absolute;margin-left:0;margin-top:0;width:467.65pt;height:58.3pt;z-index:251671552;visibility:visible;mso-wrap-style:square;mso-width-percent:1000;mso-height-percent:810;mso-wrap-distance-left:9pt;mso-wrap-distance-top:0;mso-wrap-distance-right:9pt;mso-wrap-distance-bottom:0;mso-position-horizontal:center;mso-position-horizontal-relative:margin;mso-position-vertical:bottom;mso-position-vertical-relative:page;mso-width-percent:1000;mso-height-percent:810;mso-width-relative:margin;mso-height-relative:bottom-margin-area;v-text-anchor:top" o:gfxdata="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" filled="f" stroked="f">
               <v:textbox inset=",0">
                 <w:txbxContent>
                   <w:p>
@@ -18480,13 +17506,7 @@
                       <w:rPr>
                         <w:lang w:val="nl-NL"/>
                       </w:rPr>
-                      <w:t xml:space="preserve">18-4-2024 </w:t>
-                    </w:r>
-                    <w:r>
-                      <w:rPr>
-                        <w:lang w:val="nl-NL"/>
-                      </w:rPr>
-                      <w:t>20:54:25</w:t>
+                      <w:t>18-4-2024 21:46:39</w:t>
                     </w:r>
                   </w:p>
                 </w:txbxContent>
@@ -18505,7 +17525,7 @@
       <mc:AlternateContent>
         <mc:Choice Requires="wpg">
           <w:drawing>
-            <wp:anchor distT="0" distB="0" distL="114300" distR="114300" simplePos="0" relativeHeight="251670528" behindDoc="0" locked="0" layoutInCell="1" allowOverlap="1" wp14:anchorId="0CB4FFE7" wp14:editId="16C9F991">
+            <wp:anchor distT="0" distB="0" distL="114300" distR="114300" simplePos="0" relativeHeight="251670528" behindDoc="0" locked="0" layoutInCell="1" allowOverlap="1" wp14:anchorId="560323BF" wp14:editId="517F3240">
               <wp:simplePos x="0" y="0"/>
               <wp:positionH relativeFrom="rightMargin">
                 <wp:align>left</wp:align>
@@ -18644,7 +17664,7 @@
         </mc:Choice>
         <mc:Fallback>
           <w:pict>
-            <v:group w14:anchorId="09DD16F9" id="Group 460" o:spid="_x0000_s1026" style="position:absolute;margin-left:0;margin-top:0;width:6pt;height:66pt;z-index:251670528;mso-height-percent:780;mso-position-horizontal:left;mso-position-horizontal-relative:right-margin-area;mso-position-vertical:bottom;mso-position-vertical-relative:page;mso-height-percent:780;mso-height-relative:bottom-margin-area" coordorigin="2820,4935" coordsize="120,1320" o:gfxdata="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">
+            <v:group w14:anchorId="1095DF58" id="Group 460" o:spid="_x0000_s1026" style="position:absolute;margin-left:0;margin-top:0;width:6pt;height:66pt;z-index:251670528;mso-height-percent:780;mso-position-horizontal:left;mso-position-horizontal-relative:right-margin-area;mso-position-vertical:bottom;mso-position-vertical-relative:page;mso-height-percent:780;mso-height-relative:bottom-margin-area" coordorigin="2820,4935" coordsize="120,1320" o:gfxdata="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">
               <v:shapetype id="_x0000_t32" coordsize="21600,21600" o:spt="32" o:oned="t" path="m,l21600,21600e" filled="f">
                 <v:path arrowok="t" fillok="f" o:connecttype="none"/>
                 <o:lock v:ext="edit" shapetype="t"/>
@@ -18716,21 +17736,7 @@
         <w:rPr>
           <w:lang w:val="en-US"/>
         </w:rPr>
-        <w:t xml:space="preserve">Actually, this will only replace text in the body of the document, and not in headers, footers, end- or footnotes. </w:t>
-      </w:r>
-      <w:proofErr w:type="gramStart"/>
-      <w:r>
-        <w:rPr>
-          <w:lang w:val="en-US"/>
-        </w:rPr>
-        <w:t>So</w:t>
-      </w:r>
-      <w:proofErr w:type="gramEnd"/>
-      <w:r>
-        <w:rPr>
-          <w:lang w:val="en-US"/>
-        </w:rPr>
-        <w:t xml:space="preserve"> this </w:t>
+        <w:t xml:space="preserve">Actually, this will only replace text in the body of the document, and not in headers, footers, end- or footnotes. So this </w:t>
       </w:r>
       <w:r>
         <w:t>won’t work as expected. But you can use code here.</w:t>
@@ -18770,7 +17776,7 @@
       <mc:AlternateContent>
         <mc:Choice Requires="wpg">
           <w:drawing>
-            <wp:anchor distT="0" distB="0" distL="114300" distR="114300" simplePos="0" relativeHeight="251665408" behindDoc="0" locked="0" layoutInCell="1" allowOverlap="1" wp14:anchorId="7C360011" wp14:editId="3EAD78AC">
+            <wp:anchor distT="0" distB="0" distL="114300" distR="114300" simplePos="0" relativeHeight="251665408" behindDoc="0" locked="0" layoutInCell="1" allowOverlap="1" wp14:anchorId="3E0439D5" wp14:editId="432B7007">
               <wp:simplePos x="0" y="0"/>
               <wp:positionH relativeFrom="page">
                 <wp:align>center</wp:align>
@@ -18883,7 +17889,7 @@
         </mc:Choice>
         <mc:Fallback>
           <w:pict>
-            <v:group w14:anchorId="7B3656E6" id="Group 468" o:spid="_x0000_s1026" style="position:absolute;margin-left:0;margin-top:0;width:791.15pt;height:1in;z-index:251665408;mso-width-percent:1000;mso-height-percent:925;mso-position-horizontal:center;mso-position-horizontal-relative:page;mso-position-vertical:top;mso-position-vertical-relative:page;mso-width-percent:1000;mso-height-percent:925;mso-height-relative:top-margin-area" coordorigin="8,9" coordsize="15823,1439" o:gfxdata="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">
+            <v:group w14:anchorId="6E6C0FC2" id="Group 468" o:spid="_x0000_s1026" style="position:absolute;margin-left:0;margin-top:0;width:791.15pt;height:1in;z-index:251665408;mso-width-percent:1000;mso-height-percent:925;mso-position-horizontal:center;mso-position-horizontal-relative:page;mso-position-vertical:top;mso-position-vertical-relative:page;mso-width-percent:1000;mso-height-percent:925;mso-height-relative:top-margin-area" coordorigin="8,9" coordsize="15823,1439" o:gfxdata="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">
               <v:shapetype id="_x0000_t32" coordsize="21600,21600" o:spt="32" o:oned="t" path="m,l21600,21600e" filled="f">
                 <v:path arrowok="t" fillok="f" o:connecttype="none"/>
                 <o:lock v:ext="edit" shapetype="t"/>
@@ -18905,7 +17911,7 @@
       <mc:AlternateContent>
         <mc:Choice Requires="wps">
           <w:drawing>
-            <wp:anchor distT="0" distB="0" distL="114300" distR="114300" simplePos="0" relativeHeight="251664384" behindDoc="0" locked="0" layoutInCell="1" allowOverlap="1" wp14:anchorId="1FFB38ED" wp14:editId="03C398CB">
+            <wp:anchor distT="0" distB="0" distL="114300" distR="114300" simplePos="0" relativeHeight="251664384" behindDoc="0" locked="0" layoutInCell="1" allowOverlap="1" wp14:anchorId="7475999A" wp14:editId="5E9299B6">
               <wp:simplePos x="0" y="0"/>
               <wp:positionH relativeFrom="rightMargin">
                 <wp:align>center</wp:align>
@@ -18963,7 +17969,7 @@
         </mc:Choice>
         <mc:Fallback>
           <w:pict>
-            <v:rect w14:anchorId="60E0FD02" id="Rectangle 471" o:spid="_x0000_s1026" style="position:absolute;margin-left:0;margin-top:0;width:7.15pt;height:64.8pt;z-index:251664384;visibility:visible;mso-wrap-style:square;mso-width-percent:0;mso-height-percent:900;mso-wrap-distance-left:9pt;mso-wrap-distance-top:0;mso-wrap-distance-right:9pt;mso-wrap-distance-bottom:0;mso-position-horizontal:center;mso-position-horizontal-relative:right-margin-area;mso-position-vertical:top;mso-position-vertical-relative:page;mso-width-percent:0;mso-height-percent:900;mso-width-relative:page;mso-height-relative:top-margin-area;v-text-anchor:top" o:gfxdata="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" fillcolor="#918485 [3208]" strokecolor="#d34817 [3204]">
+            <v:rect w14:anchorId="769B37FB" id="Rectangle 471" o:spid="_x0000_s1026" style="position:absolute;margin-left:0;margin-top:0;width:7.15pt;height:64.8pt;z-index:251664384;visibility:visible;mso-wrap-style:square;mso-width-percent:0;mso-height-percent:900;mso-wrap-distance-left:9pt;mso-wrap-distance-top:0;mso-wrap-distance-right:9pt;mso-wrap-distance-bottom:0;mso-position-horizontal:center;mso-position-horizontal-relative:right-margin-area;mso-position-vertical:top;mso-position-vertical-relative:page;mso-width-percent:0;mso-height-percent:900;mso-width-relative:page;mso-height-relative:top-margin-area;v-text-anchor:top" o:gfxdata="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" fillcolor="#918485 [3208]" strokecolor="#d34817 [3204]">
               <w10:wrap anchorx="margin" anchory="page"/>
             </v:rect>
           </w:pict>
@@ -18979,7 +17985,7 @@
       <mc:AlternateContent>
         <mc:Choice Requires="wps">
           <w:drawing>
-            <wp:anchor distT="0" distB="0" distL="114300" distR="114300" simplePos="0" relativeHeight="251663360" behindDoc="0" locked="0" layoutInCell="1" allowOverlap="1" wp14:anchorId="01C95C2C" wp14:editId="24E1AED8">
+            <wp:anchor distT="0" distB="0" distL="114300" distR="114300" simplePos="0" relativeHeight="251663360" behindDoc="0" locked="0" layoutInCell="1" allowOverlap="1" wp14:anchorId="391FC331" wp14:editId="1290141B">
               <wp:simplePos x="0" y="0"/>
               <wp:positionH relativeFrom="leftMargin">
                 <wp:align>center</wp:align>
@@ -19037,7 +18043,7 @@
         </mc:Choice>
         <mc:Fallback>
           <w:pict>
-            <v:rect w14:anchorId="1F89FAAA" id="Rectangle 472" o:spid="_x0000_s1026" style="position:absolute;margin-left:0;margin-top:0;width:7.15pt;height:64.8pt;z-index:251663360;visibility:visible;mso-wrap-style:square;mso-width-percent:0;mso-height-percent:900;mso-wrap-distance-left:9pt;mso-wrap-distance-top:0;mso-wrap-distance-right:9pt;mso-wrap-distance-bottom:0;mso-position-horizontal:center;mso-position-horizontal-relative:left-margin-area;mso-position-vertical:top;mso-position-vertical-relative:page;mso-width-percent:0;mso-height-percent:900;mso-width-relative:page;mso-height-relative:top-margin-area;v-text-anchor:top" o:gfxdata="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" fillcolor="#918485 [3208]" strokecolor="#d34817 [3204]">
+            <v:rect w14:anchorId="4B6ACED5" id="Rectangle 472" o:spid="_x0000_s1026" style="position:absolute;margin-left:0;margin-top:0;width:7.15pt;height:64.8pt;z-index:251663360;visibility:visible;mso-wrap-style:square;mso-width-percent:0;mso-height-percent:900;mso-wrap-distance-left:9pt;mso-wrap-distance-top:0;mso-wrap-distance-right:9pt;mso-wrap-distance-bottom:0;mso-position-horizontal:center;mso-position-horizontal-relative:left-margin-area;mso-position-vertical:top;mso-position-vertical-relative:page;mso-width-percent:0;mso-height-percent:900;mso-width-relative:page;mso-height-relative:top-margin-area;v-text-anchor:top" o:gfxdata="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" fillcolor="#918485 [3208]" strokecolor="#d34817 [3204]">
               <w10:wrap anchorx="margin" anchory="page"/>
             </v:rect>
           </w:pict>
@@ -19065,7 +18071,7 @@
       <mc:AlternateContent>
         <mc:Choice Requires="wps">
           <w:drawing>
-            <wp:anchor distT="0" distB="0" distL="114300" distR="114300" simplePos="0" relativeHeight="251668480" behindDoc="0" locked="0" layoutInCell="0" allowOverlap="1" wp14:anchorId="00FD6A6B" wp14:editId="14E83C1A">
+            <wp:anchor distT="0" distB="0" distL="114300" distR="114300" simplePos="0" relativeHeight="251668480" behindDoc="0" locked="0" layoutInCell="0" allowOverlap="1" wp14:anchorId="3C601977" wp14:editId="4DBDB2E9">
               <wp:simplePos x="0" y="0"/>
               <wp:positionH relativeFrom="margin">
                 <wp:align>left</wp:align>
@@ -19151,7 +18157,7 @@
         </mc:Choice>
         <mc:Fallback>
           <w:pict>
-            <v:shapetype w14:anchorId="00FD6A6B" id="_x0000_t202" coordsize="21600,21600" o:spt="202" path="m,l,21600r21600,l21600,xe">
+            <v:shapetype w14:anchorId="3C601977" id="_x0000_t202" coordsize="21600,21600" o:spt="202" path="m,l,21600r21600,l21600,xe">
               <v:stroke joinstyle="miter"/>
               <v:path gradientshapeok="t" o:connecttype="rect"/>
             </v:shapetype>
@@ -19192,7 +18198,7 @@
       <mc:AlternateContent>
         <mc:Choice Requires="wps">
           <w:drawing>
-            <wp:anchor distT="0" distB="0" distL="114300" distR="114300" simplePos="0" relativeHeight="251667456" behindDoc="0" locked="0" layoutInCell="0" allowOverlap="1" wp14:anchorId="2C5671E3" wp14:editId="0B5BD88A">
+            <wp:anchor distT="0" distB="0" distL="114300" distR="114300" simplePos="0" relativeHeight="251667456" behindDoc="0" locked="0" layoutInCell="0" allowOverlap="1" wp14:anchorId="018575D5" wp14:editId="7806100B">
               <wp:simplePos x="0" y="0"/>
               <wp:positionH relativeFrom="page">
                 <wp:align>right</wp:align>
@@ -19260,16 +18266,7 @@
                               <w:lang w:val="nl-NL"/>
                               <w14:numForm w14:val="lining"/>
                             </w:rPr>
-                            <w:t>1</w:t>
-                          </w:r>
-                          <w:r>
-                            <w:rPr>
-                              <w:noProof/>
-                              <w:color w:val="FFFFFF" w:themeColor="background1"/>
-                              <w:lang w:val="nl-NL"/>
-                              <w14:numForm w14:val="lining"/>
-                            </w:rPr>
-                            <w:t>4</w:t>
+                            <w:t>14</w:t>
                           </w:r>
                           <w:r>
                             <w:rPr>
@@ -19299,7 +18296,7 @@
         </mc:Choice>
         <mc:Fallback>
           <w:pict>
-            <v:shape w14:anchorId="2C5671E3" id="Text Box 476" o:spid="_x0000_s1029" type="#_x0000_t202" style="position:absolute;margin-left:20.8pt;margin-top:0;width:1in;height:13.45pt;z-index:251667456;visibility:visible;mso-wrap-style:square;mso-width-percent:1000;mso-height-percent:0;mso-wrap-distance-left:9pt;mso-wrap-distance-top:0;mso-wrap-distance-right:9pt;mso-wrap-distance-bottom:0;mso-position-horizontal:right;mso-position-horizontal-relative:page;mso-position-vertical:center;mso-position-vertical-relative:top-margin-area;mso-width-percent:1000;mso-height-percent:0;mso-width-relative:right-margin-area;mso-height-relative:page;v-text-anchor:middle" o:gfxdata="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" o:allowincell="f" fillcolor="#d34817 [3204]" stroked="f">
+            <v:shape w14:anchorId="018575D5" id="Text Box 476" o:spid="_x0000_s1029" type="#_x0000_t202" style="position:absolute;margin-left:20.8pt;margin-top:0;width:1in;height:13.45pt;z-index:251667456;visibility:visible;mso-wrap-style:square;mso-width-percent:1000;mso-height-percent:0;mso-wrap-distance-left:9pt;mso-wrap-distance-top:0;mso-wrap-distance-right:9pt;mso-wrap-distance-bottom:0;mso-position-horizontal:right;mso-position-horizontal-relative:page;mso-position-vertical:center;mso-position-vertical-relative:top-margin-area;mso-width-percent:1000;mso-height-percent:0;mso-width-relative:right-margin-area;mso-height-relative:page;v-text-anchor:middle" o:gfxdata="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" o:allowincell="f" fillcolor="#d34817 [3204]" stroked="f">
               <v:textbox style="mso-fit-shape-to-text:t" inset=",0,,0">
                 <w:txbxContent>
                   <w:p>
@@ -19335,16 +18332,7 @@
                         <w:lang w:val="nl-NL"/>
                         <w14:numForm w14:val="lining"/>
                       </w:rPr>
-                      <w:t>1</w:t>
-                    </w:r>
-                    <w:r>
-                      <w:rPr>
-                        <w:noProof/>
-                        <w:color w:val="FFFFFF" w:themeColor="background1"/>
-                        <w:lang w:val="nl-NL"/>
-                        <w14:numForm w14:val="lining"/>
-                      </w:rPr>
-                      <w:t>4</w:t>
+                      <w:t>14</w:t>
                     </w:r>
                     <w:r>
                       <w:rPr>

</xml_diff>